<commit_message>
BishopMoveTest Running 2 test fail, 1 pass
</commit_message>
<xml_diff>
--- a/Cartesian-products.docx
+++ b/Cartesian-products.docx
@@ -32,9 +32,24 @@
           <w:ilvl w:val="0"/>
           <w:numId w:val="1"/>
         </w:numPr>
-        <w:rPr>
-          <w:rFonts w:hint="eastAsia"/>
-        </w:rPr>
+      </w:pPr>
+      <w:r>
+        <w:sym w:font="Wingdings" w:char="F0E0"/>
+      </w:r>
+      <w:r>
+        <w:rPr>
+          <w:rFonts w:hint="eastAsia"/>
+        </w:rPr>
+        <w:t xml:space="preserve"> A cartesian product is a list of sets</w:t>
+      </w:r>
+    </w:p>
+    <w:p>
+      <w:pPr>
+        <w:pStyle w:val="a6"/>
+        <w:numPr>
+          <w:ilvl w:val="0"/>
+          <w:numId w:val="1"/>
+        </w:numPr>
       </w:pPr>
       <w:r>
         <w:t>I</w:t>
@@ -91,13 +106,13 @@
         </w:numPr>
       </w:pPr>
       <w:r>
-        <w:t>G</w:t>
-      </w:r>
-      <w:r>
-        <w:rPr>
-          <w:rFonts w:hint="eastAsia"/>
-        </w:rPr>
-        <w:t>raphs</w:t>
+        <w:sym w:font="Wingdings" w:char="F0E0"/>
+      </w:r>
+      <w:r>
+        <w:rPr>
+          <w:rFonts w:hint="eastAsia"/>
+        </w:rPr>
+        <w:t xml:space="preserve"> null</w:t>
       </w:r>
     </w:p>
     <w:p>
@@ -109,24 +124,13 @@
         </w:numPr>
       </w:pPr>
       <w:r>
-        <w:rPr>
-          <w:rFonts w:hint="eastAsia"/>
-        </w:rPr>
-        <w:t>Draw S = {1,2,3</w:t>
-      </w:r>
-      <w:proofErr w:type="gramStart"/>
-      <w:r>
-        <w:rPr>
-          <w:rFonts w:hint="eastAsia"/>
-        </w:rPr>
-        <w:t>} ,</w:t>
-      </w:r>
-      <w:proofErr w:type="gramEnd"/>
-      <w:r>
-        <w:rPr>
-          <w:rFonts w:hint="eastAsia"/>
-        </w:rPr>
-        <w:t xml:space="preserve"> T = {4,5} in a graph</w:t>
+        <w:t>G</w:t>
+      </w:r>
+      <w:r>
+        <w:rPr>
+          <w:rFonts w:hint="eastAsia"/>
+        </w:rPr>
+        <w:t>raphs</w:t>
       </w:r>
     </w:p>
     <w:p>
@@ -138,115 +142,146 @@
         </w:numPr>
       </w:pPr>
       <w:r>
-        <w:t>I</w:t>
-      </w:r>
-      <w:r>
-        <w:rPr>
-          <w:rFonts w:hint="eastAsia"/>
-        </w:rPr>
-        <w:t xml:space="preserve">f |S} = 2, |T| = 3, what </w:t>
+        <w:rPr>
+          <w:rFonts w:hint="eastAsia"/>
+        </w:rPr>
+        <w:t>Draw S = {1,2,3</w:t>
       </w:r>
       <w:proofErr w:type="gramStart"/>
       <w:r>
         <w:rPr>
           <w:rFonts w:hint="eastAsia"/>
         </w:rPr>
-        <w:t>is }</w:t>
-      </w:r>
-      <w:proofErr w:type="spellStart"/>
-      <w:r>
-        <w:rPr>
-          <w:rFonts w:hint="eastAsia"/>
-        </w:rPr>
-        <w:t>SxT</w:t>
-      </w:r>
-      <w:proofErr w:type="spellEnd"/>
+        <w:t>} ,</w:t>
+      </w:r>
       <w:proofErr w:type="gramEnd"/>
       <w:r>
         <w:rPr>
           <w:rFonts w:hint="eastAsia"/>
         </w:rPr>
-        <w:t>|?</w:t>
+        <w:t xml:space="preserve"> T = {4,5} in a graph</w:t>
       </w:r>
     </w:p>
     <w:p>
-      <w:pPr>
-        <w:pStyle w:val="a6"/>
-        <w:numPr>
-          <w:ilvl w:val="0"/>
-          <w:numId w:val="1"/>
-        </w:numPr>
-        <w:rPr>
-          <w:rFonts w:hint="eastAsia"/>
-        </w:rPr>
-      </w:pPr>
-      <w:r>
-        <w:t>I</w:t>
-      </w:r>
-      <w:r>
-        <w:rPr>
-          <w:rFonts w:hint="eastAsia"/>
-        </w:rPr>
-        <w:t xml:space="preserve">s </w:t>
-      </w:r>
-      <w:proofErr w:type="spellStart"/>
-      <w:r>
-        <w:rPr>
-          <w:rFonts w:hint="eastAsia"/>
-        </w:rPr>
-        <w:t>SxTxR</w:t>
-      </w:r>
-      <w:proofErr w:type="spellEnd"/>
-      <w:r>
-        <w:rPr>
-          <w:rFonts w:hint="eastAsia"/>
-        </w:rPr>
-        <w:t xml:space="preserve"> = (</w:t>
-      </w:r>
-      <w:proofErr w:type="spellStart"/>
-      <w:r>
-        <w:rPr>
-          <w:rFonts w:hint="eastAsia"/>
-        </w:rPr>
-        <w:t>SxT</w:t>
-      </w:r>
-      <w:proofErr w:type="spellEnd"/>
-      <w:r>
-        <w:rPr>
-          <w:rFonts w:hint="eastAsia"/>
-        </w:rPr>
-        <w:t>)</w:t>
-      </w:r>
-      <w:proofErr w:type="spellStart"/>
-      <w:proofErr w:type="gramStart"/>
-      <w:r>
-        <w:rPr>
-          <w:rFonts w:hint="eastAsia"/>
-        </w:rPr>
-        <w:t>xR</w:t>
-      </w:r>
-      <w:proofErr w:type="spellEnd"/>
-      <w:r>
-        <w:rPr>
-          <w:rFonts w:hint="eastAsia"/>
-        </w:rPr>
-        <w:t xml:space="preserve"> ?</w:t>
-      </w:r>
-      <w:proofErr w:type="gramEnd"/>
-      <w:r>
-        <w:rPr>
-          <w:rFonts w:hint="eastAsia"/>
-        </w:rPr>
-        <w:t xml:space="preserve"> Why not?</w:t>
+      <w:r>
+        <w:rPr>
+          <w:noProof/>
+        </w:rPr>
+        <mc:AlternateContent>
+          <mc:Choice Requires="wpi">
+            <w:drawing>
+              <wp:anchor distT="0" distB="0" distL="114300" distR="114300" simplePos="0" relativeHeight="252385280" behindDoc="0" locked="0" layoutInCell="1" allowOverlap="1" wp14:anchorId="71398ABF" wp14:editId="23175C94">
+                <wp:simplePos x="0" y="0"/>
+                <wp:positionH relativeFrom="column">
+                  <wp:posOffset>2246630</wp:posOffset>
+                </wp:positionH>
+                <wp:positionV relativeFrom="paragraph">
+                  <wp:posOffset>38735</wp:posOffset>
+                </wp:positionV>
+                <wp:extent cx="182800" cy="147955"/>
+                <wp:effectExtent l="38100" t="38100" r="46355" b="42545"/>
+                <wp:wrapNone/>
+                <wp:docPr id="1327179022" name="잉크 38"/>
+                <wp:cNvGraphicFramePr/>
+                <a:graphic xmlns:a="http://schemas.openxmlformats.org/drawingml/2006/main">
+                  <a:graphicData uri="http://schemas.microsoft.com/office/word/2010/wordprocessingInk">
+                    <w14:contentPart bwMode="auto" r:id="rId8">
+                      <w14:nvContentPartPr>
+                        <w14:cNvContentPartPr/>
+                      </w14:nvContentPartPr>
+                      <w14:xfrm>
+                        <a:off x="0" y="0"/>
+                        <a:ext cx="182800" cy="147955"/>
+                      </w14:xfrm>
+                    </w14:contentPart>
+                  </a:graphicData>
+                </a:graphic>
+              </wp:anchor>
+            </w:drawing>
+          </mc:Choice>
+          <mc:Fallback>
+            <w:pict>
+              <v:shapetype w14:anchorId="11FC3E20" id="_x0000_t75" coordsize="21600,21600" o:spt="75" o:preferrelative="t" path="m@4@5l@4@11@9@11@9@5xe" filled="f" stroked="f">
+                <v:stroke joinstyle="miter"/>
+                <v:formulas>
+                  <v:f eqn="if lineDrawn pixelLineWidth 0"/>
+                  <v:f eqn="sum @0 1 0"/>
+                  <v:f eqn="sum 0 0 @1"/>
+                  <v:f eqn="prod @2 1 2"/>
+                  <v:f eqn="prod @3 21600 pixelWidth"/>
+                  <v:f eqn="prod @3 21600 pixelHeight"/>
+                  <v:f eqn="sum @0 0 1"/>
+                  <v:f eqn="prod @6 1 2"/>
+                  <v:f eqn="prod @7 21600 pixelWidth"/>
+                  <v:f eqn="sum @8 21600 0"/>
+                  <v:f eqn="prod @7 21600 pixelHeight"/>
+                  <v:f eqn="sum @10 21600 0"/>
+                </v:formulas>
+                <v:path o:extrusionok="f" gradientshapeok="t" o:connecttype="rect"/>
+                <o:lock v:ext="edit" aspectratio="t"/>
+              </v:shapetype>
+              <v:shape id="잉크 38" o:spid="_x0000_s1026" type="#_x0000_t75" style="position:absolute;margin-left:176.55pt;margin-top:2.7pt;width:15.15pt;height:12.35pt;z-index:252385280;visibility:visible;mso-wrap-style:square;mso-wrap-distance-left:9pt;mso-wrap-distance-top:0;mso-wrap-distance-right:9pt;mso-wrap-distance-bottom:0;mso-position-horizontal:absolute;mso-position-horizontal-relative:text;mso-position-vertical:absolute;mso-position-vertical-relative:text" o:gfxdata="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">
+                <v:imagedata r:id="rId9" o:title=""/>
+              </v:shape>
+            </w:pict>
+          </mc:Fallback>
+        </mc:AlternateContent>
       </w:r>
     </w:p>
     <w:p>
       <w:r>
         <w:rPr>
-          <w:rFonts w:hint="eastAsia"/>
-        </w:rPr>
-        <w:t>Indices</w:t>
-      </w:r>
+          <w:noProof/>
+        </w:rPr>
+        <mc:AlternateContent>
+          <mc:Choice Requires="wpi">
+            <w:drawing>
+              <wp:anchor distT="0" distB="0" distL="114300" distR="114300" simplePos="0" relativeHeight="252378112" behindDoc="0" locked="0" layoutInCell="1" allowOverlap="1" wp14:anchorId="59659BF9" wp14:editId="16C512E8">
+                <wp:simplePos x="0" y="0"/>
+                <wp:positionH relativeFrom="column">
+                  <wp:posOffset>1901190</wp:posOffset>
+                </wp:positionH>
+                <wp:positionV relativeFrom="paragraph">
+                  <wp:posOffset>-285750</wp:posOffset>
+                </wp:positionV>
+                <wp:extent cx="713160" cy="702310"/>
+                <wp:effectExtent l="38100" t="38100" r="10795" b="40640"/>
+                <wp:wrapNone/>
+                <wp:docPr id="1897249380" name="잉크 29"/>
+                <wp:cNvGraphicFramePr/>
+                <a:graphic xmlns:a="http://schemas.openxmlformats.org/drawingml/2006/main">
+                  <a:graphicData uri="http://schemas.microsoft.com/office/word/2010/wordprocessingInk">
+                    <w14:contentPart bwMode="auto" r:id="rId10">
+                      <w14:nvContentPartPr>
+                        <w14:cNvContentPartPr/>
+                      </w14:nvContentPartPr>
+                      <w14:xfrm>
+                        <a:off x="0" y="0"/>
+                        <a:ext cx="713160" cy="702310"/>
+                      </w14:xfrm>
+                    </w14:contentPart>
+                  </a:graphicData>
+                </a:graphic>
+              </wp:anchor>
+            </w:drawing>
+          </mc:Choice>
+          <mc:Fallback>
+            <w:pict>
+              <v:shape w14:anchorId="6BEF62E4" id="잉크 29" o:spid="_x0000_s1026" type="#_x0000_t75" style="position:absolute;margin-left:149.35pt;margin-top:-22.85pt;width:56.85pt;height:56pt;z-index:252378112;visibility:visible;mso-wrap-style:square;mso-wrap-distance-left:9pt;mso-wrap-distance-top:0;mso-wrap-distance-right:9pt;mso-wrap-distance-bottom:0;mso-position-horizontal:absolute;mso-position-horizontal-relative:text;mso-position-vertical:absolute;mso-position-vertical-relative:text" o:gfxdata="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">
+                <v:imagedata r:id="rId11" o:title=""/>
+              </v:shape>
+            </w:pict>
+          </mc:Fallback>
+        </mc:AlternateContent>
+      </w:r>
+    </w:p>
+    <w:p/>
+    <w:p>
+      <w:pPr>
+        <w:rPr>
+          <w:rFonts w:hint="eastAsia"/>
+        </w:rPr>
+      </w:pPr>
     </w:p>
     <w:p>
       <w:pPr>
@@ -257,24 +292,35 @@
         </w:numPr>
       </w:pPr>
       <w:r>
-        <w:rPr>
-          <w:rFonts w:hint="eastAsia"/>
-        </w:rPr>
-        <w:t xml:space="preserve">U, </w:t>
+        <w:t>I</w:t>
+      </w:r>
+      <w:r>
+        <w:rPr>
+          <w:rFonts w:hint="eastAsia"/>
+        </w:rPr>
+        <w:t xml:space="preserve">f |S} = 2, |T| = 3, what </w:t>
       </w:r>
       <w:proofErr w:type="gramStart"/>
       <w:r>
         <w:rPr>
           <w:rFonts w:hint="eastAsia"/>
         </w:rPr>
-        <w:t>upside</w:t>
-      </w:r>
+        <w:t>is }</w:t>
+      </w:r>
+      <w:proofErr w:type="spellStart"/>
+      <w:r>
+        <w:rPr>
+          <w:rFonts w:hint="eastAsia"/>
+        </w:rPr>
+        <w:t>SxT</w:t>
+      </w:r>
+      <w:proofErr w:type="spellEnd"/>
       <w:proofErr w:type="gramEnd"/>
       <w:r>
         <w:rPr>
           <w:rFonts w:hint="eastAsia"/>
         </w:rPr>
-        <w:t xml:space="preserve"> down U</w:t>
+        <w:t>|?</w:t>
       </w:r>
     </w:p>
     <w:p>
@@ -286,36 +332,13 @@
         </w:numPr>
       </w:pPr>
       <w:r>
-        <w:rPr>
-          <w:rFonts w:hint="eastAsia"/>
-        </w:rPr>
-        <w:t>Let Ci = {1,2</w:t>
-      </w:r>
-      <w:r>
-        <w:t>…</w:t>
-      </w:r>
-      <w:proofErr w:type="spellStart"/>
-      <w:r>
-        <w:rPr>
-          <w:rFonts w:hint="eastAsia"/>
-        </w:rPr>
-        <w:t>i</w:t>
-      </w:r>
-      <w:proofErr w:type="spellEnd"/>
-      <w:r>
-        <w:rPr>
-          <w:rFonts w:hint="eastAsia"/>
-        </w:rPr>
-        <w:t xml:space="preserve">} </w:t>
-      </w:r>
-      <w:r>
         <w:sym w:font="Wingdings" w:char="F0E0"/>
       </w:r>
       <w:r>
         <w:rPr>
           <w:rFonts w:hint="eastAsia"/>
         </w:rPr>
-        <w:t xml:space="preserve"> what is C1, C2?</w:t>
+        <w:t xml:space="preserve"> 6</w:t>
       </w:r>
     </w:p>
     <w:p>
@@ -327,13 +350,63 @@
         </w:numPr>
       </w:pPr>
       <w:r>
-        <w:t>W</w:t>
-      </w:r>
-      <w:r>
-        <w:rPr>
-          <w:rFonts w:hint="eastAsia"/>
-        </w:rPr>
-        <w:t>hat is C10^6 intersect C101?</w:t>
+        <w:t>I</w:t>
+      </w:r>
+      <w:r>
+        <w:rPr>
+          <w:rFonts w:hint="eastAsia"/>
+        </w:rPr>
+        <w:t xml:space="preserve">s </w:t>
+      </w:r>
+      <w:proofErr w:type="spellStart"/>
+      <w:r>
+        <w:rPr>
+          <w:rFonts w:hint="eastAsia"/>
+        </w:rPr>
+        <w:t>SxTxR</w:t>
+      </w:r>
+      <w:proofErr w:type="spellEnd"/>
+      <w:r>
+        <w:rPr>
+          <w:rFonts w:hint="eastAsia"/>
+        </w:rPr>
+        <w:t xml:space="preserve"> = (</w:t>
+      </w:r>
+      <w:proofErr w:type="spellStart"/>
+      <w:r>
+        <w:rPr>
+          <w:rFonts w:hint="eastAsia"/>
+        </w:rPr>
+        <w:t>SxT</w:t>
+      </w:r>
+      <w:proofErr w:type="spellEnd"/>
+      <w:r>
+        <w:rPr>
+          <w:rFonts w:hint="eastAsia"/>
+        </w:rPr>
+        <w:t>)</w:t>
+      </w:r>
+      <w:proofErr w:type="spellStart"/>
+      <w:proofErr w:type="gramStart"/>
+      <w:r>
+        <w:rPr>
+          <w:rFonts w:hint="eastAsia"/>
+        </w:rPr>
+        <w:t>xR</w:t>
+      </w:r>
+      <w:proofErr w:type="spellEnd"/>
+      <w:r>
+        <w:rPr>
+          <w:rFonts w:hint="eastAsia"/>
+        </w:rPr>
+        <w:t xml:space="preserve"> ?</w:t>
+      </w:r>
+      <w:proofErr w:type="gramEnd"/>
+      <w:r>
+        <w:rPr>
+          <w:rFonts w:hint="eastAsia"/>
+        </w:rPr>
+        <w:t xml:space="preserve"> Why not?</w:t>
       </w:r>
     </w:p>
     <w:p>
@@ -343,30 +416,220 @@
           <w:ilvl w:val="0"/>
           <w:numId w:val="1"/>
         </w:numPr>
-        <w:rPr>
-          <w:rFonts w:hint="eastAsia"/>
-        </w:rPr>
       </w:pPr>
       <w:r>
+        <w:sym w:font="Wingdings" w:char="F0E0"/>
+      </w:r>
+      <w:r>
+        <w:rPr>
+          <w:rFonts w:hint="eastAsia"/>
+        </w:rPr>
+        <w:t xml:space="preserve"> no because grouped differently</w:t>
+      </w:r>
+    </w:p>
+    <w:p>
+      <w:r>
+        <w:rPr>
+          <w:rFonts w:hint="eastAsia"/>
+        </w:rPr>
+        <w:t>Indices</w:t>
+      </w:r>
+    </w:p>
+    <w:p>
+      <w:pPr>
+        <w:pStyle w:val="a6"/>
+        <w:numPr>
+          <w:ilvl w:val="0"/>
+          <w:numId w:val="1"/>
+        </w:numPr>
+      </w:pPr>
+      <w:r>
+        <w:rPr>
+          <w:rFonts w:hint="eastAsia"/>
+        </w:rPr>
+        <w:t xml:space="preserve">U, </w:t>
+      </w:r>
+      <w:proofErr w:type="gramStart"/>
+      <w:r>
+        <w:rPr>
+          <w:rFonts w:hint="eastAsia"/>
+        </w:rPr>
+        <w:t>upside</w:t>
+      </w:r>
+      <w:proofErr w:type="gramEnd"/>
+      <w:r>
+        <w:rPr>
+          <w:rFonts w:hint="eastAsia"/>
+        </w:rPr>
+        <w:t xml:space="preserve"> down U</w:t>
+      </w:r>
+    </w:p>
+    <w:p>
+      <w:pPr>
+        <w:pStyle w:val="a6"/>
+        <w:numPr>
+          <w:ilvl w:val="0"/>
+          <w:numId w:val="1"/>
+        </w:numPr>
+      </w:pPr>
+      <w:r>
+        <w:sym w:font="Wingdings" w:char="F0E0"/>
+      </w:r>
+      <w:r>
+        <w:rPr>
+          <w:rFonts w:hint="eastAsia"/>
+        </w:rPr>
+        <w:t xml:space="preserve"> U means all the contained, upside down is every </w:t>
+      </w:r>
+      <w:proofErr w:type="spellStart"/>
+      <w:r>
+        <w:rPr>
+          <w:rFonts w:hint="eastAsia"/>
+        </w:rPr>
+        <w:t>seperate</w:t>
+      </w:r>
+      <w:proofErr w:type="spellEnd"/>
+    </w:p>
+    <w:p>
+      <w:pPr>
+        <w:pStyle w:val="a6"/>
+        <w:numPr>
+          <w:ilvl w:val="0"/>
+          <w:numId w:val="1"/>
+        </w:numPr>
+      </w:pPr>
+      <w:r>
+        <w:rPr>
+          <w:rFonts w:hint="eastAsia"/>
+        </w:rPr>
+        <w:t>Let Ci = {1,2</w:t>
+      </w:r>
+      <w:r>
+        <w:t>…</w:t>
+      </w:r>
+      <w:proofErr w:type="spellStart"/>
+      <w:r>
+        <w:rPr>
+          <w:rFonts w:hint="eastAsia"/>
+        </w:rPr>
+        <w:t>i</w:t>
+      </w:r>
+      <w:proofErr w:type="spellEnd"/>
+      <w:r>
+        <w:rPr>
+          <w:rFonts w:hint="eastAsia"/>
+        </w:rPr>
+        <w:t xml:space="preserve">} </w:t>
+      </w:r>
+      <w:r>
+        <w:sym w:font="Wingdings" w:char="F0E0"/>
+      </w:r>
+      <w:r>
+        <w:rPr>
+          <w:rFonts w:hint="eastAsia"/>
+        </w:rPr>
+        <w:t xml:space="preserve"> what is C1, C2?</w:t>
+      </w:r>
+    </w:p>
+    <w:p>
+      <w:pPr>
+        <w:pStyle w:val="a6"/>
+        <w:numPr>
+          <w:ilvl w:val="0"/>
+          <w:numId w:val="1"/>
+        </w:numPr>
+      </w:pPr>
+      <w:r>
+        <w:sym w:font="Wingdings" w:char="F0E0"/>
+      </w:r>
+      <w:r>
+        <w:rPr>
+          <w:rFonts w:hint="eastAsia"/>
+        </w:rPr>
+        <w:t xml:space="preserve"> C1 = {1</w:t>
+      </w:r>
+      <w:proofErr w:type="gramStart"/>
+      <w:r>
+        <w:t>}</w:t>
+      </w:r>
+      <w:r>
+        <w:rPr>
+          <w:rFonts w:hint="eastAsia"/>
+        </w:rPr>
+        <w:t xml:space="preserve"> ,</w:t>
+      </w:r>
+      <w:proofErr w:type="gramEnd"/>
+      <w:r>
+        <w:rPr>
+          <w:rFonts w:hint="eastAsia"/>
+        </w:rPr>
+        <w:t xml:space="preserve"> C2 = {2}</w:t>
+      </w:r>
+    </w:p>
+    <w:p>
+      <w:pPr>
+        <w:pStyle w:val="a6"/>
+        <w:numPr>
+          <w:ilvl w:val="0"/>
+          <w:numId w:val="1"/>
+        </w:numPr>
+      </w:pPr>
+      <w:r>
         <w:t>W</w:t>
       </w:r>
       <w:r>
         <w:rPr>
           <w:rFonts w:hint="eastAsia"/>
         </w:rPr>
-        <w:t xml:space="preserve">hat is C10^6 </w:t>
-      </w:r>
-      <w:r>
-        <w:rPr>
-          <w:rFonts w:hint="eastAsia"/>
-        </w:rPr>
-        <w:t>union</w:t>
-      </w:r>
-      <w:r>
-        <w:rPr>
-          <w:rFonts w:hint="eastAsia"/>
-        </w:rPr>
-        <w:t xml:space="preserve"> C101?</w:t>
+        <w:t>hat is C10^6 intersect C101?</w:t>
+      </w:r>
+      <w:r>
+        <w:rPr>
+          <w:rFonts w:hint="eastAsia"/>
+        </w:rPr>
+        <w:t xml:space="preserve"> </w:t>
+      </w:r>
+      <w:r>
+        <w:sym w:font="Wingdings" w:char="F0E0"/>
+      </w:r>
+      <w:r>
+        <w:rPr>
+          <w:rFonts w:hint="eastAsia"/>
+        </w:rPr>
+        <w:t xml:space="preserve"> C10^6</w:t>
+      </w:r>
+    </w:p>
+    <w:p>
+      <w:pPr>
+        <w:pStyle w:val="a6"/>
+        <w:numPr>
+          <w:ilvl w:val="0"/>
+          <w:numId w:val="1"/>
+        </w:numPr>
+      </w:pPr>
+      <w:r>
+        <w:t>W</w:t>
+      </w:r>
+      <w:r>
+        <w:rPr>
+          <w:rFonts w:hint="eastAsia"/>
+        </w:rPr>
+        <w:t>hat is C10^6 union C101?</w:t>
+      </w:r>
+      <w:r>
+        <w:rPr>
+          <w:rFonts w:hint="eastAsia"/>
+        </w:rPr>
+        <w:t xml:space="preserve"> </w:t>
+      </w:r>
+      <w:r>
+        <w:sym w:font="Wingdings" w:char="F0E0"/>
+      </w:r>
+      <w:r>
+        <w:rPr>
+          <w:rFonts w:hint="eastAsia"/>
+        </w:rPr>
+        <w:t xml:space="preserve"> c101</w:t>
       </w:r>
     </w:p>
     <w:p>
@@ -392,7 +655,7 @@
                 <wp:cNvGraphicFramePr/>
                 <a:graphic xmlns:a="http://schemas.openxmlformats.org/drawingml/2006/main">
                   <a:graphicData uri="http://schemas.microsoft.com/office/word/2010/wordprocessingInk">
-                    <w14:contentPart bwMode="auto" r:id="rId6">
+                    <w14:contentPart bwMode="auto" r:id="rId12">
                       <w14:nvContentPartPr>
                         <w14:cNvContentPartPr/>
                       </w14:nvContentPartPr>
@@ -408,27 +671,8 @@
           </mc:Choice>
           <mc:Fallback>
             <w:pict>
-              <v:shapetype w14:anchorId="54206937" id="_x0000_t75" coordsize="21600,21600" o:spt="75" o:preferrelative="t" path="m@4@5l@4@11@9@11@9@5xe" filled="f" stroked="f">
-                <v:stroke joinstyle="miter"/>
-                <v:formulas>
-                  <v:f eqn="if lineDrawn pixelLineWidth 0"/>
-                  <v:f eqn="sum @0 1 0"/>
-                  <v:f eqn="sum 0 0 @1"/>
-                  <v:f eqn="prod @2 1 2"/>
-                  <v:f eqn="prod @3 21600 pixelWidth"/>
-                  <v:f eqn="prod @3 21600 pixelHeight"/>
-                  <v:f eqn="sum @0 0 1"/>
-                  <v:f eqn="prod @6 1 2"/>
-                  <v:f eqn="prod @7 21600 pixelWidth"/>
-                  <v:f eqn="sum @8 21600 0"/>
-                  <v:f eqn="prod @7 21600 pixelHeight"/>
-                  <v:f eqn="sum @10 21600 0"/>
-                </v:formulas>
-                <v:path o:extrusionok="f" gradientshapeok="t" o:connecttype="rect"/>
-                <o:lock v:ext="edit" aspectratio="t"/>
-              </v:shapetype>
-              <v:shape id="잉크 63" o:spid="_x0000_s1026" type="#_x0000_t75" style="position:absolute;margin-left:383.65pt;margin-top:14.9pt;width:29.95pt;height:20.55pt;z-index:251721728;visibility:visible;mso-wrap-style:square;mso-wrap-distance-left:9pt;mso-wrap-distance-top:0;mso-wrap-distance-right:9pt;mso-wrap-distance-bottom:0;mso-position-horizontal:absolute;mso-position-horizontal-relative:text;mso-position-vertical:absolute;mso-position-vertical-relative:text" o:gfxdata="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">
-                <v:imagedata r:id="rId7" o:title=""/>
+              <v:shape w14:anchorId="6883AFD2" id="잉크 63" o:spid="_x0000_s1026" type="#_x0000_t75" style="position:absolute;margin-left:383.65pt;margin-top:14.9pt;width:29.95pt;height:20.55pt;z-index:251721728;visibility:visible;mso-wrap-style:square;mso-wrap-distance-left:9pt;mso-wrap-distance-top:0;mso-wrap-distance-right:9pt;mso-wrap-distance-bottom:0;mso-position-horizontal:absolute;mso-position-horizontal-relative:text;mso-position-vertical:absolute;mso-position-vertical-relative:text" o:gfxdata="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">
+                <v:imagedata r:id="rId13" o:title=""/>
               </v:shape>
             </w:pict>
           </mc:Fallback>
@@ -456,7 +700,7 @@
                 <wp:cNvGraphicFramePr/>
                 <a:graphic xmlns:a="http://schemas.openxmlformats.org/drawingml/2006/main">
                   <a:graphicData uri="http://schemas.microsoft.com/office/word/2010/wordprocessingInk">
-                    <w14:contentPart bwMode="auto" r:id="rId8">
+                    <w14:contentPart bwMode="auto" r:id="rId14">
                       <w14:nvContentPartPr>
                         <w14:cNvContentPartPr/>
                       </w14:nvContentPartPr>
@@ -472,8 +716,8 @@
           </mc:Choice>
           <mc:Fallback>
             <w:pict>
-              <v:shape w14:anchorId="6FC93AF4" id="잉크 24" o:spid="_x0000_s1026" type="#_x0000_t75" style="position:absolute;margin-left:179.5pt;margin-top:20.35pt;width:15.6pt;height:4.1pt;z-index:251681792;visibility:visible;mso-wrap-style:square;mso-wrap-distance-left:9pt;mso-wrap-distance-top:0;mso-wrap-distance-right:9pt;mso-wrap-distance-bottom:0;mso-position-horizontal:absolute;mso-position-horizontal-relative:text;mso-position-vertical:absolute;mso-position-vertical-relative:text" o:gfxdata="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">
-                <v:imagedata r:id="rId9" o:title=""/>
+              <v:shape w14:anchorId="6E965712" id="잉크 24" o:spid="_x0000_s1026" type="#_x0000_t75" style="position:absolute;margin-left:179.5pt;margin-top:20.35pt;width:15.6pt;height:4.1pt;z-index:251681792;visibility:visible;mso-wrap-style:square;mso-wrap-distance-left:9pt;mso-wrap-distance-top:0;mso-wrap-distance-right:9pt;mso-wrap-distance-bottom:0;mso-position-horizontal:absolute;mso-position-horizontal-relative:text;mso-position-vertical:absolute;mso-position-vertical-relative:text" o:gfxdata="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">
+                <v:imagedata r:id="rId15" o:title=""/>
               </v:shape>
             </w:pict>
           </mc:Fallback>
@@ -501,7 +745,7 @@
                 <wp:cNvGraphicFramePr/>
                 <a:graphic xmlns:a="http://schemas.openxmlformats.org/drawingml/2006/main">
                   <a:graphicData uri="http://schemas.microsoft.com/office/word/2010/wordprocessingInk">
-                    <w14:contentPart bwMode="auto" r:id="rId10">
+                    <w14:contentPart bwMode="auto" r:id="rId16">
                       <w14:nvContentPartPr>
                         <w14:cNvContentPartPr/>
                       </w14:nvContentPartPr>
@@ -517,8 +761,8 @@
           </mc:Choice>
           <mc:Fallback>
             <w:pict>
-              <v:shape w14:anchorId="352BE9B5" id="잉크 25" o:spid="_x0000_s1026" type="#_x0000_t75" style="position:absolute;margin-left:152.55pt;margin-top:8.1pt;width:17.8pt;height:20.9pt;z-index:251682816;visibility:visible;mso-wrap-style:square;mso-wrap-distance-left:9pt;mso-wrap-distance-top:0;mso-wrap-distance-right:9pt;mso-wrap-distance-bottom:0;mso-position-horizontal:absolute;mso-position-horizontal-relative:text;mso-position-vertical:absolute;mso-position-vertical-relative:text" o:gfxdata="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">
-                <v:imagedata r:id="rId11" o:title=""/>
+              <v:shape w14:anchorId="35D07855" id="잉크 25" o:spid="_x0000_s1026" type="#_x0000_t75" style="position:absolute;margin-left:152.55pt;margin-top:8.1pt;width:17.8pt;height:20.9pt;z-index:251682816;visibility:visible;mso-wrap-style:square;mso-wrap-distance-left:9pt;mso-wrap-distance-top:0;mso-wrap-distance-right:9pt;mso-wrap-distance-bottom:0;mso-position-horizontal:absolute;mso-position-horizontal-relative:text;mso-position-vertical:absolute;mso-position-vertical-relative:text" o:gfxdata="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">
+                <v:imagedata r:id="rId17" o:title=""/>
               </v:shape>
             </w:pict>
           </mc:Fallback>
@@ -546,7 +790,7 @@
                 <wp:cNvGraphicFramePr/>
                 <a:graphic xmlns:a="http://schemas.openxmlformats.org/drawingml/2006/main">
                   <a:graphicData uri="http://schemas.microsoft.com/office/word/2010/wordprocessingInk">
-                    <w14:contentPart bwMode="auto" r:id="rId12">
+                    <w14:contentPart bwMode="auto" r:id="rId18">
                       <w14:nvContentPartPr>
                         <w14:cNvContentPartPr/>
                       </w14:nvContentPartPr>
@@ -562,8 +806,8 @@
           </mc:Choice>
           <mc:Fallback>
             <w:pict>
-              <v:shape w14:anchorId="60B1FB37" id="잉크 26" o:spid="_x0000_s1026" type="#_x0000_t75" style="position:absolute;margin-left:118.9pt;margin-top:8.5pt;width:25.5pt;height:19.7pt;z-index:251683840;visibility:visible;mso-wrap-style:square;mso-wrap-distance-left:9pt;mso-wrap-distance-top:0;mso-wrap-distance-right:9pt;mso-wrap-distance-bottom:0;mso-position-horizontal:absolute;mso-position-horizontal-relative:text;mso-position-vertical:absolute;mso-position-vertical-relative:text" o:gfxdata="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">
-                <v:imagedata r:id="rId13" o:title=""/>
+              <v:shape w14:anchorId="0C29B589" id="잉크 26" o:spid="_x0000_s1026" type="#_x0000_t75" style="position:absolute;margin-left:118.9pt;margin-top:8.5pt;width:25.5pt;height:19.7pt;z-index:251683840;visibility:visible;mso-wrap-style:square;mso-wrap-distance-left:9pt;mso-wrap-distance-top:0;mso-wrap-distance-right:9pt;mso-wrap-distance-bottom:0;mso-position-horizontal:absolute;mso-position-horizontal-relative:text;mso-position-vertical:absolute;mso-position-vertical-relative:text" o:gfxdata="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">
+                <v:imagedata r:id="rId19" o:title=""/>
               </v:shape>
             </w:pict>
           </mc:Fallback>
@@ -591,7 +835,7 @@
                 <wp:cNvGraphicFramePr/>
                 <a:graphic xmlns:a="http://schemas.openxmlformats.org/drawingml/2006/main">
                   <a:graphicData uri="http://schemas.microsoft.com/office/word/2010/wordprocessingInk">
-                    <w14:contentPart bwMode="auto" r:id="rId14">
+                    <w14:contentPart bwMode="auto" r:id="rId20">
                       <w14:nvContentPartPr>
                         <w14:cNvContentPartPr/>
                       </w14:nvContentPartPr>
@@ -607,8 +851,8 @@
           </mc:Choice>
           <mc:Fallback>
             <w:pict>
-              <v:shape w14:anchorId="25CEC06B" id="잉크 27" o:spid="_x0000_s1026" type="#_x0000_t75" style="position:absolute;margin-left:82.7pt;margin-top:12.3pt;width:28.6pt;height:17.85pt;z-index:251684864;visibility:visible;mso-wrap-style:square;mso-wrap-distance-left:9pt;mso-wrap-distance-top:0;mso-wrap-distance-right:9pt;mso-wrap-distance-bottom:0;mso-position-horizontal:absolute;mso-position-horizontal-relative:text;mso-position-vertical:absolute;mso-position-vertical-relative:text" o:gfxdata="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">
-                <v:imagedata r:id="rId15" o:title=""/>
+              <v:shape w14:anchorId="4942A335" id="잉크 27" o:spid="_x0000_s1026" type="#_x0000_t75" style="position:absolute;margin-left:82.7pt;margin-top:12.3pt;width:28.6pt;height:17.85pt;z-index:251684864;visibility:visible;mso-wrap-style:square;mso-wrap-distance-left:9pt;mso-wrap-distance-top:0;mso-wrap-distance-right:9pt;mso-wrap-distance-bottom:0;mso-position-horizontal:absolute;mso-position-horizontal-relative:text;mso-position-vertical:absolute;mso-position-vertical-relative:text" o:gfxdata="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">
+                <v:imagedata r:id="rId21" o:title=""/>
               </v:shape>
             </w:pict>
           </mc:Fallback>
@@ -636,7 +880,7 @@
                 <wp:cNvGraphicFramePr/>
                 <a:graphic xmlns:a="http://schemas.openxmlformats.org/drawingml/2006/main">
                   <a:graphicData uri="http://schemas.microsoft.com/office/word/2010/wordprocessingInk">
-                    <w14:contentPart bwMode="auto" r:id="rId16">
+                    <w14:contentPart bwMode="auto" r:id="rId22">
                       <w14:nvContentPartPr>
                         <w14:cNvContentPartPr/>
                       </w14:nvContentPartPr>
@@ -652,8 +896,8 @@
           </mc:Choice>
           <mc:Fallback>
             <w:pict>
-              <v:shape w14:anchorId="7C0F8E17" id="잉크 28" o:spid="_x0000_s1026" type="#_x0000_t75" style="position:absolute;margin-left:50.5pt;margin-top:.4pt;width:22.85pt;height:46.15pt;z-index:251685888;visibility:visible;mso-wrap-style:square;mso-wrap-distance-left:9pt;mso-wrap-distance-top:0;mso-wrap-distance-right:9pt;mso-wrap-distance-bottom:0;mso-position-horizontal:absolute;mso-position-horizontal-relative:text;mso-position-vertical:absolute;mso-position-vertical-relative:text" o:gfxdata="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">
-                <v:imagedata r:id="rId17" o:title=""/>
+              <v:shape w14:anchorId="061FDA53" id="잉크 28" o:spid="_x0000_s1026" type="#_x0000_t75" style="position:absolute;margin-left:50.5pt;margin-top:.4pt;width:22.85pt;height:46.15pt;z-index:251685888;visibility:visible;mso-wrap-style:square;mso-wrap-distance-left:9pt;mso-wrap-distance-top:0;mso-wrap-distance-right:9pt;mso-wrap-distance-bottom:0;mso-position-horizontal:absolute;mso-position-horizontal-relative:text;mso-position-vertical:absolute;mso-position-vertical-relative:text" o:gfxdata="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">
+                <v:imagedata r:id="rId23" o:title=""/>
               </v:shape>
             </w:pict>
           </mc:Fallback>
@@ -661,6 +905,186 @@
       </w:r>
     </w:p>
     <w:p>
+      <w:r>
+        <w:rPr>
+          <w:noProof/>
+        </w:rPr>
+        <mc:AlternateContent>
+          <mc:Choice Requires="wpi">
+            <w:drawing>
+              <wp:anchor distT="0" distB="0" distL="114300" distR="114300" simplePos="0" relativeHeight="252397568" behindDoc="0" locked="0" layoutInCell="1" allowOverlap="1" wp14:anchorId="09158097" wp14:editId="43DAB855">
+                <wp:simplePos x="0" y="0"/>
+                <wp:positionH relativeFrom="column">
+                  <wp:posOffset>5778500</wp:posOffset>
+                </wp:positionH>
+                <wp:positionV relativeFrom="paragraph">
+                  <wp:posOffset>-96520</wp:posOffset>
+                </wp:positionV>
+                <wp:extent cx="265415" cy="254885"/>
+                <wp:effectExtent l="38100" t="38100" r="40005" b="31115"/>
+                <wp:wrapNone/>
+                <wp:docPr id="2134143353" name="잉크 50"/>
+                <wp:cNvGraphicFramePr/>
+                <a:graphic xmlns:a="http://schemas.openxmlformats.org/drawingml/2006/main">
+                  <a:graphicData uri="http://schemas.microsoft.com/office/word/2010/wordprocessingInk">
+                    <w14:contentPart bwMode="auto" r:id="rId24">
+                      <w14:nvContentPartPr>
+                        <w14:cNvContentPartPr/>
+                      </w14:nvContentPartPr>
+                      <w14:xfrm>
+                        <a:off x="0" y="0"/>
+                        <a:ext cx="265415" cy="254885"/>
+                      </w14:xfrm>
+                    </w14:contentPart>
+                  </a:graphicData>
+                </a:graphic>
+              </wp:anchor>
+            </w:drawing>
+          </mc:Choice>
+          <mc:Fallback>
+            <w:pict>
+              <v:shape w14:anchorId="59F7029C" id="잉크 50" o:spid="_x0000_s1026" type="#_x0000_t75" style="position:absolute;margin-left:454.65pt;margin-top:-7.95pt;width:21.65pt;height:20.75pt;z-index:252397568;visibility:visible;mso-wrap-style:square;mso-wrap-distance-left:9pt;mso-wrap-distance-top:0;mso-wrap-distance-right:9pt;mso-wrap-distance-bottom:0;mso-position-horizontal:absolute;mso-position-horizontal-relative:text;mso-position-vertical:absolute;mso-position-vertical-relative:text" o:gfxdata="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">
+                <v:imagedata r:id="rId25" o:title=""/>
+              </v:shape>
+            </w:pict>
+          </mc:Fallback>
+        </mc:AlternateContent>
+      </w:r>
+      <w:r>
+        <w:rPr>
+          <w:noProof/>
+        </w:rPr>
+        <mc:AlternateContent>
+          <mc:Choice Requires="wpi">
+            <w:drawing>
+              <wp:anchor distT="0" distB="0" distL="114300" distR="114300" simplePos="0" relativeHeight="252393472" behindDoc="0" locked="0" layoutInCell="1" allowOverlap="1" wp14:anchorId="13BEFA9F" wp14:editId="6ED7E25E">
+                <wp:simplePos x="0" y="0"/>
+                <wp:positionH relativeFrom="column">
+                  <wp:posOffset>1870075</wp:posOffset>
+                </wp:positionH>
+                <wp:positionV relativeFrom="paragraph">
+                  <wp:posOffset>174625</wp:posOffset>
+                </wp:positionV>
+                <wp:extent cx="156240" cy="184170"/>
+                <wp:effectExtent l="38100" t="38100" r="34290" b="44450"/>
+                <wp:wrapNone/>
+                <wp:docPr id="1932953994" name="잉크 46"/>
+                <wp:cNvGraphicFramePr/>
+                <a:graphic xmlns:a="http://schemas.openxmlformats.org/drawingml/2006/main">
+                  <a:graphicData uri="http://schemas.microsoft.com/office/word/2010/wordprocessingInk">
+                    <w14:contentPart bwMode="auto" r:id="rId26">
+                      <w14:nvContentPartPr>
+                        <w14:cNvContentPartPr/>
+                      </w14:nvContentPartPr>
+                      <w14:xfrm>
+                        <a:off x="0" y="0"/>
+                        <a:ext cx="156240" cy="184170"/>
+                      </w14:xfrm>
+                    </w14:contentPart>
+                  </a:graphicData>
+                </a:graphic>
+              </wp:anchor>
+            </w:drawing>
+          </mc:Choice>
+          <mc:Fallback>
+            <w:pict>
+              <v:shape w14:anchorId="5CF21F33" id="잉크 46" o:spid="_x0000_s1026" type="#_x0000_t75" style="position:absolute;margin-left:146.9pt;margin-top:13.4pt;width:13pt;height:15.2pt;z-index:252393472;visibility:visible;mso-wrap-style:square;mso-wrap-distance-left:9pt;mso-wrap-distance-top:0;mso-wrap-distance-right:9pt;mso-wrap-distance-bottom:0;mso-position-horizontal:absolute;mso-position-horizontal-relative:text;mso-position-vertical:absolute;mso-position-vertical-relative:text" o:gfxdata="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">
+                <v:imagedata r:id="rId27" o:title=""/>
+              </v:shape>
+            </w:pict>
+          </mc:Fallback>
+        </mc:AlternateContent>
+      </w:r>
+      <w:r>
+        <w:rPr>
+          <w:noProof/>
+        </w:rPr>
+        <mc:AlternateContent>
+          <mc:Choice Requires="wpi">
+            <w:drawing>
+              <wp:anchor distT="0" distB="0" distL="114300" distR="114300" simplePos="0" relativeHeight="252388352" behindDoc="0" locked="0" layoutInCell="1" allowOverlap="1" wp14:anchorId="2711E488" wp14:editId="7CDA6D23">
+                <wp:simplePos x="0" y="0"/>
+                <wp:positionH relativeFrom="column">
+                  <wp:posOffset>5652090</wp:posOffset>
+                </wp:positionH>
+                <wp:positionV relativeFrom="paragraph">
+                  <wp:posOffset>37518</wp:posOffset>
+                </wp:positionV>
+                <wp:extent cx="13320" cy="77040"/>
+                <wp:effectExtent l="38100" t="38100" r="44450" b="37465"/>
+                <wp:wrapNone/>
+                <wp:docPr id="1089111572" name="잉크 41"/>
+                <wp:cNvGraphicFramePr/>
+                <a:graphic xmlns:a="http://schemas.openxmlformats.org/drawingml/2006/main">
+                  <a:graphicData uri="http://schemas.microsoft.com/office/word/2010/wordprocessingInk">
+                    <w14:contentPart bwMode="auto" r:id="rId28">
+                      <w14:nvContentPartPr>
+                        <w14:cNvContentPartPr/>
+                      </w14:nvContentPartPr>
+                      <w14:xfrm>
+                        <a:off x="0" y="0"/>
+                        <a:ext cx="13320" cy="77040"/>
+                      </w14:xfrm>
+                    </w14:contentPart>
+                  </a:graphicData>
+                </a:graphic>
+              </wp:anchor>
+            </w:drawing>
+          </mc:Choice>
+          <mc:Fallback>
+            <w:pict>
+              <v:shape w14:anchorId="4E61ACE7" id="잉크 41" o:spid="_x0000_s1026" type="#_x0000_t75" style="position:absolute;margin-left:444.7pt;margin-top:2.6pt;width:1.8pt;height:6.75pt;z-index:252388352;visibility:visible;mso-wrap-style:square;mso-wrap-distance-left:9pt;mso-wrap-distance-top:0;mso-wrap-distance-right:9pt;mso-wrap-distance-bottom:0;mso-position-horizontal:absolute;mso-position-horizontal-relative:text;mso-position-vertical:absolute;mso-position-vertical-relative:text" o:gfxdata="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">
+                <v:imagedata r:id="rId29" o:title=""/>
+              </v:shape>
+            </w:pict>
+          </mc:Fallback>
+        </mc:AlternateContent>
+      </w:r>
+      <w:r>
+        <w:rPr>
+          <w:noProof/>
+        </w:rPr>
+        <mc:AlternateContent>
+          <mc:Choice Requires="wpi">
+            <w:drawing>
+              <wp:anchor distT="0" distB="0" distL="114300" distR="114300" simplePos="0" relativeHeight="252387328" behindDoc="0" locked="0" layoutInCell="1" allowOverlap="1" wp14:anchorId="7DF18B22" wp14:editId="453387C1">
+                <wp:simplePos x="0" y="0"/>
+                <wp:positionH relativeFrom="column">
+                  <wp:posOffset>5511690</wp:posOffset>
+                </wp:positionH>
+                <wp:positionV relativeFrom="paragraph">
+                  <wp:posOffset>-41682</wp:posOffset>
+                </wp:positionV>
+                <wp:extent cx="68040" cy="134640"/>
+                <wp:effectExtent l="38100" t="38100" r="46355" b="36830"/>
+                <wp:wrapNone/>
+                <wp:docPr id="64554084" name="잉크 40"/>
+                <wp:cNvGraphicFramePr/>
+                <a:graphic xmlns:a="http://schemas.openxmlformats.org/drawingml/2006/main">
+                  <a:graphicData uri="http://schemas.microsoft.com/office/word/2010/wordprocessingInk">
+                    <w14:contentPart bwMode="auto" r:id="rId30">
+                      <w14:nvContentPartPr>
+                        <w14:cNvContentPartPr/>
+                      </w14:nvContentPartPr>
+                      <w14:xfrm>
+                        <a:off x="0" y="0"/>
+                        <a:ext cx="68040" cy="134640"/>
+                      </w14:xfrm>
+                    </w14:contentPart>
+                  </a:graphicData>
+                </a:graphic>
+              </wp:anchor>
+            </w:drawing>
+          </mc:Choice>
+          <mc:Fallback>
+            <w:pict>
+              <v:shape w14:anchorId="5065F9B3" id="잉크 40" o:spid="_x0000_s1026" type="#_x0000_t75" style="position:absolute;margin-left:433.65pt;margin-top:-3.65pt;width:6.05pt;height:11.3pt;z-index:252387328;visibility:visible;mso-wrap-style:square;mso-wrap-distance-left:9pt;mso-wrap-distance-top:0;mso-wrap-distance-right:9pt;mso-wrap-distance-bottom:0;mso-position-horizontal:absolute;mso-position-horizontal-relative:text;mso-position-vertical:absolute;mso-position-vertical-relative:text" o:gfxdata="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">
+                <v:imagedata r:id="rId31" o:title=""/>
+              </v:shape>
+            </w:pict>
+          </mc:Fallback>
+        </mc:AlternateContent>
+      </w:r>
       <w:r>
         <w:rPr>
           <w:noProof/>
@@ -683,7 +1107,7 @@
                 <wp:cNvGraphicFramePr/>
                 <a:graphic xmlns:a="http://schemas.openxmlformats.org/drawingml/2006/main">
                   <a:graphicData uri="http://schemas.microsoft.com/office/word/2010/wordprocessingInk">
-                    <w14:contentPart bwMode="auto" r:id="rId18">
+                    <w14:contentPart bwMode="auto" r:id="rId32">
                       <w14:nvContentPartPr>
                         <w14:cNvContentPartPr/>
                       </w14:nvContentPartPr>
@@ -699,8 +1123,8 @@
           </mc:Choice>
           <mc:Fallback>
             <w:pict>
-              <v:shape w14:anchorId="1A74D3A4" id="잉크 62" o:spid="_x0000_s1026" type="#_x0000_t75" style="position:absolute;margin-left:403.65pt;margin-top:13.5pt;width:7.4pt;height:2.05pt;z-index:251720704;visibility:visible;mso-wrap-style:square;mso-wrap-distance-left:9pt;mso-wrap-distance-top:0;mso-wrap-distance-right:9pt;mso-wrap-distance-bottom:0;mso-position-horizontal:absolute;mso-position-horizontal-relative:text;mso-position-vertical:absolute;mso-position-vertical-relative:text" o:gfxdata="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">
-                <v:imagedata r:id="rId19" o:title=""/>
+              <v:shape w14:anchorId="627661C8" id="잉크 62" o:spid="_x0000_s1026" type="#_x0000_t75" style="position:absolute;margin-left:403.65pt;margin-top:13.5pt;width:7.4pt;height:2.05pt;z-index:251720704;visibility:visible;mso-wrap-style:square;mso-wrap-distance-left:9pt;mso-wrap-distance-top:0;mso-wrap-distance-right:9pt;mso-wrap-distance-bottom:0;mso-position-horizontal:absolute;mso-position-horizontal-relative:text;mso-position-vertical:absolute;mso-position-vertical-relative:text" o:gfxdata="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">
+                <v:imagedata r:id="rId33" o:title=""/>
               </v:shape>
             </w:pict>
           </mc:Fallback>
@@ -728,7 +1152,7 @@
                 <wp:cNvGraphicFramePr/>
                 <a:graphic xmlns:a="http://schemas.openxmlformats.org/drawingml/2006/main">
                   <a:graphicData uri="http://schemas.microsoft.com/office/word/2010/wordprocessingInk">
-                    <w14:contentPart bwMode="auto" r:id="rId20">
+                    <w14:contentPart bwMode="auto" r:id="rId34">
                       <w14:nvContentPartPr>
                         <w14:cNvContentPartPr/>
                       </w14:nvContentPartPr>
@@ -744,8 +1168,8 @@
           </mc:Choice>
           <mc:Fallback>
             <w:pict>
-              <v:shape w14:anchorId="3637ADF9" id="잉크 56" o:spid="_x0000_s1026" type="#_x0000_t75" style="position:absolute;margin-left:229.85pt;margin-top:-24.15pt;width:135.65pt;height:50.55pt;z-index:251714560;visibility:visible;mso-wrap-style:square;mso-wrap-distance-left:9pt;mso-wrap-distance-top:0;mso-wrap-distance-right:9pt;mso-wrap-distance-bottom:0;mso-position-horizontal:absolute;mso-position-horizontal-relative:text;mso-position-vertical:absolute;mso-position-vertical-relative:text" o:gfxdata="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">
-                <v:imagedata r:id="rId21" o:title=""/>
+              <v:shape w14:anchorId="7F28C583" id="잉크 56" o:spid="_x0000_s1026" type="#_x0000_t75" style="position:absolute;margin-left:229.85pt;margin-top:-24.15pt;width:135.65pt;height:50.55pt;z-index:251714560;visibility:visible;mso-wrap-style:square;mso-wrap-distance-left:9pt;mso-wrap-distance-top:0;mso-wrap-distance-right:9pt;mso-wrap-distance-bottom:0;mso-position-horizontal:absolute;mso-position-horizontal-relative:text;mso-position-vertical:absolute;mso-position-vertical-relative:text" o:gfxdata="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">
+                <v:imagedata r:id="rId35" o:title=""/>
               </v:shape>
             </w:pict>
           </mc:Fallback>
@@ -773,7 +1197,7 @@
                 <wp:cNvGraphicFramePr/>
                 <a:graphic xmlns:a="http://schemas.openxmlformats.org/drawingml/2006/main">
                   <a:graphicData uri="http://schemas.microsoft.com/office/word/2010/wordprocessingInk">
-                    <w14:contentPart bwMode="auto" r:id="rId22">
+                    <w14:contentPart bwMode="auto" r:id="rId36">
                       <w14:nvContentPartPr>
                         <w14:cNvContentPartPr/>
                       </w14:nvContentPartPr>
@@ -789,8 +1213,8 @@
           </mc:Choice>
           <mc:Fallback>
             <w:pict>
-              <v:shape w14:anchorId="3F2B998A" id="잉크 35" o:spid="_x0000_s1026" type="#_x0000_t75" style="position:absolute;margin-left:210.65pt;margin-top:-26.1pt;width:5.65pt;height:54.25pt;z-index:251693056;visibility:visible;mso-wrap-style:square;mso-wrap-distance-left:9pt;mso-wrap-distance-top:0;mso-wrap-distance-right:9pt;mso-wrap-distance-bottom:0;mso-position-horizontal:absolute;mso-position-horizontal-relative:text;mso-position-vertical:absolute;mso-position-vertical-relative:text" o:gfxdata="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">
-                <v:imagedata r:id="rId23" o:title=""/>
+              <v:shape w14:anchorId="305D41B2" id="잉크 35" o:spid="_x0000_s1026" type="#_x0000_t75" style="position:absolute;margin-left:210.65pt;margin-top:-26.1pt;width:5.65pt;height:54.25pt;z-index:251693056;visibility:visible;mso-wrap-style:square;mso-wrap-distance-left:9pt;mso-wrap-distance-top:0;mso-wrap-distance-right:9pt;mso-wrap-distance-bottom:0;mso-position-horizontal:absolute;mso-position-horizontal-relative:text;mso-position-vertical:absolute;mso-position-vertical-relative:text" o:gfxdata="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">
+                <v:imagedata r:id="rId37" o:title=""/>
               </v:shape>
             </w:pict>
           </mc:Fallback>
@@ -818,7 +1242,7 @@
                 <wp:cNvGraphicFramePr/>
                 <a:graphic xmlns:a="http://schemas.openxmlformats.org/drawingml/2006/main">
                   <a:graphicData uri="http://schemas.microsoft.com/office/word/2010/wordprocessingInk">
-                    <w14:contentPart bwMode="auto" r:id="rId24">
+                    <w14:contentPart bwMode="auto" r:id="rId38">
                       <w14:nvContentPartPr>
                         <w14:cNvContentPartPr/>
                       </w14:nvContentPartPr>
@@ -834,8 +1258,8 @@
           </mc:Choice>
           <mc:Fallback>
             <w:pict>
-              <v:shape w14:anchorId="7D25AAE1" id="잉크 33" o:spid="_x0000_s1026" type="#_x0000_t75" style="position:absolute;margin-left:109.7pt;margin-top:12.85pt;width:22.5pt;height:17.6pt;z-index:251691008;visibility:visible;mso-wrap-style:square;mso-wrap-distance-left:9pt;mso-wrap-distance-top:0;mso-wrap-distance-right:9pt;mso-wrap-distance-bottom:0;mso-position-horizontal:absolute;mso-position-horizontal-relative:text;mso-position-vertical:absolute;mso-position-vertical-relative:text" o:gfxdata="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">
-                <v:imagedata r:id="rId25" o:title=""/>
+              <v:shape w14:anchorId="62BCB9B7" id="잉크 33" o:spid="_x0000_s1026" type="#_x0000_t75" style="position:absolute;margin-left:109.7pt;margin-top:12.85pt;width:22.5pt;height:17.6pt;z-index:251691008;visibility:visible;mso-wrap-style:square;mso-wrap-distance-left:9pt;mso-wrap-distance-top:0;mso-wrap-distance-right:9pt;mso-wrap-distance-bottom:0;mso-position-horizontal:absolute;mso-position-horizontal-relative:text;mso-position-vertical:absolute;mso-position-vertical-relative:text" o:gfxdata="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">
+                <v:imagedata r:id="rId39" o:title=""/>
               </v:shape>
             </w:pict>
           </mc:Fallback>
@@ -930,6 +1354,52 @@
       <w:r>
         <w:rPr>
           <w:rFonts w:hint="eastAsia"/>
+          <w:noProof/>
+        </w:rPr>
+        <mc:AlternateContent>
+          <mc:Choice Requires="wpi">
+            <w:drawing>
+              <wp:anchor distT="0" distB="0" distL="114300" distR="114300" simplePos="0" relativeHeight="252402688" behindDoc="0" locked="0" layoutInCell="1" allowOverlap="1" wp14:anchorId="398C8645" wp14:editId="45146C5C">
+                <wp:simplePos x="0" y="0"/>
+                <wp:positionH relativeFrom="column">
+                  <wp:posOffset>2983230</wp:posOffset>
+                </wp:positionH>
+                <wp:positionV relativeFrom="paragraph">
+                  <wp:posOffset>-17780</wp:posOffset>
+                </wp:positionV>
+                <wp:extent cx="550545" cy="437040"/>
+                <wp:effectExtent l="38100" t="38100" r="40005" b="39370"/>
+                <wp:wrapNone/>
+                <wp:docPr id="23019062" name="잉크 55"/>
+                <wp:cNvGraphicFramePr/>
+                <a:graphic xmlns:a="http://schemas.openxmlformats.org/drawingml/2006/main">
+                  <a:graphicData uri="http://schemas.microsoft.com/office/word/2010/wordprocessingInk">
+                    <w14:contentPart bwMode="auto" r:id="rId40">
+                      <w14:nvContentPartPr>
+                        <w14:cNvContentPartPr/>
+                      </w14:nvContentPartPr>
+                      <w14:xfrm>
+                        <a:off x="0" y="0"/>
+                        <a:ext cx="550545" cy="437040"/>
+                      </w14:xfrm>
+                    </w14:contentPart>
+                  </a:graphicData>
+                </a:graphic>
+              </wp:anchor>
+            </w:drawing>
+          </mc:Choice>
+          <mc:Fallback>
+            <w:pict>
+              <v:shape w14:anchorId="1942CF6E" id="잉크 55" o:spid="_x0000_s1026" type="#_x0000_t75" style="position:absolute;margin-left:234.55pt;margin-top:-1.75pt;width:44.05pt;height:35.1pt;z-index:252402688;visibility:visible;mso-wrap-style:square;mso-wrap-distance-left:9pt;mso-wrap-distance-top:0;mso-wrap-distance-right:9pt;mso-wrap-distance-bottom:0;mso-position-horizontal:absolute;mso-position-horizontal-relative:text;mso-position-vertical:absolute;mso-position-vertical-relative:text" o:gfxdata="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">
+                <v:imagedata r:id="rId41" o:title=""/>
+              </v:shape>
+            </w:pict>
+          </mc:Fallback>
+        </mc:AlternateContent>
+      </w:r>
+      <w:r>
+        <w:rPr>
+          <w:rFonts w:hint="eastAsia"/>
         </w:rPr>
         <w:t xml:space="preserve">What is P0? </w:t>
       </w:r>
@@ -951,6 +1421,52 @@
           <w:numId w:val="1"/>
         </w:numPr>
       </w:pPr>
+      <w:r>
+        <w:rPr>
+          <w:rFonts w:hint="eastAsia"/>
+          <w:noProof/>
+        </w:rPr>
+        <mc:AlternateContent>
+          <mc:Choice Requires="wpi">
+            <w:drawing>
+              <wp:anchor distT="0" distB="0" distL="114300" distR="114300" simplePos="0" relativeHeight="252410880" behindDoc="0" locked="0" layoutInCell="1" allowOverlap="1" wp14:anchorId="112A070D" wp14:editId="6A75F933">
+                <wp:simplePos x="0" y="0"/>
+                <wp:positionH relativeFrom="column">
+                  <wp:posOffset>1801495</wp:posOffset>
+                </wp:positionH>
+                <wp:positionV relativeFrom="paragraph">
+                  <wp:posOffset>-81915</wp:posOffset>
+                </wp:positionV>
+                <wp:extent cx="461055" cy="575975"/>
+                <wp:effectExtent l="38100" t="38100" r="15240" b="33655"/>
+                <wp:wrapNone/>
+                <wp:docPr id="347345970" name="잉크 63"/>
+                <wp:cNvGraphicFramePr/>
+                <a:graphic xmlns:a="http://schemas.openxmlformats.org/drawingml/2006/main">
+                  <a:graphicData uri="http://schemas.microsoft.com/office/word/2010/wordprocessingInk">
+                    <w14:contentPart bwMode="auto" r:id="rId42">
+                      <w14:nvContentPartPr>
+                        <w14:cNvContentPartPr/>
+                      </w14:nvContentPartPr>
+                      <w14:xfrm>
+                        <a:off x="0" y="0"/>
+                        <a:ext cx="461055" cy="575975"/>
+                      </w14:xfrm>
+                    </w14:contentPart>
+                  </a:graphicData>
+                </a:graphic>
+              </wp:anchor>
+            </w:drawing>
+          </mc:Choice>
+          <mc:Fallback>
+            <w:pict>
+              <v:shape w14:anchorId="63AC8AEA" id="잉크 63" o:spid="_x0000_s1026" type="#_x0000_t75" style="position:absolute;margin-left:141.5pt;margin-top:-6.8pt;width:37pt;height:46.05pt;z-index:252410880;visibility:visible;mso-wrap-style:square;mso-wrap-distance-left:9pt;mso-wrap-distance-top:0;mso-wrap-distance-right:9pt;mso-wrap-distance-bottom:0;mso-position-horizontal:absolute;mso-position-horizontal-relative:text;mso-position-vertical:absolute;mso-position-vertical-relative:text" o:gfxdata="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">
+                <v:imagedata r:id="rId43" o:title=""/>
+              </v:shape>
+            </w:pict>
+          </mc:Fallback>
+        </mc:AlternateContent>
+      </w:r>
       <w:r>
         <w:rPr>
           <w:rFonts w:hint="eastAsia"/>
@@ -988,7 +1504,7 @@
                 <wp:cNvGraphicFramePr/>
                 <a:graphic xmlns:a="http://schemas.openxmlformats.org/drawingml/2006/main">
                   <a:graphicData uri="http://schemas.microsoft.com/office/word/2010/wordprocessingInk">
-                    <w14:contentPart bwMode="auto" r:id="rId26">
+                    <w14:contentPart bwMode="auto" r:id="rId44">
                       <w14:nvContentPartPr>
                         <w14:cNvContentPartPr/>
                       </w14:nvContentPartPr>
@@ -1004,8 +1520,8 @@
           </mc:Choice>
           <mc:Fallback>
             <w:pict>
-              <v:shape w14:anchorId="790358AD" id="잉크 174" o:spid="_x0000_s1026" type="#_x0000_t75" style="position:absolute;margin-left:408.2pt;margin-top:7.5pt;width:26.4pt;height:21.95pt;z-index:251831296;visibility:visible;mso-wrap-style:square;mso-wrap-distance-left:9pt;mso-wrap-distance-top:0;mso-wrap-distance-right:9pt;mso-wrap-distance-bottom:0;mso-position-horizontal:absolute;mso-position-horizontal-relative:text;mso-position-vertical:absolute;mso-position-vertical-relative:text" o:gfxdata="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">
-                <v:imagedata r:id="rId27" o:title=""/>
+              <v:shape w14:anchorId="0CBF1186" id="잉크 174" o:spid="_x0000_s1026" type="#_x0000_t75" style="position:absolute;margin-left:408.2pt;margin-top:7.5pt;width:26.4pt;height:21.95pt;z-index:251831296;visibility:visible;mso-wrap-style:square;mso-wrap-distance-left:9pt;mso-wrap-distance-top:0;mso-wrap-distance-right:9pt;mso-wrap-distance-bottom:0;mso-position-horizontal:absolute;mso-position-horizontal-relative:text;mso-position-vertical:absolute;mso-position-vertical-relative:text" o:gfxdata="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">
+                <v:imagedata r:id="rId45" o:title=""/>
               </v:shape>
             </w:pict>
           </mc:Fallback>
@@ -1052,7 +1568,7 @@
                 <wp:cNvGraphicFramePr/>
                 <a:graphic xmlns:a="http://schemas.openxmlformats.org/drawingml/2006/main">
                   <a:graphicData uri="http://schemas.microsoft.com/office/word/2010/wordprocessingInk">
-                    <w14:contentPart bwMode="auto" r:id="rId28">
+                    <w14:contentPart bwMode="auto" r:id="rId46">
                       <w14:nvContentPartPr>
                         <w14:cNvContentPartPr/>
                       </w14:nvContentPartPr>
@@ -1068,8 +1584,8 @@
           </mc:Choice>
           <mc:Fallback>
             <w:pict>
-              <v:shape w14:anchorId="204D7692" id="잉크 165" o:spid="_x0000_s1026" type="#_x0000_t75" style="position:absolute;margin-left:351.8pt;margin-top:-10pt;width:39.15pt;height:24pt;z-index:251822080;visibility:visible;mso-wrap-style:square;mso-wrap-distance-left:9pt;mso-wrap-distance-top:0;mso-wrap-distance-right:9pt;mso-wrap-distance-bottom:0;mso-position-horizontal:absolute;mso-position-horizontal-relative:text;mso-position-vertical:absolute;mso-position-vertical-relative:text" o:gfxdata="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">
-                <v:imagedata r:id="rId29" o:title=""/>
+              <v:shape w14:anchorId="2245DF83" id="잉크 165" o:spid="_x0000_s1026" type="#_x0000_t75" style="position:absolute;margin-left:351.8pt;margin-top:-10pt;width:39.15pt;height:24pt;z-index:251822080;visibility:visible;mso-wrap-style:square;mso-wrap-distance-left:9pt;mso-wrap-distance-top:0;mso-wrap-distance-right:9pt;mso-wrap-distance-bottom:0;mso-position-horizontal:absolute;mso-position-horizontal-relative:text;mso-position-vertical:absolute;mso-position-vertical-relative:text" o:gfxdata="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">
+                <v:imagedata r:id="rId47" o:title=""/>
               </v:shape>
             </w:pict>
           </mc:Fallback>
@@ -1096,6 +1612,7 @@
         <w:rPr>
           <w:noProof/>
         </w:rPr>
+        <w:lastRenderedPageBreak/>
         <mc:AlternateContent>
           <mc:Choice Requires="wpi">
             <w:drawing>
@@ -1114,7 +1631,7 @@
                 <wp:cNvGraphicFramePr/>
                 <a:graphic xmlns:a="http://schemas.openxmlformats.org/drawingml/2006/main">
                   <a:graphicData uri="http://schemas.microsoft.com/office/word/2010/wordprocessingInk">
-                    <w14:contentPart bwMode="auto" r:id="rId30">
+                    <w14:contentPart bwMode="auto" r:id="rId48">
                       <w14:nvContentPartPr>
                         <w14:cNvContentPartPr/>
                       </w14:nvContentPartPr>
@@ -1130,8 +1647,8 @@
           </mc:Choice>
           <mc:Fallback>
             <w:pict>
-              <v:shape w14:anchorId="4D51948A" id="잉크 216" o:spid="_x0000_s1026" type="#_x0000_t75" style="position:absolute;margin-left:62.35pt;margin-top:9.6pt;width:16.3pt;height:23.9pt;z-index:251874304;visibility:visible;mso-wrap-style:square;mso-wrap-distance-left:9pt;mso-wrap-distance-top:0;mso-wrap-distance-right:9pt;mso-wrap-distance-bottom:0;mso-position-horizontal:absolute;mso-position-horizontal-relative:text;mso-position-vertical:absolute;mso-position-vertical-relative:text" o:gfxdata="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">
-                <v:imagedata r:id="rId31" o:title=""/>
+              <v:shape w14:anchorId="23C17E24" id="잉크 216" o:spid="_x0000_s1026" type="#_x0000_t75" style="position:absolute;margin-left:62.35pt;margin-top:9.6pt;width:16.3pt;height:23.9pt;z-index:251874304;visibility:visible;mso-wrap-style:square;mso-wrap-distance-left:9pt;mso-wrap-distance-top:0;mso-wrap-distance-right:9pt;mso-wrap-distance-bottom:0;mso-position-horizontal:absolute;mso-position-horizontal-relative:text;mso-position-vertical:absolute;mso-position-vertical-relative:text" o:gfxdata="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">
+                <v:imagedata r:id="rId49" o:title=""/>
               </v:shape>
             </w:pict>
           </mc:Fallback>
@@ -1159,7 +1676,7 @@
                 <wp:cNvGraphicFramePr/>
                 <a:graphic xmlns:a="http://schemas.openxmlformats.org/drawingml/2006/main">
                   <a:graphicData uri="http://schemas.microsoft.com/office/word/2010/wordprocessingInk">
-                    <w14:contentPart bwMode="auto" r:id="rId32">
+                    <w14:contentPart bwMode="auto" r:id="rId50">
                       <w14:nvContentPartPr>
                         <w14:cNvContentPartPr/>
                       </w14:nvContentPartPr>
@@ -1175,8 +1692,8 @@
           </mc:Choice>
           <mc:Fallback>
             <w:pict>
-              <v:shape w14:anchorId="425A23F8" id="잉크 166" o:spid="_x0000_s1026" type="#_x0000_t75" style="position:absolute;margin-left:263.9pt;margin-top:-37.05pt;width:127.05pt;height:109.15pt;z-index:251823104;visibility:visible;mso-wrap-style:square;mso-wrap-distance-left:9pt;mso-wrap-distance-top:0;mso-wrap-distance-right:9pt;mso-wrap-distance-bottom:0;mso-position-horizontal:absolute;mso-position-horizontal-relative:text;mso-position-vertical:absolute;mso-position-vertical-relative:text" o:gfxdata="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">
-                <v:imagedata r:id="rId33" o:title=""/>
+              <v:shape w14:anchorId="62CF43F8" id="잉크 166" o:spid="_x0000_s1026" type="#_x0000_t75" style="position:absolute;margin-left:263.9pt;margin-top:-37.05pt;width:127.05pt;height:109.15pt;z-index:251823104;visibility:visible;mso-wrap-style:square;mso-wrap-distance-left:9pt;mso-wrap-distance-top:0;mso-wrap-distance-right:9pt;mso-wrap-distance-bottom:0;mso-position-horizontal:absolute;mso-position-horizontal-relative:text;mso-position-vertical:absolute;mso-position-vertical-relative:text" o:gfxdata="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">
+                <v:imagedata r:id="rId51" o:title=""/>
               </v:shape>
             </w:pict>
           </mc:Fallback>
@@ -1204,7 +1721,7 @@
                 <wp:cNvGraphicFramePr/>
                 <a:graphic xmlns:a="http://schemas.openxmlformats.org/drawingml/2006/main">
                   <a:graphicData uri="http://schemas.microsoft.com/office/word/2010/wordprocessingInk">
-                    <w14:contentPart bwMode="auto" r:id="rId34">
+                    <w14:contentPart bwMode="auto" r:id="rId52">
                       <w14:nvContentPartPr>
                         <w14:cNvContentPartPr/>
                       </w14:nvContentPartPr>
@@ -1220,8 +1737,8 @@
           </mc:Choice>
           <mc:Fallback>
             <w:pict>
-              <v:shape w14:anchorId="272CE7AE" id="잉크 98" o:spid="_x0000_s1026" type="#_x0000_t75" style="position:absolute;margin-left:250pt;margin-top:-17.9pt;width:93.75pt;height:1in;z-index:251757568;visibility:visible;mso-wrap-style:square;mso-wrap-distance-left:9pt;mso-wrap-distance-top:0;mso-wrap-distance-right:9pt;mso-wrap-distance-bottom:0;mso-position-horizontal:absolute;mso-position-horizontal-relative:text;mso-position-vertical:absolute;mso-position-vertical-relative:text" o:gfxdata="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">
-                <v:imagedata r:id="rId35" o:title=""/>
+              <v:shape w14:anchorId="43E51390" id="잉크 98" o:spid="_x0000_s1026" type="#_x0000_t75" style="position:absolute;margin-left:250pt;margin-top:-17.9pt;width:93.75pt;height:1in;z-index:251757568;visibility:visible;mso-wrap-style:square;mso-wrap-distance-left:9pt;mso-wrap-distance-top:0;mso-wrap-distance-right:9pt;mso-wrap-distance-bottom:0;mso-position-horizontal:absolute;mso-position-horizontal-relative:text;mso-position-vertical:absolute;mso-position-vertical-relative:text" o:gfxdata="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">
+                <v:imagedata r:id="rId53" o:title=""/>
               </v:shape>
             </w:pict>
           </mc:Fallback>
@@ -1249,7 +1766,7 @@
                 <wp:cNvGraphicFramePr/>
                 <a:graphic xmlns:a="http://schemas.openxmlformats.org/drawingml/2006/main">
                   <a:graphicData uri="http://schemas.microsoft.com/office/word/2010/wordprocessingInk">
-                    <w14:contentPart bwMode="auto" r:id="rId36">
+                    <w14:contentPart bwMode="auto" r:id="rId54">
                       <w14:nvContentPartPr>
                         <w14:cNvContentPartPr/>
                       </w14:nvContentPartPr>
@@ -1265,8 +1782,8 @@
           </mc:Choice>
           <mc:Fallback>
             <w:pict>
-              <v:shape w14:anchorId="6096AAAF" id="잉크 86" o:spid="_x0000_s1026" type="#_x0000_t75" style="position:absolute;margin-left:271.5pt;margin-top:-8.7pt;width:47.6pt;height:59pt;z-index:251745280;visibility:visible;mso-wrap-style:square;mso-wrap-distance-left:9pt;mso-wrap-distance-top:0;mso-wrap-distance-right:9pt;mso-wrap-distance-bottom:0;mso-position-horizontal:absolute;mso-position-horizontal-relative:text;mso-position-vertical:absolute;mso-position-vertical-relative:text" o:gfxdata="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">
-                <v:imagedata r:id="rId37" o:title=""/>
+              <v:shape w14:anchorId="109E1914" id="잉크 86" o:spid="_x0000_s1026" type="#_x0000_t75" style="position:absolute;margin-left:271.5pt;margin-top:-8.7pt;width:47.6pt;height:59pt;z-index:251745280;visibility:visible;mso-wrap-style:square;mso-wrap-distance-left:9pt;mso-wrap-distance-top:0;mso-wrap-distance-right:9pt;mso-wrap-distance-bottom:0;mso-position-horizontal:absolute;mso-position-horizontal-relative:text;mso-position-vertical:absolute;mso-position-vertical-relative:text" o:gfxdata="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">
+                <v:imagedata r:id="rId55" o:title=""/>
               </v:shape>
             </w:pict>
           </mc:Fallback>
@@ -1294,7 +1811,7 @@
                 <wp:cNvGraphicFramePr/>
                 <a:graphic xmlns:a="http://schemas.openxmlformats.org/drawingml/2006/main">
                   <a:graphicData uri="http://schemas.microsoft.com/office/word/2010/wordprocessingInk">
-                    <w14:contentPart bwMode="auto" r:id="rId38">
+                    <w14:contentPart bwMode="auto" r:id="rId56">
                       <w14:nvContentPartPr>
                         <w14:cNvContentPartPr/>
                       </w14:nvContentPartPr>
@@ -1310,8 +1827,8 @@
           </mc:Choice>
           <mc:Fallback>
             <w:pict>
-              <v:shape w14:anchorId="1DA5A17D" id="잉크 79" o:spid="_x0000_s1026" type="#_x0000_t75" style="position:absolute;margin-left:198.15pt;margin-top:17.1pt;width:25.1pt;height:9.85pt;z-index:251738112;visibility:visible;mso-wrap-style:square;mso-wrap-distance-left:9pt;mso-wrap-distance-top:0;mso-wrap-distance-right:9pt;mso-wrap-distance-bottom:0;mso-position-horizontal:absolute;mso-position-horizontal-relative:text;mso-position-vertical:absolute;mso-position-vertical-relative:text" o:gfxdata="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">
-                <v:imagedata r:id="rId39" o:title=""/>
+              <v:shape w14:anchorId="1773B95A" id="잉크 79" o:spid="_x0000_s1026" type="#_x0000_t75" style="position:absolute;margin-left:198.15pt;margin-top:17.1pt;width:25.1pt;height:9.85pt;z-index:251738112;visibility:visible;mso-wrap-style:square;mso-wrap-distance-left:9pt;mso-wrap-distance-top:0;mso-wrap-distance-right:9pt;mso-wrap-distance-bottom:0;mso-position-horizontal:absolute;mso-position-horizontal-relative:text;mso-position-vertical:absolute;mso-position-vertical-relative:text" o:gfxdata="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">
+                <v:imagedata r:id="rId57" o:title=""/>
               </v:shape>
             </w:pict>
           </mc:Fallback>
@@ -1339,7 +1856,7 @@
                 <wp:cNvGraphicFramePr/>
                 <a:graphic xmlns:a="http://schemas.openxmlformats.org/drawingml/2006/main">
                   <a:graphicData uri="http://schemas.microsoft.com/office/word/2010/wordprocessingInk">
-                    <w14:contentPart bwMode="auto" r:id="rId40">
+                    <w14:contentPart bwMode="auto" r:id="rId58">
                       <w14:nvContentPartPr>
                         <w14:cNvContentPartPr/>
                       </w14:nvContentPartPr>
@@ -1355,8 +1872,8 @@
           </mc:Choice>
           <mc:Fallback>
             <w:pict>
-              <v:shape w14:anchorId="00B74525" id="잉크 76" o:spid="_x0000_s1026" type="#_x0000_t75" style="position:absolute;margin-left:133.95pt;margin-top:6.65pt;width:10.9pt;height:19.35pt;z-index:251735040;visibility:visible;mso-wrap-style:square;mso-wrap-distance-left:9pt;mso-wrap-distance-top:0;mso-wrap-distance-right:9pt;mso-wrap-distance-bottom:0;mso-position-horizontal:absolute;mso-position-horizontal-relative:text;mso-position-vertical:absolute;mso-position-vertical-relative:text" o:gfxdata="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">
-                <v:imagedata r:id="rId41" o:title=""/>
+              <v:shape w14:anchorId="177B5A36" id="잉크 76" o:spid="_x0000_s1026" type="#_x0000_t75" style="position:absolute;margin-left:133.95pt;margin-top:6.65pt;width:10.9pt;height:19.35pt;z-index:251735040;visibility:visible;mso-wrap-style:square;mso-wrap-distance-left:9pt;mso-wrap-distance-top:0;mso-wrap-distance-right:9pt;mso-wrap-distance-bottom:0;mso-position-horizontal:absolute;mso-position-horizontal-relative:text;mso-position-vertical:absolute;mso-position-vertical-relative:text" o:gfxdata="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">
+                <v:imagedata r:id="rId59" o:title=""/>
               </v:shape>
             </w:pict>
           </mc:Fallback>
@@ -1386,7 +1903,7 @@
                 <wp:cNvGraphicFramePr/>
                 <a:graphic xmlns:a="http://schemas.openxmlformats.org/drawingml/2006/main">
                   <a:graphicData uri="http://schemas.microsoft.com/office/word/2010/wordprocessingInk">
-                    <w14:contentPart bwMode="auto" r:id="rId42">
+                    <w14:contentPart bwMode="auto" r:id="rId60">
                       <w14:nvContentPartPr>
                         <w14:cNvContentPartPr/>
                       </w14:nvContentPartPr>
@@ -1402,8 +1919,8 @@
           </mc:Choice>
           <mc:Fallback>
             <w:pict>
-              <v:shape w14:anchorId="72DBFF7D" id="잉크 75" o:spid="_x0000_s1026" type="#_x0000_t75" style="position:absolute;margin-left:132pt;margin-top:-17.6pt;width:35.95pt;height:41.75pt;z-index:251734016;visibility:visible;mso-wrap-style:square;mso-wrap-distance-left:9pt;mso-wrap-distance-top:0;mso-wrap-distance-right:9pt;mso-wrap-distance-bottom:0;mso-position-horizontal:absolute;mso-position-horizontal-relative:text;mso-position-vertical:absolute;mso-position-vertical-relative:text" o:gfxdata="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">
-                <v:imagedata r:id="rId43" o:title=""/>
+              <v:shape w14:anchorId="4463D091" id="잉크 75" o:spid="_x0000_s1026" type="#_x0000_t75" style="position:absolute;margin-left:132pt;margin-top:-17.6pt;width:35.95pt;height:41.75pt;z-index:251734016;visibility:visible;mso-wrap-style:square;mso-wrap-distance-left:9pt;mso-wrap-distance-top:0;mso-wrap-distance-right:9pt;mso-wrap-distance-bottom:0;mso-position-horizontal:absolute;mso-position-horizontal-relative:text;mso-position-vertical:absolute;mso-position-vertical-relative:text" o:gfxdata="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">
+                <v:imagedata r:id="rId61" o:title=""/>
               </v:shape>
             </w:pict>
           </mc:Fallback>
@@ -1433,7 +1950,7 @@
                 <wp:cNvGraphicFramePr/>
                 <a:graphic xmlns:a="http://schemas.openxmlformats.org/drawingml/2006/main">
                   <a:graphicData uri="http://schemas.microsoft.com/office/word/2010/wordprocessingInk">
-                    <w14:contentPart bwMode="auto" r:id="rId44">
+                    <w14:contentPart bwMode="auto" r:id="rId62">
                       <w14:nvContentPartPr>
                         <w14:cNvContentPartPr/>
                       </w14:nvContentPartPr>
@@ -1449,8 +1966,8 @@
           </mc:Choice>
           <mc:Fallback>
             <w:pict>
-              <v:shape w14:anchorId="1C3C6F4F" id="잉크 122" o:spid="_x0000_s1026" type="#_x0000_t75" style="position:absolute;margin-left:162.9pt;margin-top:8.8pt;width:146pt;height:24.25pt;z-index:251779072;visibility:visible;mso-wrap-style:square;mso-wrap-distance-left:9pt;mso-wrap-distance-top:0;mso-wrap-distance-right:9pt;mso-wrap-distance-bottom:0;mso-position-horizontal:absolute;mso-position-horizontal-relative:text;mso-position-vertical:absolute;mso-position-vertical-relative:text" o:gfxdata="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">
-                <v:imagedata r:id="rId45" o:title=""/>
+              <v:shape w14:anchorId="5524706C" id="잉크 122" o:spid="_x0000_s1026" type="#_x0000_t75" style="position:absolute;margin-left:162.9pt;margin-top:8.8pt;width:146pt;height:24.25pt;z-index:251779072;visibility:visible;mso-wrap-style:square;mso-wrap-distance-left:9pt;mso-wrap-distance-top:0;mso-wrap-distance-right:9pt;mso-wrap-distance-bottom:0;mso-position-horizontal:absolute;mso-position-horizontal-relative:text;mso-position-vertical:absolute;mso-position-vertical-relative:text" o:gfxdata="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">
+                <v:imagedata r:id="rId63" o:title=""/>
               </v:shape>
             </w:pict>
           </mc:Fallback>
@@ -1481,7 +1998,7 @@
                 <wp:cNvGraphicFramePr/>
                 <a:graphic xmlns:a="http://schemas.openxmlformats.org/drawingml/2006/main">
                   <a:graphicData uri="http://schemas.microsoft.com/office/word/2010/wordprocessingInk">
-                    <w14:contentPart bwMode="auto" r:id="rId46">
+                    <w14:contentPart bwMode="auto" r:id="rId64">
                       <w14:nvContentPartPr>
                         <w14:cNvContentPartPr/>
                       </w14:nvContentPartPr>
@@ -1497,8 +2014,8 @@
           </mc:Choice>
           <mc:Fallback>
             <w:pict>
-              <v:shape w14:anchorId="2A73837D" id="잉크 236" o:spid="_x0000_s1026" type="#_x0000_t75" style="position:absolute;margin-left:279.9pt;margin-top:18.7pt;width:39.2pt;height:17.3pt;z-index:251894784;visibility:visible;mso-wrap-style:square;mso-wrap-distance-left:9pt;mso-wrap-distance-top:0;mso-wrap-distance-right:9pt;mso-wrap-distance-bottom:0;mso-position-horizontal:absolute;mso-position-horizontal-relative:text;mso-position-vertical:absolute;mso-position-vertical-relative:text" o:gfxdata="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">
-                <v:imagedata r:id="rId47" o:title=""/>
+              <v:shape w14:anchorId="2673257B" id="잉크 236" o:spid="_x0000_s1026" type="#_x0000_t75" style="position:absolute;margin-left:279.9pt;margin-top:18.7pt;width:39.2pt;height:17.3pt;z-index:251894784;visibility:visible;mso-wrap-style:square;mso-wrap-distance-left:9pt;mso-wrap-distance-top:0;mso-wrap-distance-right:9pt;mso-wrap-distance-bottom:0;mso-position-horizontal:absolute;mso-position-horizontal-relative:text;mso-position-vertical:absolute;mso-position-vertical-relative:text" o:gfxdata="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">
+                <v:imagedata r:id="rId65" o:title=""/>
               </v:shape>
             </w:pict>
           </mc:Fallback>
@@ -1526,7 +2043,7 @@
                 <wp:cNvGraphicFramePr/>
                 <a:graphic xmlns:a="http://schemas.openxmlformats.org/drawingml/2006/main">
                   <a:graphicData uri="http://schemas.microsoft.com/office/word/2010/wordprocessingInk">
-                    <w14:contentPart bwMode="auto" r:id="rId48">
+                    <w14:contentPart bwMode="auto" r:id="rId66">
                       <w14:nvContentPartPr>
                         <w14:cNvContentPartPr/>
                       </w14:nvContentPartPr>
@@ -1542,8 +2059,8 @@
           </mc:Choice>
           <mc:Fallback>
             <w:pict>
-              <v:shape w14:anchorId="5396E396" id="잉크 215" o:spid="_x0000_s1026" type="#_x0000_t75" style="position:absolute;margin-left:54pt;margin-top:5.7pt;width:24.75pt;height:29.3pt;z-index:251873280;visibility:visible;mso-wrap-style:square;mso-wrap-distance-left:9pt;mso-wrap-distance-top:0;mso-wrap-distance-right:9pt;mso-wrap-distance-bottom:0;mso-position-horizontal:absolute;mso-position-horizontal-relative:text;mso-position-vertical:absolute;mso-position-vertical-relative:text" o:gfxdata="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">
-                <v:imagedata r:id="rId49" o:title=""/>
+              <v:shape w14:anchorId="16434E41" id="잉크 215" o:spid="_x0000_s1026" type="#_x0000_t75" style="position:absolute;margin-left:54pt;margin-top:5.7pt;width:24.75pt;height:29.3pt;z-index:251873280;visibility:visible;mso-wrap-style:square;mso-wrap-distance-left:9pt;mso-wrap-distance-top:0;mso-wrap-distance-right:9pt;mso-wrap-distance-bottom:0;mso-position-horizontal:absolute;mso-position-horizontal-relative:text;mso-position-vertical:absolute;mso-position-vertical-relative:text" o:gfxdata="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">
+                <v:imagedata r:id="rId67" o:title=""/>
               </v:shape>
             </w:pict>
           </mc:Fallback>
@@ -1571,7 +2088,7 @@
                 <wp:cNvGraphicFramePr/>
                 <a:graphic xmlns:a="http://schemas.openxmlformats.org/drawingml/2006/main">
                   <a:graphicData uri="http://schemas.microsoft.com/office/word/2010/wordprocessingInk">
-                    <w14:contentPart bwMode="auto" r:id="rId50">
+                    <w14:contentPart bwMode="auto" r:id="rId68">
                       <w14:nvContentPartPr>
                         <w14:cNvContentPartPr/>
                       </w14:nvContentPartPr>
@@ -1587,8 +2104,8 @@
           </mc:Choice>
           <mc:Fallback>
             <w:pict>
-              <v:shape w14:anchorId="165B292B" id="잉크 209" o:spid="_x0000_s1026" type="#_x0000_t75" style="position:absolute;margin-left:377.2pt;margin-top:-5.5pt;width:108.65pt;height:50.45pt;z-index:251867136;visibility:visible;mso-wrap-style:square;mso-wrap-distance-left:9pt;mso-wrap-distance-top:0;mso-wrap-distance-right:9pt;mso-wrap-distance-bottom:0;mso-position-horizontal:absolute;mso-position-horizontal-relative:text;mso-position-vertical:absolute;mso-position-vertical-relative:text" o:gfxdata="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">
-                <v:imagedata r:id="rId51" o:title=""/>
+              <v:shape w14:anchorId="733F52AA" id="잉크 209" o:spid="_x0000_s1026" type="#_x0000_t75" style="position:absolute;margin-left:377.2pt;margin-top:-5.5pt;width:108.65pt;height:50.45pt;z-index:251867136;visibility:visible;mso-wrap-style:square;mso-wrap-distance-left:9pt;mso-wrap-distance-top:0;mso-wrap-distance-right:9pt;mso-wrap-distance-bottom:0;mso-position-horizontal:absolute;mso-position-horizontal-relative:text;mso-position-vertical:absolute;mso-position-vertical-relative:text" o:gfxdata="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">
+                <v:imagedata r:id="rId69" o:title=""/>
               </v:shape>
             </w:pict>
           </mc:Fallback>
@@ -1616,7 +2133,7 @@
                 <wp:cNvGraphicFramePr/>
                 <a:graphic xmlns:a="http://schemas.openxmlformats.org/drawingml/2006/main">
                   <a:graphicData uri="http://schemas.microsoft.com/office/word/2010/wordprocessingInk">
-                    <w14:contentPart bwMode="auto" r:id="rId52">
+                    <w14:contentPart bwMode="auto" r:id="rId70">
                       <w14:nvContentPartPr>
                         <w14:cNvContentPartPr/>
                       </w14:nvContentPartPr>
@@ -1632,8 +2149,8 @@
           </mc:Choice>
           <mc:Fallback>
             <w:pict>
-              <v:shape w14:anchorId="49E01F17" id="잉크 190" o:spid="_x0000_s1026" type="#_x0000_t75" style="position:absolute;margin-left:270.15pt;margin-top:-17.55pt;width:69.35pt;height:61.75pt;z-index:251847680;visibility:visible;mso-wrap-style:square;mso-wrap-distance-left:9pt;mso-wrap-distance-top:0;mso-wrap-distance-right:9pt;mso-wrap-distance-bottom:0;mso-position-horizontal:absolute;mso-position-horizontal-relative:text;mso-position-vertical:absolute;mso-position-vertical-relative:text" o:gfxdata="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">
-                <v:imagedata r:id="rId53" o:title=""/>
+              <v:shape w14:anchorId="37C42A2E" id="잉크 190" o:spid="_x0000_s1026" type="#_x0000_t75" style="position:absolute;margin-left:270.15pt;margin-top:-17.55pt;width:69.35pt;height:61.75pt;z-index:251847680;visibility:visible;mso-wrap-style:square;mso-wrap-distance-left:9pt;mso-wrap-distance-top:0;mso-wrap-distance-right:9pt;mso-wrap-distance-bottom:0;mso-position-horizontal:absolute;mso-position-horizontal-relative:text;mso-position-vertical:absolute;mso-position-vertical-relative:text" o:gfxdata="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">
+                <v:imagedata r:id="rId71" o:title=""/>
               </v:shape>
             </w:pict>
           </mc:Fallback>
@@ -1661,7 +2178,7 @@
                 <wp:cNvGraphicFramePr/>
                 <a:graphic xmlns:a="http://schemas.openxmlformats.org/drawingml/2006/main">
                   <a:graphicData uri="http://schemas.microsoft.com/office/word/2010/wordprocessingInk">
-                    <w14:contentPart bwMode="auto" r:id="rId54">
+                    <w14:contentPart bwMode="auto" r:id="rId72">
                       <w14:nvContentPartPr>
                         <w14:cNvContentPartPr/>
                       </w14:nvContentPartPr>
@@ -1677,8 +2194,8 @@
           </mc:Choice>
           <mc:Fallback>
             <w:pict>
-              <v:shape w14:anchorId="61F20FB5" id="잉크 191" o:spid="_x0000_s1026" type="#_x0000_t75" style="position:absolute;margin-left:352.7pt;margin-top:-6.7pt;width:17.7pt;height:23.75pt;z-index:251848704;visibility:visible;mso-wrap-style:square;mso-wrap-distance-left:9pt;mso-wrap-distance-top:0;mso-wrap-distance-right:9pt;mso-wrap-distance-bottom:0;mso-position-horizontal:absolute;mso-position-horizontal-relative:text;mso-position-vertical:absolute;mso-position-vertical-relative:text" o:gfxdata="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">
-                <v:imagedata r:id="rId55" o:title=""/>
+              <v:shape w14:anchorId="3EEE691B" id="잉크 191" o:spid="_x0000_s1026" type="#_x0000_t75" style="position:absolute;margin-left:352.7pt;margin-top:-6.7pt;width:17.7pt;height:23.75pt;z-index:251848704;visibility:visible;mso-wrap-style:square;mso-wrap-distance-left:9pt;mso-wrap-distance-top:0;mso-wrap-distance-right:9pt;mso-wrap-distance-bottom:0;mso-position-horizontal:absolute;mso-position-horizontal-relative:text;mso-position-vertical:absolute;mso-position-vertical-relative:text" o:gfxdata="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">
+                <v:imagedata r:id="rId73" o:title=""/>
               </v:shape>
             </w:pict>
           </mc:Fallback>
@@ -1706,7 +2223,7 @@
                 <wp:cNvGraphicFramePr/>
                 <a:graphic xmlns:a="http://schemas.openxmlformats.org/drawingml/2006/main">
                   <a:graphicData uri="http://schemas.microsoft.com/office/word/2010/wordprocessingInk">
-                    <w14:contentPart bwMode="auto" r:id="rId56">
+                    <w14:contentPart bwMode="auto" r:id="rId74">
                       <w14:nvContentPartPr>
                         <w14:cNvContentPartPr/>
                       </w14:nvContentPartPr>
@@ -1722,8 +2239,8 @@
           </mc:Choice>
           <mc:Fallback>
             <w:pict>
-              <v:shape w14:anchorId="523543EA" id="잉크 150" o:spid="_x0000_s1026" type="#_x0000_t75" style="position:absolute;margin-left:210.7pt;margin-top:2.8pt;width:14.5pt;height:26.15pt;z-index:251806720;visibility:visible;mso-wrap-style:square;mso-wrap-distance-left:9pt;mso-wrap-distance-top:0;mso-wrap-distance-right:9pt;mso-wrap-distance-bottom:0;mso-position-horizontal:absolute;mso-position-horizontal-relative:text;mso-position-vertical:absolute;mso-position-vertical-relative:text" o:gfxdata="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">
-                <v:imagedata r:id="rId57" o:title=""/>
+              <v:shape w14:anchorId="3D38819A" id="잉크 150" o:spid="_x0000_s1026" type="#_x0000_t75" style="position:absolute;margin-left:210.7pt;margin-top:2.8pt;width:14.5pt;height:26.15pt;z-index:251806720;visibility:visible;mso-wrap-style:square;mso-wrap-distance-left:9pt;mso-wrap-distance-top:0;mso-wrap-distance-right:9pt;mso-wrap-distance-bottom:0;mso-position-horizontal:absolute;mso-position-horizontal-relative:text;mso-position-vertical:absolute;mso-position-vertical-relative:text" o:gfxdata="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">
+                <v:imagedata r:id="rId75" o:title=""/>
               </v:shape>
             </w:pict>
           </mc:Fallback>
@@ -1753,7 +2270,7 @@
                 <wp:cNvGraphicFramePr/>
                 <a:graphic xmlns:a="http://schemas.openxmlformats.org/drawingml/2006/main">
                   <a:graphicData uri="http://schemas.microsoft.com/office/word/2010/wordprocessingInk">
-                    <w14:contentPart bwMode="auto" r:id="rId58">
+                    <w14:contentPart bwMode="auto" r:id="rId76">
                       <w14:nvContentPartPr>
                         <w14:cNvContentPartPr/>
                       </w14:nvContentPartPr>
@@ -1772,8 +2289,8 @@
           </mc:Choice>
           <mc:Fallback>
             <w:pict>
-              <v:shape w14:anchorId="373E1470" id="잉크 147" o:spid="_x0000_s1026" type="#_x0000_t75" style="position:absolute;margin-left:83.7pt;margin-top:-23.55pt;width:117.2pt;height:49.15pt;z-index:251803648;visibility:visible;mso-wrap-style:square;mso-width-percent:0;mso-wrap-distance-left:9pt;mso-wrap-distance-top:0;mso-wrap-distance-right:9pt;mso-wrap-distance-bottom:0;mso-position-horizontal:absolute;mso-position-horizontal-relative:text;mso-position-vertical:absolute;mso-position-vertical-relative:text;mso-width-percent:0;mso-width-relative:margin" o:gfxdata="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">
-                <v:imagedata r:id="rId59" o:title=""/>
+              <v:shape w14:anchorId="3BA60E5E" id="잉크 147" o:spid="_x0000_s1026" type="#_x0000_t75" style="position:absolute;margin-left:83.7pt;margin-top:-23.55pt;width:117.2pt;height:49.15pt;z-index:251803648;visibility:visible;mso-wrap-style:square;mso-width-percent:0;mso-wrap-distance-left:9pt;mso-wrap-distance-top:0;mso-wrap-distance-right:9pt;mso-wrap-distance-bottom:0;mso-position-horizontal:absolute;mso-position-horizontal-relative:text;mso-position-vertical:absolute;mso-position-vertical-relative:text;mso-width-percent:0;mso-width-relative:margin" o:gfxdata="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">
+                <v:imagedata r:id="rId77" o:title=""/>
               </v:shape>
             </w:pict>
           </mc:Fallback>
@@ -1804,7 +2321,7 @@
                 <wp:cNvGraphicFramePr/>
                 <a:graphic xmlns:a="http://schemas.openxmlformats.org/drawingml/2006/main">
                   <a:graphicData uri="http://schemas.microsoft.com/office/word/2010/wordprocessingInk">
-                    <w14:contentPart bwMode="auto" r:id="rId60">
+                    <w14:contentPart bwMode="auto" r:id="rId78">
                       <w14:nvContentPartPr>
                         <w14:cNvContentPartPr/>
                       </w14:nvContentPartPr>
@@ -1820,8 +2337,8 @@
           </mc:Choice>
           <mc:Fallback>
             <w:pict>
-              <v:shape w14:anchorId="54A52FC2" id="잉크 246" o:spid="_x0000_s1026" type="#_x0000_t75" style="position:absolute;margin-left:276.75pt;margin-top:-35.05pt;width:58.65pt;height:74.4pt;z-index:251905024;visibility:visible;mso-wrap-style:square;mso-wrap-distance-left:9pt;mso-wrap-distance-top:0;mso-wrap-distance-right:9pt;mso-wrap-distance-bottom:0;mso-position-horizontal:absolute;mso-position-horizontal-relative:text;mso-position-vertical:absolute;mso-position-vertical-relative:text" o:gfxdata="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">
-                <v:imagedata r:id="rId61" o:title=""/>
+              <v:shape w14:anchorId="3FB6B39D" id="잉크 246" o:spid="_x0000_s1026" type="#_x0000_t75" style="position:absolute;margin-left:276.75pt;margin-top:-35.05pt;width:58.65pt;height:74.4pt;z-index:251905024;visibility:visible;mso-wrap-style:square;mso-wrap-distance-left:9pt;mso-wrap-distance-top:0;mso-wrap-distance-right:9pt;mso-wrap-distance-bottom:0;mso-position-horizontal:absolute;mso-position-horizontal-relative:text;mso-position-vertical:absolute;mso-position-vertical-relative:text" o:gfxdata="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">
+                <v:imagedata r:id="rId79" o:title=""/>
               </v:shape>
             </w:pict>
           </mc:Fallback>
@@ -1849,7 +2366,7 @@
                 <wp:cNvGraphicFramePr/>
                 <a:graphic xmlns:a="http://schemas.openxmlformats.org/drawingml/2006/main">
                   <a:graphicData uri="http://schemas.microsoft.com/office/word/2010/wordprocessingInk">
-                    <w14:contentPart bwMode="auto" r:id="rId62">
+                    <w14:contentPart bwMode="auto" r:id="rId80">
                       <w14:nvContentPartPr>
                         <w14:cNvContentPartPr/>
                       </w14:nvContentPartPr>
@@ -1865,8 +2382,8 @@
           </mc:Choice>
           <mc:Fallback>
             <w:pict>
-              <v:shape w14:anchorId="17461ED7" id="잉크 232" o:spid="_x0000_s1026" type="#_x0000_t75" style="position:absolute;margin-left:156.45pt;margin-top:15.15pt;width:13.35pt;height:6.55pt;z-index:251890688;visibility:visible;mso-wrap-style:square;mso-wrap-distance-left:9pt;mso-wrap-distance-top:0;mso-wrap-distance-right:9pt;mso-wrap-distance-bottom:0;mso-position-horizontal:absolute;mso-position-horizontal-relative:text;mso-position-vertical:absolute;mso-position-vertical-relative:text" o:gfxdata="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">
-                <v:imagedata r:id="rId63" o:title=""/>
+              <v:shape w14:anchorId="73AD2D33" id="잉크 232" o:spid="_x0000_s1026" type="#_x0000_t75" style="position:absolute;margin-left:156.45pt;margin-top:15.15pt;width:13.35pt;height:6.55pt;z-index:251890688;visibility:visible;mso-wrap-style:square;mso-wrap-distance-left:9pt;mso-wrap-distance-top:0;mso-wrap-distance-right:9pt;mso-wrap-distance-bottom:0;mso-position-horizontal:absolute;mso-position-horizontal-relative:text;mso-position-vertical:absolute;mso-position-vertical-relative:text" o:gfxdata="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">
+                <v:imagedata r:id="rId81" o:title=""/>
               </v:shape>
             </w:pict>
           </mc:Fallback>
@@ -1894,7 +2411,7 @@
                 <wp:cNvGraphicFramePr/>
                 <a:graphic xmlns:a="http://schemas.openxmlformats.org/drawingml/2006/main">
                   <a:graphicData uri="http://schemas.microsoft.com/office/word/2010/wordprocessingInk">
-                    <w14:contentPart bwMode="auto" r:id="rId64">
+                    <w14:contentPart bwMode="auto" r:id="rId82">
                       <w14:nvContentPartPr>
                         <w14:cNvContentPartPr/>
                       </w14:nvContentPartPr>
@@ -1910,8 +2427,8 @@
           </mc:Choice>
           <mc:Fallback>
             <w:pict>
-              <v:shape w14:anchorId="09C50502" id="잉크 224" o:spid="_x0000_s1026" type="#_x0000_t75" style="position:absolute;margin-left:101.25pt;margin-top:.2pt;width:32.15pt;height:26.65pt;z-index:251882496;visibility:visible;mso-wrap-style:square;mso-wrap-distance-left:9pt;mso-wrap-distance-top:0;mso-wrap-distance-right:9pt;mso-wrap-distance-bottom:0;mso-position-horizontal:absolute;mso-position-horizontal-relative:text;mso-position-vertical:absolute;mso-position-vertical-relative:text" o:gfxdata="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">
-                <v:imagedata r:id="rId65" o:title=""/>
+              <v:shape w14:anchorId="37683987" id="잉크 224" o:spid="_x0000_s1026" type="#_x0000_t75" style="position:absolute;margin-left:101.25pt;margin-top:.2pt;width:32.15pt;height:26.65pt;z-index:251882496;visibility:visible;mso-wrap-style:square;mso-wrap-distance-left:9pt;mso-wrap-distance-top:0;mso-wrap-distance-right:9pt;mso-wrap-distance-bottom:0;mso-position-horizontal:absolute;mso-position-horizontal-relative:text;mso-position-vertical:absolute;mso-position-vertical-relative:text" o:gfxdata="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">
+                <v:imagedata r:id="rId83" o:title=""/>
               </v:shape>
             </w:pict>
           </mc:Fallback>
@@ -1939,7 +2456,7 @@
                 <wp:cNvGraphicFramePr/>
                 <a:graphic xmlns:a="http://schemas.openxmlformats.org/drawingml/2006/main">
                   <a:graphicData uri="http://schemas.microsoft.com/office/word/2010/wordprocessingInk">
-                    <w14:contentPart bwMode="auto" r:id="rId66">
+                    <w14:contentPart bwMode="auto" r:id="rId84">
                       <w14:nvContentPartPr>
                         <w14:cNvContentPartPr/>
                       </w14:nvContentPartPr>
@@ -1955,8 +2472,8 @@
           </mc:Choice>
           <mc:Fallback>
             <w:pict>
-              <v:shape w14:anchorId="0C6C6ADD" id="잉크 219" o:spid="_x0000_s1026" type="#_x0000_t75" style="position:absolute;margin-left:50.3pt;margin-top:1.95pt;width:20.4pt;height:18.2pt;z-index:251877376;visibility:visible;mso-wrap-style:square;mso-wrap-distance-left:9pt;mso-wrap-distance-top:0;mso-wrap-distance-right:9pt;mso-wrap-distance-bottom:0;mso-position-horizontal:absolute;mso-position-horizontal-relative:text;mso-position-vertical:absolute;mso-position-vertical-relative:text" o:gfxdata="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">
-                <v:imagedata r:id="rId67" o:title=""/>
+              <v:shape w14:anchorId="5D043B29" id="잉크 219" o:spid="_x0000_s1026" type="#_x0000_t75" style="position:absolute;margin-left:50.3pt;margin-top:1.95pt;width:20.4pt;height:18.2pt;z-index:251877376;visibility:visible;mso-wrap-style:square;mso-wrap-distance-left:9pt;mso-wrap-distance-top:0;mso-wrap-distance-right:9pt;mso-wrap-distance-bottom:0;mso-position-horizontal:absolute;mso-position-horizontal-relative:text;mso-position-vertical:absolute;mso-position-vertical-relative:text" o:gfxdata="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">
+                <v:imagedata r:id="rId85" o:title=""/>
               </v:shape>
             </w:pict>
           </mc:Fallback>
@@ -1986,7 +2503,7 @@
                 <wp:cNvGraphicFramePr/>
                 <a:graphic xmlns:a="http://schemas.openxmlformats.org/drawingml/2006/main">
                   <a:graphicData uri="http://schemas.microsoft.com/office/word/2010/wordprocessingInk">
-                    <w14:contentPart bwMode="auto" r:id="rId68">
+                    <w14:contentPart bwMode="auto" r:id="rId86">
                       <w14:nvContentPartPr>
                         <w14:cNvContentPartPr/>
                       </w14:nvContentPartPr>
@@ -2002,8 +2519,8 @@
           </mc:Choice>
           <mc:Fallback>
             <w:pict>
-              <v:shape w14:anchorId="5120E575" id="잉크 332" o:spid="_x0000_s1026" type="#_x0000_t75" style="position:absolute;margin-left:306.05pt;margin-top:48.25pt;width:28.5pt;height:25.9pt;z-index:251992064;visibility:visible;mso-wrap-style:square;mso-wrap-distance-left:9pt;mso-wrap-distance-top:0;mso-wrap-distance-right:9pt;mso-wrap-distance-bottom:0;mso-position-horizontal:absolute;mso-position-horizontal-relative:text;mso-position-vertical:absolute;mso-position-vertical-relative:text" o:gfxdata="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">
-                <v:imagedata r:id="rId69" o:title=""/>
+              <v:shape w14:anchorId="0B6D8E5D" id="잉크 332" o:spid="_x0000_s1026" type="#_x0000_t75" style="position:absolute;margin-left:306.05pt;margin-top:48.25pt;width:28.5pt;height:25.9pt;z-index:251992064;visibility:visible;mso-wrap-style:square;mso-wrap-distance-left:9pt;mso-wrap-distance-top:0;mso-wrap-distance-right:9pt;mso-wrap-distance-bottom:0;mso-position-horizontal:absolute;mso-position-horizontal-relative:text;mso-position-vertical:absolute;mso-position-vertical-relative:text" o:gfxdata="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">
+                <v:imagedata r:id="rId87" o:title=""/>
               </v:shape>
             </w:pict>
           </mc:Fallback>
@@ -2031,7 +2548,7 @@
                 <wp:cNvGraphicFramePr/>
                 <a:graphic xmlns:a="http://schemas.openxmlformats.org/drawingml/2006/main">
                   <a:graphicData uri="http://schemas.microsoft.com/office/word/2010/wordprocessingInk">
-                    <w14:contentPart bwMode="auto" r:id="rId70">
+                    <w14:contentPart bwMode="auto" r:id="rId88">
                       <w14:nvContentPartPr>
                         <w14:cNvContentPartPr/>
                       </w14:nvContentPartPr>
@@ -2047,8 +2564,8 @@
           </mc:Choice>
           <mc:Fallback>
             <w:pict>
-              <v:shape w14:anchorId="6BB50D9D" id="잉크 329" o:spid="_x0000_s1026" type="#_x0000_t75" style="position:absolute;margin-left:177.25pt;margin-top:-15.85pt;width:278.55pt;height:93.15pt;z-index:251988992;visibility:visible;mso-wrap-style:square;mso-wrap-distance-left:9pt;mso-wrap-distance-top:0;mso-wrap-distance-right:9pt;mso-wrap-distance-bottom:0;mso-position-horizontal:absolute;mso-position-horizontal-relative:text;mso-position-vertical:absolute;mso-position-vertical-relative:text" o:gfxdata="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">
-                <v:imagedata r:id="rId71" o:title=""/>
+              <v:shape w14:anchorId="32876940" id="잉크 329" o:spid="_x0000_s1026" type="#_x0000_t75" style="position:absolute;margin-left:177.25pt;margin-top:-15.85pt;width:278.55pt;height:93.15pt;z-index:251988992;visibility:visible;mso-wrap-style:square;mso-wrap-distance-left:9pt;mso-wrap-distance-top:0;mso-wrap-distance-right:9pt;mso-wrap-distance-bottom:0;mso-position-horizontal:absolute;mso-position-horizontal-relative:text;mso-position-vertical:absolute;mso-position-vertical-relative:text" o:gfxdata="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">
+                <v:imagedata r:id="rId89" o:title=""/>
               </v:shape>
             </w:pict>
           </mc:Fallback>
@@ -2076,7 +2593,7 @@
                 <wp:cNvGraphicFramePr/>
                 <a:graphic xmlns:a="http://schemas.openxmlformats.org/drawingml/2006/main">
                   <a:graphicData uri="http://schemas.microsoft.com/office/word/2010/wordprocessingInk">
-                    <w14:contentPart bwMode="auto" r:id="rId72">
+                    <w14:contentPart bwMode="auto" r:id="rId90">
                       <w14:nvContentPartPr>
                         <w14:cNvContentPartPr/>
                       </w14:nvContentPartPr>
@@ -2092,8 +2609,8 @@
           </mc:Choice>
           <mc:Fallback>
             <w:pict>
-              <v:shape w14:anchorId="1507D7A6" id="잉크 229" o:spid="_x0000_s1026" type="#_x0000_t75" style="position:absolute;margin-left:99.55pt;margin-top:9.5pt;width:36.65pt;height:15.2pt;z-index:251887616;visibility:visible;mso-wrap-style:square;mso-wrap-distance-left:9pt;mso-wrap-distance-top:0;mso-wrap-distance-right:9pt;mso-wrap-distance-bottom:0;mso-position-horizontal:absolute;mso-position-horizontal-relative:text;mso-position-vertical:absolute;mso-position-vertical-relative:text" o:gfxdata="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">
-                <v:imagedata r:id="rId73" o:title=""/>
+              <v:shape w14:anchorId="4701B293" id="잉크 229" o:spid="_x0000_s1026" type="#_x0000_t75" style="position:absolute;margin-left:99.55pt;margin-top:9.5pt;width:36.65pt;height:15.2pt;z-index:251887616;visibility:visible;mso-wrap-style:square;mso-wrap-distance-left:9pt;mso-wrap-distance-top:0;mso-wrap-distance-right:9pt;mso-wrap-distance-bottom:0;mso-position-horizontal:absolute;mso-position-horizontal-relative:text;mso-position-vertical:absolute;mso-position-vertical-relative:text" o:gfxdata="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">
+                <v:imagedata r:id="rId91" o:title=""/>
               </v:shape>
             </w:pict>
           </mc:Fallback>
@@ -2105,7 +2622,6 @@
         <w:rPr>
           <w:noProof/>
         </w:rPr>
-        <w:lastRenderedPageBreak/>
         <mc:AlternateContent>
           <mc:Choice Requires="wpi">
             <w:drawing>
@@ -2124,7 +2640,7 @@
                 <wp:cNvGraphicFramePr/>
                 <a:graphic xmlns:a="http://schemas.openxmlformats.org/drawingml/2006/main">
                   <a:graphicData uri="http://schemas.microsoft.com/office/word/2010/wordprocessingInk">
-                    <w14:contentPart bwMode="auto" r:id="rId74">
+                    <w14:contentPart bwMode="auto" r:id="rId92">
                       <w14:nvContentPartPr>
                         <w14:cNvContentPartPr/>
                       </w14:nvContentPartPr>
@@ -2140,8 +2656,8 @@
           </mc:Choice>
           <mc:Fallback>
             <w:pict>
-              <v:shape w14:anchorId="159A1698" id="잉크 384" o:spid="_x0000_s1026" type="#_x0000_t75" style="position:absolute;margin-left:315.3pt;margin-top:-47.75pt;width:166.85pt;height:97.65pt;z-index:252042240;visibility:visible;mso-wrap-style:square;mso-wrap-distance-left:9pt;mso-wrap-distance-top:0;mso-wrap-distance-right:9pt;mso-wrap-distance-bottom:0;mso-position-horizontal:absolute;mso-position-horizontal-relative:text;mso-position-vertical:absolute;mso-position-vertical-relative:text" o:gfxdata="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">
-                <v:imagedata r:id="rId75" o:title=""/>
+              <v:shape w14:anchorId="2D0BEFB0" id="잉크 384" o:spid="_x0000_s1026" type="#_x0000_t75" style="position:absolute;margin-left:315.3pt;margin-top:-47.75pt;width:166.85pt;height:97.65pt;z-index:252042240;visibility:visible;mso-wrap-style:square;mso-wrap-distance-left:9pt;mso-wrap-distance-top:0;mso-wrap-distance-right:9pt;mso-wrap-distance-bottom:0;mso-position-horizontal:absolute;mso-position-horizontal-relative:text;mso-position-vertical:absolute;mso-position-vertical-relative:text" o:gfxdata="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">
+                <v:imagedata r:id="rId93" o:title=""/>
               </v:shape>
             </w:pict>
           </mc:Fallback>
@@ -2169,7 +2685,7 @@
                 <wp:cNvGraphicFramePr/>
                 <a:graphic xmlns:a="http://schemas.openxmlformats.org/drawingml/2006/main">
                   <a:graphicData uri="http://schemas.microsoft.com/office/word/2010/wordprocessingInk">
-                    <w14:contentPart bwMode="auto" r:id="rId76">
+                    <w14:contentPart bwMode="auto" r:id="rId94">
                       <w14:nvContentPartPr>
                         <w14:cNvContentPartPr/>
                       </w14:nvContentPartPr>
@@ -2185,8 +2701,8 @@
           </mc:Choice>
           <mc:Fallback>
             <w:pict>
-              <v:shape w14:anchorId="4AAA1634" id="잉크 358" o:spid="_x0000_s1026" type="#_x0000_t75" style="position:absolute;margin-left:176.45pt;margin-top:12.35pt;width:7.9pt;height:6.35pt;z-index:252017664;visibility:visible;mso-wrap-style:square;mso-wrap-distance-left:9pt;mso-wrap-distance-top:0;mso-wrap-distance-right:9pt;mso-wrap-distance-bottom:0;mso-position-horizontal:absolute;mso-position-horizontal-relative:text;mso-position-vertical:absolute;mso-position-vertical-relative:text" o:gfxdata="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">
-                <v:imagedata r:id="rId77" o:title=""/>
+              <v:shape w14:anchorId="6F3CA459" id="잉크 358" o:spid="_x0000_s1026" type="#_x0000_t75" style="position:absolute;margin-left:176.45pt;margin-top:12.35pt;width:7.9pt;height:6.35pt;z-index:252017664;visibility:visible;mso-wrap-style:square;mso-wrap-distance-left:9pt;mso-wrap-distance-top:0;mso-wrap-distance-right:9pt;mso-wrap-distance-bottom:0;mso-position-horizontal:absolute;mso-position-horizontal-relative:text;mso-position-vertical:absolute;mso-position-vertical-relative:text" o:gfxdata="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">
+                <v:imagedata r:id="rId95" o:title=""/>
               </v:shape>
             </w:pict>
           </mc:Fallback>
@@ -2214,7 +2730,7 @@
                 <wp:cNvGraphicFramePr/>
                 <a:graphic xmlns:a="http://schemas.openxmlformats.org/drawingml/2006/main">
                   <a:graphicData uri="http://schemas.microsoft.com/office/word/2010/wordprocessingInk">
-                    <w14:contentPart bwMode="auto" r:id="rId78">
+                    <w14:contentPart bwMode="auto" r:id="rId96">
                       <w14:nvContentPartPr>
                         <w14:cNvContentPartPr/>
                       </w14:nvContentPartPr>
@@ -2230,8 +2746,8 @@
           </mc:Choice>
           <mc:Fallback>
             <w:pict>
-              <v:shape w14:anchorId="6B9FE1A0" id="잉크 335" o:spid="_x0000_s1026" type="#_x0000_t75" style="position:absolute;margin-left:48.7pt;margin-top:2.35pt;width:22.6pt;height:25.95pt;z-index:251995136;visibility:visible;mso-wrap-style:square;mso-wrap-distance-left:9pt;mso-wrap-distance-top:0;mso-wrap-distance-right:9pt;mso-wrap-distance-bottom:0;mso-position-horizontal:absolute;mso-position-horizontal-relative:text;mso-position-vertical:absolute;mso-position-vertical-relative:text" o:gfxdata="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">
-                <v:imagedata r:id="rId79" o:title=""/>
+              <v:shape w14:anchorId="68F5680A" id="잉크 335" o:spid="_x0000_s1026" type="#_x0000_t75" style="position:absolute;margin-left:48.7pt;margin-top:2.35pt;width:22.6pt;height:25.95pt;z-index:251995136;visibility:visible;mso-wrap-style:square;mso-wrap-distance-left:9pt;mso-wrap-distance-top:0;mso-wrap-distance-right:9pt;mso-wrap-distance-bottom:0;mso-position-horizontal:absolute;mso-position-horizontal-relative:text;mso-position-vertical:absolute;mso-position-vertical-relative:text" o:gfxdata="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">
+                <v:imagedata r:id="rId97" o:title=""/>
               </v:shape>
             </w:pict>
           </mc:Fallback>
@@ -2261,7 +2777,7 @@
                 <wp:cNvGraphicFramePr/>
                 <a:graphic xmlns:a="http://schemas.openxmlformats.org/drawingml/2006/main">
                   <a:graphicData uri="http://schemas.microsoft.com/office/word/2010/wordprocessingInk">
-                    <w14:contentPart bwMode="auto" r:id="rId80">
+                    <w14:contentPart bwMode="auto" r:id="rId98">
                       <w14:nvContentPartPr>
                         <w14:cNvContentPartPr/>
                       </w14:nvContentPartPr>
@@ -2277,8 +2793,8 @@
           </mc:Choice>
           <mc:Fallback>
             <w:pict>
-              <v:shape w14:anchorId="77BBED37" id="잉크 409" o:spid="_x0000_s1026" type="#_x0000_t75" style="position:absolute;margin-left:188.1pt;margin-top:-25.35pt;width:190.8pt;height:65pt;z-index:252067840;visibility:visible;mso-wrap-style:square;mso-wrap-distance-left:9pt;mso-wrap-distance-top:0;mso-wrap-distance-right:9pt;mso-wrap-distance-bottom:0;mso-position-horizontal:absolute;mso-position-horizontal-relative:text;mso-position-vertical:absolute;mso-position-vertical-relative:text" o:gfxdata="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">
-                <v:imagedata r:id="rId81" o:title=""/>
+              <v:shape w14:anchorId="1B1B3D3B" id="잉크 409" o:spid="_x0000_s1026" type="#_x0000_t75" style="position:absolute;margin-left:188.1pt;margin-top:-25.35pt;width:190.8pt;height:65pt;z-index:252067840;visibility:visible;mso-wrap-style:square;mso-wrap-distance-left:9pt;mso-wrap-distance-top:0;mso-wrap-distance-right:9pt;mso-wrap-distance-bottom:0;mso-position-horizontal:absolute;mso-position-horizontal-relative:text;mso-position-vertical:absolute;mso-position-vertical-relative:text" o:gfxdata="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">
+                <v:imagedata r:id="rId99" o:title=""/>
               </v:shape>
             </w:pict>
           </mc:Fallback>
@@ -2306,7 +2822,7 @@
                 <wp:cNvGraphicFramePr/>
                 <a:graphic xmlns:a="http://schemas.openxmlformats.org/drawingml/2006/main">
                   <a:graphicData uri="http://schemas.microsoft.com/office/word/2010/wordprocessingInk">
-                    <w14:contentPart bwMode="auto" r:id="rId82">
+                    <w14:contentPart bwMode="auto" r:id="rId100">
                       <w14:nvContentPartPr>
                         <w14:cNvContentPartPr/>
                       </w14:nvContentPartPr>
@@ -2322,8 +2838,8 @@
           </mc:Choice>
           <mc:Fallback>
             <w:pict>
-              <v:shape w14:anchorId="7727C252" id="잉크 355" o:spid="_x0000_s1026" type="#_x0000_t75" style="position:absolute;margin-left:94.75pt;margin-top:-25.3pt;width:56pt;height:52pt;z-index:252014592;visibility:visible;mso-wrap-style:square;mso-wrap-distance-left:9pt;mso-wrap-distance-top:0;mso-wrap-distance-right:9pt;mso-wrap-distance-bottom:0;mso-position-horizontal:absolute;mso-position-horizontal-relative:text;mso-position-vertical:absolute;mso-position-vertical-relative:text" o:gfxdata="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">
-                <v:imagedata r:id="rId83" o:title=""/>
+              <v:shape w14:anchorId="01944CBD" id="잉크 355" o:spid="_x0000_s1026" type="#_x0000_t75" style="position:absolute;margin-left:94.75pt;margin-top:-25.3pt;width:56pt;height:52pt;z-index:252014592;visibility:visible;mso-wrap-style:square;mso-wrap-distance-left:9pt;mso-wrap-distance-top:0;mso-wrap-distance-right:9pt;mso-wrap-distance-bottom:0;mso-position-horizontal:absolute;mso-position-horizontal-relative:text;mso-position-vertical:absolute;mso-position-vertical-relative:text" o:gfxdata="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">
+                <v:imagedata r:id="rId101" o:title=""/>
               </v:shape>
             </w:pict>
           </mc:Fallback>
@@ -2374,9 +2890,6 @@
           <w:ilvl w:val="0"/>
           <w:numId w:val="2"/>
         </w:numPr>
-        <w:rPr>
-          <w:rFonts w:hint="eastAsia"/>
-        </w:rPr>
       </w:pPr>
       <w:r>
         <w:rPr>
@@ -2400,7 +2913,7 @@
                 <wp:cNvGraphicFramePr/>
                 <a:graphic xmlns:a="http://schemas.openxmlformats.org/drawingml/2006/main">
                   <a:graphicData uri="http://schemas.microsoft.com/office/word/2010/wordprocessingInk">
-                    <w14:contentPart bwMode="auto" r:id="rId84">
+                    <w14:contentPart bwMode="auto" r:id="rId102">
                       <w14:nvContentPartPr>
                         <w14:cNvContentPartPr/>
                       </w14:nvContentPartPr>
@@ -2416,8 +2929,8 @@
           </mc:Choice>
           <mc:Fallback>
             <w:pict>
-              <v:shape w14:anchorId="0CC21CE5" id="잉크 432" o:spid="_x0000_s1026" type="#_x0000_t75" style="position:absolute;margin-left:98.4pt;margin-top:-.75pt;width:60.95pt;height:31.45pt;z-index:252088320;visibility:visible;mso-wrap-style:square;mso-wrap-distance-left:9pt;mso-wrap-distance-top:0;mso-wrap-distance-right:9pt;mso-wrap-distance-bottom:0;mso-position-horizontal:absolute;mso-position-horizontal-relative:text;mso-position-vertical:absolute;mso-position-vertical-relative:text" o:gfxdata="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">
-                <v:imagedata r:id="rId85" o:title=""/>
+              <v:shape w14:anchorId="698B4999" id="잉크 432" o:spid="_x0000_s1026" type="#_x0000_t75" style="position:absolute;margin-left:98.4pt;margin-top:-.75pt;width:60.95pt;height:31.45pt;z-index:252088320;visibility:visible;mso-wrap-style:square;mso-wrap-distance-left:9pt;mso-wrap-distance-top:0;mso-wrap-distance-right:9pt;mso-wrap-distance-bottom:0;mso-position-horizontal:absolute;mso-position-horizontal-relative:text;mso-position-vertical:absolute;mso-position-vertical-relative:text" o:gfxdata="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">
+                <v:imagedata r:id="rId103" o:title=""/>
               </v:shape>
             </w:pict>
           </mc:Fallback>
@@ -2445,7 +2958,7 @@
                 <wp:cNvGraphicFramePr/>
                 <a:graphic xmlns:a="http://schemas.openxmlformats.org/drawingml/2006/main">
                   <a:graphicData uri="http://schemas.microsoft.com/office/word/2010/wordprocessingInk">
-                    <w14:contentPart bwMode="auto" r:id="rId86">
+                    <w14:contentPart bwMode="auto" r:id="rId104">
                       <w14:nvContentPartPr>
                         <w14:cNvContentPartPr/>
                       </w14:nvContentPartPr>
@@ -2464,8 +2977,8 @@
           </mc:Choice>
           <mc:Fallback>
             <w:pict>
-              <v:shape w14:anchorId="4D50DC2E" id="잉크 418" o:spid="_x0000_s1026" type="#_x0000_t75" style="position:absolute;margin-left:72.9pt;margin-top:4.3pt;width:20.5pt;height:26.05pt;z-index:252077056;visibility:visible;mso-wrap-style:square;mso-width-percent:0;mso-wrap-distance-left:9pt;mso-wrap-distance-top:0;mso-wrap-distance-right:9pt;mso-wrap-distance-bottom:0;mso-position-horizontal:absolute;mso-position-horizontal-relative:text;mso-position-vertical:absolute;mso-position-vertical-relative:text;mso-width-percent:0;mso-width-relative:margin" o:gfxdata="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">
-                <v:imagedata r:id="rId87" o:title=""/>
+              <v:shape w14:anchorId="3F77BEA8" id="잉크 418" o:spid="_x0000_s1026" type="#_x0000_t75" style="position:absolute;margin-left:72.9pt;margin-top:4.3pt;width:20.5pt;height:26.05pt;z-index:252077056;visibility:visible;mso-wrap-style:square;mso-width-percent:0;mso-wrap-distance-left:9pt;mso-wrap-distance-top:0;mso-wrap-distance-right:9pt;mso-wrap-distance-bottom:0;mso-position-horizontal:absolute;mso-position-horizontal-relative:text;mso-position-vertical:absolute;mso-position-vertical-relative:text;mso-width-percent:0;mso-width-relative:margin" o:gfxdata="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">
+                <v:imagedata r:id="rId105" o:title=""/>
               </v:shape>
             </w:pict>
           </mc:Fallback>
@@ -2507,7 +3020,7 @@
                 <wp:cNvGraphicFramePr/>
                 <a:graphic xmlns:a="http://schemas.openxmlformats.org/drawingml/2006/main">
                   <a:graphicData uri="http://schemas.microsoft.com/office/word/2010/wordprocessingInk">
-                    <w14:contentPart bwMode="auto" r:id="rId88">
+                    <w14:contentPart bwMode="auto" r:id="rId106">
                       <w14:nvContentPartPr>
                         <w14:cNvContentPartPr/>
                       </w14:nvContentPartPr>
@@ -2523,8 +3036,8 @@
           </mc:Choice>
           <mc:Fallback>
             <w:pict>
-              <v:shape w14:anchorId="68F192FF" id="잉크 465" o:spid="_x0000_s1026" type="#_x0000_t75" style="position:absolute;margin-left:257.9pt;margin-top:-15.35pt;width:42.9pt;height:34.1pt;z-index:252122112;visibility:visible;mso-wrap-style:square;mso-wrap-distance-left:9pt;mso-wrap-distance-top:0;mso-wrap-distance-right:9pt;mso-wrap-distance-bottom:0;mso-position-horizontal:absolute;mso-position-horizontal-relative:text;mso-position-vertical:absolute;mso-position-vertical-relative:text" o:gfxdata="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">
-                <v:imagedata r:id="rId89" o:title=""/>
+              <v:shape w14:anchorId="24DAADAD" id="잉크 465" o:spid="_x0000_s1026" type="#_x0000_t75" style="position:absolute;margin-left:257.9pt;margin-top:-15.35pt;width:42.9pt;height:34.1pt;z-index:252122112;visibility:visible;mso-wrap-style:square;mso-wrap-distance-left:9pt;mso-wrap-distance-top:0;mso-wrap-distance-right:9pt;mso-wrap-distance-bottom:0;mso-position-horizontal:absolute;mso-position-horizontal-relative:text;mso-position-vertical:absolute;mso-position-vertical-relative:text" o:gfxdata="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">
+                <v:imagedata r:id="rId107" o:title=""/>
               </v:shape>
             </w:pict>
           </mc:Fallback>
@@ -2552,7 +3065,7 @@
                 <wp:cNvGraphicFramePr/>
                 <a:graphic xmlns:a="http://schemas.openxmlformats.org/drawingml/2006/main">
                   <a:graphicData uri="http://schemas.microsoft.com/office/word/2010/wordprocessingInk">
-                    <w14:contentPart bwMode="auto" r:id="rId90">
+                    <w14:contentPart bwMode="auto" r:id="rId108">
                       <w14:nvContentPartPr>
                         <w14:cNvContentPartPr/>
                       </w14:nvContentPartPr>
@@ -2568,8 +3081,8 @@
           </mc:Choice>
           <mc:Fallback>
             <w:pict>
-              <v:shape w14:anchorId="45C79FBC" id="잉크 460" o:spid="_x0000_s1026" type="#_x0000_t75" style="position:absolute;margin-left:251pt;margin-top:8.6pt;width:21.25pt;height:22.3pt;z-index:252116992;visibility:visible;mso-wrap-style:square;mso-wrap-distance-left:9pt;mso-wrap-distance-top:0;mso-wrap-distance-right:9pt;mso-wrap-distance-bottom:0;mso-position-horizontal:absolute;mso-position-horizontal-relative:text;mso-position-vertical:absolute;mso-position-vertical-relative:text" o:gfxdata="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">
-                <v:imagedata r:id="rId91" o:title=""/>
+              <v:shape w14:anchorId="7B6C1653" id="잉크 460" o:spid="_x0000_s1026" type="#_x0000_t75" style="position:absolute;margin-left:251pt;margin-top:8.6pt;width:21.25pt;height:22.3pt;z-index:252116992;visibility:visible;mso-wrap-style:square;mso-wrap-distance-left:9pt;mso-wrap-distance-top:0;mso-wrap-distance-right:9pt;mso-wrap-distance-bottom:0;mso-position-horizontal:absolute;mso-position-horizontal-relative:text;mso-position-vertical:absolute;mso-position-vertical-relative:text" o:gfxdata="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">
+                <v:imagedata r:id="rId109" o:title=""/>
               </v:shape>
             </w:pict>
           </mc:Fallback>
@@ -2597,7 +3110,7 @@
                 <wp:cNvGraphicFramePr/>
                 <a:graphic xmlns:a="http://schemas.openxmlformats.org/drawingml/2006/main">
                   <a:graphicData uri="http://schemas.microsoft.com/office/word/2010/wordprocessingInk">
-                    <w14:contentPart bwMode="auto" r:id="rId92">
+                    <w14:contentPart bwMode="auto" r:id="rId110">
                       <w14:nvContentPartPr>
                         <w14:cNvContentPartPr/>
                       </w14:nvContentPartPr>
@@ -2613,8 +3126,8 @@
           </mc:Choice>
           <mc:Fallback>
             <w:pict>
-              <v:shape w14:anchorId="713D4141" id="잉크 459" o:spid="_x0000_s1026" type="#_x0000_t75" style="position:absolute;margin-left:253.65pt;margin-top:9.2pt;width:15.85pt;height:20.25pt;z-index:252115968;visibility:visible;mso-wrap-style:square;mso-wrap-distance-left:9pt;mso-wrap-distance-top:0;mso-wrap-distance-right:9pt;mso-wrap-distance-bottom:0;mso-position-horizontal:absolute;mso-position-horizontal-relative:text;mso-position-vertical:absolute;mso-position-vertical-relative:text" o:gfxdata="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">
-                <v:imagedata r:id="rId93" o:title=""/>
+              <v:shape w14:anchorId="5A050BBD" id="잉크 459" o:spid="_x0000_s1026" type="#_x0000_t75" style="position:absolute;margin-left:253.65pt;margin-top:9.2pt;width:15.85pt;height:20.25pt;z-index:252115968;visibility:visible;mso-wrap-style:square;mso-wrap-distance-left:9pt;mso-wrap-distance-top:0;mso-wrap-distance-right:9pt;mso-wrap-distance-bottom:0;mso-position-horizontal:absolute;mso-position-horizontal-relative:text;mso-position-vertical:absolute;mso-position-vertical-relative:text" o:gfxdata="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">
+                <v:imagedata r:id="rId111" o:title=""/>
               </v:shape>
             </w:pict>
           </mc:Fallback>
@@ -2624,9 +3137,6 @@
     <w:p>
       <w:pPr>
         <w:ind w:left="440"/>
-        <w:rPr>
-          <w:rFonts w:hint="eastAsia"/>
-        </w:rPr>
       </w:pPr>
       <w:r>
         <w:rPr>
@@ -2650,7 +3160,7 @@
                 <wp:cNvGraphicFramePr/>
                 <a:graphic xmlns:a="http://schemas.openxmlformats.org/drawingml/2006/main">
                   <a:graphicData uri="http://schemas.microsoft.com/office/word/2010/wordprocessingInk">
-                    <w14:contentPart bwMode="auto" r:id="rId94">
+                    <w14:contentPart bwMode="auto" r:id="rId112">
                       <w14:nvContentPartPr>
                         <w14:cNvContentPartPr/>
                       </w14:nvContentPartPr>
@@ -2666,8 +3176,8 @@
           </mc:Choice>
           <mc:Fallback>
             <w:pict>
-              <v:shape w14:anchorId="4348FD73" id="잉크 458" o:spid="_x0000_s1026" type="#_x0000_t75" style="position:absolute;margin-left:231.8pt;margin-top:-17.95pt;width:42.3pt;height:63.9pt;z-index:252114944;visibility:visible;mso-wrap-style:square;mso-wrap-distance-left:9pt;mso-wrap-distance-top:0;mso-wrap-distance-right:9pt;mso-wrap-distance-bottom:0;mso-position-horizontal:absolute;mso-position-horizontal-relative:text;mso-position-vertical:absolute;mso-position-vertical-relative:text" o:gfxdata="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">
-                <v:imagedata r:id="rId95" o:title=""/>
+              <v:shape w14:anchorId="7B446536" id="잉크 458" o:spid="_x0000_s1026" type="#_x0000_t75" style="position:absolute;margin-left:231.8pt;margin-top:-17.95pt;width:42.3pt;height:63.9pt;z-index:252114944;visibility:visible;mso-wrap-style:square;mso-wrap-distance-left:9pt;mso-wrap-distance-top:0;mso-wrap-distance-right:9pt;mso-wrap-distance-bottom:0;mso-position-horizontal:absolute;mso-position-horizontal-relative:text;mso-position-vertical:absolute;mso-position-vertical-relative:text" o:gfxdata="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">
+                <v:imagedata r:id="rId113" o:title=""/>
               </v:shape>
             </w:pict>
           </mc:Fallback>
@@ -2695,7 +3205,7 @@
                 <wp:cNvGraphicFramePr/>
                 <a:graphic xmlns:a="http://schemas.openxmlformats.org/drawingml/2006/main">
                   <a:graphicData uri="http://schemas.microsoft.com/office/word/2010/wordprocessingInk">
-                    <w14:contentPart bwMode="auto" r:id="rId96">
+                    <w14:contentPart bwMode="auto" r:id="rId114">
                       <w14:nvContentPartPr>
                         <w14:cNvContentPartPr/>
                       </w14:nvContentPartPr>
@@ -2711,8 +3221,8 @@
           </mc:Choice>
           <mc:Fallback>
             <w:pict>
-              <v:shape w14:anchorId="6B5C5E0E" id="잉크 453" o:spid="_x0000_s1026" type="#_x0000_t75" style="position:absolute;margin-left:206.95pt;margin-top:-22.25pt;width:129.1pt;height:83.25pt;z-index:252109824;visibility:visible;mso-wrap-style:square;mso-wrap-distance-left:9pt;mso-wrap-distance-top:0;mso-wrap-distance-right:9pt;mso-wrap-distance-bottom:0;mso-position-horizontal:absolute;mso-position-horizontal-relative:text;mso-position-vertical:absolute;mso-position-vertical-relative:text" o:gfxdata="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">
-                <v:imagedata r:id="rId97" o:title=""/>
+              <v:shape w14:anchorId="336C2946" id="잉크 453" o:spid="_x0000_s1026" type="#_x0000_t75" style="position:absolute;margin-left:206.95pt;margin-top:-22.25pt;width:129.1pt;height:83.25pt;z-index:252109824;visibility:visible;mso-wrap-style:square;mso-wrap-distance-left:9pt;mso-wrap-distance-top:0;mso-wrap-distance-right:9pt;mso-wrap-distance-bottom:0;mso-position-horizontal:absolute;mso-position-horizontal-relative:text;mso-position-vertical:absolute;mso-position-vertical-relative:text" o:gfxdata="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">
+                <v:imagedata r:id="rId115" o:title=""/>
               </v:shape>
             </w:pict>
           </mc:Fallback>
@@ -2740,7 +3250,7 @@
                 <wp:cNvGraphicFramePr/>
                 <a:graphic xmlns:a="http://schemas.openxmlformats.org/drawingml/2006/main">
                   <a:graphicData uri="http://schemas.microsoft.com/office/word/2010/wordprocessingInk">
-                    <w14:contentPart bwMode="auto" r:id="rId98">
+                    <w14:contentPart bwMode="auto" r:id="rId116">
                       <w14:nvContentPartPr>
                         <w14:cNvContentPartPr/>
                       </w14:nvContentPartPr>
@@ -2756,8 +3266,8 @@
           </mc:Choice>
           <mc:Fallback>
             <w:pict>
-              <v:shape w14:anchorId="0E6EA71B" id="잉크 435" o:spid="_x0000_s1026" type="#_x0000_t75" style="position:absolute;margin-left:144.25pt;margin-top:-1.75pt;width:42.15pt;height:15.3pt;z-index:252091392;visibility:visible;mso-wrap-style:square;mso-wrap-distance-left:9pt;mso-wrap-distance-top:0;mso-wrap-distance-right:9pt;mso-wrap-distance-bottom:0;mso-position-horizontal:absolute;mso-position-horizontal-relative:text;mso-position-vertical:absolute;mso-position-vertical-relative:text" o:gfxdata="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">
-                <v:imagedata r:id="rId99" o:title=""/>
+              <v:shape w14:anchorId="7CBB7D6A" id="잉크 435" o:spid="_x0000_s1026" type="#_x0000_t75" style="position:absolute;margin-left:144.25pt;margin-top:-1.75pt;width:42.15pt;height:15.3pt;z-index:252091392;visibility:visible;mso-wrap-style:square;mso-wrap-distance-left:9pt;mso-wrap-distance-top:0;mso-wrap-distance-right:9pt;mso-wrap-distance-bottom:0;mso-position-horizontal:absolute;mso-position-horizontal-relative:text;mso-position-vertical:absolute;mso-position-vertical-relative:text" o:gfxdata="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">
+                <v:imagedata r:id="rId117" o:title=""/>
               </v:shape>
             </w:pict>
           </mc:Fallback>
@@ -2834,7 +3344,7 @@
                 <wp:cNvGraphicFramePr/>
                 <a:graphic xmlns:a="http://schemas.openxmlformats.org/drawingml/2006/main">
                   <a:graphicData uri="http://schemas.microsoft.com/office/word/2010/wordprocessingInk">
-                    <w14:contentPart bwMode="auto" r:id="rId100">
+                    <w14:contentPart bwMode="auto" r:id="rId118">
                       <w14:nvContentPartPr>
                         <w14:cNvContentPartPr/>
                       </w14:nvContentPartPr>
@@ -2850,8 +3360,8 @@
           </mc:Choice>
           <mc:Fallback>
             <w:pict>
-              <v:shape w14:anchorId="6D388106" id="잉크 466" o:spid="_x0000_s1026" type="#_x0000_t75" style="position:absolute;margin-left:158.75pt;margin-top:20.45pt;width:37.85pt;height:10.75pt;z-index:252123136;visibility:visible;mso-wrap-style:square;mso-wrap-distance-left:9pt;mso-wrap-distance-top:0;mso-wrap-distance-right:9pt;mso-wrap-distance-bottom:0;mso-position-horizontal:absolute;mso-position-horizontal-relative:text;mso-position-vertical:absolute;mso-position-vertical-relative:text" o:gfxdata="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">
-                <v:imagedata r:id="rId101" o:title=""/>
+              <v:shape w14:anchorId="489ABF46" id="잉크 466" o:spid="_x0000_s1026" type="#_x0000_t75" style="position:absolute;margin-left:158.75pt;margin-top:20.45pt;width:37.85pt;height:10.75pt;z-index:252123136;visibility:visible;mso-wrap-style:square;mso-wrap-distance-left:9pt;mso-wrap-distance-top:0;mso-wrap-distance-right:9pt;mso-wrap-distance-bottom:0;mso-position-horizontal:absolute;mso-position-horizontal-relative:text;mso-position-vertical:absolute;mso-position-vertical-relative:text" o:gfxdata="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">
+                <v:imagedata r:id="rId119" o:title=""/>
               </v:shape>
             </w:pict>
           </mc:Fallback>
@@ -2894,13 +3404,7 @@
     </w:p>
     <w:p/>
     <w:p/>
-    <w:p>
-      <w:pPr>
-        <w:rPr>
-          <w:rFonts w:hint="eastAsia"/>
-        </w:rPr>
-      </w:pPr>
-    </w:p>
+    <w:p/>
     <w:p>
       <w:pPr>
         <w:pStyle w:val="a6"/>
@@ -2908,9 +3412,6 @@
           <w:ilvl w:val="0"/>
           <w:numId w:val="2"/>
         </w:numPr>
-        <w:rPr>
-          <w:rFonts w:hint="eastAsia"/>
-        </w:rPr>
       </w:pPr>
       <w:r>
         <w:rPr>
@@ -2935,7 +3436,7 @@
                 <wp:cNvGraphicFramePr/>
                 <a:graphic xmlns:a="http://schemas.openxmlformats.org/drawingml/2006/main">
                   <a:graphicData uri="http://schemas.microsoft.com/office/word/2010/wordprocessingInk">
-                    <w14:contentPart bwMode="auto" r:id="rId102">
+                    <w14:contentPart bwMode="auto" r:id="rId120">
                       <w14:nvContentPartPr>
                         <w14:cNvContentPartPr/>
                       </w14:nvContentPartPr>
@@ -2951,8 +3452,8 @@
           </mc:Choice>
           <mc:Fallback>
             <w:pict>
-              <v:shape w14:anchorId="7B53EFCC" id="잉크 645" o:spid="_x0000_s1026" type="#_x0000_t75" style="position:absolute;margin-left:216.5pt;margin-top:-121.05pt;width:217.85pt;height:272.3pt;z-index:252290048;visibility:visible;mso-wrap-style:square;mso-wrap-distance-left:9pt;mso-wrap-distance-top:0;mso-wrap-distance-right:9pt;mso-wrap-distance-bottom:0;mso-position-horizontal:absolute;mso-position-horizontal-relative:text;mso-position-vertical:absolute;mso-position-vertical-relative:text" o:gfxdata="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">
-                <v:imagedata r:id="rId103" o:title=""/>
+              <v:shape w14:anchorId="2F609312" id="잉크 645" o:spid="_x0000_s1026" type="#_x0000_t75" style="position:absolute;margin-left:216.5pt;margin-top:-121.05pt;width:217.85pt;height:272.3pt;z-index:252290048;visibility:visible;mso-wrap-style:square;mso-wrap-distance-left:9pt;mso-wrap-distance-top:0;mso-wrap-distance-right:9pt;mso-wrap-distance-bottom:0;mso-position-horizontal:absolute;mso-position-horizontal-relative:text;mso-position-vertical:absolute;mso-position-vertical-relative:text" o:gfxdata="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">
+                <v:imagedata r:id="rId121" o:title=""/>
               </v:shape>
             </w:pict>
           </mc:Fallback>
@@ -2981,7 +3482,7 @@
                 <wp:cNvGraphicFramePr/>
                 <a:graphic xmlns:a="http://schemas.openxmlformats.org/drawingml/2006/main">
                   <a:graphicData uri="http://schemas.microsoft.com/office/word/2010/wordprocessingInk">
-                    <w14:contentPart bwMode="auto" r:id="rId104">
+                    <w14:contentPart bwMode="auto" r:id="rId122">
                       <w14:nvContentPartPr>
                         <w14:cNvContentPartPr/>
                       </w14:nvContentPartPr>
@@ -2997,8 +3498,8 @@
           </mc:Choice>
           <mc:Fallback>
             <w:pict>
-              <v:shape w14:anchorId="1FA223F6" id="잉크 572" o:spid="_x0000_s1026" type="#_x0000_t75" style="position:absolute;margin-left:271.1pt;margin-top:-8.15pt;width:21.65pt;height:69pt;z-index:252230656;visibility:visible;mso-wrap-style:square;mso-wrap-distance-left:9pt;mso-wrap-distance-top:0;mso-wrap-distance-right:9pt;mso-wrap-distance-bottom:0;mso-position-horizontal:absolute;mso-position-horizontal-relative:text;mso-position-vertical:absolute;mso-position-vertical-relative:text" o:gfxdata="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">
-                <v:imagedata r:id="rId105" o:title=""/>
+              <v:shape w14:anchorId="658FF825" id="잉크 572" o:spid="_x0000_s1026" type="#_x0000_t75" style="position:absolute;margin-left:271.1pt;margin-top:-8.15pt;width:21.65pt;height:69pt;z-index:252230656;visibility:visible;mso-wrap-style:square;mso-wrap-distance-left:9pt;mso-wrap-distance-top:0;mso-wrap-distance-right:9pt;mso-wrap-distance-bottom:0;mso-position-horizontal:absolute;mso-position-horizontal-relative:text;mso-position-vertical:absolute;mso-position-vertical-relative:text" o:gfxdata="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">
+                <v:imagedata r:id="rId123" o:title=""/>
               </v:shape>
             </w:pict>
           </mc:Fallback>
@@ -3027,7 +3528,7 @@
                 <wp:cNvGraphicFramePr/>
                 <a:graphic xmlns:a="http://schemas.openxmlformats.org/drawingml/2006/main">
                   <a:graphicData uri="http://schemas.microsoft.com/office/word/2010/wordprocessingInk">
-                    <w14:contentPart bwMode="auto" r:id="rId106">
+                    <w14:contentPart bwMode="auto" r:id="rId124">
                       <w14:nvContentPartPr>
                         <w14:cNvContentPartPr/>
                       </w14:nvContentPartPr>
@@ -3046,8 +3547,8 @@
           </mc:Choice>
           <mc:Fallback>
             <w:pict>
-              <v:shape w14:anchorId="60DC2A55" id="잉크 562" o:spid="_x0000_s1026" type="#_x0000_t75" style="position:absolute;margin-left:224.25pt;margin-top:-17.65pt;width:58.45pt;height:64.1pt;z-index:252221440;visibility:visible;mso-wrap-style:square;mso-width-percent:0;mso-wrap-distance-left:9pt;mso-wrap-distance-top:0;mso-wrap-distance-right:9pt;mso-wrap-distance-bottom:0;mso-position-horizontal:absolute;mso-position-horizontal-relative:text;mso-position-vertical:absolute;mso-position-vertical-relative:text;mso-width-percent:0;mso-width-relative:margin" o:gfxdata="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">
-                <v:imagedata r:id="rId107" o:title=""/>
+              <v:shape w14:anchorId="5ECED10A" id="잉크 562" o:spid="_x0000_s1026" type="#_x0000_t75" style="position:absolute;margin-left:224.25pt;margin-top:-17.65pt;width:58.45pt;height:64.1pt;z-index:252221440;visibility:visible;mso-wrap-style:square;mso-width-percent:0;mso-wrap-distance-left:9pt;mso-wrap-distance-top:0;mso-wrap-distance-right:9pt;mso-wrap-distance-bottom:0;mso-position-horizontal:absolute;mso-position-horizontal-relative:text;mso-position-vertical:absolute;mso-position-vertical-relative:text;mso-width-percent:0;mso-width-relative:margin" o:gfxdata="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">
+                <v:imagedata r:id="rId125" o:title=""/>
               </v:shape>
             </w:pict>
           </mc:Fallback>
@@ -3076,7 +3577,7 @@
                 <wp:cNvGraphicFramePr/>
                 <a:graphic xmlns:a="http://schemas.openxmlformats.org/drawingml/2006/main">
                   <a:graphicData uri="http://schemas.microsoft.com/office/word/2010/wordprocessingInk">
-                    <w14:contentPart bwMode="auto" r:id="rId108">
+                    <w14:contentPart bwMode="auto" r:id="rId126">
                       <w14:nvContentPartPr>
                         <w14:cNvContentPartPr/>
                       </w14:nvContentPartPr>
@@ -3092,8 +3593,8 @@
           </mc:Choice>
           <mc:Fallback>
             <w:pict>
-              <v:shape w14:anchorId="7D736403" id="잉크 527" o:spid="_x0000_s1026" type="#_x0000_t75" style="position:absolute;margin-left:101.4pt;margin-top:3.25pt;width:86.35pt;height:29.7pt;z-index:252185600;visibility:visible;mso-wrap-style:square;mso-wrap-distance-left:9pt;mso-wrap-distance-top:0;mso-wrap-distance-right:9pt;mso-wrap-distance-bottom:0;mso-position-horizontal:absolute;mso-position-horizontal-relative:text;mso-position-vertical:absolute;mso-position-vertical-relative:text" o:gfxdata="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">
-                <v:imagedata r:id="rId109" o:title=""/>
+              <v:shape w14:anchorId="5BB096E1" id="잉크 527" o:spid="_x0000_s1026" type="#_x0000_t75" style="position:absolute;margin-left:101.4pt;margin-top:3.25pt;width:86.35pt;height:29.7pt;z-index:252185600;visibility:visible;mso-wrap-style:square;mso-wrap-distance-left:9pt;mso-wrap-distance-top:0;mso-wrap-distance-right:9pt;mso-wrap-distance-bottom:0;mso-position-horizontal:absolute;mso-position-horizontal-relative:text;mso-position-vertical:absolute;mso-position-vertical-relative:text" o:gfxdata="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">
+                <v:imagedata r:id="rId127" o:title=""/>
               </v:shape>
             </w:pict>
           </mc:Fallback>
@@ -3121,6 +3622,7 @@
         <w:rPr>
           <w:noProof/>
         </w:rPr>
+        <w:lastRenderedPageBreak/>
         <mc:AlternateContent>
           <mc:Choice Requires="wpi">
             <w:drawing>
@@ -3139,7 +3641,7 @@
                 <wp:cNvGraphicFramePr/>
                 <a:graphic xmlns:a="http://schemas.openxmlformats.org/drawingml/2006/main">
                   <a:graphicData uri="http://schemas.microsoft.com/office/word/2010/wordprocessingInk">
-                    <w14:contentPart bwMode="auto" r:id="rId110">
+                    <w14:contentPart bwMode="auto" r:id="rId128">
                       <w14:nvContentPartPr>
                         <w14:cNvContentPartPr/>
                       </w14:nvContentPartPr>
@@ -3155,8 +3657,8 @@
           </mc:Choice>
           <mc:Fallback>
             <w:pict>
-              <v:shape w14:anchorId="707603D6" id="잉크 618" o:spid="_x0000_s1026" type="#_x0000_t75" style="position:absolute;margin-left:138.5pt;margin-top:-14.05pt;width:124.4pt;height:35.15pt;z-index:252277760;visibility:visible;mso-wrap-style:square;mso-wrap-distance-left:9pt;mso-wrap-distance-top:0;mso-wrap-distance-right:9pt;mso-wrap-distance-bottom:0;mso-position-horizontal:absolute;mso-position-horizontal-relative:text;mso-position-vertical:absolute;mso-position-vertical-relative:text" o:gfxdata="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">
-                <v:imagedata r:id="rId111" o:title=""/>
+              <v:shape w14:anchorId="3E68B1D0" id="잉크 618" o:spid="_x0000_s1026" type="#_x0000_t75" style="position:absolute;margin-left:138.5pt;margin-top:-14.05pt;width:124.4pt;height:35.15pt;z-index:252277760;visibility:visible;mso-wrap-style:square;mso-wrap-distance-left:9pt;mso-wrap-distance-top:0;mso-wrap-distance-right:9pt;mso-wrap-distance-bottom:0;mso-position-horizontal:absolute;mso-position-horizontal-relative:text;mso-position-vertical:absolute;mso-position-vertical-relative:text" o:gfxdata="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">
+                <v:imagedata r:id="rId129" o:title=""/>
               </v:shape>
             </w:pict>
           </mc:Fallback>
@@ -3186,7 +3688,7 @@
                 <wp:cNvGraphicFramePr/>
                 <a:graphic xmlns:a="http://schemas.openxmlformats.org/drawingml/2006/main">
                   <a:graphicData uri="http://schemas.microsoft.com/office/word/2010/wordprocessingInk">
-                    <w14:contentPart bwMode="auto" r:id="rId112">
+                    <w14:contentPart bwMode="auto" r:id="rId130">
                       <w14:nvContentPartPr>
                         <w14:cNvContentPartPr/>
                       </w14:nvContentPartPr>
@@ -3202,8 +3704,8 @@
           </mc:Choice>
           <mc:Fallback>
             <w:pict>
-              <v:shape w14:anchorId="44DB8FCA" id="잉크 588" o:spid="_x0000_s1026" type="#_x0000_t75" style="position:absolute;margin-left:182.8pt;margin-top:10.15pt;width:27.95pt;height:8.5pt;z-index:252247040;visibility:visible;mso-wrap-style:square;mso-wrap-distance-left:9pt;mso-wrap-distance-top:0;mso-wrap-distance-right:9pt;mso-wrap-distance-bottom:0;mso-position-horizontal:absolute;mso-position-horizontal-relative:text;mso-position-vertical:absolute;mso-position-vertical-relative:text" o:gfxdata="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">
-                <v:imagedata r:id="rId113" o:title=""/>
+              <v:shape w14:anchorId="350C9935" id="잉크 588" o:spid="_x0000_s1026" type="#_x0000_t75" style="position:absolute;margin-left:182.8pt;margin-top:10.15pt;width:27.95pt;height:8.5pt;z-index:252247040;visibility:visible;mso-wrap-style:square;mso-wrap-distance-left:9pt;mso-wrap-distance-top:0;mso-wrap-distance-right:9pt;mso-wrap-distance-bottom:0;mso-position-horizontal:absolute;mso-position-horizontal-relative:text;mso-position-vertical:absolute;mso-position-vertical-relative:text" o:gfxdata="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">
+                <v:imagedata r:id="rId131" o:title=""/>
               </v:shape>
             </w:pict>
           </mc:Fallback>
@@ -3231,7 +3733,7 @@
                 <wp:cNvGraphicFramePr/>
                 <a:graphic xmlns:a="http://schemas.openxmlformats.org/drawingml/2006/main">
                   <a:graphicData uri="http://schemas.microsoft.com/office/word/2010/wordprocessingInk">
-                    <w14:contentPart bwMode="auto" r:id="rId114">
+                    <w14:contentPart bwMode="auto" r:id="rId132">
                       <w14:nvContentPartPr>
                         <w14:cNvContentPartPr/>
                       </w14:nvContentPartPr>
@@ -3247,8 +3749,8 @@
           </mc:Choice>
           <mc:Fallback>
             <w:pict>
-              <v:shape w14:anchorId="1D9869C4" id="잉크 587" o:spid="_x0000_s1026" type="#_x0000_t75" style="position:absolute;margin-left:56.4pt;margin-top:-14.3pt;width:77.85pt;height:39.7pt;z-index:252246016;visibility:visible;mso-wrap-style:square;mso-wrap-distance-left:9pt;mso-wrap-distance-top:0;mso-wrap-distance-right:9pt;mso-wrap-distance-bottom:0;mso-position-horizontal:absolute;mso-position-horizontal-relative:text;mso-position-vertical:absolute;mso-position-vertical-relative:text" o:gfxdata="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">
-                <v:imagedata r:id="rId115" o:title=""/>
+              <v:shape w14:anchorId="5DD2815D" id="잉크 587" o:spid="_x0000_s1026" type="#_x0000_t75" style="position:absolute;margin-left:56.4pt;margin-top:-14.3pt;width:77.85pt;height:39.7pt;z-index:252246016;visibility:visible;mso-wrap-style:square;mso-wrap-distance-left:9pt;mso-wrap-distance-top:0;mso-wrap-distance-right:9pt;mso-wrap-distance-bottom:0;mso-position-horizontal:absolute;mso-position-horizontal-relative:text;mso-position-vertical:absolute;mso-position-vertical-relative:text" o:gfxdata="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">
+                <v:imagedata r:id="rId133" o:title=""/>
               </v:shape>
             </w:pict>
           </mc:Fallback>
@@ -3279,7 +3781,7 @@
                 <wp:cNvGraphicFramePr/>
                 <a:graphic xmlns:a="http://schemas.openxmlformats.org/drawingml/2006/main">
                   <a:graphicData uri="http://schemas.microsoft.com/office/word/2010/wordprocessingInk">
-                    <w14:contentPart bwMode="auto" r:id="rId116">
+                    <w14:contentPart bwMode="auto" r:id="rId134">
                       <w14:nvContentPartPr>
                         <w14:cNvContentPartPr/>
                       </w14:nvContentPartPr>
@@ -3295,8 +3797,8 @@
           </mc:Choice>
           <mc:Fallback>
             <w:pict>
-              <v:shape w14:anchorId="59F90894" id="잉크 719" o:spid="_x0000_s1026" type="#_x0000_t75" style="position:absolute;margin-left:430.9pt;margin-top:-2.85pt;width:64.7pt;height:21.25pt;z-index:252365824;visibility:visible;mso-wrap-style:square;mso-wrap-distance-left:9pt;mso-wrap-distance-top:0;mso-wrap-distance-right:9pt;mso-wrap-distance-bottom:0;mso-position-horizontal:absolute;mso-position-horizontal-relative:text;mso-position-vertical:absolute;mso-position-vertical-relative:text" o:gfxdata="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">
-                <v:imagedata r:id="rId117" o:title=""/>
+              <v:shape w14:anchorId="4A0EB06E" id="잉크 719" o:spid="_x0000_s1026" type="#_x0000_t75" style="position:absolute;margin-left:430.9pt;margin-top:-2.85pt;width:64.7pt;height:21.25pt;z-index:252365824;visibility:visible;mso-wrap-style:square;mso-wrap-distance-left:9pt;mso-wrap-distance-top:0;mso-wrap-distance-right:9pt;mso-wrap-distance-bottom:0;mso-position-horizontal:absolute;mso-position-horizontal-relative:text;mso-position-vertical:absolute;mso-position-vertical-relative:text" o:gfxdata="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">
+                <v:imagedata r:id="rId135" o:title=""/>
               </v:shape>
             </w:pict>
           </mc:Fallback>
@@ -3324,7 +3826,7 @@
                 <wp:cNvGraphicFramePr/>
                 <a:graphic xmlns:a="http://schemas.openxmlformats.org/drawingml/2006/main">
                   <a:graphicData uri="http://schemas.microsoft.com/office/word/2010/wordprocessingInk">
-                    <w14:contentPart bwMode="auto" r:id="rId118">
+                    <w14:contentPart bwMode="auto" r:id="rId136">
                       <w14:nvContentPartPr>
                         <w14:cNvContentPartPr/>
                       </w14:nvContentPartPr>
@@ -3340,8 +3842,8 @@
           </mc:Choice>
           <mc:Fallback>
             <w:pict>
-              <v:shape w14:anchorId="4294DF76" id="잉크 709" o:spid="_x0000_s1026" type="#_x0000_t75" style="position:absolute;margin-left:350.05pt;margin-top:-5.35pt;width:74.45pt;height:29.15pt;z-index:252355584;visibility:visible;mso-wrap-style:square;mso-wrap-distance-left:9pt;mso-wrap-distance-top:0;mso-wrap-distance-right:9pt;mso-wrap-distance-bottom:0;mso-position-horizontal:absolute;mso-position-horizontal-relative:text;mso-position-vertical:absolute;mso-position-vertical-relative:text" o:gfxdata="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">
-                <v:imagedata r:id="rId119" o:title=""/>
+              <v:shape w14:anchorId="69783197" id="잉크 709" o:spid="_x0000_s1026" type="#_x0000_t75" style="position:absolute;margin-left:350.05pt;margin-top:-5.35pt;width:74.45pt;height:29.15pt;z-index:252355584;visibility:visible;mso-wrap-style:square;mso-wrap-distance-left:9pt;mso-wrap-distance-top:0;mso-wrap-distance-right:9pt;mso-wrap-distance-bottom:0;mso-position-horizontal:absolute;mso-position-horizontal-relative:text;mso-position-vertical:absolute;mso-position-vertical-relative:text" o:gfxdata="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">
+                <v:imagedata r:id="rId137" o:title=""/>
               </v:shape>
             </w:pict>
           </mc:Fallback>
@@ -3349,11 +3851,6 @@
       </w:r>
     </w:p>
     <w:p>
-      <w:pPr>
-        <w:rPr>
-          <w:rFonts w:hint="eastAsia"/>
-        </w:rPr>
-      </w:pPr>
       <w:r>
         <w:rPr>
           <w:noProof/>
@@ -3376,7 +3873,7 @@
                 <wp:cNvGraphicFramePr/>
                 <a:graphic xmlns:a="http://schemas.openxmlformats.org/drawingml/2006/main">
                   <a:graphicData uri="http://schemas.microsoft.com/office/word/2010/wordprocessingInk">
-                    <w14:contentPart bwMode="auto" r:id="rId120">
+                    <w14:contentPart bwMode="auto" r:id="rId138">
                       <w14:nvContentPartPr>
                         <w14:cNvContentPartPr/>
                       </w14:nvContentPartPr>
@@ -3392,8 +3889,8 @@
           </mc:Choice>
           <mc:Fallback>
             <w:pict>
-              <v:shape w14:anchorId="439B06E3" id="잉크 700" o:spid="_x0000_s1026" type="#_x0000_t75" style="position:absolute;margin-left:138.55pt;margin-top:-5.25pt;width:265.05pt;height:29.05pt;z-index:252346368;visibility:visible;mso-wrap-style:square;mso-wrap-distance-left:9pt;mso-wrap-distance-top:0;mso-wrap-distance-right:9pt;mso-wrap-distance-bottom:0;mso-position-horizontal:absolute;mso-position-horizontal-relative:text;mso-position-vertical:absolute;mso-position-vertical-relative:text" o:gfxdata="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">
-                <v:imagedata r:id="rId121" o:title=""/>
+              <v:shape w14:anchorId="2DD52156" id="잉크 700" o:spid="_x0000_s1026" type="#_x0000_t75" style="position:absolute;margin-left:138.55pt;margin-top:-5.25pt;width:265.05pt;height:29.05pt;z-index:252346368;visibility:visible;mso-wrap-style:square;mso-wrap-distance-left:9pt;mso-wrap-distance-top:0;mso-wrap-distance-right:9pt;mso-wrap-distance-bottom:0;mso-position-horizontal:absolute;mso-position-horizontal-relative:text;mso-position-vertical:absolute;mso-position-vertical-relative:text" o:gfxdata="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">
+                <v:imagedata r:id="rId139" o:title=""/>
               </v:shape>
             </w:pict>
           </mc:Fallback>
@@ -3421,7 +3918,7 @@
                 <wp:cNvGraphicFramePr/>
                 <a:graphic xmlns:a="http://schemas.openxmlformats.org/drawingml/2006/main">
                   <a:graphicData uri="http://schemas.microsoft.com/office/word/2010/wordprocessingInk">
-                    <w14:contentPart bwMode="auto" r:id="rId122">
+                    <w14:contentPart bwMode="auto" r:id="rId140">
                       <w14:nvContentPartPr>
                         <w14:cNvContentPartPr/>
                       </w14:nvContentPartPr>
@@ -3437,8 +3934,8 @@
           </mc:Choice>
           <mc:Fallback>
             <w:pict>
-              <v:shape w14:anchorId="2CC60211" id="잉크 664" o:spid="_x0000_s1026" type="#_x0000_t75" style="position:absolute;margin-left:113.5pt;margin-top:.25pt;width:10.35pt;height:6.9pt;z-index:252309504;visibility:visible;mso-wrap-style:square;mso-wrap-distance-left:9pt;mso-wrap-distance-top:0;mso-wrap-distance-right:9pt;mso-wrap-distance-bottom:0;mso-position-horizontal:absolute;mso-position-horizontal-relative:text;mso-position-vertical:absolute;mso-position-vertical-relative:text" o:gfxdata="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">
-                <v:imagedata r:id="rId123" o:title=""/>
+              <v:shape w14:anchorId="2F8FEF2B" id="잉크 664" o:spid="_x0000_s1026" type="#_x0000_t75" style="position:absolute;margin-left:113.5pt;margin-top:.25pt;width:10.35pt;height:6.9pt;z-index:252309504;visibility:visible;mso-wrap-style:square;mso-wrap-distance-left:9pt;mso-wrap-distance-top:0;mso-wrap-distance-right:9pt;mso-wrap-distance-bottom:0;mso-position-horizontal:absolute;mso-position-horizontal-relative:text;mso-position-vertical:absolute;mso-position-vertical-relative:text" o:gfxdata="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">
+                <v:imagedata r:id="rId141" o:title=""/>
               </v:shape>
             </w:pict>
           </mc:Fallback>
@@ -3466,7 +3963,7 @@
                 <wp:cNvGraphicFramePr/>
                 <a:graphic xmlns:a="http://schemas.openxmlformats.org/drawingml/2006/main">
                   <a:graphicData uri="http://schemas.microsoft.com/office/word/2010/wordprocessingInk">
-                    <w14:contentPart bwMode="auto" r:id="rId124">
+                    <w14:contentPart bwMode="auto" r:id="rId142">
                       <w14:nvContentPartPr>
                         <w14:cNvContentPartPr/>
                       </w14:nvContentPartPr>
@@ -3482,8 +3979,8 @@
           </mc:Choice>
           <mc:Fallback>
             <w:pict>
-              <v:shape w14:anchorId="2CE0E78B" id="잉크 665" o:spid="_x0000_s1026" type="#_x0000_t75" style="position:absolute;margin-left:44.9pt;margin-top:-11.3pt;width:53.75pt;height:39.15pt;z-index:252310528;visibility:visible;mso-wrap-style:square;mso-wrap-distance-left:9pt;mso-wrap-distance-top:0;mso-wrap-distance-right:9pt;mso-wrap-distance-bottom:0;mso-position-horizontal:absolute;mso-position-horizontal-relative:text;mso-position-vertical:absolute;mso-position-vertical-relative:text" o:gfxdata="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">
-                <v:imagedata r:id="rId125" o:title=""/>
+              <v:shape w14:anchorId="5565795F" id="잉크 665" o:spid="_x0000_s1026" type="#_x0000_t75" style="position:absolute;margin-left:44.9pt;margin-top:-11.3pt;width:53.75pt;height:39.15pt;z-index:252310528;visibility:visible;mso-wrap-style:square;mso-wrap-distance-left:9pt;mso-wrap-distance-top:0;mso-wrap-distance-right:9pt;mso-wrap-distance-bottom:0;mso-position-horizontal:absolute;mso-position-horizontal-relative:text;mso-position-vertical:absolute;mso-position-vertical-relative:text" o:gfxdata="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">
+                <v:imagedata r:id="rId143" o:title=""/>
               </v:shape>
             </w:pict>
           </mc:Fallback>
@@ -3516,7 +4013,7 @@
                 <wp:cNvGraphicFramePr/>
                 <a:graphic xmlns:a="http://schemas.openxmlformats.org/drawingml/2006/main">
                   <a:graphicData uri="http://schemas.microsoft.com/office/word/2010/wordprocessingInk">
-                    <w14:contentPart bwMode="auto" r:id="rId126">
+                    <w14:contentPart bwMode="auto" r:id="rId144">
                       <w14:nvContentPartPr>
                         <w14:cNvContentPartPr/>
                       </w14:nvContentPartPr>
@@ -3532,21 +4029,15 @@
           </mc:Choice>
           <mc:Fallback>
             <w:pict>
-              <v:shape w14:anchorId="2071DC6B" id="잉크 701" o:spid="_x0000_s1026" type="#_x0000_t75" style="position:absolute;margin-left:297.8pt;margin-top:4.95pt;width:85pt;height:3.6pt;z-index:252347392;visibility:visible;mso-wrap-style:square;mso-wrap-distance-left:9pt;mso-wrap-distance-top:0;mso-wrap-distance-right:9pt;mso-wrap-distance-bottom:0;mso-position-horizontal:absolute;mso-position-horizontal-relative:text;mso-position-vertical:absolute;mso-position-vertical-relative:text" o:gfxdata="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">
-                <v:imagedata r:id="rId127" o:title=""/>
+              <v:shape w14:anchorId="283F1EC1" id="잉크 701" o:spid="_x0000_s1026" type="#_x0000_t75" style="position:absolute;margin-left:297.8pt;margin-top:4.95pt;width:85pt;height:3.6pt;z-index:252347392;visibility:visible;mso-wrap-style:square;mso-wrap-distance-left:9pt;mso-wrap-distance-top:0;mso-wrap-distance-right:9pt;mso-wrap-distance-bottom:0;mso-position-horizontal:absolute;mso-position-horizontal-relative:text;mso-position-vertical:absolute;mso-position-vertical-relative:text" o:gfxdata="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">
+                <v:imagedata r:id="rId145" o:title=""/>
               </v:shape>
             </w:pict>
           </mc:Fallback>
         </mc:AlternateContent>
       </w:r>
     </w:p>
-    <w:p>
-      <w:pPr>
-        <w:rPr>
-          <w:rFonts w:hint="eastAsia"/>
-        </w:rPr>
-      </w:pPr>
-    </w:p>
+    <w:p/>
     <w:sectPr>
       <w:pgSz w:w="11906" w:h="16838"/>
       <w:pgMar w:top="1701" w:right="1440" w:bottom="1440" w:left="1440" w:header="851" w:footer="992" w:gutter="0"/>
@@ -3555,6 +4046,56 @@
     </w:sectPr>
   </w:body>
 </w:document>
+</file>
+
+<file path=word/endnotes.xml><?xml version="1.0" encoding="utf-8"?>
+<w:endnotes xmlns:wpc="http://schemas.microsoft.com/office/word/2010/wordprocessingCanvas" xmlns:cx="http://schemas.microsoft.com/office/drawing/2014/chartex" xmlns:cx1="http://schemas.microsoft.com/office/drawing/2015/9/8/chartex" xmlns:cx2="http://schemas.microsoft.com/office/drawing/2015/10/21/chartex" xmlns:cx3="http://schemas.microsoft.com/office/drawing/2016/5/9/chartex" xmlns:cx4="http://schemas.microsoft.com/office/drawing/2016/5/10/chartex" xmlns:cx5="http://schemas.microsoft.com/office/drawing/2016/5/11/chartex" xmlns:cx6="http://schemas.microsoft.com/office/drawing/2016/5/12/chartex" xmlns:cx7="http://schemas.microsoft.com/office/drawing/2016/5/13/chartex" xmlns:cx8="http://schemas.microsoft.com/office/drawing/2016/5/14/chartex" xmlns:mc="http://schemas.openxmlformats.org/markup-compatibility/2006" xmlns:aink="http://schemas.microsoft.com/office/drawing/2016/ink" xmlns:am3d="http://schemas.microsoft.com/office/drawing/2017/model3d" xmlns:o="urn:schemas-microsoft-com:office:office" xmlns:oel="http://schemas.microsoft.com/office/2019/extlst" xmlns:r="http://schemas.openxmlformats.org/officeDocument/2006/relationships" xmlns:m="http://schemas.openxmlformats.org/officeDocument/2006/math" xmlns:v="urn:schemas-microsoft-com:vml" xmlns:wp14="http://schemas.microsoft.com/office/word/2010/wordprocessingDrawing" xmlns:wp="http://schemas.openxmlformats.org/drawingml/2006/wordprocessingDrawing" xmlns:w10="urn:schemas-microsoft-com:office:word" xmlns:w="http://schemas.openxmlformats.org/wordprocessingml/2006/main" xmlns:w14="http://schemas.microsoft.com/office/word/2010/wordml" xmlns:w15="http://schemas.microsoft.com/office/word/2012/wordml" xmlns:w16cex="http://schemas.microsoft.com/office/word/2018/wordml/cex" xmlns:w16cid="http://schemas.microsoft.com/office/word/2016/wordml/cid" xmlns:w16="http://schemas.microsoft.com/office/word/2018/wordml" xmlns:w16du="http://schemas.microsoft.com/office/word/2023/wordml/word16du" xmlns:w16sdtdh="http://schemas.microsoft.com/office/word/2020/wordml/sdtdatahash" xmlns:w16sdtfl="http://schemas.microsoft.com/office/word/2024/wordml/sdtformatlock" xmlns:w16se="http://schemas.microsoft.com/office/word/2015/wordml/symex" xmlns:wpg="http://schemas.microsoft.com/office/word/2010/wordprocessingGroup" xmlns:wpi="http://schemas.microsoft.com/office/word/2010/wordprocessingInk" xmlns:wne="http://schemas.microsoft.com/office/word/2006/wordml" xmlns:wps="http://schemas.microsoft.com/office/word/2010/wordprocessingShape" mc:Ignorable="w14 w15 w16se w16cid w16 w16cex w16sdtdh w16sdtfl w16du wp14">
+  <w:endnote w:type="separator" w:id="-1">
+    <w:p>
+      <w:pPr>
+        <w:spacing w:after="0"/>
+      </w:pPr>
+      <w:r>
+        <w:separator/>
+      </w:r>
+    </w:p>
+  </w:endnote>
+  <w:endnote w:type="continuationSeparator" w:id="0">
+    <w:p>
+      <w:pPr>
+        <w:spacing w:after="0"/>
+      </w:pPr>
+      <w:r>
+        <w:continuationSeparator/>
+      </w:r>
+    </w:p>
+  </w:endnote>
+</w:endnotes>
+</file>
+
+<file path=word/footnotes.xml><?xml version="1.0" encoding="utf-8"?>
+<w:footnotes xmlns:wpc="http://schemas.microsoft.com/office/word/2010/wordprocessingCanvas" xmlns:cx="http://schemas.microsoft.com/office/drawing/2014/chartex" xmlns:cx1="http://schemas.microsoft.com/office/drawing/2015/9/8/chartex" xmlns:cx2="http://schemas.microsoft.com/office/drawing/2015/10/21/chartex" xmlns:cx3="http://schemas.microsoft.com/office/drawing/2016/5/9/chartex" xmlns:cx4="http://schemas.microsoft.com/office/drawing/2016/5/10/chartex" xmlns:cx5="http://schemas.microsoft.com/office/drawing/2016/5/11/chartex" xmlns:cx6="http://schemas.microsoft.com/office/drawing/2016/5/12/chartex" xmlns:cx7="http://schemas.microsoft.com/office/drawing/2016/5/13/chartex" xmlns:cx8="http://schemas.microsoft.com/office/drawing/2016/5/14/chartex" xmlns:mc="http://schemas.openxmlformats.org/markup-compatibility/2006" xmlns:aink="http://schemas.microsoft.com/office/drawing/2016/ink" xmlns:am3d="http://schemas.microsoft.com/office/drawing/2017/model3d" xmlns:o="urn:schemas-microsoft-com:office:office" xmlns:oel="http://schemas.microsoft.com/office/2019/extlst" xmlns:r="http://schemas.openxmlformats.org/officeDocument/2006/relationships" xmlns:m="http://schemas.openxmlformats.org/officeDocument/2006/math" xmlns:v="urn:schemas-microsoft-com:vml" xmlns:wp14="http://schemas.microsoft.com/office/word/2010/wordprocessingDrawing" xmlns:wp="http://schemas.openxmlformats.org/drawingml/2006/wordprocessingDrawing" xmlns:w10="urn:schemas-microsoft-com:office:word" xmlns:w="http://schemas.openxmlformats.org/wordprocessingml/2006/main" xmlns:w14="http://schemas.microsoft.com/office/word/2010/wordml" xmlns:w15="http://schemas.microsoft.com/office/word/2012/wordml" xmlns:w16cex="http://schemas.microsoft.com/office/word/2018/wordml/cex" xmlns:w16cid="http://schemas.microsoft.com/office/word/2016/wordml/cid" xmlns:w16="http://schemas.microsoft.com/office/word/2018/wordml" xmlns:w16du="http://schemas.microsoft.com/office/word/2023/wordml/word16du" xmlns:w16sdtdh="http://schemas.microsoft.com/office/word/2020/wordml/sdtdatahash" xmlns:w16sdtfl="http://schemas.microsoft.com/office/word/2024/wordml/sdtformatlock" xmlns:w16se="http://schemas.microsoft.com/office/word/2015/wordml/symex" xmlns:wpg="http://schemas.microsoft.com/office/word/2010/wordprocessingGroup" xmlns:wpi="http://schemas.microsoft.com/office/word/2010/wordprocessingInk" xmlns:wne="http://schemas.microsoft.com/office/word/2006/wordml" xmlns:wps="http://schemas.microsoft.com/office/word/2010/wordprocessingShape" mc:Ignorable="w14 w15 w16se w16cid w16 w16cex w16sdtdh w16sdtfl w16du wp14">
+  <w:footnote w:type="separator" w:id="-1">
+    <w:p>
+      <w:pPr>
+        <w:spacing w:after="0"/>
+      </w:pPr>
+      <w:r>
+        <w:separator/>
+      </w:r>
+    </w:p>
+  </w:footnote>
+  <w:footnote w:type="continuationSeparator" w:id="0">
+    <w:p>
+      <w:pPr>
+        <w:spacing w:after="0"/>
+      </w:pPr>
+      <w:r>
+        <w:continuationSeparator/>
+      </w:r>
+    </w:p>
+  </w:footnote>
+</w:footnotes>
 </file>
 
 <file path=word/numbering.xml><?xml version="1.0" encoding="utf-8"?>
@@ -4708,6 +5249,50 @@
       <w:spacing w:val="5"/>
     </w:rPr>
   </w:style>
+  <w:style w:type="paragraph" w:styleId="aa">
+    <w:name w:val="header"/>
+    <w:basedOn w:val="a"/>
+    <w:link w:val="Char3"/>
+    <w:uiPriority w:val="99"/>
+    <w:unhideWhenUsed/>
+    <w:rsid w:val="00B45BE2"/>
+    <w:pPr>
+      <w:tabs>
+        <w:tab w:val="center" w:pos="4513"/>
+        <w:tab w:val="right" w:pos="9026"/>
+      </w:tabs>
+      <w:snapToGrid w:val="0"/>
+    </w:pPr>
+  </w:style>
+  <w:style w:type="character" w:customStyle="1" w:styleId="Char3">
+    <w:name w:val="머리글 Char"/>
+    <w:basedOn w:val="a0"/>
+    <w:link w:val="aa"/>
+    <w:uiPriority w:val="99"/>
+    <w:rsid w:val="00B45BE2"/>
+  </w:style>
+  <w:style w:type="paragraph" w:styleId="ab">
+    <w:name w:val="footer"/>
+    <w:basedOn w:val="a"/>
+    <w:link w:val="Char4"/>
+    <w:uiPriority w:val="99"/>
+    <w:unhideWhenUsed/>
+    <w:rsid w:val="00B45BE2"/>
+    <w:pPr>
+      <w:tabs>
+        <w:tab w:val="center" w:pos="4513"/>
+        <w:tab w:val="right" w:pos="9026"/>
+      </w:tabs>
+      <w:snapToGrid w:val="0"/>
+    </w:pPr>
+  </w:style>
+  <w:style w:type="character" w:customStyle="1" w:styleId="Char4">
+    <w:name w:val="바닥글 Char"/>
+    <w:basedOn w:val="a0"/>
+    <w:link w:val="ab"/>
+    <w:uiPriority w:val="99"/>
+    <w:rsid w:val="00B45BE2"/>
+  </w:style>
 </w:styles>
 </file>
 
@@ -4731,7 +5316,139 @@
           <inkml:channelProperty channel="OE" name="resolution" value="1000" units="1/deg"/>
         </inkml:channelProperties>
       </inkml:inkSource>
-      <inkml:timestamp xml:id="ts0" timeString="2025-09-05T20:22:49.733"/>
+      <inkml:timestamp xml:id="ts0" timeString="2025-09-07T02:39:31.571"/>
+    </inkml:context>
+    <inkml:brush xml:id="br0">
+      <inkml:brushProperty name="width" value="0.025" units="cm"/>
+      <inkml:brushProperty name="height" value="0.025" units="cm"/>
+    </inkml:brush>
+  </inkml:definitions>
+  <inkml:trace contextRef="#ctx0" brushRef="#br0">1 412 1880 0 0,'2'-6'4787'0'0,"11"-4"-4319"0"0,-14 13-841 0 0,3-6 40 0 0,2-5-4276 0 0,-3 6 3173 0 0</inkml:trace>
+  <inkml:trace contextRef="#ctx0" brushRef="#br0" timeOffset="321.46">170 404 2769 0 0,'-13'-2'4541'0'0,"19"0"-2379"0"0,-4 1-2238 0 0,0 1-1 0 0,0-1 0 0 0,1 1 0 0 0,-1 0 0 0 0,0 0 0 0 0,0 0 1 0 0,1 0-1 0 0,-1 1 0 0 0,0-1 0 0 0,3 1 0 0 0,6-3-6694 0 0,-10 1 5291 0 0</inkml:trace>
+  <inkml:trace contextRef="#ctx0" brushRef="#br0" timeOffset="566.39">446 369 4537 0 0,'1'0'54'0'0,"-1"0"0"0"0,1 1 1 0 0,0-1-1 0 0,0 0 0 0 0,0 0 0 0 0,-1 1 0 0 0,1-1 1 0 0,0 0-1 0 0,0 0 0 0 0,0 0 0 0 0,0 0 0 0 0,0 0 1 0 0,-1 0-1 0 0,1 0 0 0 0,0-1 0 0 0,0 1 0 0 0,0 0 1 0 0,0 0-1 0 0,-1-1 0 0 0,1 1 0 0 0,0 0 0 0 0,0-1 1 0 0,-1 1-1 0 0,1-1 0 0 0,0 0 0 0 0,0 1-209 0 0,0-1-1 0 0,0 1 0 0 0,0-1 1 0 0,0 1-1 0 0,-1-1 1 0 0,1 1-1 0 0,0-1 0 0 0,-1 0 1 0 0,1 1-1 0 0,0-1 1 0 0,-1 0-1 0 0,1 0 0 0 0,-1 0 1 0 0,1 1-1 0 0,-1-1 1 0 0,1 0-1 0 0,-1 0 0 0 0,0 0 1 0 0,1 0-1 0 0,-1 0 0 0 0,0 0 1 0 0,0 0-1 0 0,0 0 1 0 0,0 0-1 0 0,0-1 0 0 0,-1-5-202 0 0,0 2-856 0 0</inkml:trace>
+  <inkml:trace contextRef="#ctx0" brushRef="#br0" timeOffset="819.05">40 171 2921 0 0,'34'-2'-52'0'0,"-21"6"-1166"0"0,-11-3-57 0 0</inkml:trace>
+  <inkml:trace contextRef="#ctx0" brushRef="#br0" timeOffset="1001.73">257 97 2761 0 0,'20'32'-685'0'0,"-19"-28"243"0"0,0-3-824 0 0</inkml:trace>
+  <inkml:trace contextRef="#ctx0" brushRef="#br0" timeOffset="1169.85">480 2 1592 0 0,'0'-1'1009'0'0,"0"2"-721"0"0,1 1-120 0 0,1 1-80 0 0,1-1-48 0 0,0 0-32 0 0,-1 1-16 0 0,1-1-24 0 0,0 3-40 0 0,0-2-56 0 0,-1 1-112 0 0,-1-1-32 0 0,0 1 15 0 0,1 0 57 0 0,-1 0-1400 0 0</inkml:trace>
+</inkml:ink>
+</file>
+
+<file path=word/ink/ink10.xml><?xml version="1.0" encoding="utf-8"?>
+<inkml:ink xmlns:inkml="http://www.w3.org/2003/InkML">
+  <inkml:definitions>
+    <inkml:context xml:id="ctx0">
+      <inkml:inkSource xml:id="inkSrc0">
+        <inkml:traceFormat>
+          <inkml:channel name="X" type="integer" min="-2.14748E9" max="2.14748E9" units="cm"/>
+          <inkml:channel name="Y" type="integer" min="-2.14748E9" max="2.14748E9" units="cm"/>
+          <inkml:channel name="F" type="integer" max="32767" units="dev"/>
+          <inkml:channel name="OA" type="integer" max="360" units="deg"/>
+          <inkml:channel name="OE" type="integer" max="90" units="deg"/>
+        </inkml:traceFormat>
+        <inkml:channelProperties>
+          <inkml:channelProperty channel="X" name="resolution" value="1000" units="1/cm"/>
+          <inkml:channelProperty channel="Y" name="resolution" value="1000" units="1/cm"/>
+          <inkml:channelProperty channel="F" name="resolution" value="0" units="1/dev"/>
+          <inkml:channelProperty channel="OA" name="resolution" value="1000" units="1/deg"/>
+          <inkml:channelProperty channel="OE" name="resolution" value="1000" units="1/deg"/>
+        </inkml:channelProperties>
+      </inkml:inkSource>
+      <inkml:timestamp xml:id="ts0" timeString="2025-09-07T02:42:31.163"/>
+    </inkml:context>
+    <inkml:brush xml:id="br0">
+      <inkml:brushProperty name="width" value="0.025" units="cm"/>
+      <inkml:brushProperty name="height" value="0.025" units="cm"/>
+    </inkml:brush>
+  </inkml:definitions>
+  <inkml:trace contextRef="#ctx0" brushRef="#br0">116 29 11170 0 0,'2'2'-45'0'0,"-1"1"0"0"0,1-1 0 0 0,0 1 0 0 0,-1 0-1 0 0,1-1 1 0 0,-1 1 0 0 0,0 0 0 0 0,0 0 0 0 0,0 0 0 0 0,0 0-1 0 0,-1 0 1 0 0,1 0 0 0 0,-1 4 0 0 0,1 4-226 0 0,-1 0 0 0 0,0 0 0 0 0,-3 16 0 0 0,-4 9 14 0 0,-15 47-1 0 0,7-40 639 0 0,10-31-438 0 0,0-1 0 0 0,1 1 0 0 0,1 0 0 0 0,0 1 0 0 0,0-1 0 0 0,1 0 0 0 0,1 1 0 0 0,0 14 0 0 0,1-27-34 0 0,0 0-1 0 0,0 0 0 0 0,0 0 1 0 0,0 0-1 0 0,0 0 1 0 0,0 0-1 0 0,0 0 0 0 0,1 0 1 0 0,-1 0-1 0 0,0 0 1 0 0,0 0-1 0 0,0 0 1 0 0,0 0-1 0 0,0 0 0 0 0,0 0 1 0 0,0 0-1 0 0,0 0 1 0 0,1 0-1 0 0,-1 0 0 0 0,0 0 1 0 0,0 0-1 0 0,0 0 1 0 0,0 1-1 0 0,0-1 0 0 0,0 0 1 0 0,0 0-1 0 0,0 0 1 0 0,0 0-1 0 0,0 0 0 0 0,1 0 1 0 0,-1 0-1 0 0,0 0 1 0 0,0 0-1 0 0,0 0 0 0 0,0 0 1 0 0,0 1-1 0 0,0-1 1 0 0,0 0-1 0 0,0 0 1 0 0,0 0-1 0 0,0 0 0 0 0,0 0 1 0 0,0 0-1 0 0,3-9-1790 0 0,-2 3-69 0 0</inkml:trace>
+  <inkml:trace contextRef="#ctx0" brushRef="#br0" timeOffset="200.49">189 12 5689 0 0,'-8'38'534'0'0,"1"1"0"0"0,1 0-1 0 0,0 56 1 0 0,16 118-1071 0 0,0-150-3184 0 0,-9-51 1227 0 0</inkml:trace>
+  <inkml:trace contextRef="#ctx0" brushRef="#br0" timeOffset="299.66">92 427 1888 0 0,'-6'-15'457'0'0,"-1"-1"-2242"0"0</inkml:trace>
+  <inkml:trace contextRef="#ctx0" brushRef="#br0" timeOffset="550.91">1 41 4473 0 0,'130'179'3116'0'0,"-107"-151"-2736"0"0,2-2 0 0 0,1 0 0 0 0,1-1 0 0 0,31 21 0 0 0,-52-41 38 0 0,1-1 1 0 0,0 0-1 0 0,0 0 1 0 0,0-1 0 0 0,1 0-1 0 0,-1 0 1 0 0,1 0-1 0 0,8 1 1 0 0,-14-4-199 0 0,0 1 0 0 0,0-1 1 0 0,0 0-1 0 0,1 0 0 0 0,-1 0 1 0 0,0 0-1 0 0,0 0 0 0 0,0-1 1 0 0,0 1-1 0 0,0-1 0 0 0,1 1 1 0 0,-1-1-1 0 0,0 0 0 0 0,0 1 1 0 0,0-1-1 0 0,-1 0 0 0 0,1-1 1 0 0,0 1-1 0 0,0 0 0 0 0,0 0 1 0 0,-1-1-1 0 0,1 1 0 0 0,-1-1 1 0 0,1 1-1 0 0,-1-1 0 0 0,0 0 1 0 0,1 0-1 0 0,-1 0 0 0 0,0 1 1 0 0,0-1-1 0 0,0 0 0 0 0,-1 0 1 0 0,2-4-1 0 0,1-4-446 0 0,0 0-1 0 0,-1 0 1 0 0,0 0-1 0 0,-1 0 1 0 0,0-1 0 0 0,-1 1-1 0 0,0 0 1 0 0,-2-16-1 0 0,-3-4-2347 0 0,-13-45 1 0 0,11 52 679 0 0,2 0 1 0 0,0 0-1 0 0,1 0 1 0 0,0-25-1 0 0,4 34-968 0 0</inkml:trace>
+</inkml:ink>
+</file>
+
+<file path=word/ink/ink11.xml><?xml version="1.0" encoding="utf-8"?>
+<inkml:ink xmlns:inkml="http://www.w3.org/2003/InkML">
+  <inkml:definitions>
+    <inkml:context xml:id="ctx0">
+      <inkml:inkSource xml:id="inkSrc0">
+        <inkml:traceFormat>
+          <inkml:channel name="X" type="integer" min="-2.14748E9" max="2.14748E9" units="cm"/>
+          <inkml:channel name="Y" type="integer" min="-2.14748E9" max="2.14748E9" units="cm"/>
+          <inkml:channel name="F" type="integer" max="32767" units="dev"/>
+          <inkml:channel name="OA" type="integer" max="360" units="deg"/>
+          <inkml:channel name="OE" type="integer" max="90" units="deg"/>
+        </inkml:traceFormat>
+        <inkml:channelProperties>
+          <inkml:channelProperty channel="X" name="resolution" value="1000" units="1/cm"/>
+          <inkml:channelProperty channel="Y" name="resolution" value="1000" units="1/cm"/>
+          <inkml:channelProperty channel="F" name="resolution" value="0" units="1/dev"/>
+          <inkml:channelProperty channel="OA" name="resolution" value="1000" units="1/deg"/>
+          <inkml:channelProperty channel="OE" name="resolution" value="1000" units="1/deg"/>
+        </inkml:channelProperties>
+      </inkml:inkSource>
+      <inkml:timestamp xml:id="ts0" timeString="2025-09-07T02:41:59.068"/>
+    </inkml:context>
+    <inkml:brush xml:id="br0">
+      <inkml:brushProperty name="width" value="0.025" units="cm"/>
+      <inkml:brushProperty name="height" value="0.025" units="cm"/>
+    </inkml:brush>
+  </inkml:definitions>
+  <inkml:trace contextRef="#ctx0" brushRef="#br0">0 1 6353 0 0,'0'0'1353'0'0,"1"4"-1241"0"0,0 1-144 0 0,0 3 16 0 0,1 2-8 0 0,0 2-16 0 0,0 0-40 0 0,1 1-48 0 0,0 1-88 0 0,0 2-97 0 0,1 1-95 0 0,-1-1-72 0 0,0 0-64 0 0,-1 0-80 0 0,1-2-80 0 0,-2 1 56 0 0,0-3 160 0 0,0 1-1753 0 0</inkml:trace>
+</inkml:ink>
+</file>
+
+<file path=word/ink/ink12.xml><?xml version="1.0" encoding="utf-8"?>
+<inkml:ink xmlns:inkml="http://www.w3.org/2003/InkML">
+  <inkml:definitions>
+    <inkml:context xml:id="ctx0">
+      <inkml:inkSource xml:id="inkSrc0">
+        <inkml:traceFormat>
+          <inkml:channel name="X" type="integer" min="-2.14748E9" max="2.14748E9" units="cm"/>
+          <inkml:channel name="Y" type="integer" min="-2.14748E9" max="2.14748E9" units="cm"/>
+          <inkml:channel name="F" type="integer" max="32767" units="dev"/>
+          <inkml:channel name="OA" type="integer" max="360" units="deg"/>
+          <inkml:channel name="OE" type="integer" max="90" units="deg"/>
+        </inkml:traceFormat>
+        <inkml:channelProperties>
+          <inkml:channelProperty channel="X" name="resolution" value="1000" units="1/cm"/>
+          <inkml:channelProperty channel="Y" name="resolution" value="1000" units="1/cm"/>
+          <inkml:channelProperty channel="F" name="resolution" value="0" units="1/dev"/>
+          <inkml:channelProperty channel="OA" name="resolution" value="1000" units="1/deg"/>
+          <inkml:channelProperty channel="OE" name="resolution" value="1000" units="1/deg"/>
+        </inkml:channelProperties>
+      </inkml:inkSource>
+      <inkml:timestamp xml:id="ts0" timeString="2025-09-07T02:41:58.846"/>
+    </inkml:context>
+    <inkml:brush xml:id="br0">
+      <inkml:brushProperty name="width" value="0.025" units="cm"/>
+      <inkml:brushProperty name="height" value="0.025" units="cm"/>
+    </inkml:brush>
+  </inkml:definitions>
+  <inkml:trace contextRef="#ctx0" brushRef="#br0">188 87 2897 0 0,'0'-4'176'0'0,"-1"1"0"0"0,0-1 0 0 0,0 1 0 0 0,0-1 0 0 0,0 1 1 0 0,0-1-1 0 0,-1 1 0 0 0,0-1 0 0 0,1 1 0 0 0,-1 0 1 0 0,0 0-1 0 0,-1 0 0 0 0,1 0 0 0 0,0 1 0 0 0,-1-1 0 0 0,-5-4 1 0 0,4 4-111 0 0,1 0 1 0 0,-1 0 0 0 0,0 1 0 0 0,0-1 0 0 0,0 1-1 0 0,0 0 1 0 0,0 0 0 0 0,-1 0 0 0 0,1 1 0 0 0,-1-1-1 0 0,1 1 1 0 0,-1 0 0 0 0,-5 0 0 0 0,6 1-84 0 0,1 1 0 0 0,0-1 0 0 0,-1 1 0 0 0,1 0 0 0 0,0 0 0 0 0,0 0 0 0 0,0 0 0 0 0,-1 1 0 0 0,1-1 0 0 0,1 1 0 0 0,-1 0 0 0 0,0-1 0 0 0,0 1 0 0 0,1 1 0 0 0,-1-1 0 0 0,1 0 0 0 0,-1 1 0 0 0,1-1 0 0 0,0 1 0 0 0,0 0 0 0 0,0-1 0 0 0,0 1 0 0 0,1 0 0 0 0,-1 0 0 0 0,1 0 0 0 0,0 1 0 0 0,0-1 0 0 0,-1 5 0 0 0,-3 11-88 0 0,1 0-1 0 0,0 0 1 0 0,-1 34-1 0 0,5-43 78 0 0,-1 0 69 0 0,1 0 0 0 0,1 0 0 0 0,-1 0 0 0 0,2 0 0 0 0,-1 0-1 0 0,2 0 1 0 0,-1 0 0 0 0,1-1 0 0 0,1 1 0 0 0,-1-1 0 0 0,2 0 0 0 0,5 10 0 0 0,-8-16-34 0 0,0 1 0 0 0,1 0 0 0 0,0 0 0 0 0,0-1 0 0 0,0 1 0 0 0,0-1 0 0 0,1 0 0 0 0,-1 0 0 0 0,1 0 0 0 0,0-1 0 0 0,0 1 0 0 0,0-1 0 0 0,0 0 0 0 0,0 0 0 0 0,0 0 0 0 0,1-1 0 0 0,-1 1 0 0 0,1-1 0 0 0,-1 0 0 0 0,1 0 0 0 0,-1-1 0 0 0,1 1 0 0 0,-1-1 0 0 0,1 0 0 0 0,0-1 0 0 0,-1 1 0 0 0,1-1 0 0 0,7-1 0 0 0,-11 2-145 0 0,0-1 1 0 0,0 1-1 0 0,0 0 0 0 0,1-1 1 0 0,-1 1-1 0 0,0 0 1 0 0,0-1-1 0 0,0 1 1 0 0,0-1-1 0 0,0 0 0 0 0,0 1 1 0 0,0-1-1 0 0,0 0 1 0 0,0 0-1 0 0,0 1 1 0 0,-1-1-1 0 0,1 0 0 0 0,0 0 1 0 0,0 0-1 0 0,-1 0 1 0 0,1 0-1 0 0,-1 0 0 0 0,1 0 1 0 0,-1 0-1 0 0,1 0 1 0 0,-1 0-1 0 0,0-1 1 0 0,1 1-1 0 0,-1 0 0 0 0,0-1 1 0 0,0 0-1505 0 0</inkml:trace>
+</inkml:ink>
+</file>
+
+<file path=word/ink/ink13.xml><?xml version="1.0" encoding="utf-8"?>
+<inkml:ink xmlns:inkml="http://www.w3.org/2003/InkML">
+  <inkml:definitions>
+    <inkml:context xml:id="ctx0">
+      <inkml:inkSource xml:id="inkSrc0">
+        <inkml:traceFormat>
+          <inkml:channel name="X" type="integer" min="-2.14748E9" max="2.14748E9" units="cm"/>
+          <inkml:channel name="Y" type="integer" min="-2.14748E9" max="2.14748E9" units="cm"/>
+          <inkml:channel name="F" type="integer" max="32767" units="dev"/>
+          <inkml:channel name="OA" type="integer" max="360" units="deg"/>
+          <inkml:channel name="OE" type="integer" max="90" units="deg"/>
+        </inkml:traceFormat>
+        <inkml:channelProperties>
+          <inkml:channelProperty channel="X" name="resolution" value="1000" units="1/cm"/>
+          <inkml:channelProperty channel="Y" name="resolution" value="1000" units="1/cm"/>
+          <inkml:channelProperty channel="F" name="resolution" value="0" units="1/dev"/>
+          <inkml:channelProperty channel="OA" name="resolution" value="1000" units="1/deg"/>
+          <inkml:channelProperty channel="OE" name="resolution" value="1000" units="1/deg"/>
+        </inkml:channelProperties>
+      </inkml:inkSource>
+      <inkml:timestamp xml:id="ts0" timeString="2025-09-05T20:22:51.446"/>
     </inkml:context>
     <inkml:brush xml:id="br0">
       <inkml:brushProperty name="width" value="0.025" units="cm"/>
@@ -4739,15 +5456,94 @@
       <inkml:brushProperty name="color" value="#E71224"/>
     </inkml:brush>
   </inkml:definitions>
-  <inkml:trace contextRef="#ctx0" brushRef="#br0">80 341 2088 0 0,'6'-1'269'0'0,"0"1"-1"0"0,-1 0 1 0 0,1 0-1 0 0,0 0 1 0 0,0 0-1 0 0,0 1 1 0 0,0 0-1 0 0,-1 0 0 0 0,1 1 1 0 0,0-1-1 0 0,8 5 1 0 0,-8-3-311 0 0,1-1 0 0 0,0 0 1 0 0,0 0-1 0 0,0-1 0 0 0,0 0 0 0 0,0 0 0 0 0,10 0 1 0 0,-9-1-254 0 0,0-1 0 0 0,0 0 0 0 0,0-1 0 0 0,0 0 0 0 0,0 0 0 0 0,0 0-1 0 0,-1-1 1 0 0,1 0 0 0 0,-1-1 0 0 0,0 0 0 0 0,0 0 0 0 0,8-6 0 0 0,-13 4-201 0 0,-3 4-132 0 0</inkml:trace>
-  <inkml:trace contextRef="#ctx0" brushRef="#br0" timeOffset="285.01">145 469 808 0 0,'28'14'4342'0'0,"-13"-12"-4107"0"0,1 1-291 0 0,0-1-1 0 0,0 0 0 0 0,0-1 0 0 0,0-1 0 0 0,0 0 0 0 0,-1-1 0 0 0,22-5 0 0 0,60-13-4229 0 0,-84 16 3666 0 0</inkml:trace>
-  <inkml:trace contextRef="#ctx0" brushRef="#br0" timeOffset="797.52">230 344 1200 0 0,'-1'-1'127'0'0,"0"1"0"0"0,0-1 1 0 0,0 1-1 0 0,1-1 0 0 0,-1 1 0 0 0,0 0 0 0 0,0-1 0 0 0,0 1 0 0 0,0 0 0 0 0,0 0 0 0 0,0 0 1 0 0,0 0-1 0 0,0 0 0 0 0,0 0 0 0 0,0 0 0 0 0,0 0 0 0 0,0 0 0 0 0,0 0 0 0 0,1 0 0 0 0,-1 1 1 0 0,0-1-1 0 0,0 0 0 0 0,0 1 0 0 0,0-1 0 0 0,0 1 0 0 0,0-1 0 0 0,1 1 0 0 0,-1-1 0 0 0,0 1 0 0 0,0-1 1 0 0,0 2-1 0 0,1-2-30 0 0,-1 0 0 0 0,1 0-1 0 0,0 1 1 0 0,0-1 0 0 0,-1 0 0 0 0,1 0 0 0 0,0 1 0 0 0,0-1 0 0 0,0 0 0 0 0,-1 1 0 0 0,1-1 0 0 0,0 0 0 0 0,0 1-1 0 0,0-1 1 0 0,0 0 0 0 0,0 1 0 0 0,0-1 0 0 0,0 0 0 0 0,0 1 0 0 0,-1-1 0 0 0,1 0 0 0 0,0 1 0 0 0,0-1 0 0 0,1 0-1 0 0,-1 1 1 0 0,0-1 0 0 0,0 0 0 0 0,0 1 0 0 0,0-1 0 0 0,0 1 0 0 0,1 0 34 0 0,0-1 0 0 0,0 1 1 0 0,0-1-1 0 0,-1 1 0 0 0,1-1 0 0 0,0 1 1 0 0,0-1-1 0 0,0 0 0 0 0,0 1 0 0 0,0-1 1 0 0,0 0-1 0 0,0 0 0 0 0,0 0 0 0 0,0 0 1 0 0,0 0-1 0 0,0 0 0 0 0,2 0 0 0 0,20-1 271 0 0,-1-2 0 0 0,26-5-1 0 0,-33 5-762 0 0,1 0 0 0 0,-1 1 0 0 0,1 0 0 0 0,-1 2 1 0 0,1-1-1 0 0,24 4 0 0 0,-40-3 256 0 0,0 0 0 0 0,0 0 0 0 0,0 0 0 0 0,-1 0 0 0 0,1 0 0 0 0,0 0 0 0 0,0 1 0 0 0,0-1 0 0 0,0 0 0 0 0,0 0 1 0 0,-1 0-1 0 0,1 0 0 0 0,0 0 0 0 0,0 0 0 0 0,0 0 0 0 0,0 0 0 0 0,0 1 0 0 0,0-1 0 0 0,0 0 0 0 0,-1 0 0 0 0,1 0 0 0 0,0 0 1 0 0,0 0-1 0 0,0 1 0 0 0,0-1 0 0 0,0 0 0 0 0,0 0 0 0 0,0 0 0 0 0,0 0 0 0 0,0 0 0 0 0,0 1 0 0 0,0-1 0 0 0,0 0 1 0 0,0 0-1 0 0,0 0 0 0 0,0 0 0 0 0,0 1 0 0 0,0-1 0 0 0,0 0 0 0 0,0 0 0 0 0,0 0 0 0 0,0 0 0 0 0,0 1 0 0 0,0-1 0 0 0,1 0 1 0 0,-1 0-1 0 0,0 0 0 0 0,0 0 0 0 0,0 0 0 0 0,0 0 0 0 0,0 1 0 0 0,0-1 0 0 0,0 0 0 0 0,1 0 0 0 0,-1 0 0 0 0,0 0 0 0 0,0 0 1 0 0,0 0-1 0 0,-14 6-2227 0 0,8-4 1565 0 0</inkml:trace>
-  <inkml:trace contextRef="#ctx0" brushRef="#br0" timeOffset="1066.61">1 579 1616 0 0,'6'-4'855'0'0,"0"1"-1"0"0,1-1 1 0 0,-1 1-1 0 0,11-4 1 0 0,-9 4-625 0 0,18-6-92 0 0,0 1 0 0 0,1 1 0 0 0,1 1 0 0 0,-1 2 0 0 0,1 1 0 0 0,44 0 0 0 0,-9 0-1516 0 0,-56 2 1042 0 0,1-1 1 0 0,-1 1 0 0 0,0-1 0 0 0,1-1 0 0 0,-1 0 0 0 0,0 0 0 0 0,-1 0 0 0 0,1 0 0 0 0,0-1 0 0 0,-1-1 0 0 0,0 1-1 0 0,0-1 1 0 0,0 0 0 0 0,8-9 0 0 0,-7 7-321 0 0</inkml:trace>
-  <inkml:trace contextRef="#ctx0" brushRef="#br0" timeOffset="1580.9">639 7 3777 0 0,'11'-5'8022'0'0,"17"3"-6609"0"0,-24 2-938 0 0,13 0-522 0 0,0 1-1 0 0,0 0 1 0 0,-1 1-1 0 0,1 1 1 0 0,-1 0 0 0 0,0 2-1 0 0,0 0 1 0 0,0 0-1 0 0,-1 2 1 0 0,1 0 0 0 0,-1 0-1 0 0,-1 1 1 0 0,0 1 0 0 0,0 1-1 0 0,-1 0 1 0 0,21 20-1 0 0,-25-21-117 0 0,0 1-1 0 0,0 0 1 0 0,-1 0-1 0 0,-1 1 0 0 0,12 21 1 0 0,-18-30 192 0 0,0 0 1 0 0,0 1-1 0 0,0-1 1 0 0,-1 0 0 0 0,1 1-1 0 0,-1-1 1 0 0,1 0-1 0 0,-1 1 1 0 0,0-1-1 0 0,0 1 1 0 0,0-1 0 0 0,0 1-1 0 0,0-1 1 0 0,0 0-1 0 0,-1 1 1 0 0,1-1 0 0 0,-1 0-1 0 0,0 1 1 0 0,0-1-1 0 0,0 0 1 0 0,0 0-1 0 0,0 1 1 0 0,0-1 0 0 0,-1 0-1 0 0,1 0 1 0 0,0 0-1 0 0,-1-1 1 0 0,0 1-1 0 0,1 0 1 0 0,-1-1 0 0 0,0 1-1 0 0,0-1 1 0 0,0 1-1 0 0,0-1 1 0 0,0 0-1 0 0,-1 0 1 0 0,1 0 0 0 0,0 0-1 0 0,-3 1 1 0 0,-4 1 86 0 0,1 1-1 0 0,-1-2 1 0 0,0 1 0 0 0,0-1 0 0 0,0-1-1 0 0,0 0 1 0 0,0 0 0 0 0,0 0 0 0 0,-18-3-1 0 0,0-1 207 0 0,1-2-1 0 0,-27-9 1 0 0,-13-2 1178 0 0,77 84-607 0 0,10 96-978 0 0,-6-36-1649 0 0,-5-87-2595 0 0,3-1-5133 0 0,-10-34 7750 0 0</inkml:trace>
+  <inkml:trace contextRef="#ctx0" brushRef="#br0">0 0 3889 0 0,'5'3'1656'0'0,"1"0"-536"0"0,4 1-151 0 0,-1-2-9 0 0,3 0 24 0 0,2 2-120 0 0,2-2-232 0 0,2 1-304 0 0,1-1-272 0 0,1-1-288 0 0,0 1-464 0 0,0 1-584 0 0,-1 0-640 0 0,-1 0-353 0 0,-2 1 177 0 0,-3 1-529 0 0</inkml:trace>
 </inkml:ink>
 </file>
 
-<file path=word/ink/ink10.xml><?xml version="1.0" encoding="utf-8"?>
+<file path=word/ink/ink14.xml><?xml version="1.0" encoding="utf-8"?>
+<inkml:ink xmlns:inkml="http://www.w3.org/2003/InkML">
+  <inkml:definitions>
+    <inkml:context xml:id="ctx0">
+      <inkml:inkSource xml:id="inkSrc0">
+        <inkml:traceFormat>
+          <inkml:channel name="X" type="integer" min="-2.14748E9" max="2.14748E9" units="cm"/>
+          <inkml:channel name="Y" type="integer" min="-2.14748E9" max="2.14748E9" units="cm"/>
+          <inkml:channel name="F" type="integer" max="32767" units="dev"/>
+          <inkml:channel name="OA" type="integer" max="360" units="deg"/>
+          <inkml:channel name="OE" type="integer" max="90" units="deg"/>
+        </inkml:traceFormat>
+        <inkml:channelProperties>
+          <inkml:channelProperty channel="X" name="resolution" value="1000" units="1/cm"/>
+          <inkml:channelProperty channel="Y" name="resolution" value="1000" units="1/cm"/>
+          <inkml:channelProperty channel="F" name="resolution" value="0" units="1/dev"/>
+          <inkml:channelProperty channel="OA" name="resolution" value="1000" units="1/deg"/>
+          <inkml:channelProperty channel="OE" name="resolution" value="1000" units="1/deg"/>
+        </inkml:channelProperties>
+      </inkml:inkSource>
+      <inkml:timestamp xml:id="ts0" timeString="2025-09-05T20:22:21.166"/>
+    </inkml:context>
+    <inkml:brush xml:id="br0">
+      <inkml:brushProperty name="width" value="0.025" units="cm"/>
+      <inkml:brushProperty name="height" value="0.025" units="cm"/>
+      <inkml:brushProperty name="color" value="#E71224"/>
+    </inkml:brush>
+  </inkml:definitions>
+  <inkml:trace contextRef="#ctx0" brushRef="#br0">246 1129 928 0 0,'0'4'91'0'0,"0"-3"-37"0"0,0-1 0 0 0,-1 0 0 0 0,1 1-1 0 0,0-1 1 0 0,0 1 0 0 0,0-1-1 0 0,0 0 1 0 0,0 1 0 0 0,0-1-1 0 0,0 0 1 0 0,0 1 0 0 0,0-1-1 0 0,0 1 1 0 0,0-1 0 0 0,0 0-1 0 0,0 1 1 0 0,0-1 0 0 0,0 0-1 0 0,0 1 1 0 0,0-1 0 0 0,1 1-1 0 0,-1-1 1 0 0,0 0 0 0 0,0 1-1 0 0,0-1 1 0 0,0 0 0 0 0,1 0-1 0 0,-1 1 1 0 0,0-1 0 0 0,1 0-1 0 0,-1 1 1 0 0,0-1 0 0 0,0 0-1 0 0,1 0 1 0 0,-1 0 0 0 0,6 5 9589 0 0,-6-17-5983 0 0,-2-28-2662 0 0,-3 6-963 0 0,2 0 0 0 0,1 0-1 0 0,2-1 1 0 0,2 1 0 0 0,1 0 0 0 0,1 0 0 0 0,2 0-1 0 0,1 0 1 0 0,2 1 0 0 0,19-46 0 0 0,-20 63-2 0 0,0 1 1 0 0,1 0-1 0 0,1 1 1 0 0,0 0-1 0 0,1 0 0 0 0,17-16 1 0 0,-19 21-64 0 0,1 1 1 0 0,0-1-1 0 0,1 2 1 0 0,-1-1-1 0 0,1 1 1 0 0,1 1-1 0 0,-1 0 1 0 0,1 1-1 0 0,15-5 0 0 0,-23 9 1 0 0,0 1 0 0 0,0-1 0 0 0,0 1 1 0 0,0 0-1 0 0,0 0 0 0 0,0 0 0 0 0,0 1 0 0 0,0-1 0 0 0,0 1 0 0 0,0 0 0 0 0,0 0 0 0 0,0 0 0 0 0,0 1 0 0 0,0 0 0 0 0,-1-1 0 0 0,1 1 0 0 0,0 1 0 0 0,-1-1 0 0 0,0 0 0 0 0,1 1 0 0 0,-1 0 0 0 0,5 5 0 0 0,6 7-27 0 0,-1 1-1 0 0,-1 1 1 0 0,15 23 0 0 0,-18-25 21 0 0,46 77-12 0 0,-5 3 0 0 0,61 159 1 0 0,-88-171-1950 0 0,-22-90-6101 0 0,0-14 3532 0 0,-2 11 2883 0 0</inkml:trace>
+  <inkml:trace contextRef="#ctx0" brushRef="#br0" timeOffset="2768.32">105 1499 3113 0 0,'0'9'5809'0'0,"11"42"-5878"0"0,5-9 153 0 0,-12-26-271 0 0,2 0 1 0 0,0 0-1 0 0,0-1 0 0 0,2 0 1 0 0,0 0-1 0 0,0 0 1 0 0,2-1-1 0 0,14 17 1 0 0,-24-31 98 0 0,0 1 1 0 0,0-1-1 0 0,0 0 1 0 0,1 1-1 0 0,-1-1 1 0 0,0 0-1 0 0,0 1 1 0 0,1-1-1 0 0,-1 0 1 0 0,0 0-1 0 0,0 1 1 0 0,1-1-1 0 0,-1 0 1 0 0,0 0-1 0 0,1 0 1 0 0,-1 0-1 0 0,0 1 1 0 0,1-1-1 0 0,-1 0 1 0 0,0 0-1 0 0,1 0 1 0 0,-1 0-1 0 0,0 0 1 0 0,1 0-1 0 0,-1 0 1 0 0,0 0-1 0 0,1 0 1 0 0,-1 0-1 0 0,0 0 1 0 0,1 0 0 0 0,-1 0-1 0 0,0 0 1 0 0,1 0-1 0 0,-1 0 1 0 0,0 0-1 0 0,1 0 1 0 0,-1-1-1 0 0,0 1 1 0 0,1 0-1 0 0,-1 0 1 0 0,0 0-1 0 0,1 0 1 0 0,-1-1-1 0 0,4-15-2333 0 0,-4 5 1498 0 0</inkml:trace>
+  <inkml:trace contextRef="#ctx0" brushRef="#br0" timeOffset="2917.67">86 1195 3841 0 0,'8'16'4550'0'0,"-1"19"-6007"0"0,0 1-3290 0 0,-3-29 3915 0 0,-1 0-411 0 0</inkml:trace>
+  <inkml:trace contextRef="#ctx0" brushRef="#br0" timeOffset="3117.8">369 1469 3161 0 0,'19'-2'5371'0'0,"0"-2"-4141"0"0,-13 2-2088 0 0,-1 1 1 0 0,0 0-1 0 0,1 0 1 0 0,-1 1-1 0 0,1-1 1 0 0,-1 1-1 0 0,1 0 1 0 0,0 1-1 0 0,5 0 1 0 0,-6 0-242 0 0</inkml:trace>
+  <inkml:trace contextRef="#ctx0" brushRef="#br0" timeOffset="3317.39">351 1605 4913 0 0,'5'-2'730'0'0,"-1"1"1"0"0,1 0-1 0 0,-1 0 0 0 0,1 0 0 0 0,-1 1 1 0 0,7 0-1 0 0,1-1-175 0 0,50-12 245 0 0,7 0-3516 0 0,-59 12 1489 0 0,0 0-1 0 0,-1 1 1 0 0,1 0 0 0 0,0 1 0 0 0,12 2-1 0 0,-13-1 16 0 0</inkml:trace>
+  <inkml:trace contextRef="#ctx0" brushRef="#br0" timeOffset="3550.95">696 1398 6401 0 0,'10'32'4027'0'0,"-7"-17"-3537"0"0,51 129 2355 0 0,-27-72-3340 0 0,-1 0-3672 0 0,-25-69 831 0 0,-3-6 748 0 0,-1-6 733 0 0,0-1 597 0 0</inkml:trace>
+  <inkml:trace contextRef="#ctx0" brushRef="#br0" timeOffset="4582.29">298 276 1536 0 0,'2'1'8370'0'0,"-5"6"-8200"0"0,-1 0 1 0 0,0-1-1 0 0,0 1 1 0 0,0-1-1 0 0,-1 0 0 0 0,0-1 1 0 0,0 1-1 0 0,-1-1 0 0 0,1 0 1 0 0,-1 0-1 0 0,0-1 0 0 0,-1 0 1 0 0,1 0-1 0 0,-10 4 0 0 0,13-7-42 0 0,0-1-1 0 0,0 0 0 0 0,0 0 1 0 0,0 0-1 0 0,0-1 0 0 0,-1 1 1 0 0,1-1-1 0 0,0 1 1 0 0,0-1-1 0 0,0 0 0 0 0,1 0 1 0 0,-1 0-1 0 0,0-1 0 0 0,0 1 1 0 0,0-1-1 0 0,1 0 0 0 0,-1 1 1 0 0,1-1-1 0 0,-1 0 0 0 0,1-1 1 0 0,-3-2-1 0 0,-6-8-198 0 0,0 1-1 0 0,-16-25 0 0 0,21 27 22 0 0,-12-16-30 0 0,1-1 0 0 0,-14-32 0 0 0,26 48 63 0 0,1 0 0 0 0,0 1-1 0 0,0-2 1 0 0,1 1-1 0 0,1 0 1 0 0,0 0 0 0 0,0-1-1 0 0,1 0 1 0 0,1-13-1 0 0,0 24-1 0 0,0 0 0 0 0,0 0 0 0 0,0 0-1 0 0,0 0 1 0 0,0 0 0 0 0,0-1-1 0 0,1 1 1 0 0,-1 0 0 0 0,0 0 0 0 0,1 0-1 0 0,-1 0 1 0 0,1 0 0 0 0,-1 0-1 0 0,1 0 1 0 0,-1 0 0 0 0,1 0 0 0 0,0 0-1 0 0,0 0 1 0 0,-1 1 0 0 0,1-1-1 0 0,0 0 1 0 0,0 0 0 0 0,0 1 0 0 0,0-1-1 0 0,1 0 1 0 0,0 0 7 0 0,0 1 1 0 0,0 0-1 0 0,0 0 1 0 0,0-1-1 0 0,-1 1 1 0 0,1 1-1 0 0,0-1 0 0 0,0 0 1 0 0,0 0-1 0 0,0 1 1 0 0,0-1-1 0 0,0 1 0 0 0,3 1 1 0 0,7 3 1 0 0,-1 1 0 0 0,1 1 0 0 0,15 12 0 0 0,-21-15-37 0 0,100 84-509 0 0,-84-67 505 0 0,1 0 1 0 0,2-2-1 0 0,0-1 0 0 0,0-1 0 0 0,41 21 0 0 0,-65-38 69 0 0,1 1-1 0 0,-1-1 0 0 0,0 0 0 0 0,0 1 1 0 0,1-1-1 0 0,-1 0 0 0 0,0 0 0 0 0,0 0 1 0 0,1 0-1 0 0,-1 0 0 0 0,0 0 0 0 0,1 0 1 0 0,-1 0-1 0 0,0 0 0 0 0,1-1 0 0 0,-1 1 1 0 0,0-1-1 0 0,0 1 0 0 0,0-1 0 0 0,1 1 1 0 0,-1-1-1 0 0,0 1 0 0 0,0-1 0 0 0,0 0 1 0 0,0 0-1 0 0,0 0 0 0 0,0 0 0 0 0,0 1 1 0 0,0-1-1 0 0,-1 0 0 0 0,1-1 0 0 0,0 1 1 0 0,0 0-1 0 0,-1 0 0 0 0,1 0 0 0 0,-1 0 1 0 0,1 0-1 0 0,-1-1 0 0 0,1 1 0 0 0,-1-2 1 0 0,4-8 14 0 0,-1-1-1 0 0,0 0 1 0 0,1-19 0 0 0,0 9-40 0 0,-1 5 179 0 0,0 1 0 0 0,-1-1 1 0 0,0 0-1 0 0,-2 0 0 0 0,0 0 0 0 0,-3-23 0 0 0,3 39-126 0 0,0 1 1 0 0,0-1 0 0 0,0 1-1 0 0,0-1 1 0 0,0 1 0 0 0,-1-1-1 0 0,1 1 1 0 0,0-1-1 0 0,0 1 1 0 0,0-1 0 0 0,-1 1-1 0 0,1 0 1 0 0,0-1-1 0 0,-1 1 1 0 0,1-1 0 0 0,-1 1-1 0 0,1 0 1 0 0,0-1-1 0 0,-1 1 1 0 0,1 0 0 0 0,-1 0-1 0 0,1-1 1 0 0,-1 1 0 0 0,1 0-1 0 0,0 0 1 0 0,-1 0-1 0 0,1-1 1 0 0,-1 1 0 0 0,0 0-1 0 0,-18 4 325 0 0,-15 16-592 0 0,23-12 82 0 0,-85 68-357 0 0,39-19-3151 0 0,54-54 3257 0 0,1-1 0 0 0,0 1-1 0 0,0 0 1 0 0,1 0 0 0 0,-1 0 0 0 0,0 0-1 0 0,1 0 1 0 0,0 1 0 0 0,0-1 0 0 0,0 0-1 0 0,0 1 1 0 0,0-1 0 0 0,1 0 0 0 0,-1 1-1 0 0,1-1 1 0 0,0 1 0 0 0,0-1 0 0 0,1 1-1 0 0,-1-1 1 0 0,0 0 0 0 0,1 1-1 0 0,0-1 1 0 0,0 1 0 0 0,0-1 0 0 0,3 6-1 0 0,2 4-1392 0 0</inkml:trace>
+  <inkml:trace contextRef="#ctx0" brushRef="#br0" timeOffset="5879.11">1402 643 4585 0 0,'-7'-4'4443'0'0,"-17"-17"-3094"0"0,13 10-1129 0 0,0 0-1 0 0,-2 1 1 0 0,1 0 0 0 0,-1 1 0 0 0,-1 1-1 0 0,-21-11 1 0 0,31 17-257 0 0,-1 0 0 0 0,1 0 0 0 0,-1 0-1 0 0,0 1 1 0 0,1 0 0 0 0,-1 0 0 0 0,0 0 0 0 0,0 1 0 0 0,1-1 0 0 0,-1 1-1 0 0,0 0 1 0 0,0 1 0 0 0,0-1 0 0 0,0 1 0 0 0,1 0 0 0 0,-1 0-1 0 0,0 0 1 0 0,1 1 0 0 0,-1 0 0 0 0,1 0 0 0 0,-1 0 0 0 0,1 0-1 0 0,0 1 1 0 0,0-1 0 0 0,-4 5 0 0 0,-1 2-10 0 0,0 1 0 0 0,1 0 0 0 0,0 0 0 0 0,0 1 0 0 0,1 0-1 0 0,1 1 1 0 0,0-1 0 0 0,1 1 0 0 0,0 1 0 0 0,0-1 0 0 0,1 1 0 0 0,-3 21 0 0 0,2-4-20 0 0,1 0 1 0 0,2 0 0 0 0,1 0-1 0 0,3 43 1 0 0,1-54 97 0 0,0 0 1 0 0,1 0-1 0 0,1-1 0 0 0,1 0 1 0 0,0 0-1 0 0,1 0 1 0 0,1-1-1 0 0,1 0 0 0 0,16 24 1 0 0,-19-32 8 0 0,0 0 1 0 0,0-1-1 0 0,1 0 1 0 0,0-1-1 0 0,1 1 1 0 0,-1-1-1 0 0,1-1 1 0 0,1 1-1 0 0,-1-1 0 0 0,1-1 1 0 0,0 1-1 0 0,0-2 1 0 0,1 1-1 0 0,0-1 1 0 0,-1-1-1 0 0,1 0 1 0 0,0 0-1 0 0,20 2 1 0 0,-23-5-197 0 0,1 0 1 0 0,-1 0-1 0 0,0-1 1 0 0,0 0-1 0 0,1 0 1 0 0,-1-1-1 0 0,7-2 0 0 0,-7 1-564 0 0,-1 0 0 0 0,1 0-1 0 0,0-1 1 0 0,-1 0 0 0 0,0 0-1 0 0,0 0 1 0 0,0-1-1 0 0,0 1 1 0 0,-1-2 0 0 0,1 1-1 0 0,4-7 1 0 0,-4 5-407 0 0</inkml:trace>
+  <inkml:trace contextRef="#ctx0" brushRef="#br0" timeOffset="6065.04">1583 1113 3305 0 0,'10'27'5770'0'0,"1"16"-4150"0"0,1 4-1661 0 0,2-8-133 0 0,4 15-761 0 0,-8-18-7275 0 0</inkml:trace>
+  <inkml:trace contextRef="#ctx0" brushRef="#br0" timeOffset="6246.19">1546 797 5929 0 0,'0'1'248'0'0,"1"0"0"0"0,-1 1 0 0 0,1-1-1 0 0,-1 0 1 0 0,1 0 0 0 0,0 0 0 0 0,-1 0-1 0 0,1 0 1 0 0,0 1 0 0 0,0-1 0 0 0,0 0-1 0 0,0-1 1 0 0,1 2 0 0 0,26 18-7842 0 0,-21-19 6310 0 0</inkml:trace>
+  <inkml:trace contextRef="#ctx0" brushRef="#br0" timeOffset="6820.06">1892 757 4449 0 0,'0'0'182'0'0,"0"0"0"0"0,1 0 1 0 0,-1 1-1 0 0,0-1 0 0 0,1 0 0 0 0,-1 0 1 0 0,0 0-1 0 0,1 0 0 0 0,-1 0 0 0 0,1 0 1 0 0,-1 1-1 0 0,0-1 0 0 0,1 0 0 0 0,-1 0 1 0 0,0 0-1 0 0,1 0 0 0 0,-1 0 0 0 0,1 0 1 0 0,-1-1-1 0 0,0 1 0 0 0,1 0 0 0 0,-1 0 1 0 0,0 0-1 0 0,1 0 0 0 0,-1 0 0 0 0,0 0 1 0 0,1-1-1 0 0,-1 1 0 0 0,0 0 0 0 0,1 0 1 0 0,-1 0-1 0 0,0-1 0 0 0,0 1 0 0 0,1-1 1 0 0,17-9 42 0 0,-16 9-60 0 0,4-3-106 0 0,3-2-1531 0 0,1 1-1 0 0,0 0 1 0 0,0 0-1 0 0,0 1 1 0 0,1 0-1 0 0,17-4 1 0 0,-24 7 566 0 0</inkml:trace>
+  <inkml:trace contextRef="#ctx0" brushRef="#br0" timeOffset="7015.03">1907 882 5345 0 0,'35'1'3788'0'0,"-23"0"-3272"0"0,1 0 0 0 0,-1-1 0 0 0,19-3 0 0 0,-28 3-972 0 0,1-1-1 0 0,0 0 1 0 0,-1 0 0 0 0,1 0-1 0 0,-1-1 1 0 0,1 1 0 0 0,-1-1-1 0 0,0 0 1 0 0,0 0 0 0 0,0 0-1 0 0,0 0 1 0 0,0-1 0 0 0,0 1-1 0 0,0-1 1 0 0,4-5 0 0 0,9-13-2466 0 0,-10 16 2004 0 0</inkml:trace>
+  <inkml:trace contextRef="#ctx0" brushRef="#br0" timeOffset="7463.89">2548 643 1720 0 0,'7'-6'598'0'0,"6"-8"6383"0"0,-13 13-6843 0 0,0 1 1 0 0,0-1-1 0 0,0 1 1 0 0,0 0 0 0 0,0-1-1 0 0,0 1 1 0 0,0-1-1 0 0,0 1 1 0 0,0 0-1 0 0,0-1 1 0 0,0 1 0 0 0,0 0-1 0 0,0-1 1 0 0,0 1-1 0 0,0-1 1 0 0,-1 1-1 0 0,1 0 1 0 0,0-1-1 0 0,0 1 1 0 0,0 0 0 0 0,-1 0-1 0 0,1-1 1 0 0,0 1-1 0 0,-1 0 1 0 0,1-1-1 0 0,0 1 1 0 0,0 0-1 0 0,-1 0 1 0 0,1 0 0 0 0,0-1-1 0 0,-1 1 1 0 0,1 0-1 0 0,-1 0 1 0 0,1 0-1 0 0,0 0 1 0 0,-1 0 0 0 0,1-1-1 0 0,0 1 1 0 0,-1 0-1 0 0,1 0 1 0 0,-1 0-1 0 0,1 0 1 0 0,0 0-1 0 0,-1 1 1 0 0,-4-3-112 0 0,1 0 1 0 0,0 0-1 0 0,-1 0 1 0 0,1 0-1 0 0,0 0 1 0 0,-5-5-1 0 0,6 4-91 0 0,-1 1-1 0 0,1-1 1 0 0,-1 1-1 0 0,0 0 1 0 0,1 0 0 0 0,-1 1-1 0 0,0-1 1 0 0,0 1 0 0 0,0 0-1 0 0,-5-1 1 0 0,2 1 10 0 0,0 1 0 0 0,-1 0 0 0 0,1 0 0 0 0,-1 1 1 0 0,1 0-1 0 0,0 0 0 0 0,-1 1 0 0 0,1-1 0 0 0,0 2 0 0 0,0-1 1 0 0,0 1-1 0 0,1 0 0 0 0,-13 8 0 0 0,10-5-4 0 0,1 1 0 0 0,-1 0 0 0 0,1 1 0 0 0,1-1 0 0 0,-1 2 1 0 0,1-1-1 0 0,1 1 0 0 0,-10 17 0 0 0,7-10 47 0 0,1 2 0 0 0,1-1-1 0 0,0 1 1 0 0,1 0 0 0 0,1 0 0 0 0,1 0 0 0 0,1 1 0 0 0,0 0 0 0 0,2 0-1 0 0,0 32 1 0 0,2-41 65 0 0,0 0-1 0 0,0-1 1 0 0,1 1 0 0 0,1-1-1 0 0,0 0 1 0 0,0 0-1 0 0,0 1 1 0 0,1-2 0 0 0,1 1-1 0 0,-1-1 1 0 0,1 1-1 0 0,1-1 1 0 0,0 0 0 0 0,0-1-1 0 0,0 0 1 0 0,1 0-1 0 0,0 0 1 0 0,0-1 0 0 0,1 0-1 0 0,10 7 1 0 0,31 12-2042 0 0,-43-22 859 0 0,1-1 0 0 0,0 1 1 0 0,1-1-1 0 0,-1-1 1 0 0,0 1-1 0 0,0-1 1 0 0,1-1-1 0 0,-1 1 1 0 0,8-1-1 0 0,-6-1 185 0 0</inkml:trace>
+  <inkml:trace contextRef="#ctx0" brushRef="#br0" timeOffset="7745.77">2631 939 1992 0 0,'14'40'4763'0'0,"14"68"-1595"0"0,-14-54-4107 0 0,-1 0-4599 0 0,-10-49 3174 0 0,-2-4 1338 0 0</inkml:trace>
+  <inkml:trace contextRef="#ctx0" brushRef="#br0" timeOffset="8167.73">2930 1018 1024 0 0,'-12'-44'897'0'0,"3"12"-257"0"0,1-1 1 0 0,1 0 0 0 0,-1-35 0 0 0,7 59-430 0 0,1 0 0 0 0,0 0 0 0 0,0 1 0 0 0,1-1 0 0 0,1 0 0 0 0,-1 0 0 0 0,1 1 0 0 0,1-1 0 0 0,-1 1 0 0 0,2 0 0 0 0,-1 0 0 0 0,1 0 0 0 0,0 0 0 0 0,1 0 0 0 0,0 1 0 0 0,9-11 0 0 0,-12 15-62 0 0,0 1 0 0 0,0 0 1 0 0,0 0-1 0 0,0 0 0 0 0,0 0 0 0 0,1 0 0 0 0,-1 0 1 0 0,1 1-1 0 0,0 0 0 0 0,-1-1 0 0 0,1 1 0 0 0,0 0 1 0 0,0 0-1 0 0,-1 0 0 0 0,1 0 0 0 0,0 1 0 0 0,0-1 1 0 0,0 1-1 0 0,6 0 0 0 0,-5 1-104 0 0,0-1 0 0 0,0 1 1 0 0,-1 1-1 0 0,1-1 0 0 0,0 1 0 0 0,-1-1 0 0 0,1 1 1 0 0,-1 0-1 0 0,0 0 0 0 0,1 1 0 0 0,-1-1 0 0 0,0 1 1 0 0,3 3-1 0 0,4 6-122 0 0,0 0-1 0 0,0 0 1 0 0,-2 1-1 0 0,0 0 1 0 0,0 1 0 0 0,8 20-1 0 0,62 184-1246 0 0,-61-165-2494 0 0,-18-58-2106 0 0</inkml:trace>
+  <inkml:trace contextRef="#ctx0" brushRef="#br0" timeOffset="8553.84">3506 700 1216 0 0,'0'-2'126'0'0,"0"0"1"0"0,0 0-1 0 0,0-1 0 0 0,0 1 0 0 0,0 0 0 0 0,-1 0 1 0 0,1 0-1 0 0,-1 0 0 0 0,1 0 0 0 0,-1 0 0 0 0,0 1 1 0 0,0-1-1 0 0,0 0 0 0 0,0 0 0 0 0,0 0 0 0 0,0 1 0 0 0,0-1 1 0 0,-1 0-1 0 0,1 1 0 0 0,0 0 0 0 0,-1-1 0 0 0,0 1 1 0 0,1 0-1 0 0,-1-1 0 0 0,0 1 0 0 0,1 0 0 0 0,-1 0 1 0 0,0 0-1 0 0,0 1 0 0 0,0-1 0 0 0,0 0 0 0 0,-2 0 1 0 0,1 1-70 0 0,0 0 0 0 0,-1-1 0 0 0,1 1 0 0 0,0 1 0 0 0,0-1 0 0 0,0 0 0 0 0,0 1-1 0 0,0-1 1 0 0,0 1 0 0 0,0 0 0 0 0,0 0 0 0 0,0 0 0 0 0,0 1 0 0 0,1-1 0 0 0,-1 1 0 0 0,0-1 0 0 0,1 1 0 0 0,-1 0 0 0 0,1 0 0 0 0,-4 3 0 0 0,-2 6 27 0 0,0 0-1 0 0,0 1 1 0 0,1-1 0 0 0,0 2-1 0 0,1-1 1 0 0,0 1-1 0 0,1-1 1 0 0,1 1-1 0 0,-5 19 1 0 0,4-10 286 0 0,2-1 0 0 0,0 1 0 0 0,1 0 0 0 0,1 0 0 0 0,2 25 0 0 0,2-28-120 0 0,0-1-1 0 0,1 0 1 0 0,1 0 0 0 0,0 0 0 0 0,2-1 0 0 0,0 0 0 0 0,16 27 0 0 0,-21-41-392 0 0,0 0-1 0 0,0 0 1 0 0,0-1 0 0 0,0 1-1 0 0,0-1 1 0 0,1 1 0 0 0,-1-1-1 0 0,1 0 1 0 0,0 0 0 0 0,0 0 0 0 0,0-1-1 0 0,0 1 1 0 0,0-1 0 0 0,0 1-1 0 0,0-1 1 0 0,0 0 0 0 0,1 0 0 0 0,2 0-1 0 0,4 1-1152 0 0,0-2 0 0 0,-1 1 1 0 0,1-1-1 0 0,-1-1 0 0 0,12-1 0 0 0,-12 1 200 0 0</inkml:trace>
+  <inkml:trace contextRef="#ctx0" brushRef="#br0" timeOffset="8878.84">3646 1050 2745 0 0,'1'-2'332'0'0,"1"1"1"0"0,-1 0 0 0 0,0 1 0 0 0,0-1 0 0 0,0 0 0 0 0,1 0 0 0 0,-1 0 0 0 0,1 1 0 0 0,-1-1 0 0 0,0 1-1 0 0,1-1 1 0 0,-1 1 0 0 0,1 0 0 0 0,-1-1 0 0 0,1 1 0 0 0,-1 0 0 0 0,1 0 0 0 0,-1 0 0 0 0,1 0 0 0 0,2 1-1 0 0,34 3 2370 0 0,-30-1-2506 0 0,0 0 0 0 0,0 0 0 0 0,-1 0-1 0 0,1 1 1 0 0,-1 1 0 0 0,9 5 0 0 0,-14-9-322 0 0,-1 1 0 0 0,1-1 0 0 0,-1 0 1 0 0,1 1-1 0 0,-1-1 0 0 0,1 0 0 0 0,-1 1 1 0 0,0 0-1 0 0,1-1 0 0 0,-1 1 1 0 0,0 0-1 0 0,0 0 0 0 0,0-1 0 0 0,-1 1 1 0 0,1 0-1 0 0,0 0 0 0 0,-1 0 1 0 0,1 0-1 0 0,-1 0 0 0 0,0 0 0 0 0,0 0 1 0 0,1 0-1 0 0,-1 0 0 0 0,0 0 0 0 0,-1 0 1 0 0,1 0-1 0 0,0 0 0 0 0,-1 0 1 0 0,1 0-1 0 0,-2 3 0 0 0,-26 65-935 0 0,22-51 1022 0 0,-1 0-1 0 0,-1 0 1 0 0,-1-1 0 0 0,0 0 0 0 0,-2 0 0 0 0,0-1-1 0 0,-21 25 1 0 0,25-38 1124 0 0,6-6 931 0 0,2 1-1940 0 0,-1 0-1 0 0,1 1 1 0 0,-1-1-1 0 0,1 0 1 0 0,-1 1-1 0 0,1-1 1 0 0,-1 0 0 0 0,1 1-1 0 0,0-1 1 0 0,-1 1-1 0 0,1-1 1 0 0,0 1-1 0 0,0 0 1 0 0,-1-1 0 0 0,1 1-1 0 0,0 0 1 0 0,0-1-1 0 0,-1 1 1 0 0,1 0-1 0 0,1 0 1 0 0,20-4-39 0 0,1 2 1 0 0,30 1-1 0 0,13 3-3008 0 0,10 0-5275 0 0,-71-1 7418 0 0,0 0-358 0 0</inkml:trace>
+  <inkml:trace contextRef="#ctx0" brushRef="#br0" timeOffset="9082.91">4168 993 4369 0 0,'34'19'4528'0'0,"-32"-17"-4641"0"0,1 0 0 0 0,0 1 0 0 0,-1-1 0 0 0,1 0 0 0 0,-1 1 0 0 0,0 0 0 0 0,0-1 0 0 0,0 1 0 0 0,2 3 0 0 0,-7-9-4911 0 0,-10-12 3089 0 0,12 10 1159 0 0</inkml:trace>
+  <inkml:trace contextRef="#ctx0" brushRef="#br0" timeOffset="9228.44">4308 915 3481 0 0,'58'13'7559'0'0,"-34"-4"-6683"0"0,34 17-1 0 0,-49-22-1353 0 0,-8-4 173 0 0,-1 0 1 0 0,1-1 0 0 0,-1 1 0 0 0,0 0 0 0 0,1 0 0 0 0,-1 0-1 0 0,1-1 1 0 0,-1 1 0 0 0,1 0 0 0 0,-1 0 0 0 0,0-1-1 0 0,1 1 1 0 0,-1 0 0 0 0,0-1 0 0 0,1 1 0 0 0,-1 0-1 0 0,0-1 1 0 0,0 1 0 0 0,1-1 0 0 0,-1 1 0 0 0,0 0 0 0 0,0-1-1 0 0,0 1 1 0 0,0-1 0 0 0,1 1 0 0 0,-1-1 0 0 0,0 1-1 0 0,0-1 1 0 0,0 1 0 0 0,0-1 0 0 0,0 1 0 0 0,0 0-1 0 0,0-1 1 0 0,0 0 0 0 0,0 1 226 0 0,1-6-1382 0 0</inkml:trace>
+  <inkml:trace contextRef="#ctx0" brushRef="#br0" timeOffset="9371.44">4704 753 5009 0 0,'6'5'1744'0'0,"1"-1"-727"0"0,3 2-457 0 0,-2-1-232 0 0,-2 0-152 0 0,0 2-136 0 0,-3-1-120 0 0,1 1-248 0 0,-2 0-184 0 0,0 0-176 0 0,0 0-105 0 0,-2 1-71 0 0,-2-3-88 0 0,1 3-144 0 0,0-4-56 0 0,0 2 335 0 0,-3-2-663 0 0</inkml:trace>
+</inkml:ink>
+</file>
+
+<file path=word/ink/ink15.xml><?xml version="1.0" encoding="utf-8"?>
+<inkml:ink xmlns:inkml="http://www.w3.org/2003/InkML">
+  <inkml:definitions>
+    <inkml:context xml:id="ctx0">
+      <inkml:inkSource xml:id="inkSrc0">
+        <inkml:traceFormat>
+          <inkml:channel name="X" type="integer" min="-2.14748E9" max="2.14748E9" units="cm"/>
+          <inkml:channel name="Y" type="integer" min="-2.14748E9" max="2.14748E9" units="cm"/>
+          <inkml:channel name="F" type="integer" max="32767" units="dev"/>
+          <inkml:channel name="OA" type="integer" max="360" units="deg"/>
+          <inkml:channel name="OE" type="integer" max="90" units="deg"/>
+        </inkml:traceFormat>
+        <inkml:channelProperties>
+          <inkml:channelProperty channel="X" name="resolution" value="1000" units="1/cm"/>
+          <inkml:channelProperty channel="Y" name="resolution" value="1000" units="1/cm"/>
+          <inkml:channelProperty channel="F" name="resolution" value="0" units="1/dev"/>
+          <inkml:channelProperty channel="OA" name="resolution" value="1000" units="1/deg"/>
+          <inkml:channelProperty channel="OE" name="resolution" value="1000" units="1/deg"/>
+        </inkml:channelProperties>
+      </inkml:inkSource>
+      <inkml:timestamp xml:id="ts0" timeString="2025-09-05T20:22:22.511"/>
+    </inkml:context>
+    <inkml:brush xml:id="br0">
+      <inkml:brushProperty name="width" value="0.025" units="cm"/>
+      <inkml:brushProperty name="height" value="0.025" units="cm"/>
+      <inkml:brushProperty name="color" value="#E71224"/>
+    </inkml:brush>
+  </inkml:definitions>
+  <inkml:trace contextRef="#ctx0" brushRef="#br0">93 19 1448 0 0,'0'-9'1554'0'0,"0"0"5501"0"0,-1 9-6924 0 0,1 0 0 0 0,0 0 0 0 0,0 0 0 0 0,0 0 0 0 0,0 0 0 0 0,0 0 1 0 0,0 0-1 0 0,0 0 0 0 0,0 0 0 0 0,0 0 0 0 0,0 0 0 0 0,-1 0 0 0 0,1 0 0 0 0,0 0 0 0 0,0 0 0 0 0,0 0 0 0 0,0 0 0 0 0,0 0 0 0 0,0 0 524 0 0,-1 0-523 0 0,-1 9-67 0 0,-1 1 0 0 0,1-1 0 0 0,1 1 0 0 0,0 0 1 0 0,0-1-1 0 0,1 1 0 0 0,1 15 0 0 0,0-2 52 0 0,6 146 1758 0 0,31 177-1 0 0,3 13-851 0 0,-35-217-870 0 0,-14 183 1 0 0,4-244-90 0 0,7 101 1 0 0,-1-169 52 0 0,1-17 191 0 0,0-20-45 0 0,-10-36-290 0 0,-2 0 0 0 0,-30-100 0 0 0,3 16-18 0 0,32 127 20 0 0,-52-284-306 0 0,45 226 310 0 0,5-1 0 0 0,2-79 0 0 0,37-249-419 0 0,-32 400 520 0 0,-1 0 1 0 0,1 0 0 0 0,-1 1-1 0 0,1-1 1 0 0,-1 0 0 0 0,0 0-1 0 0,-1 0 1 0 0,1 1-1 0 0,-1-1 1 0 0,1 0 0 0 0,-1 1-1 0 0,0-1 1 0 0,-1 0 0 0 0,-1-4-1 0 0,3 8-77 0 0,0 0 1 0 0,-1 0-1 0 0,1 0 0 0 0,0 0 0 0 0,0 0 0 0 0,-1 0 0 0 0,1 0 0 0 0,0 0 0 0 0,-1 0 0 0 0,1 0 1 0 0,0 0-1 0 0,0 0 0 0 0,-1 0 0 0 0,1 0 0 0 0,0 0 0 0 0,0 0 0 0 0,-1 0 0 0 0,1 0 1 0 0,0 1-1 0 0,0-1 0 0 0,-1 0 0 0 0,1 0 0 0 0,0 0 0 0 0,0 0 0 0 0,0 0 0 0 0,-1 1 0 0 0,1-1 1 0 0,0 0-1 0 0,0 0 0 0 0,0 0 0 0 0,0 1 0 0 0,0-1 0 0 0,-1 0 0 0 0,1 0 0 0 0,0 1 1 0 0,0-1-1 0 0,0 0 0 0 0,0 0 0 0 0,0 1 0 0 0,0-1 0 0 0,0 0 0 0 0,0 0 0 0 0,0 1 0 0 0,0-1 1 0 0,0 0-1 0 0,0 1 0 0 0,-4 14-547 0 0,4 32 467 0 0,1-1 1 0 0,9 54 0 0 0,23 94 13 0 0,-19-120-36 0 0,52 344-49 0 0,-57-327 104 0 0,-4 0 0 0 0,-11 149 0 0 0,-6-132-262 0 0,-3 29-1477 0 0,13-47-2409 0 0,2-86 3705 0 0,2 21-3191 0 0,-2-24 3546 0 0,0-1 1 0 0,0 0 0 0 0,0 1-1 0 0,0-1 1 0 0,0 0 0 0 0,0 1-1 0 0,0-1 1 0 0,0 0 0 0 0,0 1-1 0 0,0-1 1 0 0,0 0-1 0 0,0 1 1 0 0,0-1 0 0 0,0 0-1 0 0,1 1 1 0 0,-1-1 0 0 0,0 0-1 0 0,0 0 1 0 0,0 1 0 0 0,0-1-1 0 0,0 0 1 0 0,1 1-1 0 0,-1-1 1 0 0,0 0 0 0 0,0 0-1 0 0,1 0 1 0 0,-1 1 0 0 0,0-1-1 0 0,0 0 1 0 0,1 0 0 0 0,-1 0-1 0 0,0 1 1 0 0,1-1 0 0 0,-1 0-1 0 0,0 0 1 0 0,1 0-1 0 0,-1 0 1 0 0,0 0 0 0 0,0 0-1 0 0,1 0 1 0 0,-1 0 0 0 0,0 0-1 0 0,1 0 1 0 0,-1 0 0 0 0,0 0-1 0 0,1 0 1 0 0,-1 0-1 0 0,0 0 1 0 0,1 0 0 0 0,-1 0-1 0 0,0 0 1 0 0,1-1 0 0 0,-1 1-1 0 0,0 0 1 0 0,1 0 0 0 0,4-6-1075 0 0</inkml:trace>
+</inkml:ink>
+</file>
+
+<file path=word/ink/ink16.xml><?xml version="1.0" encoding="utf-8"?>
 <inkml:ink xmlns:inkml="http://www.w3.org/2003/InkML">
   <inkml:definitions>
     <inkml:context xml:id="ctx0">
@@ -4782,7 +5578,76 @@
 </inkml:ink>
 </file>
 
-<file path=word/ink/ink11.xml><?xml version="1.0" encoding="utf-8"?>
+<file path=word/ink/ink17.xml><?xml version="1.0" encoding="utf-8"?>
+<inkml:ink xmlns:inkml="http://www.w3.org/2003/InkML">
+  <inkml:definitions>
+    <inkml:context xml:id="ctx0">
+      <inkml:inkSource xml:id="inkSrc0">
+        <inkml:traceFormat>
+          <inkml:channel name="X" type="integer" min="-2.14748E9" max="2.14748E9" units="cm"/>
+          <inkml:channel name="Y" type="integer" min="-2.14748E9" max="2.14748E9" units="cm"/>
+          <inkml:channel name="F" type="integer" max="32767" units="dev"/>
+          <inkml:channel name="OA" type="integer" max="360" units="deg"/>
+          <inkml:channel name="OE" type="integer" max="90" units="deg"/>
+        </inkml:traceFormat>
+        <inkml:channelProperties>
+          <inkml:channelProperty channel="X" name="resolution" value="1000" units="1/cm"/>
+          <inkml:channelProperty channel="Y" name="resolution" value="1000" units="1/cm"/>
+          <inkml:channelProperty channel="F" name="resolution" value="0" units="1/dev"/>
+          <inkml:channelProperty channel="OA" name="resolution" value="1000" units="1/deg"/>
+          <inkml:channelProperty channel="OE" name="resolution" value="1000" units="1/deg"/>
+        </inkml:channelProperties>
+      </inkml:inkSource>
+      <inkml:timestamp xml:id="ts0" timeString="2025-09-07T02:43:08.832"/>
+    </inkml:context>
+    <inkml:brush xml:id="br0">
+      <inkml:brushProperty name="width" value="0.025" units="cm"/>
+      <inkml:brushProperty name="height" value="0.025" units="cm"/>
+    </inkml:brush>
+  </inkml:definitions>
+  <inkml:trace contextRef="#ctx0" brushRef="#br0">423 221 3905 0 0,'-12'12'1735'0'0,"12"11"-1439"0"0,3-6-280 0 0,0 0 1 0 0,1 0 0 0 0,1 0-1 0 0,0 0 1 0 0,16 30-1 0 0,49 77 242 0 0,-23-44-240 0 0,-41-69-28 0 0,4 8 59 0 0,1-1 0 0 0,0 0 0 0 0,16 18 1 0 0,-23-31 67 0 0,1 0 0 0 0,0-1 0 0 0,0 1 0 0 0,0-1 0 0 0,0 0 0 0 0,1 0 1 0 0,0 0-1 0 0,0-1 0 0 0,0 0 0 0 0,0 0 0 0 0,1-1 0 0 0,-1 0 1 0 0,13 3-1 0 0,15 1 459 0 0,68 4 1 0 0,-93-10-569 0 0,0 0-1 0 0,1 0 1 0 0,-1-1-1 0 0,0 0 1 0 0,0-1-1 0 0,0 0 1 0 0,0 0-1 0 0,-1-1 1 0 0,1 0-1 0 0,0 0 1 0 0,-1-1-1 0 0,14-9 1 0 0,-17 8 8 0 0,0 1 1 0 0,0-1 0 0 0,-1-1-1 0 0,1 1 1 0 0,-1-1 0 0 0,-1 0-1 0 0,1 0 1 0 0,-1 0 0 0 0,0 0-1 0 0,-1 0 1 0 0,1-1 0 0 0,-1 1-1 0 0,0-1 1 0 0,1-8 0 0 0,1-14 85 0 0,3-59 0 0 0,-6 62-58 0 0,1-3 83 0 0,-5-53-1 0 0,2 74-239 0 0,0 0 1 0 0,0 0-1 0 0,-1 0 0 0 0,0 1 0 0 0,0-1 0 0 0,-1 0 0 0 0,0 1 0 0 0,0 0 0 0 0,-1 0 0 0 0,0 0 0 0 0,-8-12 0 0 0,-13-8-6115 0 0,22 22 4367 0 0</inkml:trace>
+  <inkml:trace contextRef="#ctx0" brushRef="#br0" timeOffset="2204.03">19 769 3201 0 0,'-1'1'124'0'0,"1"0"0"0"0,-1 0 0 0 0,0 0 0 0 0,1-1 0 0 0,-1 1 0 0 0,0 0 0 0 0,0 0 0 0 0,0-1 0 0 0,1 1 0 0 0,-1 0 0 0 0,0-1 0 0 0,0 1 0 0 0,0-1 1 0 0,0 1-1 0 0,0-1 0 0 0,0 0 0 0 0,0 1 0 0 0,-2-1 0 0 0,3-1-1227 0 0,15-3 1190 0 0,11 2 434 0 0,-1 1 0 0 0,1 1-1 0 0,0 1 1 0 0,0 1 0 0 0,36 8 0 0 0,23 1 80 0 0,324 2 406 0 0,-264-11-280 0 0,-39-1-680 0 0,180 8-56 0 0,-238-5-146 0 0,0 3 1 0 0,0 2-1 0 0,86 27 1 0 0,-120-32-1611 0 0,-13-5-1368 0 0,-25-11 844 0 0,15 9 702 0 0</inkml:trace>
+  <inkml:trace contextRef="#ctx0" brushRef="#br0" timeOffset="2726.37">820 0 5553 0 0,'-5'3'2576'0'0,"3"-2"-4373"0"0,0 11 2329 0 0,-6 267 74 0 0,8-105-234 0 0,0-172-371 0 0,-5 127 353 0 0,5 0 0 0 0,18 128 0 0 0,-14-225-526 0 0,8 62 53 0 0,-12-84-425 0 0,0 0 0 0 0,0 1 0 0 0,-1-1 0 0 0,0 0 0 0 0,-1 0 0 0 0,-5 19 0 0 0,7-28 453 0 0,0-1 1 0 0,-1 1-1 0 0,1-1 0 0 0,0 1 0 0 0,-1 0 0 0 0,1-1 0 0 0,0 1 0 0 0,-1-1 0 0 0,1 1 0 0 0,-1-1 0 0 0,1 1 0 0 0,-1-1 0 0 0,1 1 0 0 0,-1-1 1 0 0,1 0-1 0 0,-1 1 0 0 0,0-1 0 0 0,1 0 0 0 0,-1 1 0 0 0,1-1 0 0 0,-1 0 0 0 0,0 0 0 0 0,1 1 0 0 0,-1-1 0 0 0,0 0 0 0 0,1 0 0 0 0,-2 0 0 0 0,-1-1-1505 0 0</inkml:trace>
+</inkml:ink>
+</file>
+
+<file path=word/ink/ink18.xml><?xml version="1.0" encoding="utf-8"?>
+<inkml:ink xmlns:inkml="http://www.w3.org/2003/InkML">
+  <inkml:definitions>
+    <inkml:context xml:id="ctx0">
+      <inkml:inkSource xml:id="inkSrc0">
+        <inkml:traceFormat>
+          <inkml:channel name="X" type="integer" min="-2.14748E9" max="2.14748E9" units="cm"/>
+          <inkml:channel name="Y" type="integer" min="-2.14748E9" max="2.14748E9" units="cm"/>
+          <inkml:channel name="F" type="integer" max="32767" units="dev"/>
+          <inkml:channel name="OA" type="integer" max="360" units="deg"/>
+          <inkml:channel name="OE" type="integer" max="90" units="deg"/>
+        </inkml:traceFormat>
+        <inkml:channelProperties>
+          <inkml:channelProperty channel="X" name="resolution" value="1000" units="1/cm"/>
+          <inkml:channelProperty channel="Y" name="resolution" value="1000" units="1/cm"/>
+          <inkml:channelProperty channel="F" name="resolution" value="0" units="1/dev"/>
+          <inkml:channelProperty channel="OA" name="resolution" value="1000" units="1/deg"/>
+          <inkml:channelProperty channel="OE" name="resolution" value="1000" units="1/deg"/>
+        </inkml:channelProperties>
+      </inkml:inkSource>
+      <inkml:timestamp xml:id="ts0" timeString="2025-09-07T02:43:13.765"/>
+    </inkml:context>
+    <inkml:brush xml:id="br0">
+      <inkml:brushProperty name="width" value="0.025" units="cm"/>
+      <inkml:brushProperty name="height" value="0.025" units="cm"/>
+    </inkml:brush>
+  </inkml:definitions>
+  <inkml:trace contextRef="#ctx0" brushRef="#br0">1 685 3249 0 0,'120'-3'3171'0'0,"145"2"-688"0"0,138-7-957 0 0,-230 0-731 0 0,-28 12-763 0 0,-96-2-26 0 0,-26-2 90 0 0,-22 0-168 0 0,0 0 1 0 0,0 0-1 0 0,-1 0 1 0 0,1 0-1 0 0,0 0 0 0 0,-1 0 1 0 0,1 0-1 0 0,0 0 0 0 0,0 0 1 0 0,-1 0-1 0 0,1-1 0 0 0,0 1 1 0 0,-1 0-1 0 0,1-1 0 0 0,0 1 1 0 0,-1 0-1 0 0,1-1 1 0 0,0 1-1 0 0,-1-1 0 0 0,1 1 1 0 0,-1-1-1 0 0,1 1 0 0 0,-1-1 1 0 0,1 1-1 0 0,0-2 0 0 0,-3-1-310 0 0,-1-1-1 0 0,1 1 1 0 0,-1 0 0 0 0,0 0-1 0 0,0 0 1 0 0,0 0-1 0 0,0 0 1 0 0,-1 1-1 0 0,1 0 1 0 0,-4-3 0 0 0,3 2 62 0 0,-7-4 241 0 0,-1 1-1 0 0,0 0 1 0 0,0 1-1 0 0,-20-7 1 0 0,23 9 13 0 0,-1 0 0 0 0,1 0-1 0 0,0-1 1 0 0,0-1 0 0 0,0 1 0 0 0,1-1 0 0 0,0-1 0 0 0,0 1-1 0 0,-11-12 1 0 0,8 5-369 0 0,1 0-1 0 0,-18-28 0 0 0,21 26-1319 0 0</inkml:trace>
+  <inkml:trace contextRef="#ctx0" brushRef="#br0" timeOffset="318.89">674 2 4353 0 0,'-1'0'16'0'0,"0"0"0"0"0,1 0-1 0 0,-1-1 1 0 0,0 1 0 0 0,0 0 0 0 0,1 0 0 0 0,-1 0-1 0 0,0 0 1 0 0,0 0 0 0 0,0 0 0 0 0,1 0 0 0 0,-1 0-1 0 0,0 0 1 0 0,0 0 0 0 0,1 0 0 0 0,-1 1 0 0 0,0-1-1 0 0,0 0 1 0 0,1 0 0 0 0,-1 1 0 0 0,0-1 0 0 0,0 1-1 0 0,1-1 1 0 0,-1 0 0 0 0,1 1 0 0 0,-1-1 0 0 0,0 1 0 0 0,1 0-1 0 0,-1-1 1 0 0,1 1 0 0 0,-1-1 0 0 0,1 1 0 0 0,0 0-1 0 0,-1-1 1 0 0,1 1 0 0 0,-1 0 0 0 0,1 0 0 0 0,0-1-1 0 0,0 1 1 0 0,0 0 0 0 0,-1 0 0 0 0,1 1 0 0 0,0 3-262 0 0,0 1 1 0 0,0 0-1 0 0,1-1 1 0 0,0 1 0 0 0,2 6-1 0 0,-1 4 496 0 0,53 417-458 0 0,-13-90 690 0 0,-39-326-493 0 0,-2-10-48 0 0,1 0 1 0 0,-2 0-1 0 0,1-1 0 0 0,-1 1 0 0 0,0 0 0 0 0,0 7 0 0 0,-7-29-959 0 0,4 8-769 0 0</inkml:trace>
+  <inkml:trace contextRef="#ctx0" brushRef="#br0" timeOffset="771.95">259 78 3873 0 0,'0'0'-4'0'0,"0"0"0"0"0,0 0 1 0 0,0 0-1 0 0,0 0 0 0 0,0 0 0 0 0,0 0 1 0 0,0-1-1 0 0,0 1 0 0 0,0 0 0 0 0,0 0 1 0 0,0 0-1 0 0,0 0 0 0 0,0 0 0 0 0,-1 0 1 0 0,1 0-1 0 0,0 0 0 0 0,0 0 1 0 0,0 0-1 0 0,0 0 0 0 0,0-1 0 0 0,0 1 1 0 0,0 0-1 0 0,0 0 0 0 0,0 0 0 0 0,0 0 1 0 0,0 0-1 0 0,0 0 0 0 0,0 0 0 0 0,0 0 1 0 0,0 0-1 0 0,0 0 0 0 0,0-1 0 0 0,0 1 1 0 0,0 0-1 0 0,1 0 0 0 0,-1 0 1 0 0,0 0-1 0 0,0 0 0 0 0,0 0 0 0 0,0 0 1 0 0,0 0-1 0 0,0 0 0 0 0,0 0 0 0 0,0 0 1 0 0,0 0-1 0 0,0 0 0 0 0,0-1 0 0 0,0 1 1 0 0,0 0-1 0 0,0 0 0 0 0,0 0 0 0 0,1 0 1 0 0,-1 0-1 0 0,0 0 0 0 0,0 0 0 0 0,0 0 1 0 0,0 0-1 0 0,0 0 0 0 0,0 0 1 0 0,0 0-1 0 0,0 0 0 0 0,0 0 0 0 0,1 0 1 0 0,-1 0-1 0 0,0 0 0 0 0,0 0 0 0 0,13-3-84 0 0,-11 3 80 0 0,1-1 0 0 0,0 1 0 0 0,0 0-1 0 0,-1 0 1 0 0,1 0 0 0 0,0 0-1 0 0,0 0 1 0 0,-1 1 0 0 0,6 1-1 0 0,-3 1 11 0 0,1 1 0 0 0,-1-1 0 0 0,0 1-1 0 0,0 0 1 0 0,-1 1 0 0 0,1-1 0 0 0,-1 1-1 0 0,0 0 1 0 0,5 8 0 0 0,29 56 185 0 0,-17-30-152 0 0,-8-14-62 0 0,1-2-1 0 0,1 1 1 0 0,2-2-1 0 0,35 39 1 0 0,-47-57 95 0 0,-1 1 0 0 0,1-1 1 0 0,0 0-1 0 0,0-1 0 0 0,0 1 0 0 0,0-1 0 0 0,1 0 1 0 0,-1 0-1 0 0,1-1 0 0 0,0 0 0 0 0,0 0 0 0 0,0 0 1 0 0,0 0-1 0 0,0-1 0 0 0,0 0 0 0 0,0-1 0 0 0,1 1 1 0 0,-1-1-1 0 0,0 0 0 0 0,0-1 0 0 0,1 1 0 0 0,-1-1 1 0 0,0-1-1 0 0,0 1 0 0 0,0-1 0 0 0,0 0 0 0 0,0 0 1 0 0,5-3-1 0 0,2-3 30 0 0,0 0 1 0 0,-1 0-1 0 0,0-1 0 0 0,0-1 1 0 0,-1 0-1 0 0,-1 0 1 0 0,1-1-1 0 0,-2-1 0 0 0,1 0 1 0 0,-2 0-1 0 0,1-1 1 0 0,-2 1-1 0 0,0-2 0 0 0,0 1 1 0 0,-2-1-1 0 0,6-17 1 0 0,-7 17-426 0 0,0 0 1 0 0,-1-1 0 0 0,-1 0 0 0 0,0 1-1 0 0,-1-1 1 0 0,0 0 0 0 0,-2 0-1 0 0,0 0 1 0 0,0 0 0 0 0,-5-17-1 0 0,-2 14-561 0 0,5 13-943 0 0</inkml:trace>
+  <inkml:trace contextRef="#ctx0" brushRef="#br0" timeOffset="2200">267 1352 3057 0 0,'-17'6'1197'0'0,"35"-8"186"0"0,179-5 3215 0 0,96-21-4184 0 0,-250 23-333 0 0,44-5 78 0 0,1 3 0 0 0,162 10-1 0 0,-195 3-1638 0 0,-68-10-3164 0 0,-12-11 3166 0 0,12 7 537 0 0,1 2-914 0 0</inkml:trace>
+  <inkml:trace contextRef="#ctx0" brushRef="#br0" timeOffset="2487.69">923 1006 2809 0 0,'-12'-17'60'0'0,"-32"-40"-7"0"0,54 89 50 0 0,-8-21-79 0 0,20 82 54 0 0,11 122 1 0 0,-9-51 324 0 0,4-43-443 0 0,-28-121 21 0 0,0 0 0 0 0,0 0 0 0 0,0 0 1 0 0,0 1-1 0 0,0-1 0 0 0,0 0 0 0 0,0 0 0 0 0,0 0 1 0 0,0 1-1 0 0,0-1 0 0 0,0 0 0 0 0,0 0 0 0 0,0 0 1 0 0,0 1-1 0 0,0-1 0 0 0,0 0 0 0 0,0 0 0 0 0,0 0 1 0 0,0 0-1 0 0,0 1 0 0 0,0-1 0 0 0,0 0 0 0 0,0 0 1 0 0,-1 0-1 0 0,1 0 0 0 0,0 1 0 0 0,0-1 0 0 0,0 0 1 0 0,0 0-1 0 0,0 0 0 0 0,-1 0 0 0 0,1 0 0 0 0,0 0 1 0 0,0 0-1 0 0,0 1 0 0 0,0-1 0 0 0,-1 0 0 0 0,1 0 1 0 0,0 0-1 0 0,0 0 0 0 0,0 0 0 0 0,-1 0 0 0 0,1 0 1 0 0,0 0-1 0 0,0 0 0 0 0,0 0 0 0 0,-1 0 0 0 0,1 0 1 0 0,0 0-1 0 0,0 0 0 0 0,0 0 0 0 0,0 0 0 0 0,-1 0 0 0 0,1 0 1 0 0,0-1-1 0 0,0 1 0 0 0,0 0 0 0 0,-1 0 0 0 0,1 0-47 0 0,-4-1-1607 0 0</inkml:trace>
+  <inkml:trace contextRef="#ctx0" brushRef="#br0" timeOffset="2951.43">491 1039 5233 0 0,'-1'0'-11'0'0,"1"0"0"0"0,0 0 1 0 0,0 0-1 0 0,-1 0 0 0 0,1 1 0 0 0,0-1 0 0 0,0 0 1 0 0,0 0-1 0 0,-1 0 0 0 0,1 0 0 0 0,0 0 0 0 0,0 0 0 0 0,0 0 1 0 0,-1 1-1 0 0,1-1 0 0 0,0 0 0 0 0,0 0 0 0 0,0 0 0 0 0,0 0 1 0 0,0 1-1 0 0,-1-1 0 0 0,1 0 0 0 0,0 0 0 0 0,0 0 0 0 0,0 1 1 0 0,0-1-1 0 0,0 0 0 0 0,0 0 0 0 0,0 0 0 0 0,0 1 1 0 0,0-1-1 0 0,0 0 0 0 0,0 0 0 0 0,0 1 0 0 0,0-1 0 0 0,0 0 1 0 0,0 0-1 0 0,0 1 0 0 0,3 14-232 0 0,12 24 52 0 0,-9-26 124 0 0,22 64-127 0 0,35 88-27 0 0,-50-136 108 0 0,2-1-1 0 0,1 0 0 0 0,27 37 1 0 0,-36-56 215 0 0,1-1 1 0 0,-1 0 0 0 0,1-1 0 0 0,1 0-1 0 0,-1 0 1 0 0,1-1 0 0 0,0 0 0 0 0,1-1-1 0 0,-1 0 1 0 0,1 0 0 0 0,0-1 0 0 0,0 0-1 0 0,19 4 1 0 0,-22-6 71 0 0,0-1-1 0 0,1 0 1 0 0,-1 0 0 0 0,0-1-1 0 0,1 0 1 0 0,-1 0 0 0 0,0-1-1 0 0,1 0 1 0 0,-1 0 0 0 0,0-1-1 0 0,0 1 1 0 0,0-2 0 0 0,0 1-1 0 0,0-1 1 0 0,0 0 0 0 0,-1 0-1 0 0,1-1 1 0 0,-1 0 0 0 0,0 0-1 0 0,10-9 1 0 0,3-7-95 0 0,0 0 0 0 0,-2-1-1 0 0,0-1 1 0 0,-2-1 0 0 0,0 0 0 0 0,22-48 0 0 0,-30 54-653 0 0,0-1-1 0 0,-1 0 1 0 0,-1 0 0 0 0,-1-1-1 0 0,0 1 1 0 0,-2-1 0 0 0,0 0-1 0 0,-1 0 1 0 0,-1 0 0 0 0,-4-33 0 0 0,1 30-1371 0 0</inkml:trace>
+</inkml:ink>
+</file>
+
+<file path=word/ink/ink19.xml><?xml version="1.0" encoding="utf-8"?>
 <inkml:ink xmlns:inkml="http://www.w3.org/2003/InkML">
   <inkml:definitions>
     <inkml:context xml:id="ctx0">
@@ -4810,8 +5675,8 @@
     </inkml:brush>
   </inkml:definitions>
   <inkml:trace contextRef="#ctx0" brushRef="#br0">52 377 1944 0 0,'0'41'1665'0'0,"0"-32"-1667"0"0,-4 34-136 0 0,3-1 1 0 0,1 1-1 0 0,2 0 0 0 0,13 74 0 0 0,-14-113-55 0 0,5 21-546 0 0,-3-19 68 0 0,-4-14-492 0 0,0 3 1131 0 0</inkml:trace>
-  <inkml:trace contextRef="#ctx0" brushRef="#br0" timeOffset="269.98">1 317 2633 0 0,'0'-2'66'0'0,"0"0"0"0"0,0 0-1 0 0,0-1 1 0 0,0 1 0 0 0,0 0 0 0 0,0 0 0 0 0,1 0 0 0 0,-1-1 0 0 0,1 1 0 0 0,-1 0 0 0 0,1 0 0 0 0,0 0 0 0 0,0 0 0 0 0,0 0 0 0 0,0 0 0 0 0,0 0 0 0 0,1 0 0 0 0,-1 1 0 0 0,0-1 0 0 0,1 0 0 0 0,-1 1 0 0 0,1-1 0 0 0,0 1 0 0 0,-1-1 0 0 0,1 1 0 0 0,0 0 0 0 0,0 0 0 0 0,0 0 0 0 0,0 0 0 0 0,0 0 0 0 0,0 0 0 0 0,0 1 0 0 0,0-1 0 0 0,1 1 0 0 0,-1-1 0 0 0,0 1 0 0 0,0 0 0 0 0,0 0 0 0 0,1 0 0 0 0,-1 0 0 0 0,0 0 0 0 0,3 1 0 0 0,1 0-74 0 0,0 0 0 0 0,0 0 1 0 0,0 1-1 0 0,0 0 0 0 0,0 0 1 0 0,-1 0-1 0 0,1 1 0 0 0,-1 0 1 0 0,1 0-1 0 0,-1 0 0 0 0,0 1 1 0 0,0 0-1 0 0,-1 0 0 0 0,7 7 0 0 0,-8-8 11 0 0,-1 1-1 0 0,1 0 1 0 0,-1 0-1 0 0,0 0 1 0 0,-1 0-1 0 0,1 1 0 0 0,-1-1 1 0 0,1 0-1 0 0,-1 1 1 0 0,-1-1-1 0 0,1 1 0 0 0,0-1 1 0 0,-1 1-1 0 0,0 0 1 0 0,0-1-1 0 0,-1 1 1 0 0,1-1-1 0 0,-1 1 0 0 0,0-1 1 0 0,0 1-1 0 0,0-1 1 0 0,-1 0-1 0 0,0 0 0 0 0,0 1 1 0 0,0-1-1 0 0,0 0 1 0 0,-4 5-1 0 0,3-4-56 0 0,0-1-1 0 0,-1 0 1 0 0,1 0 0 0 0,-1 0-1 0 0,0 0 1 0 0,0 0 0 0 0,0-1 0 0 0,0 0-1 0 0,-1 0 1 0 0,1 0 0 0 0,-1 0-1 0 0,1-1 1 0 0,-1 1 0 0 0,0-1-1 0 0,0 0 1 0 0,-1-1 0 0 0,1 0-1 0 0,0 1 1 0 0,0-1 0 0 0,-1-1-1 0 0,1 1 1 0 0,0-1 0 0 0,-9-1-1 0 0,15 1 15 0 0,-1 0-1 0 0,0 0 0 0 0,0 0 1 0 0,0 0-1 0 0,0 0 0 0 0,0-1 1 0 0,0 1-1 0 0,1 0 0 0 0,-1 0 1 0 0,0 0-1 0 0,0 0 0 0 0,0 0 1 0 0,0-1-1 0 0,0 1 0 0 0,0 0 1 0 0,0 0-1 0 0,0 0 0 0 0,0-1 1 0 0,0 1-1 0 0,0 0 0 0 0,0 0 1 0 0,0 0-1 0 0,0 0 0 0 0,0-1 1 0 0,0 1-1 0 0,0 0 0 0 0,0 0 1 0 0,0 0-1 0 0,0-1 1 0 0,0 1-1 0 0,0 0 0 0 0,0 0 1 0 0,0 0-1 0 0,0 0 0 0 0,0-1 1 0 0,-1 1-1 0 0,1 0 0 0 0,0 0 1 0 0,0 0-1 0 0,0 0 0 0 0,0 0 1 0 0,0-1-1 0 0,0 1 0 0 0,-1 0 1 0 0,1 0-1 0 0,0 0 0 0 0,0 0 1 0 0,0 0-1 0 0,0 0 0 0 0,-1 0 1 0 0,1 0-1 0 0,0 0 0 0 0,0 0 1 0 0,0 0-1 0 0,-1 0 0 0 0,1 0 1 0 0,0 0-1 0 0,0 0 0 0 0,0 0 1 0 0,0 0-1 0 0,-1 0 1 0 0,1 0-1 0 0,0 0 0 0 0,0 0 1 0 0,0 0-1 0 0,-1 0 0 0 0,1 0 1 0 0,0 0-1 0 0,0 0 0 0 0,3-3-1031 0 0</inkml:trace>
-  <inkml:trace contextRef="#ctx0" brushRef="#br0" timeOffset="581.83">195 416 1872 0 0,'-1'2'148'0'0,"-1"0"0"0"0,1-1 0 0 0,0 1 0 0 0,0 0 0 0 0,0 0-1 0 0,0 0 1 0 0,1 0 0 0 0,-1 0 0 0 0,1 0 0 0 0,-1 1 0 0 0,1-1-1 0 0,-1 0 1 0 0,1 0 0 0 0,0 0 0 0 0,0 0 0 0 0,0 1-1 0 0,1 2 1 0 0,-1-4-123 0 0,0 0 0 0 0,0 1 0 0 0,0-1 0 0 0,1 0 0 0 0,-1 0 0 0 0,0 0 0 0 0,1 0 0 0 0,-1 0 0 0 0,1 1 0 0 0,-1-1 0 0 0,1 0 0 0 0,-1 0 0 0 0,1 0 0 0 0,0 0 0 0 0,-1 0 0 0 0,1-1 0 0 0,0 1 0 0 0,0 0 0 0 0,0 0 0 0 0,0 0 0 0 0,0-1 0 0 0,0 1 0 0 0,0 0-1 0 0,0-1 1 0 0,0 1 0 0 0,0-1 0 0 0,0 1 0 0 0,0-1 0 0 0,0 0 0 0 0,0 1 0 0 0,1-1 0 0 0,1 0 0 0 0,3 0 293 0 0,1 0 0 0 0,-1-1 1 0 0,0 0-1 0 0,1 0 0 0 0,-1-1 0 0 0,0 1 0 0 0,1-1 1 0 0,9-5-1 0 0,-13 5-130 0 0,0 1 1 0 0,-1-1 0 0 0,1 0 0 0 0,-1 1-1 0 0,1-1 1 0 0,-1 0 0 0 0,0-1 0 0 0,1 1-1 0 0,-1 0 1 0 0,0-1 0 0 0,0 1-1 0 0,-1-1 1 0 0,1 1 0 0 0,-1-1 0 0 0,1 0-1 0 0,-1 0 1 0 0,0 0 0 0 0,0 0-1 0 0,0 0 1 0 0,1-4 0 0 0,-2 6-151 0 0,0 0 1 0 0,0 0-1 0 0,0 0 0 0 0,0 0 1 0 0,0 1-1 0 0,0-1 0 0 0,0 0 1 0 0,0 0-1 0 0,0 0 0 0 0,0 0 1 0 0,-1 0-1 0 0,1 0 0 0 0,0 1 1 0 0,0-1-1 0 0,-1 0 0 0 0,1 0 1 0 0,-1 0-1 0 0,1 1 0 0 0,-1-1 1 0 0,1 0-1 0 0,-1 1 0 0 0,1-1 1 0 0,-1 0-1 0 0,0 1 0 0 0,-1-2 1 0 0,0 1-157 0 0,0 0 0 0 0,0 0 1 0 0,0 1-1 0 0,0-1 0 0 0,0 0 1 0 0,0 1-1 0 0,0-1 0 0 0,0 1 1 0 0,0 0-1 0 0,-4 0 1 0 0,-2 0-724 0 0,-1 1 0 0 0,0 0 0 0 0,1 0 0 0 0,-10 4 0 0 0,-30 5-5630 0 0,45-10 5380 0 0</inkml:trace>
+  <inkml:trace contextRef="#ctx0" brushRef="#br0" timeOffset="269.96">1 317 2633 0 0,'0'-2'66'0'0,"0"0"0"0"0,0 0-1 0 0,0-1 1 0 0,0 1 0 0 0,0 0 0 0 0,0 0 0 0 0,1 0 0 0 0,-1-1 0 0 0,1 1 0 0 0,-1 0 0 0 0,1 0 0 0 0,0 0 0 0 0,0 0 0 0 0,0 0 0 0 0,0 0 0 0 0,0 0 0 0 0,1 0 0 0 0,-1 1 0 0 0,0-1 0 0 0,1 0 0 0 0,-1 1 0 0 0,1-1 0 0 0,0 1 0 0 0,-1-1 0 0 0,1 1 0 0 0,0 0 0 0 0,0 0 0 0 0,0 0 0 0 0,0 0 0 0 0,0 0 0 0 0,0 0 0 0 0,0 1 0 0 0,0-1 0 0 0,1 1 0 0 0,-1-1 0 0 0,0 1 0 0 0,0 0 0 0 0,0 0 0 0 0,1 0 0 0 0,-1 0 0 0 0,0 0 0 0 0,3 1 0 0 0,1 0-74 0 0,0 0 0 0 0,0 0 1 0 0,0 1-1 0 0,0 0 0 0 0,0 0 1 0 0,-1 0-1 0 0,1 1 0 0 0,-1 0 1 0 0,1 0-1 0 0,-1 0 0 0 0,0 1 1 0 0,0 0-1 0 0,-1 0 0 0 0,7 7 0 0 0,-8-8 11 0 0,-1 1-1 0 0,1 0 1 0 0,-1 0-1 0 0,0 0 1 0 0,-1 0-1 0 0,1 1 0 0 0,-1-1 1 0 0,1 0-1 0 0,-1 1 1 0 0,-1-1-1 0 0,1 1 0 0 0,0-1 1 0 0,-1 1-1 0 0,0 0 1 0 0,0-1-1 0 0,-1 1 1 0 0,1-1-1 0 0,-1 1 0 0 0,0-1 1 0 0,0 1-1 0 0,0-1 1 0 0,-1 0-1 0 0,0 0 0 0 0,0 1 1 0 0,0-1-1 0 0,0 0 1 0 0,-4 5-1 0 0,3-4-56 0 0,0-1-1 0 0,-1 0 1 0 0,1 0 0 0 0,-1 0-1 0 0,0 0 1 0 0,0 0 0 0 0,0-1 0 0 0,0 0-1 0 0,-1 0 1 0 0,1 0 0 0 0,-1 0-1 0 0,1-1 1 0 0,-1 1 0 0 0,0-1-1 0 0,0 0 1 0 0,-1-1 0 0 0,1 0-1 0 0,0 1 1 0 0,0-1 0 0 0,-1-1-1 0 0,1 1 1 0 0,0-1 0 0 0,-9-1-1 0 0,15 1 15 0 0,-1 0-1 0 0,0 0 0 0 0,0 0 1 0 0,0 0-1 0 0,0 0 0 0 0,0-1 1 0 0,0 1-1 0 0,1 0 0 0 0,-1 0 1 0 0,0 0-1 0 0,0 0 0 0 0,0 0 1 0 0,0-1-1 0 0,0 1 0 0 0,0 0 1 0 0,0 0-1 0 0,0 0 0 0 0,0-1 1 0 0,0 1-1 0 0,0 0 0 0 0,0 0 1 0 0,0 0-1 0 0,0 0 0 0 0,0-1 1 0 0,0 1-1 0 0,0 0 0 0 0,0 0 1 0 0,0 0-1 0 0,0-1 1 0 0,0 1-1 0 0,0 0 0 0 0,0 0 1 0 0,0 0-1 0 0,0 0 0 0 0,0-1 1 0 0,-1 1-1 0 0,1 0 0 0 0,0 0 1 0 0,0 0-1 0 0,0 0 0 0 0,0 0 1 0 0,0-1-1 0 0,0 1 0 0 0,-1 0 1 0 0,1 0-1 0 0,0 0 0 0 0,0 0 1 0 0,0 0-1 0 0,0 0 0 0 0,-1 0 1 0 0,1 0-1 0 0,0 0 0 0 0,0 0 1 0 0,0 0-1 0 0,-1 0 0 0 0,1 0 1 0 0,0 0-1 0 0,0 0 0 0 0,0 0 1 0 0,0 0-1 0 0,-1 0 1 0 0,1 0-1 0 0,0 0 0 0 0,0 0 1 0 0,0 0-1 0 0,-1 0 0 0 0,1 0 1 0 0,0 0-1 0 0,0 0 0 0 0,3-3-1031 0 0</inkml:trace>
+  <inkml:trace contextRef="#ctx0" brushRef="#br0" timeOffset="581.81">195 416 1872 0 0,'-1'2'148'0'0,"-1"0"0"0"0,1-1 0 0 0,0 1 0 0 0,0 0 0 0 0,0 0-1 0 0,0 0 1 0 0,1 0 0 0 0,-1 0 0 0 0,1 0 0 0 0,-1 1 0 0 0,1-1-1 0 0,-1 0 1 0 0,1 0 0 0 0,0 0 0 0 0,0 0 0 0 0,0 1-1 0 0,1 2 1 0 0,-1-4-123 0 0,0 0 0 0 0,0 1 0 0 0,0-1 0 0 0,1 0 0 0 0,-1 0 0 0 0,0 0 0 0 0,1 0 0 0 0,-1 0 0 0 0,1 1 0 0 0,-1-1 0 0 0,1 0 0 0 0,-1 0 0 0 0,1 0 0 0 0,0 0 0 0 0,-1 0 0 0 0,1-1 0 0 0,0 1 0 0 0,0 0 0 0 0,0 0 0 0 0,0 0 0 0 0,0-1 0 0 0,0 1 0 0 0,0 0-1 0 0,0-1 1 0 0,0 1 0 0 0,0-1 0 0 0,0 1 0 0 0,0-1 0 0 0,0 0 0 0 0,0 1 0 0 0,1-1 0 0 0,1 0 0 0 0,3 0 293 0 0,1 0 0 0 0,-1-1 1 0 0,0 0-1 0 0,1 0 0 0 0,-1-1 0 0 0,0 1 0 0 0,1-1 1 0 0,9-5-1 0 0,-13 5-130 0 0,0 1 1 0 0,-1-1 0 0 0,1 0 0 0 0,-1 1-1 0 0,1-1 1 0 0,-1 0 0 0 0,0-1 0 0 0,1 1-1 0 0,-1 0 1 0 0,0-1 0 0 0,0 1-1 0 0,-1-1 1 0 0,1 1 0 0 0,-1-1 0 0 0,1 0-1 0 0,-1 0 1 0 0,0 0 0 0 0,0 0-1 0 0,0 0 1 0 0,1-4 0 0 0,-2 6-151 0 0,0 0 1 0 0,0 0-1 0 0,0 0 0 0 0,0 0 1 0 0,0 1-1 0 0,0-1 0 0 0,0 0 1 0 0,0 0-1 0 0,0 0 0 0 0,0 0 1 0 0,-1 0-1 0 0,1 0 0 0 0,0 1 1 0 0,0-1-1 0 0,-1 0 0 0 0,1 0 1 0 0,-1 0-1 0 0,1 1 0 0 0,-1-1 1 0 0,1 0-1 0 0,-1 1 0 0 0,1-1 1 0 0,-1 0-1 0 0,0 1 0 0 0,-1-2 1 0 0,0 1-157 0 0,0 0 0 0 0,0 0 1 0 0,0 1-1 0 0,0-1 0 0 0,0 0 1 0 0,0 1-1 0 0,0-1 0 0 0,0 1 1 0 0,0 0-1 0 0,-4 0 1 0 0,-2 0-724 0 0,-1 1 0 0 0,0 0 0 0 0,1 0 0 0 0,-10 4 0 0 0,-30 5-5630 0 0,45-10 5380 0 0</inkml:trace>
   <inkml:trace contextRef="#ctx0" brushRef="#br0" timeOffset="751.89">382 307 1864 0 0,'2'7'58'0'0,"0"0"0"0"0,0 0-1 0 0,-1 0 1 0 0,1-1-1 0 0,-1 12 1 0 0,5 28-121 0 0,2 28 170 0 0,-8-68-208 0 0,0 0 0 0 0,-1 0 0 0 0,1 0 1 0 0,-1 0-1 0 0,0 0 0 0 0,-1-1 0 0 0,1 1 0 0 0,-1 0 0 0 0,-5 9 1 0 0,5-10-946 0 0</inkml:trace>
   <inkml:trace contextRef="#ctx0" brushRef="#br0" timeOffset="1518.82">488 311 1528 0 0,'9'0'746'0'0,"-9"-1"-714"0"0,0 1-1 0 0,0 0 1 0 0,1 0-1 0 0,-1 0 1 0 0,0 0-1 0 0,0 0 1 0 0,1-1-1 0 0,-1 1 1 0 0,0 0-1 0 0,0 0 1 0 0,1 0 0 0 0,-1 0-1 0 0,0 0 1 0 0,0 0-1 0 0,1 0 1 0 0,-1 0-1 0 0,0 0 1 0 0,0 0-1 0 0,1 0 1 0 0,-1 0-1 0 0,0 0 1 0 0,0 0-1 0 0,1 0 1 0 0,-1 0-1 0 0,0 1 1 0 0,0-1 0 0 0,1 0-1 0 0,-1 0 1 0 0,0 0-1 0 0,0 0 1 0 0,0 0-1 0 0,1 0 1 0 0,-1 1-1 0 0,0-1 1 0 0,0 0-1 0 0,0 0 1 0 0,1 0-1 0 0,-1 1 1 0 0,0-1-1 0 0,0 0 1 0 0,0 0 0 0 0,0 1-1 0 0,0-1 1 0 0,0 0-1 0 0,1 0 1 0 0,-1 0-1 0 0,0 1 1 0 0,0-1-1 0 0,0 0 1 0 0,0 1-1 0 0,0-1 1 0 0,0 0-1 0 0,0 0 1 0 0,0 1-1 0 0,0-1 1 0 0,0 0 0 0 0,0 0-1 0 0,0 1 1 0 0,-1-1-1 0 0,1 0 1 0 0,0 0-1 0 0,0 1 1 0 0,0-1-1 0 0,0 0 1 0 0,0 0-1 0 0,0 0 1 0 0,-1 1-1 0 0,-1 17-279 0 0,1-6 270 0 0,1-1-1 0 0,0 1 1 0 0,1 0 0 0 0,0 0-1 0 0,1 0 1 0 0,1-1-1 0 0,-1 1 1 0 0,2-1-1 0 0,0 0 1 0 0,8 18 0 0 0,-12-31 58 0 0,1 0 0 0 0,-1 0 1 0 0,0-1-1 0 0,1 1 0 0 0,0 0 0 0 0,-1 0 1 0 0,1 0-1 0 0,0 1 0 0 0,0-1 1 0 0,0 0-1 0 0,0 0 0 0 0,2-2 1 0 0,18-27-346 0 0,-20 30 332 0 0,5-8 84 0 0,-4 6 102 0 0,0-1 0 0 0,0 1 1 0 0,0 0-1 0 0,0-1 0 0 0,1 1 1 0 0,-1 0-1 0 0,1 1 0 0 0,0-1 1 0 0,0 0-1 0 0,0 1 0 0 0,0 0 1 0 0,5-3-1 0 0,-8 11-320 0 0,1 1-1 0 0,0-1 1 0 0,0 0 0 0 0,3 11 0 0 0,-1-10-17 0 0,-1 0 0 0 0,1 0 0 0 0,1 0 0 0 0,-1-1-1 0 0,1 1 1 0 0,0-1 0 0 0,1 0 0 0 0,-1 0 0 0 0,1-1 0 0 0,0 1 0 0 0,1-1 0 0 0,-1 0 0 0 0,8 5 0 0 0,-9-8-7 0 0,-1 0 0 0 0,1 0 1 0 0,0 0-1 0 0,0 0 1 0 0,0-1-1 0 0,0 0 0 0 0,0 0 1 0 0,1 0-1 0 0,-1 0 0 0 0,0 0 1 0 0,1-1-1 0 0,-1 0 0 0 0,0 0 1 0 0,0 0-1 0 0,1-1 0 0 0,-1 1 1 0 0,0-1-1 0 0,0 0 0 0 0,1 0 1 0 0,-1 0-1 0 0,0-1 0 0 0,0 0 1 0 0,0 1-1 0 0,5-4 0 0 0,-3 0-27 0 0,0 0 0 0 0,-1 0-1 0 0,1 0 1 0 0,-1-1 0 0 0,0 0-1 0 0,-1 0 1 0 0,1 0-1 0 0,-1 0 1 0 0,-1-1 0 0 0,1 1-1 0 0,-1-1 1 0 0,0 0 0 0 0,0 0-1 0 0,-1-1 1 0 0,0 1-1 0 0,0 0 1 0 0,-1-1 0 0 0,0 1-1 0 0,0-1 1 0 0,-1-7 0 0 0,0 12 179 0 0,-1 1 1 0 0,1 0 0 0 0,-1 0 0 0 0,0 0 0 0 0,1 1 0 0 0,-1-1 0 0 0,0 0-1 0 0,0 0 1 0 0,0 0 0 0 0,-1 1 0 0 0,1-1 0 0 0,0 0 0 0 0,-1 1 0 0 0,1-1-1 0 0,-1 1 1 0 0,1 0 0 0 0,-1-1 0 0 0,0 1 0 0 0,1 0 0 0 0,-1 0 0 0 0,0 0-1 0 0,0 0 1 0 0,0 0 0 0 0,0 1 0 0 0,0-1 0 0 0,0 1 0 0 0,0-1 0 0 0,0 1-1 0 0,0 0 1 0 0,0-1 0 0 0,0 1 0 0 0,0 0 0 0 0,0 0 0 0 0,-1 1 0 0 0,1-1 0 0 0,-3 1-1 0 0,1 0-40 0 0,0-1 0 0 0,0 1 0 0 0,0 0 1 0 0,0 0-1 0 0,1 1 0 0 0,-1-1 0 0 0,0 1 0 0 0,1 0 0 0 0,-1 0 0 0 0,1 0 0 0 0,-1 0 0 0 0,1 1 0 0 0,0 0 0 0 0,0-1 0 0 0,0 1 0 0 0,0 0 0 0 0,1 0 0 0 0,-4 5 0 0 0,6-7 12 0 0,-1 0-1 0 0,1 1 1 0 0,0-1-1 0 0,0 0 1 0 0,0 0-1 0 0,0 0 1 0 0,0 1 0 0 0,0-1-1 0 0,0 0 1 0 0,0 0-1 0 0,0 1 1 0 0,0-1-1 0 0,1 0 1 0 0,-1 0-1 0 0,1 0 1 0 0,-1 0-1 0 0,1 0 1 0 0,-1 1 0 0 0,1-1-1 0 0,-1 0 1 0 0,1 0-1 0 0,0 0 1 0 0,0 0-1 0 0,-1-1 1 0 0,1 1-1 0 0,0 0 1 0 0,0 0 0 0 0,0 0-1 0 0,2 0 1 0 0,38 26 781 0 0,-23-16-781 0 0,-4 1 278 0 0,0 1-1 0 0,-1 1 0 0 0,-1 0 0 0 0,0 1 0 0 0,-1 0 0 0 0,10 19 1 0 0,-21-34-286 0 0,1 1 0 0 0,-1 0 0 0 0,1 0 0 0 0,0 0 0 0 0,-1 0 0 0 0,0-1 0 0 0,1 1 0 0 0,-1 0 0 0 0,0 0 0 0 0,1 0 0 0 0,-1 0 0 0 0,0 0 0 0 0,0 0 0 0 0,0 0 0 0 0,0 0 0 0 0,0 0 0 0 0,0 0 0 0 0,0 0 0 0 0,0 0 0 0 0,0 0 0 0 0,0 0 0 0 0,0 0 0 0 0,-1 0 0 0 0,1 0 0 0 0,0 0 0 0 0,-1 0 0 0 0,1 0 0 0 0,-1 0 0 0 0,1-1 0 0 0,-1 1 0 0 0,0 0 0 0 0,1 0 0 0 0,-1 0 0 0 0,0-1 0 0 0,-1 2 0 0 0,-2 1-382 0 0,-1 0-1 0 0,0 0 1 0 0,-1 0-1 0 0,1-1 1 0 0,-8 3 0 0 0,-4 2-1820 0 0,-9 1-1899 0 0,21-8 2672 0 0</inkml:trace>
   <inkml:trace contextRef="#ctx0" brushRef="#br0" timeOffset="2148.52">703 1 1680 0 0,'1'2'70'0'0,"1"1"0"0"0,0-1 0 0 0,-1 1 0 0 0,0-1 0 0 0,0 1 0 0 0,1 0 0 0 0,-2 0-1 0 0,1 0 1 0 0,0 0 0 0 0,0 0 0 0 0,-1 0 0 0 0,0 0 0 0 0,0 0 0 0 0,0 0 0 0 0,0 0 0 0 0,0 0 0 0 0,-1 3-1 0 0,-12 61-78 0 0,8-42 130 0 0,-21 84-36 0 0,-7 46 91 0 0,30-134-159 0 0,1-1 0 0 0,1 1 0 0 0,1 0 0 0 0,1 0 0 0 0,5 32 0 0 0,6-15-19 0 0,-11-36-13 0 0,0 0-1 0 0,-1 0 1 0 0,1 0-1 0 0,0 0 1 0 0,0 0 0 0 0,1 0-1 0 0,-1 0 1 0 0,0-1-1 0 0,1 1 1 0 0,-1-1-1 0 0,1 1 1 0 0,-1-1-1 0 0,1 1 1 0 0,0-1 0 0 0,-1 0-1 0 0,3 2 1 0 0,-3-3-20 0 0,-1-1 1 0 0,0 1-1 0 0,1 0 1 0 0,-1 0 0 0 0,0 0-1 0 0,1 0 1 0 0,-1 0-1 0 0,0 0 1 0 0,1-1-1 0 0,-1 1 1 0 0,0 0 0 0 0,0 0-1 0 0,1 0 1 0 0,-1-1-1 0 0,0 1 1 0 0,0 0-1 0 0,1 0 1 0 0,-1-1 0 0 0,0 1-1 0 0,0 0 1 0 0,0-1-1 0 0,0 1 1 0 0,1 0-1 0 0,-1 0 1 0 0,0-1 0 0 0,0 1-1 0 0,0 0 1 0 0,0-1-1 0 0,0 1 1 0 0,0 0-1 0 0,0-1 1 0 0,0 1 0 0 0,0 0-1 0 0,0-1 1 0 0,0 0-1 0 0,1-16-498 0 0,-1 15 381 0 0,0-7-912 0 0</inkml:trace>
@@ -4819,7 +5684,48 @@
 </inkml:ink>
 </file>
 
-<file path=word/ink/ink12.xml><?xml version="1.0" encoding="utf-8"?>
+<file path=word/ink/ink2.xml><?xml version="1.0" encoding="utf-8"?>
+<inkml:ink xmlns:inkml="http://www.w3.org/2003/InkML">
+  <inkml:definitions>
+    <inkml:context xml:id="ctx0">
+      <inkml:inkSource xml:id="inkSrc0">
+        <inkml:traceFormat>
+          <inkml:channel name="X" type="integer" min="-2.14748E9" max="2.14748E9" units="cm"/>
+          <inkml:channel name="Y" type="integer" min="-2.14748E9" max="2.14748E9" units="cm"/>
+          <inkml:channel name="F" type="integer" max="32767" units="dev"/>
+          <inkml:channel name="OA" type="integer" max="360" units="deg"/>
+          <inkml:channel name="OE" type="integer" max="90" units="deg"/>
+        </inkml:traceFormat>
+        <inkml:channelProperties>
+          <inkml:channelProperty channel="X" name="resolution" value="1000" units="1/cm"/>
+          <inkml:channelProperty channel="Y" name="resolution" value="1000" units="1/cm"/>
+          <inkml:channelProperty channel="F" name="resolution" value="0" units="1/dev"/>
+          <inkml:channelProperty channel="OA" name="resolution" value="1000" units="1/deg"/>
+          <inkml:channelProperty channel="OE" name="resolution" value="1000" units="1/deg"/>
+        </inkml:channelProperties>
+      </inkml:inkSource>
+      <inkml:timestamp xml:id="ts0" timeString="2025-09-07T02:39:21.323"/>
+    </inkml:context>
+    <inkml:brush xml:id="br0">
+      <inkml:brushProperty name="width" value="0.025" units="cm"/>
+      <inkml:brushProperty name="height" value="0.025" units="cm"/>
+    </inkml:brush>
+  </inkml:definitions>
+  <inkml:trace contextRef="#ctx0" brushRef="#br0">566 299 3089 0 0,'0'0'1887'0'0,"-10"44"62"0"0,8 5-1822 0 0,3-1 0 0 0,1 0 0 0 0,10 52 0 0 0,-1 1 228 0 0,2 390 493 0 0,0 9-980 0 0,-5-431 198 0 0,-3-45-171 0 0,-2-1 0 0 0,-1 1-1 0 0,-1 0 1 0 0,-1 0-1 0 0,-6 47 1 0 0,6-70-14 0 0,0-1-1 0 0,-1 1 1 0 0,1-1 0 0 0,0 1 0 0 0,-1 0 0 0 0,1-1 0 0 0,0 1 0 0 0,-1-1 0 0 0,1 1-1 0 0,-1 0 1 0 0,1-1 0 0 0,-1 1 0 0 0,1-1 0 0 0,-1 0 0 0 0,1 1 0 0 0,-1-1 0 0 0,0 1 0 0 0,1-1-1 0 0,-1 0 1 0 0,0 0 0 0 0,1 1 0 0 0,-1-1 0 0 0,0 0 0 0 0,1 0 0 0 0,-1 0 0 0 0,0 1-1 0 0,1-1 1 0 0,-1 0 0 0 0,0 0 0 0 0,1 0 0 0 0,-1 0 0 0 0,0-1 0 0 0,0 1 0 0 0,1 0 0 0 0,-1 0-1 0 0,0 0 1 0 0,1 0 0 0 0,-1-1 0 0 0,0 1 0 0 0,1 0 0 0 0,-1-1 0 0 0,1 1 0 0 0,-1 0-1 0 0,0-1 1 0 0,1 1 0 0 0,-1-1 0 0 0,1 1 0 0 0,-1-1 0 0 0,1 1 0 0 0,0-1 0 0 0,-1 1-1 0 0,0-2 1 0 0,-3-3-1161 0 0</inkml:trace>
+  <inkml:trace contextRef="#ctx0" brushRef="#br0" timeOffset="514.45">0 1458 2889 0 0,'1'2'180'0'0,"0"-1"0"0"0,0 1 1 0 0,0 0-1 0 0,0-1 0 0 0,1 1 1 0 0,-1-1-1 0 0,0 1 0 0 0,1-1 1 0 0,-1 0-1 0 0,1 1 0 0 0,-1-1 1 0 0,1 0-1 0 0,3 2 0 0 0,26 15 919 0 0,-10-9-452 0 0,1 0-1 0 0,0-2 1 0 0,0 0-1 0 0,0-2 1 0 0,1 0 0 0 0,34 2-1 0 0,145-3 1466 0 0,-124-5-1711 0 0,299-11 462 0 0,242 9 554 0 0,-163 18-1386 0 0,-450-14-3719 0 0,-6 1 773 0 0,-14 5-1024 0 0,-24 5 670 0 0,23-10 1570 0 0</inkml:trace>
+  <inkml:trace contextRef="#ctx0" brushRef="#br0" timeOffset="1097.5">859 1396 2224 0 0,'1'11'3038'0'0,"1"27"-3040"0"0,-2-21 294 0 0,2 13 154 0 0,-2 1-428 0 0,2 0 1 0 0,2 0-1 0 0,11 47 1 0 0,-15-77-121 0 0,0 0 0 0 0,0-1 0 0 0,0 1 0 0 0,0-1 1 0 0,1 1-1 0 0,-1-1 0 0 0,0 1 0 0 0,1-1 0 0 0,-1 1 0 0 0,0-1 0 0 0,1 1 1 0 0,-1-1-1 0 0,1 1 0 0 0,-1-1 0 0 0,1 1 0 0 0,-1-1 0 0 0,1 0 0 0 0,-1 1 0 0 0,1-1 1 0 0,-1 0-1 0 0,1 1 0 0 0,-1-1 0 0 0,1 0 0 0 0,-1 0 0 0 0,1 0 0 0 0,0 1 0 0 0,-1-1 1 0 0,1 0-1 0 0,-1 0 0 0 0,1 0 0 0 0,0 0 0 0 0,-1 0 0 0 0,1 0 0 0 0,0 0 1 0 0,-1 0-1 0 0,1-1 0 0 0,-1 1 0 0 0,1 0 0 0 0,-1 0 0 0 0,1 0 0 0 0,0-1 0 0 0,-1 1 1 0 0,2-1-1 0 0,-1-1-1152 0 0</inkml:trace>
+  <inkml:trace contextRef="#ctx0" brushRef="#br0" timeOffset="1443.02">1103 1479 2064 0 0,'-1'7'4746'0'0,"5"29"-3962"0"0,1 6-228 0 0,-3-23-527 0 0,0-1 1 0 0,2 1 0 0 0,10 33-1 0 0,-11-46-720 0 0,0-8-1494 0 0,-1-12-1662 0 0,-1 12 3901 0 0,0-2-1325 0 0</inkml:trace>
+  <inkml:trace contextRef="#ctx0" brushRef="#br0" timeOffset="1914.08">1346 1450 2288 0 0,'5'42'2946'0'0,"-1"-21"-2664"0"0,23 112 1059 0 0,-22-116-1934 0 0,0-1 1 0 0,2 0-1 0 0,9 18 0 0 0,-6-23-2443 0 0,-10-12 1810 0 0</inkml:trace>
+  <inkml:trace contextRef="#ctx0" brushRef="#br0" timeOffset="2503.21">415 1275 2056 0 0,'3'2'146'0'0,"0"0"0"0"0,1-1 0 0 0,-1 1 0 0 0,0-1 0 0 0,0 0 0 0 0,1 1 0 0 0,4 0 0 0 0,2 1 141 0 0,5 1-12 0 0,-1-1-1 0 0,1-1 0 0 0,0 0 0 0 0,-1 0 0 0 0,1-2 1 0 0,0 1-1 0 0,26-5 0 0 0,-19 2-293 0 0,-1 2 0 0 0,41 3 0 0 0,-29 1-453 0 0,-26-5-2410 0 0,-8 0 2374 0 0,-1 0-894 0 0</inkml:trace>
+  <inkml:trace contextRef="#ctx0" brushRef="#br0" timeOffset="2846.53">499 966 2361 0 0,'41'-6'2453'0'0,"-23"4"-2260"0"0,0 2-1 0 0,0 0 1 0 0,24 4-1 0 0,21 0-129 0 0,-46-3-32 0 0,-15 0-209 0 0,1-1 1 0 0,-1 1 0 0 0,0-1-1 0 0,1 0 1 0 0,-1 0 0 0 0,1 0-1 0 0,-1 0 1 0 0,1 0 0 0 0,-1 0-1 0 0,0-1 1 0 0,1 1 0 0 0,-1-1-1 0 0,1 0 1 0 0,-1 0 0 0 0,0 0-1 0 0,0 0 1 0 0,0 0 0 0 0,1 0-1 0 0,-1 0 1 0 0,0-1 0 0 0,0 1-1 0 0,3-4 1 0 0,-2 0-1070 0 0</inkml:trace>
+  <inkml:trace contextRef="#ctx0" brushRef="#br0" timeOffset="3164.45">419 732 2040 0 0,'38'-9'1577'0'0,"3"1"-467"0"0,74-5 0 0 0,-20 4-1139 0 0,-94 9-92 0 0,0 0 0 0 0,-1 0 0 0 0,1 0 0 0 0,-1 0 0 0 0,1 0 0 0 0,0-1 0 0 0,-1 1-1 0 0,1 0 1 0 0,-1 0 0 0 0,1 0 0 0 0,0-1 0 0 0,-1 1 0 0 0,1 0 0 0 0,-1 0 0 0 0,1-1 0 0 0,-1 1 0 0 0,1-1 0 0 0,-1 1 0 0 0,1 0 0 0 0,-1-1 0 0 0,1 0 0 0 0,-6-13-1692 0 0,2 10 673 0 0</inkml:trace>
+  <inkml:trace contextRef="#ctx0" brushRef="#br0" timeOffset="3506.48">487 366 2825 0 0,'5'1'478'0'0,"0"0"0"0"0,0-1 0 0 0,0 0 0 0 0,0 0 0 0 0,0 0 0 0 0,0 0 0 0 0,7-2 0 0 0,56-13 1437 0 0,-45 9-1920 0 0,-1 1-1 0 0,1 1 0 0 0,35-1 1 0 0,-52 5 247 0 0,0 0-429 0 0,0 0 0 0 0,1 0 0 0 0,-1-1 0 0 0,0 1 0 0 0,8-3 0 0 0,-13 2 45 0 0,0 1 1 0 0,0 0 0 0 0,0-1-1 0 0,0 1 1 0 0,0 0 0 0 0,0-1-1 0 0,-1 1 1 0 0,1-1 0 0 0,0 0-1 0 0,0 1 1 0 0,-1-1 0 0 0,1 0-1 0 0,0 1 1 0 0,-1-1 0 0 0,1 0-1 0 0,0 0 1 0 0,-1 1 0 0 0,1-1-1 0 0,-1 0 1 0 0,0 0 0 0 0,1 0-1 0 0,-1 0 1 0 0,0 0 0 0 0,1 0-1 0 0,-1 0 1 0 0,0 0 0 0 0,0 1-1 0 0,0-1 1 0 0,0 0 0 0 0,0 0-1 0 0,0 0 1 0 0,0 0 0 0 0,0 0-1 0 0,0 0 1 0 0,0 0 0 0 0,-1 0-1 0 0,1 0 1 0 0,0 0 0 0 0,-1 0-1 0 0,1 0 1 0 0,-1-1 0 0 0,0-2-1185 0 0</inkml:trace>
+  <inkml:trace contextRef="#ctx0" brushRef="#br0" timeOffset="3797.15">410 85 2721 0 0,'7'-1'2898'0'0,"23"-3"-2112"0"0,202-37 179 0 0,-221 37-6467 0 0</inkml:trace>
+  <inkml:trace contextRef="#ctx0" brushRef="#br0" timeOffset="4150.51">580 0 2104 0 0,'0'62'701'0'0,"-1"34"-533"0"0,13 107 1 0 0,-11-200-305 0 0,-1 0-1 0 0,1 1 1 0 0,0-1 0 0 0,-1 0 0 0 0,2 1-1 0 0,-1-1 1 0 0,0 0 0 0 0,1 0-1 0 0,3 5 1 0 0</inkml:trace>
+</inkml:ink>
+</file>
+
+<file path=word/ink/ink20.xml><?xml version="1.0" encoding="utf-8"?>
 <inkml:ink xmlns:inkml="http://www.w3.org/2003/InkML">
   <inkml:definitions>
     <inkml:context xml:id="ctx0">
@@ -4847,14 +5753,14 @@
     </inkml:brush>
   </inkml:definitions>
   <inkml:trace contextRef="#ctx0" brushRef="#br0">624 310 4969 0 0,'-14'6'-95'0'0,"0"0"0"0"0,0 1 0 0 0,0 0-1 0 0,1 1 1 0 0,-24 19 0 0 0,-57 58-280 0 0,39-33 177 0 0,-146 137-170 0 0,197-185 92 0 0,1-1 1 0 0,0 0 0 0 0,-1 0 0 0 0,0 0-1 0 0,0 0 1 0 0,-7 3 0 0 0,8-5-1007 0 0</inkml:trace>
-  <inkml:trace contextRef="#ctx0" brushRef="#br0" timeOffset="333.23">40 491 2921 0 0,'-2'-40'2094'0'0,"2"40"-2082"0"0,0 0 0 0 0,0 0-1 0 0,0 0 1 0 0,0 0-1 0 0,0 0 1 0 0,0 1-1 0 0,0-1 1 0 0,-1 0-1 0 0,1 0 1 0 0,0 0 0 0 0,0 0-1 0 0,0 0 1 0 0,0 0-1 0 0,0 0 1 0 0,0 0-1 0 0,0 0 1 0 0,0 0 0 0 0,0 0-1 0 0,0 0 1 0 0,0 0-1 0 0,0 0 1 0 0,0 0-1 0 0,0 0 1 0 0,-1 0 0 0 0,1 0-1 0 0,0 0 1 0 0,0 0-1 0 0,0 0 1 0 0,0 0-1 0 0,0 0 1 0 0,0 0-1 0 0,0 0 1 0 0,-2 24-189 0 0,-14 107 120 0 0,8-85 20 0 0,-1 73 0 0 0,9-116 208 0 0,-1 0-1 0 0,1 0 1 0 0,0 0 0 0 0,1 0-1 0 0,-1 0 1 0 0,0 0-1 0 0,1 0 1 0 0,0 0 0 0 0,0 0-1 0 0,-1 0 1 0 0,4 4 0 0 0,-3-6-79 0 0,0 0 1 0 0,1 0 0 0 0,-1 0-1 0 0,0-1 1 0 0,1 1 0 0 0,-1-1-1 0 0,1 1 1 0 0,-1-1 0 0 0,0 1 0 0 0,1-1-1 0 0,-1 0 1 0 0,1 1 0 0 0,0-1-1 0 0,-1 0 1 0 0,1 0 0 0 0,-1 0-1 0 0,1-1 1 0 0,-1 1 0 0 0,1 0 0 0 0,-1 0-1 0 0,1-1 1 0 0,-1 1 0 0 0,0-1-1 0 0,3 0 1 0 0,9-4 458 0 0,1 0 1 0 0,-1-1-1 0 0,0 0 1 0 0,-1-1-1 0 0,0 0 1 0 0,0-1-1 0 0,0 0 1 0 0,-1-1-1 0 0,13-13 1 0 0,-28 14 958 0 0,-16-12-3661 0 0,13 12 298 0 0,5 7 1276 0 0,0-1 0 0 0,1 1 0 0 0,0-1 0 0 0,-1 0 1 0 0,1 1-1 0 0,0-1 0 0 0,0 0 0 0 0,0 0 0 0 0,0 0 0 0 0,0 0 1 0 0,0 0-1 0 0,0 0 0 0 0,1 0 0 0 0,-1 0 0 0 0,1-1 0 0 0,-1-3 1 0 0,2 0-1501 0 0</inkml:trace>
+  <inkml:trace contextRef="#ctx0" brushRef="#br0" timeOffset="333.22">40 491 2921 0 0,'-2'-40'2094'0'0,"2"40"-2082"0"0,0 0 0 0 0,0 0-1 0 0,0 0 1 0 0,0 0-1 0 0,0 0 1 0 0,0 1-1 0 0,0-1 1 0 0,-1 0-1 0 0,1 0 1 0 0,0 0 0 0 0,0 0-1 0 0,0 0 1 0 0,0 0-1 0 0,0 0 1 0 0,0 0-1 0 0,0 0 1 0 0,0 0 0 0 0,0 0-1 0 0,0 0 1 0 0,0 0-1 0 0,0 0 1 0 0,0 0-1 0 0,0 0 1 0 0,-1 0 0 0 0,1 0-1 0 0,0 0 1 0 0,0 0-1 0 0,0 0 1 0 0,0 0-1 0 0,0 0 1 0 0,0 0-1 0 0,0 0 1 0 0,-2 24-189 0 0,-14 107 120 0 0,8-85 20 0 0,-1 73 0 0 0,9-116 208 0 0,-1 0-1 0 0,1 0 1 0 0,0 0 0 0 0,1 0-1 0 0,-1 0 1 0 0,0 0-1 0 0,1 0 1 0 0,0 0 0 0 0,0 0-1 0 0,-1 0 1 0 0,4 4 0 0 0,-3-6-79 0 0,0 0 1 0 0,1 0 0 0 0,-1 0-1 0 0,0-1 1 0 0,1 1 0 0 0,-1-1-1 0 0,1 1 1 0 0,-1-1 0 0 0,0 1 0 0 0,1-1-1 0 0,-1 0 1 0 0,1 1 0 0 0,0-1-1 0 0,-1 0 1 0 0,1 0 0 0 0,-1 0-1 0 0,1-1 1 0 0,-1 1 0 0 0,1 0 0 0 0,-1 0-1 0 0,1-1 1 0 0,-1 1 0 0 0,0-1-1 0 0,3 0 1 0 0,9-4 458 0 0,1 0 1 0 0,-1-1-1 0 0,0 0 1 0 0,-1-1-1 0 0,0 0 1 0 0,0-1-1 0 0,0 0 1 0 0,-1-1-1 0 0,13-13 1 0 0,-28 14 958 0 0,-16-12-3661 0 0,13 12 298 0 0,5 7 1276 0 0,0-1 0 0 0,1 1 0 0 0,0-1 0 0 0,-1 0 1 0 0,1 1-1 0 0,0-1 0 0 0,0 0 0 0 0,0 0 0 0 0,0 0 0 0 0,0 0 1 0 0,0 0-1 0 0,0 0 0 0 0,1 0 0 0 0,-1 0 0 0 0,1-1 0 0 0,-1-3 1 0 0,2 0-1501 0 0</inkml:trace>
   <inkml:trace contextRef="#ctx0" brushRef="#br0" timeOffset="949.48">1040 372 5977 0 0,'-3'-9'1304'0'0,"-23"-57"843"0"0,24 62-2342 0 0,-1 0-1 0 0,1-1 1 0 0,-1 1 0 0 0,0 1-1 0 0,0-1 1 0 0,0 0 0 0 0,-1 1-1 0 0,1-1 1 0 0,-1 1-1 0 0,0 0 1 0 0,0 0 0 0 0,-5-3-1 0 0,7 6 102 0 0,0 0 1 0 0,0-1-1 0 0,0 1 1 0 0,0 0-1 0 0,0 0 0 0 0,0 0 1 0 0,-1 0-1 0 0,1 0 0 0 0,0 0 1 0 0,0 1-1 0 0,0-1 0 0 0,0 1 1 0 0,0-1-1 0 0,0 1 0 0 0,0 0 1 0 0,0 0-1 0 0,0 0 0 0 0,0 0 1 0 0,1 0-1 0 0,-1 0 0 0 0,0 1 1 0 0,0-1-1 0 0,1 0 0 0 0,-1 1 1 0 0,-1 2-1 0 0,-37 45-355 0 0,38-47 410 0 0,-7 11-4 0 0,1 0 0 0 0,0 1 0 0 0,-9 21 1 0 0,15-32 61 0 0,1-1 0 0 0,0 1 1 0 0,0 0-1 0 0,0 0 0 0 0,0 0 1 0 0,0 0-1 0 0,0 0 0 0 0,1 0 1 0 0,0 1-1 0 0,-1-1 0 0 0,1 0 1 0 0,0 0-1 0 0,1 0 0 0 0,-1 0 1 0 0,0 0-1 0 0,1 1 0 0 0,0-1 1 0 0,0 0-1 0 0,0 0 0 0 0,0 0 1 0 0,0-1-1 0 0,0 1 0 0 0,1 0 1 0 0,2 3-1 0 0,-3-5 58 0 0,0 0-1 0 0,0 0 1 0 0,0 0 0 0 0,0 0-1 0 0,0-1 1 0 0,1 1 0 0 0,-1 0-1 0 0,0-1 1 0 0,0 1 0 0 0,1-1-1 0 0,-1 1 1 0 0,0-1 0 0 0,1 0-1 0 0,-1 1 1 0 0,0-1 0 0 0,1 0-1 0 0,-1 0 1 0 0,0 0 0 0 0,1 0-1 0 0,-1 0 1 0 0,3-1 0 0 0,0 0 2 0 0,-1 0 0 0 0,0 0 0 0 0,1 0 0 0 0,-1-1 0 0 0,0 0 0 0 0,0 0 0 0 0,0 1-1 0 0,4-5 1 0 0,2-2-2 0 0,-1 0 0 0 0,1-1-1 0 0,-2 0 1 0 0,9-11 0 0 0,-14 17 112 0 0,1-1 0 0 0,-1 1 1 0 0,0-1-1 0 0,0 0 1 0 0,0 1-1 0 0,-1-1 1 0 0,0 0-1 0 0,1 0 1 0 0,-1 0-1 0 0,0 0 1 0 0,-1 0-1 0 0,1-4 1 0 0,-1 8-184 0 0,0 0-1 0 0,0 0 1 0 0,0 0 0 0 0,0 0 0 0 0,0 0 0 0 0,0 0-1 0 0,0 0 1 0 0,0 1 0 0 0,0-1 0 0 0,0 0 0 0 0,0 0-1 0 0,0 0 1 0 0,0 0 0 0 0,0 0 0 0 0,0 0 0 0 0,-1 0-1 0 0,1 0 1 0 0,0 0 0 0 0,0 0 0 0 0,0 0 0 0 0,0 0 0 0 0,0 0-1 0 0,0 0 1 0 0,0 0 0 0 0,0 0 0 0 0,0 0 0 0 0,0 0-1 0 0,0 0 1 0 0,0 0 0 0 0,0 0 0 0 0,-1 0 0 0 0,1 0-1 0 0,0 0 1 0 0,0 0 0 0 0,0 0 0 0 0,0 0 0 0 0,0 0-1 0 0,0 0 1 0 0,0 0 0 0 0,0 0 0 0 0,0 0 0 0 0,0 0 0 0 0,0 0-1 0 0,0 0 1 0 0,-1 0 0 0 0,1 0 0 0 0,0 0 0 0 0,0 0-1 0 0,0 0 1 0 0,0 0 0 0 0,0 0 0 0 0,0 0 0 0 0,0 0-1 0 0,0 0 1 0 0,0 0 0 0 0,0 0 0 0 0,0 0 0 0 0,0-1-1 0 0,0 1 1 0 0,0 0 0 0 0,0 0 0 0 0,0 0 0 0 0,0 0 0 0 0,0 0-1 0 0,0 0 1 0 0,0 0 0 0 0,0 0 0 0 0,0 0 0 0 0,0 0-1 0 0,3 10-1401 0 0,28 29 1270 0 0,47 78 0 0 0,-69-100-908 0 0,0 1 1 0 0,6 20-1 0 0,-14-34-713 0 0,-3-10 306 0 0,0-2 897 0 0,0 0-694 0 0</inkml:trace>
   <inkml:trace contextRef="#ctx0" brushRef="#br0" timeOffset="1182.52">1145 8 4673 0 0,'2'27'-1648'0'0,"-9"37"1511"0"0,3 1 1 0 0,3 0 0 0 0,2 0 0 0 0,3 0-1 0 0,16 78 1 0 0,-19-137 101 0 0,5 24-52 0 0,-6-29 71 0 0,0 0 0 0 0,1 0 0 0 0,-1-1 0 0 0,0 1 0 0 0,0 0 0 0 0,0-1 0 0 0,0 1 0 0 0,0 0 0 0 0,0 0 0 0 0,0-1 0 0 0,0 1 0 0 0,0 0 0 0 0,-1 0 0 0 0,1-1 0 0 0,0 1 0 0 0,0 0 0 0 0,-1-1 0 0 0,1 1 0 0 0,0 0 0 0 0,-1-1 0 0 0,1 1-1 0 0,-1 0 1 0 0,1-1 0 0 0,-1 1 0 0 0,1-1 0 0 0,-1 1 0 0 0,1-1 0 0 0,-1 1 0 0 0,1-1 0 0 0,-2 1 0 0 0,2-1 4 0 0,-1 0-1 0 0,0 0 1 0 0,1 0-1 0 0,-1-1 1 0 0,1 1-1 0 0,-1 0 1 0 0,0 0-1 0 0,1-1 1 0 0,-1 1 0 0 0,1 0-1 0 0,-1-1 1 0 0,1 1-1 0 0,-1 0 1 0 0,1-1-1 0 0,-1 1 1 0 0,1-1-1 0 0,-1 1 1 0 0,1-1-1 0 0,0 1 1 0 0,-1-1-1 0 0,1 1 1 0 0,0-1-1 0 0,-1 1 1 0 0,1-2-1 0 0,-1 2-69 0 0,-1-5-928 0 0</inkml:trace>
   <inkml:trace contextRef="#ctx0" brushRef="#br0" timeOffset="1420.94">1284 1 2264 0 0,'1'3'23'0'0,"0"-1"0"0"0,0 1 0 0 0,0 0 0 0 0,0 0 0 0 0,-1 0 0 0 0,1 0 0 0 0,-1 0 0 0 0,0 1 0 0 0,0 4 0 0 0,0 6 21 0 0,14 81 275 0 0,9 108 746 0 0,-16 78-781 0 0,-3-258-361 0 0,1-19-711 0 0,4-13-867 0 0,-5 1 241 0 0</inkml:trace>
 </inkml:ink>
 </file>
 
-<file path=word/ink/ink13.xml><?xml version="1.0" encoding="utf-8"?>
+<file path=word/ink/ink21.xml><?xml version="1.0" encoding="utf-8"?>
 <inkml:ink xmlns:inkml="http://www.w3.org/2003/InkML">
   <inkml:definitions>
     <inkml:context xml:id="ctx0">
@@ -4886,7 +5792,7 @@
 </inkml:ink>
 </file>
 
-<file path=word/ink/ink14.xml><?xml version="1.0" encoding="utf-8"?>
+<file path=word/ink/ink22.xml><?xml version="1.0" encoding="utf-8"?>
 <inkml:ink xmlns:inkml="http://www.w3.org/2003/InkML">
   <inkml:definitions>
     <inkml:context xml:id="ctx0">
@@ -4917,7 +5823,7 @@
   <inkml:trace contextRef="#ctx0" brushRef="#br0" timeOffset="500.32">165 2986 2176 0 0,'-25'3'-12'0'0,"17"-1"128"0"0,15-1 710 0 0,-3 1-702 0 0,0-1-1 0 0,1 1 1 0 0,-1 0 0 0 0,0 0 0 0 0,0 0-1 0 0,0 1 1 0 0,0-1 0 0 0,0 1-1 0 0,-1 0 1 0 0,7 6 0 0 0,0 0 85 0 0,146 129 1681 0 0,-97-83-1850 0 0,120 88-1 0 0,-132-114 74 0 0,0-2-1 0 0,2-2 1 0 0,1-3-1 0 0,1-1 1 0 0,0-3-1 0 0,2-2 1 0 0,0-2-1 0 0,1-2 1 0 0,0-3 0 0 0,82 3-1 0 0,-84-10 400 0 0,0-2 0 0 0,0-2 1 0 0,0-3-1 0 0,-1-2 0 0 0,71-18 0 0 0,-86 14-494 0 0,0-1 0 0 0,-1-1 0 0 0,-1-2 0 0 0,0-2 0 0 0,-2-1 0 0 0,0-1 0 0 0,0-2 0 0 0,34-30 0 0 0,-50 38-737 0 0,-1 0-1 0 0,-1-1 1 0 0,-1 0-1 0 0,0-1 1 0 0,0 0-1 0 0,-2-1 0 0 0,0 0 1 0 0,16-33-1 0 0,-27 49 667 0 0,0 0 0 0 0,0 0-1 0 0,1-1 1 0 0,-1 1 0 0 0,0 0 0 0 0,0 0-1 0 0,0-1 1 0 0,0 1 0 0 0,1 0 0 0 0,-1-1-1 0 0,0 1 1 0 0,0 0 0 0 0,0-1-1 0 0,0 1 1 0 0,0 0 0 0 0,0-1 0 0 0,0 1-1 0 0,0 0 1 0 0,0-1 0 0 0,0 1-1 0 0,0 0 1 0 0,0-1 0 0 0,0 1 0 0 0,0 0-1 0 0,0-1 1 0 0,0 1 0 0 0,0 0-1 0 0,-1 0 1 0 0,1-1 0 0 0,0 1 0 0 0,0 0-1 0 0,0-1 1 0 0,0 1 0 0 0,-1 0 0 0 0,1 0-1 0 0,0-1 1 0 0,0 1 0 0 0,-1 0-1 0 0,1 0 1 0 0,0-1 0 0 0,0 1 0 0 0,-1 0-1 0 0,1 0 1 0 0,0 0 0 0 0,-1 0-1 0 0,1 0 1 0 0,0-1 0 0 0,-1 1 0 0 0,1 0-1 0 0,0 0 1 0 0,-1 0 0 0 0,1 0-1 0 0,0 0 1 0 0,-1 0 0 0 0,1 0 0 0 0,0 0-1 0 0,-1 0 1 0 0,1 0 0 0 0,0 0 0 0 0,0 0-1 0 0,-1 1 1 0 0,-4 1-1086 0 0</inkml:trace>
   <inkml:trace contextRef="#ctx0" brushRef="#br0" timeOffset="1019.02">0 3068 1312 0 0,'25'41'403'0'0,"1"4"-136"0"0,1-1 1 0 0,2-1-1 0 0,2-1 1 0 0,1-2-1 0 0,3-2 1 0 0,1 0-1 0 0,1-3 1 0 0,2-1-1 0 0,2-2 1 0 0,58 36-1 0 0,-40-34 56 0 0,1-3-1 0 0,2-2 1 0 0,1-3-1 0 0,1-2 1 0 0,1-4-1 0 0,1-2 1 0 0,93 13 0 0 0,43-8-231 0 0,216-3 1 0 0,-404-19-210 0 0,20-1 219 0 0,1 0-1 0 0,45-8 0 0 0,-71 7-415 0 0,-1 0 1 0 0,0-1-1 0 0,0 0 0 0 0,0-1 0 0 0,0 0 0 0 0,0 0 0 0 0,0-1 0 0 0,-1 0 0 0 0,0 0 0 0 0,0 0 0 0 0,0-1 0 0 0,0 0 0 0 0,-1-1 0 0 0,1 0 0 0 0,5-7 0 0 0,3-8-1865 0 0</inkml:trace>
   <inkml:trace contextRef="#ctx0" brushRef="#br0" timeOffset="1419.71">679 588 3681 0 0,'-2'-1'809'0'0,"1"1"-566"0"0,6 10-811 0 0,21 72 260 0 0,3-2 1 0 0,4 0 0 0 0,45 77-1 0 0,-69-141 311 0 0,1 0 0 0 0,1 0 0 0 0,1-1 0 0 0,0 0 0 0 0,1-1 0 0 0,0 0 0 0 0,1-1 0 0 0,0-1 0 0 0,1 0 0 0 0,1-1 0 0 0,0-1 1 0 0,28 14-1 0 0,-33-19 72 0 0,0-1 0 0 0,1 0 0 0 0,-1-1 0 0 0,1 0 1 0 0,0 0-1 0 0,0-2 0 0 0,0 1 0 0 0,0-2 1 0 0,0 1-1 0 0,0-2 0 0 0,0 1 0 0 0,0-2 0 0 0,0 0 1 0 0,0 0-1 0 0,0-1 0 0 0,-1 0 0 0 0,1-1 1 0 0,-1-1-1 0 0,0 1 0 0 0,20-13 0 0 0,-6 0 62 0 0,0-1 0 0 0,-2 0-1 0 0,0-2 1 0 0,-1-1-1 0 0,28-34 1 0 0,-36 38-96 0 0,-1 0 1 0 0,0-1-1 0 0,-2-1 0 0 0,0 0 0 0 0,-1-1 1 0 0,-1 0-1 0 0,-1 0 0 0 0,7-28 0 0 0,-12 33-590 0 0,-1 0-1 0 0,0-1 0 0 0,-1 1 1 0 0,-1 0-1 0 0,-2-17 0 0 0,-1 3-1401 0 0</inkml:trace>
-  <inkml:trace contextRef="#ctx0" brushRef="#br0" timeOffset="1732.69">471 284 2264 0 0,'24'21'215'0'0,"25"28"0"0"0,-9-8 6 0 0,-40-41-219 0 0,36 36-10 0 0,1-2 1 0 0,2-1 0 0 0,76 49 0 0 0,-102-74 84 0 0,1-1 1 0 0,0-1-1 0 0,1 0 1 0 0,0-1-1 0 0,-1-1 1 0 0,2 0-1 0 0,17 2 1 0 0,-22-5 148 0 0,-1 0 1 0 0,1-1 0 0 0,0-1-1 0 0,-1 0 1 0 0,1 0 0 0 0,-1-1-1 0 0,1 0 1 0 0,-1-1 0 0 0,0 0 0 0 0,0 0-1 0 0,16-9 1 0 0,-10 3 141 0 0,-2-1-1 0 0,1-1 1 0 0,-1 0 0 0 0,-1-1-1 0 0,0 0 1 0 0,-1-1 0 0 0,0 0-1 0 0,17-27 1 0 0,0-5-1986 0 0,38-78 0 0 0,-42 66-1468 0 0,-14 26 567 0 0</inkml:trace>
+  <inkml:trace contextRef="#ctx0" brushRef="#br0" timeOffset="1732.67">471 284 2264 0 0,'24'21'215'0'0,"25"28"0"0"0,-9-8 6 0 0,-40-41-219 0 0,36 36-10 0 0,1-2 1 0 0,2-1 0 0 0,76 49 0 0 0,-102-74 84 0 0,1-1 1 0 0,0-1-1 0 0,1 0 1 0 0,0-1-1 0 0,-1-1 1 0 0,2 0-1 0 0,17 2 1 0 0,-22-5 148 0 0,-1 0 1 0 0,1-1 0 0 0,0-1-1 0 0,-1 0 1 0 0,1 0 0 0 0,-1-1-1 0 0,1 0 1 0 0,-1-1 0 0 0,0 0 0 0 0,0 0-1 0 0,16-9 1 0 0,-10 3 141 0 0,-2-1-1 0 0,1-1 1 0 0,-1 0 0 0 0,-1-1-1 0 0,0 0 1 0 0,-1-1 0 0 0,0 0-1 0 0,17-27 1 0 0,0-5-1986 0 0,38-78 0 0 0,-42 66-1468 0 0,-14 26 567 0 0</inkml:trace>
   <inkml:trace contextRef="#ctx0" brushRef="#br0" timeOffset="2599.58">3724 311 4969 0 0,'-14'6'-95'0'0,"0"0"0"0"0,0 1 0 0 0,0 0-1 0 0,1 1 1 0 0,-24 19 0 0 0,-57 58-280 0 0,39-33 177 0 0,-146 137-170 0 0,197-185 92 0 0,1-1 1 0 0,0 0 0 0 0,-1 0 0 0 0,0 0-1 0 0,0 0 1 0 0,-7 3 0 0 0,8-5-1007 0 0</inkml:trace>
   <inkml:trace contextRef="#ctx0" brushRef="#br0" timeOffset="2932.82">3141 492 2921 0 0,'-2'-40'2094'0'0,"2"40"-2082"0"0,0 0 0 0 0,0 0-1 0 0,0 0 1 0 0,0 0-1 0 0,0 0 1 0 0,0 1-1 0 0,0-1 1 0 0,-1 0-1 0 0,1 0 1 0 0,0 0 0 0 0,0 0-1 0 0,0 0 1 0 0,0 0-1 0 0,0 0 1 0 0,0 0-1 0 0,0 0 1 0 0,0 0 0 0 0,0 0-1 0 0,0 0 1 0 0,0 0-1 0 0,0 0 1 0 0,0 0-1 0 0,0 0 1 0 0,-1 0 0 0 0,1 0-1 0 0,0 0 1 0 0,0 0-1 0 0,0 0 1 0 0,0 0-1 0 0,0 0 1 0 0,0 0-1 0 0,0 0 1 0 0,-2 24-189 0 0,-14 107 120 0 0,8-85 20 0 0,-1 73 0 0 0,9-116 208 0 0,-1 0-1 0 0,1 0 1 0 0,0 0 0 0 0,1 0-1 0 0,-1 0 1 0 0,0 0-1 0 0,1 0 1 0 0,0 0 0 0 0,0 0-1 0 0,-1 0 1 0 0,4 4 0 0 0,-3-6-79 0 0,0 0 1 0 0,1 0 0 0 0,-1 0-1 0 0,0-1 1 0 0,1 1 0 0 0,-1-1-1 0 0,1 1 1 0 0,-1-1 0 0 0,0 1 0 0 0,1-1-1 0 0,-1 0 1 0 0,1 1 0 0 0,0-1-1 0 0,-1 0 1 0 0,1 0 0 0 0,-1 0-1 0 0,1-1 1 0 0,-1 1 0 0 0,1 0 0 0 0,-1 0-1 0 0,1-1 1 0 0,-1 1 0 0 0,0-1-1 0 0,3 0 1 0 0,9-4 458 0 0,1 0 1 0 0,-1-1-1 0 0,0 0 1 0 0,-1-1-1 0 0,0 0 1 0 0,0-1-1 0 0,0 0 1 0 0,-1-1-1 0 0,13-13 1 0 0,-28 14 958 0 0,-16-12-3661 0 0,13 12 298 0 0,5 7 1276 0 0,0-1 0 0 0,1 1 0 0 0,0-1 0 0 0,-1 0 1 0 0,1 1-1 0 0,0-1 0 0 0,0 0 0 0 0,0 0 0 0 0,0 0 0 0 0,0 0 1 0 0,0 0-1 0 0,0 0 0 0 0,1 0 0 0 0,-1 0 0 0 0,1-1 0 0 0,-1-3 1 0 0,2 0-1501 0 0</inkml:trace>
   <inkml:trace contextRef="#ctx0" brushRef="#br0" timeOffset="3549.07">4141 373 5977 0 0,'-3'-9'1304'0'0,"-23"-57"843"0"0,24 62-2342 0 0,-1 0-1 0 0,1-1 1 0 0,-1 1 0 0 0,0 1-1 0 0,0-1 1 0 0,0 0 0 0 0,-1 1-1 0 0,1-1 1 0 0,-1 1-1 0 0,0 0 1 0 0,0 0 0 0 0,-5-3-1 0 0,7 6 102 0 0,0 0 1 0 0,0-1-1 0 0,0 1 1 0 0,0 0-1 0 0,0 0 0 0 0,0 0 1 0 0,-1 0-1 0 0,1 0 0 0 0,0 0 1 0 0,0 1-1 0 0,0-1 0 0 0,0 1 1 0 0,0-1-1 0 0,0 1 0 0 0,0 0 1 0 0,0 0-1 0 0,0 0 0 0 0,0 0 1 0 0,1 0-1 0 0,-1 0 0 0 0,0 1 1 0 0,0-1-1 0 0,1 0 0 0 0,-1 1 1 0 0,-1 2-1 0 0,-37 45-355 0 0,38-47 410 0 0,-7 11-4 0 0,1 0 0 0 0,0 1 0 0 0,-9 21 1 0 0,15-32 61 0 0,1-1 0 0 0,0 1 1 0 0,0 0-1 0 0,0 0 0 0 0,0 0 1 0 0,0 0-1 0 0,0 0 0 0 0,1 0 1 0 0,0 1-1 0 0,-1-1 0 0 0,1 0 1 0 0,0 0-1 0 0,1 0 0 0 0,-1 0 1 0 0,0 0-1 0 0,1 1 0 0 0,0-1 1 0 0,0 0-1 0 0,0 0 0 0 0,0 0 1 0 0,0-1-1 0 0,0 1 0 0 0,1 0 1 0 0,2 3-1 0 0,-3-5 58 0 0,0 0-1 0 0,0 0 1 0 0,0 0 0 0 0,0 0-1 0 0,0-1 1 0 0,1 1 0 0 0,-1 0-1 0 0,0-1 1 0 0,0 1 0 0 0,1-1-1 0 0,-1 1 1 0 0,0-1 0 0 0,1 0-1 0 0,-1 1 1 0 0,0-1 0 0 0,1 0-1 0 0,-1 0 1 0 0,0 0 0 0 0,1 0-1 0 0,-1 0 1 0 0,3-1 0 0 0,0 0 2 0 0,-1 0 0 0 0,0 0 0 0 0,1 0 0 0 0,-1-1 0 0 0,0 0 0 0 0,0 0 0 0 0,0 1-1 0 0,4-5 1 0 0,2-2-2 0 0,-1 0 0 0 0,1-1-1 0 0,-2 0 1 0 0,9-11 0 0 0,-14 17 112 0 0,1-1 0 0 0,-1 1 1 0 0,0-1-1 0 0,0 0 1 0 0,0 1-1 0 0,-1-1 1 0 0,0 0-1 0 0,1 0 1 0 0,-1 0-1 0 0,0 0 1 0 0,-1 0-1 0 0,1-4 1 0 0,-1 8-184 0 0,0 0-1 0 0,0 0 1 0 0,0 0 0 0 0,0 0 0 0 0,0 0 0 0 0,0 0-1 0 0,0 0 1 0 0,0 1 0 0 0,0-1 0 0 0,0 0 0 0 0,0 0-1 0 0,0 0 1 0 0,0 0 0 0 0,0 0 0 0 0,0 0 0 0 0,-1 0-1 0 0,1 0 1 0 0,0 0 0 0 0,0 0 0 0 0,0 0 0 0 0,0 0 0 0 0,0 0-1 0 0,0 0 1 0 0,0 0 0 0 0,0 0 0 0 0,0 0 0 0 0,0 0-1 0 0,0 0 1 0 0,0 0 0 0 0,0 0 0 0 0,-1 0 0 0 0,1 0-1 0 0,0 0 1 0 0,0 0 0 0 0,0 0 0 0 0,0 0 0 0 0,0 0-1 0 0,0 0 1 0 0,0 0 0 0 0,0 0 0 0 0,0 0 0 0 0,0 0 0 0 0,0 0-1 0 0,0 0 1 0 0,-1 0 0 0 0,1 0 0 0 0,0 0 0 0 0,0 0-1 0 0,0 0 1 0 0,0 0 0 0 0,0 0 0 0 0,0 0 0 0 0,0 0-1 0 0,0 0 1 0 0,0 0 0 0 0,0 0 0 0 0,0 0 0 0 0,0-1-1 0 0,0 1 1 0 0,0 0 0 0 0,0 0 0 0 0,0 0 0 0 0,0 0 0 0 0,0 0-1 0 0,0 0 1 0 0,0 0 0 0 0,0 0 0 0 0,0 0 0 0 0,0 0-1 0 0,3 10-1401 0 0,28 29 1270 0 0,47 78 0 0 0,-69-100-908 0 0,0 1 1 0 0,6 20-1 0 0,-14-34-713 0 0,-3-10 306 0 0,0-2 897 0 0,0 0-694 0 0</inkml:trace>
@@ -4926,7 +5832,7 @@
 </inkml:ink>
 </file>
 
-<file path=word/ink/ink15.xml><?xml version="1.0" encoding="utf-8"?>
+<file path=word/ink/ink23.xml><?xml version="1.0" encoding="utf-8"?>
 <inkml:ink xmlns:inkml="http://www.w3.org/2003/InkML">
   <inkml:definitions>
     <inkml:context xml:id="ctx0">
@@ -4968,7 +5874,7 @@
 </inkml:ink>
 </file>
 
-<file path=word/ink/ink16.xml><?xml version="1.0" encoding="utf-8"?>
+<file path=word/ink/ink24.xml><?xml version="1.0" encoding="utf-8"?>
 <inkml:ink xmlns:inkml="http://www.w3.org/2003/InkML">
   <inkml:definitions>
     <inkml:context xml:id="ctx0">
@@ -5001,7 +5907,7 @@
 </inkml:ink>
 </file>
 
-<file path=word/ink/ink17.xml><?xml version="1.0" encoding="utf-8"?>
+<file path=word/ink/ink25.xml><?xml version="1.0" encoding="utf-8"?>
 <inkml:ink xmlns:inkml="http://www.w3.org/2003/InkML">
   <inkml:definitions>
     <inkml:context xml:id="ctx0">
@@ -5029,11 +5935,11 @@
     </inkml:brush>
   </inkml:definitions>
   <inkml:trace contextRef="#ctx0" brushRef="#br0">23 282 3753 0 0,'-6'-2'368'0'0,"-10"-2"2358"0"0,16 2-1305 0 0,10 2-579 0 0,64-4-231 0 0,82-14 0 0 0,-102 10-76 0 0,-1 2 0 0 0,1 2 1 0 0,100 6-1 0 0,-151-1-471 0 0,1-1 0 0 0,0 1 1 0 0,-1 1-1 0 0,1-1 0 0 0,-1 0 0 0 0,1 1 0 0 0,2 2 0 0 0,17 6 441 0 0,-23-10-605 0 0,0 0 0 0 0,0 1-1 0 0,1-1 1 0 0,-1 0 0 0 0,0 0 0 0 0,0 0 0 0 0,0 0 0 0 0,0 0-1 0 0,1 0 1 0 0,-1 0 0 0 0,0 1 0 0 0,0-1 0 0 0,0 0-1 0 0,1 0 1 0 0,-1 0 0 0 0,0 0 0 0 0,0 0 0 0 0,0 0 0 0 0,1 0-1 0 0,-1 0 1 0 0,0 0 0 0 0,0 0 0 0 0,1 0 0 0 0,-1 0 0 0 0,0 0-1 0 0,0 0 1 0 0,0 0 0 0 0,1-1 0 0 0,-1 1 0 0 0,0 0 0 0 0,0 0-1 0 0,0 0 1 0 0,1 0 0 0 0,-1 0 0 0 0,0 0 0 0 0,0 0 0 0 0,0-1-1 0 0,0 1 1 0 0,1 0 0 0 0,-1 0 0 0 0,0 0 0 0 0,0 0-1 0 0,0-1 1 0 0,0 1 0 0 0,0 0 0 0 0,0 0 0 0 0,0 0 0 0 0,0-1-1 0 0,0 1 1 0 0,1 0 0 0 0,-1 0 0 0 0,0 0 0 0 0,0-1 0 0 0,0 1-1 0 0,0 0 1 0 0,0 0 0 0 0,0-1 0 0 0,0 1 0 0 0,0 0 0 0 0,0 0-1 0 0,-1 0 1 0 0,1-1 0 0 0,0 1 0 0 0,0 0 0 0 0,0 0 0 0 0,0 0-1 0 0,0-1 1 0 0,-5-8-5450 0 0,1 3 4640 0 0,2 5 1910 0 0,-1-4-2027 0 0</inkml:trace>
-  <inkml:trace contextRef="#ctx0" brushRef="#br0" timeOffset="419.99">645 46 4073 0 0,'0'0'811'0'0,"32"14"920"0"0,20-6-1706 0 0,17 5 41 0 0,-65-12-62 0 0,0 0 0 0 0,0 1 0 0 0,0-1 0 0 0,0 1-1 0 0,0 0 1 0 0,0 0 0 0 0,-1 1 0 0 0,1-1 0 0 0,-1 1 0 0 0,1-1-1 0 0,-1 1 1 0 0,5 5 0 0 0,-7-5 64 0 0,0-1-1 0 0,1 0 1 0 0,-1 1-1 0 0,0-1 1 0 0,0 1-1 0 0,-1 0 1 0 0,1-1 0 0 0,0 1-1 0 0,-1-1 1 0 0,0 1-1 0 0,1 0 1 0 0,-1-1-1 0 0,0 1 1 0 0,-1 0-1 0 0,1 0 1 0 0,0-1-1 0 0,-1 1 1 0 0,1-1 0 0 0,-2 4-1 0 0,-2 7 102 0 0,-1 1 1 0 0,-11 19-1 0 0,-1 6 310 0 0,16-35-231 0 0,0 1 1 0 0,-1-1-1 0 0,1 0 1 0 0,-1 1-1 0 0,0-1 1 0 0,0 0-1 0 0,0 0 1 0 0,-1 0-1 0 0,0 0 1 0 0,0 0-1 0 0,-5 5 1 0 0,7-9-147 0 0,1 0 0 0 0,-1 0 1 0 0,0-1-1 0 0,0 1 0 0 0,1 0 0 0 0,-1 0 0 0 0,0 0 1 0 0,0-1-1 0 0,1 1 0 0 0,-1 0 0 0 0,0-1 0 0 0,1 1 1 0 0,-1-1-1 0 0,1 1 0 0 0,-1-1 0 0 0,1 1 1 0 0,-1-1-1 0 0,1 1 0 0 0,-1-1 0 0 0,1 0 0 0 0,-1 1 1 0 0,0-2-1 0 0,-13-18-63 0 0,11 15 117 0 0,-6-6-209 0 0,2-1 1 0 0,-1 0-1 0 0,1 0 1 0 0,1-1-1 0 0,0 1 1 0 0,1-2-1 0 0,1 1 0 0 0,0 0 1 0 0,-4-28-1 0 0,-4-11-1711 0 0,6 33-1490 0 0,-1 1-1 0 0,-10-19 1 0 0,13 30 1125 0 0</inkml:trace>
+  <inkml:trace contextRef="#ctx0" brushRef="#br0" timeOffset="419.97">645 46 4073 0 0,'0'0'811'0'0,"32"14"920"0"0,20-6-1706 0 0,17 5 41 0 0,-65-12-62 0 0,0 0 0 0 0,0 1 0 0 0,0-1 0 0 0,0 1-1 0 0,0 0 1 0 0,0 0 0 0 0,-1 1 0 0 0,1-1 0 0 0,-1 1 0 0 0,1-1-1 0 0,-1 1 1 0 0,5 5 0 0 0,-7-5 64 0 0,0-1-1 0 0,1 0 1 0 0,-1 1-1 0 0,0-1 1 0 0,0 1-1 0 0,-1 0 1 0 0,1-1 0 0 0,0 1-1 0 0,-1-1 1 0 0,0 1-1 0 0,1 0 1 0 0,-1-1-1 0 0,0 1 1 0 0,-1 0-1 0 0,1 0 1 0 0,0-1-1 0 0,-1 1 1 0 0,1-1 0 0 0,-2 4-1 0 0,-2 7 102 0 0,-1 1 1 0 0,-11 19-1 0 0,-1 6 310 0 0,16-35-231 0 0,0 1 1 0 0,-1-1-1 0 0,1 0 1 0 0,-1 1-1 0 0,0-1 1 0 0,0 0-1 0 0,0 0 1 0 0,-1 0-1 0 0,0 0 1 0 0,0 0-1 0 0,-5 5 1 0 0,7-9-147 0 0,1 0 0 0 0,-1 0 1 0 0,0-1-1 0 0,0 1 0 0 0,1 0 0 0 0,-1 0 0 0 0,0 0 1 0 0,0-1-1 0 0,1 1 0 0 0,-1 0 0 0 0,0-1 0 0 0,1 1 1 0 0,-1-1-1 0 0,1 1 0 0 0,-1-1 0 0 0,1 1 1 0 0,-1-1-1 0 0,1 1 0 0 0,-1-1 0 0 0,1 0 0 0 0,-1 1 1 0 0,0-2-1 0 0,-13-18-63 0 0,11 15 117 0 0,-6-6-209 0 0,2-1 1 0 0,-1 0-1 0 0,1 0 1 0 0,1-1-1 0 0,0 1 1 0 0,1-2-1 0 0,1 1 0 0 0,0 0 1 0 0,-4-28-1 0 0,-4-11-1711 0 0,6 33-1490 0 0,-1 1-1 0 0,-10-19 1 0 0,13 30 1125 0 0</inkml:trace>
 </inkml:ink>
 </file>
 
-<file path=word/ink/ink18.xml><?xml version="1.0" encoding="utf-8"?>
+<file path=word/ink/ink26.xml><?xml version="1.0" encoding="utf-8"?>
 <inkml:ink xmlns:inkml="http://www.w3.org/2003/InkML">
   <inkml:definitions>
     <inkml:context xml:id="ctx0">
@@ -5064,7 +5970,7 @@
 </inkml:ink>
 </file>
 
-<file path=word/ink/ink19.xml><?xml version="1.0" encoding="utf-8"?>
+<file path=word/ink/ink27.xml><?xml version="1.0" encoding="utf-8"?>
 <inkml:ink xmlns:inkml="http://www.w3.org/2003/InkML">
   <inkml:definitions>
     <inkml:context xml:id="ctx0">
@@ -5103,41 +6009,7 @@
 </inkml:ink>
 </file>
 
-<file path=word/ink/ink2.xml><?xml version="1.0" encoding="utf-8"?>
-<inkml:ink xmlns:inkml="http://www.w3.org/2003/InkML">
-  <inkml:definitions>
-    <inkml:context xml:id="ctx0">
-      <inkml:inkSource xml:id="inkSrc0">
-        <inkml:traceFormat>
-          <inkml:channel name="X" type="integer" min="-2.14748E9" max="2.14748E9" units="cm"/>
-          <inkml:channel name="Y" type="integer" min="-2.14748E9" max="2.14748E9" units="cm"/>
-          <inkml:channel name="F" type="integer" max="32767" units="dev"/>
-          <inkml:channel name="OA" type="integer" max="360" units="deg"/>
-          <inkml:channel name="OE" type="integer" max="90" units="deg"/>
-        </inkml:traceFormat>
-        <inkml:channelProperties>
-          <inkml:channelProperty channel="X" name="resolution" value="1000" units="1/cm"/>
-          <inkml:channelProperty channel="Y" name="resolution" value="1000" units="1/cm"/>
-          <inkml:channelProperty channel="F" name="resolution" value="0" units="1/dev"/>
-          <inkml:channelProperty channel="OA" name="resolution" value="1000" units="1/deg"/>
-          <inkml:channelProperty channel="OE" name="resolution" value="1000" units="1/deg"/>
-        </inkml:channelProperties>
-      </inkml:inkSource>
-      <inkml:timestamp xml:id="ts0" timeString="2025-09-05T20:22:10.130"/>
-    </inkml:context>
-    <inkml:brush xml:id="br0">
-      <inkml:brushProperty name="width" value="0.025" units="cm"/>
-      <inkml:brushProperty name="height" value="0.025" units="cm"/>
-      <inkml:brushProperty name="color" value="#E71224"/>
-    </inkml:brush>
-  </inkml:definitions>
-  <inkml:trace contextRef="#ctx0" brushRef="#br0">2 78 8506 0 0,'2'7'4865'0'0,"-3"0"-4251"0"0,-2-2-4410 0 0</inkml:trace>
-  <inkml:trace contextRef="#ctx0" brushRef="#br0" timeOffset="181.58">199 78 4513 0 0,'3'4'1412'0'0,"0"1"0"0"0,0-2 0 0 0,0 1-1 0 0,1 0 1 0 0,7 6 0 0 0,7 0-3363 0 0,-17-10 1626 0 0,-1 0 0 0 0,1 1 0 0 0,0-1 0 0 0,-1 0 0 0 0,1 0 1 0 0,0 0-1 0 0,-1 0 0 0 0,1 0 0 0 0,0 0 0 0 0,-1 0 0 0 0,1 0 0 0 0,0 0 0 0 0,-1-1 0 0 0,1 1 0 0 0,-1 0 1 0 0,1 0-1 0 0,0 0 0 0 0,-1-1 0 0 0,1 1 0 0 0,-1 0 0 0 0,1-1 0 0 0,0 1 0 0 0,0-1 0 0 0,1-1-946 0 0,-2-1-469 0 0</inkml:trace>
-  <inkml:trace contextRef="#ctx0" brushRef="#br0" timeOffset="303.06">460 0 5697 0 0,'14'17'8184'0'0,"2"0"-6487"0"0,4 4-4171 0 0,-20-21 2421 0 0,9 8-3951 0 0,-4-9-2697 0 0,-4-2 4619 0 0</inkml:trace>
-</inkml:ink>
-</file>
-
-<file path=word/ink/ink20.xml><?xml version="1.0" encoding="utf-8"?>
+<file path=word/ink/ink28.xml><?xml version="1.0" encoding="utf-8"?>
 <inkml:ink xmlns:inkml="http://www.w3.org/2003/InkML">
   <inkml:definitions>
     <inkml:context xml:id="ctx0">
@@ -5165,12 +6037,12 @@
     </inkml:brush>
   </inkml:definitions>
   <inkml:trace contextRef="#ctx0" brushRef="#br0">2 361 4041 0 0,'-1'-2'1767'0'0,"7"-1"-757"0"0,23 0-540 0 0,34-1-663 0 0,-62 4 218 0 0,93-5 56 0 0,66-2-47 0 0,-55 5-163 0 0,-99 3-146 0 0,-1-1-4789 0 0,-5-1 3753 0 0</inkml:trace>
-  <inkml:trace contextRef="#ctx0" brushRef="#br0" timeOffset="303.22">220 539 7722 0 0,'7'0'3906'0'0,"21"0"-4165"0"0,97-10-478 0 0,-45 2-465 0 0,-70 7 84 0 0,0 0-1 0 0,-1 0 1 0 0,0-1 0 0 0,1-1-1 0 0,-1 1 1 0 0,17-9 0 0 0,-15 5-292 0 0</inkml:trace>
+  <inkml:trace contextRef="#ctx0" brushRef="#br0" timeOffset="303.2">220 539 7722 0 0,'7'0'3906'0'0,"21"0"-4165"0"0,97-10-478 0 0,-45 2-465 0 0,-70 7 84 0 0,0 0-1 0 0,-1 0 1 0 0,0-1 0 0 0,1-1-1 0 0,-1 1 1 0 0,17-9 0 0 0,-15 5-292 0 0</inkml:trace>
   <inkml:trace contextRef="#ctx0" brushRef="#br0" timeOffset="2171.98">1049 5 2433 0 0,'-4'1'4560'0'0,"6"-6"724"0"0,-2 7-3220 0 0,0 1-802 0 0,3 30-1634 0 0,8 51-1 0 0,4 25 242 0 0,-8-39-28 0 0,22 89 1 0 0,-11-68 172 0 0,-16-78-46 0 0,0 3 376 0 0,-1-14-311 0 0,0-8-262 0 0,-13-5-12965 0 0,11 10 11984 0 0</inkml:trace>
   <inkml:trace contextRef="#ctx0" brushRef="#br0" timeOffset="3153.58">888 48 1984 0 0,'-11'1'2647'0'0,"22"0"-2068"0"0,31 2-1140 0 0,-33-2 1028 0 0,2 0-338 0 0,0 1 0 0 0,-1 1 0 0 0,1-1 0 0 0,-1 2 0 0 0,1-1 0 0 0,-1 2 0 0 0,0-1 0 0 0,0 1 0 0 0,-1 1 0 0 0,15 10 0 0 0,6 8 315 0 0,46 47 0 0 0,-19-16-101 0 0,-34-35 63 0 0,35 42 0 0 0,-52-55-315 0 0,0 1 1 0 0,0 0 0 0 0,-1 0 0 0 0,0 1-1 0 0,0 0 1 0 0,-1-1 0 0 0,0 2 0 0 0,-1-1 0 0 0,4 16-1 0 0,-6-17 421 0 0,-3 1-4225 0 0,1-9 3547 0 0,1 1-1 0 0,-1-1 1 0 0,1 0-1 0 0,0 1 0 0 0,-1-1 1 0 0,1 0-1 0 0,-1 0 0 0 0,0 1 1 0 0,1-1-1 0 0,-1 0 1 0 0,1 0-1 0 0,-1 0 0 0 0,1 0 1 0 0,-1 0-1 0 0,1 0 1 0 0,-1 0-1 0 0,1 0 0 0 0,-1 0 1 0 0,0 0-1 0 0,1 0 1 0 0,-1 0-1 0 0,1 0 0 0 0,-1-1 1 0 0,1 1-1 0 0,-1 0 1 0 0,1 0-1 0 0,-1 0 0 0 0,1-1 1 0 0,-1 1-1 0 0,0-1 1 0 0,-4-1-844 0 0</inkml:trace>
   <inkml:trace contextRef="#ctx0" brushRef="#br0" timeOffset="3367.9">967 380 2537 0 0,'1'-2'179'0'0,"-1"0"0"0"0,1 0 1 0 0,0 0-1 0 0,0 0 1 0 0,0 0-1 0 0,0 0 0 0 0,0 0 1 0 0,0 0-1 0 0,1 1 1 0 0,-1-1-1 0 0,0 1 1 0 0,1-1-1 0 0,-1 1 0 0 0,1-1 1 0 0,0 1-1 0 0,0 0 1 0 0,-1 0-1 0 0,1-1 0 0 0,0 2 1 0 0,0-1-1 0 0,0 0 1 0 0,0 0-1 0 0,0 0 1 0 0,0 1-1 0 0,3-1 0 0 0,56-12 62 0 0,-43 12-879 0 0,-1 1 0 0 0,1 0 0 0 0,34 7 0 0 0,-37-5 2 0 0,0 0-1 0 0,0-1 1 0 0,0 0-1 0 0,1-1 0 0 0,28-4 1 0 0,-35 2-283 0 0</inkml:trace>
   <inkml:trace contextRef="#ctx0" brushRef="#br0" timeOffset="3806.71">1435 132 1472 0 0,'-4'6'4072'0'0,"6"8"-3634"0"0,4 13-1498 0 0,-6-27 1230 0 0,53 178-734 0 0,-49-167 535 0 0,12 42-1712 0 0,-15-49 1641 0 0,0 1-1 0 0,0-1 0 0 0,-1 1 0 0 0,1-1 1 0 0,-1 1-1 0 0,0-1 0 0 0,-1 1 1 0 0,1-1-1 0 0,-2 8 0 0 0,2-12 142 0 0,0 1 0 0 0,-1-1 1 0 0,1 1-1 0 0,0-1 0 0 0,0 0 0 0 0,0 1 0 0 0,0-1 1 0 0,-1 0-1 0 0,1 1 0 0 0,0-1 0 0 0,0 1 0 0 0,-1-1 1 0 0,1 0-1 0 0,0 1 0 0 0,-1-1 0 0 0,1 0 0 0 0,0 0 0 0 0,-1 1 1 0 0,1-1-1 0 0,0 0 0 0 0,-1 0 0 0 0,1 0 0 0 0,0 1 1 0 0,-1-1-1 0 0,1 0 0 0 0,-1 0 0 0 0,1 0 0 0 0,-1 0 1 0 0,1 0-1 0 0,0 0 0 0 0,-2 0 0 0 0,-12-7 1745 0 0,-9-18 407 0 0,17 14-2082 0 0,1-1 0 0 0,-1 1 0 0 0,2-1 1 0 0,0-1-1 0 0,0 1 0 0 0,1-1 0 0 0,0 1 0 0 0,1-1 0 0 0,0-22 0 0 0,2 26-112 0 0,0 1 0 0 0,0-1 0 0 0,1 0 0 0 0,0 0 0 0 0,0 1 1 0 0,1-1-1 0 0,1 1 0 0 0,-1-1 0 0 0,1 1 0 0 0,1 0 0 0 0,-1 0 0 0 0,1 0 0 0 0,1 0 0 0 0,-1 1 0 0 0,7-8 0 0 0,-9 14 22 0 0,-1-1 0 0 0,0 1 0 0 0,1-1-1 0 0,0 1 1 0 0,-1 0 0 0 0,1 0 0 0 0,0 0-1 0 0,-1 0 1 0 0,1 0 0 0 0,0 0-1 0 0,0 0 1 0 0,0 0 0 0 0,0 1 0 0 0,0-1-1 0 0,0 1 1 0 0,0 0 0 0 0,0-1 0 0 0,0 1-1 0 0,0 0 1 0 0,4 0 0 0 0,-2 1-23 0 0,0 0 1 0 0,0 0-1 0 0,0 1 0 0 0,0-1 1 0 0,0 1-1 0 0,0 0 1 0 0,0 0-1 0 0,-1 0 0 0 0,7 4 1 0 0,1 4-73 0 0,0 0 1 0 0,0 1-1 0 0,-1 0 1 0 0,15 20-1 0 0,-12-12 39 0 0,-1 1 0 0 0,-1 0 0 0 0,-1 1 0 0 0,9 23 0 0 0,21 89-3600 0 0,-31-101 1551 0 0,-3-10 880 0 0,-7-18 570 0 0</inkml:trace>
-  <inkml:trace contextRef="#ctx0" brushRef="#br0" timeOffset="4266.77">1775 216 1392 0 0,'4'0'267'0'0,"0"1"-1"0"0,1-1 1 0 0,-1 1 0 0 0,0 1-1 0 0,0-1 1 0 0,7 4-1 0 0,-7-3-204 0 0,0-1-1 0 0,0 1 0 0 0,0-1 1 0 0,1 0-1 0 0,-1 0 0 0 0,8 1 0 0 0,-58 51 2281 0 0,-16-1 4664 0 0,63-53-6991 0 0,0 0 1 0 0,0 0 0 0 0,0 1-1 0 0,0-1 1 0 0,0 1 0 0 0,1-1-1 0 0,-1 1 1 0 0,0-1 0 0 0,0 1-1 0 0,1 0 1 0 0,-1 0 0 0 0,0 0-1 0 0,1 0 1 0 0,-1 0-1 0 0,0 0 1 0 0,0 0 0 0 0,1 0-1 0 0,1 0 1 0 0,34 11-70 0 0,33 24-189 0 0,-68-33 215 0 0,1-1 0 0 0,-1 1-1 0 0,1 0 1 0 0,-1 0 0 0 0,0 0 0 0 0,0 0 0 0 0,0 0 0 0 0,0 0 0 0 0,0 1-1 0 0,0-1 1 0 0,-1 1 0 0 0,1-1 0 0 0,-1 1 0 0 0,1-1 0 0 0,-1 1 0 0 0,0 0-1 0 0,0 0 1 0 0,1 4 0 0 0,-2-1 19 0 0,1-1 0 0 0,-1 1 0 0 0,0-1 0 0 0,-1 1 0 0 0,1-1 0 0 0,-1 1 0 0 0,0-1 0 0 0,0 0 0 0 0,-4 9 0 0 0,0-1-273 0 0,-1 1-1 0 0,-1-1 1 0 0,0-1-1 0 0,0 1 1 0 0,-2-1-1 0 0,-17 20 1 0 0,23-28-86 0 0,0-1-1 0 0,0 0 1 0 0,0-1 0 0 0,0 1-1 0 0,-1 0 1 0 0,1-1 0 0 0,-1 0 0 0 0,1 0-1 0 0,-1 0 1 0 0,0 0 0 0 0,0 0-1 0 0,0-1 1 0 0,0 0 0 0 0,0 0 0 0 0,-5 1-1 0 0,7-2 233 0 0,-1 0 0 0 0,0-1 0 0 0,1 1-1 0 0,-1-1 1 0 0,1 1 0 0 0,-1-1 0 0 0,1 0-1 0 0,-1 0 1 0 0,1 0 0 0 0,0-1-1 0 0,-1 1 1 0 0,1 0 0 0 0,0-1 0 0 0,0 1-1 0 0,0-1 1 0 0,0 0 0 0 0,0 0 0 0 0,1 0-1 0 0,-1 0 1 0 0,0 0 0 0 0,1 0 0 0 0,-1 0-1 0 0,1-1 1 0 0,0 1 0 0 0,-1-3 0 0 0,-4-7-758 0 0</inkml:trace>
+  <inkml:trace contextRef="#ctx0" brushRef="#br0" timeOffset="4266.76">1775 216 1392 0 0,'4'0'267'0'0,"0"1"-1"0"0,1-1 1 0 0,-1 1 0 0 0,0 1-1 0 0,0-1 1 0 0,7 4-1 0 0,-7-3-204 0 0,0-1-1 0 0,0 1 0 0 0,0-1 1 0 0,1 0-1 0 0,-1 0 0 0 0,8 1 0 0 0,-58 51 2281 0 0,-16-1 4664 0 0,63-53-6991 0 0,0 0 1 0 0,0 0 0 0 0,0 1-1 0 0,0-1 1 0 0,0 1 0 0 0,1-1-1 0 0,-1 1 1 0 0,0-1 0 0 0,0 1-1 0 0,1 0 1 0 0,-1 0 0 0 0,0 0-1 0 0,1 0 1 0 0,-1 0-1 0 0,0 0 1 0 0,0 0 0 0 0,1 0-1 0 0,1 0 1 0 0,34 11-70 0 0,33 24-189 0 0,-68-33 215 0 0,1-1 0 0 0,-1 1-1 0 0,1 0 1 0 0,-1 0 0 0 0,0 0 0 0 0,0 0 0 0 0,0 0 0 0 0,0 0 0 0 0,0 1-1 0 0,0-1 1 0 0,-1 1 0 0 0,1-1 0 0 0,-1 1 0 0 0,1-1 0 0 0,-1 1 0 0 0,0 0-1 0 0,0 0 1 0 0,1 4 0 0 0,-2-1 19 0 0,1-1 0 0 0,-1 1 0 0 0,0-1 0 0 0,-1 1 0 0 0,1-1 0 0 0,-1 1 0 0 0,0-1 0 0 0,0 0 0 0 0,-4 9 0 0 0,0-1-273 0 0,-1 1-1 0 0,-1-1 1 0 0,0-1-1 0 0,0 1 1 0 0,-2-1-1 0 0,-17 20 1 0 0,23-28-86 0 0,0-1-1 0 0,0 0 1 0 0,0-1 0 0 0,0 1-1 0 0,-1 0 1 0 0,1-1 0 0 0,-1 0 0 0 0,1 0-1 0 0,-1 0 1 0 0,0 0 0 0 0,0 0-1 0 0,0-1 1 0 0,0 0 0 0 0,0 0 0 0 0,-5 1-1 0 0,7-2 233 0 0,-1 0 0 0 0,0-1 0 0 0,1 1-1 0 0,-1-1 1 0 0,1 1 0 0 0,-1-1 0 0 0,1 0-1 0 0,-1 0 1 0 0,1 0 0 0 0,0-1-1 0 0,-1 1 1 0 0,1 0 0 0 0,0-1 0 0 0,0 1-1 0 0,0-1 1 0 0,0 0 0 0 0,0 0 0 0 0,1 0-1 0 0,-1 0 1 0 0,0 0 0 0 0,1 0 0 0 0,-1 0-1 0 0,1-1 1 0 0,0 1 0 0 0,-1-3 0 0 0,-4-7-758 0 0</inkml:trace>
   <inkml:trace contextRef="#ctx0" brushRef="#br0" timeOffset="5350.71">1974 326 1280 0 0,'1'-1'55'0'0,"-1"1"1"0"0,1-1-1 0 0,-1 1 0 0 0,1-1 0 0 0,0 1 1 0 0,-1-1-1 0 0,1 1 0 0 0,-1-1 0 0 0,1 1 0 0 0,0 0 1 0 0,-1 0-1 0 0,1-1 0 0 0,0 1 0 0 0,-1 0 1 0 0,1 0-1 0 0,0 0 0 0 0,0 0 0 0 0,-1 0 0 0 0,1 0 1 0 0,0 0-1 0 0,0 0 0 0 0,-1 0 0 0 0,1 0 1 0 0,0 0-1 0 0,1 0 0 0 0,3 17 1284 0 0,-2 4-864 0 0,4 0 361 0 0,14 34-1 0 0,-19-49-811 0 0,1-1 1 0 0,0 1-1 0 0,0-1 1 0 0,1 1-1 0 0,-1-1 0 0 0,1-1 1 0 0,0 1-1 0 0,0 0 1 0 0,1-1-1 0 0,9 8 0 0 0,-14-12 11 0 0,1 0 0 0 0,-1 0 0 0 0,1 1 0 0 0,-1-1 0 0 0,0 0 0 0 0,1 0 0 0 0,-1 0 0 0 0,1 0 0 0 0,-1 1 0 0 0,0-1 0 0 0,1 0 0 0 0,-1 0 0 0 0,1 0 0 0 0,-1 0 0 0 0,1 0 0 0 0,-1 0 0 0 0,1 0 0 0 0,-1 0 0 0 0,0 0 0 0 0,1-1-1 0 0,-1 1 1 0 0,1 0 0 0 0,-1 0 0 0 0,1 0 0 0 0,-1 0 0 0 0,0-1 0 0 0,1 1 0 0 0,-1 0 0 0 0,1 0 0 0 0,-1-1 0 0 0,1 1 0 0 0,7-17 857 0 0,-3-18-310 0 0,-5-97-789 0 0,41 158-53 0 0,-31-18 286 0 0,1 1-1 0 0,-2 1 1 0 0,1 0-1 0 0,14 20 1 0 0,-17-20-128 0 0,0-1 0 0 0,0 0 0 0 0,1 0 0 0 0,0-1 0 0 0,1 0 0 0 0,0 0 0 0 0,11 6 0 0 0,-15-12-72 0 0,1 0 0 0 0,-1 0 1 0 0,1 0-1 0 0,-1-1 0 0 0,1 0 0 0 0,0 0 0 0 0,-1-1 1 0 0,1 1-1 0 0,0-1 0 0 0,-1-1 0 0 0,1 1 0 0 0,6-2 1 0 0,-9 2 214 0 0,0 0 1 0 0,0-1 0 0 0,0 1-1 0 0,-1-1 1 0 0,1 0-1 0 0,0 0 1 0 0,-1 0 0 0 0,1 0-1 0 0,-1 0 1 0 0,1 0 0 0 0,-1-1-1 0 0,1 1 1 0 0,-1-1 0 0 0,0 0-1 0 0,0 0 1 0 0,0 0 0 0 0,0 0-1 0 0,0 0 1 0 0,0 0 0 0 0,0 0-1 0 0,-1-1 1 0 0,1 1 0 0 0,-1-1-1 0 0,1 1 1 0 0,-1-1-1 0 0,1-3 1 0 0,-2 3 177 0 0,0 0 0 0 0,1-1-1 0 0,-1 1 1 0 0,-1 0 0 0 0,1-1-1 0 0,0 1 1 0 0,-1 0 0 0 0,0-1 0 0 0,0 1-1 0 0,0 0 1 0 0,0 0 0 0 0,0 0-1 0 0,-3-4 1 0 0,-27-40 929 0 0,25 40-1250 0 0,0 0-1 0 0,1-1 0 0 0,0 0 0 0 0,0 0 0 0 0,-4-11 0 0 0,10 21 24 0 0,-1-1 0 0 0,1 0 1 0 0,0 1-1 0 0,0-1 0 0 0,0 0 1 0 0,0 0-1 0 0,-1 0 0 0 0,2 1 1 0 0,-1-1-1 0 0,0 0 0 0 0,0 0 1 0 0,0-1-1 0 0,0 1 0 0 0,1 0 0 0 0,-1 0 1 0 0,0-1-1 0 0,1 1 0 0 0,-1 0 1 0 0,0-1-1 0 0,1 1 0 0 0,1-1 1 0 0,3 1 41 0 0,-1 0 0 0 0,1 0 1 0 0,-1-1-1 0 0,1 0 0 0 0,0 0 1 0 0,5-1-1 0 0,-1 0 68 0 0,-1 0-1 0 0,1-1 1 0 0,-1-1-1 0 0,0 1 1 0 0,0-1 0 0 0,0-1-1 0 0,13-6 1 0 0,-20 8 11 0 0,0 1 0 0 0,-1-1 0 0 0,1 0-1 0 0,0 1 1 0 0,-1-1 0 0 0,1 0 0 0 0,-1 0 0 0 0,1 0 0 0 0,-1 0 0 0 0,0 0 0 0 0,0 0-1 0 0,0-1 1 0 0,0 1 0 0 0,0 0 0 0 0,0 0 0 0 0,-1-1 0 0 0,1 1 0 0 0,-1-1 0 0 0,1 1 0 0 0,-1 0-1 0 0,0-1 1 0 0,0 1 0 0 0,0-1 0 0 0,0 1 0 0 0,-1-1 0 0 0,1 1 0 0 0,-1 0 0 0 0,1-1 0 0 0,-1 1-1 0 0,0 0 1 0 0,0-1 0 0 0,0 1 0 0 0,0 0 0 0 0,0 0 0 0 0,-1 0 0 0 0,1 0 0 0 0,-1 0-1 0 0,1 0 1 0 0,-1 0 0 0 0,0 1 0 0 0,0-1 0 0 0,1 1 0 0 0,-1-1 0 0 0,0 1 0 0 0,0-1 0 0 0,-1 1-1 0 0,1 0 1 0 0,0 0 0 0 0,0 0 0 0 0,-1 0 0 0 0,1 1 0 0 0,0-1 0 0 0,-3 0 0 0 0,3 1-89 0 0,1-1 0 0 0,-1 1 1 0 0,0 0-1 0 0,1 0 0 0 0,-1 0 1 0 0,1 0-1 0 0,-1 0 0 0 0,0 0 1 0 0,1 0-1 0 0,-1 0 0 0 0,1 0 1 0 0,-1 1-1 0 0,1-1 0 0 0,-1 1 1 0 0,1-1-1 0 0,-1 1 0 0 0,1 0 1 0 0,-1 0-1 0 0,1-1 0 0 0,-1 1 1 0 0,1 0-1 0 0,0 0 0 0 0,0 0 1 0 0,-2 2-1 0 0,1 0-21 0 0,0 0-1 0 0,1 0 1 0 0,-1 0 0 0 0,1 0-1 0 0,0 0 1 0 0,0 0 0 0 0,0 0-1 0 0,0 1 1 0 0,0-1 0 0 0,1 0 0 0 0,-1 5-1 0 0,1 5 16 0 0,0-1-1 0 0,1 1 0 0 0,0-1 1 0 0,1 1-1 0 0,4 15 0 0 0,-2-18 1 0 0,0 0-1 0 0,0 0 0 0 0,1 0 1 0 0,1-1-1 0 0,-1 0 1 0 0,1 0-1 0 0,1 0 0 0 0,0-1 1 0 0,0 1-1 0 0,1-2 0 0 0,0 1 1 0 0,0-1-1 0 0,11 7 1 0 0,-16-11-101 0 0,1-1 1 0 0,0 1-1 0 0,0-1 1 0 0,0 0-1 0 0,0 0 1 0 0,0 0-1 0 0,0-1 1 0 0,0 1 0 0 0,1-1-1 0 0,-1 0 1 0 0,1 0-1 0 0,-1-1 1 0 0,1 1-1 0 0,-1-1 1 0 0,1 0-1 0 0,-1 0 1 0 0,1-1-1 0 0,-1 1 1 0 0,1-1 0 0 0,-1 0-1 0 0,1 0 1 0 0,-1-1-1 0 0,0 1 1 0 0,0-1-1 0 0,1 0 1 0 0,-1 0-1 0 0,0 0 1 0 0,-1 0-1 0 0,1-1 1 0 0,0 0 0 0 0,-1 0-1 0 0,1 0 1 0 0,4-5-1 0 0,-2-1 246 0 0,1 0 0 0 0,-1 0 0 0 0,0-1 0 0 0,-1 1 0 0 0,0-1 0 0 0,0-1 0 0 0,-1 1 0 0 0,3-13 0 0 0,-3 5 287 0 0,0 1 1 0 0,-1-1 0 0 0,-1 0-1 0 0,1-23 1 0 0,35 145-1377 0 0,-32-80 782 0 0,-1-1 0 0 0,3 28 0 0 0,-7-41-23 0 0,-1 0 0 0 0,1 0 0 0 0,-2 0 0 0 0,1 0 0 0 0,-2 0 0 0 0,1 0 0 0 0,-6 18 0 0 0,-4-9 111 0 0,7-21 1484 0 0,1-11 243 0 0,1-3-627 0 0,1-1-1 0 0,1 1 1 0 0,0 0 0 0 0,2 0 0 0 0,-1 0-1 0 0,8-29 1 0 0,-7 39-1071 0 0,0 0-1 0 0,1 0 1 0 0,-1 0-1 0 0,1 0 1 0 0,1 1-1 0 0,-1-1 1 0 0,1 1-1 0 0,6-8 1 0 0,-6 10-450 0 0,0-1-1 0 0,0 1 1 0 0,0-1 0 0 0,0 1 0 0 0,0 1 0 0 0,1-1 0 0 0,0 1 0 0 0,-1-1 0 0 0,1 1-1 0 0,0 0 1 0 0,9-1 0 0 0,0-1-1811 0 0,-7 3 908 0 0</inkml:trace>
   <inkml:trace contextRef="#ctx0" brushRef="#br0" timeOffset="5666.01">3117 184 6201 0 0,'0'0'230'0'0,"0"1"0"0"0,0-1 0 0 0,1 1 0 0 0,-1-1 0 0 0,0 1 0 0 0,0-1 0 0 0,0 1 0 0 0,1-1 0 0 0,-1 0 0 0 0,0 1 0 0 0,0-1 0 0 0,1 1-1 0 0,-1-1 1 0 0,0 0 0 0 0,1 1 0 0 0,-1-1 0 0 0,1 0 0 0 0,-1 1 0 0 0,0-1 0 0 0,1 0 0 0 0,-1 0 0 0 0,1 1 0 0 0,-1-1 0 0 0,2 0 0 0 0,17 5 672 0 0,18-3-1754 0 0,25-4 80 0 0,-35 0-1211 0 0,50 4 0 0 0,-74-2 1397 0 0,21 3-1083 0 0,-15-1-2223 0 0,-11 0 2873 0 0</inkml:trace>
   <inkml:trace contextRef="#ctx0" brushRef="#br0" timeOffset="5854.26">3126 422 6025 0 0,'0'2'225'0'0,"0"-1"0"0"0,1 0 0 0 0,-1 0 0 0 0,0 1-1 0 0,0-1 1 0 0,1 0 0 0 0,-1 0 0 0 0,0 0 0 0 0,1 1-1 0 0,-1-1 1 0 0,1 0 0 0 0,0 0 0 0 0,-1 0 0 0 0,1 0-1 0 0,0 0 1 0 0,0 0 0 0 0,-1 0 0 0 0,1 0 0 0 0,0 0-1 0 0,0-1 1 0 0,0 1 0 0 0,0 0 0 0 0,2 1 0 0 0,0-1-20 0 0,1 1 1 0 0,-1-1-1 0 0,1 0 1 0 0,0 0 0 0 0,0 0-1 0 0,-1 0 1 0 0,8 0-1 0 0,6-1-95 0 0,-1 0-1 0 0,27-5 1 0 0,-42 5-52 0 0,86-14-1320 0 0,41-19-9689 0 0,-117 29 9816 0 0</inkml:trace>
@@ -5186,7 +6058,7 @@
 </inkml:ink>
 </file>
 
-<file path=word/ink/ink21.xml><?xml version="1.0" encoding="utf-8"?>
+<file path=word/ink/ink29.xml><?xml version="1.0" encoding="utf-8"?>
 <inkml:ink xmlns:inkml="http://www.w3.org/2003/InkML">
   <inkml:definitions>
     <inkml:context xml:id="ctx0">
@@ -5217,7 +6089,43 @@
 </inkml:ink>
 </file>
 
-<file path=word/ink/ink22.xml><?xml version="1.0" encoding="utf-8"?>
+<file path=word/ink/ink3.xml><?xml version="1.0" encoding="utf-8"?>
+<inkml:ink xmlns:inkml="http://www.w3.org/2003/InkML">
+  <inkml:definitions>
+    <inkml:context xml:id="ctx0">
+      <inkml:inkSource xml:id="inkSrc0">
+        <inkml:traceFormat>
+          <inkml:channel name="X" type="integer" min="-2.14748E9" max="2.14748E9" units="cm"/>
+          <inkml:channel name="Y" type="integer" min="-2.14748E9" max="2.14748E9" units="cm"/>
+          <inkml:channel name="F" type="integer" max="32767" units="dev"/>
+          <inkml:channel name="OA" type="integer" max="360" units="deg"/>
+          <inkml:channel name="OE" type="integer" max="90" units="deg"/>
+        </inkml:traceFormat>
+        <inkml:channelProperties>
+          <inkml:channelProperty channel="X" name="resolution" value="1000" units="1/cm"/>
+          <inkml:channelProperty channel="Y" name="resolution" value="1000" units="1/cm"/>
+          <inkml:channelProperty channel="F" name="resolution" value="0" units="1/dev"/>
+          <inkml:channelProperty channel="OA" name="resolution" value="1000" units="1/deg"/>
+          <inkml:channelProperty channel="OE" name="resolution" value="1000" units="1/deg"/>
+        </inkml:channelProperties>
+      </inkml:inkSource>
+      <inkml:timestamp xml:id="ts0" timeString="2025-09-05T20:22:49.733"/>
+    </inkml:context>
+    <inkml:brush xml:id="br0">
+      <inkml:brushProperty name="width" value="0.025" units="cm"/>
+      <inkml:brushProperty name="height" value="0.025" units="cm"/>
+      <inkml:brushProperty name="color" value="#E71224"/>
+    </inkml:brush>
+  </inkml:definitions>
+  <inkml:trace contextRef="#ctx0" brushRef="#br0">80 341 2088 0 0,'6'-1'269'0'0,"0"1"-1"0"0,-1 0 1 0 0,1 0-1 0 0,0 0 1 0 0,0 0-1 0 0,0 1 1 0 0,0 0-1 0 0,-1 0 0 0 0,1 1 1 0 0,0-1-1 0 0,8 5 1 0 0,-8-3-311 0 0,1-1 0 0 0,0 0 1 0 0,0 0-1 0 0,0-1 0 0 0,0 0 0 0 0,0 0 0 0 0,10 0 1 0 0,-9-1-254 0 0,0-1 0 0 0,0 0 0 0 0,0-1 0 0 0,0 0 0 0 0,0 0 0 0 0,0 0-1 0 0,-1-1 1 0 0,1 0 0 0 0,-1-1 0 0 0,0 0 0 0 0,0 0 0 0 0,8-6 0 0 0,-13 4-201 0 0,-3 4-132 0 0</inkml:trace>
+  <inkml:trace contextRef="#ctx0" brushRef="#br0" timeOffset="285.01">145 469 808 0 0,'28'14'4342'0'0,"-13"-12"-4107"0"0,1 1-291 0 0,0-1-1 0 0,0 0 0 0 0,0-1 0 0 0,0-1 0 0 0,0 0 0 0 0,-1-1 0 0 0,22-5 0 0 0,60-13-4229 0 0,-84 16 3666 0 0</inkml:trace>
+  <inkml:trace contextRef="#ctx0" brushRef="#br0" timeOffset="797.52">230 344 1200 0 0,'-1'-1'127'0'0,"0"1"0"0"0,0-1 1 0 0,0 1-1 0 0,1-1 0 0 0,-1 1 0 0 0,0 0 0 0 0,0-1 0 0 0,0 1 0 0 0,0 0 0 0 0,0 0 0 0 0,0 0 1 0 0,0 0-1 0 0,0 0 0 0 0,0 0 0 0 0,0 0 0 0 0,0 0 0 0 0,0 0 0 0 0,0 0 0 0 0,1 0 0 0 0,-1 1 1 0 0,0-1-1 0 0,0 0 0 0 0,0 1 0 0 0,0-1 0 0 0,0 1 0 0 0,0-1 0 0 0,1 1 0 0 0,-1-1 0 0 0,0 1 0 0 0,0-1 1 0 0,0 2-1 0 0,1-2-30 0 0,-1 0 0 0 0,1 0-1 0 0,0 1 1 0 0,0-1 0 0 0,-1 0 0 0 0,1 0 0 0 0,0 1 0 0 0,0-1 0 0 0,0 0 0 0 0,-1 1 0 0 0,1-1 0 0 0,0 0 0 0 0,0 1-1 0 0,0-1 1 0 0,0 0 0 0 0,0 1 0 0 0,0-1 0 0 0,0 0 0 0 0,0 1 0 0 0,-1-1 0 0 0,1 0 0 0 0,0 1 0 0 0,0-1 0 0 0,1 0-1 0 0,-1 1 1 0 0,0-1 0 0 0,0 0 0 0 0,0 1 0 0 0,0-1 0 0 0,0 1 0 0 0,1 0 34 0 0,0-1 0 0 0,0 1 1 0 0,0-1-1 0 0,-1 1 0 0 0,1-1 0 0 0,0 1 1 0 0,0-1-1 0 0,0 0 0 0 0,0 1 0 0 0,0-1 1 0 0,0 0-1 0 0,0 0 0 0 0,0 0 0 0 0,0 0 1 0 0,0 0-1 0 0,0 0 0 0 0,2 0 0 0 0,20-1 271 0 0,-1-2 0 0 0,26-5-1 0 0,-33 5-762 0 0,1 0 0 0 0,-1 1 0 0 0,1 0 0 0 0,-1 2 1 0 0,1-1-1 0 0,24 4 0 0 0,-40-3 256 0 0,0 0 0 0 0,0 0 0 0 0,0 0 0 0 0,-1 0 0 0 0,1 0 0 0 0,0 0 0 0 0,0 1 0 0 0,0-1 0 0 0,0 0 0 0 0,0 0 1 0 0,-1 0-1 0 0,1 0 0 0 0,0 0 0 0 0,0 0 0 0 0,0 0 0 0 0,0 0 0 0 0,0 1 0 0 0,0-1 0 0 0,0 0 0 0 0,-1 0 0 0 0,1 0 0 0 0,0 0 1 0 0,0 0-1 0 0,0 1 0 0 0,0-1 0 0 0,0 0 0 0 0,0 0 0 0 0,0 0 0 0 0,0 0 0 0 0,0 0 0 0 0,0 1 0 0 0,0-1 0 0 0,0 0 1 0 0,0 0-1 0 0,0 0 0 0 0,0 0 0 0 0,0 1 0 0 0,0-1 0 0 0,0 0 0 0 0,0 0 0 0 0,0 0 0 0 0,0 0 0 0 0,0 1 0 0 0,0-1 0 0 0,1 0 1 0 0,-1 0-1 0 0,0 0 0 0 0,0 0 0 0 0,0 0 0 0 0,0 0 0 0 0,0 1 0 0 0,0-1 0 0 0,0 0 0 0 0,1 0 0 0 0,-1 0 0 0 0,0 0 0 0 0,0 0 1 0 0,0 0-1 0 0,-14 6-2227 0 0,8-4 1565 0 0</inkml:trace>
+  <inkml:trace contextRef="#ctx0" brushRef="#br0" timeOffset="1066.59">1 579 1616 0 0,'6'-4'855'0'0,"0"1"-1"0"0,1-1 1 0 0,-1 1-1 0 0,11-4 1 0 0,-9 4-625 0 0,18-6-92 0 0,0 1 0 0 0,1 1 0 0 0,1 1 0 0 0,-1 2 0 0 0,1 1 0 0 0,44 0 0 0 0,-9 0-1516 0 0,-56 2 1042 0 0,1-1 1 0 0,-1 1 0 0 0,0-1 0 0 0,1-1 0 0 0,-1 0 0 0 0,0 0 0 0 0,-1 0 0 0 0,1 0 0 0 0,0-1 0 0 0,-1-1 0 0 0,0 1-1 0 0,0-1 1 0 0,0 0 0 0 0,8-9 0 0 0,-7 7-321 0 0</inkml:trace>
+  <inkml:trace contextRef="#ctx0" brushRef="#br0" timeOffset="1580.9">639 7 3777 0 0,'11'-5'8022'0'0,"17"3"-6609"0"0,-24 2-938 0 0,13 0-522 0 0,0 1-1 0 0,0 0 1 0 0,-1 1-1 0 0,1 1 1 0 0,-1 0 0 0 0,0 2-1 0 0,0 0 1 0 0,0 0-1 0 0,-1 2 1 0 0,1 0 0 0 0,-1 0-1 0 0,-1 1 1 0 0,0 1 0 0 0,0 1-1 0 0,-1 0 1 0 0,21 20-1 0 0,-25-21-117 0 0,0 1-1 0 0,0 0 1 0 0,-1 0-1 0 0,-1 1 0 0 0,12 21 1 0 0,-18-30 192 0 0,0 0 1 0 0,0 1-1 0 0,0-1 1 0 0,-1 0 0 0 0,1 1-1 0 0,-1-1 1 0 0,1 0-1 0 0,-1 1 1 0 0,0-1-1 0 0,0 1 1 0 0,0-1 0 0 0,0 1-1 0 0,0-1 1 0 0,0 0-1 0 0,-1 1 1 0 0,1-1 0 0 0,-1 0-1 0 0,0 1 1 0 0,0-1-1 0 0,0 0 1 0 0,0 0-1 0 0,0 1 1 0 0,0-1 0 0 0,-1 0-1 0 0,1 0 1 0 0,0 0-1 0 0,-1-1 1 0 0,0 1-1 0 0,1 0 1 0 0,-1-1 0 0 0,0 1-1 0 0,0-1 1 0 0,0 1-1 0 0,0-1 1 0 0,0 0-1 0 0,-1 0 1 0 0,1 0 0 0 0,0 0-1 0 0,-3 1 1 0 0,-4 1 86 0 0,1 1-1 0 0,-1-2 1 0 0,0 1 0 0 0,0-1 0 0 0,0-1-1 0 0,0 0 1 0 0,0 0 0 0 0,0 0 0 0 0,-18-3-1 0 0,0-1 207 0 0,1-2-1 0 0,-27-9 1 0 0,-13-2 1178 0 0,77 84-607 0 0,10 96-978 0 0,-6-36-1649 0 0,-5-87-2595 0 0,3-1-5133 0 0,-10-34 7750 0 0</inkml:trace>
+</inkml:ink>
+</file>
+
+<file path=word/ink/ink30.xml><?xml version="1.0" encoding="utf-8"?>
 <inkml:ink xmlns:inkml="http://www.w3.org/2003/InkML">
   <inkml:definitions>
     <inkml:context xml:id="ctx0">
@@ -5250,7 +6158,7 @@
 </inkml:ink>
 </file>
 
-<file path=word/ink/ink23.xml><?xml version="1.0" encoding="utf-8"?>
+<file path=word/ink/ink31.xml><?xml version="1.0" encoding="utf-8"?>
 <inkml:ink xmlns:inkml="http://www.w3.org/2003/InkML">
   <inkml:definitions>
     <inkml:context xml:id="ctx0">
@@ -5286,7 +6194,7 @@
   <inkml:trace contextRef="#ctx0" brushRef="#br0" timeOffset="1782.24">1986 0 6497 0 0,'-80'90'3638'0'0,"-30"57"-2596"0"0,46-59 94 0 0,-58 72-872 0 0,44-59-2764 0 0,2 1-4898 0 0,59-78 5039 0 0</inkml:trace>
   <inkml:trace contextRef="#ctx0" brushRef="#br0" timeOffset="3570.16">2170 698 7858 0 0,'3'5'5694'0'0,"-1"6"-4396"0"0,-2 15-2685 0 0,0-23 1934 0 0,4 218-1397 0 0,-7-213-1155 0 0,-5-15 11 0 0,-3-14 439 0 0,7 2 2332 0 0,1 0 1 0 0,2-1 0 0 0,-1 1-1 0 0,2 0 1 0 0,1-1 0 0 0,1 1-1 0 0,6-34 1 0 0,-7 48-657 0 0,1 0 1 0 0,-1-1-1 0 0,1 1 1 0 0,0 0-1 0 0,0 0 1 0 0,1 1-1 0 0,-1-1 0 0 0,1 0 1 0 0,0 1-1 0 0,1 0 1 0 0,-1-1-1 0 0,1 1 1 0 0,0 1-1 0 0,0-1 1 0 0,0 0-1 0 0,0 1 0 0 0,0 0 1 0 0,1 0-1 0 0,0 0 1 0 0,-1 1-1 0 0,1-1 1 0 0,0 1-1 0 0,0 0 1 0 0,0 1-1 0 0,6-2 0 0 0,-6 2-140 0 0,-1 1-1 0 0,0-1 1 0 0,0 1-1 0 0,0 0 1 0 0,1 0-1 0 0,-1 0 1 0 0,0 1-1 0 0,0-1 1 0 0,0 1-1 0 0,1 0 1 0 0,-1 0-1 0 0,0 1 1 0 0,0-1-1 0 0,0 1 1 0 0,-1 0-1 0 0,1 0 1 0 0,0 0-1 0 0,-1 0 1 0 0,1 1-1 0 0,-1 0 1 0 0,0-1-1 0 0,0 1 1 0 0,0 0-1 0 0,0 1 1 0 0,0-1-1 0 0,-1 0 1 0 0,0 1-1 0 0,1 0 1 0 0,-1-1-1 0 0,-1 1 1 0 0,1 0-1 0 0,1 4 1 0 0,3 9-175 0 0,-2-1 1 0 0,0 0-1 0 0,-1 1 1 0 0,0 0-1 0 0,0 27 0 0 0,-3-36-425 0 0,-1 0-1 0 0,1 1 1 0 0,-2-1-1 0 0,-1 10 0 0 0,3-18 614 0 0,0 0-1 0 0,0 1 0 0 0,0-1 0 0 0,0 0 1 0 0,0 0-1 0 0,0 0 0 0 0,0 0 1 0 0,0 1-1 0 0,0-1 0 0 0,0 0 1 0 0,0 0-1 0 0,0 0 0 0 0,0 0 1 0 0,0 1-1 0 0,0-1 0 0 0,0 0 0 0 0,-1 0 1 0 0,1 0-1 0 0,0 0 0 0 0,0 0 1 0 0,0 1-1 0 0,0-1 0 0 0,0 0 1 0 0,0 0-1 0 0,0 0 0 0 0,0 0 1 0 0,-1 0-1 0 0,1 0 0 0 0,0 1 0 0 0,0-1 1 0 0,0 0-1 0 0,0 0 0 0 0,0 0 1 0 0,0 0-1 0 0,-1 0 0 0 0,1 0 1 0 0,0 0-1 0 0,0 0 0 0 0,0 0 1 0 0,0 0-1 0 0,-1 0 0 0 0,1 0 0 0 0,0 0 1 0 0,0 0-1 0 0,0 0 0 0 0,0 0 1 0 0,-1 0-1 0 0,1 0 0 0 0,0 0 1 0 0,0 0-1 0 0,0 0 0 0 0,0 0 1 0 0,-1 0-1 0 0,1 0 0 0 0,0 0 1 0 0,-7-13 22 0 0,-1-20 572 0 0,8 27-438 0 0,0 0 1 0 0,0 1 0 0 0,0-1 0 0 0,1 0 0 0 0,0 0 0 0 0,0 1 0 0 0,0-1-1 0 0,1 1 1 0 0,0-1 0 0 0,0 1 0 0 0,5-11 0 0 0,-5 14-72 0 0,0-1 0 0 0,0 0 0 0 0,0 1 0 0 0,1-1 0 0 0,-1 1 0 0 0,0 0 0 0 0,1 0 0 0 0,-1 0 0 0 0,1 0 0 0 0,0 0 0 0 0,0 1 0 0 0,0-1 0 0 0,0 1 0 0 0,0 0 0 0 0,0-1 0 0 0,0 2 0 0 0,0-1 0 0 0,0 0 0 0 0,1 0 0 0 0,-1 1 0 0 0,0 0 0 0 0,4 0 0 0 0,23 1-128 0 0,-11 0-80 0 0,-1-1 0 0 0,1-1 0 0 0,21-3 0 0 0,-36 3 14 0 0,0 1-1 0 0,0-1 1 0 0,0 0 0 0 0,0 0-1 0 0,-1-1 1 0 0,1 1-1 0 0,0-1 1 0 0,-1 0-1 0 0,1 0 1 0 0,-1 0 0 0 0,0 0-1 0 0,0-1 1 0 0,0 1-1 0 0,0-1 1 0 0,0 0 0 0 0,0 0-1 0 0,-1 0 1 0 0,1 0-1 0 0,-1 0 1 0 0,3-6-1 0 0,-4 7-29 0 0,0 0-1 0 0,0 0 0 0 0,0 0 1 0 0,-1 0-1 0 0,1 0 0 0 0,-1 0 1 0 0,0 0-1 0 0,1 0 0 0 0,-1-1 1 0 0,0 1-1 0 0,0 0 0 0 0,0 0 1 0 0,-1 0-1 0 0,1 0 0 0 0,0 0 1 0 0,-1 0-1 0 0,0 0 0 0 0,1 0 0 0 0,-1 0 1 0 0,0 0-1 0 0,0 0 0 0 0,0 0 1 0 0,0 0-1 0 0,0 0 0 0 0,0 0 1 0 0,-1 1-1 0 0,1-1 0 0 0,-1 1 1 0 0,1-1-1 0 0,-1 1 0 0 0,0-1 1 0 0,1 1-1 0 0,-1 0 0 0 0,0 0 1 0 0,-3-2-1 0 0,2 2 181 0 0,0 0 0 0 0,1-1 0 0 0,-1 1 0 0 0,0 0 0 0 0,0 1-1 0 0,-1-1 1 0 0,1 0 0 0 0,0 1 0 0 0,0 0 0 0 0,0 0 0 0 0,0 0 0 0 0,0 0 0 0 0,-1 0 0 0 0,1 0 0 0 0,0 1 0 0 0,0 0 0 0 0,0-1 0 0 0,0 1 0 0 0,0 0-1 0 0,0 1 1 0 0,0-1 0 0 0,1 0 0 0 0,-6 4 0 0 0,4-1 156 0 0,1-1-1 0 0,-1 1 1 0 0,1 0-1 0 0,0 0 1 0 0,0 0-1 0 0,0 0 1 0 0,1 1 0 0 0,0-1-1 0 0,0 1 1 0 0,0-1-1 0 0,0 1 1 0 0,1 0-1 0 0,-1 0 1 0 0,1 0-1 0 0,0 0 1 0 0,1 0-1 0 0,-1 0 1 0 0,1 0 0 0 0,0 0-1 0 0,0 0 1 0 0,1 0-1 0 0,0 0 1 0 0,0-1-1 0 0,0 1 1 0 0,3 8-1 0 0,-2-6-246 0 0,0-1-1 0 0,1 1 1 0 0,0-1-1 0 0,0 0 0 0 0,0 0 1 0 0,1 0-1 0 0,0 0 0 0 0,0 0 1 0 0,0-1-1 0 0,1 0 0 0 0,0 0 1 0 0,0 0-1 0 0,0-1 1 0 0,1 0-1 0 0,0 0 0 0 0,-1 0 1 0 0,1 0-1 0 0,10 3 0 0 0,-15-6-104 0 0,0-1 1 0 0,0 1-1 0 0,0-1 0 0 0,0 0 0 0 0,1 1 0 0 0,-1-1 0 0 0,0 0 0 0 0,0 0 1 0 0,0 0-1 0 0,0 0 0 0 0,1 0 0 0 0,-1 0 0 0 0,0 0 0 0 0,0-1 0 0 0,0 1 1 0 0,0 0-1 0 0,0-1 0 0 0,0 1 0 0 0,1 0 0 0 0,-1-1 0 0 0,0 1 0 0 0,0-1 1 0 0,1-1-1 0 0,-1 1-24 0 0,1-1-1 0 0,-1 0 1 0 0,1 1 0 0 0,-1-1 0 0 0,0 0 0 0 0,0 0 0 0 0,0 0 0 0 0,0 0 0 0 0,0 0-1 0 0,0 0 1 0 0,1-4 0 0 0,0-8-203 0 0,0 0-1 0 0,0 0 1 0 0,-1-19-1 0 0,0 14 161 0 0,0-19 354 0 0,-1 26 622 0 0,0 0-1 0 0,1 0 0 0 0,1-1 0 0 0,-1 1 0 0 0,2 1 0 0 0,4-16 0 0 0,-5 51 2487 0 0,3 5-3386 0 0,13 39 1 0 0,-13-57 85 0 0,1 1-1 0 0,0-2 1 0 0,0 1 0 0 0,1-1-1 0 0,0 0 1 0 0,1 0 0 0 0,0-1-1 0 0,18 17 1 0 0,-14-15 6 0 0,-15-14-25 0 0,1-1 1 0 0,-1 0 0 0 0,1 0 0 0 0,0 0 0 0 0,0 0 0 0 0,1-1 0 0 0,-1 1 0 0 0,1 0 0 0 0,0-1-1 0 0,0 1 1 0 0,0-1 0 0 0,1 1 0 0 0,-1-6 0 0 0,3-60 11 0 0,-1 57 209 0 0,0 3 112 0 0,0 0 0 0 0,0 0 0 0 0,1 0 0 0 0,0 0 1 0 0,0 1-1 0 0,1-1 0 0 0,1 1 0 0 0,0-1 0 0 0,5-8 1 0 0,25 3 1426 0 0,0 42-897 0 0,-24-20-798 0 0,1 0 0 0 0,0-1-1 0 0,0 0 1 0 0,0-1 0 0 0,1 0-1 0 0,-1 0 1 0 0,1-1 0 0 0,14 2-1 0 0,-22-5-18 0 0,0-1 0 0 0,1 1 0 0 0,-1-1 1 0 0,0 0-1 0 0,0 0 0 0 0,0 0 0 0 0,1-1 0 0 0,-1 0 0 0 0,0 0 0 0 0,0 0 0 0 0,0 0 0 0 0,0 0 0 0 0,0-1 0 0 0,0 0 0 0 0,-1 0 0 0 0,1 0 0 0 0,0 0 0 0 0,-1 0 0 0 0,1-1 0 0 0,-1 1 0 0 0,0-1 0 0 0,0 0 1 0 0,0 0-1 0 0,-1-1 0 0 0,1 1 0 0 0,-1 0 0 0 0,4-6 0 0 0,-4 4-11 0 0,4-4 55 0 0,0-1-1 0 0,-1-1 1 0 0,4-11 0 0 0,-8 20-15 0 0,0 0 1 0 0,-1 1-1 0 0,1-1 1 0 0,-1 0 0 0 0,1 1-1 0 0,-1-1 1 0 0,1 0-1 0 0,-1 0 1 0 0,0 0 0 0 0,0 1-1 0 0,0-1 1 0 0,0 0-1 0 0,0 0 1 0 0,-1 1-1 0 0,1-1 1 0 0,-1 0 0 0 0,1 0-1 0 0,-1 1 1 0 0,1-1-1 0 0,-1 0 1 0 0,0 1 0 0 0,0-1-1 0 0,0 1 1 0 0,0-1-1 0 0,0 1 1 0 0,0-1 0 0 0,0 1-1 0 0,-3-3 1 0 0,2 4-13 0 0,1-1 1 0 0,-1 1-1 0 0,0-1 0 0 0,0 1 1 0 0,0 0-1 0 0,-1 0 1 0 0,1 0-1 0 0,0 0 0 0 0,0 0 1 0 0,0 0-1 0 0,0 0 1 0 0,0 1-1 0 0,0-1 0 0 0,0 1 1 0 0,0-1-1 0 0,1 1 1 0 0,-1 0-1 0 0,0 0 1 0 0,0 0-1 0 0,0 0 0 0 0,-3 2 1 0 0,-36 28 42 0 0,40-30-26 0 0,-10 8 84 0 0,1 0 1 0 0,0 2 0 0 0,0-1-1 0 0,1 1 1 0 0,0 0-1 0 0,1 1 1 0 0,0 0-1 0 0,1 0 1 0 0,-7 17-1 0 0,12-24-41 0 0,1-1 0 0 0,-1 1 0 0 0,1 0 0 0 0,0-1 0 0 0,0 1 0 0 0,0 0 0 0 0,1 0 0 0 0,0 0-1 0 0,0 0 1 0 0,0 0 0 0 0,0-1 0 0 0,1 1 0 0 0,0 0 0 0 0,0 0 0 0 0,0 0 0 0 0,0-1 0 0 0,1 1 0 0 0,0-1 0 0 0,0 1 0 0 0,0-1 0 0 0,0 0 0 0 0,1 0 0 0 0,0 1 0 0 0,0-2-1 0 0,0 1 1 0 0,0 0 0 0 0,1-1 0 0 0,-1 1 0 0 0,1-1 0 0 0,4 3 0 0 0,44 28 89 0 0,-40-28-905 0 0,0 0 0 0 0,0 0-1 0 0,1-1 1 0 0,0-1-1 0 0,16 4 1 0 0,-25-7 481 0 0,1 0 0 0 0,0 0 0 0 0,0-1 0 0 0,0 1 0 0 0,-1-1 1 0 0,1 0-1 0 0,0 0 0 0 0,0-1 0 0 0,0 1 0 0 0,0-1 0 0 0,-1 0 1 0 0,1-1-1 0 0,0 1 0 0 0,-1-1 0 0 0,1 0 0 0 0,-1 0 1 0 0,1 0-1 0 0,-1 0 0 0 0,0-1 0 0 0,0 0 0 0 0,0 0 0 0 0,-1 0 1 0 0,1 0-1 0 0,-1-1 0 0 0,1 1 0 0 0,-1-1 0 0 0,0 0 1 0 0,0 0-1 0 0,3-7 0 0 0,4-8-234 0 0,-1-1 0 0 0,10-30 1 0 0,-13 31-284 0 0</inkml:trace>
   <inkml:trace contextRef="#ctx0" brushRef="#br0" timeOffset="3832.06">3249 418 1216 0 0,'-1'-2'2739'0'0,"-1"5"-985"0"0,1 19-339 0 0,1 30-948 0 0,44 177-102 0 0,-17-110-3605 0 0,-27-117 3139 0 0,0 1 1 0 0,1 0-1 0 0,-1-1 1 0 0,0 1-1 0 0,0-1 1 0 0,-1 1-1 0 0,1-1 1 0 0,0 1-1 0 0,-1 0 1 0 0,0-1-1 0 0,1 1 1 0 0,-1-1-1 0 0,0 0 1 0 0,0 1-1 0 0,-1-1 1 0 0,-2 5-1 0 0,4-7 117 0 0,-1 1-1 0 0,1-1 0 0 0,-1 1 1 0 0,1-1-1 0 0,-1 1 1 0 0,1-1-1 0 0,-1 0 1 0 0,1 1-1 0 0,-1-1 1 0 0,0 0-1 0 0,1 1 0 0 0,-1-1 1 0 0,0 0-1 0 0,1 0 1 0 0,-1 1-1 0 0,0-1 1 0 0,1 0-1 0 0,-1 0 0 0 0,0 0 1 0 0,1 0-1 0 0,-1 0 1 0 0,0 0-1 0 0,-1 0 1 0 0,1-1 122 0 0,0 1 0 0 0,-1-1 0 0 0,1 0-1 0 0,0 0 1 0 0,-1 1 0 0 0,1-1 0 0 0,0 0 0 0 0,0 0 0 0 0,0 0 0 0 0,0 0 0 0 0,0 0 0 0 0,0-1 0 0 0,0 1 0 0 0,0 0 0 0 0,1 0 0 0 0,-2-2 0 0 0,-1-3 365 0 0,-1-1 1 0 0,1 1 0 0 0,0-1 0 0 0,1 0 0 0 0,0 1 0 0 0,0-1-1 0 0,0 0 1 0 0,1 0 0 0 0,0 0 0 0 0,0-1 0 0 0,1 1-1 0 0,0 0 1 0 0,0 0 0 0 0,1 0 0 0 0,0 0 0 0 0,0 0 0 0 0,4-12-1 0 0,-3 14-460 0 0,0 0-1 0 0,0 0 0 0 0,1 0 0 0 0,0 0 0 0 0,0 0 0 0 0,0 1 0 0 0,0 0 0 0 0,1-1 0 0 0,0 1 0 0 0,0 1 0 0 0,0-1 0 0 0,0 0 0 0 0,1 1 0 0 0,-1 0 0 0 0,1 0 0 0 0,0 0 0 0 0,0 1 0 0 0,0 0 0 0 0,0 0 1 0 0,0 0-1 0 0,0 0 0 0 0,1 1 0 0 0,7-1 0 0 0,1 0-846 0 0,-1 0 1 0 0,1 1 0 0 0,0 1 0 0 0,17 2 0 0 0,-24-1-691 0 0,1 0 1 0 0,0 1 0 0 0,0 0-1 0 0,-1 0 1 0 0,9 4 0 0 0,-10-3-892 0 0</inkml:trace>
-  <inkml:trace contextRef="#ctx0" brushRef="#br0" timeOffset="4232.48">1482 1343 2993 0 0,'2'0'222'0'0,"-1"1"0"0"0,0 0 1 0 0,0-1-1 0 0,1 1 0 0 0,-1 0 1 0 0,0 0-1 0 0,0 0 0 0 0,0 0 1 0 0,0 0-1 0 0,0 0 0 0 0,0 0 1 0 0,-1 0-1 0 0,1 0 1 0 0,0 0-1 0 0,0 1 0 0 0,-1-1 1 0 0,1 0-1 0 0,0 2 0 0 0,12 28 168 0 0,-13-29-279 0 0,5 16-228 0 0,0-1 0 0 0,-2 1 1 0 0,0 0-1 0 0,0 26 1 0 0,-2-25-1329 0 0,1 0 0 0 0,0 0 0 0 0,10 33 0 0 0,-10-46 218 0 0</inkml:trace>
+  <inkml:trace contextRef="#ctx0" brushRef="#br0" timeOffset="4232.46">1482 1343 2993 0 0,'2'0'222'0'0,"-1"1"0"0"0,0 0 1 0 0,0-1-1 0 0,1 1 0 0 0,-1 0 1 0 0,0 0-1 0 0,0 0 0 0 0,0 0 1 0 0,0 0-1 0 0,0 0 0 0 0,0 0 1 0 0,-1 0-1 0 0,1 0 1 0 0,0 0-1 0 0,0 1 0 0 0,-1-1 1 0 0,1 0-1 0 0,0 2 0 0 0,12 28 168 0 0,-13-29-279 0 0,5 16-228 0 0,0-1 0 0 0,-2 1 1 0 0,0 0-1 0 0,0 26 1 0 0,-2-25-1329 0 0,1 0 0 0 0,0 0 0 0 0,10 33 0 0 0,-10-46 218 0 0</inkml:trace>
   <inkml:trace contextRef="#ctx0" brushRef="#br0" timeOffset="4384.32">1418 1155 4657 0 0,'-4'-14'6145'0'0,"7"19"-5013"0"0,15 32-6766 0 0,-1-1 1422 0 0,-10-24 2404 0 0</inkml:trace>
   <inkml:trace contextRef="#ctx0" brushRef="#br0" timeOffset="4719.07">1701 1254 3961 0 0,'-1'53'8475'0'0,"-1"-21"-8997"0"0,2 0-1 0 0,6 59 1 0 0,17 24-5634 0 0,-20-127 3051 0 0,10-25 2784 0 0,-5 13 300 0 0,2-7 408 0 0,11-34 1789 0 0,2 1 3460 0 0,-16 53-2661 0 0,-7 21-1300 0 0,-1-3-1908 0 0,1-1 0 0 0,1 1 0 0 0,-1 0 1 0 0,1-1-1 0 0,3 12 0 0 0,0 10-805 0 0,-3-16-90 0 0,1-1 1 0 0,0 1 0 0 0,6 18-1 0 0,-8-27 854 0 0,1 0 1 0 0,0-1-1 0 0,0 1 0 0 0,0-1 0 0 0,0 1 1 0 0,1-1-1 0 0,-1 0 0 0 0,1 1 0 0 0,0-1 0 0 0,-1 0 1 0 0,1 0-1 0 0,0 0 0 0 0,0 0 0 0 0,0-1 0 0 0,0 1 1 0 0,1 0-1 0 0,-1-1 0 0 0,0 1 0 0 0,1-1 0 0 0,-1 0 1 0 0,5 1-1 0 0,0-1-777 0 0</inkml:trace>
   <inkml:trace contextRef="#ctx0" brushRef="#br0" timeOffset="4950.66">2072 1172 4097 0 0,'-2'7'6818'0'0,"-3"12"-6117"0"0,-2 3-450 0 0,1 1 0 0 0,1-1 1 0 0,1 1-1 0 0,1 0 0 0 0,1 1 0 0 0,2-1 1 0 0,0 0-1 0 0,1 0 0 0 0,8 46 0 0 0,-5-55-275 0 0,1-1 0 0 0,1 1 0 0 0,-1-1-1 0 0,2 1 1 0 0,0-2 0 0 0,16 23-1 0 0,-18-29-259 0 0,0 0 0 0 0,1 0-1 0 0,-1 0 1 0 0,1-1 0 0 0,0 0-1 0 0,9 5 1 0 0,-11-7-187 0 0,0-1 0 0 0,0 0 0 0 0,0-1 0 0 0,0 1 0 0 0,0-1-1 0 0,0 0 1 0 0,0 0 0 0 0,0 0 0 0 0,0 0 0 0 0,1-1 0 0 0,-1 0 0 0 0,6 0 0 0 0,-9 0 344 0 0,0 0 1 0 0,0 0-1 0 0,1 0 1 0 0,-1 0-1 0 0,0 0 1 0 0,0 0-1 0 0,0 0 0 0 0,0-1 1 0 0,0 1-1 0 0,0 0 1 0 0,1-1-1 0 0,-1 1 1 0 0,0-1-1 0 0,0 1 0 0 0,0-1 1 0 0,0 0-1 0 0,-1 1 1 0 0,1-1-1 0 0,0 0 1 0 0,0 0-1 0 0,0 0 0 0 0,0 0 1 0 0,-1 1-1 0 0,1-1 1 0 0,-1 0-1 0 0,1 0 1 0 0,0 0-1 0 0,-1 0 1 0 0,1-1-1 0 0,-1 1 0 0 0,0 0 1 0 0,1 0-1 0 0,-1 0 1 0 0,0 0-1 0 0,0 0 1 0 0,0-2-1 0 0,0 0 100 0 0,0 0 1 0 0,-1 0-1 0 0,1 0 0 0 0,-1 0 1 0 0,0 0-1 0 0,0 0 1 0 0,0 0-1 0 0,-1 1 0 0 0,1-1 1 0 0,0 0-1 0 0,-1 1 0 0 0,-3-5 1 0 0,-4-5-725 0 0</inkml:trace>
@@ -5297,7 +6205,7 @@
 </inkml:ink>
 </file>
 
-<file path=word/ink/ink24.xml><?xml version="1.0" encoding="utf-8"?>
+<file path=word/ink/ink32.xml><?xml version="1.0" encoding="utf-8"?>
 <inkml:ink xmlns:inkml="http://www.w3.org/2003/InkML">
   <inkml:definitions>
     <inkml:context xml:id="ctx0">
@@ -5325,21 +6233,21 @@
     </inkml:brush>
   </inkml:definitions>
   <inkml:trace contextRef="#ctx0" brushRef="#br0">0 1548 4161 0 0,'7'-6'3758'0'0,"25"-16"-3191"0"0,1 10-124 0 0,1 1 1 0 0,0 2 0 0 0,1 2-1 0 0,0 1 1 0 0,52-2 0 0 0,-18 0 221 0 0,481-83 1719 0 0,-114 15-1239 0 0,-200 55-1007 0 0,-135 20-3058 0 0,-111-2-5786 0 0,-9-7 6186 0 0,13 6 1362 0 0</inkml:trace>
-  <inkml:trace contextRef="#ctx0" brushRef="#br0" timeOffset="635.83">770 524 1960 0 0,'10'34'1351'0'0,"11"101"-672"0"0,3 141 0 0 0,-19-210-607 0 0,4 241 364 0 0,-8-163-671 0 0,28 211-1 0 0,33-96-318 0 0,-49-214 199 0 0,-9-36-2087 0 0,-5-11 1223 0 0</inkml:trace>
+  <inkml:trace contextRef="#ctx0" brushRef="#br0" timeOffset="635.81">770 524 1960 0 0,'10'34'1351'0'0,"11"101"-672"0"0,3 141 0 0 0,-19-210-607 0 0,4 241 364 0 0,-8-163-671 0 0,28 211-1 0 0,33-96-318 0 0,-49-214 199 0 0,-9-36-2087 0 0,-5-11 1223 0 0</inkml:trace>
   <inkml:trace contextRef="#ctx0" brushRef="#br0" timeOffset="13345.95">516 633 5337 0 0,'0'0'1187'0'0,"8"31"624"0"0,-2-15-1636 0 0,0 0 0 0 0,2-1 0 0 0,0 0 0 0 0,1 0 0 0 0,0-1-1 0 0,1 0 1 0 0,1 0 0 0 0,0-1 0 0 0,1-1 0 0 0,0 0 0 0 0,1 0 0 0 0,0-2 0 0 0,1 1 0 0 0,0-2-1 0 0,1 0 1 0 0,0 0 0 0 0,0-1 0 0 0,26 8 0 0 0,-25-10-170 0 0,1-1 0 0 0,-1 0-1 0 0,1-2 1 0 0,0 0 0 0 0,0-1 0 0 0,1 0 0 0 0,-1-2-1 0 0,0 0 1 0 0,1-1 0 0 0,-1 0 0 0 0,0-1 0 0 0,0-2-1 0 0,0 1 1 0 0,0-2 0 0 0,-1 0 0 0 0,0-1 0 0 0,0-1-1 0 0,22-12 1 0 0,-26 11 179 0 0,1-1 0 0 0,-2 0-1 0 0,1-1 1 0 0,-1 0 0 0 0,-1 0-1 0 0,0-1 1 0 0,-1-1 0 0 0,0 0-1 0 0,15-25 1 0 0,-20 29-203 0 0,0-1 0 0 0,0 1 1 0 0,-1-1-1 0 0,0 0 0 0 0,-1 0 0 0 0,0 0 0 0 0,0 0 1 0 0,-1 0-1 0 0,0-13 0 0 0,-1 15-405 0 0,-1 0 1 0 0,0 1-1 0 0,0-1 0 0 0,0 0 0 0 0,-1 1 1 0 0,0-1-1 0 0,0 1 0 0 0,-5-9 1 0 0,7 15 234 0 0,0 0 1 0 0,-1 0 0 0 0,1 0 0 0 0,0-1 0 0 0,-1 1-1 0 0,1 0 1 0 0,0 0 0 0 0,-1 0 0 0 0,1 0-1 0 0,-1 0 1 0 0,1 0 0 0 0,0 0 0 0 0,-1 0 0 0 0,1 0-1 0 0,0 1 1 0 0,-1-1 0 0 0,1 0 0 0 0,-1 0-1 0 0,1 0 1 0 0,0 0 0 0 0,-1 0 0 0 0,1 1 0 0 0,0-1-1 0 0,0 0 1 0 0,-1 0 0 0 0,1 0 0 0 0,0 1-1 0 0,-1-1 1 0 0,1 0 0 0 0,0 1 0 0 0,0-1-1 0 0,-1 0 1 0 0,1 1 0 0 0,0-1 0 0 0,0 0 0 0 0,0 1-1 0 0,0-1 1 0 0,-1 1 0 0 0,0 0-38 0 0,-3 5-1456 0 0</inkml:trace>
-  <inkml:trace contextRef="#ctx0" brushRef="#br0" timeOffset="13795.36">364 848 4185 0 0,'2'5'507'0'0,"0"1"1"0"0,0-1-1 0 0,1 0 0 0 0,-1 0 1 0 0,1 0-1 0 0,1 0 0 0 0,3 5 1 0 0,4 6 75 0 0,35 57 436 0 0,3-1 0 0 0,3-3 0 0 0,77 80 0 0 0,-116-136-1036 0 0,0 0 0 0 0,1-1 0 0 0,1-1 0 0 0,0 0 0 0 0,1-1 0 0 0,0-1 0 0 0,0 0 0 0 0,1-1 0 0 0,0-1 0 0 0,0 0 0 0 0,1-2 0 0 0,0 0 0 0 0,0 0 0 0 0,0-2 0 0 0,0 0 0 0 0,1-2 0 0 0,-1 0 0 0 0,1-1 0 0 0,-1 0 0 0 0,1-2 0 0 0,-1 0 0 0 0,1-1 0 0 0,-1-1 0 0 0,0-1 0 0 0,-1 0 0 0 0,1-1 0 0 0,29-16 0 0 0,-22 9 217 0 0,-1-2 0 0 0,0-1 0 0 0,-1-1 0 0 0,-1-1 0 0 0,31-32 0 0 0,-38 34 6 0 0,-1 0-1 0 0,-1-1 1 0 0,0-1-1 0 0,-1 0 1 0 0,-1-1-1 0 0,-1 0 1 0 0,15-39-1 0 0,-21 44-526 0 0,-2 0 0 0 0,1-1 0 0 0,-2 0 0 0 0,0 1 0 0 0,-1-1 0 0 0,0 0 0 0 0,-3-16 0 0 0,0-25-9951 0 0</inkml:trace>
+  <inkml:trace contextRef="#ctx0" brushRef="#br0" timeOffset="13795.34">364 848 4185 0 0,'2'5'507'0'0,"0"1"1"0"0,0-1-1 0 0,1 0 0 0 0,-1 0 1 0 0,1 0-1 0 0,1 0 0 0 0,3 5 1 0 0,4 6 75 0 0,35 57 436 0 0,3-1 0 0 0,3-3 0 0 0,77 80 0 0 0,-116-136-1036 0 0,0 0 0 0 0,1-1 0 0 0,1-1 0 0 0,0 0 0 0 0,1-1 0 0 0,0-1 0 0 0,0 0 0 0 0,1-1 0 0 0,0-1 0 0 0,0 0 0 0 0,1-2 0 0 0,0 0 0 0 0,0 0 0 0 0,0-2 0 0 0,0 0 0 0 0,1-2 0 0 0,-1 0 0 0 0,1-1 0 0 0,-1 0 0 0 0,1-2 0 0 0,-1 0 0 0 0,1-1 0 0 0,-1-1 0 0 0,0-1 0 0 0,-1 0 0 0 0,1-1 0 0 0,29-16 0 0 0,-22 9 217 0 0,-1-2 0 0 0,0-1 0 0 0,-1-1 0 0 0,-1-1 0 0 0,31-32 0 0 0,-38 34 6 0 0,-1 0-1 0 0,-1-1 1 0 0,0-1-1 0 0,-1 0 1 0 0,-1-1-1 0 0,-1 0 1 0 0,15-39-1 0 0,-21 44-526 0 0,-2 0 0 0 0,1-1 0 0 0,-2 0 0 0 0,0 1 0 0 0,-1-1 0 0 0,0 0 0 0 0,-3-16 0 0 0,0-25-9951 0 0</inkml:trace>
   <inkml:trace contextRef="#ctx0" brushRef="#br0" timeOffset="14467.01">2383 756 2208 0 0,'1'-1'202'0'0,"1"-1"110"0"0,0 0 0 0 0,0 1 1 0 0,0-1-1 0 0,0 0 0 0 0,1 1 0 0 0,-1 0 1 0 0,1-1-1 0 0,-1 1 0 0 0,1 0 0 0 0,-1 1 1 0 0,1-1-1 0 0,0 0 0 0 0,5 0 0 0 0,-14 1 4240 0 0,-5 1-3352 0 0,-13 1-1221 0 0,-19-1-68 0 0,0 1-1 0 0,-1 3 1 0 0,2 1 0 0 0,-79 22-1 0 0,89-18-3836 0 0,-54 27 0 0 0,81-37 1400 0 0,5-1 1103 0 0</inkml:trace>
   <inkml:trace contextRef="#ctx0" brushRef="#br0" timeOffset="14835.28">2064 662 5265 0 0,'-8'-9'3890'0'0,"1"4"-2655"0"0,-6 15-2299 0 0,7-4 983 0 0,-21 18 74 0 0,1 2 1 0 0,2 0 0 0 0,0 2-1 0 0,2 1 1 0 0,0 0 0 0 0,-28 55 0 0 0,49-82 47 0 0,0 0 1 0 0,0 0-1 0 0,0 0 0 0 0,0 0 1 0 0,1 1-1 0 0,-1-1 1 0 0,0 0-1 0 0,1 0 1 0 0,0 1-1 0 0,-1-1 1 0 0,1 0-1 0 0,0 1 0 0 0,0-1 1 0 0,1 0-1 0 0,-1 0 1 0 0,0 1-1 0 0,1-1 1 0 0,-1 0-1 0 0,1 0 1 0 0,0 1-1 0 0,0-1 0 0 0,0 0 1 0 0,0 0-1 0 0,0 0 1 0 0,0 0-1 0 0,0 0 1 0 0,1 0-1 0 0,-1-1 1 0 0,1 1-1 0 0,-1 0 1 0 0,1-1-1 0 0,0 1 0 0 0,0-1 1 0 0,-1 1-1 0 0,1-1 1 0 0,0 0-1 0 0,0 0 1 0 0,1 0-1 0 0,-1 0 1 0 0,4 1-1 0 0,10 3 385 0 0,-1 0 1 0 0,1-1-1 0 0,0-1 1 0 0,26 3-1 0 0,-31-5-499 0 0,19 3 320 0 0,-20-1-110 0 0,-1-1 0 0 0,1-1 0 0 0,-1 0 1 0 0,1 0-1 0 0,0-1 0 0 0,0 0 0 0 0,-1-1 0 0 0,1 0 1 0 0,19-4-1 0 0,-28 4-30 0 0,1-1 0 0 0,-1 1 0 0 0,1 0 0 0 0,-1-1 0 0 0,1 1 0 0 0,-1-1 0 0 0,0 1 0 0 0,0-1 0 0 0,0 1 0 0 0,0-1 0 0 0,0 0 0 0 0,0 0 0 0 0,0 1 0 0 0,0-1-1 0 0,-1 0 1 0 0,1 0 0 0 0,-1 0 0 0 0,1-3 0 0 0,4-43 76 0 0,-4 35-152 0 0,1-21-574 0 0,-2 0 0 0 0,-1-1 0 0 0,-1 1 0 0 0,-2 0 1 0 0,-2 0-1 0 0,-1 1 0 0 0,-14-43 0 0 0,18 69 1105 0 0,-2 1-3635 0 0,3 6-1389 0 0,2 8 856 0 0,2-3 2008 0 0</inkml:trace>
-  <inkml:trace contextRef="#ctx0" brushRef="#br0" timeOffset="16898.13">1532 421 4121 0 0,'-1'13'2637'0'0,"1"52"-2519"0"0,2-39-151 0 0,1 0 0 0 0,1-1 0 0 0,10 34 0 0 0,-12-52-175 0 0,0 0 0 0 0,0 0 0 0 0,1-1 0 0 0,0 1 0 0 0,0-1 0 0 0,0 0 0 0 0,1 1 0 0 0,0-2 0 0 0,0 1 0 0 0,1 0 0 0 0,0-1 0 0 0,0 0 0 0 0,0 0 0 0 0,0 0 0 0 0,1-1 1 0 0,0 0-1 0 0,7 5 0 0 0,4-7-1029 0 0,-17-2 1219 0 0,1 0 1 0 0,-1-1 0 0 0,1 1 0 0 0,-1 0 0 0 0,0-1-1 0 0,1 1 1 0 0,-1 0 0 0 0,0-1 0 0 0,1 1-1 0 0,-1-1 1 0 0,0 1 0 0 0,0-1 0 0 0,1 1 0 0 0,-1 0-1 0 0,0-1 1 0 0,0 1 0 0 0,0-1 0 0 0,1 0-1 0 0,-1 1 1 0 0,0-1 0 0 0,0 1 0 0 0,0-1 0 0 0,0 1-1 0 0,0-1 1 0 0,0 1 0 0 0,0-1 0 0 0,0 1-1 0 0,0-1 1 0 0,-1 0 0 0 0,0-5-1014 0 0</inkml:trace>
-  <inkml:trace contextRef="#ctx0" brushRef="#br0" timeOffset="17134.13">1562 619 1424 0 0,'-6'-5'233'0'0,"1"0"1"0"0,-1 0-1 0 0,1 0 0 0 0,1-1 0 0 0,-1 0 0 0 0,1 0 0 0 0,0 0 0 0 0,0 0 0 0 0,1-1 0 0 0,-5-10 1 0 0,8 15-146 0 0,-1-1 0 0 0,1 1 1 0 0,-1-1-1 0 0,1 1 1 0 0,0 0-1 0 0,0-1 0 0 0,0 1 1 0 0,0-1-1 0 0,0 1 1 0 0,1 0-1 0 0,-1-1 0 0 0,1 1 1 0 0,0-1-1 0 0,-1 1 1 0 0,1 0-1 0 0,0 0 0 0 0,0 0 1 0 0,0-1-1 0 0,1 1 1 0 0,-1 0-1 0 0,0 0 1 0 0,1 0-1 0 0,0 1 0 0 0,-1-1 1 0 0,1 0-1 0 0,0 1 1 0 0,0-1-1 0 0,0 1 0 0 0,0-1 1 0 0,0 1-1 0 0,0 0 1 0 0,0 0-1 0 0,0 0 0 0 0,5-1 1 0 0,13-8 152 0 0,1 1-100 0 0,34-12 0 0 0,-49 19-155 0 0,0 0 0 0 0,0 1-1 0 0,0 0 1 0 0,1 0-1 0 0,-1 0 1 0 0,0 1 0 0 0,0 0-1 0 0,1 1 1 0 0,-1-1 0 0 0,11 3-1 0 0,-17-3 18 0 0,1 0 0 0 0,-1 0 0 0 0,1 1 0 0 0,-1-1 0 0 0,0 0 0 0 0,1 0 0 0 0,-1 0 0 0 0,0 0 0 0 0,1 0 0 0 0,-1 1 0 0 0,0-1 0 0 0,0 0-1 0 0,1 0 1 0 0,-1 0 0 0 0,0 1 0 0 0,1-1 0 0 0,-1 0 0 0 0,0 1 0 0 0,0-1 0 0 0,0 0 0 0 0,1 0 0 0 0,-1 1 0 0 0,0-1 0 0 0,0 0 0 0 0,0 1 0 0 0,0-1 0 0 0,0 0 0 0 0,1 1-1 0 0,-1-1 1 0 0,0 1 0 0 0,0-1 0 0 0,0 0 0 0 0,0 1 0 0 0,0-1 0 0 0,0 0 0 0 0,0 1 0 0 0,0-1 0 0 0,-1 1 0 0 0,-9 16 343 0 0,-20 8-84 0 0,4-11-901 0 0,23-14 433 0 0,0 1 0 0 0,1 0 0 0 0,-1 0 0 0 0,1 0 0 0 0,-1 1 0 0 0,1-1 1 0 0,0 0-1 0 0,-1 1 0 0 0,1 0 0 0 0,0-1 0 0 0,0 1 0 0 0,0 0 0 0 0,0 0 0 0 0,0 0 0 0 0,1 0 0 0 0,-1 1 0 0 0,0-1 0 0 0,1 0 1 0 0,0 1-1 0 0,0-1 0 0 0,-1 1 0 0 0,1-1 0 0 0,1 1 0 0 0,-1 0 0 0 0,0-1 0 0 0,1 1 0 0 0,-1 0 0 0 0,1 4 0 0 0,0 3-1066 0 0</inkml:trace>
+  <inkml:trace contextRef="#ctx0" brushRef="#br0" timeOffset="16898.12">1532 421 4121 0 0,'-1'13'2637'0'0,"1"52"-2519"0"0,2-39-151 0 0,1 0 0 0 0,1-1 0 0 0,10 34 0 0 0,-12-52-175 0 0,0 0 0 0 0,0 0 0 0 0,1-1 0 0 0,0 1 0 0 0,0-1 0 0 0,0 0 0 0 0,1 1 0 0 0,0-2 0 0 0,0 1 0 0 0,1 0 0 0 0,0-1 0 0 0,0 0 0 0 0,0 0 0 0 0,0 0 0 0 0,1-1 1 0 0,0 0-1 0 0,7 5 0 0 0,4-7-1029 0 0,-17-2 1219 0 0,1 0 1 0 0,-1-1 0 0 0,1 1 0 0 0,-1 0 0 0 0,0-1-1 0 0,1 1 1 0 0,-1 0 0 0 0,0-1 0 0 0,1 1-1 0 0,-1-1 1 0 0,0 1 0 0 0,0-1 0 0 0,1 1 0 0 0,-1 0-1 0 0,0-1 1 0 0,0 1 0 0 0,0-1 0 0 0,1 0-1 0 0,-1 1 1 0 0,0-1 0 0 0,0 1 0 0 0,0-1 0 0 0,0 1-1 0 0,0-1 1 0 0,0 1 0 0 0,0-1 0 0 0,0 1-1 0 0,0-1 1 0 0,-1 0 0 0 0,0-5-1014 0 0</inkml:trace>
+  <inkml:trace contextRef="#ctx0" brushRef="#br0" timeOffset="17134.12">1562 619 1424 0 0,'-6'-5'233'0'0,"1"0"1"0"0,-1 0-1 0 0,1 0 0 0 0,1-1 0 0 0,-1 0 0 0 0,1 0 0 0 0,0 0 0 0 0,0 0 0 0 0,1-1 0 0 0,-5-10 1 0 0,8 15-146 0 0,-1-1 0 0 0,1 1 1 0 0,-1-1-1 0 0,1 1 1 0 0,0 0-1 0 0,0-1 0 0 0,0 1 1 0 0,0-1-1 0 0,0 1 1 0 0,1 0-1 0 0,-1-1 0 0 0,1 1 1 0 0,0-1-1 0 0,-1 1 1 0 0,1 0-1 0 0,0 0 0 0 0,0 0 1 0 0,0-1-1 0 0,1 1 1 0 0,-1 0-1 0 0,0 0 1 0 0,1 0-1 0 0,0 1 0 0 0,-1-1 1 0 0,1 0-1 0 0,0 1 1 0 0,0-1-1 0 0,0 1 0 0 0,0-1 1 0 0,0 1-1 0 0,0 0 1 0 0,0 0-1 0 0,0 0 0 0 0,5-1 1 0 0,13-8 152 0 0,1 1-100 0 0,34-12 0 0 0,-49 19-155 0 0,0 0 0 0 0,0 1-1 0 0,0 0 1 0 0,1 0-1 0 0,-1 0 1 0 0,0 1 0 0 0,0 0-1 0 0,1 1 1 0 0,-1-1 0 0 0,11 3-1 0 0,-17-3 18 0 0,1 0 0 0 0,-1 0 0 0 0,1 1 0 0 0,-1-1 0 0 0,0 0 0 0 0,1 0 0 0 0,-1 0 0 0 0,0 0 0 0 0,1 0 0 0 0,-1 1 0 0 0,0-1 0 0 0,0 0-1 0 0,1 0 1 0 0,-1 0 0 0 0,0 1 0 0 0,1-1 0 0 0,-1 0 0 0 0,0 1 0 0 0,0-1 0 0 0,0 0 0 0 0,1 0 0 0 0,-1 1 0 0 0,0-1 0 0 0,0 0 0 0 0,0 1 0 0 0,0-1 0 0 0,0 0 0 0 0,1 1-1 0 0,-1-1 1 0 0,0 1 0 0 0,0-1 0 0 0,0 0 0 0 0,0 1 0 0 0,0-1 0 0 0,0 0 0 0 0,0 1 0 0 0,0-1 0 0 0,-1 1 0 0 0,-9 16 343 0 0,-20 8-84 0 0,4-11-901 0 0,23-14 433 0 0,0 1 0 0 0,1 0 0 0 0,-1 0 0 0 0,1 0 0 0 0,-1 1 0 0 0,1-1 1 0 0,0 0-1 0 0,-1 1 0 0 0,1 0 0 0 0,0-1 0 0 0,0 1 0 0 0,0 0 0 0 0,0 0 0 0 0,0 0 0 0 0,1 0 0 0 0,-1 1 0 0 0,0-1 0 0 0,1 0 1 0 0,0 1-1 0 0,0-1 0 0 0,-1 1 0 0 0,1-1 0 0 0,1 1 0 0 0,-1 0 0 0 0,0-1 0 0 0,1 1 0 0 0,-1 0 0 0 0,1 4 0 0 0,0 3-1066 0 0</inkml:trace>
   <inkml:trace contextRef="#ctx0" brushRef="#br0" timeOffset="17461.76">1812 616 2096 0 0,'0'0'151'0'0,"-1"1"0"0"0,0-1 0 0 0,1 0 0 0 0,-1 0 0 0 0,1 0 0 0 0,-1 0 0 0 0,0 0 0 0 0,1 1 0 0 0,-1-1-1 0 0,1 0 1 0 0,-1 0 0 0 0,1 1 0 0 0,-1-1 0 0 0,1 0 0 0 0,-1 1 0 0 0,1-1 0 0 0,-1 1 0 0 0,1-1 0 0 0,0 1 0 0 0,-1-1-1 0 0,1 0 1 0 0,-1 2 0 0 0,1-1-122 0 0,-1 0 0 0 0,1 0 1 0 0,-1 0-1 0 0,1 0 0 0 0,-1 0 0 0 0,1 0 0 0 0,0 0 0 0 0,-1 0 0 0 0,1 1 0 0 0,0-1 0 0 0,0 0 0 0 0,0 0 0 0 0,0 0 0 0 0,0 0 1 0 0,0 1-1 0 0,1-1 0 0 0,-1 0 0 0 0,0 0 0 0 0,0 0 0 0 0,1 0 0 0 0,-1 0 0 0 0,1 0 0 0 0,-1 0 0 0 0,1 0 0 0 0,-1 0 0 0 0,1 0 1 0 0,0 0-1 0 0,1 2 0 0 0,-2-3 39 0 0,1 0 0 0 0,-1 1 1 0 0,1-1-1 0 0,-1 0 1 0 0,1 0-1 0 0,-1 1 0 0 0,1-1 1 0 0,0 0-1 0 0,-1 0 0 0 0,1 0 1 0 0,-1 0-1 0 0,1 0 0 0 0,0 0 1 0 0,-1 0-1 0 0,1 0 1 0 0,-1 0-1 0 0,1 0 0 0 0,0 0 1 0 0,-1 0-1 0 0,1 0 0 0 0,-1 0 1 0 0,1 0-1 0 0,0-1 0 0 0,-1 1 1 0 0,1 0-1 0 0,-1 0 1 0 0,1-1-1 0 0,-1 1 0 0 0,1-1 1 0 0,13-19 1308 0 0,-12 15-1245 0 0,0-1 1 0 0,0 0-1 0 0,0 0 0 0 0,-1 0 1 0 0,1-12-1 0 0,-9 26-5282 0 0,-8 9 1806 0 0,9-11 1549 0 0</inkml:trace>
   <inkml:trace contextRef="#ctx0" brushRef="#br0" timeOffset="17852.91">1260 50 3425 0 0,'-3'-16'4141'0'0,"8"28"-2974"0"0,9 26-1299 0 0,-8-11 1 0 0,3 47 1 0 0,-8-58-301 0 0,0 0 0 0 0,1-1 0 0 0,1 1 0 0 0,0 0 0 0 0,1-1 0 0 0,1 0 0 0 0,0 0 0 0 0,14 26 0 0 0,-5-26-718 0 0,-14-16 1121 0 0,0 1 0 0 0,-1 0 0 0 0,1 0 0 0 0,0-1 0 0 0,0 1 0 0 0,0 0-1 0 0,0 0 1 0 0,0 0 0 0 0,1-1 0 0 0,-1 1 0 0 0,0 0 0 0 0,0 0 0 0 0,0-1 0 0 0,0 1-1 0 0,0 0 1 0 0,0 0 0 0 0,0 0 0 0 0,0-1 0 0 0,0 1 0 0 0,1 0 0 0 0,-1 0 0 0 0,0 0-1 0 0,0 0 1 0 0,0-1 0 0 0,0 1 0 0 0,1 0 0 0 0,-1 0 0 0 0,0 0 0 0 0,0 0 0 0 0,0 0-1 0 0,1-1 1 0 0,-1 1 0 0 0,0 0 0 0 0,0 0 0 0 0,0 0 0 0 0,1 0 0 0 0,-1 0 0 0 0,0 0 0 0 0,0 0-1 0 0,1 0 1 0 0,-1 0 0 0 0,0 0 0 0 0,0 0 0 0 0,0 0 0 0 0,1 0 0 0 0,-1 0 0 0 0,0 0-1 0 0,0 0 1 0 0,1 0 0 0 0,-1 0 0 0 0,0 0 0 0 0,0 1 0 0 0,0-1 0 0 0,1 0 0 0 0,-1 0-1 0 0,0 0 1 0 0,0 0 0 0 0,0 0 0 0 0,1 1 0 0 0,-1-1 0 0 0,0 0 0 0 0,0 0 0 0 0,0 0-1 0 0,1 1 1 0 0,-2-8-1160 0 0</inkml:trace>
   <inkml:trace contextRef="#ctx0" brushRef="#br0" timeOffset="18067.07">1215 87 4665 0 0,'-13'-14'2192'0'0,"12"4"-939"0"0,3 8-1202 0 0,0 1 0 0 0,1-1 1 0 0,-1 1-1 0 0,0-1 0 0 0,0 1 0 0 0,1 0 0 0 0,-1 0 0 0 0,1 0 0 0 0,3-1 0 0 0,4-2-192 0 0,18-6 269 0 0,0 0 0 0 0,49-9-1 0 0,-62 17-146 0 0,-1 0-1 0 0,0 1 1 0 0,1 0-1 0 0,-1 1 1 0 0,0 1-1 0 0,1 0 1 0 0,22 6-1 0 0,-35-7 21 0 0,0 1 0 0 0,-1-1 0 0 0,1 1 0 0 0,-1-1 0 0 0,1 1 0 0 0,-1-1-1 0 0,1 1 1 0 0,-1 0 0 0 0,1 0 0 0 0,-1 0 0 0 0,0 0 0 0 0,1 0 0 0 0,-1 0 0 0 0,0 0 0 0 0,0 0 0 0 0,0 1-1 0 0,2 1 1 0 0,-3-2 24 0 0,0 0 0 0 0,1 0 0 0 0,-1 0 0 0 0,0 0 0 0 0,0 0 0 0 0,0 0 1 0 0,1 0-1 0 0,-1 0 0 0 0,0 0 0 0 0,-1 0 0 0 0,1 0 0 0 0,0 0 0 0 0,0 0 0 0 0,0 0 0 0 0,0 0 0 0 0,-1 0 0 0 0,1 0 0 0 0,-1 0 0 0 0,1 0 0 0 0,-1 1 0 0 0,-2 2 49 0 0,1-1 1 0 0,0 0 0 0 0,-1 0-1 0 0,0 0 1 0 0,0 0-1 0 0,0 0 1 0 0,0 0-1 0 0,0-1 1 0 0,-1 0-1 0 0,1 1 1 0 0,-1-1 0 0 0,-4 2-1 0 0,-22 6-315 0 0,-42 9-1 0 0,50-15-1262 0 0,0 2-1 0 0,1 0 1 0 0,0 1-1 0 0,-34 17 0 0 0,45-17-275 0 0</inkml:trace>
-  <inkml:trace contextRef="#ctx0" brushRef="#br0" timeOffset="18249.17">1580 128 3801 0 0,'0'-1'97'0'0,"1"1"-1"0"0,0-1 1 0 0,-1 1 0 0 0,1-1 0 0 0,0 1-1 0 0,0 0 1 0 0,-1-1 0 0 0,1 1 0 0 0,0 0-1 0 0,0-1 1 0 0,0 1 0 0 0,-1 0 0 0 0,1 0-1 0 0,0 0 1 0 0,0 0 0 0 0,0 0 0 0 0,0 0-1 0 0,0 0 1 0 0,-1 0 0 0 0,1 0-1 0 0,0 0 1 0 0,0 1 0 0 0,0-1 0 0 0,-1 0-1 0 0,1 0 1 0 0,0 1 0 0 0,0-1 0 0 0,0 0-1 0 0,0 1 1 0 0,1 1-51 0 0,-1 0 0 0 0,1-1 0 0 0,-1 1 0 0 0,0 0 0 0 0,0 0 0 0 0,1 0 0 0 0,-1 0 1 0 0,0 0-1 0 0,-1 0 0 0 0,1 0 0 0 0,0 2 0 0 0,2 8-64 0 0,0-1 0 0 0,-1 1 0 0 0,0 14 0 0 0,0 16 140 0 0,-3-25-229 0 0,2 0 0 0 0,0 0 1 0 0,1-1-1 0 0,1 1 0 0 0,0 0 0 0 0,6 17 1 0 0,-7-32-248 0 0,-1 1 0 0 0,0 0 0 0 0,1-1 0 0 0,0 1 0 0 0,0-1 1 0 0,0 1-1 0 0,0-1 0 0 0,2 2 0 0 0,3 1-2236 0 0</inkml:trace>
+  <inkml:trace contextRef="#ctx0" brushRef="#br0" timeOffset="18249.16">1580 128 3801 0 0,'0'-1'97'0'0,"1"1"-1"0"0,0-1 1 0 0,-1 1 0 0 0,1-1 0 0 0,0 1-1 0 0,0 0 1 0 0,-1-1 0 0 0,1 1 0 0 0,0 0-1 0 0,0-1 1 0 0,0 1 0 0 0,-1 0 0 0 0,1 0-1 0 0,0 0 1 0 0,0 0 0 0 0,0 0 0 0 0,0 0-1 0 0,0 0 1 0 0,-1 0 0 0 0,1 0-1 0 0,0 0 1 0 0,0 1 0 0 0,0-1 0 0 0,-1 0-1 0 0,1 0 1 0 0,0 1 0 0 0,0-1 0 0 0,0 0-1 0 0,0 1 1 0 0,1 1-51 0 0,-1 0 0 0 0,1-1 0 0 0,-1 1 0 0 0,0 0 0 0 0,0 0 0 0 0,1 0 0 0 0,-1 0 1 0 0,0 0-1 0 0,-1 0 0 0 0,1 0 0 0 0,0 2 0 0 0,2 8-64 0 0,0-1 0 0 0,-1 1 0 0 0,0 14 0 0 0,0 16 140 0 0,-3-25-229 0 0,2 0 0 0 0,0 0 1 0 0,1-1-1 0 0,1 1 0 0 0,0 0 0 0 0,6 17 1 0 0,-7-32-248 0 0,-1 1 0 0 0,0 0 0 0 0,1-1 0 0 0,0 1 0 0 0,0-1 1 0 0,0 1-1 0 0,0-1 0 0 0,2 2 0 0 0,3 1-2236 0 0</inkml:trace>
 </inkml:ink>
 </file>
 
-<file path=word/ink/ink25.xml><?xml version="1.0" encoding="utf-8"?>
+<file path=word/ink/ink33.xml><?xml version="1.0" encoding="utf-8"?>
 <inkml:ink xmlns:inkml="http://www.w3.org/2003/InkML">
   <inkml:definitions>
     <inkml:context xml:id="ctx0">
@@ -5372,7 +6280,7 @@
 </inkml:ink>
 </file>
 
-<file path=word/ink/ink26.xml><?xml version="1.0" encoding="utf-8"?>
+<file path=word/ink/ink34.xml><?xml version="1.0" encoding="utf-8"?>
 <inkml:ink xmlns:inkml="http://www.w3.org/2003/InkML">
   <inkml:definitions>
     <inkml:context xml:id="ctx0">
@@ -5400,11 +6308,11 @@
     </inkml:brush>
   </inkml:definitions>
   <inkml:trace contextRef="#ctx0" brushRef="#br0">73 352 2336 0 0,'-9'1'4533'0'0,"-18"15"-4387"0"0,13-2-39 0 0,10-7-95 0 0,1 1 1 0 0,-1 0 0 0 0,2 0 0 0 0,-1 0 0 0 0,1 0 0 0 0,1 1 0 0 0,-1-1-1 0 0,2 0 1 0 0,-1 13 0 0 0,1 2 195 0 0,1 0 1 0 0,5 27-1 0 0,-5-41-55 0 0,0 0-1 0 0,1-1 1 0 0,1 1-1 0 0,-1-1 1 0 0,1 0-1 0 0,1 0 1 0 0,0 0-1 0 0,0 0 1 0 0,0 0 0 0 0,1-1-1 0 0,0 0 1 0 0,6 7-1 0 0,-6-9-70 0 0,1-1 1 0 0,-1 1-1 0 0,0-1 0 0 0,1-1 0 0 0,0 1 0 0 0,0-1 1 0 0,0 0-1 0 0,0 0 0 0 0,1-1 0 0 0,-1 0 1 0 0,1 0-1 0 0,-1 0 0 0 0,1-1 0 0 0,0 0 0 0 0,-1 0 1 0 0,8-1-1 0 0,-3 1 120 0 0,0-2 1 0 0,-1 0 0 0 0,1 0-1 0 0,-1-1 1 0 0,1 0 0 0 0,-1-1-1 0 0,1 0 1 0 0,-1 0 0 0 0,0-1-1 0 0,12-7 1 0 0,-16 8-99 0 0,-1-1 0 0 0,1 1 1 0 0,-1-1-1 0 0,0 0 0 0 0,0-1 1 0 0,0 1-1 0 0,0-1 0 0 0,-1 0 0 0 0,0 0 1 0 0,0-1-1 0 0,0 1 0 0 0,0-1 1 0 0,-1 1-1 0 0,0-1 0 0 0,-1-1 0 0 0,1 1 1 0 0,2-11-1 0 0,-1-2-165 0 0,-1-1 0 0 0,-2 1 1 0 0,1-1-1 0 0,-2 1 0 0 0,-1-1 0 0 0,0 1 1 0 0,-8-35-1 0 0,7 44 95 0 0,0 1 0 0 0,-1 0 1 0 0,0-1-1 0 0,-1 1 0 0 0,0 0 0 0 0,0 0 1 0 0,-1 1-1 0 0,0-1 0 0 0,0 1 0 0 0,-1 0 1 0 0,0 1-1 0 0,-1 0 0 0 0,0-1 1 0 0,0 2-1 0 0,0-1 0 0 0,-1 1 0 0 0,-12-7 1 0 0,15 11-135 0 0,0 0 0 0 0,-1 0 1 0 0,1 1-1 0 0,0 0 0 0 0,-1 0 1 0 0,1 0-1 0 0,-1 1 0 0 0,1 0 1 0 0,-1 0-1 0 0,1 0 0 0 0,-1 1 0 0 0,1-1 1 0 0,-1 1-1 0 0,1 1 0 0 0,-1-1 1 0 0,1 1-1 0 0,0 0 0 0 0,0 0 1 0 0,0 1-1 0 0,0-1 0 0 0,0 1 1 0 0,1 0-1 0 0,-1 0 0 0 0,-4 5 1 0 0,2-2-427 0 0,0 0 0 0 0,0 0 0 0 0,1 1 0 0 0,0-1 0 0 0,0 2 0 0 0,-7 10 0 0 0,10-13-148 0 0,1 0 0 0 0,-1 0 0 0 0,1 0 1 0 0,0 0-1 0 0,0 0 0 0 0,0 1 0 0 0,1-1 0 0 0,0 1 1 0 0,0-1-1 0 0,0 8 0 0 0,1-2-969 0 0</inkml:trace>
-  <inkml:trace contextRef="#ctx0" brushRef="#br0" timeOffset="333.42">487 0 5713 0 0,'-1'0'235'0'0,"0"1"0"0"0,0-1 0 0 0,0 0 0 0 0,0 0 0 0 0,0 1 0 0 0,0-1 0 0 0,0 1-1 0 0,0-1 1 0 0,0 1 0 0 0,1-1 0 0 0,-1 1 0 0 0,0 0 0 0 0,0-1 0 0 0,1 1 0 0 0,-2 1 0 0 0,-18 26-530 0 0,14-19 604 0 0,-33 48-203 0 0,-49 97 1 0 0,-18 70 736 0 0,49-100 36 0 0,40-87-268 0 0,-19 58 1 0 0,32-79-600 0 0,0 0 0 0 0,0 0 0 0 0,2 1 0 0 0,0 0 0 0 0,1-1 0 0 0,1 25 0 0 0,0-28 362 0 0,-5-6-5182 0 0,4-7 4486 0 0,0 0 1 0 0,1-1-1 0 0,-1 1 0 0 0,0-1 0 0 0,0 1 0 0 0,0-1 1 0 0,0 1-1 0 0,1-1 0 0 0,-1 1 0 0 0,0-1 1 0 0,1 0-1 0 0,-1 0 0 0 0,0 1 0 0 0,1-1 0 0 0,-1 0 1 0 0,1 0-1 0 0,-1 0 0 0 0,1 0 0 0 0,-1 1 0 0 0,1-1 1 0 0,-1-1-1 0 0,-1-4-741 0 0</inkml:trace>
+  <inkml:trace contextRef="#ctx0" brushRef="#br0" timeOffset="333.41">487 0 5713 0 0,'-1'0'235'0'0,"0"1"0"0"0,0-1 0 0 0,0 0 0 0 0,0 0 0 0 0,0 1 0 0 0,0-1 0 0 0,0 1-1 0 0,0-1 1 0 0,0 1 0 0 0,1-1 0 0 0,-1 1 0 0 0,0 0 0 0 0,0-1 0 0 0,1 1 0 0 0,-2 1 0 0 0,-18 26-530 0 0,14-19 604 0 0,-33 48-203 0 0,-49 97 1 0 0,-18 70 736 0 0,49-100 36 0 0,40-87-268 0 0,-19 58 1 0 0,32-79-600 0 0,0 0 0 0 0,0 0 0 0 0,2 1 0 0 0,0 0 0 0 0,1-1 0 0 0,1 25 0 0 0,0-28 362 0 0,-5-6-5182 0 0,4-7 4486 0 0,0 0 1 0 0,1-1-1 0 0,-1 1 0 0 0,0-1 0 0 0,0 1 0 0 0,0-1 1 0 0,0 1-1 0 0,1-1 0 0 0,-1 1 0 0 0,0-1 1 0 0,1 0-1 0 0,-1 0 0 0 0,0 1 0 0 0,1-1 0 0 0,-1 0 1 0 0,1 0-1 0 0,-1 0 0 0 0,1 0 0 0 0,-1 1 0 0 0,1-1 1 0 0,-1-1-1 0 0,-1-4-741 0 0</inkml:trace>
 </inkml:ink>
 </file>
 
-<file path=word/ink/ink27.xml><?xml version="1.0" encoding="utf-8"?>
+<file path=word/ink/ink35.xml><?xml version="1.0" encoding="utf-8"?>
 <inkml:ink xmlns:inkml="http://www.w3.org/2003/InkML">
   <inkml:definitions>
     <inkml:context xml:id="ctx0">
@@ -5440,7 +6348,7 @@
   <inkml:trace contextRef="#ctx0" brushRef="#br0" timeOffset="5267.41">2994 1237 2457 0 0,'-4'11'4814'0'0,"5"20"-5374"0"0,0-25 1017 0 0,1 42 7 0 0,7 101 404 0 0,-6-126-899 0 0,1-1-1 0 0,1 1 1 0 0,1-1-1 0 0,12 31 1 0 0,-12-45-1072 0 0,-3-14-1374 0 0,-3-20-1250 0 0,0 22 4013 0 0,0-6-1424 0 0</inkml:trace>
   <inkml:trace contextRef="#ctx0" brushRef="#br0" timeOffset="5481.13">3075 1234 2849 0 0,'-1'8'2970'0'0,"3"26"-2952"0"0,-2-34-7 0 0,22 156 1359 0 0,8 87-1244 0 0,-29-233-564 0 0,0 6-504 0 0,0-8-4074 0 0,-1-10 4124 0 0</inkml:trace>
   <inkml:trace contextRef="#ctx0" brushRef="#br0" timeOffset="6101.22">2911 1329 3121 0 0,'-3'-3'364'0'0,"0"0"1"0"0,1 0 0 0 0,-1 0-1 0 0,1 0 1 0 0,0 0 0 0 0,0 0-1 0 0,0-1 1 0 0,0 1 0 0 0,0-1-1 0 0,1 0 1 0 0,0 1 0 0 0,0-1-1 0 0,0 0 1 0 0,0 0 0 0 0,0 0-1 0 0,1 0 1 0 0,0-7 0 0 0,0 6-180 0 0,1-1 0 0 0,0 1 1 0 0,0-1-1 0 0,1 1 0 0 0,0-1 1 0 0,0 1-1 0 0,0 0 0 0 0,1 0 1 0 0,-1 0-1 0 0,1 0 0 0 0,5-6 0 0 0,-1 2-70 0 0,1 1-1 0 0,0 0 1 0 0,0 0-1 0 0,1 0 1 0 0,-1 1-1 0 0,2 1 0 0 0,-1-1 1 0 0,1 1-1 0 0,0 1 1 0 0,0 0-1 0 0,19-7 1 0 0,-19 10-100 0 0,1 0 1 0 0,-1 1 0 0 0,1 0 0 0 0,-1 1 0 0 0,0 0 0 0 0,1 0 0 0 0,-1 1 0 0 0,1 1 0 0 0,-1-1 0 0 0,0 2 0 0 0,0-1 0 0 0,11 6 0 0 0,-7-3-43 0 0,-1 1 0 0 0,0 0 1 0 0,0 1-1 0 0,-1 1 0 0 0,0 0 0 0 0,0 0 1 0 0,-1 2-1 0 0,13 12 0 0 0,-21-19 44 0 0,0 0 0 0 0,0 0 0 0 0,-1 1 0 0 0,1-1 0 0 0,-1 1 0 0 0,0-1 0 0 0,0 1-1 0 0,0 0 1 0 0,0 0 0 0 0,-1-1 0 0 0,0 1 0 0 0,1 1 0 0 0,-1-1 0 0 0,-1 0 0 0 0,1 0 0 0 0,-1 0 0 0 0,1 0 0 0 0,-1 1 0 0 0,-1-1-1 0 0,0 7 1 0 0,0-7-16 0 0,0 0-1 0 0,-1 0 1 0 0,1-1-1 0 0,-1 1 1 0 0,0 0-1 0 0,0-1 1 0 0,-1 0-1 0 0,1 1 1 0 0,0-1-1 0 0,-1 0 0 0 0,0 0 1 0 0,0-1-1 0 0,0 1 1 0 0,0 0-1 0 0,0-1 1 0 0,-1 0-1 0 0,1 0 1 0 0,-1 0-1 0 0,1 0 1 0 0,-1 0-1 0 0,-7 1 1 0 0,-3 2-27 0 0,0-2 1 0 0,-1 0-1 0 0,1-1 1 0 0,-1 0-1 0 0,0-1 1 0 0,-28-1 0 0 0,3-4 459 0 0,-50-11 0 0 0,90 15-419 0 0,-1-1 0 0 0,0 1 0 0 0,1 0-1 0 0,-1-1 1 0 0,0 1 0 0 0,0 0 0 0 0,0 0-1 0 0,1 0 1 0 0,-1 0 0 0 0,0 0 0 0 0,0 0-1 0 0,0 0 1 0 0,1 0 0 0 0,-1 0 0 0 0,0 0-1 0 0,0 0 1 0 0,0 0 0 0 0,1 0 0 0 0,-1 1 0 0 0,0-1-1 0 0,0 0 1 0 0,1 1 0 0 0,-1-1 0 0 0,0 1-1 0 0,1-1 1 0 0,-1 0 0 0 0,0 1 0 0 0,0 0-1 0 0,1 1 16 0 0,0-1 0 0 0,0 0 0 0 0,0 0 0 0 0,0 0 0 0 0,0 0 0 0 0,1 0 0 0 0,-1 1 0 0 0,0-1 0 0 0,1 0 0 0 0,-1 0 0 0 0,1 0 0 0 0,-1 0 0 0 0,1 0 0 0 0,-1 0 0 0 0,1 0 0 0 0,1 1 0 0 0,36 38 653 0 0,-13-22-339 0 0,1-1 1 0 0,1-1-1 0 0,1-2 1 0 0,0-1-1 0 0,33 11 1 0 0,-28-11-288 0 0,0 1 0 0 0,-1 1 0 0 0,42 28 0 0 0,-31-7-1312 0 0,-47-55-13796 0 0,1 12 13369 0 0</inkml:trace>
-  <inkml:trace contextRef="#ctx0" brushRef="#br0" timeOffset="10318.55">32 739 1488 0 0,'-22'-27'484'0'0,"21"26"-483"0"0,0-1 1 0 0,0 1-1 0 0,0 0 0 0 0,0-1 1 0 0,0 1-1 0 0,0-1 0 0 0,1 1 0 0 0,-1-1 1 0 0,1 1-1 0 0,-1-1 0 0 0,1 0 1 0 0,0 1-1 0 0,-1-1 0 0 0,1 0 0 0 0,0 1 1 0 0,0-1-1 0 0,0 0 0 0 0,0 1 0 0 0,1-3 1 0 0,1 1 4633 0 0,-1 8-4192 0 0,4 20-1058 0 0,3-1 651 0 0,-2-4-22 0 0,0 1-1 0 0,2-1 0 0 0,0 0 1 0 0,1-1-1 0 0,1 0 0 0 0,23 31 1 0 0,-33-48 7 0 0,1-1-1 0 0,0 1 1 0 0,0-1 0 0 0,0 0 0 0 0,0 0-1 0 0,0 0 1 0 0,1 0 0 0 0,-1 1 0 0 0,0-1-1 0 0,0-1 1 0 0,1 1 0 0 0,-1 0 0 0 0,1 0 0 0 0,-1 0-1 0 0,1-1 1 0 0,-1 1 0 0 0,1-1 0 0 0,-1 1-1 0 0,1-1 1 0 0,-1 0 0 0 0,1 1 0 0 0,0-1 0 0 0,-1 0-1 0 0,1 0 1 0 0,-1 0 0 0 0,1 0 0 0 0,0-1-1 0 0,-1 1 1 0 0,1 0 0 0 0,-1-1 0 0 0,1 1-1 0 0,-1-1 1 0 0,1 1 0 0 0,-1-1 0 0 0,1 0 0 0 0,-1 1-1 0 0,1-1 1 0 0,-1 0 0 0 0,0 0 0 0 0,0 0-1 0 0,2-2 1 0 0,1-1 137 0 0,-1 0 0 0 0,0-1 0 0 0,0 1 0 0 0,0-1 0 0 0,-1 1 0 0 0,1-1 0 0 0,-1 0 0 0 0,0 0 0 0 0,-1 0 0 0 0,1 0 0 0 0,0-7 0 0 0,-1 4-117 0 0,0-1-1 0 0,0 1 1 0 0,-1 0 0 0 0,0 0-1 0 0,-1 0 1 0 0,-3-16-1 0 0,6 28-224 0 0,0 0-1 0 0,0 0 1 0 0,0-1-1 0 0,1 1 1 0 0,0-1-1 0 0,-1 1 1 0 0,1-1-1 0 0,7 6 1 0 0,38 32 337 0 0,-25-21-293 0 0,-16-15 127 0 0,0 0 1 0 0,0 0-1 0 0,0-1 0 0 0,1 0 0 0 0,-1 0 0 0 0,1-1 0 0 0,0 0 0 0 0,13 4 0 0 0,-18-6 84 0 0,1 0 1 0 0,0 0-1 0 0,0-1 0 0 0,0 1 1 0 0,1-1-1 0 0,-1 0 1 0 0,0 0-1 0 0,0 0 0 0 0,0 0 1 0 0,0-1-1 0 0,0 0 0 0 0,0 0 1 0 0,0 0-1 0 0,0 0 0 0 0,-1-1 1 0 0,1 1-1 0 0,0-1 1 0 0,-1 0-1 0 0,7-4 0 0 0,-7 3 59 0 0,-1 0-1 0 0,0 0 1 0 0,0 0-1 0 0,0 0 1 0 0,0 0-1 0 0,0 0 0 0 0,-1 0 1 0 0,1-1-1 0 0,-1 1 1 0 0,0-1-1 0 0,0 1 1 0 0,0-1-1 0 0,0 1 0 0 0,-1-1 1 0 0,0 0-1 0 0,1 1 1 0 0,-1-1-1 0 0,-1 0 1 0 0,1 1-1 0 0,-2-7 1 0 0,1 0-535 0 0,-1 1 1 0 0,-1-1-1 0 0,0 1 1 0 0,0 0-1 0 0,-1 0 0 0 0,-7-14 1 0 0,10 21 35 0 0,0 0 0 0 0,-1 0 0 0 0,1 0 0 0 0,-1 1 0 0 0,1-1-1 0 0,-1 0 1 0 0,0 1 0 0 0,0-1 0 0 0,0 1 0 0 0,0-1 0 0 0,0 1 0 0 0,0 0 0 0 0,0 0 0 0 0,0 0 0 0 0,-1 0 0 0 0,1 0 0 0 0,0 0 0 0 0,0 1-1 0 0,-4-1 1 0 0,3 0-1059 0 0</inkml:trace>
+  <inkml:trace contextRef="#ctx0" brushRef="#br0" timeOffset="10318.54">32 739 1488 0 0,'-22'-27'484'0'0,"21"26"-483"0"0,0-1 1 0 0,0 1-1 0 0,0 0 0 0 0,0-1 1 0 0,0 1-1 0 0,0-1 0 0 0,1 1 0 0 0,-1-1 1 0 0,1 1-1 0 0,-1-1 0 0 0,1 0 1 0 0,0 1-1 0 0,-1-1 0 0 0,1 0 0 0 0,0 1 1 0 0,0-1-1 0 0,0 0 0 0 0,0 1 0 0 0,1-3 1 0 0,1 1 4633 0 0,-1 8-4192 0 0,4 20-1058 0 0,3-1 651 0 0,-2-4-22 0 0,0 1-1 0 0,2-1 0 0 0,0 0 1 0 0,1-1-1 0 0,1 0 0 0 0,23 31 1 0 0,-33-48 7 0 0,1-1-1 0 0,0 1 1 0 0,0-1 0 0 0,0 0 0 0 0,0 0-1 0 0,0 0 1 0 0,1 0 0 0 0,-1 1 0 0 0,0-1-1 0 0,0-1 1 0 0,1 1 0 0 0,-1 0 0 0 0,1 0 0 0 0,-1 0-1 0 0,1-1 1 0 0,-1 1 0 0 0,1-1 0 0 0,-1 1-1 0 0,1-1 1 0 0,-1 0 0 0 0,1 1 0 0 0,0-1 0 0 0,-1 0-1 0 0,1 0 1 0 0,-1 0 0 0 0,1 0 0 0 0,0-1-1 0 0,-1 1 1 0 0,1 0 0 0 0,-1-1 0 0 0,1 1-1 0 0,-1-1 1 0 0,1 1 0 0 0,-1-1 0 0 0,1 0 0 0 0,-1 1-1 0 0,1-1 1 0 0,-1 0 0 0 0,0 0 0 0 0,0 0-1 0 0,2-2 1 0 0,1-1 137 0 0,-1 0 0 0 0,0-1 0 0 0,0 1 0 0 0,0-1 0 0 0,-1 1 0 0 0,1-1 0 0 0,-1 0 0 0 0,0 0 0 0 0,-1 0 0 0 0,1 0 0 0 0,0-7 0 0 0,-1 4-117 0 0,0-1-1 0 0,0 1 1 0 0,-1 0 0 0 0,0 0-1 0 0,-1 0 1 0 0,-3-16-1 0 0,6 28-224 0 0,0 0-1 0 0,0 0 1 0 0,0-1-1 0 0,1 1 1 0 0,0-1-1 0 0,-1 1 1 0 0,1-1-1 0 0,7 6 1 0 0,38 32 337 0 0,-25-21-293 0 0,-16-15 127 0 0,0 0 1 0 0,0 0-1 0 0,0-1 0 0 0,1 0 0 0 0,-1 0 0 0 0,1-1 0 0 0,0 0 0 0 0,13 4 0 0 0,-18-6 84 0 0,1 0 1 0 0,0 0-1 0 0,0-1 0 0 0,0 1 1 0 0,1-1-1 0 0,-1 0 1 0 0,0 0-1 0 0,0 0 0 0 0,0 0 1 0 0,0-1-1 0 0,0 0 0 0 0,0 0 1 0 0,0 0-1 0 0,0 0 0 0 0,-1-1 1 0 0,1 1-1 0 0,0-1 1 0 0,-1 0-1 0 0,7-4 0 0 0,-7 3 59 0 0,-1 0-1 0 0,0 0 1 0 0,0 0-1 0 0,0 0 1 0 0,0 0-1 0 0,0 0 0 0 0,-1 0 1 0 0,1-1-1 0 0,-1 1 1 0 0,0-1-1 0 0,0 1 1 0 0,0-1-1 0 0,0 1 0 0 0,-1-1 1 0 0,0 0-1 0 0,1 1 1 0 0,-1-1-1 0 0,-1 0 1 0 0,1 1-1 0 0,-2-7 1 0 0,1 0-535 0 0,-1 1 1 0 0,-1-1-1 0 0,0 1 1 0 0,0 0-1 0 0,-1 0 0 0 0,-7-14 1 0 0,10 21 35 0 0,0 0 0 0 0,-1 0 0 0 0,1 0 0 0 0,-1 1 0 0 0,1-1-1 0 0,-1 0 1 0 0,0 1 0 0 0,0-1 0 0 0,0 1 0 0 0,0-1 0 0 0,0 1 0 0 0,0 0 0 0 0,0 0 0 0 0,0 0 0 0 0,-1 0 0 0 0,1 0 0 0 0,0 0 0 0 0,0 1-1 0 0,-4-1 1 0 0,3 0-1059 0 0</inkml:trace>
   <inkml:trace contextRef="#ctx0" brushRef="#br0" timeOffset="11069.51">478 399 2561 0 0,'-2'30'130'0'0,"2"-1"0"0"0,1 0 1 0 0,1 0-1 0 0,2 1 0 0 0,1-2 1 0 0,9 31-1 0 0,7 50-208 0 0,-16-56 115 0 0,-4-32 7 0 0,1 0 0 0 0,1 0 1 0 0,8 27-1 0 0,-15-99 4629 0 0,-5-7-4208 0 0,9 54-487 0 0,0 0-1 0 0,0 0 1 0 0,0 0 0 0 0,1 1-1 0 0,-1-1 1 0 0,1 0-1 0 0,0 0 1 0 0,0 1 0 0 0,0-1-1 0 0,0 1 1 0 0,1-1 0 0 0,0 1-1 0 0,2-6 1 0 0,-3 9-7 0 0,0 0-1 0 0,-1 0 1 0 0,1 0 0 0 0,-1-1-1 0 0,1 1 1 0 0,-1 0 0 0 0,1 0-1 0 0,0 0 1 0 0,-1 0 0 0 0,1 0 0 0 0,-1 0-1 0 0,1 0 1 0 0,0 0 0 0 0,-1 0-1 0 0,1 0 1 0 0,-1 0 0 0 0,1 1-1 0 0,-1-1 1 0 0,1 0 0 0 0,-1 0 0 0 0,1 0-1 0 0,0 1 1 0 0,-1-1 0 0 0,1 0-1 0 0,-1 1 1 0 0,0-1 0 0 0,1 1 0 0 0,-1-1-1 0 0,1 0 1 0 0,-1 1 0 0 0,1-1-1 0 0,-1 1 1 0 0,0-1 0 0 0,0 1-1 0 0,1-1 1 0 0,-1 1 0 0 0,0-1 0 0 0,0 1-1 0 0,1-1 1 0 0,-1 2 0 0 0,18 27-64 0 0,-16-25 51 0 0,3 7-5 0 0,2-1 1 0 0,-1 1 0 0 0,2-1 0 0 0,-1 0 0 0 0,1 0-1 0 0,12 10 1 0 0,-18-18 48 0 0,1 0-1 0 0,0 0 0 0 0,0 0 1 0 0,-1-1-1 0 0,1 1 0 0 0,0-1 0 0 0,0 1 1 0 0,0-1-1 0 0,1 0 0 0 0,-1 0 1 0 0,0-1-1 0 0,0 1 0 0 0,0-1 1 0 0,1 1-1 0 0,-1-1 0 0 0,0 0 0 0 0,1 0 1 0 0,-1-1-1 0 0,0 1 0 0 0,0-1 1 0 0,1 1-1 0 0,-1-1 0 0 0,0 0 1 0 0,0 0-1 0 0,0 0 0 0 0,0-1 1 0 0,0 1-1 0 0,5-4 0 0 0,-6 3 61 0 0,0 0 0 0 0,0 0 0 0 0,0 0 0 0 0,0-1 0 0 0,0 1 0 0 0,0 0 0 0 0,-1-1 0 0 0,1 1 0 0 0,-1-1 0 0 0,0 0 0 0 0,0 1 0 0 0,0-1 0 0 0,0 0 0 0 0,0 0 0 0 0,-1 1-1 0 0,1-1 1 0 0,-1 0 0 0 0,0 0 0 0 0,0 0 0 0 0,0 0 0 0 0,0 0 0 0 0,0-3 0 0 0,-1 0 115 0 0,1 0-1 0 0,-1-1 1 0 0,0 1-1 0 0,-1-1 1 0 0,0 1-1 0 0,0 0 1 0 0,0 0 0 0 0,-6-11-1 0 0,6 14-119 0 0,0-1 1 0 0,-1 1-1 0 0,1-1 0 0 0,-1 1 0 0 0,0 0 1 0 0,1 0-1 0 0,-5-3 0 0 0,6 6-68 0 0,1 0-1 0 0,0 0 1 0 0,-1-1 0 0 0,1 1-1 0 0,-1 0 1 0 0,1 0-1 0 0,-1 0 1 0 0,1-1 0 0 0,-1 1-1 0 0,1 0 1 0 0,-1 0 0 0 0,1 0-1 0 0,-1 0 1 0 0,1 0-1 0 0,-1 0 1 0 0,1 0 0 0 0,-1 0-1 0 0,1 0 1 0 0,-1 0-1 0 0,0 1 1 0 0,1-1 0 0 0,0 0-1 0 0,-2 1 1 0 0,1-1-58 0 0,0 1 1 0 0,0 0-1 0 0,0 0 1 0 0,0 0-1 0 0,0 0 0 0 0,0 0 1 0 0,1 1-1 0 0,-1-1 1 0 0,0 0-1 0 0,1 0 0 0 0,-1 0 1 0 0,0 3-1 0 0,-1 1 8 0 0,0-1 0 0 0,1 1 0 0 0,0-1 0 0 0,0 1 0 0 0,0 0 0 0 0,0-1 0 0 0,1 1 0 0 0,0 0 0 0 0,0-1 0 0 0,0 1 0 0 0,2 6 0 0 0,-2-9 54 0 0,0-1 1 0 0,1 0-1 0 0,-1 1 0 0 0,1-1 0 0 0,0 1 1 0 0,-1-1-1 0 0,1 0 0 0 0,0 0 0 0 0,0 1 0 0 0,0-1 1 0 0,0 0-1 0 0,0 0 0 0 0,0 0 0 0 0,0 0 1 0 0,1 0-1 0 0,-1 0 0 0 0,0 0 0 0 0,0-1 1 0 0,1 1-1 0 0,-1 0 0 0 0,0-1 0 0 0,1 1 0 0 0,-1-1 1 0 0,1 1-1 0 0,-1-1 0 0 0,1 0 0 0 0,-1 0 1 0 0,1 1-1 0 0,-1-1 0 0 0,1 0 0 0 0,-1 0 1 0 0,1-1-1 0 0,-1 1 0 0 0,1 0 0 0 0,-1 0 0 0 0,1-1 1 0 0,-1 1-1 0 0,0-1 0 0 0,3 0 0 0 0,-4 1 59 0 0,1 0 0 0 0,-1 0-1 0 0,1 0 1 0 0,-1-1-1 0 0,1 1 1 0 0,-1 0-1 0 0,1 0 1 0 0,-1 0 0 0 0,1-1-1 0 0,-1 1 1 0 0,1 0-1 0 0,-1-1 1 0 0,1 1-1 0 0,-1 0 1 0 0,0-1 0 0 0,1 1-1 0 0,-1-1 1 0 0,0 1-1 0 0,1 0 1 0 0,-1-1-1 0 0,0 1 1 0 0,1-1 0 0 0,-1 1-1 0 0,0-1 1 0 0,0 1-1 0 0,0-1 1 0 0,1 1 0 0 0,-1-1-1 0 0,0 1 1 0 0,0-1-1 0 0,0 1 1 0 0,0-2-1 0 0,-6-18 645 0 0,6 19-700 0 0,-1 0 1 0 0,1 0-1 0 0,-1 1 1 0 0,1-1-1 0 0,0 0 0 0 0,-1 0 1 0 0,1 0-1 0 0,0 0 1 0 0,-1 0-1 0 0,1 0 0 0 0,0 0 1 0 0,0-1-1 0 0,0 1 0 0 0,0 0 1 0 0,0 0-1 0 0,0 0 1 0 0,0 0-1 0 0,1 0 0 0 0,-1 0 1 0 0,1-1-1 0 0,27 37-1045 0 0,-9-9 775 0 0,10 11-1066 0 0,-27-35 979 0 0,0 0-1 0 0,-1 0 0 0 0,1-1 0 0 0,0 1 0 0 0,1 0 0 0 0,-1-1 0 0 0,0 1 0 0 0,0-1 0 0 0,1 0 0 0 0,-1 0 0 0 0,1 0 0 0 0,4 2 0 0 0,-6-3 294 0 0,0 0-1 0 0,-1 0 1 0 0,1 0-1 0 0,0 0 1 0 0,0 0-1 0 0,-1 0 1 0 0,1-1-1 0 0,0 1 1 0 0,0 0 0 0 0,-1 0-1 0 0,1 0 1 0 0,0-1-1 0 0,-1 1 1 0 0,1 0-1 0 0,0-1 1 0 0,-1 1 0 0 0,1-1-1 0 0,-1 1 1 0 0,1-1-1 0 0,0 1 1 0 0,0-1-1 0 0,2-4-1151 0 0</inkml:trace>
   <inkml:trace contextRef="#ctx0" brushRef="#br0" timeOffset="11417.47">839 467 3553 0 0,'0'0'36'0'0,"0"-1"-1"0"0,0 1 1 0 0,0 0 0 0 0,0 0 0 0 0,0 0 0 0 0,0 0 0 0 0,-1 0 0 0 0,1 0-1 0 0,0 0 1 0 0,0 0 0 0 0,0 0 0 0 0,0 0 0 0 0,0 0 0 0 0,0 0 0 0 0,0 0 0 0 0,-1 0-1 0 0,1 0 1 0 0,0 0 0 0 0,0 0 0 0 0,0 0 0 0 0,0 0 0 0 0,0 0 0 0 0,0 0-1 0 0,0 0 1 0 0,-1 0 0 0 0,1 0 0 0 0,0 0 0 0 0,0 0 0 0 0,0 0 0 0 0,0 0-1 0 0,0 0 1 0 0,0 0 0 0 0,0 0 0 0 0,0 0 0 0 0,-1 1 0 0 0,1-1 0 0 0,0 0-1 0 0,0 0 1 0 0,0 0 0 0 0,0 0 0 0 0,0 0 0 0 0,0 0 0 0 0,0 0 0 0 0,0 0-1 0 0,0 1 1 0 0,0-1 0 0 0,0 0 0 0 0,0 0 0 0 0,0 0 0 0 0,0 0 0 0 0,0 0-1 0 0,0 0 1 0 0,0 0 0 0 0,0 1 0 0 0,0-1 0 0 0,0 0 0 0 0,0 0 0 0 0,0 0-1 0 0,0 0 1 0 0,0 0 0 0 0,0 0 0 0 0,0 1 0 0 0,0-1 0 0 0,0 0 0 0 0,0 0-1 0 0,0 0 1 0 0,0 0 0 0 0,1 19 472 0 0,4 25-755 0 0,-4-41 423 0 0,92 409 700 0 0,-87-393-1049 0 0,-2-7-189 0 0,-1 0 1 0 0,0 0 0 0 0,0 1-1 0 0,0 18 1 0 0,-3-31 303 0 0,0 0 0 0 0,1 0 0 0 0,-1 1 0 0 0,0-1 1 0 0,0 0-1 0 0,0 0 0 0 0,0 1 0 0 0,0-1 0 0 0,0 0 0 0 0,0 1 0 0 0,0-1 1 0 0,0 0-1 0 0,0 0 0 0 0,-1 1 0 0 0,1-1 0 0 0,0 0 0 0 0,0 0 0 0 0,0 1 1 0 0,0-1-1 0 0,0 0 0 0 0,0 0 0 0 0,-1 0 0 0 0,1 1 0 0 0,0-1 0 0 0,0 0 1 0 0,0 0-1 0 0,0 0 0 0 0,-1 1 0 0 0,1-1 0 0 0,0 0 0 0 0,0 0 1 0 0,-1 0-1 0 0,1 0 0 0 0,0 0 0 0 0,0 0 0 0 0,-1 1 0 0 0,1-1 0 0 0,0 0 1 0 0,0 0-1 0 0,-1 0 0 0 0,1 0 0 0 0,0 0 0 0 0,0 0 0 0 0,-1 0 0 0 0,-13-8-802 0 0,-9-14 722 0 0,5 1 77 0 0,4 7 305 0 0,1-1-1 0 0,-16-26 1 0 0,26 36 57 0 0,0 0-1 0 0,0 0 1 0 0,1-1-1 0 0,0 1 1 0 0,0 0-1 0 0,0-1 1 0 0,1 1 0 0 0,0-1-1 0 0,0 0 1 0 0,0 1-1 0 0,1-1 1 0 0,0 0 0 0 0,0-8-1 0 0,1 13-220 0 0,-1 0-1 0 0,1 0 1 0 0,-1 0-1 0 0,1 0 1 0 0,0 0-1 0 0,-1 0 1 0 0,1 0-1 0 0,0 0 1 0 0,0 0-1 0 0,0 0 1 0 0,-1 0 0 0 0,1 0-1 0 0,0 0 1 0 0,0 1-1 0 0,0-1 1 0 0,0 0-1 0 0,0 1 1 0 0,1-1-1 0 0,-1 1 1 0 0,0-1-1 0 0,0 1 1 0 0,0 0-1 0 0,0-1 1 0 0,1 1-1 0 0,-1 0 1 0 0,0 0 0 0 0,0 0-1 0 0,2 0 1 0 0,43-1-1377 0 0,-35 2 507 0 0,61 6-2736 0 0,-32-2 2090 0 0,-28-4 282 0 0</inkml:trace>
   <inkml:trace contextRef="#ctx0" brushRef="#br0" timeOffset="11603.82">1166 582 5305 0 0,'4'43'1854'0'0,"-2"-26"-2058"0"0,0 5 149 0 0,9 43 0 0 0,-9-58-369 0 0,0 0 1 0 0,1 0-1 0 0,0 0 0 0 0,0-1 0 0 0,0 1 0 0 0,1-1 0 0 0,0 0 1 0 0,0 0-1 0 0,1 0 0 0 0,5 5 0 0 0,-4-5-1351 0 0</inkml:trace>
@@ -5451,7 +6359,7 @@
 </inkml:ink>
 </file>
 
-<file path=word/ink/ink28.xml><?xml version="1.0" encoding="utf-8"?>
+<file path=word/ink/ink36.xml><?xml version="1.0" encoding="utf-8"?>
 <inkml:ink xmlns:inkml="http://www.w3.org/2003/InkML">
   <inkml:definitions>
     <inkml:context xml:id="ctx0">
@@ -5492,7 +6400,7 @@
 </inkml:ink>
 </file>
 
-<file path=word/ink/ink29.xml><?xml version="1.0" encoding="utf-8"?>
+<file path=word/ink/ink37.xml><?xml version="1.0" encoding="utf-8"?>
 <inkml:ink xmlns:inkml="http://www.w3.org/2003/InkML">
   <inkml:definitions>
     <inkml:context xml:id="ctx0">
@@ -5524,40 +6432,7 @@
 </inkml:ink>
 </file>
 
-<file path=word/ink/ink3.xml><?xml version="1.0" encoding="utf-8"?>
-<inkml:ink xmlns:inkml="http://www.w3.org/2003/InkML">
-  <inkml:definitions>
-    <inkml:context xml:id="ctx0">
-      <inkml:inkSource xml:id="inkSrc0">
-        <inkml:traceFormat>
-          <inkml:channel name="X" type="integer" min="-2.14748E9" max="2.14748E9" units="cm"/>
-          <inkml:channel name="Y" type="integer" min="-2.14748E9" max="2.14748E9" units="cm"/>
-          <inkml:channel name="F" type="integer" max="32767" units="dev"/>
-          <inkml:channel name="OA" type="integer" max="360" units="deg"/>
-          <inkml:channel name="OE" type="integer" max="90" units="deg"/>
-        </inkml:traceFormat>
-        <inkml:channelProperties>
-          <inkml:channelProperty channel="X" name="resolution" value="1000" units="1/cm"/>
-          <inkml:channelProperty channel="Y" name="resolution" value="1000" units="1/cm"/>
-          <inkml:channelProperty channel="F" name="resolution" value="0" units="1/dev"/>
-          <inkml:channelProperty channel="OA" name="resolution" value="1000" units="1/deg"/>
-          <inkml:channelProperty channel="OE" name="resolution" value="1000" units="1/deg"/>
-        </inkml:channelProperties>
-      </inkml:inkSource>
-      <inkml:timestamp xml:id="ts0" timeString="2025-09-05T20:22:09.510"/>
-    </inkml:context>
-    <inkml:brush xml:id="br0">
-      <inkml:brushProperty name="width" value="0.025" units="cm"/>
-      <inkml:brushProperty name="height" value="0.025" units="cm"/>
-      <inkml:brushProperty name="color" value="#E71224"/>
-    </inkml:brush>
-  </inkml:definitions>
-  <inkml:trace contextRef="#ctx0" brushRef="#br0">270 21 4929 0 0,'-8'-4'451'0'0,"1"1"0"0"0,-1 0 0 0 0,0 1 0 0 0,1-1-1 0 0,-1 2 1 0 0,0-1 0 0 0,-1 1 0 0 0,1 0 0 0 0,0 1 0 0 0,-16 1 0 0 0,17-1-413 0 0,1 1-1 0 0,-1 1 1 0 0,1-1 0 0 0,-1 1 0 0 0,1 0 0 0 0,0 1-1 0 0,0-1 1 0 0,0 1 0 0 0,0 0 0 0 0,0 1 0 0 0,0-1 0 0 0,1 1-1 0 0,0 0 1 0 0,0 1 0 0 0,0-1 0 0 0,0 1 0 0 0,1 0 0 0 0,0 0-1 0 0,0 1 1 0 0,0-1 0 0 0,-4 9 0 0 0,0 3 110 0 0,1 1 0 0 0,1 0 1 0 0,0 0-1 0 0,1 1 0 0 0,1-1 0 0 0,1 1 1 0 0,1 0-1 0 0,0 0 0 0 0,2 28 0 0 0,0-35-7 0 0,1 1 0 0 0,1-1-1 0 0,0 0 1 0 0,0 0 0 0 0,2 0-1 0 0,-1 0 1 0 0,1 0-1 0 0,1-1 1 0 0,0 1 0 0 0,1-1-1 0 0,0 0 1 0 0,0-1 0 0 0,1 0-1 0 0,1 0 1 0 0,13 15 0 0 0,-15-21-324 0 0,-1 0 1 0 0,1 0-1 0 0,0 0 0 0 0,0-1 1 0 0,0 0-1 0 0,1 0 1 0 0,-1 0-1 0 0,1-1 1 0 0,-1 0-1 0 0,8 1 0 0 0,72 8-8184 0 0,-71-10 6360 0 0,-1 0 168 0 0</inkml:trace>
-  <inkml:trace contextRef="#ctx0" brushRef="#br0" timeOffset="353.11">307 370 4769 0 0,'0'0'154'0'0,"0"0"1"0"0,0 0-1 0 0,0-1 1 0 0,0 1-1 0 0,0 0 1 0 0,0 0-1 0 0,0 0 0 0 0,0-1 1 0 0,0 1-1 0 0,1 0 1 0 0,-1 0-1 0 0,0 0 0 0 0,0 0 1 0 0,0 0-1 0 0,0-1 1 0 0,0 1-1 0 0,0 0 1 0 0,0 0-1 0 0,0 0 0 0 0,0 0 1 0 0,1 0-1 0 0,-1-1 1 0 0,0 1-1 0 0,0 0 1 0 0,0 0-1 0 0,0 0 0 0 0,0 0 1 0 0,1 0-1 0 0,-1 0 1 0 0,0 0-1 0 0,0 0 0 0 0,0 0 1 0 0,0 0-1 0 0,1 0 1 0 0,-1 0-1 0 0,0 0 1 0 0,0 0-1 0 0,0 0 0 0 0,0 0 1 0 0,1 0-1 0 0,-1 0 1 0 0,0 0-1 0 0,0 0 0 0 0,0 0 1 0 0,0 0-1 0 0,1 0 1 0 0,-1 0-1 0 0,0 0 1 0 0,13 6 1996 0 0,10 12-1980 0 0,-11 0-789 0 0,-1 0 0 0 0,0 1 0 0 0,-1 0 0 0 0,-1 1 0 0 0,-1 0 0 0 0,6 23 0 0 0,-10-33 508 0 0,-2-5 37 0 0,-1 1 0 0 0,1 0 0 0 0,-1-1 1 0 0,0 1-1 0 0,0 0 0 0 0,-1 0 0 0 0,0 0 0 0 0,0 0 0 0 0,0 0 0 0 0,-1 0 0 0 0,0 0 0 0 0,-2 8 0 0 0,2-11 167 0 0,0 0 1 0 0,0 0-1 0 0,0 0 0 0 0,-1-1 0 0 0,1 1 0 0 0,-1 0 0 0 0,0-1 1 0 0,0 1-1 0 0,0-1 0 0 0,0 0 0 0 0,0 0 0 0 0,0 1 0 0 0,-1-2 1 0 0,1 1-1 0 0,-1 0 0 0 0,1 0 0 0 0,-1-1 0 0 0,0 1 0 0 0,0-1 1 0 0,0 0-1 0 0,0 0 0 0 0,0 0 0 0 0,0 0 0 0 0,0-1 0 0 0,-3 1 1 0 0,63 5 4340 0 0,37 3-5102 0 0,-67-6-506 0 0,2 0-2265 0 0,-10-4-3206 0 0,-15 0 4767 0 0,-2-1-242 0 0</inkml:trace>
-</inkml:ink>
-</file>
-
-<file path=word/ink/ink30.xml><?xml version="1.0" encoding="utf-8"?>
+<file path=word/ink/ink38.xml><?xml version="1.0" encoding="utf-8"?>
 <inkml:ink xmlns:inkml="http://www.w3.org/2003/InkML">
   <inkml:definitions>
     <inkml:context xml:id="ctx0">
@@ -5591,7 +6466,7 @@
 </inkml:ink>
 </file>
 
-<file path=word/ink/ink31.xml><?xml version="1.0" encoding="utf-8"?>
+<file path=word/ink/ink39.xml><?xml version="1.0" encoding="utf-8"?>
 <inkml:ink xmlns:inkml="http://www.w3.org/2003/InkML">
   <inkml:definitions>
     <inkml:context xml:id="ctx0">
@@ -5623,7 +6498,41 @@
 </inkml:ink>
 </file>
 
-<file path=word/ink/ink32.xml><?xml version="1.0" encoding="utf-8"?>
+<file path=word/ink/ink4.xml><?xml version="1.0" encoding="utf-8"?>
+<inkml:ink xmlns:inkml="http://www.w3.org/2003/InkML">
+  <inkml:definitions>
+    <inkml:context xml:id="ctx0">
+      <inkml:inkSource xml:id="inkSrc0">
+        <inkml:traceFormat>
+          <inkml:channel name="X" type="integer" min="-2.14748E9" max="2.14748E9" units="cm"/>
+          <inkml:channel name="Y" type="integer" min="-2.14748E9" max="2.14748E9" units="cm"/>
+          <inkml:channel name="F" type="integer" max="32767" units="dev"/>
+          <inkml:channel name="OA" type="integer" max="360" units="deg"/>
+          <inkml:channel name="OE" type="integer" max="90" units="deg"/>
+        </inkml:traceFormat>
+        <inkml:channelProperties>
+          <inkml:channelProperty channel="X" name="resolution" value="1000" units="1/cm"/>
+          <inkml:channelProperty channel="Y" name="resolution" value="1000" units="1/cm"/>
+          <inkml:channelProperty channel="F" name="resolution" value="0" units="1/dev"/>
+          <inkml:channelProperty channel="OA" name="resolution" value="1000" units="1/deg"/>
+          <inkml:channelProperty channel="OE" name="resolution" value="1000" units="1/deg"/>
+        </inkml:channelProperties>
+      </inkml:inkSource>
+      <inkml:timestamp xml:id="ts0" timeString="2025-09-05T20:22:10.130"/>
+    </inkml:context>
+    <inkml:brush xml:id="br0">
+      <inkml:brushProperty name="width" value="0.025" units="cm"/>
+      <inkml:brushProperty name="height" value="0.025" units="cm"/>
+      <inkml:brushProperty name="color" value="#E71224"/>
+    </inkml:brush>
+  </inkml:definitions>
+  <inkml:trace contextRef="#ctx0" brushRef="#br0">2 78 8506 0 0,'2'7'4865'0'0,"-3"0"-4251"0"0,-2-2-4410 0 0</inkml:trace>
+  <inkml:trace contextRef="#ctx0" brushRef="#br0" timeOffset="181.58">199 78 4513 0 0,'3'4'1412'0'0,"0"1"0"0"0,0-2 0 0 0,0 1-1 0 0,1 0 1 0 0,7 6 0 0 0,7 0-3363 0 0,-17-10 1626 0 0,-1 0 0 0 0,1 1 0 0 0,0-1 0 0 0,-1 0 0 0 0,1 0 1 0 0,0 0-1 0 0,-1 0 0 0 0,1 0 0 0 0,0 0 0 0 0,-1 0 0 0 0,1 0 0 0 0,0 0 0 0 0,-1-1 0 0 0,1 1 0 0 0,-1 0 1 0 0,1 0-1 0 0,0 0 0 0 0,-1-1 0 0 0,1 1 0 0 0,-1 0 0 0 0,1-1 0 0 0,0 1 0 0 0,0-1 0 0 0,1-1-946 0 0,-2-1-469 0 0</inkml:trace>
+  <inkml:trace contextRef="#ctx0" brushRef="#br0" timeOffset="303.06">460 0 5697 0 0,'14'17'8184'0'0,"2"0"-6487"0"0,4 4-4171 0 0,-20-21 2421 0 0,9 8-3951 0 0,-4-9-2697 0 0,-4-2 4619 0 0</inkml:trace>
+</inkml:ink>
+</file>
+
+<file path=word/ink/ink40.xml><?xml version="1.0" encoding="utf-8"?>
 <inkml:ink xmlns:inkml="http://www.w3.org/2003/InkML">
   <inkml:definitions>
     <inkml:context xml:id="ctx0">
@@ -5655,7 +6564,7 @@
 </inkml:ink>
 </file>
 
-<file path=word/ink/ink33.xml><?xml version="1.0" encoding="utf-8"?>
+<file path=word/ink/ink41.xml><?xml version="1.0" encoding="utf-8"?>
 <inkml:ink xmlns:inkml="http://www.w3.org/2003/InkML">
   <inkml:definitions>
     <inkml:context xml:id="ctx0">
@@ -5697,7 +6606,7 @@
   <inkml:trace contextRef="#ctx0" brushRef="#br0" timeOffset="10016.73">2544 1484 7386 0 0,'0'-1'182'0'0,"-1"1"1"0"0,1 0-1 0 0,0 0 1 0 0,0-1 0 0 0,0 1-1 0 0,0 0 1 0 0,0 0 0 0 0,0-1-1 0 0,0 1 1 0 0,0 0-1 0 0,0-1 1 0 0,0 1 0 0 0,0 0-1 0 0,0 0 1 0 0,0-1 0 0 0,0 1-1 0 0,0 0 1 0 0,0 0 0 0 0,0-1-1 0 0,0 1 1 0 0,0 0-1 0 0,0 0 1 0 0,0-1 0 0 0,0 1-1 0 0,0 0 1 0 0,1 0 0 0 0,-1-1-1 0 0,0 1 1 0 0,0 0-1 0 0,0 0 1 0 0,0 0 0 0 0,1-1-1 0 0,-1 1 1 0 0,0 0 0 0 0,0 0-1 0 0,1 0 1 0 0,-1 0-1 0 0,0 0 1 0 0,0-1 0 0 0,0 1-1 0 0,1 0 1 0 0,-1 0 0 0 0,21-6 2162 0 0,28 2-2750 0 0,-44 4 928 0 0,11-1-477 0 0,55-6-2858 0 0,-25-6-8147 0 0,-35 9 7774 0 0</inkml:trace>
   <inkml:trace contextRef="#ctx0" brushRef="#br0" timeOffset="10702.21">3145 1394 2921 0 0,'-1'3'535'0'0,"0"0"0"0"0,0 0 0 0 0,1 0 0 0 0,-1 0 1 0 0,1-1-1 0 0,0 1 0 0 0,0 0 0 0 0,0 0 1 0 0,1 0-1 0 0,-1 0 0 0 0,2 6 0 0 0,10 33 2038 0 0,-10-38-2282 0 0,0 3-88 0 0,1-1 0 0 0,0 0 1 0 0,0 0-1 0 0,1 0 1 0 0,-1 0-1 0 0,1-1 0 0 0,9 10 1 0 0,-10-12-134 0 0,-1-1 1 0 0,0 0-1 0 0,1 1 1 0 0,-1-1 0 0 0,1 0-1 0 0,0-1 1 0 0,0 1-1 0 0,0 0 1 0 0,0-1-1 0 0,0 0 1 0 0,0 1-1 0 0,0-1 1 0 0,0 0-1 0 0,0-1 1 0 0,0 1-1 0 0,1-1 1 0 0,-1 1-1 0 0,5-1 1 0 0,-6 0-5 0 0,-1-1-1 0 0,1 0 1 0 0,-1 1 0 0 0,1-1 0 0 0,0 0-1 0 0,-1 1 1 0 0,0-1 0 0 0,1 0 0 0 0,-1 0 0 0 0,0 0-1 0 0,1-1 1 0 0,-1 1 0 0 0,0 0 0 0 0,0 0-1 0 0,0-1 1 0 0,0 1 0 0 0,0 0 0 0 0,0-1-1 0 0,0 1 1 0 0,0-1 0 0 0,-1 1 0 0 0,1-1-1 0 0,-1 0 1 0 0,1 1 0 0 0,-1-1 0 0 0,1 0-1 0 0,-1 1 1 0 0,0-1 0 0 0,0 0 0 0 0,0 1-1 0 0,0-1 1 0 0,0 0 0 0 0,0 1 0 0 0,-1-3 0 0 0,0-6 4 0 0,0 1 0 0 0,0 0 0 0 0,-1 0 0 0 0,-5-16 0 0 0,2 14-79 0 0,0 0-1 0 0,0 1 0 0 0,-1 0 0 0 0,0 0 0 0 0,-1 1 0 0 0,0 0 1 0 0,-10-10-1 0 0,13 14-68 0 0,-1 0 0 0 0,0 0 0 0 0,-1 1 0 0 0,1 0 0 0 0,-1 0 0 0 0,0 0 0 0 0,1 1 0 0 0,-2-1 0 0 0,1 2 1 0 0,0-1-1 0 0,-1 1 0 0 0,1 0 0 0 0,-10-2 0 0 0,15 4-44 0 0,-1-1 0 0 0,1 1 0 0 0,-1 0 0 0 0,0-1 0 0 0,1 1 1 0 0,-1 0-1 0 0,1 0 0 0 0,-1 0 0 0 0,0 0 0 0 0,1 1 0 0 0,-1-1 0 0 0,0 0 0 0 0,1 1 1 0 0,-1-1-1 0 0,1 1 0 0 0,-1 0 0 0 0,1-1 0 0 0,-1 1 0 0 0,1 0 0 0 0,0 0 0 0 0,-1 0 1 0 0,1 0-1 0 0,0 0 0 0 0,0 0 0 0 0,-1 0 0 0 0,1 0 0 0 0,0 0 0 0 0,0 1 0 0 0,0-1 0 0 0,1 1 1 0 0,-1-1-1 0 0,0 0 0 0 0,0 1 0 0 0,1-1 0 0 0,-1 1 0 0 0,1-1 0 0 0,-1 1 0 0 0,1 0 1 0 0,0-1-1 0 0,0 1 0 0 0,-1 0 0 0 0,1 2 0 0 0,1 1-378 0 0,-1-1 1 0 0,1 1-1 0 0,-1 0 0 0 0,2-1 1 0 0,-1 1-1 0 0,0 0 0 0 0,1-1 1 0 0,0 0-1 0 0,0 1 1 0 0,0-1-1 0 0,0 0 0 0 0,1 0 1 0 0,4 6-1 0 0,5 1 259 0 0,0 0 0 0 0,1 0 0 0 0,0-1 1 0 0,26 13-1 0 0,23 19 109 0 0,-44-28 277 0 0,0 2 0 0 0,-1 0 1 0 0,-1 0-1 0 0,0 2 0 0 0,-1 0 1 0 0,-1 0-1 0 0,-1 2 1 0 0,21 41-1 0 0,-33-59 173 0 0,0 1-1 0 0,0-1 1 0 0,0 1 0 0 0,-1-1 0 0 0,1 1 0 0 0,-1-1-1 0 0,1 1 1 0 0,-1 0 0 0 0,0 2 0 0 0,0-5-260 0 0,0 0-1 0 0,0 0 1 0 0,0 0 0 0 0,0 0 0 0 0,0 0 0 0 0,0 0 0 0 0,0 0 0 0 0,-1 0 0 0 0,1 0-1 0 0,0 0 1 0 0,0 0 0 0 0,0 0 0 0 0,0 0 0 0 0,0 0 0 0 0,0 0 0 0 0,0 0 0 0 0,0 0-1 0 0,0 0 1 0 0,0 0 0 0 0,0 0 0 0 0,0 0 0 0 0,0 0 0 0 0,0 0 0 0 0,0 0 0 0 0,0 0-1 0 0,0 0 1 0 0,-1 0 0 0 0,1 0 0 0 0,0 0 0 0 0,0 0 0 0 0,0 0 0 0 0,0 0 0 0 0,0 0-1 0 0,0 0 1 0 0,0 0 0 0 0,0 0 0 0 0,0 0 0 0 0,0 0 0 0 0,0 0 0 0 0,0 0 0 0 0,0 0-1 0 0,0 0 1 0 0,0 0 0 0 0,0 0 0 0 0,0 0 0 0 0,0 1 0 0 0,0-1 0 0 0,-4-17 353 0 0,-11-78 2741 0 0,-46-148 1 0 0,21 91-2127 0 0,35 132-997 0 0,1-1 0 0 0,0 0 0 0 0,0-28 0 0 0,4 43-40 0 0,0 0-1 0 0,0 0 1 0 0,1 0-1 0 0,-1 0 0 0 0,1 0 1 0 0,1-1-1 0 0,-1 2 1 0 0,1-1-1 0 0,0 0 1 0 0,0 0-1 0 0,1 0 0 0 0,0 1 1 0 0,0 0-1 0 0,0-1 1 0 0,1 1-1 0 0,3-5 1 0 0,-5 9-23 0 0,-1-1 1 0 0,1 0 0 0 0,0 1 0 0 0,-1-1-1 0 0,1 1 1 0 0,0 0 0 0 0,0 0 0 0 0,0-1-1 0 0,0 1 1 0 0,0 0 0 0 0,0 1 0 0 0,0-1-1 0 0,0 0 1 0 0,0 1 0 0 0,0-1 0 0 0,0 1-1 0 0,1-1 1 0 0,-1 1 0 0 0,0 0 0 0 0,0 0-1 0 0,0 0 1 0 0,4 1 0 0 0,-3 0-112 0 0,0 0 1 0 0,0 0-1 0 0,0 1 1 0 0,0-1-1 0 0,-1 1 1 0 0,1 0-1 0 0,0 0 0 0 0,-1 0 1 0 0,1 0-1 0 0,-1 0 1 0 0,0 1-1 0 0,1-1 0 0 0,1 5 1 0 0,5 6-1823 0 0,-1 0 0 0 0,0 1 0 0 0,-2 0 0 0 0,11 30-1 0 0,-8-13-993 0 0,-5-15 952 0 0</inkml:trace>
   <inkml:trace contextRef="#ctx0" brushRef="#br0" timeOffset="10865.84">3285 1345 8074 0 0,'9'-2'3887'0'0,"13"4"-2260"0"0,-10-1-1197 0 0,67 5-697 0 0,-39-2-3284 0 0,0-2-3898 0 0,-30-2 5218 0 0</inkml:trace>
-  <inkml:trace contextRef="#ctx0" brushRef="#br0" timeOffset="11185.86">3926 1381 3361 0 0,'1'-18'4725'0'0,"-2"31"-1062"0"0,1 25-3170 0 0,1-1 0 0 0,2 1 0 0 0,2-1 0 0 0,16 67-1 0 0,-12-64-341 0 0,33 180-132 0 0,-31-147-3068 0 0,-1 1-4385 0 0,-6-50 5473 0 0,-2-16 766 0 0</inkml:trace>
+  <inkml:trace contextRef="#ctx0" brushRef="#br0" timeOffset="11185.84">3926 1381 3361 0 0,'1'-18'4725'0'0,"-2"31"-1062"0"0,1 25-3170 0 0,1-1 0 0 0,2 1 0 0 0,2-1 0 0 0,16 67-1 0 0,-12-64-341 0 0,33 180-132 0 0,-31-147-3068 0 0,-1 1-4385 0 0,-6-50 5473 0 0,-2-16 766 0 0</inkml:trace>
   <inkml:trace contextRef="#ctx0" brushRef="#br0" timeOffset="11451.63">3896 1611 4249 0 0,'0'-3'643'0'0,"0"0"-1"0"0,0 0 1 0 0,1 1 0 0 0,0-1-1 0 0,-1 0 1 0 0,1 0 0 0 0,0 0 0 0 0,0 0-1 0 0,1 1 1 0 0,-1-1 0 0 0,0 1-1 0 0,4-5 1 0 0,-1 2-226 0 0,0 0 1 0 0,1 1-1 0 0,-1 0 0 0 0,1 0 0 0 0,9-7 0 0 0,-5 6-364 0 0,1-1 0 0 0,0 1 0 0 0,0 0 0 0 0,1 1 0 0 0,-1 0 0 0 0,15-2 0 0 0,-23 5-73 0 0,-1 0-1 0 0,1 1 1 0 0,0-1-1 0 0,-1 1 1 0 0,1 0 0 0 0,0 0-1 0 0,-1 0 1 0 0,1 0-1 0 0,0 0 1 0 0,0 0 0 0 0,-1 0-1 0 0,1 0 1 0 0,0 0-1 0 0,0 1 1 0 0,-1-1 0 0 0,1 1-1 0 0,-1 0 1 0 0,1-1-1 0 0,0 1 1 0 0,-1 0-1 0 0,1 0 1 0 0,-1 0 0 0 0,0 0-1 0 0,1 0 1 0 0,-1 0-1 0 0,0 0 1 0 0,1 0 0 0 0,-1 1-1 0 0,2 2 1 0 0,-2-1 46 0 0,0 0 0 0 0,-1 0 0 0 0,1 1 0 0 0,-1-1 0 0 0,1 0 0 0 0,-1 1 0 0 0,0-1 0 0 0,0 0 0 0 0,0 1 0 0 0,-1-1 0 0 0,1 0 0 0 0,-1 0 0 0 0,0 1 0 0 0,0-1 0 0 0,-1 4 0 0 0,-1-2 101 0 0,1 1 0 0 0,-1-1 1 0 0,0 0-1 0 0,0 1 0 0 0,-1-2 1 0 0,1 1-1 0 0,-1 0 0 0 0,0-1 0 0 0,-1 1 1 0 0,1-1-1 0 0,-1 0 0 0 0,-9 6 0 0 0,8-7-238 0 0,1 0-1 0 0,0 0 0 0 0,-1 0 0 0 0,1-1 0 0 0,-11 3 0 0 0,12-5-495 0 0,0 1 0 0 0,0 0 0 0 0,0-1 0 0 0,0 0 0 0 0,0 0-1 0 0,0 0 1 0 0,1 0 0 0 0,-9-2 0 0 0,12-4-8069 0 0,7 1 7769 0 0,-1 2-135 0 0</inkml:trace>
   <inkml:trace contextRef="#ctx0" brushRef="#br0" timeOffset="11837.74">4203 1504 2056 0 0,'-7'19'3133'0'0,"4"-11"-2280"0"0,0 1 1 0 0,0-1-1 0 0,1 1 0 0 0,-2 12 1 0 0,4-17-617 0 0,0 0 0 0 0,1 0 0 0 0,-1 0 0 0 0,1 0 0 0 0,-1 0 1 0 0,1 0-1 0 0,0 0 0 0 0,1 0 0 0 0,-1 0 0 0 0,1 0 1 0 0,0-1-1 0 0,0 1 0 0 0,2 3 0 0 0,-2-4-159 0 0,0 1-1 0 0,1-1 1 0 0,-1 0-1 0 0,1 0 1 0 0,0 0-1 0 0,0 0 1 0 0,0-1-1 0 0,0 1 1 0 0,0-1-1 0 0,1 0 1 0 0,-1 0-1 0 0,1 0 1 0 0,-1 0-1 0 0,1 0 1 0 0,0-1 0 0 0,5 2-1 0 0,-7-3 34 0 0,0 0 0 0 0,0 0-1 0 0,1 0 1 0 0,-1 0 0 0 0,0 0-1 0 0,0 0 1 0 0,0-1 0 0 0,1 1 0 0 0,-1-1-1 0 0,0 1 1 0 0,0-1 0 0 0,0 0-1 0 0,0 0 1 0 0,0 0 0 0 0,0 0 0 0 0,0 0-1 0 0,0 0 1 0 0,-1-1 0 0 0,1 1-1 0 0,0-1 1 0 0,-1 1 0 0 0,1-1 0 0 0,-1 1-1 0 0,1-1 1 0 0,-1 0 0 0 0,0 0 0 0 0,0 0-1 0 0,0 0 1 0 0,0 0 0 0 0,1-3-1 0 0,1 0 45 0 0,-1 0 0 0 0,0 0 0 0 0,0-1-1 0 0,0 1 1 0 0,-1 0 0 0 0,0-1 0 0 0,0 1-1 0 0,0-1 1 0 0,-1 1 0 0 0,1-1 0 0 0,-1 1-1 0 0,-1-1 1 0 0,1 0 0 0 0,-1 1-1 0 0,0-1 1 0 0,0 1 0 0 0,-1 0 0 0 0,1-1-1 0 0,-1 1 1 0 0,-1 0 0 0 0,1 0 0 0 0,-1 0-1 0 0,1 0 1 0 0,-1 0 0 0 0,-1 1 0 0 0,1 0-1 0 0,-1-1 1 0 0,0 1 0 0 0,0 0-1 0 0,0 1 1 0 0,0-1 0 0 0,0 1 0 0 0,-1 0-1 0 0,0 0 1 0 0,0 0 0 0 0,-5-2 0 0 0,8 4-189 0 0,0 0 0 0 0,0 1 0 0 0,0-1 0 0 0,0 1 0 0 0,0-1 0 0 0,0 1 0 0 0,0 0 0 0 0,0 0 0 0 0,0 0 0 0 0,0 0 0 0 0,0 0 0 0 0,-3 1 0 0 0,3-1-245 0 0,1 1 0 0 0,0-1-1 0 0,0 1 1 0 0,0-1 0 0 0,0 1-1 0 0,0 0 1 0 0,0-1 0 0 0,1 1 0 0 0,-1 0-1 0 0,0 0 1 0 0,0-1 0 0 0,0 1 0 0 0,1 0-1 0 0,-1 0 1 0 0,0 0 0 0 0,1 0-1 0 0,-1 1 1 0 0,-1 3-1304 0 0,1-1 0 0 0,-1 1 0 0 0,1 0 0 0 0,0 0 1 0 0,1 0-1 0 0,0-1 0 0 0,-1 1 0 0 0,2 10 0 0 0,0-4-1362 0 0</inkml:trace>
   <inkml:trace contextRef="#ctx0" brushRef="#br0" timeOffset="12032.68">4441 1435 4921 0 0,'0'0'146'0'0,"0"0"0"0"0,0 0 1 0 0,0 0-1 0 0,1 0 0 0 0,-1 0 0 0 0,0-1 0 0 0,0 1 0 0 0,0 0 1 0 0,0 0-1 0 0,1 0 0 0 0,-1 0 0 0 0,0 0 0 0 0,0 0 0 0 0,0 0 1 0 0,0 0-1 0 0,1 0 0 0 0,-1 0 0 0 0,0 0 0 0 0,0 0 0 0 0,0 0 1 0 0,0 0-1 0 0,1 0 0 0 0,-1 0 0 0 0,0 0 0 0 0,0 0 0 0 0,0 0 1 0 0,0 1-1 0 0,1-1 0 0 0,-1 0 0 0 0,0 0 0 0 0,0 0 0 0 0,0 0 1 0 0,0 0-1 0 0,0 0 0 0 0,1 0 0 0 0,-1 0 0 0 0,0 1 0 0 0,0-1 1 0 0,0 0-1 0 0,0 0 0 0 0,0 0 0 0 0,0 1 0 0 0,7 11 1656 0 0,3 21-2617 0 0,-8-26 1627 0 0,3 14-659 0 0,1 0-1 0 0,2-1 0 0 0,0 0 0 0 0,1 0 0 0 0,1 0 1 0 0,0-1-1 0 0,19 24 0 0 0,-16-24-496 0 0,14 17-1390 0 0,-7-21-6749 0 0,-17-15 6324 0 0,-1-3 808 0 0</inkml:trace>
@@ -5715,7 +6624,7 @@
   <inkml:trace contextRef="#ctx0" brushRef="#br0" timeOffset="17731.79">7848 1340 4169 0 0,'-4'-18'3090'0'0,"3"14"-2279"0"0,0 0 0 0 0,-1 0 0 0 0,2 0 0 0 0,-1 0 0 0 0,0 0 1 0 0,1-1-1 0 0,0 1 0 0 0,0 0 0 0 0,0-1 0 0 0,0 1 0 0 0,1 0 1 0 0,1-7-1 0 0,-1 10-692 0 0,0 1 1 0 0,0-1-1 0 0,0 0 1 0 0,0 1-1 0 0,0-1 1 0 0,0 1-1 0 0,0-1 1 0 0,0 1 0 0 0,0 0-1 0 0,0-1 1 0 0,0 1-1 0 0,0 0 1 0 0,0 0-1 0 0,0 0 1 0 0,0 0-1 0 0,0 0 1 0 0,0 0-1 0 0,2 0 1 0 0,26 2-407 0 0,-22-2 359 0 0,34 5-1071 0 0,0 2-3425 0 0,-16-2-1886 0 0,34 3 1 0 0,-46-8 4699 0 0</inkml:trace>
   <inkml:trace contextRef="#ctx0" brushRef="#br0" timeOffset="18124.96">8475 1273 1480 0 0,'-4'-11'112'0'0,"-5"-9"3111"0"0,6 22-1471 0 0,0 14-936 0 0,2 4 197 0 0,1 1 0 0 0,1-1 0 0 0,5 37 0 0 0,-4-47-775 0 0,1 1 1 0 0,0-1-1 0 0,0 1 0 0 0,1-1 0 0 0,0 0 0 0 0,0 0 1 0 0,1-1-1 0 0,12 18 0 0 0,-16-25-189 0 0,0-1 0 0 0,1 1 1 0 0,-1 0-1 0 0,0-1 0 0 0,0 1 0 0 0,1-1 0 0 0,-1 1 1 0 0,0-1-1 0 0,1 0 0 0 0,0 0 0 0 0,-1 0 1 0 0,1 0-1 0 0,0 0 0 0 0,-1 0 0 0 0,1 0 0 0 0,0 0 1 0 0,0 0-1 0 0,0-1 0 0 0,0 1 0 0 0,0-1 0 0 0,0 0 1 0 0,-1 1-1 0 0,1-1 0 0 0,0 0 0 0 0,0 0 1 0 0,0 0-1 0 0,0-1 0 0 0,0 1 0 0 0,0 0 0 0 0,0-1 1 0 0,0 1-1 0 0,0-1 0 0 0,0 0 0 0 0,0 1 1 0 0,-1-1-1 0 0,1 0 0 0 0,0 0 0 0 0,-1 0 0 0 0,1 0 1 0 0,0-1-1 0 0,-1 1 0 0 0,1 0 0 0 0,-1-1 0 0 0,0 1 1 0 0,2-2-1 0 0,3-5 86 0 0,-1 1-1 0 0,0-1 1 0 0,0 1 0 0 0,-1-2 0 0 0,1 1-1 0 0,-2 0 1 0 0,1-1 0 0 0,2-12 0 0 0,-6 21-135 0 0,7-25 240 0 0,-2-1-1 0 0,2-28 1 0 0,-6 49-232 0 0,0-1 1 0 0,-1 1-1 0 0,0-1 0 0 0,0 0 0 0 0,-1 1 0 0 0,0-1 1 0 0,1 1-1 0 0,-2 0 0 0 0,1-1 0 0 0,-1 1 0 0 0,0 0 1 0 0,0 0-1 0 0,0 0 0 0 0,0 0 0 0 0,-1 0 0 0 0,-7-9 1 0 0,8 13-69 0 0,0 0 1 0 0,0-1-1 0 0,-1 1 1 0 0,1 0-1 0 0,0 0 1 0 0,-1 0 0 0 0,1 0-1 0 0,-1 1 1 0 0,0-1-1 0 0,1 1 1 0 0,-1-1 0 0 0,1 1-1 0 0,-1 0 1 0 0,0 0-1 0 0,1 0 1 0 0,-1 0 0 0 0,0 1-1 0 0,1-1 1 0 0,-1 1-1 0 0,1 0 1 0 0,-1-1 0 0 0,1 1-1 0 0,-1 0 1 0 0,1 0-1 0 0,0 1 1 0 0,-4 1 0 0 0,-4 3-358 0 0,0 0 0 0 0,0 0 0 0 0,1 1 1 0 0,-16 14-1 0 0,9-4-3213 0 0,1 0 1 0 0,-13 21-1 0 0,19-24 836 0 0</inkml:trace>
   <inkml:trace contextRef="#ctx0" brushRef="#br0" timeOffset="18535.98">8666 1263 3921 0 0,'0'-1'90'0'0,"0"1"0"0"0,0 0 0 0 0,-1 0-1 0 0,1-1 1 0 0,0 1 0 0 0,0 0 0 0 0,0-1 0 0 0,-1 1 0 0 0,1-1 0 0 0,0 1 0 0 0,0 0 0 0 0,0-1-1 0 0,0 1 1 0 0,0 0 0 0 0,0-1 0 0 0,0 1 0 0 0,0-1 0 0 0,0 1 0 0 0,0 0 0 0 0,0-1 0 0 0,0 1-1 0 0,0-1 1 0 0,0 1 0 0 0,0 0 0 0 0,0-1 0 0 0,1 1 0 0 0,-1 0 0 0 0,0-1 0 0 0,0 1 0 0 0,0 0-1 0 0,1-1 1 0 0,-1 0 0 0 0,0 2-73 0 0,0-1 0 0 0,0 0 0 0 0,0 0-1 0 0,0 0 1 0 0,0 0 0 0 0,0 0 0 0 0,0 1 0 0 0,0-1-1 0 0,0 0 1 0 0,0 0 0 0 0,0 0 0 0 0,0 0 0 0 0,0 0-1 0 0,0 1 1 0 0,0-1 0 0 0,0 0 0 0 0,0 0 0 0 0,0 0-1 0 0,0 0 1 0 0,0 0 0 0 0,0 1 0 0 0,0-1 0 0 0,1 0-1 0 0,-1 0 1 0 0,0 0 0 0 0,0 0 0 0 0,0 0 0 0 0,0 0-1 0 0,0 0 1 0 0,0 0 0 0 0,0 1 0 0 0,1-1 0 0 0,-1 0-1 0 0,0 0 1 0 0,0 0 0 0 0,0 0 0 0 0,0 0 0 0 0,0 0-1 0 0,0 0 1 0 0,1 0 0 0 0,-1 0 0 0 0,0 0 0 0 0,0 0-1 0 0,0 0 1 0 0,0 0 0 0 0,0 0 0 0 0,1 0 0 0 0,-1 0 0 0 0,0 0-1 0 0,0 0 1 0 0,0 0 0 0 0,0 0 0 0 0,0 0 0 0 0,1 0-1 0 0,-1 0 1 0 0,0 0 0 0 0,0 0 0 0 0,0 0 0 0 0,0 0-1 0 0,0-1 1 0 0,0 1 0 0 0,1 0 0 0 0,-1 0 0 0 0,0 0-1 0 0,0 0 1 0 0,0 0 0 0 0,0-1 0 0 0,1 15 558 0 0,1-1 1 0 0,0 0-1 0 0,5 19 1 0 0,-3-17 3 0 0,0 0 1 0 0,1 21 0 0 0,-12 30 300 0 0,7-88-462 0 0,1 0 1 0 0,1 1 0 0 0,1-1-1 0 0,1 1 1 0 0,0-1-1 0 0,2 1 1 0 0,1 0 0 0 0,11-24-1 0 0,-17 42-351 0 0,0 1-1 0 0,1 0 0 0 0,-1 0 1 0 0,1 0-1 0 0,-1 0 0 0 0,1 0 1 0 0,0 0-1 0 0,0 0 0 0 0,0 0 1 0 0,0 1-1 0 0,0-1 0 0 0,0 1 1 0 0,0-1-1 0 0,1 1 0 0 0,-1 0 1 0 0,0 0-1 0 0,1 0 0 0 0,-1 0 1 0 0,1 1-1 0 0,-1-1 0 0 0,1 1 1 0 0,-1-1-1 0 0,1 1 0 0 0,0 0 1 0 0,-1 0-1 0 0,1 0 0 0 0,-1 0 1 0 0,1 0-1 0 0,-1 1 0 0 0,1-1 1 0 0,-1 1-1 0 0,1 0 0 0 0,-1 0 1 0 0,1 0-1 0 0,-1 0 0 0 0,5 2 1 0 0,-1 1-84 0 0,0-1 1 0 0,0 1-1 0 0,0 1 0 0 0,0-1 1 0 0,-1 1-1 0 0,1 0 0 0 0,-1 0 1 0 0,-1 0-1 0 0,1 1 1 0 0,-1 0-1 0 0,8 12 0 0 0,-6-4-386 0 0,0 0 0 0 0,-1 1 0 0 0,4 15 0 0 0,-5 10-3637 0 0,-4-37 2875 0 0,0 1 0 0 0,-1-1 1 0 0,1 1-1 0 0,-1-1 1 0 0,0 1-1 0 0,0-1 0 0 0,0 1 1 0 0,-2 3-1 0 0,1-3-1250 0 0</inkml:trace>
-  <inkml:trace contextRef="#ctx0" brushRef="#br0" timeOffset="19451.83">9417 1436 4745 0 0,'-2'2'12516'0'0,"7"-28"-12181"0"0,-1-1-1 0 0,-1 1 1 0 0,-1 0-1 0 0,-1-1 1 0 0,-4-29-1 0 0,-22-135-1022 0 0,19 152 725 0 0,-1-5-203 0 0,1-2 45 0 0,-2 0 0 0 0,-2 1 0 0 0,-19-53-1 0 0,30 101 2313 0 0,14 3-1042 0 0,12-3-1094 0 0,43-1 0 0 0,24 2-263 0 0,-85-3 179 0 0,0 1-1 0 0,0-1 0 0 0,-1 2 0 0 0,1-1 0 0 0,-1 1 0 0 0,1 1 1 0 0,14 7-1 0 0,-20-10 3 0 0,-1 0 1 0 0,0 1-1 0 0,0-1 0 0 0,0 0 1 0 0,0 1-1 0 0,0-1 0 0 0,0 1 1 0 0,0 0-1 0 0,0 0 0 0 0,-1-1 1 0 0,1 1-1 0 0,-1 0 1 0 0,1 0-1 0 0,-1 1 0 0 0,0-1 1 0 0,0 0-1 0 0,0 0 0 0 0,0 1 1 0 0,0-1-1 0 0,0 0 1 0 0,-1 1-1 0 0,1-1 0 0 0,-1 1 1 0 0,1-1-1 0 0,-1 1 0 0 0,0-1 1 0 0,0 1-1 0 0,0-1 0 0 0,-1 1 1 0 0,1-1-1 0 0,-1 1 1 0 0,1-1-1 0 0,-1 0 0 0 0,0 1 1 0 0,0-1-1 0 0,0 0 0 0 0,0 1 1 0 0,0-1-1 0 0,-2 3 1 0 0,-1 1 60 0 0,-1-1 1 0 0,1 0-1 0 0,-1 0 1 0 0,0 0 0 0 0,0-1-1 0 0,0 0 1 0 0,-1 0 0 0 0,1 0-1 0 0,-1-1 1 0 0,0 1 0 0 0,0-1-1 0 0,-1-1 1 0 0,-10 4 0 0 0,-12 1-41 0 0,0-2 1 0 0,-57 2 0 0 0,-11-5-3282 0 0,88-2 2664 0 0,1 0-4671 0 0,11 13-4397 0 0,-2-6 8388 0 0</inkml:trace>
+  <inkml:trace contextRef="#ctx0" brushRef="#br0" timeOffset="19451.82">9417 1436 4745 0 0,'-2'2'12516'0'0,"7"-28"-12181"0"0,-1-1-1 0 0,-1 1 1 0 0,-1 0-1 0 0,-1-1 1 0 0,-4-29-1 0 0,-22-135-1022 0 0,19 152 725 0 0,-1-5-203 0 0,1-2 45 0 0,-2 0 0 0 0,-2 1 0 0 0,-19-53-1 0 0,30 101 2313 0 0,14 3-1042 0 0,12-3-1094 0 0,43-1 0 0 0,24 2-263 0 0,-85-3 179 0 0,0 1-1 0 0,0-1 0 0 0,-1 2 0 0 0,1-1 0 0 0,-1 1 0 0 0,1 1 1 0 0,14 7-1 0 0,-20-10 3 0 0,-1 0 1 0 0,0 1-1 0 0,0-1 0 0 0,0 0 1 0 0,0 1-1 0 0,0-1 0 0 0,0 1 1 0 0,0 0-1 0 0,0 0 0 0 0,-1-1 1 0 0,1 1-1 0 0,-1 0 1 0 0,1 0-1 0 0,-1 1 0 0 0,0-1 1 0 0,0 0-1 0 0,0 0 0 0 0,0 1 1 0 0,0-1-1 0 0,0 0 1 0 0,-1 1-1 0 0,1-1 0 0 0,-1 1 1 0 0,1-1-1 0 0,-1 1 0 0 0,0-1 1 0 0,0 1-1 0 0,0-1 0 0 0,-1 1 1 0 0,1-1-1 0 0,-1 1 1 0 0,1-1-1 0 0,-1 0 0 0 0,0 1 1 0 0,0-1-1 0 0,0 0 0 0 0,0 1 1 0 0,0-1-1 0 0,-2 3 1 0 0,-1 1 60 0 0,-1-1 1 0 0,1 0-1 0 0,-1 0 1 0 0,0 0 0 0 0,0-1-1 0 0,0 0 1 0 0,-1 0 0 0 0,1 0-1 0 0,-1-1 1 0 0,0 1 0 0 0,0-1-1 0 0,-1-1 1 0 0,-10 4 0 0 0,-12 1-41 0 0,0-2 1 0 0,-57 2 0 0 0,-11-5-3282 0 0,88-2 2664 0 0,1 0-4671 0 0,11 13-4397 0 0,-2-6 8388 0 0</inkml:trace>
   <inkml:trace contextRef="#ctx0" brushRef="#br0" timeOffset="19913.96">9623 1191 2401 0 0,'-1'13'1806'0'0,"0"0"0"0"0,-6 24 0 0 0,4-30-1576 0 0,2 0-1 0 0,-1 0 0 0 0,1 1 1 0 0,0-1-1 0 0,0 0 0 0 0,1 0 1 0 0,0 1-1 0 0,0-1 1 0 0,1 0-1 0 0,0 1 0 0 0,0-1 1 0 0,1 0-1 0 0,3 8 0 0 0,-3-9-20 0 0,1 0 0 0 0,0 0 0 0 0,1-1 0 0 0,0 1 0 0 0,0-1-1 0 0,0 0 1 0 0,0 0 0 0 0,1-1 0 0 0,0 1 0 0 0,0-1 0 0 0,0 0-1 0 0,6 3 1 0 0,-9-6-228 0 0,0 0-1 0 0,0 1 1 0 0,0-2-1 0 0,0 1 1 0 0,0 0-1 0 0,1 0 0 0 0,-1-1 1 0 0,0 1-1 0 0,1-1 1 0 0,-1 0-1 0 0,0 1 1 0 0,1-1-1 0 0,-1 0 1 0 0,0-1-1 0 0,1 1 0 0 0,-1 0 1 0 0,1-1-1 0 0,-1 1 1 0 0,0-1-1 0 0,0 0 1 0 0,1 1-1 0 0,-1-1 1 0 0,0 0-1 0 0,0-1 1 0 0,0 1-1 0 0,0 0 0 0 0,0 0 1 0 0,0-1-1 0 0,-1 0 1 0 0,1 1-1 0 0,0-1 1 0 0,-1 0-1 0 0,1 1 1 0 0,-1-1-1 0 0,2-4 0 0 0,5-6-76 0 0,-1-1 0 0 0,0 0-1 0 0,-1-1 1 0 0,-1 1-1 0 0,0-1 1 0 0,-1 0-1 0 0,-1-1 1 0 0,0 1 0 0 0,-1-1-1 0 0,0 1 1 0 0,-1-1-1 0 0,-1-15 1 0 0,0 28 161 0 0,-1 0 0 0 0,1 1-1 0 0,0-1 1 0 0,-1 0 0 0 0,0 1 0 0 0,1-1 0 0 0,-1 0-1 0 0,0 1 1 0 0,0-1 0 0 0,1 1 0 0 0,-1-1 0 0 0,-1 1 0 0 0,1 0-1 0 0,0-1 1 0 0,0 1 0 0 0,0 0 0 0 0,-1 0 0 0 0,1 0 0 0 0,-3-2-1 0 0,0 1 24 0 0,0 0 0 0 0,0 0-1 0 0,-1 0 1 0 0,1 1-1 0 0,0 0 1 0 0,0 0-1 0 0,-8-1 1 0 0,-5 1-149 0 0,1 1 1 0 0,-1 0-1 0 0,-18 3 1 0 0,-44 12-2653 0 0,64-11 615 0 0,1 0 1 0 0,-1 2 0 0 0,-15 8 0 0 0,19-8 0 0 0</inkml:trace>
   <inkml:trace contextRef="#ctx0" brushRef="#br0" timeOffset="21583.28">36 2630 1672 0 0,'0'0'35'0'0,"-23"-4"1645"0"0,11 2 9029 0 0,47 0-9756 0 0,6-6-881 0 0,0-1 1 0 0,61-23 0 0 0,-44 14-206 0 0,-54 16-338 0 0,21-5 928 0 0,-13 6-2175 0 0,-5 4-3685 0 0,-10 16-174 0 0,-1-13 3643 0 0</inkml:trace>
   <inkml:trace contextRef="#ctx0" brushRef="#br0" timeOffset="21800.76">153 2742 5705 0 0,'26'-2'6532'0'0,"36"-6"-2811"0"0,32 5-2797 0 0,-82 3-974 0 0,0-1 1 0 0,0-1-1 0 0,16-4 0 0 0,-7 0-3614 0 0,-2-1-5283 0 0,-14 4 5715 0 0</inkml:trace>
@@ -5724,7 +6633,7 @@
   <inkml:trace contextRef="#ctx0" brushRef="#br0" timeOffset="23419.57">1554 2651 6097 0 0,'3'4'8770'0'0,"10"16"-7408"0"0,1-1-1109 0 0,0-1 0 0 0,2 0 0 0 0,31 27 0 0 0,-40-38-517 0 0,1-1 0 0 0,0 0 0 0 0,1-1 0 0 0,-1 0 1 0 0,1 0-1 0 0,0-1 0 0 0,0 0 0 0 0,0 0 0 0 0,1-1 1 0 0,-1 0-1 0 0,17 2 0 0 0,-25-5 38 0 0,-1 0 0 0 0,1 0 0 0 0,0 0 1 0 0,0 0-1 0 0,-1 0 0 0 0,1 0 0 0 0,0 0 0 0 0,0 0 0 0 0,0 0 0 0 0,-1 0 1 0 0,1 0-1 0 0,0 0 0 0 0,-1-1 0 0 0,1 1 0 0 0,0 0 0 0 0,0-1 0 0 0,-1 1 1 0 0,1 0-1 0 0,0-1 0 0 0,-1 1 0 0 0,1-1 0 0 0,-1 1 0 0 0,1-1 0 0 0,-1 1 1 0 0,1-1-1 0 0,-1 1 0 0 0,1-1 0 0 0,-1 0 0 0 0,1 1 0 0 0,-1-1 0 0 0,0 0 1 0 0,1 1-1 0 0,-1-1 0 0 0,0 0 0 0 0,0 0 0 0 0,1 1 0 0 0,-1-2 0 0 0,-3-28-3856 0 0,1 19 2880 0 0</inkml:trace>
   <inkml:trace contextRef="#ctx0" brushRef="#br0" timeOffset="23581.91">1771 2624 1904 0 0,'-6'-17'647'0'0,"5"13"-229"0"0,-1-1 1 0 0,1 0-1 0 0,-1 0 1 0 0,1 0-1 0 0,1 0 1 0 0,-1 0-1 0 0,1-8 1 0 0,-3 24 737 0 0,0 0 0 0 0,0 0 0 0 0,-1 0 0 0 0,-6 13 0 0 0,-29 45 339 0 0,-9-2-4253 0 0,0-7-4217 0 0,45-57 6423 0 0,-4 6-1801 0 0</inkml:trace>
   <inkml:trace contextRef="#ctx0" brushRef="#br0" timeOffset="26586.1">1982 2710 3241 0 0,'-3'12'4509'0'0,"8"14"-4538"0"0,-3-15 362 0 0,1 25-596 0 0,2-1 1 0 0,2 1-1 0 0,1-1 1 0 0,24 64-1 0 0,-18-77-1929 0 0,-8-21 177 0 0,-1-14 793 0 0,-3 2 86 0 0</inkml:trace>
-  <inkml:trace contextRef="#ctx0" brushRef="#br0" timeOffset="27019.61">2090 2637 2849 0 0,'0'0'66'0'0,"0"0"1"0"0,0 0-1 0 0,0 0 1 0 0,0 0-1 0 0,-1 0 1 0 0,1 1-1 0 0,0-1 1 0 0,0 0-1 0 0,0 0 1 0 0,0 0-1 0 0,0 0 1 0 0,-1 0-1 0 0,1 0 1 0 0,0 0-1 0 0,0 0 1 0 0,0 1-1 0 0,0-1 1 0 0,0 0-1 0 0,0 0 1 0 0,0 0 0 0 0,-1 0-1 0 0,1 0 1 0 0,0 1-1 0 0,0-1 1 0 0,0 0-1 0 0,0 0 1 0 0,0 0-1 0 0,0 0 1 0 0,0 1-1 0 0,0-1 1 0 0,0 0-1 0 0,0 0 1 0 0,0 0-1 0 0,0 1 1 0 0,0-1-1 0 0,0 0 1 0 0,0 0-1 0 0,0 0 1 0 0,0 0-1 0 0,0 1 1 0 0,0-1-1 0 0,0 0 1 0 0,1 0 0 0 0,-1 0-1 0 0,0 0 1 0 0,0 0-1 0 0,0 1 1 0 0,0-1-1 0 0,0 0 1 0 0,0 0-1 0 0,0 0 1 0 0,1 0-1 0 0,-1 0 1 0 0,0 1-1 0 0,12 16 1201 0 0,18 15-615 0 0,-23-25-573 0 0,0-1 0 0 0,0 0 1 0 0,0 0-1 0 0,1-1 0 0 0,0 0 1 0 0,15 7-1 0 0,-21-11-47 0 0,0 0-1 0 0,0-1 1 0 0,0 1 0 0 0,1-1-1 0 0,-1 1 1 0 0,0-1-1 0 0,0 0 1 0 0,0 0 0 0 0,1 0-1 0 0,-1 0 1 0 0,0 0 0 0 0,0-1-1 0 0,1 1 1 0 0,-1-1 0 0 0,0 1-1 0 0,0-1 1 0 0,0 0 0 0 0,0 0-1 0 0,0 0 1 0 0,0 0-1 0 0,0 0 1 0 0,0 0 0 0 0,0-1-1 0 0,0 1 1 0 0,-1 0 0 0 0,1-1-1 0 0,0 0 1 0 0,-1 1 0 0 0,0-1-1 0 0,1 0 1 0 0,-1 0 0 0 0,0 0-1 0 0,2-3 1 0 0,5-9 270 0 0,-1 1-1 0 0,-1-1 1 0 0,0-1 0 0 0,-1 1-1 0 0,-1-1 1 0 0,0 0 0 0 0,-1 0-1 0 0,3-26 1 0 0,-1 63 2264 0 0,24 114-2193 0 0,-24-100-291 0 0,-2 0-1 0 0,-1 1 1 0 0,-2-1-1 0 0,-6 54 1 0 0,4-71-53 0 0,-2 0 1 0 0,0 0 0 0 0,-1 0 0 0 0,-1-1 0 0 0,-1 0-1 0 0,0 0 1 0 0,-1-1 0 0 0,-1 0 0 0 0,-1 0-1 0 0,-14 18 1 0 0,22-32-190 0 0,-1 0-1 0 0,1-1 1 0 0,-1 1 0 0 0,0-1-1 0 0,1 1 1 0 0,-1-1 0 0 0,0 0-1 0 0,-1 0 1 0 0,1 0 0 0 0,0 0-1 0 0,-1-1 1 0 0,1 1 0 0 0,-1-1-1 0 0,1 0 1 0 0,-1 0-1 0 0,1 0 1 0 0,-1-1 0 0 0,0 1-1 0 0,0-1 1 0 0,1 0 0 0 0,-1 0-1 0 0,0 0 1 0 0,-4-1 0 0 0,6 0-103 0 0,-1 0 0 0 0,1 0 1 0 0,0 0-1 0 0,0 0 1 0 0,0 0-1 0 0,0 0 1 0 0,0 0-1 0 0,0-1 0 0 0,0 1 1 0 0,0-1-1 0 0,0 1 1 0 0,1-1-1 0 0,-1 0 0 0 0,0 0 1 0 0,1 0-1 0 0,0 1 1 0 0,-1-2-1 0 0,1 1 0 0 0,0 0 1 0 0,0 0-1 0 0,0 0 1 0 0,1 0-1 0 0,-1-1 1 0 0,0 1-1 0 0,1 0 0 0 0,-1-1 1 0 0,1 1-1 0 0,0 0 1 0 0,0-1-1 0 0,0 1 0 0 0,0-1 1 0 0,0 1-1 0 0,1 0 1 0 0,-1-1-1 0 0,1 1 1 0 0,0-4-1 0 0,4-8-771 0 0,3-3-566 0 0</inkml:trace>
+  <inkml:trace contextRef="#ctx0" brushRef="#br0" timeOffset="27019.6">2090 2637 2849 0 0,'0'0'66'0'0,"0"0"1"0"0,0 0-1 0 0,0 0 1 0 0,0 0-1 0 0,-1 0 1 0 0,1 1-1 0 0,0-1 1 0 0,0 0-1 0 0,0 0 1 0 0,0 0-1 0 0,0 0 1 0 0,-1 0-1 0 0,1 0 1 0 0,0 0-1 0 0,0 0 1 0 0,0 1-1 0 0,0-1 1 0 0,0 0-1 0 0,0 0 1 0 0,0 0 0 0 0,-1 0-1 0 0,1 0 1 0 0,0 1-1 0 0,0-1 1 0 0,0 0-1 0 0,0 0 1 0 0,0 0-1 0 0,0 0 1 0 0,0 1-1 0 0,0-1 1 0 0,0 0-1 0 0,0 0 1 0 0,0 0-1 0 0,0 1 1 0 0,0-1-1 0 0,0 0 1 0 0,0 0-1 0 0,0 0 1 0 0,0 0-1 0 0,0 1 1 0 0,0-1-1 0 0,0 0 1 0 0,1 0 0 0 0,-1 0-1 0 0,0 0 1 0 0,0 0-1 0 0,0 1 1 0 0,0-1-1 0 0,0 0 1 0 0,0 0-1 0 0,0 0 1 0 0,1 0-1 0 0,-1 0 1 0 0,0 1-1 0 0,12 16 1201 0 0,18 15-615 0 0,-23-25-573 0 0,0-1 0 0 0,0 0 1 0 0,0 0-1 0 0,1-1 0 0 0,0 0 1 0 0,15 7-1 0 0,-21-11-47 0 0,0 0-1 0 0,0-1 1 0 0,0 1 0 0 0,1-1-1 0 0,-1 1 1 0 0,0-1-1 0 0,0 0 1 0 0,0 0 0 0 0,1 0-1 0 0,-1 0 1 0 0,0 0 0 0 0,0-1-1 0 0,1 1 1 0 0,-1-1 0 0 0,0 1-1 0 0,0-1 1 0 0,0 0 0 0 0,0 0-1 0 0,0 0 1 0 0,0 0-1 0 0,0 0 1 0 0,0 0 0 0 0,0-1-1 0 0,0 1 1 0 0,-1 0 0 0 0,1-1-1 0 0,0 0 1 0 0,-1 1 0 0 0,0-1-1 0 0,1 0 1 0 0,-1 0 0 0 0,0 0-1 0 0,2-3 1 0 0,5-9 270 0 0,-1 1-1 0 0,-1-1 1 0 0,0-1 0 0 0,-1 1-1 0 0,-1-1 1 0 0,0 0 0 0 0,-1 0-1 0 0,3-26 1 0 0,-1 63 2264 0 0,24 114-2193 0 0,-24-100-291 0 0,-2 0-1 0 0,-1 1 1 0 0,-2-1-1 0 0,-6 54 1 0 0,4-71-53 0 0,-2 0 1 0 0,0 0 0 0 0,-1 0 0 0 0,-1-1 0 0 0,-1 0-1 0 0,0 0 1 0 0,-1-1 0 0 0,-1 0 0 0 0,-1 0-1 0 0,-14 18 1 0 0,22-32-190 0 0,-1 0-1 0 0,1-1 1 0 0,-1 1 0 0 0,0-1-1 0 0,1 1 1 0 0,-1-1 0 0 0,0 0-1 0 0,-1 0 1 0 0,1 0 0 0 0,0 0-1 0 0,-1-1 1 0 0,1 1 0 0 0,-1-1-1 0 0,1 0 1 0 0,-1 0-1 0 0,1 0 1 0 0,-1-1 0 0 0,0 1-1 0 0,0-1 1 0 0,1 0 0 0 0,-1 0-1 0 0,0 0 1 0 0,-4-1 0 0 0,6 0-103 0 0,-1 0 0 0 0,1 0 1 0 0,0 0-1 0 0,0 0 1 0 0,0 0-1 0 0,0 0 1 0 0,0 0-1 0 0,0-1 0 0 0,0 1 1 0 0,0-1-1 0 0,0 1 1 0 0,1-1-1 0 0,-1 0 0 0 0,0 0 1 0 0,1 0-1 0 0,0 1 1 0 0,-1-2-1 0 0,1 1 0 0 0,0 0 1 0 0,0 0-1 0 0,0 0 1 0 0,1 0-1 0 0,-1-1 1 0 0,0 1-1 0 0,1 0 0 0 0,-1-1 1 0 0,1 1-1 0 0,0 0 1 0 0,0-1-1 0 0,0 1 0 0 0,0-1 1 0 0,0 1-1 0 0,1 0 1 0 0,-1-1-1 0 0,1 1 1 0 0,0-4-1 0 0,4-8-771 0 0,3-3-566 0 0</inkml:trace>
   <inkml:trace contextRef="#ctx0" brushRef="#br0" timeOffset="28537.01">2356 2498 1304 0 0,'-1'-1'-26'0'0,"-4"-3"3634"0"0,4 10 2803 0 0,1-6-6047 0 0,0 0-281 0 0,0 0-1 0 0,0 0 1 0 0,0 0-1 0 0,0 0 1 0 0,0 0 0 0 0,1 0-1 0 0,-1 0 1 0 0,0 0-1 0 0,0 0 1 0 0,0 0-1 0 0,0 0 1 0 0,0 0-1 0 0,0 0 1 0 0,0 0 0 0 0,0 0-1 0 0,1 0 1 0 0,-1 0-1 0 0,0 0 1 0 0,0 0-1 0 0,0 0 1 0 0,0 0-1 0 0,0 0 1 0 0,0 0 0 0 0,0 0-1 0 0,0 0 1 0 0,0 1-1 0 0,0-1 1 0 0,1 0-1 0 0,-1 0 1 0 0,0 0-1 0 0,0 0 1 0 0,0 0 0 0 0,0 0-1 0 0,0 0 1 0 0,0 0-1 0 0,0 0 1 0 0,0 0-1 0 0,0 1 1 0 0,0-1-1 0 0,0 0 1 0 0,0 0 0 0 0,0 0-1 0 0,0 0 1 0 0,0 0-1 0 0,0 0 1 0 0,0 0-1 0 0,0 0 1 0 0,0 1-1 0 0,0-1 1 0 0,0 0 0 0 0,0 0-1 0 0,0 0 1 0 0,0 0-1 0 0,0 0 1 0 0,0 0-1 0 0,0 0 1 0 0,0 0-1 0 0,0 0 1 0 0,0 1 0 0 0,0-1-1 0 0,-1 0 1 0 0,1 0-1 0 0,0 0 1 0 0,0 0-111 0 0,0 0 1 0 0,0 0-1 0 0,0 0 1 0 0,-1 0-1 0 0,1 0 1 0 0,0 0-1 0 0,0 0 0 0 0,0 0 1 0 0,0 0-1 0 0,-1 0 1 0 0,1 0-1 0 0,0 0 1 0 0,0 0-1 0 0,0 0 1 0 0,0 0-1 0 0,0 0 1 0 0,-1 0-1 0 0,1 0 0 0 0,0-1 1 0 0,0 1-1 0 0,0 0 1 0 0,0 0-1 0 0,0 0 1 0 0,0 0-1 0 0,-1 0 1 0 0,1 0-1 0 0,0 0 1 0 0,0-1-1 0 0,0 1 1 0 0,0 0-1 0 0,0 0 0 0 0,0 0 1 0 0,0 0-1 0 0,0 0 1 0 0,0-1-1 0 0,0 1 1 0 0,0 0-1 0 0,0 0 1 0 0,0 0-1 0 0,0 0 1 0 0,0-1-1 0 0,0 1 0 0 0,0 0 1 0 0,0 0-1 0 0,0 0 1 0 0,0 0-1 0 0,0-1 1 0 0,0 1-1 0 0,0 0 1 0 0,0 0-1 0 0,0 0 1 0 0,0 0-1 0 0,0 0 0 0 0,0-1 1 0 0,0 1-1 0 0,0 0 1 0 0,1 0-1 0 0,77 61 2253 0 0,-46-32-2235 0 0,-2 1 1 0 0,44 56 0 0 0,-65-74 36 0 0,-1 0 1 0 0,-1 1-1 0 0,0-1 1 0 0,-1 1-1 0 0,-1 1 1 0 0,0-1-1 0 0,0 1 1 0 0,-1 0-1 0 0,-1 0 1 0 0,-1 0-1 0 0,0 0 1 0 0,0 1-1 0 0,-2-1 1 0 0,1 1-1 0 0,-2-1 1 0 0,0 0 0 0 0,-1 1-1 0 0,-4 16 1 0 0,6-29-78 0 0,-1-1 1 0 0,1 1-1 0 0,0-1 1 0 0,-1 1-1 0 0,0-1 1 0 0,1 0-1 0 0,-1 1 1 0 0,0-1-1 0 0,1 0 1 0 0,-1 0-1 0 0,0 1 1 0 0,0-1-1 0 0,0 0 1 0 0,0 0-1 0 0,0 0 1 0 0,0 0-1 0 0,0 0 1 0 0,-1 0-1 0 0,1 0 1 0 0,-2 0-1 0 0,2-1-130 0 0,0 0 0 0 0,0 0-1 0 0,0 0 1 0 0,0 0-1 0 0,0-1 1 0 0,0 1-1 0 0,0 0 1 0 0,0-1 0 0 0,0 1-1 0 0,0-1 1 0 0,0 1-1 0 0,0-1 1 0 0,0 0-1 0 0,0 1 1 0 0,0-1 0 0 0,0 0-1 0 0,0 1 1 0 0,1-1-1 0 0,-1 0 1 0 0,0 0-1 0 0,1 0 1 0 0,-1 0 0 0 0,0 0-1 0 0,1 0 1 0 0,-1 0-1 0 0,0-1 1 0 0,-1-2-281 0 0,-1 1-1 0 0,1-1 1 0 0,0 0-1 0 0,0 0 1 0 0,0 0 0 0 0,0 0-1 0 0,1 0 1 0 0,0 0 0 0 0,0 0-1 0 0,0-1 1 0 0,0 1-1 0 0,1 0 1 0 0,-1-1 0 0 0,1 1-1 0 0,0-1 1 0 0,0 1 0 0 0,1 0-1 0 0,0-1 1 0 0,-1 1-1 0 0,1 0 1 0 0,1 0 0 0 0,2-8-1 0 0,3-1-874 0 0</inkml:trace>
   <inkml:trace contextRef="#ctx0" brushRef="#br0" timeOffset="28954.84">3117 2411 7810 0 0,'-43'-8'5773'0'0,"29"8"-5691"0"0,1 0 1 0 0,0 1-1 0 0,0 0 0 0 0,0 1 0 0 0,0 0 0 0 0,-15 6 0 0 0,21-5-77 0 0,0 0 1 0 0,0 1 0 0 0,0 0-1 0 0,1 0 1 0 0,-1 1 0 0 0,1-1-1 0 0,0 2 1 0 0,1-1 0 0 0,-1 0 0 0 0,1 1-1 0 0,0 0 1 0 0,0 1 0 0 0,1-1-1 0 0,0 1 1 0 0,0-1 0 0 0,1 1-1 0 0,-1 0 1 0 0,2 1 0 0 0,-1-1-1 0 0,1 0 1 0 0,-2 9 0 0 0,2-5 53 0 0,-1 0 1 0 0,2 0 0 0 0,0 0-1 0 0,0 0 1 0 0,1 1-1 0 0,1-1 1 0 0,-1 0-1 0 0,2 0 1 0 0,0 0 0 0 0,0 0-1 0 0,1 0 1 0 0,0-1-1 0 0,1 1 1 0 0,6 13 0 0 0,-5-16 5 0 0,1-1 0 0 0,0 0 1 0 0,0 0-1 0 0,0 0 1 0 0,1-1-1 0 0,0 1 0 0 0,0-2 1 0 0,1 1-1 0 0,0-1 1 0 0,0 0-1 0 0,0-1 0 0 0,0 0 1 0 0,1 0-1 0 0,15 4 1 0 0,9 2-365 0 0,0-2 0 0 0,56 7 0 0 0,-78-13-181 0 0,-7-1-105 0 0,1 0 1 0 0,-1-1-1 0 0,1 1 0 0 0,0-1 0 0 0,-1 0 0 0 0,1 0 0 0 0,6-1 0 0 0,-18-9-4521 0 0,-11-8 2963 0 0,-6 2 693 0 0,9 5 463 0 0</inkml:trace>
   <inkml:trace contextRef="#ctx0" brushRef="#br0" timeOffset="29117.3">2919 2647 1664 0 0,'-9'-8'2183'0'0,"8"14"2823"0"0,2 1-1232 0 0,6-4-581 0 0,23 1-1756 0 0,65-2-733 0 0,-43-1-3278 0 0,0 1-5727 0 0,-30-2 3303 0 0,-16 0 3190 0 0</inkml:trace>
@@ -5734,8 +6643,8 @@
   <inkml:trace contextRef="#ctx0" brushRef="#br0" timeOffset="31735.3">3782 2292 3177 0 0,'12'-3'9659'0'0,"0"-5"-5883"0"0,-9 7-3773 0 0,-1-1-1 0 0,1 0 0 0 0,-1 1 1 0 0,1-1-1 0 0,-1 1 0 0 0,1 0 1 0 0,0 0-1 0 0,0 0 0 0 0,0 0 1 0 0,0 1-1 0 0,-1-1 0 0 0,1 1 1 0 0,4-1-1 0 0,-5 1-67 0 0,0 0-1 0 0,-1 0 1 0 0,1 0 0 0 0,0 0 0 0 0,-1 0-1 0 0,1 1 1 0 0,0-1 0 0 0,-1 0 0 0 0,1 1-1 0 0,-1-1 1 0 0,1 1 0 0 0,-1 0 0 0 0,1 0-1 0 0,-1-1 1 0 0,1 1 0 0 0,-1 0 0 0 0,0 0 0 0 0,1 0-1 0 0,-1 0 1 0 0,0 1 0 0 0,0-1 0 0 0,0 0-1 0 0,0 0 1 0 0,0 1 0 0 0,0-1 0 0 0,0 0-1 0 0,0 1 1 0 0,0-1 0 0 0,-1 1 0 0 0,2 2-1 0 0,-2-1-74 0 0,-1-1 0 0 0,1 1 0 0 0,0-1 0 0 0,-1 1 0 0 0,0-1 0 0 0,1 0 0 0 0,-1 1-1 0 0,0-1 1 0 0,0 0 0 0 0,0 1 0 0 0,-1-1 0 0 0,1 0 0 0 0,0 0 0 0 0,-1 0 0 0 0,0 0-1 0 0,1-1 1 0 0,-1 1 0 0 0,0 0 0 0 0,0-1 0 0 0,-2 3 0 0 0,1-2 148 0 0,1-1 1 0 0,-1 1 0 0 0,1 1-1 0 0,0-1 1 0 0,0 0 0 0 0,0 0-1 0 0,0 1 1 0 0,1-1 0 0 0,-1 1-1 0 0,1 0 1 0 0,-1-1 0 0 0,1 1-1 0 0,0 0 1 0 0,0 0 0 0 0,0 0-1 0 0,0 0 1 0 0,0 3-1 0 0,1-4 98 0 0,1 0-1 0 0,-1 0 0 0 0,0 0 0 0 0,1-1 0 0 0,-1 1 1 0 0,1 0-1 0 0,0-1 0 0 0,-1 1 0 0 0,1 0 0 0 0,0-1 1 0 0,0 1-1 0 0,0-1 0 0 0,0 1 0 0 0,0-1 0 0 0,0 1 1 0 0,1-1-1 0 0,-1 0 0 0 0,0 0 0 0 0,1 0 0 0 0,-1 0 1 0 0,1 0-1 0 0,-1 0 0 0 0,1 0 0 0 0,0 0 0 0 0,-1 0 1 0 0,1-1-1 0 0,0 1 0 0 0,-1-1 0 0 0,1 1 0 0 0,2-1 1 0 0,12 5 84 0 0,1-1 0 0 0,-1-1 0 0 0,1-1 1 0 0,0 0-1 0 0,0-2 0 0 0,31-1 0 0 0,-35-1-1141 0 0,0 0 0 0 0,0-1 0 0 0,0 0-1 0 0,0-1 1 0 0,18-8 0 0 0,-7-5-7520 0 0,-20 14 6525 0 0</inkml:trace>
   <inkml:trace contextRef="#ctx0" brushRef="#br0" timeOffset="32298.29">3720 2475 1224 0 0,'0'1'956'0'0,"1"1"-589"0"0,-1-1 0 0 0,1 1 1 0 0,-1-1-1 0 0,0 0 1 0 0,1 1-1 0 0,-1-1 0 0 0,0 1 1 0 0,0-1-1 0 0,0 1 0 0 0,0-1 1 0 0,0 1-1 0 0,0-1 1 0 0,-1 3-1 0 0,-2 6-140 0 0,-1-1 0 0 0,0 1 1 0 0,0-1-1 0 0,-6 10 0 0 0,7-15-795 0 0,0 0-1 0 0,-1 0 1 0 0,1 0-1 0 0,-1-1 1 0 0,0 1-1 0 0,-5 4 1 0 0,-1 0-2557 0 0,10-7 1906 0 0</inkml:trace>
   <inkml:trace contextRef="#ctx0" brushRef="#br0" timeOffset="33450.96">4282 2564 4865 0 0,'0'2'8256'0'0,"1"1"-5289"0"0,2-2-4385 0 0,2 2-5782 0 0,1-1 1857 0 0,-1 1 4564 0 0,-2-1-433 0 0</inkml:trace>
-  <inkml:trace contextRef="#ctx0" brushRef="#br0" timeOffset="33598.66">4337 2746 2433 0 0,'2'8'430'0'0,"0"1"0"0"0,0 0 0 0 0,0-1 0 0 0,1 0 0 0 0,0 1 0 0 0,1-1 1 0 0,0 0-1 0 0,0 0 0 0 0,1-1 0 0 0,8 12 0 0 0,-12-19-605 0 0,0 1 0 0 0,0 0 1 0 0,0 0-1 0 0,0-1 0 0 0,0 1 0 0 0,0-1 0 0 0,0 1 0 0 0,0-1 0 0 0,0 0 0 0 0,0 1 1 0 0,1-1-1 0 0,-1 0 0 0 0,0 0 0 0 0,0 0 0 0 0,0 1 0 0 0,0-1 0 0 0,0 0 1 0 0,1-1-1 0 0,-1 1 0 0 0,0 0 0 0 0,0 0 0 0 0,0 0 0 0 0,0-1 0 0 0,0 1 0 0 0,0-1 1 0 0,0 1-1 0 0,1-1 0 0 0,-1 1 0 0 0,0-1 0 0 0,-1 1 0 0 0,2-2 0 0 0,3 0-921 0 0</inkml:trace>
-  <inkml:trace contextRef="#ctx0" brushRef="#br0" timeOffset="34051.7">4664 2554 5113 0 0,'0'0'5882'0'0,"1"8"-4232"0"0,-1 6-2669 0 0,7 40 851 0 0,3 0 0 0 0,24 83 0 0 0,-29-119-3669 0 0,-11-36 2678 0 0,-12-35 2014 0 0,13 37-27 0 0,1 0 0 0 0,0-1-1 0 0,2 0 1 0 0,0 1 0 0 0,0-1-1 0 0,2-21 1 0 0,0 35-766 0 0,0-1-1 0 0,0 1 1 0 0,1 0 0 0 0,-1-1 0 0 0,1 1-1 0 0,0 0 1 0 0,0 0 0 0 0,0 0 0 0 0,0 0-1 0 0,1 0 1 0 0,-1 0 0 0 0,1 0 0 0 0,0 0-1 0 0,0 1 1 0 0,0-1 0 0 0,0 1 0 0 0,0-1-1 0 0,0 1 1 0 0,1 0 0 0 0,-1 0 0 0 0,1 0-1 0 0,0 0 1 0 0,-1 0 0 0 0,1 0-1 0 0,0 1 1 0 0,0-1 0 0 0,0 1 0 0 0,0 0-1 0 0,0 0 1 0 0,1 0 0 0 0,-1 1 0 0 0,0-1-1 0 0,0 1 1 0 0,1-1 0 0 0,-1 1 0 0 0,0 0-1 0 0,0 0 1 0 0,1 1 0 0 0,3 0 0 0 0,14 5-1194 0 0,5 14-5767 0 0,-8-4 1331 0 0,-14-13 4106 0 0</inkml:trace>
+  <inkml:trace contextRef="#ctx0" brushRef="#br0" timeOffset="33598.65">4337 2746 2433 0 0,'2'8'430'0'0,"0"1"0"0"0,0 0 0 0 0,0-1 0 0 0,1 0 0 0 0,0 1 0 0 0,1-1 1 0 0,0 0-1 0 0,0 0 0 0 0,1-1 0 0 0,8 12 0 0 0,-12-19-605 0 0,0 1 0 0 0,0 0 1 0 0,0 0-1 0 0,0-1 0 0 0,0 1 0 0 0,0-1 0 0 0,0 1 0 0 0,0-1 0 0 0,0 0 0 0 0,0 1 1 0 0,1-1-1 0 0,-1 0 0 0 0,0 0 0 0 0,0 0 0 0 0,0 1 0 0 0,0-1 0 0 0,0 0 1 0 0,1-1-1 0 0,-1 1 0 0 0,0 0 0 0 0,0 0 0 0 0,0 0 0 0 0,0-1 0 0 0,0 1 0 0 0,0-1 1 0 0,0 1-1 0 0,1-1 0 0 0,-1 1 0 0 0,0-1 0 0 0,-1 1 0 0 0,2-2 0 0 0,3 0-921 0 0</inkml:trace>
+  <inkml:trace contextRef="#ctx0" brushRef="#br0" timeOffset="34051.68">4664 2554 5113 0 0,'0'0'5882'0'0,"1"8"-4232"0"0,-1 6-2669 0 0,7 40 851 0 0,3 0 0 0 0,24 83 0 0 0,-29-119-3669 0 0,-11-36 2678 0 0,-12-35 2014 0 0,13 37-27 0 0,1 0 0 0 0,0-1-1 0 0,2 0 1 0 0,0 1 0 0 0,0-1-1 0 0,2-21 1 0 0,0 35-766 0 0,0-1-1 0 0,0 1 1 0 0,1 0 0 0 0,-1-1 0 0 0,1 1-1 0 0,0 0 1 0 0,0 0 0 0 0,0 0 0 0 0,0 0-1 0 0,1 0 1 0 0,-1 0 0 0 0,1 0 0 0 0,0 0-1 0 0,0 1 1 0 0,0-1 0 0 0,0 1 0 0 0,0-1-1 0 0,0 1 1 0 0,1 0 0 0 0,-1 0 0 0 0,1 0-1 0 0,0 0 1 0 0,-1 0 0 0 0,1 0-1 0 0,0 1 1 0 0,0-1 0 0 0,0 1 0 0 0,0 0-1 0 0,0 0 1 0 0,1 0 0 0 0,-1 1 0 0 0,0-1-1 0 0,0 1 1 0 0,1-1 0 0 0,-1 1 0 0 0,0 0-1 0 0,0 0 1 0 0,1 1 0 0 0,3 0 0 0 0,14 5-1194 0 0,5 14-5767 0 0,-8-4 1331 0 0,-14-13 4106 0 0</inkml:trace>
   <inkml:trace contextRef="#ctx0" brushRef="#br0" timeOffset="46936.93">5082 2534 2120 0 0,'13'6'8673'0'0,"5"-5"-4801"0"0,26-6-3660 0 0,-17 1 93 0 0,19-4-773 0 0,-38 6-290 0 0,0 0 1 0 0,0 0 0 0 0,1 1 0 0 0,-1 0 0 0 0,0 1 0 0 0,0 0 0 0 0,15 1 0 0 0,-22-1 591 0 0,-1 1 1 0 0,1-1-1 0 0,0 0 1 0 0,0 0-1 0 0,-1 1 1 0 0,1-1-1 0 0,0 1 1 0 0,-1-1-1 0 0,1 1 1 0 0,0-1-1 0 0,-1 1 1 0 0,1-1-1 0 0,-1 1 1 0 0,1 0-1 0 0,-1-1 1 0 0,1 1-1 0 0,-1 0 1 0 0,1-1-1 0 0,-1 1 1 0 0,0 0-1 0 0,1-1 1 0 0,-1 1-1 0 0,0 0 1 0 0,1 0-1 0 0,-1 0 1 0 0,0-1-1 0 0,0 1 1 0 0,0 0-1 0 0,0 0 1 0 0,0 0-1 0 0,0-1 1 0 0,0 1-1 0 0,0 0 1 0 0,0 0-1 0 0,0 0 1 0 0,-1-1-1 0 0,1 1 1 0 0,0 0-1 0 0,0 0 1 0 0,-1-1-1 0 0,1 1 1 0 0,-1 0-1 0 0,0 1 1 0 0,-3 6-1074 0 0</inkml:trace>
   <inkml:trace contextRef="#ctx0" brushRef="#br0" timeOffset="47105.04">5154 2687 3689 0 0,'28'0'4730'0'0,"27"0"-873"0"0,-36-1-4724 0 0,0-1 0 0 0,27-6 0 0 0,-40 7-167 0 0,-1 0-1 0 0,1 0 0 0 0,0 1 1 0 0,-1-1-1 0 0,1 1 0 0 0,0 1 0 0 0,5 0 1 0 0,-4 0-220 0 0</inkml:trace>
   <inkml:trace contextRef="#ctx0" brushRef="#br0" timeOffset="47584.71">5521 2524 1024 0 0,'-4'-13'917'0'0,"3"5"967"0"0,6 10 2601 0 0,5 13 277 0 0,3 17-4806 0 0,-5-12 159 0 0,-1-4-377 0 0,45 89-105 0 0,-45-94-1216 0 0,1 1 0 0 0,0-2 1 0 0,15 16-1 0 0,-12-17-1449 0 0,-11-9 2984 0 0,0 0 0 0 0,0 0 0 0 0,1 0 0 0 0,-1 0 0 0 0,0 0 0 0 0,0 0 0 0 0,1 0 0 0 0,-1 0 0 0 0,0 0-1 0 0,0 0 1 0 0,1 0 0 0 0,-1 0 0 0 0,0 0 0 0 0,0 0 0 0 0,1 0 0 0 0,-1 0 0 0 0,0 0 0 0 0,0 0 0 0 0,1 0-1 0 0,-1-1 1 0 0,0 1 0 0 0,0 0 0 0 0,1 0 0 0 0,-1 0 0 0 0,0 0 0 0 0,0-1 0 0 0,0 1 0 0 0,1 0-1 0 0,-1 0 1 0 0,0 0 0 0 0,0-1 0 0 0,0 1 0 0 0,0 0 0 0 0,0 0 0 0 0,0-1 0 0 0,1 1 0 0 0,-1 0 0 0 0,0 0-1 0 0,0-1 1 0 0,0 1 0 0 0,0 0 0 0 0,0 0 0 0 0,0-1 0 0 0,0 1 0 0 0,1-6-843 0 0</inkml:trace>
@@ -5751,7 +6660,7 @@
 </inkml:ink>
 </file>
 
-<file path=word/ink/ink34.xml><?xml version="1.0" encoding="utf-8"?>
+<file path=word/ink/ink42.xml><?xml version="1.0" encoding="utf-8"?>
 <inkml:ink xmlns:inkml="http://www.w3.org/2003/InkML">
   <inkml:definitions>
     <inkml:context xml:id="ctx0">
@@ -5785,7 +6694,7 @@
 </inkml:ink>
 </file>
 
-<file path=word/ink/ink35.xml><?xml version="1.0" encoding="utf-8"?>
+<file path=word/ink/ink43.xml><?xml version="1.0" encoding="utf-8"?>
 <inkml:ink xmlns:inkml="http://www.w3.org/2003/InkML">
   <inkml:definitions>
     <inkml:context xml:id="ctx0">
@@ -5818,7 +6727,7 @@
   <inkml:trace contextRef="#ctx0" brushRef="#br0" timeOffset="3576.8">1072 582 2312 0 0,'-1'3'-36'0'0,"1"0"-1"0"0,-1-1 1 0 0,0 1-1 0 0,0-1 0 0 0,0 1 1 0 0,0-1-1 0 0,0 1 1 0 0,0-1-1 0 0,-1 1 0 0 0,1-1 1 0 0,-1 0-1 0 0,-4 4 1 0 0,-29 30 70 0 0,17-19-66 0 0,-37 44 48 0 0,2 3-1 0 0,4 3 1 0 0,-55 94 0 0 0,-100 231-225 0 0,131-245 167 0 0,22-46 358 0 0,5 2-1 0 0,-60 197 1 0 0,70-194-1656 0 0,33-102 282 0 0</inkml:trace>
   <inkml:trace contextRef="#ctx0" brushRef="#br0" timeOffset="3879.88">1591 777 1752 0 0,'-39'34'519'0'0,"1"1"-1"0"0,-46 56 0 0 0,-56 88-393 0 0,106-134 97 0 0,-166 257 576 0 0,21 14-815 0 0,28-45-302 0 0,90-166 251 0 0,-25 46 649 0 0,-124 164 0 0 0,201-302-309 0 0,5-8-151 0 0,1 1 1 0 0,-1-1-1 0 0,0 0 1 0 0,0 0-1 0 0,-1-1 1 0 0,1 1 0 0 0,-1-1-1 0 0,0 0 1 0 0,0 0-1 0 0,-6 3 1 0 0,22-51-2488 0 0,-2 18 1608 0 0,1 0 0 0 0,2 1-1 0 0,21-36 1 0 0,-10 26-462 0 0</inkml:trace>
   <inkml:trace contextRef="#ctx0" brushRef="#br0" timeOffset="4182.2">2087 995 1920 0 0,'-299'440'3864'0'0,"184"-282"-2381"0"0,-342 499 2620 0 0,35 22-3864 0 0,273-433-3141 0 0,164-270-2854 0 0,16-32 4304 0 0,3-4 1072 0 0,-11 21-595 0 0</inkml:trace>
-  <inkml:trace contextRef="#ctx0" brushRef="#br0" timeOffset="4434.44">2441 1582 1184 0 0,'36'-28'171'0'0,"-24"17"-86"0"0,1 1 0 0 0,0 0 0 0 0,1 1 0 0 0,0 0 1 0 0,0 1-1 0 0,27-10 0 0 0,-41 17-53 0 0,1 1 0 0 0,0 0 1 0 0,0-1-1 0 0,0 1 0 0 0,-1 0 0 0 0,1 0 0 0 0,0 0 0 0 0,0 0 1 0 0,0 0-1 0 0,0-1 0 0 0,-1 2 0 0 0,1-1 0 0 0,0 0 0 0 0,0 0 1 0 0,0 0-1 0 0,0 0 0 0 0,-1 0 0 0 0,1 1 0 0 0,0-1 0 0 0,1 1 1 0 0,-2-1 5 0 0,0 1 0 0 0,1-1 0 0 0,-1 1 0 0 0,0-1 0 0 0,0 1 0 0 0,1 0 0 0 0,-1-1 0 0 0,0 1 0 0 0,0-1 0 0 0,0 1 0 0 0,0-1 0 0 0,0 1 0 0 0,0 0 0 0 0,0-1 0 0 0,0 1 0 0 0,0-1 0 0 0,0 1 0 0 0,0-1 0 0 0,0 1 0 0 0,0 0 0 0 0,-1-1 0 0 0,1 1 0 0 0,-21 39 1358 0 0,14-30-1299 0 0,-185 304 2459 0 0,5-8-1060 0 0,-57 177-438 0 0,68-124-1321 0 0,-27-15-1995 0 0,197-335 2081 0 0,-1 0 0 0 0,0 0 0 0 0,0 0 0 0 0,-1-1-1 0 0,-11 9 1 0 0,18-16 85 0 0,0 0 0 0 0,0 0 0 0 0,0 0-1 0 0,-1 0 1 0 0,1 0 0 0 0,-1 0-1 0 0,1-1 1 0 0,-1 1 0 0 0,1 0 0 0 0,-1-1-1 0 0,1 1 1 0 0,-1-1 0 0 0,1 0-1 0 0,-1 1 1 0 0,0-1 0 0 0,1 0 0 0 0,-1 0-1 0 0,0 0 1 0 0,1 0 0 0 0,-1 0-1 0 0,1 0 1 0 0,-1-1 0 0 0,0 1-1 0 0,1-1 1 0 0,-1 1 0 0 0,1-1 0 0 0,-1 1-1 0 0,1-1 1 0 0,-1 0 0 0 0,1 0-1 0 0,0 0 1 0 0,-1 1 0 0 0,1-1 0 0 0,0-1-1 0 0,-1 1 1 0 0,1 0 0 0 0,0 0-1 0 0,0 0 1 0 0,0-1 0 0 0,0 1 0 0 0,0 0-1 0 0,1-1 1 0 0,-1 1 0 0 0,0-1-1 0 0,0-1 1 0 0,-7-17-684 0 0,0-5-555 0 0</inkml:trace>
+  <inkml:trace contextRef="#ctx0" brushRef="#br0" timeOffset="4434.42">2441 1582 1184 0 0,'36'-28'171'0'0,"-24"17"-86"0"0,1 1 0 0 0,0 0 0 0 0,1 1 0 0 0,0 0 1 0 0,0 1-1 0 0,27-10 0 0 0,-41 17-53 0 0,1 1 0 0 0,0 0 1 0 0,0-1-1 0 0,0 1 0 0 0,-1 0 0 0 0,1 0 0 0 0,0 0 0 0 0,0 0 1 0 0,0 0-1 0 0,0-1 0 0 0,-1 2 0 0 0,1-1 0 0 0,0 0 0 0 0,0 0 1 0 0,0 0-1 0 0,0 0 0 0 0,-1 0 0 0 0,1 1 0 0 0,0-1 0 0 0,1 1 1 0 0,-2-1 5 0 0,0 1 0 0 0,1-1 0 0 0,-1 1 0 0 0,0-1 0 0 0,0 1 0 0 0,1 0 0 0 0,-1-1 0 0 0,0 1 0 0 0,0-1 0 0 0,0 1 0 0 0,0-1 0 0 0,0 1 0 0 0,0 0 0 0 0,0-1 0 0 0,0 1 0 0 0,0-1 0 0 0,0 1 0 0 0,0-1 0 0 0,0 1 0 0 0,0 0 0 0 0,-1-1 0 0 0,1 1 0 0 0,-21 39 1358 0 0,14-30-1299 0 0,-185 304 2459 0 0,5-8-1060 0 0,-57 177-438 0 0,68-124-1321 0 0,-27-15-1995 0 0,197-335 2081 0 0,-1 0 0 0 0,0 0 0 0 0,0 0 0 0 0,-1-1-1 0 0,-11 9 1 0 0,18-16 85 0 0,0 0 0 0 0,0 0 0 0 0,0 0-1 0 0,-1 0 1 0 0,1 0 0 0 0,-1 0-1 0 0,1-1 1 0 0,-1 1 0 0 0,1 0 0 0 0,-1-1-1 0 0,1 1 1 0 0,-1-1 0 0 0,1 0-1 0 0,-1 1 1 0 0,0-1 0 0 0,1 0 0 0 0,-1 0-1 0 0,0 0 1 0 0,1 0 0 0 0,-1 0-1 0 0,1 0 1 0 0,-1-1 0 0 0,0 1-1 0 0,1-1 1 0 0,-1 1 0 0 0,1-1 0 0 0,-1 1-1 0 0,1-1 1 0 0,-1 0 0 0 0,1 0-1 0 0,0 0 1 0 0,-1 1 0 0 0,1-1 0 0 0,0-1-1 0 0,-1 1 1 0 0,1 0 0 0 0,0 0-1 0 0,0 0 1 0 0,0-1 0 0 0,0 1 0 0 0,0 0-1 0 0,1-1 1 0 0,-1 1 0 0 0,0-1-1 0 0,0-1 1 0 0,-7-17-684 0 0,0-5-555 0 0</inkml:trace>
   <inkml:trace contextRef="#ctx0" brushRef="#br0" timeOffset="4994.52">1801 1542 2849 0 0,'2'-4'438'0'0,"1"0"1"0"0,-1 0 0 0 0,1 0 0 0 0,0 1-1 0 0,-1-1 1 0 0,2 1 0 0 0,-1-1 0 0 0,7-4-1 0 0,14-17-55 0 0,-2-13-427 0 0,-1 0 0 0 0,-2-1-1 0 0,-1-1 1 0 0,16-59 0 0 0,16-93 337 0 0,-39 136-583 0 0,3 1 0 0 0,3 0-1 0 0,26-59 1 0 0,-41 110 34 0 0,-1 0 0 0 0,1 0 1 0 0,0 0-1 0 0,1 1 1 0 0,-1-1-1 0 0,1 1 1 0 0,-1-1-1 0 0,1 1 0 0 0,0 0 1 0 0,0 0-1 0 0,1 0 1 0 0,-1 0-1 0 0,1 1 0 0 0,-1 0 1 0 0,1-1-1 0 0,5-1 1 0 0,-2 2-1171 0 0</inkml:trace>
   <inkml:trace contextRef="#ctx0" brushRef="#br0" timeOffset="5849.72">3145 432 2889 0 0,'-1'0'124'0'0,"1"-1"1"0"0,0 1-1 0 0,-1-1 0 0 0,1 1 1 0 0,0-1-1 0 0,-1 1 1 0 0,1 0-1 0 0,-1-1 1 0 0,1 1-1 0 0,-1 0 1 0 0,1-1-1 0 0,0 1 1 0 0,-1 0-1 0 0,1-1 0 0 0,-1 1 1 0 0,0 0-1 0 0,1 0 1 0 0,-1 0-1 0 0,1-1 1 0 0,-1 1-1 0 0,1 0 1 0 0,-1 0-1 0 0,0 0 1 0 0,1 0-1 0 0,-1 0 0 0 0,0 0 1 0 0,-21 7 1066 0 0,-25 23-1213 0 0,36-21 480 0 0,-92 61 449 0 0,-150 94 4 0 0,219-144-1173 0 0,-49 26-760 0 0,72-41-371 0 0,0-1-1 0 0,0 0 1 0 0,-15 3 0 0 0,26-7 1381 0 0,-1 0 0 0 0,1 0 1 0 0,0 0-1 0 0,0 0 1 0 0,-1 0-1 0 0,1-1 1 0 0,0 1-1 0 0,0 0 1 0 0,-1 0-1 0 0,1 0 1 0 0,0 0-1 0 0,0-1 0 0 0,-1 1 1 0 0,1 0-1 0 0,0 0 1 0 0,0 0-1 0 0,-1-1 1 0 0,1 1-1 0 0,0 0 1 0 0,0-1-1 0 0,0 1 0 0 0,0 0 1 0 0,0 0-1 0 0,0-1 1 0 0,-1 1-1 0 0,1 0 1 0 0,0-1-1 0 0,0 1 1 0 0,0 0-1 0 0,0 0 0 0 0,0-1 1 0 0,0 1-1 0 0,0 0 1 0 0,0-1-1 0 0,0 1 1 0 0,0 0-1 0 0,0-1 1 0 0,0 1-1 0 0,1 0 0 0 0,-1 0 1 0 0,0-1-1 0 0,0 1 1 0 0,0 0-1 0 0,0-1 1 0 0,0 1-1 0 0,1 0 1 0 0,-1-1-1 0 0,8-24-589 0 0,-4 14 435 0 0,2-14 679 0 0,2 0 0 0 0,1 0 1 0 0,1 1-1 0 0,0 0 0 0 0,2 0 1 0 0,23-32-1 0 0,-75 120 2488 0 0,-70 111-3187 0 0,95-154 164 0 0,-23 37 3 0 0,35-53 7 0 0,1 0 0 0 0,-1 1 0 0 0,1-1 0 0 0,0 0 0 0 0,0 1 0 0 0,1-1 0 0 0,-1 1 0 0 0,1-1 0 0 0,0 8 0 0 0,1-12 36 0 0,1 0 1 0 0,-1 0-1 0 0,1 0 1 0 0,-1 0-1 0 0,1 0 0 0 0,-1 1 1 0 0,1-1-1 0 0,0 0 1 0 0,-1 0-1 0 0,1-1 1 0 0,0 1-1 0 0,0 0 1 0 0,0 0-1 0 0,0 0 1 0 0,0 0-1 0 0,0-1 1 0 0,0 1-1 0 0,0 0 1 0 0,0-1-1 0 0,0 1 1 0 0,0-1-1 0 0,0 1 0 0 0,1-1 1 0 0,-1 0-1 0 0,2 1 1 0 0,43 8 620 0 0,-29-6-639 0 0,32 10 77 0 0,-23-6 95 0 0,0 0 1 0 0,0-2-1 0 0,49 4 0 0 0,-75-9-44 0 0,0 0 0 0 0,0 0 0 0 0,1 0 0 0 0,-1 0 0 0 0,0 0-1 0 0,0 0 1 0 0,0 0 0 0 0,1 0 0 0 0,-1-1 0 0 0,0 1 0 0 0,0 0 0 0 0,0 0 0 0 0,1 0 0 0 0,-1 0 0 0 0,0 0 0 0 0,0-1 0 0 0,0 1 0 0 0,0 0 0 0 0,1 0 0 0 0,-1 0 0 0 0,0-1 0 0 0,0 1 0 0 0,0 0 0 0 0,0 0 0 0 0,0 0 0 0 0,0-1-1 0 0,0 1 1 0 0,0 0 0 0 0,1 0 0 0 0,-1-1 0 0 0,0 1 0 0 0,0 0 0 0 0,0 0 0 0 0,0-1 0 0 0,0 1 0 0 0,-1-1 0 0 0,-1-14 1399 0 0,-9-17-1859 0 0,10 29 545 0 0,-50-106-711 0 0,-6-17-1119 0 0,44 93 688 0 0,5 15-2776 0 0,14 16-5739 0 0</inkml:trace>
   <inkml:trace contextRef="#ctx0" brushRef="#br0" timeOffset="6432.81">3351 130 2849 0 0,'-1'102'4998'0'0,"1"145"-5409"0"0,11-161-168 0 0,-7-63 355 0 0,2 45 0 0 0,-6-75 179 0 0,0-15 1021 0 0,0 0-1 0 0,1 0 1 0 0,2 0 0 0 0,9-42-1 0 0,-8 57-985 0 0,0 0-1 0 0,1 0 0 0 0,0 0 0 0 0,0 0 0 0 0,1 1 0 0 0,0 0 0 0 0,0 1 0 0 0,0-1 0 0 0,1 1 0 0 0,0 0 1 0 0,0 0-1 0 0,0 1 0 0 0,0 0 0 0 0,1 1 0 0 0,-1-1 0 0 0,1 1 0 0 0,0 1 0 0 0,0-1 0 0 0,0 2 1 0 0,0-1-1 0 0,1 1 0 0 0,-1 0 0 0 0,16 1 0 0 0,-23 0-19 0 0,-1 0 1 0 0,1 0-1 0 0,0 0 1 0 0,0 0-1 0 0,-1 0 1 0 0,1 0-1 0 0,0 1 0 0 0,0-1 1 0 0,0 0-1 0 0,-1 1 1 0 0,1-1-1 0 0,0 0 1 0 0,-1 1-1 0 0,1-1 0 0 0,0 1 1 0 0,-1-1-1 0 0,1 1 1 0 0,-1 0-1 0 0,1-1 1 0 0,-1 1-1 0 0,1-1 0 0 0,-1 1 1 0 0,1 0-1 0 0,-1-1 1 0 0,1 1-1 0 0,-1 0 1 0 0,0 0-1 0 0,1 1 0 0 0,-1 0 11 0 0,0 0-1 0 0,0 0 1 0 0,0 0-1 0 0,-1 0 0 0 0,1 0 1 0 0,0 0-1 0 0,-1 0 1 0 0,1 0-1 0 0,-1-1 0 0 0,0 1 1 0 0,-1 3-1 0 0,-4 6 21 0 0,-1-1-1 0 0,-14 19 1 0 0,19-27-37 0 0,-39 44-1001 0 0,24-29-2288 0 0,-37 28 0 0 0,44-38 1534 0 0</inkml:trace>
@@ -5831,11 +6740,11 @@
   <inkml:trace contextRef="#ctx0" brushRef="#br0" timeOffset="8297.6">4837 249 2224 0 0,'1'-2'326'0'0,"-1"1"0"0"0,1-1 0 0 0,0 0 0 0 0,0 0 0 0 0,-1 0-1 0 0,1 0 1 0 0,-1 0 0 0 0,0 0 0 0 0,0 0 0 0 0,1 0-1 0 0,-1 0 1 0 0,-1 0 0 0 0,1 0 0 0 0,0 0 0 0 0,0 0 0 0 0,-1 0-1 0 0,1 0 1 0 0,-1 0 0 0 0,1 0 0 0 0,-1 1 0 0 0,0-1 0 0 0,0 0-1 0 0,-2-3 1 0 0,2 4-148 0 0,0 0 0 0 0,0 0-1 0 0,0 0 1 0 0,0 0 0 0 0,0 1 0 0 0,0-1 0 0 0,-1 0-1 0 0,1 1 1 0 0,0-1 0 0 0,0 0 0 0 0,-1 1 0 0 0,1 0-1 0 0,-1-1 1 0 0,-1 1 0 0 0,1-1-248 0 0,-1 1 1 0 0,0 0-1 0 0,1 0 1 0 0,-1 1-1 0 0,0-1 1 0 0,1 0-1 0 0,-1 1 1 0 0,1 0-1 0 0,-4 1 1 0 0,4-2 45 0 0,1 0 1 0 0,0 1 0 0 0,-1-1-1 0 0,1 1 1 0 0,0 0-1 0 0,-1-1 1 0 0,1 1 0 0 0,0 0-1 0 0,0 0 1 0 0,0 0-1 0 0,0 0 1 0 0,-1 0 0 0 0,1 0-1 0 0,1 0 1 0 0,-1 0-1 0 0,0 0 1 0 0,0 1 0 0 0,0-1-1 0 0,1 0 1 0 0,-1 0-1 0 0,0 1 1 0 0,1-1 0 0 0,-1 0-1 0 0,0 4 1 0 0,1-3 27 0 0,0 1 0 0 0,1 0 0 0 0,-1 0 0 0 0,0-1 0 0 0,1 1 1 0 0,0 0-1 0 0,0-1 0 0 0,-1 1 0 0 0,2 0 0 0 0,-1-1 0 0 0,0 1 1 0 0,2 2-1 0 0,6 8 152 0 0,1 0-1 0 0,0-1 1 0 0,18 18 0 0 0,-24-27-140 0 0,8 8-63 0 0,-11-11-7 0 0,0 0 1 0 0,-1 1 0 0 0,1-1 0 0 0,0 1 0 0 0,0-1 0 0 0,0 1 0 0 0,-1-1 0 0 0,1 1 0 0 0,0-1 0 0 0,0 1 0 0 0,-1 0 0 0 0,1 0 0 0 0,-1-1 0 0 0,1 1 0 0 0,0 0 0 0 0,-1 0 0 0 0,0 0 0 0 0,1-1 0 0 0,-1 1 0 0 0,1 0 0 0 0,-1 0 0 0 0,0 0 0 0 0,0 0 0 0 0,1 0 0 0 0,-1 0 0 0 0,0 0 0 0 0,0 0 0 0 0,0 0 0 0 0,0 0 0 0 0,0 0 0 0 0,0 0 0 0 0,-1 0 0 0 0,1-1 0 0 0,0 1 0 0 0,0 0 0 0 0,-1 0 0 0 0,1 0 0 0 0,0 0-1 0 0,-2 1 1 0 0,-16 33-7647 0 0,15-29 5829 0 0</inkml:trace>
   <inkml:trace contextRef="#ctx0" brushRef="#br0" timeOffset="8606">5271 57 4425 0 0,'5'23'2146'0'0,"-3"55"-1834"0"0,-9 92 1 0 0,2-83-3772 0 0,5-66 1660 0 0,1-12 181 0 0</inkml:trace>
   <inkml:trace contextRef="#ctx0" brushRef="#br0" timeOffset="9130.6">5247 282 2312 0 0,'-44'-49'6693'0'0,"49"52"-6751"0"0,1 0 0 0 0,0-1 0 0 0,0 1 0 0 0,0-1 0 0 0,1 0 0 0 0,-1-1 0 0 0,0 0 0 0 0,1 0 0 0 0,-1 0-1 0 0,13-1 1 0 0,3 2-425 0 0,-8 0 268 0 0,-9-2 318 0 0,-1 0 1 0 0,1 1-1 0 0,-1-1 0 0 0,1 1 0 0 0,-1 0 0 0 0,0 0 0 0 0,0 1 0 0 0,1-1 1 0 0,-1 1-1 0 0,0 0 0 0 0,0 0 0 0 0,-1 0 0 0 0,1 0 0 0 0,5 5 0 0 0,-9-7-41 0 0,27 35 356 0 0,-25-33-388 0 0,0 0-1 0 0,0-1 0 0 0,0 1 0 0 0,1-1 0 0 0,-1 0 1 0 0,0 1-1 0 0,0-1 0 0 0,1 0 0 0 0,-1-1 0 0 0,1 1 1 0 0,-1 0-1 0 0,1-1 0 0 0,-1 1 0 0 0,1-1 1 0 0,0 0-1 0 0,2 0 0 0 0,2-1 104 0 0,0 0-1 0 0,0 0 1 0 0,0-1-1 0 0,10-4 1 0 0,-13 5-162 0 0,-3 1-24 0 0,0-1 0 0 0,0 1-1 0 0,0 0 1 0 0,-1 0 0 0 0,1-1 0 0 0,0 1-1 0 0,0 0 1 0 0,0 0 0 0 0,0 0 0 0 0,0 0-1 0 0,0 0 1 0 0,0 0 0 0 0,0 0-1 0 0,0 1 1 0 0,0-1 0 0 0,0 0 0 0 0,0 0-1 0 0,0 1 1 0 0,0-1 0 0 0,0 1-1 0 0,0-1 1 0 0,0 1 0 0 0,-1-1 0 0 0,1 1-1 0 0,0-1 1 0 0,0 1 0 0 0,0 1 0 0 0,1 0 9 0 0,-1 0 0 0 0,0 0 0 0 0,1 0 1 0 0,-1 1-1 0 0,0-1 0 0 0,-1 1 1 0 0,1-1-1 0 0,0 1 0 0 0,-1-1 1 0 0,1 4-1 0 0,0 8-6 0 0,0-1 1 0 0,-1 0-1 0 0,-2 14 0 0 0,2-25 21 0 0,-1 29-252 0 0,1-23 18 0 0,0-1 1 0 0,0 1-1 0 0,-1-1 1 0 0,0 1 0 0 0,0-1-1 0 0,-1 1 1 0 0,-3 11-1 0 0,0-30-2561 0 0,3-7 1946 0 0,2-61-200 0 0,1 59 1543 0 0,-1-1 0 0 0,0 1 1 0 0,-2 0-1 0 0,-5-33 0 0 0,4 44-191 0 0,3 6-100 0 0,0 0 0 0 0,-1 0-1 0 0,1 0 1 0 0,-1 0 0 0 0,0 0 0 0 0,0 0 0 0 0,0 0 0 0 0,-1 0-1 0 0,1 1 1 0 0,-1-1 0 0 0,1 0 0 0 0,-1 1 0 0 0,0-1 0 0 0,0 1-1 0 0,0 0 1 0 0,-4-4 0 0 0,-6 42-4647 0 0,12-31 3682 0 0,2 0-685 0 0</inkml:trace>
-  <inkml:trace contextRef="#ctx0" brushRef="#br0" timeOffset="9412.55">5861 208 5977 0 0,'0'-1'92'0'0,"0"1"0"0"0,0 0 0 0 0,0-1 0 0 0,0 1 0 0 0,0 0 0 0 0,0-1 0 0 0,0 1 0 0 0,0-1 0 0 0,0 1 0 0 0,0 0 0 0 0,0-1 0 0 0,-1 1 0 0 0,1 0 0 0 0,0-1 0 0 0,0 1 0 0 0,0 0 0 0 0,-1-1 0 0 0,1 1 0 0 0,0 0 0 0 0,0 0 0 0 0,-1-1 0 0 0,1 1 0 0 0,0 0 0 0 0,-1 0 0 0 0,1-1 0 0 0,0 1-1 0 0,-1 0 1 0 0,1 0 0 0 0,0 0 0 0 0,-1 0 0 0 0,1 0 0 0 0,0-1 0 0 0,-1 1 0 0 0,1 0 0 0 0,0 0 0 0 0,-1 0 0 0 0,1 0 0 0 0,-1 0 0 0 0,-21 5 113 0 0,-18 17-867 0 0,20-9 861 0 0,1 1 0 0 0,1 1 0 0 0,0 0 0 0 0,1 2 0 0 0,1 0 0 0 0,0 0-1 0 0,-25 38 1 0 0,40-53-230 0 0,0 0-1 0 0,0 0 0 0 0,0-1 0 0 0,0 1 1 0 0,0 0-1 0 0,1 0 0 0 0,-1 0 0 0 0,0 0 1 0 0,1 0-1 0 0,-1 0 0 0 0,1 0 1 0 0,0 0-1 0 0,0 0 0 0 0,0 0 0 0 0,0 0 1 0 0,0 0-1 0 0,0 0 0 0 0,0 0 0 0 0,1 0 1 0 0,-1 0-1 0 0,1 0 0 0 0,-1 0 1 0 0,1 0-1 0 0,0-1 0 0 0,0 1 0 0 0,0 0 1 0 0,0 0-1 0 0,2 1 0 0 0,0 1-28 0 0,1-1 0 0 0,0 0 0 0 0,0 0 0 0 0,0 0-1 0 0,1-1 1 0 0,-1 1 0 0 0,1-1 0 0 0,-1 0 0 0 0,1 0 0 0 0,7 1 0 0 0,14 4 137 0 0,-16-5-75 0 0,0 1 0 0 0,0 0 1 0 0,0 1-1 0 0,0 0 1 0 0,-1 0-1 0 0,1 1 1 0 0,-1 0-1 0 0,10 7 0 0 0,-18-11-5 0 0,-1-1-1 0 0,1 1 1 0 0,-1-1-1 0 0,1 1 1 0 0,-1-1-1 0 0,1 1 1 0 0,-1-1-1 0 0,1 1 1 0 0,-1-1-1 0 0,0 1 1 0 0,1-1-1 0 0,-1 1 1 0 0,0 0 0 0 0,1-1-1 0 0,-1 1 1 0 0,0 0-1 0 0,0-1 1 0 0,1 1-1 0 0,-1 0 1 0 0,0-1-1 0 0,0 1 1 0 0,0 0-1 0 0,0 0 1 0 0,0-1-1 0 0,0 1 1 0 0,0 0-1 0 0,0-1 1 0 0,0 1-1 0 0,-1 0 1 0 0,1-1-1 0 0,0 1 1 0 0,-1 1-1 0 0,0 0 2 0 0,-1-1 1 0 0,1 1-1 0 0,-1 0 0 0 0,1-1 0 0 0,-1 1 1 0 0,0-1-1 0 0,0 0 0 0 0,1 1 0 0 0,-1-1 1 0 0,-4 1-1 0 0,-5 3-37 0 0,0-1 0 0 0,-22 6 1 0 0,-13-2-2652 0 0,-64 4 0 0 0,47-7 549 0 0,45-3 905 0 0</inkml:trace>
+  <inkml:trace contextRef="#ctx0" brushRef="#br0" timeOffset="9412.54">5861 208 5977 0 0,'0'-1'92'0'0,"0"1"0"0"0,0 0 0 0 0,0-1 0 0 0,0 1 0 0 0,0 0 0 0 0,0-1 0 0 0,0 1 0 0 0,0-1 0 0 0,0 1 0 0 0,0 0 0 0 0,0-1 0 0 0,-1 1 0 0 0,1 0 0 0 0,0-1 0 0 0,0 1 0 0 0,0 0 0 0 0,-1-1 0 0 0,1 1 0 0 0,0 0 0 0 0,0 0 0 0 0,-1-1 0 0 0,1 1 0 0 0,0 0 0 0 0,-1 0 0 0 0,1-1 0 0 0,0 1-1 0 0,-1 0 1 0 0,1 0 0 0 0,0 0 0 0 0,-1 0 0 0 0,1 0 0 0 0,0-1 0 0 0,-1 1 0 0 0,1 0 0 0 0,0 0 0 0 0,-1 0 0 0 0,1 0 0 0 0,-1 0 0 0 0,-21 5 113 0 0,-18 17-867 0 0,20-9 861 0 0,1 1 0 0 0,1 1 0 0 0,0 0 0 0 0,1 2 0 0 0,1 0 0 0 0,0 0-1 0 0,-25 38 1 0 0,40-53-230 0 0,0 0-1 0 0,0 0 0 0 0,0-1 0 0 0,0 1 1 0 0,0 0-1 0 0,1 0 0 0 0,-1 0 0 0 0,0 0 1 0 0,1 0-1 0 0,-1 0 0 0 0,1 0 1 0 0,0 0-1 0 0,0 0 0 0 0,0 0 0 0 0,0 0 1 0 0,0 0-1 0 0,0 0 0 0 0,0 0 0 0 0,1 0 1 0 0,-1 0-1 0 0,1 0 0 0 0,-1 0 1 0 0,1 0-1 0 0,0-1 0 0 0,0 1 0 0 0,0 0 1 0 0,0 0-1 0 0,2 1 0 0 0,0 1-28 0 0,1-1 0 0 0,0 0 0 0 0,0 0 0 0 0,0 0-1 0 0,1-1 1 0 0,-1 1 0 0 0,1-1 0 0 0,-1 0 0 0 0,1 0 0 0 0,7 1 0 0 0,14 4 137 0 0,-16-5-75 0 0,0 1 0 0 0,0 0 1 0 0,0 1-1 0 0,0 0 1 0 0,-1 0-1 0 0,1 1 1 0 0,-1 0-1 0 0,10 7 0 0 0,-18-11-5 0 0,-1-1-1 0 0,1 1 1 0 0,-1-1-1 0 0,1 1 1 0 0,-1-1-1 0 0,1 1 1 0 0,-1-1-1 0 0,1 1 1 0 0,-1-1-1 0 0,0 1 1 0 0,1-1-1 0 0,-1 1 1 0 0,0 0 0 0 0,1-1-1 0 0,-1 1 1 0 0,0 0-1 0 0,0-1 1 0 0,1 1-1 0 0,-1 0 1 0 0,0-1-1 0 0,0 1 1 0 0,0 0-1 0 0,0 0 1 0 0,0-1-1 0 0,0 1 1 0 0,0 0-1 0 0,0-1 1 0 0,0 1-1 0 0,-1 0 1 0 0,1-1-1 0 0,0 1 1 0 0,-1 1-1 0 0,0 0 2 0 0,-1-1 1 0 0,1 1-1 0 0,-1 0 0 0 0,1-1 0 0 0,-1 1 1 0 0,0-1-1 0 0,0 0 0 0 0,1 1 0 0 0,-1-1 1 0 0,-4 1-1 0 0,-5 3-37 0 0,0-1 0 0 0,-22 6 1 0 0,-13-2-2652 0 0,-64 4 0 0 0,47-7 549 0 0,45-3 905 0 0</inkml:trace>
 </inkml:ink>
 </file>
 
-<file path=word/ink/ink36.xml><?xml version="1.0" encoding="utf-8"?>
+<file path=word/ink/ink44.xml><?xml version="1.0" encoding="utf-8"?>
 <inkml:ink xmlns:inkml="http://www.w3.org/2003/InkML">
   <inkml:definitions>
     <inkml:context xml:id="ctx0">
@@ -5863,11 +6772,11 @@
     </inkml:brush>
   </inkml:definitions>
   <inkml:trace contextRef="#ctx0" brushRef="#br0">9 40 3233 0 0,'-9'-1'5339'0'0,"13"-3"-1821"0"0,19-6-1080 0 0,-14 7-2852 0 0,1-2 414 0 0,1 2 0 0 0,-1 0 1 0 0,1 0-1 0 0,0 0 1 0 0,22 0-1 0 0,-30 2-227 0 0,0 1 1 0 0,0 0-1 0 0,0 0 0 0 0,1 0 1 0 0,-1 0-1 0 0,0 1 0 0 0,0 0 0 0 0,0-1 1 0 0,0 1-1 0 0,0 0 0 0 0,0 0 1 0 0,0 1-1 0 0,0-1 0 0 0,0 1 1 0 0,0-1-1 0 0,-1 1 0 0 0,1 0 0 0 0,-1 0 1 0 0,1 0-1 0 0,-1 0 0 0 0,0 1 1 0 0,0-1-1 0 0,0 0 0 0 0,0 1 0 0 0,2 3 1 0 0,-4-5-4 0 0,1-1 0 0 0,-1 1 0 0 0,0-1 0 0 0,0 1 0 0 0,0 0-1 0 0,0-1 1 0 0,0 1 0 0 0,0 0 0 0 0,0-1 0 0 0,0 1 0 0 0,0 0 0 0 0,0-1 0 0 0,0 1 0 0 0,0 0 0 0 0,0-1 0 0 0,-1 1 0 0 0,1-1 0 0 0,0 1 0 0 0,0 0 0 0 0,-1-1 0 0 0,1 1 0 0 0,0-1 0 0 0,-1 1 0 0 0,1-1 0 0 0,-1 1-1 0 0,1-1 1 0 0,-2 2 0 0 0,-1 1-1254 0 0</inkml:trace>
-  <inkml:trace contextRef="#ctx0" brushRef="#br0" timeOffset="155.14">70 169 5281 0 0,'5'1'734'0'0,"0"-1"-1"0"0,0 1 1 0 0,0 1-1 0 0,0-1 1 0 0,7 4-1 0 0,19 4 285 0 0,-4-5-765 0 0,16 3-2899 0 0,-39-7 1944 0 0,0 0 1 0 0,0 0 0 0 0,0 0-1 0 0,-1 0 1 0 0,1-1-1 0 0,0 0 1 0 0,0 0-1 0 0,4-1 1 0 0,-1-1-965 0 0</inkml:trace>
+  <inkml:trace contextRef="#ctx0" brushRef="#br0" timeOffset="155.13">70 169 5281 0 0,'5'1'734'0'0,"0"-1"-1"0"0,0 1 1 0 0,0 1-1 0 0,0-1 1 0 0,7 4-1 0 0,19 4 285 0 0,-4-5-765 0 0,16 3-2899 0 0,-39-7 1944 0 0,0 0 1 0 0,0 0 0 0 0,0 0-1 0 0,-1 0 1 0 0,1-1-1 0 0,0 0 1 0 0,0 0-1 0 0,4-1 1 0 0,-1-1-965 0 0</inkml:trace>
 </inkml:ink>
 </file>
 
-<file path=word/ink/ink37.xml><?xml version="1.0" encoding="utf-8"?>
+<file path=word/ink/ink45.xml><?xml version="1.0" encoding="utf-8"?>
 <inkml:ink xmlns:inkml="http://www.w3.org/2003/InkML">
   <inkml:definitions>
     <inkml:context xml:id="ctx0">
@@ -5895,11 +6804,11 @@
     </inkml:brush>
   </inkml:definitions>
   <inkml:trace contextRef="#ctx0" brushRef="#br0">578 195 3889 0 0,'-6'-13'7744'0'0,"1"3"-4676"0"0,2 25-2879 0 0,5 62-187 0 0,31 233 149 0 0,-24-274-217 0 0,-9-34 62 0 0,1 0 1 0 0,0 0-1 0 0,-1-1 0 0 0,1 1 1 0 0,0 0-1 0 0,0-1 1 0 0,0 1-1 0 0,0-1 0 0 0,1 1 1 0 0,-1-1-1 0 0,0 0 1 0 0,0 0-1 0 0,1 1 1 0 0,-1-1-1 0 0,1 0 0 0 0,-1 0 1 0 0,1 0-1 0 0,1 0 1 0 0,-2-1 20 0 0,-1 0 0 0 0,0 0 0 0 0,0-1 0 0 0,1 1 0 0 0,-1 0 1 0 0,0-1-1 0 0,0 1 0 0 0,0-1 0 0 0,1 1 0 0 0,-1 0 1 0 0,0-1-1 0 0,0 1 0 0 0,0 0 0 0 0,0-1 0 0 0,0 1 1 0 0,0-1-1 0 0,0 1 0 0 0,0 0 0 0 0,0-1 0 0 0,0 1 1 0 0,0-1-1 0 0,0 1 0 0 0,0 0 0 0 0,0-1 0 0 0,0 1 1 0 0,0-1-1 0 0,0 1 0 0 0,-1 0 0 0 0,1-1 0 0 0,0 1 0 0 0,0 0 1 0 0,-1-1-1 0 0,1 1 0 0 0,0 0 0 0 0,0-1 0 0 0,-1 1 1 0 0,1 0-1 0 0,-1-1 0 0 0,-7-18 655 0 0,-5 2-575 0 0,0 0 0 0 0,-1 0-1 0 0,-1 1 1 0 0,-1 1-1 0 0,0 1 1 0 0,-30-22 0 0 0,42 34-97 0 0,1 1 0 0 0,0-1 0 0 0,-1 1 0 0 0,1 0 0 0 0,-1-1 0 0 0,1 2 0 0 0,-1-1 0 0 0,0 0 0 0 0,1 1 0 0 0,-1-1 0 0 0,0 1 0 0 0,1 0 0 0 0,-1 1 0 0 0,0-1 0 0 0,0 0 0 0 0,1 1 0 0 0,-1 0 0 0 0,1 0 0 0 0,-1 0 0 0 0,1 0 0 0 0,-1 1 0 0 0,1-1 0 0 0,0 1 0 0 0,-1 0 0 0 0,1 0 0 0 0,0 0 0 0 0,-5 5 0 0 0,5-5 1 0 0,1 0-1 0 0,0 1 0 0 0,0-1 1 0 0,0 0-1 0 0,0 1 1 0 0,0 0-1 0 0,0-1 0 0 0,1 1 1 0 0,-1 0-1 0 0,1 0 1 0 0,0 0-1 0 0,-1-1 0 0 0,1 1 1 0 0,1 1-1 0 0,-1-1 0 0 0,0 0 1 0 0,1 0-1 0 0,0 0 1 0 0,-1 0-1 0 0,1 0 0 0 0,1 1 1 0 0,-1-1-1 0 0,0 0 1 0 0,1 0-1 0 0,-1 0 0 0 0,1 0 1 0 0,0 0-1 0 0,0 0 0 0 0,0 0 1 0 0,1 0-1 0 0,-1 0 1 0 0,4 4-1 0 0,-2-3 32 0 0,0-1-1 0 0,0 1 1 0 0,0-1 0 0 0,0 0 0 0 0,1 0-1 0 0,-1 0 1 0 0,1-1 0 0 0,0 1-1 0 0,0-1 1 0 0,0 0 0 0 0,0 0 0 0 0,0 0-1 0 0,0 0 1 0 0,0-1 0 0 0,6 1-1 0 0,-8-1-148 0 0,1-1 0 0 0,-1 1 0 0 0,1-1 0 0 0,-1 0 0 0 0,1 0 0 0 0,0 0 0 0 0,-1 0 0 0 0,1-1 0 0 0,-1 1 0 0 0,1-1-1 0 0,-1 1 1 0 0,1-1 0 0 0,-1 0 0 0 0,1 0 0 0 0,-1 0 0 0 0,0 0 0 0 0,1-1 0 0 0,-1 1 0 0 0,0-1 0 0 0,0 1 0 0 0,0-1 0 0 0,0 0-1 0 0,0 1 1 0 0,-1-1 0 0 0,1 0 0 0 0,3-5 0 0 0,-1-1-940 0 0,15-18-3586 0 0,-18 25 4493 0 0,-1 0 0 0 0,1 1-1 0 0,0 0 1 0 0,-1-1 0 0 0,1 1-1 0 0,0-1 1 0 0,0 1 0 0 0,-1 0 0 0 0,1 0-1 0 0,0-1 1 0 0,0 1 0 0 0,-1 0-1 0 0,1 0 1 0 0,0 0 0 0 0,0 0-1 0 0,0 0 1 0 0,-1 0 0 0 0,1 0-1 0 0,0 0 1 0 0,0 0 0 0 0,0 0-1 0 0,-1 1 1 0 0,1-1 0 0 0,0 0-1 0 0,0 0 1 0 0,-1 1 0 0 0,1-1-1 0 0,0 0 1 0 0,-1 1 0 0 0,1-1 0 0 0,0 1-1 0 0,-1-1 1 0 0,1 1 0 0 0,-1-1-1 0 0,1 1 1 0 0,-1 0 0 0 0,1 0-1 0 0,5 5-2028 0 0</inkml:trace>
-  <inkml:trace contextRef="#ctx0" brushRef="#br0" timeOffset="800.35">619 769 3073 0 0,'-3'7'318'0'0,"0"1"1"0"0,-1-1 0 0 0,0 0-1 0 0,0 0 1 0 0,0-1 0 0 0,-1 1-1 0 0,0-1 1 0 0,0 0 0 0 0,0 0-1 0 0,-1-1 1 0 0,0 1 0 0 0,0-1-1 0 0,-1-1 1 0 0,1 1 0 0 0,-1-1-1 0 0,0 0 1 0 0,0 0 0 0 0,-1-1-1 0 0,1 0 1 0 0,-9 2 0 0 0,7-3-115 0 0,0 0 1 0 0,0-1-1 0 0,-1 0 1 0 0,1 0-1 0 0,0-1 1 0 0,-1 0-1 0 0,1-1 1 0 0,0 0-1 0 0,-1-1 1 0 0,1 1-1 0 0,0-2 1 0 0,0 1-1 0 0,0-1 1 0 0,1-1-1 0 0,-1 0 1 0 0,-13-8-1 0 0,-3-5 199 0 0,1-1 0 0 0,0-1 0 0 0,2-1 0 0 0,0-1-1 0 0,-26-33 1 0 0,8 3 7 0 0,-47-81-1 0 0,82 124-359 0 0,0 0 0 0 0,1-1 0 0 0,0 1 0 0 0,1-1 0 0 0,0 0 1 0 0,0 0-1 0 0,1 0 0 0 0,0 0 0 0 0,1 0 0 0 0,0-1 0 0 0,0 1 0 0 0,2-17 0 0 0,1 13-46 0 0,0 1 0 0 0,1-1 0 0 0,0 0 0 0 0,1 1 0 0 0,1 0 0 0 0,0 0 0 0 0,1 0 0 0 0,11-18 0 0 0,-3 8 10 0 0,2 0 0 0 0,1 1 1 0 0,0 1-1 0 0,2 0 0 0 0,0 2 0 0 0,1 0 1 0 0,1 1-1 0 0,1 1 0 0 0,0 1 1 0 0,1 1-1 0 0,37-17 0 0 0,-46 25-23 0 0,0 1 0 0 0,0 0 0 0 0,1 1 0 0 0,0 1 0 0 0,0 0 0 0 0,0 1-1 0 0,0 1 1 0 0,1 0 0 0 0,22 2 0 0 0,-27 0-9 0 0,0 1 1 0 0,1 0-1 0 0,-1 1 0 0 0,0 1 0 0 0,0 0 1 0 0,-1 0-1 0 0,1 1 0 0 0,-1 0 0 0 0,0 1 1 0 0,0 0-1 0 0,-1 1 0 0 0,0 0 0 0 0,15 14 1 0 0,-11-9 20 0 0,-1 1 0 0 0,-1 1 0 0 0,0 0 0 0 0,-1 0 0 0 0,0 1 0 0 0,-1 0 0 0 0,-1 1 0 0 0,0 0 0 0 0,-1 0 0 0 0,-1 1 1 0 0,5 18-1 0 0,-9-22 14 0 0,0 0 0 0 0,0-1 0 0 0,-1 1 1 0 0,-1 0-1 0 0,0 0 0 0 0,-1 0 1 0 0,0 0-1 0 0,-1 0 0 0 0,0-1 0 0 0,-1 1 1 0 0,-1 0-1 0 0,0-1 0 0 0,0 0 0 0 0,-1 0 1 0 0,-13 22-1 0 0,2-9-43 0 0,-1 0 0 0 0,-38 42 0 0 0,43-55-678 0 0,0-1 0 0 0,-22 15-1 0 0,27-20-283 0 0,-1-1 1 0 0,0-1-1 0 0,0 0 0 0 0,-1 0 0 0 0,-13 4 0 0 0,19-7 559 0 0,0 0 0 0 0,0 0 0 0 0,0-1 1 0 0,0 1-1 0 0,0-1 0 0 0,0 0 0 0 0,0 0 0 0 0,0 0 0 0 0,0 0 0 0 0,0 0 0 0 0,0-1 0 0 0,0 0 0 0 0,-4-1 0 0 0,-3-3-2077 0 0</inkml:trace>
+  <inkml:trace contextRef="#ctx0" brushRef="#br0" timeOffset="800.33">619 769 3073 0 0,'-3'7'318'0'0,"0"1"1"0"0,-1-1 0 0 0,0 0-1 0 0,0 0 1 0 0,0-1 0 0 0,-1 1-1 0 0,0-1 1 0 0,0 0 0 0 0,0 0-1 0 0,-1-1 1 0 0,0 1 0 0 0,0-1-1 0 0,-1-1 1 0 0,1 1 0 0 0,-1-1-1 0 0,0 0 1 0 0,0 0 0 0 0,-1-1-1 0 0,1 0 1 0 0,-9 2 0 0 0,7-3-115 0 0,0 0 1 0 0,0-1-1 0 0,-1 0 1 0 0,1 0-1 0 0,0-1 1 0 0,-1 0-1 0 0,1-1 1 0 0,0 0-1 0 0,-1-1 1 0 0,1 1-1 0 0,0-2 1 0 0,0 1-1 0 0,0-1 1 0 0,1-1-1 0 0,-1 0 1 0 0,-13-8-1 0 0,-3-5 199 0 0,1-1 0 0 0,0-1 0 0 0,2-1 0 0 0,0-1-1 0 0,-26-33 1 0 0,8 3 7 0 0,-47-81-1 0 0,82 124-359 0 0,0 0 0 0 0,1-1 0 0 0,0 1 0 0 0,1-1 0 0 0,0 0 1 0 0,0 0-1 0 0,1 0 0 0 0,0 0 0 0 0,1 0 0 0 0,0-1 0 0 0,0 1 0 0 0,2-17 0 0 0,1 13-46 0 0,0 1 0 0 0,1-1 0 0 0,0 0 0 0 0,1 1 0 0 0,1 0 0 0 0,0 0 0 0 0,1 0 0 0 0,11-18 0 0 0,-3 8 10 0 0,2 0 0 0 0,1 1 1 0 0,0 1-1 0 0,2 0 0 0 0,0 2 0 0 0,1 0 1 0 0,1 1-1 0 0,1 1 0 0 0,0 1 1 0 0,1 1-1 0 0,37-17 0 0 0,-46 25-23 0 0,0 1 0 0 0,0 0 0 0 0,1 1 0 0 0,0 1 0 0 0,0 0 0 0 0,0 1-1 0 0,0 1 1 0 0,1 0 0 0 0,22 2 0 0 0,-27 0-9 0 0,0 1 1 0 0,1 0-1 0 0,-1 1 0 0 0,0 1 0 0 0,0 0 1 0 0,-1 0-1 0 0,1 1 0 0 0,-1 0 0 0 0,0 1 1 0 0,0 0-1 0 0,-1 1 0 0 0,0 0 0 0 0,15 14 1 0 0,-11-9 20 0 0,-1 1 0 0 0,-1 1 0 0 0,0 0 0 0 0,-1 0 0 0 0,0 1 0 0 0,-1 0 0 0 0,-1 1 0 0 0,0 0 0 0 0,-1 0 0 0 0,-1 1 1 0 0,5 18-1 0 0,-9-22 14 0 0,0 0 0 0 0,0-1 0 0 0,-1 1 1 0 0,-1 0-1 0 0,0 0 0 0 0,-1 0 1 0 0,0 0-1 0 0,-1 0 0 0 0,0-1 0 0 0,-1 1 1 0 0,-1 0-1 0 0,0-1 0 0 0,0 0 0 0 0,-1 0 1 0 0,-13 22-1 0 0,2-9-43 0 0,-1 0 0 0 0,-38 42 0 0 0,43-55-678 0 0,0-1 0 0 0,-22 15-1 0 0,27-20-283 0 0,-1-1 1 0 0,0-1-1 0 0,0 0 0 0 0,-1 0 0 0 0,-13 4 0 0 0,19-7 559 0 0,0 0 0 0 0,0 0 0 0 0,0-1 1 0 0,0 1-1 0 0,0-1 0 0 0,0 0 0 0 0,0 0 0 0 0,0 0 0 0 0,0 0 0 0 0,0 0 0 0 0,0-1 0 0 0,0 0 0 0 0,-4-1 0 0 0,-3-3-2077 0 0</inkml:trace>
 </inkml:ink>
 </file>
 
-<file path=word/ink/ink38.xml><?xml version="1.0" encoding="utf-8"?>
+<file path=word/ink/ink46.xml><?xml version="1.0" encoding="utf-8"?>
 <inkml:ink xmlns:inkml="http://www.w3.org/2003/InkML">
   <inkml:definitions>
     <inkml:context xml:id="ctx0">
@@ -5927,7 +6836,7 @@
     </inkml:brush>
   </inkml:definitions>
   <inkml:trace contextRef="#ctx0" brushRef="#br0">195 335 1952 0 0,'-1'-3'315'0'0,"-1"-1"-1"0"0,0 0 0 0 0,1 1 1 0 0,-1-1-1 0 0,-1 1 0 0 0,1 0 0 0 0,0 0 1 0 0,-1 0-1 0 0,-3-4 0 0 0,5 6 94 0 0,0 0 0 0 0,-1 0 1 0 0,1 0-1 0 0,0 0 0 0 0,-1 0 0 0 0,1 0 0 0 0,-1 0 0 0 0,1 0 0 0 0,-1 1 0 0 0,1-1 1 0 0,-1 0-1 0 0,0 1 0 0 0,1-1 0 0 0,-3 1 0 0 0,6 41-41 0 0,7 91-162 0 0,25 221 263 0 0,-34-349-640 0 0,9 37-135 0 0,3-18-3508 0 0,-12-23 3731 0 0,0 0 1 0 0,0 0-1 0 0,0 0 0 0 0,1 0 1 0 0,-1 0-1 0 0,0 0 0 0 0,0 0 1 0 0,0 0-1 0 0,0 0 0 0 0,1 0 1 0 0,-1 0-1 0 0,0 0 0 0 0,0 0 1 0 0,0 0-1 0 0,0 0 0 0 0,0 0 1 0 0,1 0-1 0 0,-1 0 0 0 0,0 0 1 0 0,0 0-1 0 0,0 0 0 0 0,0 0 1 0 0,1 0-1 0 0,-1 0 0 0 0,0-1 1 0 0,0 1-1 0 0,0 0 0 0 0,0 0 0 0 0,0 0 1 0 0,0 0-1 0 0,1 0 0 0 0,-1 0 1 0 0,0 0-1 0 0,0-1 0 0 0,0 1 1 0 0,0 0-1 0 0,0 0 0 0 0,0 0 1 0 0,0 0-1 0 0,0 0 0 0 0,0-1 1 0 0,0 1-1 0 0,0 0 0 0 0,0 0 1 0 0,0 0-1 0 0,0 0 0 0 0,0-1 1 0 0,0 1-1 0 0,0 0 0 0 0,0 0 1 0 0,0 0-1 0 0,0 0 0 0 0,0-1 1 0 0,2-9-1296 0 0,-1 2-263 0 0</inkml:trace>
-  <inkml:trace contextRef="#ctx0" brushRef="#br0" timeOffset="262.97">320 301 3473 0 0,'-4'35'3456'0'0,"0"19"-1611"0"0,7 83 0 0 0,0-32-532 0 0,-3-73-1105 0 0,-1 31-369 0 0,3 0 0 0 0,15 96 0 0 0,-17-162-3542 0 0,-9-41-2487 0 0,5 33 4762 0 0</inkml:trace>
+  <inkml:trace contextRef="#ctx0" brushRef="#br0" timeOffset="262.95">320 301 3473 0 0,'-4'35'3456'0'0,"0"19"-1611"0"0,7 83 0 0 0,0-32-532 0 0,-3-73-1105 0 0,-1 31-369 0 0,3 0 0 0 0,15 96 0 0 0,-17-162-3542 0 0,-9-41-2487 0 0,5 33 4762 0 0</inkml:trace>
   <inkml:trace contextRef="#ctx0" brushRef="#br0" timeOffset="764.38">0 398 2689 0 0,'1'-7'442'0'0,"0"1"1"0"0,0-1-1 0 0,0 0 1 0 0,1 1-1 0 0,0 0 1 0 0,1-1-1 0 0,-1 1 1 0 0,1 0-1 0 0,0 0 1 0 0,1 0-1 0 0,-1 1 1 0 0,1-1-1 0 0,0 1 1 0 0,1 0-1 0 0,-1 0 1 0 0,1 0-1 0 0,0 1 1 0 0,0-1-1 0 0,1 1 1 0 0,8-5-1 0 0,-1 1-306 0 0,0 1-1 0 0,0 0 0 0 0,0 1 0 0 0,1 0 1 0 0,0 1-1 0 0,0 0 0 0 0,1 2 1 0 0,21-4-1 0 0,-24 7-139 0 0,-1 0-1 0 0,1 1 1 0 0,-1 0 0 0 0,0 1 0 0 0,0 0 0 0 0,0 0 0 0 0,0 2-1 0 0,0-1 1 0 0,-1 1 0 0 0,1 1 0 0 0,14 8 0 0 0,-12-6 7 0 0,0 1 0 0 0,-1 1-1 0 0,0 0 1 0 0,0 0 0 0 0,-1 1 0 0 0,0 1 0 0 0,-1-1 0 0 0,11 17 0 0 0,-18-24 12 0 0,-1 0 1 0 0,0 1-1 0 0,0 0 1 0 0,0-1 0 0 0,-1 1-1 0 0,1 0 1 0 0,-1 0-1 0 0,0 0 1 0 0,0 0-1 0 0,0 0 1 0 0,0 0-1 0 0,-1 0 1 0 0,0 0-1 0 0,0 0 1 0 0,0 0-1 0 0,0 1 1 0 0,-1-1 0 0 0,1 0-1 0 0,-1 0 1 0 0,0 0-1 0 0,-3 6 1 0 0,2-5-41 0 0,-1 0 1 0 0,0 0 0 0 0,0 0-1 0 0,-1 0 1 0 0,1-1-1 0 0,-1 1 1 0 0,0-1 0 0 0,0 0-1 0 0,-1-1 1 0 0,1 1 0 0 0,-1-1-1 0 0,0 1 1 0 0,0-1 0 0 0,0-1-1 0 0,-7 4 1 0 0,-15 3 20 0 0,0-2 1 0 0,0 0-1 0 0,-1-2 1 0 0,0-1-1 0 0,-52 1 0 0 0,40-10 1246 0 0,118 27 2904 0 0,45 16-2423 0 0,-92-28-1236 0 0,82 29-222 0 0,50 34-290 0 0,-149-64 19 0 0,-12-7-4 0 0,1 0-1 0 0,-1-1 0 0 0,0 1 1 0 0,0-1-1 0 0,1 1 0 0 0,-1-1 1 0 0,1 0-1 0 0,-1 0 1 0 0,1 0-1 0 0,3 1 0 0 0,-13-14-9976 0 0,-6-17 1010 0 0,12 22 7321 0 0</inkml:trace>
   <inkml:trace contextRef="#ctx0" brushRef="#br0" timeOffset="1549.91">563 58 3857 0 0,'-1'-1'133'0'0,"0"0"1"0"0,1 1 0 0 0,-1-1-1 0 0,0 0 1 0 0,0 0-1 0 0,1 0 1 0 0,-1 0-1 0 0,0 0 1 0 0,1 0-1 0 0,-1 0 1 0 0,1 0 0 0 0,-1 0-1 0 0,1-1 1 0 0,0 1-1 0 0,-1 0 1 0 0,1 0-1 0 0,0 0 1 0 0,0 0-1 0 0,0-1 1 0 0,0 1 0 0 0,0 0-1 0 0,0 0 1 0 0,0 0-1 0 0,0 0 1 0 0,0-1-1 0 0,1 1 1 0 0,-1 0 0 0 0,0 0-1 0 0,1 0 1 0 0,-1 0-1 0 0,1 0 1 0 0,-1 0-1 0 0,1 0 1 0 0,0 0-1 0 0,-1 0 1 0 0,1 0 0 0 0,0 0-1 0 0,0 0 1 0 0,1-1-1 0 0,-1 1 131 0 0,1-1-1 0 0,0 1 1 0 0,0-1-1 0 0,0 1 1 0 0,1 0-1 0 0,-1 0 1 0 0,0 0-1 0 0,0 0 1 0 0,1 0-1 0 0,-1 0 1 0 0,0 1-1 0 0,1-1 1 0 0,-1 1-1 0 0,0 0 1 0 0,1 0-1 0 0,-1 0 1 0 0,1 0-1 0 0,3 0 1 0 0,1 2-254 0 0,0 0-1 0 0,-1 0 1 0 0,1 1 0 0 0,-1 0 0 0 0,0 0 0 0 0,0 0 0 0 0,0 1 0 0 0,0 0-1 0 0,-1 0 1 0 0,0 1 0 0 0,0-1 0 0 0,0 1 0 0 0,0 0 0 0 0,0 0 0 0 0,-1 1-1 0 0,0 0 1 0 0,5 9 0 0 0,-7-11-4 0 0,0-1 1 0 0,0 1-1 0 0,-1 0 0 0 0,0 0 0 0 0,0 0 1 0 0,0 0-1 0 0,0 0 0 0 0,0 0 0 0 0,-1 0 0 0 0,1 0 1 0 0,-1 0-1 0 0,-1 0 0 0 0,1 0 0 0 0,0 0 1 0 0,-1 0-1 0 0,0 0 0 0 0,0 0 0 0 0,0 0 1 0 0,0 0-1 0 0,-1 0 0 0 0,1 0 0 0 0,-1 0 1 0 0,0-1-1 0 0,0 1 0 0 0,-1-1 0 0 0,1 0 1 0 0,-1 1-1 0 0,1-1 0 0 0,-1 0 0 0 0,-4 3 0 0 0,-1 0 129 0 0,1 0 0 0 0,-1-1-1 0 0,0 0 1 0 0,-1 0-1 0 0,1-1 1 0 0,-1 0 0 0 0,0 0-1 0 0,0-1 1 0 0,0 0 0 0 0,-1-1-1 0 0,1 0 1 0 0,-1 0-1 0 0,1-1 1 0 0,-14 0 0 0 0,32 4 1066 0 0,-4-2-1119 0 0,0 0 0 0 0,0 0 1 0 0,1-1-1 0 0,-1 0 0 0 0,7 2 1 0 0,0-3-38 0 0,-1-1 1 0 0,1 0 0 0 0,-1-1-1 0 0,0 0 1 0 0,1-1 0 0 0,-1 0 0 0 0,0-1-1 0 0,19-7 1 0 0,-16 5-280 0 0,-1 1 0 0 0,1 1 0 0 0,0 0 0 0 0,0 0 0 0 0,15 0 0 0 0,-22 4-615 0 0,-6-1 405 0 0,0 0 0 0 0,-1 0 0 0 0,1 1 0 0 0,0-1 0 0 0,0 0 0 0 0,0 0 0 0 0,-1 1 0 0 0,1-1 0 0 0,0 1 0 0 0,-1-1 0 0 0,1 0 0 0 0,0 1 0 0 0,-1-1 0 0 0,1 1 0 0 0,0-1 0 0 0,-1 1 0 0 0,1 0 0 0 0,-1-1 0 0 0,1 1 0 0 0,-1 0 0 0 0,1-1 0 0 0,-1 1 0 0 0,0 0 0 0 0,1-1 0 0 0,-1 1 0 0 0,0 0 0 0 0,0 0 0 0 0,1 1 0 0 0,-1 3-2313 0 0</inkml:trace>
   <inkml:trace contextRef="#ctx0" brushRef="#br0" timeOffset="1866.82">989 580 6633 0 0,'6'-10'8300'0'0,"23"-15"-6860"0"0,-8 10-1200 0 0,0 1 1 0 0,1 1 0 0 0,1 1-1 0 0,0 1 1 0 0,0 1 0 0 0,48-13-1 0 0,-58 23-1033 0 0,-13 7-5752 0 0,-1 5-2100 0 0,2-10 6955 0 0</inkml:trace>
@@ -5937,7 +6846,7 @@
   <inkml:trace contextRef="#ctx0" brushRef="#br0" timeOffset="3169.18">1237 1234 9138 0 0,'2'20'4614'0'0,"8"26"-3711"0"0,5 25-1443 0 0,-2 42 520 0 0,-8-57 311 0 0,15 68-1 0 0,-19-119-213 0 0,0 0-1 0 0,0-1 1 0 0,1 0-1 0 0,-1 1 1 0 0,1-1-1 0 0,0 0 1 0 0,0 0-1 0 0,1 0 1 0 0,-1 0-1 0 0,1 0 0 0 0,0-1 1 0 0,0 1-1 0 0,0-1 1 0 0,0 0-1 0 0,1 1 1 0 0,-1-1-1 0 0,1-1 1 0 0,6 5-1 0 0,0-3 276 0 0,1 0 1 0 0,0-1-1 0 0,0 0 0 0 0,0 0 0 0 0,0-1 0 0 0,16 1 1 0 0,0-1-175 0 0,0-1 0 0 0,1-1-1 0 0,-1-2 1 0 0,0 0 0 0 0,0-2 0 0 0,35-9 0 0 0,-71 9-14731 0 0,3-1 11807 0 0,0 1 525 0 0</inkml:trace>
   <inkml:trace contextRef="#ctx0" brushRef="#br0" timeOffset="3505.93">1595 1584 5881 0 0,'2'2'6022'0'0,"6"3"-3438"0"0,1-5-2266 0 0,-1 0 0 0 0,0 1 0 0 0,1-1-1 0 0,-1 2 1 0 0,0-1 0 0 0,12 4 0 0 0,-15-3-352 0 0,-1 0 0 0 0,0 1 0 0 0,0-1 1 0 0,-1 0-1 0 0,1 1 0 0 0,0 0 0 0 0,-1 0 0 0 0,0 0 0 0 0,0 0 1 0 0,0 1-1 0 0,0-1 0 0 0,0 1 0 0 0,4 7 0 0 0,-2-1-19 0 0,-1 0 0 0 0,0 1 0 0 0,0 0 0 0 0,-1 0 0 0 0,0 0 0 0 0,-1 0 0 0 0,0 0 0 0 0,0 0 0 0 0,-2 1 0 0 0,1-1 0 0 0,-2 0 0 0 0,1 1 0 0 0,-1-1 0 0 0,-1 0 0 0 0,0 1 0 0 0,-1-1 0 0 0,0 0 0 0 0,-1-1 0 0 0,0 1 0 0 0,0-1 0 0 0,-1 1 0 0 0,-1-1 0 0 0,-8 13 0 0 0,13-23 117 0 0,1 1 0 0 0,0 0 0 0 0,-1 0 0 0 0,1-1 0 0 0,-1 1 0 0 0,1-1 0 0 0,-1 1 0 0 0,1 0 0 0 0,-1-1 0 0 0,0 1 0 0 0,1-1 0 0 0,-1 1 0 0 0,1-1 0 0 0,-1 1 0 0 0,0-1 0 0 0,0 0 0 0 0,1 1 0 0 0,-1-1 0 0 0,0 0 0 0 0,0 0 0 0 0,1 1 0 0 0,-1-1 0 0 0,0 0 0 0 0,0 0 0 0 0,0 0 0 0 0,1 0 0 0 0,-1 0 0 0 0,0 0 0 0 0,0 0 0 0 0,0 0 0 0 0,0 0 0 0 0,-1-1 53 0 0,1-1 0 0 0,-1 1-1 0 0,1 0 1 0 0,0 0-1 0 0,-1 0 1 0 0,1-1 0 0 0,0 1-1 0 0,0 0 1 0 0,0-1-1 0 0,0 1 1 0 0,0-1 0 0 0,0 0-1 0 0,0-1 1 0 0,-4-9 278 0 0,1 1 0 0 0,-5-23 0 0 0,-10-83 160 0 0,17 101-696 0 0,1 0-1 0 0,1 0 1 0 0,0 0 0 0 0,1 0-1 0 0,5-21 1 0 0,0 17-505 0 0,-1 10-2720 0 0,5 9-11313 0 0</inkml:trace>
   <inkml:trace contextRef="#ctx0" brushRef="#br0" timeOffset="4880.36">2075 1711 1976 0 0,'5'6'8773'0'0,"-1"-2"-8262"0"0,9 1-380 0 0,31 12-74 0 0,-41-16-45 0 0,-1 0-1 0 0,1-1 1 0 0,0 1-1 0 0,-1-1 1 0 0,1 1 0 0 0,0-1-1 0 0,-1 0 1 0 0,1 0-1 0 0,0 0 1 0 0,-1-1 0 0 0,1 1-1 0 0,0-1 1 0 0,4-1-1 0 0,-5 1 16 0 0,0-1-1 0 0,0 0 0 0 0,0 0 1 0 0,0 0-1 0 0,0 0 0 0 0,-1 0 0 0 0,1-1 1 0 0,-1 1-1 0 0,1 0 0 0 0,-1-1 1 0 0,0 1-1 0 0,0-1 0 0 0,0 1 0 0 0,0-1 1 0 0,0 0-1 0 0,-1 1 0 0 0,1-1 0 0 0,-1 0 1 0 0,0 0-1 0 0,0 1 0 0 0,0-1 1 0 0,0 0-1 0 0,-1-3 0 0 0,1-4-70 0 0,-1 1 0 0 0,-1 0 0 0 0,1 0 0 0 0,-1 0 0 0 0,-6-16 0 0 0,7 23 54 0 0,-1-1 0 0 0,1 0 0 0 0,0 1 0 0 0,0-1 0 0 0,-1 0 0 0 0,0 1-1 0 0,1 0 1 0 0,-1-1 0 0 0,0 1 0 0 0,0 0 0 0 0,0 0 0 0 0,-1 0 0 0 0,1 0 0 0 0,0 1 0 0 0,-1-1-1 0 0,1 0 1 0 0,-1 1 0 0 0,1 0 0 0 0,-5-2 0 0 0,5 3-21 0 0,0 0 0 0 0,0 0 0 0 0,0 0 0 0 0,0 1 0 0 0,0-1 0 0 0,0 0 0 0 0,0 1 0 0 0,1 0 0 0 0,-1-1 0 0 0,0 1 0 0 0,0 0 0 0 0,0 0 0 0 0,1 0 0 0 0,-1 0 0 0 0,1 0 0 0 0,-1 0 0 0 0,1 1 0 0 0,-1-1 0 0 0,1 0 0 0 0,-1 1 0 0 0,1-1 0 0 0,0 1 0 0 0,0 0 0 0 0,0-1 0 0 0,0 1 0 0 0,0 0 0 0 0,0-1 0 0 0,0 1 0 0 0,0 3 0 0 0,-4 8 167 0 0,0 0-1 0 0,1 0 1 0 0,1 0-1 0 0,0 1 1 0 0,0-1-1 0 0,2 1 1 0 0,-1 16-1 0 0,1-21-42 0 0,1 0-1 0 0,1 0 0 0 0,0 0 1 0 0,0 0-1 0 0,0 0 0 0 0,1-1 1 0 0,0 1-1 0 0,1-1 0 0 0,0 1 1 0 0,0-1-1 0 0,1 0 0 0 0,6 9 1 0 0,-7-14-151 0 0,0 0 1 0 0,0 0-1 0 0,1-1 1 0 0,-1 1-1 0 0,1-1 0 0 0,-1 0 1 0 0,1 0-1 0 0,0 0 1 0 0,0 0-1 0 0,0-1 1 0 0,0 1-1 0 0,0-1 0 0 0,1 0 1 0 0,-1-1-1 0 0,0 1 1 0 0,0-1-1 0 0,1 1 1 0 0,-1-1-1 0 0,0-1 0 0 0,8 0 1 0 0,-4 0-613 0 0,0 0-1 0 0,-1-1 1 0 0,1 1 0 0 0,13-6 0 0 0,-17 5-102 0 0,0 0 0 0 0,0 0 0 0 0,0 0 1 0 0,0 0-1 0 0,0-1 0 0 0,-1 0 0 0 0,1 0 0 0 0,3-3 0 0 0,-5 3 681 0 0,0-1 0 0 0,1 1 0 0 0,-1-1-1 0 0,-1 0 1 0 0,1 0 0 0 0,0 0 0 0 0,-1 0-1 0 0,0 0 1 0 0,0 0 0 0 0,0 0-1 0 0,0 0 1 0 0,0-7 0 0 0,-3-55 1080 0 0,1 47-390 0 0,-3-16 851 0 0,3 24-542 0 0,0 0 0 0 0,0 0 0 0 0,1 0 1 0 0,1-14-1 0 0,17 67 1675 0 0,-2-8-2602 0 0,-14-29-16 0 0,32 75-190 0 0,-30-74-38 0 0,-1 1 0 0 0,1 0 0 0 0,1-1 1 0 0,-1 0-1 0 0,1 0 0 0 0,0 0 0 0 0,1-1 0 0 0,-1 1 0 0 0,8 4 1 0 0,-13-10 203 0 0,0-1 1 0 0,0 1 0 0 0,1 0-1 0 0,-1 0 1 0 0,0-1 0 0 0,0 1 0 0 0,1 0-1 0 0,-1-1 1 0 0,0 1 0 0 0,0 0 0 0 0,0-1-1 0 0,0 1 1 0 0,1 0 0 0 0,-1-1 0 0 0,0 1-1 0 0,0 0 1 0 0,0-1 0 0 0,0 1-1 0 0,0 0 1 0 0,0-1 0 0 0,0 1 0 0 0,0-1-1 0 0,0 1 1 0 0,0 0 0 0 0,0-1 0 0 0,0 1-1 0 0,0 0 1 0 0,0-1 0 0 0,-1 1-1 0 0,1 0 1 0 0,0-1 0 0 0,0 1 0 0 0,0 0-1 0 0,-1-1 1 0 0,-3-20-422 0 0,4 21 465 0 0,-7-32-49 0 0,2 13 832 0 0,1 0-1 0 0,0-1 1 0 0,2 1-1 0 0,0-1 0 0 0,2-38 1 0 0,0 57-748 0 0,0 1 1 0 0,0 0 0 0 0,0 0 0 0 0,0 0 0 0 0,0-1 0 0 0,0 1 0 0 0,0 0 0 0 0,0 0 0 0 0,1 0 0 0 0,-1-1 0 0 0,0 1 0 0 0,0 0 0 0 0,0 0 0 0 0,0 0 0 0 0,0 0-1 0 0,1 0 1 0 0,-1-1 0 0 0,0 1 0 0 0,0 0 0 0 0,0 0 0 0 0,0 0 0 0 0,1 0 0 0 0,-1 0 0 0 0,0 0 0 0 0,0 0 0 0 0,0 0 0 0 0,1 0 0 0 0,-1 0 0 0 0,0 0-1 0 0,0 0 1 0 0,0 0 0 0 0,1 0 0 0 0,-1 0 0 0 0,0 0 0 0 0,0 0 0 0 0,0 0 0 0 0,1 0 0 0 0,-1 0 0 0 0,0 0 0 0 0,0 0 0 0 0,0 0 0 0 0,1 0 0 0 0,-1 0 0 0 0,0 0-1 0 0,0 0 1 0 0,0 0 0 0 0,1 1 0 0 0,-1-1 0 0 0,0 0 0 0 0,17 11 498 0 0,14 18-555 0 0,-24-21-27 0 0,1-1-1 0 0,0 0 1 0 0,0 0-1 0 0,1-1 1 0 0,11 6-1 0 0,-17-10 3 0 0,0-1 1 0 0,0 1-1 0 0,1-1 0 0 0,-1 0 0 0 0,0 0 1 0 0,1 0-1 0 0,-1-1 0 0 0,1 1 0 0 0,-1-1 1 0 0,1 0-1 0 0,-1 0 0 0 0,1 0 0 0 0,-1 0 1 0 0,1-1-1 0 0,-1 1 0 0 0,1-1 0 0 0,-1 0 1 0 0,1 0-1 0 0,4-2 0 0 0,-5 1 0 0 0,0 1 0 0 0,0-1-1 0 0,-1 1 1 0 0,1-1 0 0 0,-1 0-1 0 0,0 0 1 0 0,1 0 0 0 0,-1 0-1 0 0,0 0 1 0 0,0 0 0 0 0,0-1 0 0 0,-1 1-1 0 0,1-1 1 0 0,-1 0 0 0 0,1 1-1 0 0,-1-1 1 0 0,0 0 0 0 0,0 0-1 0 0,0 1 1 0 0,1-6 0 0 0,-1-2-98 0 0,0-1-1 0 0,0 1 1 0 0,-1-1 0 0 0,-2-15 0 0 0,1-4 407 0 0,-2 32 501 0 0,2 0-737 0 0,-1-1 0 0 0,1 0-1 0 0,-1 1 1 0 0,1-1 0 0 0,0 1 0 0 0,0-1-1 0 0,-1 1 1 0 0,1 0 0 0 0,0 0 0 0 0,0-1-1 0 0,1 1 1 0 0,-2 3 0 0 0,-17 108 436 0 0,18-98-487 0 0,1 0 0 0 0,1 0 0 0 0,1 0 0 0 0,5 25-1 0 0,-5-33-299 0 0,0 0 0 0 0,1 0 0 0 0,-1 0 0 0 0,8 12 0 0 0,-7-15-338 0 0,-1 0-1 0 0,1-1 0 0 0,0 1 0 0 0,0-1 0 0 0,0 0 0 0 0,1 0 1 0 0,-1 0-1 0 0,8 5 0 0 0,-10-8 483 0 0,0 1 1 0 0,0 0-1 0 0,1-1 1 0 0,-1 1-1 0 0,0-1 1 0 0,0 0-1 0 0,1 1 1 0 0,-1-1-1 0 0,0 0 0 0 0,1 0 1 0 0,-1 0-1 0 0,1 0 1 0 0,-1 0-1 0 0,0 0 1 0 0,1 0-1 0 0,-1-1 1 0 0,0 1-1 0 0,1 0 0 0 0,-1-1 1 0 0,0 1-1 0 0,0-1 1 0 0,1 1-1 0 0,-1-1 1 0 0,0 0-1 0 0,0 1 1 0 0,0-1-1 0 0,0 0 0 0 0,0 0 1 0 0,0 0-1 0 0,0 0 1 0 0,0 0-1 0 0,0 0 1 0 0,0 0-1 0 0,0 0 1 0 0,0-1-1 0 0,4-8-1000 0 0</inkml:trace>
-  <inkml:trace contextRef="#ctx0" brushRef="#br0" timeOffset="5166.73">2745 1515 1792 0 0,'4'-25'2822'0'0,"-1"26"171"0"0,-1 15-715 0 0,-2 29-2055 0 0,8 54 1 0 0,-5-80-1672 0 0,1 0 1 0 0,11 34-1 0 0,-3-27 49 0 0,-11-25 1305 0 0,-1 0 1 0 0,1 0-1 0 0,-1 0 1 0 0,1 0-1 0 0,0 0 0 0 0,0 0 1 0 0,-1 0-1 0 0,1 0 0 0 0,0 0 1 0 0,0 0-1 0 0,0 0 1 0 0,0 0-1 0 0,0-1 0 0 0,0 1 1 0 0,1 0-1 0 0,-1-1 1 0 0,0 1-1 0 0,2 0 0 0 0,-9-40 1174 0 0,5 33-723 0 0,-1-1-1 0 0,2 1 1 0 0,-1-1-1 0 0,1 1 1 0 0,0-1-1 0 0,0 0 1 0 0,0 1-1 0 0,1-1 1 0 0,0 1-1 0 0,1 0 0 0 0,2-9 1 0 0,-3 11-159 0 0,1 0 0 0 0,-1-1 0 0 0,1 1 0 0 0,0 0 0 0 0,1 0 0 0 0,-1 0 0 0 0,1 1 0 0 0,-1-1 0 0 0,1 1 0 0 0,0-1 0 0 0,0 1 0 0 0,1 0 0 0 0,-1 0 0 0 0,1 0 0 0 0,-1 1 0 0 0,1-1 0 0 0,5-2 0 0 0,-8 5-334 0 0,0 0-1 0 0,0 0 0 0 0,0 0 1 0 0,0-1-1 0 0,0 1 0 0 0,0 0 1 0 0,0 0-1 0 0,0 0 1 0 0,0 1-1 0 0,0-1 0 0 0,0 0 1 0 0,0 0-1 0 0,0 1 1 0 0,0-1-1 0 0,0 0 0 0 0,0 1 1 0 0,0-1-1 0 0,0 1 0 0 0,0-1 1 0 0,0 1-1 0 0,0 0 1 0 0,-1-1-1 0 0,1 1 0 0 0,0 0 1 0 0,0-1-1 0 0,-1 1 1 0 0,1 0-1 0 0,0 0 0 0 0,-1 0 1 0 0,1 0-1 0 0,-1 0 0 0 0,1 0 1 0 0,0 1-1 0 0,14 36-5080 0 0,-13-33 4885 0 0,-1 0-991 0 0</inkml:trace>
+  <inkml:trace contextRef="#ctx0" brushRef="#br0" timeOffset="5166.72">2745 1515 1792 0 0,'4'-25'2822'0'0,"-1"26"171"0"0,-1 15-715 0 0,-2 29-2055 0 0,8 54 1 0 0,-5-80-1672 0 0,1 0 1 0 0,11 34-1 0 0,-3-27 49 0 0,-11-25 1305 0 0,-1 0 1 0 0,1 0-1 0 0,-1 0 1 0 0,1 0-1 0 0,0 0 0 0 0,0 0 1 0 0,-1 0-1 0 0,1 0 0 0 0,0 0 1 0 0,0 0-1 0 0,0 0 1 0 0,0 0-1 0 0,0-1 0 0 0,0 1 1 0 0,1 0-1 0 0,-1-1 1 0 0,0 1-1 0 0,2 0 0 0 0,-9-40 1174 0 0,5 33-723 0 0,-1-1-1 0 0,2 1 1 0 0,-1-1-1 0 0,1 1 1 0 0,0-1-1 0 0,0 0 1 0 0,0 1-1 0 0,1-1 1 0 0,0 1-1 0 0,1 0 0 0 0,2-9 1 0 0,-3 11-159 0 0,1 0 0 0 0,-1-1 0 0 0,1 1 0 0 0,0 0 0 0 0,1 0 0 0 0,-1 0 0 0 0,1 1 0 0 0,-1-1 0 0 0,1 1 0 0 0,0-1 0 0 0,0 1 0 0 0,1 0 0 0 0,-1 0 0 0 0,1 0 0 0 0,-1 1 0 0 0,1-1 0 0 0,5-2 0 0 0,-8 5-334 0 0,0 0-1 0 0,0 0 0 0 0,0 0 1 0 0,0-1-1 0 0,0 1 0 0 0,0 0 1 0 0,0 0-1 0 0,0 0 1 0 0,0 1-1 0 0,0-1 0 0 0,0 0 1 0 0,0 0-1 0 0,0 1 1 0 0,0-1-1 0 0,0 0 0 0 0,0 1 1 0 0,0-1-1 0 0,0 1 0 0 0,0-1 1 0 0,0 1-1 0 0,0 0 1 0 0,-1-1-1 0 0,1 1 0 0 0,0 0 1 0 0,0-1-1 0 0,-1 1 1 0 0,1 0-1 0 0,0 0 0 0 0,-1 0 1 0 0,1 0-1 0 0,-1 0 0 0 0,1 0 1 0 0,0 1-1 0 0,14 36-5080 0 0,-13-33 4885 0 0,-1 0-991 0 0</inkml:trace>
   <inkml:trace contextRef="#ctx0" brushRef="#br0" timeOffset="5632.98">3008 1476 1856 0 0,'-3'8'179'0'0,"0"0"1"0"0,0 1-1 0 0,1-1 0 0 0,0 1 0 0 0,0-1 0 0 0,1 1 0 0 0,0 0 0 0 0,1 0 0 0 0,0-1 0 0 0,0 1 0 0 0,1 0 0 0 0,0 0 0 0 0,1-1 0 0 0,-1 1 0 0 0,5 9 1 0 0,-4-10-295 0 0,1 0 0 0 0,0-1 1 0 0,0 1-1 0 0,1-1 1 0 0,0 0-1 0 0,0 0 1 0 0,1 0-1 0 0,0 0 0 0 0,0-1 1 0 0,0 0-1 0 0,1 0 1 0 0,0 0-1 0 0,0-1 1 0 0,1 1-1 0 0,-1-2 0 0 0,9 6 1 0 0,-14-10 65 0 0,0 1 0 0 0,0-1 0 0 0,0 1-1 0 0,0-1 1 0 0,0 1 0 0 0,0-1 0 0 0,0 0 0 0 0,0 1 0 0 0,0-1 0 0 0,0 0 0 0 0,0 0-1 0 0,0 0 1 0 0,0 0 0 0 0,0 0 0 0 0,0 0 0 0 0,0 0 0 0 0,0 0 0 0 0,0 0 0 0 0,0-1 0 0 0,0 1-1 0 0,0 0 1 0 0,0-1 0 0 0,0 1 0 0 0,0-1 0 0 0,1 0 0 0 0,0 0 43 0 0,-1 0 1 0 0,0-1-1 0 0,0 1 1 0 0,0-1-1 0 0,0 1 1 0 0,0-1 0 0 0,0 0-1 0 0,0 1 1 0 0,0-1-1 0 0,-1 0 1 0 0,1 1-1 0 0,-1-1 1 0 0,1-3-1 0 0,0-6 475 0 0,0-1 0 0 0,0 1 0 0 0,-2-20 0 0 0,1 26-167 0 0,-1-8 569 0 0,-1 0 0 0 0,1 0 1 0 0,-2 0-1 0 0,0 0 0 0 0,0 0 0 0 0,-2 1 0 0 0,1-1 0 0 0,-11-18 0 0 0,15 76 84 0 0,15 44-1071 0 0,8 63 1285 0 0,-22-137-1033 0 0,-1 0 0 0 0,0 0 0 0 0,-1 0 0 0 0,-1 0 0 0 0,0 0 0 0 0,-1 0 0 0 0,-10 27 0 0 0,12-38-157 0 0,-1 1 1 0 0,0-1-1 0 0,-1 1 0 0 0,1-1 1 0 0,-1 0-1 0 0,0 0 0 0 0,0 0 1 0 0,0-1-1 0 0,0 1 1 0 0,-1-1-1 0 0,0 1 0 0 0,1-1 1 0 0,-9 5-1 0 0,10-8 16 0 0,1 1 1 0 0,-1 0-1 0 0,0-1 0 0 0,0 1 0 0 0,0-1 1 0 0,0 1-1 0 0,0-1 0 0 0,0 0 0 0 0,0 0 0 0 0,0 0 1 0 0,0 0-1 0 0,0 0 0 0 0,0 0 0 0 0,0 0 1 0 0,0-1-1 0 0,0 1 0 0 0,0-1 0 0 0,1 0 1 0 0,-1 1-1 0 0,0-1 0 0 0,0 0 0 0 0,0 0 1 0 0,1 0-1 0 0,-1 0 0 0 0,1 0 0 0 0,-1-1 1 0 0,1 1-1 0 0,-1 0 0 0 0,1-1 0 0 0,-1 1 0 0 0,1-1 1 0 0,0 0-1 0 0,0 1 0 0 0,0-1 0 0 0,-1-2 1 0 0,-1-1-98 0 0,1 1 0 0 0,0 0 0 0 0,0-1 1 0 0,0 0-1 0 0,0 1 0 0 0,1-1 0 0 0,0 0 1 0 0,0 0-1 0 0,0 0 0 0 0,0 0 0 0 0,1 1 0 0 0,0-1 1 0 0,0 0-1 0 0,0 0 0 0 0,1 0 0 0 0,-1 0 1 0 0,1 0-1 0 0,0 0 0 0 0,1 0 0 0 0,-1 1 1 0 0,1-1-1 0 0,0 1 0 0 0,0-1 0 0 0,6-7 1 0 0,-2 2-915 0 0,1 1 1 0 0,0-1 0 0 0,1 2-1 0 0,0-1 1 0 0,1 1 0 0 0,-1 1-1 0 0,2-1 1 0 0,-1 1 0 0 0,17-9-1 0 0,-14 10-200 0 0</inkml:trace>
   <inkml:trace contextRef="#ctx0" brushRef="#br0" timeOffset="5851.85">3298 1316 2849 0 0,'1'40'8295'0'0,"3"20"-5939"0"0,0 22-2206 0 0,3 75 571 0 0,-1-33-3663 0 0,-5-42-6042 0 0,-1-67 6899 0 0</inkml:trace>
   <inkml:trace contextRef="#ctx0" brushRef="#br0" timeOffset="6298.94">3227 1635 5953 0 0,'-2'-2'7163'0'0,"7"8"-5593"0"0,13 10-1837 0 0,-13-13 192 0 0,0-1 0 0 0,0 0-1 0 0,0 0 1 0 0,0 0 0 0 0,0-1 0 0 0,0 1-1 0 0,0-1 1 0 0,1-1 0 0 0,-1 1 0 0 0,0-1-1 0 0,6 0 1 0 0,-8 0-29 0 0,1-1 1 0 0,-1 0-1 0 0,0 0 0 0 0,0 0 0 0 0,0 0 0 0 0,0 0 0 0 0,-1-1 1 0 0,1 1-1 0 0,0-1 0 0 0,-1 0 0 0 0,1 1 0 0 0,-1-1 1 0 0,1-1-1 0 0,-1 1 0 0 0,0 0 0 0 0,0 0 0 0 0,0-1 0 0 0,0 1 1 0 0,3-6-1 0 0,25-33 158 0 0,-31 44-70 0 0,1 1 0 0 0,-1-1 0 0 0,1 1-1 0 0,0 0 1 0 0,-1 0 0 0 0,2-1 0 0 0,-1 1-1 0 0,0 0 1 0 0,1-1 0 0 0,0 1-1 0 0,-1-1 1 0 0,3 6 0 0 0,-1 0 18 0 0,-1-8 0 0 0,20 93 234 0 0,-18-84-433 0 0,1 1 1 0 0,0 0-1 0 0,0-1 0 0 0,1 0 1 0 0,0 0-1 0 0,11 13 0 0 0,-16-23 185 0 0,0 0-1 0 0,0 1 1 0 0,0-1-1 0 0,0 0 1 0 0,0 0 0 0 0,1 0-1 0 0,-1 0 1 0 0,0 0-1 0 0,0 0 1 0 0,0 0-1 0 0,0 0 1 0 0,0 0 0 0 0,0 0-1 0 0,1 0 1 0 0,-1 0-1 0 0,0 0 1 0 0,0 0-1 0 0,0 0 1 0 0,0 0-1 0 0,0 0 1 0 0,0 0 0 0 0,1 0-1 0 0,-1 0 1 0 0,0 0-1 0 0,0 0 1 0 0,0 0-1 0 0,0 0 1 0 0,0 0 0 0 0,0 0-1 0 0,1 0 1 0 0,-1-1-1 0 0,0 1 1 0 0,0 0-1 0 0,0 0 1 0 0,0 0 0 0 0,0 0-1 0 0,0 0 1 0 0,0 0-1 0 0,0 0 1 0 0,0 0-1 0 0,1-1 1 0 0,-1 1-1 0 0,0 0 1 0 0,0 0 0 0 0,0 0-1 0 0,0 0 1 0 0,0 0-1 0 0,0 0 1 0 0,0-1-1 0 0,0 1 1 0 0,0 0 0 0 0,0 0-1 0 0,0 0 1 0 0,0 0-1 0 0,4-16-148 0 0,2-17 307 0 0,-6 31-158 0 0,2-8 139 0 0,8-48 88 0 0,-8 53 70 0 0,-1 0-1 0 0,0 1 1 0 0,1-1-1 0 0,0 1 1 0 0,0-1 0 0 0,1 1-1 0 0,-1 0 1 0 0,1 0-1 0 0,5-6 1 0 0,-8 9-243 0 0,1 1 0 0 0,-1 0 0 0 0,1 0 0 0 0,-1 0 0 0 0,1 0 1 0 0,-1 0-1 0 0,0 0 0 0 0,1 0 0 0 0,-1 0 0 0 0,1 0 0 0 0,-1 0 0 0 0,1 0 0 0 0,-1 0 1 0 0,1 0-1 0 0,-1 0 0 0 0,1 0 0 0 0,-1 1 0 0 0,0-1 0 0 0,1 0 0 0 0,-1 0 1 0 0,1 0-1 0 0,-1 1 0 0 0,0-1 0 0 0,1 0 0 0 0,-1 1 0 0 0,0-1 0 0 0,1 0 0 0 0,-1 1 1 0 0,0-1-1 0 0,1 0 0 0 0,-1 1 0 0 0,0-1 0 0 0,0 1 0 0 0,0-1 0 0 0,1 0 1 0 0,-1 1-1 0 0,0-1 0 0 0,0 1 0 0 0,0-1 0 0 0,0 1 0 0 0,0 0 0 0 0,11 25-699 0 0,-9-21 333 0 0,6 15-1068 0 0,-6-13 320 0 0,0-1 0 0 0,1 1 0 0 0,0 0 1 0 0,0-1-1 0 0,1 0 0 0 0,0 0 1 0 0,0 0-1 0 0,0 0 0 0 0,10 10 1 0 0,-9-13-71 0 0</inkml:trace>
@@ -5945,14 +6854,14 @@
   <inkml:trace contextRef="#ctx0" brushRef="#br0" timeOffset="7197.9">3750 1341 7194 0 0,'-7'14'1607'0'0,"2"1"0"0"0,-8 25 0 0 0,9-26-2386 0 0,1 0 0 0 0,1 0 0 0 0,0 1 0 0 0,1-1-1 0 0,2 28 1 0 0,-1-39 499 0 0,1 0-1 0 0,-1 0 1 0 0,1 0 0 0 0,0 0-1 0 0,0 0 1 0 0,1 0 0 0 0,-1 0-1 0 0,1 0 1 0 0,-1 0 0 0 0,1-1-1 0 0,0 1 1 0 0,0-1-1 0 0,0 1 1 0 0,0-1 0 0 0,0 0-1 0 0,1 0 1 0 0,-1 0 0 0 0,1 0-1 0 0,3 2 1 0 0,-4-3 298 0 0,0 0 0 0 0,0 0 1 0 0,0 0-1 0 0,0 0 0 0 0,0-1 1 0 0,0 1-1 0 0,0-1 0 0 0,0 1 1 0 0,0-1-1 0 0,0 0 0 0 0,0 0 0 0 0,0 0 1 0 0,0 0-1 0 0,0 0 0 0 0,1-1 1 0 0,-1 1-1 0 0,0-1 0 0 0,0 1 1 0 0,0-1-1 0 0,0 0 0 0 0,0 1 0 0 0,0-1 1 0 0,-1 0-1 0 0,1 0 0 0 0,0-1 1 0 0,0 1-1 0 0,-1 0 0 0 0,1-1 1 0 0,1-1-1 0 0,-3 3 49 0 0,1-1 1 0 0,-1 1-1 0 0,0 0 0 0 0,0 0 1 0 0,0-1-1 0 0,0 1 1 0 0,0 0-1 0 0,1-1 1 0 0,-1 1-1 0 0,0 0 0 0 0,0 0 1 0 0,0 0-1 0 0,1-1 1 0 0,-1 1-1 0 0,0 0 0 0 0,0 0 1 0 0,1 0-1 0 0,-1-1 1 0 0,0 1-1 0 0,1 0 0 0 0,-1 0 1 0 0,0 0-1 0 0,0 0 1 0 0,1 0-1 0 0,-1 0 1 0 0,0 0-1 0 0,1 0 0 0 0,-1 0 1 0 0,0 0-1 0 0,1 0 1 0 0,-1 0-1 0 0,0 0 0 0 0,1 0 1 0 0,-1 0-1 0 0,0 0 1 0 0,1 0-1 0 0,-1 0 1 0 0,0 0-1 0 0,1 0 0 0 0,-1 0 1 0 0,0 0-1 0 0,0 1 1 0 0,1-1-1 0 0,-1 0 0 0 0,0 0 1 0 0,1 1-1 0 0,2 17 2006 0 0,-1-3-1886 0 0,3 16 416 0 0,-4-21-468 0 0,0 0 1 0 0,1 0-1 0 0,0-1 1 0 0,0 1-1 0 0,1-1 1 0 0,0 1-1 0 0,7 12 1 0 0,-9-23 61 0 0,0 0 1 0 0,0 1-1 0 0,0-1 1 0 0,0 0 0 0 0,-1 0-1 0 0,1 1 1 0 0,0-1-1 0 0,-1 0 1 0 0,1 0 0 0 0,0 0-1 0 0,-1 0 1 0 0,1 0-1 0 0,-1 0 1 0 0,0 0 0 0 0,1 0-1 0 0,-1 0 1 0 0,1-3-1 0 0,9-24-279 0 0,-10 25 76 0 0,1 0-1 0 0,0 0 1 0 0,0 1 0 0 0,0-1 0 0 0,0 0-1 0 0,0 1 1 0 0,1-1 0 0 0,-1 1 0 0 0,1-1-1 0 0,0 1 1 0 0,-1 0 0 0 0,1 0 0 0 0,0 0-1 0 0,0 0 1 0 0,3-2 0 0 0,-3 3 54 0 0,-1 1 0 0 0,0 0 0 0 0,0 0 0 0 0,1-1-1 0 0,-1 1 1 0 0,0 0 0 0 0,1 0 0 0 0,-1 0 0 0 0,0 0 0 0 0,1 1 0 0 0,-1-1 0 0 0,0 0-1 0 0,1 0 1 0 0,-1 1 0 0 0,0-1 0 0 0,0 1 0 0 0,0-1 0 0 0,1 1 0 0 0,-1 0 0 0 0,0-1 0 0 0,0 1-1 0 0,0 0 1 0 0,0 0 0 0 0,0 0 0 0 0,0 0 0 0 0,0 0 0 0 0,0 0 0 0 0,0 0 0 0 0,-1 0 0 0 0,1 0-1 0 0,0 0 1 0 0,-1 0 0 0 0,2 2 0 0 0,6 8 94 0 0,0-1-1 0 0,1 0 1 0 0,0 0 0 0 0,1-1 0 0 0,0 0-1 0 0,20 12 1 0 0,-25-17-65 0 0,0-1 1 0 0,1 0-1 0 0,-1 0 1 0 0,1-1-1 0 0,-1 1 1 0 0,1-1-1 0 0,0 0 1 0 0,0-1-1 0 0,0 0 0 0 0,0 0 1 0 0,0 0-1 0 0,0 0 1 0 0,0-1-1 0 0,0 0 1 0 0,0 0-1 0 0,12-3 1 0 0,-16 2-59 0 0,0 0 0 0 0,1 0 0 0 0,-1 0 1 0 0,0-1-1 0 0,0 1 0 0 0,0-1 1 0 0,0 0-1 0 0,-1 1 0 0 0,1-1 1 0 0,0 0-1 0 0,-1 0 0 0 0,1 0 1 0 0,-1 0-1 0 0,0 0 0 0 0,1 0 0 0 0,-1-1 1 0 0,0 1-1 0 0,0 0 0 0 0,-1-1 1 0 0,1 1-1 0 0,0-1 0 0 0,-1 1 1 0 0,0 0-1 0 0,1-4 0 0 0,0 1-60 0 0,-1 0 0 0 0,0 0 0 0 0,0 0 0 0 0,0-1 0 0 0,0 1 0 0 0,-1 0 0 0 0,0 0 1 0 0,0 0-1 0 0,0 0 0 0 0,-4-10 0 0 0,3 17-44 0 0,0-1 0 0 0,1 1 1 0 0,-1-1-1 0 0,0 1 0 0 0,1 0 1 0 0,-1 0-1 0 0,1 0 1 0 0,-1 0-1 0 0,1 0 0 0 0,0 0 1 0 0,0 0-1 0 0,-1 3 0 0 0,1-3 84 0 0,1 0 0 0 0,-1 0-1 0 0,1 0 1 0 0,-1 0 0 0 0,1 1-1 0 0,0-1 1 0 0,0 0 0 0 0,0 0-1 0 0,0 1 1 0 0,0-1 0 0 0,1 0-1 0 0,-1 0 1 0 0,0 0-1 0 0,1 0 1 0 0,0 1 0 0 0,0-1-1 0 0,-1 0 1 0 0,1 0 0 0 0,2 2-1 0 0,1 1 72 0 0,0 0-1 0 0,1 0 0 0 0,-1-1 1 0 0,1 0-1 0 0,8 5 0 0 0,9 9-67 0 0,-8-6 74 0 0,-1 1 0 0 0,0 0 0 0 0,-1 1 0 0 0,0 1 0 0 0,-1 0 0 0 0,17 31 0 0 0,-25-40-39 0 0,0-1 0 0 0,-1 1 1 0 0,1 0-1 0 0,-1 0 0 0 0,-1 0 0 0 0,1 0 0 0 0,-1 0 1 0 0,0 1-1 0 0,-1-1 0 0 0,0 0 0 0 0,0 0 0 0 0,0 1 0 0 0,0-1 1 0 0,-1 0-1 0 0,0 0 0 0 0,0 0 0 0 0,-1 0 0 0 0,0 0 0 0 0,0 0 1 0 0,0 0-1 0 0,-1 0 0 0 0,0-1 0 0 0,-6 10 0 0 0,1-4-12 0 0,-1 0-1 0 0,-1 0 1 0 0,1-1 0 0 0,-2-1-1 0 0,1 1 1 0 0,-19 11-1 0 0,22-17-334 0 0,1 0-1 0 0,-1 0 0 0 0,0-1 0 0 0,-1 1 1 0 0,1-2-1 0 0,0 1 0 0 0,-1-1 0 0 0,0 0 1 0 0,1 0-1 0 0,-1-1 0 0 0,0 0 1 0 0,0-1-1 0 0,-9 0 0 0 0,14 0-143 0 0,1 0-1 0 0,-1-1 1 0 0,1 0 0 0 0,-1 1-1 0 0,1-1 1 0 0,-1 0 0 0 0,1 0-1 0 0,-1 0 1 0 0,1-1 0 0 0,0 1-1 0 0,-4-3 1 0 0,4 2 62 0 0,0 0 0 0 0,-1-1-1 0 0,1 1 1 0 0,0 0 0 0 0,1-1 0 0 0,-1 1-1 0 0,0-1 1 0 0,1 0 0 0 0,-1 0 0 0 0,1 1 0 0 0,0-1-1 0 0,0 0 1 0 0,0 0 0 0 0,0 0 0 0 0,0-4-1 0 0,0-10-1003 0 0</inkml:trace>
   <inkml:trace contextRef="#ctx0" brushRef="#br0" timeOffset="7703.09">4753 1581 3913 0 0,'-1'88'5879'0'0,"-2"44"-5531"0"0,1-73-7 0 0,5-8-351 0 0,-1-42-43 0 0,-1 0 1 0 0,0 0-1 0 0,-1 0 0 0 0,0 0 0 0 0,0 0 0 0 0,-1 0 1 0 0,-2 13-1 0 0,3-21 50 0 0,0-1 0 0 0,0 0 0 0 0,0 1-1 0 0,0-1 1 0 0,0 0 0 0 0,0 1 0 0 0,0-1 0 0 0,0 1 0 0 0,0-1 0 0 0,0 0 0 0 0,-1 1 0 0 0,1-1 0 0 0,0 0 0 0 0,0 1 0 0 0,0-1-1 0 0,0 0 1 0 0,-1 1 0 0 0,1-1 0 0 0,0 0 0 0 0,0 1 0 0 0,-1-1 0 0 0,1 0 0 0 0,0 0 0 0 0,0 1 0 0 0,-1-1 0 0 0,1 0-1 0 0,0 0 1 0 0,-1 1 0 0 0,1-1 0 0 0,0 0 0 0 0,-1 0 0 0 0,1 0 0 0 0,0 0 0 0 0,-1 0 0 0 0,1 0 0 0 0,-1 1 0 0 0,1-1 0 0 0,0 0-1 0 0,-1 0 1 0 0,1 0 0 0 0,0 0 0 0 0,-1 0 0 0 0,1-1 0 0 0,-1 1 0 0 0,1 0 0 0 0,0 0 0 0 0,-1 0 0 0 0,1 0 0 0 0,0 0 0 0 0,-1 0-1 0 0,1 0 1 0 0,0-1 0 0 0,-1 1 0 0 0,1 0 0 0 0,0 0 0 0 0,-1-1 0 0 0,1 1 0 0 0,-1-1 183 0 0,0 0 1 0 0,1 0-1 0 0,-1 0 1 0 0,1 0-1 0 0,-1 0 0 0 0,1 0 1 0 0,0 0-1 0 0,-1 0 1 0 0,1 0-1 0 0,0 0 1 0 0,0 0-1 0 0,0 0 0 0 0,-1 0 1 0 0,1-1-1 0 0,0 1 1 0 0,0 0-1 0 0,1 0 1 0 0,-1 0-1 0 0,0 0 0 0 0,1-2 1 0 0,1-2-32 0 0,1 1 0 0 0,-1 0-1 0 0,1 0 1 0 0,0 0 0 0 0,0 0 0 0 0,1 0 0 0 0,-1 1-1 0 0,1-1 1 0 0,0 1 0 0 0,0 0 0 0 0,0 0 0 0 0,0 0-1 0 0,0 1 1 0 0,1-1 0 0 0,8-2 0 0 0,7-3-159 0 0,-1 2 0 0 0,30-7 0 0 0,15 3 143 0 0,-60 9-122 0 0,-1 1 0 0 0,1 0 0 0 0,0 0 1 0 0,-1 0-1 0 0,1 0 0 0 0,-1 0 0 0 0,1 1 0 0 0,-1 0 0 0 0,1-1 0 0 0,-1 1 0 0 0,1 1 0 0 0,-1-1 1 0 0,0 0-1 0 0,0 1 0 0 0,6 3 0 0 0,-8-4 2 0 0,-1 0 1 0 0,0 0 0 0 0,1 0 0 0 0,-1 0-1 0 0,0 0 1 0 0,0 0 0 0 0,1 0-1 0 0,-1 0 1 0 0,0 0 0 0 0,0 1-1 0 0,0-1 1 0 0,0 0 0 0 0,0 0-1 0 0,-1 0 1 0 0,1 0 0 0 0,0 0-1 0 0,0 0 1 0 0,-1 0 0 0 0,1 0-1 0 0,-1 0 1 0 0,1 0 0 0 0,-1 0-1 0 0,1 0 1 0 0,-1 0 0 0 0,1-1-1 0 0,-1 1 1 0 0,-1 1 0 0 0,-19 24 300 0 0,1-6-40 0 0,-2 0-1 0 0,-32 21 0 0 0,10-9-2365 0 0,1-2-5227 0 0,42-29 7006 0 0,0-1-1 0 0,1 1 0 0 0,-1 0 1 0 0,0-1-1 0 0,0 0 1 0 0,1 1-1 0 0,-1-1 0 0 0,0 0 1 0 0,0 1-1 0 0,0-1 1 0 0,1 0-1 0 0,-1 0 1 0 0,0 1-1 0 0,0-1 0 0 0,0 0 1 0 0,0 0-1 0 0,0 0 1 0 0,1 0-1 0 0,-1 0 0 0 0,0-1 1 0 0,-1 1-1 0 0,0-3-1070 0 0</inkml:trace>
   <inkml:trace contextRef="#ctx0" brushRef="#br0" timeOffset="8235.99">5019 1803 2104 0 0,'-1'6'777'0'0,"1"-1"-1"0"0,0 0 0 0 0,0 0 1 0 0,0 1-1 0 0,0-1 0 0 0,1 0 1 0 0,0 0-1 0 0,0 0 0 0 0,3 9 0 0 0,4 12 668 0 0,2 0 0 0 0,18 37-1 0 0,-23-54-1527 0 0,0 1-1 0 0,0-1 0 0 0,1-1 0 0 0,1 1 1 0 0,-1-1-1 0 0,1 0 0 0 0,1 0 0 0 0,-1-1 1 0 0,15 10-1 0 0,-22-16 40 0 0,1-1-1 0 0,-1 0 1 0 0,1 0 0 0 0,-1 1 0 0 0,0-1 0 0 0,1 0-1 0 0,-1 0 1 0 0,1 0 0 0 0,-1 0 0 0 0,1 0 0 0 0,-1 0-1 0 0,0 0 1 0 0,1 0 0 0 0,-1 0 0 0 0,1 0 0 0 0,-1 0 0 0 0,1 0-1 0 0,-1 0 1 0 0,1 0 0 0 0,-1 0 0 0 0,0 0 0 0 0,1 0-1 0 0,-1-1 1 0 0,1 1 0 0 0,-1 0 0 0 0,1 0 0 0 0,-1-1-1 0 0,0 1 1 0 0,1 0 0 0 0,-1 0 0 0 0,1-1 0 0 0,9-18-427 0 0,3-30 718 0 0,-11 40-268 0 0,0 2-29 0 0,20-88 1518 0 0,-6-1 4376 0 0,-16 94-5618 0 0,0 0 1614 0 0,-4 11-1377 0 0,3-5-469 0 0,1-1 1 0 0,0 1 0 0 0,1-1-1 0 0,-1 0 1 0 0,0 1-1 0 0,1-1 1 0 0,0 1-1 0 0,1 3 1 0 0,0 0-9 0 0,2 9-119 0 0,1 1 0 0 0,0-1 1 0 0,2 0-1 0 0,0 0 1 0 0,0-1-1 0 0,2 0 0 0 0,0 0 1 0 0,0-1-1 0 0,2 0 0 0 0,-1-1 1 0 0,2 0-1 0 0,0-1 1 0 0,0 0-1 0 0,1-1 0 0 0,24 16 1 0 0,-35-25-104 0 0,0-1 1 0 0,0 0 0 0 0,0 0-1 0 0,0 0 1 0 0,0 0 0 0 0,0 0-1 0 0,0 0 1 0 0,0-1-1 0 0,0 1 1 0 0,1-1 0 0 0,-1 1-1 0 0,0-1 1 0 0,0 0 0 0 0,1 0-1 0 0,-1 0 1 0 0,0 0 0 0 0,0 0-1 0 0,1 0 1 0 0,1-1-1 0 0,-2 0 94 0 0,0-1 0 0 0,0 1 0 0 0,-1 0-1 0 0,1-1 1 0 0,-1 1 0 0 0,1-1-1 0 0,-1 0 1 0 0,0 1 0 0 0,1-1 0 0 0,-1 0-1 0 0,0 0 1 0 0,0 0 0 0 0,0 0-1 0 0,0 0 1 0 0,-1 0 0 0 0,1 0 0 0 0,-1 0-1 0 0,1 0 1 0 0,-1 0 0 0 0,1-2-1 0 0,29-121-667 0 0,-14 68 2914 0 0,8-63 0 0 0,-23 105-1698 0 0,-1 9-237 0 0,1 1-1 0 0,-1 0 1 0 0,1-1 0 0 0,0 1 0 0 0,1 0-1 0 0,-1 0 1 0 0,1-1 0 0 0,4-7 0 0 0,-8 20-5 0 0,1 0 1 0 0,0-1 0 0 0,0 1 0 0 0,0 0-1 0 0,1 0 1 0 0,0 0 0 0 0,1-1-1 0 0,0 1 1 0 0,2 10 0 0 0,-1 5-29 0 0,2 17-168 0 0,2-1 0 0 0,2 1 0 0 0,1-1 0 0 0,27 69 0 0 0,-13-55-4830 0 0,4-2-4908 0 0,-26-48 8088 0 0,-3-2-195 0 0</inkml:trace>
-  <inkml:trace contextRef="#ctx0" brushRef="#br0" timeOffset="8383.96">5426 1832 7882 0 0,'81'32'7986'0'0,"-59"-22"-8127"0"0,0-2-1 0 0,0 0 1 0 0,1-1-1 0 0,0-1 1 0 0,31 4-1 0 0,-28-8-5589 0 0,38-2 0 0 0,-44-2 2726 0 0</inkml:trace>
+  <inkml:trace contextRef="#ctx0" brushRef="#br0" timeOffset="8383.94">5426 1832 7882 0 0,'81'32'7986'0'0,"-59"-22"-8127"0"0,0-2-1 0 0,0 0 1 0 0,1-1-1 0 0,0-1 1 0 0,31 4-1 0 0,-28-8-5589 0 0,38-2 0 0 0,-44-2 2726 0 0</inkml:trace>
   <inkml:trace contextRef="#ctx0" brushRef="#br0" timeOffset="8648">6269 1736 6049 0 0,'2'6'8895'0'0,"2"8"-5724"0"0,11 45-3886 0 0,86 300 1444 0 0,-97-348-1158 0 0,10 38-1101 0 0,-14-47 856 0 0,0 0 0 0 0,0 0 0 0 0,1 0-1 0 0,-1 1 1 0 0,0-1 0 0 0,-1 0-1 0 0,1 0 1 0 0,0 0 0 0 0,-1 0 0 0 0,1 0-1 0 0,-2 3 1 0 0,-6 1-4494 0 0,3-5 2617 0 0</inkml:trace>
   <inkml:trace contextRef="#ctx0" brushRef="#br0" timeOffset="8931.93">6245 1691 5329 0 0,'0'3'792'0'0,"0"-1"-1"0"0,0 1 1 0 0,1 0 0 0 0,-1 0-1 0 0,1 0 1 0 0,0-1 0 0 0,0 1-1 0 0,0 0 1 0 0,0 0-1 0 0,0-1 1 0 0,1 1 0 0 0,-1-1-1 0 0,1 0 1 0 0,0 1 0 0 0,3 3-1 0 0,0-2-359 0 0,0 1-1 0 0,0-1 1 0 0,0 0-1 0 0,1-1 1 0 0,-1 0-1 0 0,11 5 0 0 0,4 0-529 0 0,0-1-1 0 0,0-1 0 0 0,29 4 0 0 0,6-2 116 0 0,-32-5-66 0 0,-1 0 0 0 0,1 2 0 0 0,26 8 1 0 0,-48-13 28 0 0,-1 0 1 0 0,0 0 0 0 0,1 0-1 0 0,-1 0 1 0 0,1 1-1 0 0,-1-1 1 0 0,0 0 0 0 0,1 0-1 0 0,-1 0 1 0 0,1 0 0 0 0,-1 0-1 0 0,0 1 1 0 0,1-1-1 0 0,-1 0 1 0 0,0 0 0 0 0,1 1-1 0 0,-1-1 1 0 0,0 0 0 0 0,0 0-1 0 0,1 1 1 0 0,-1-1 0 0 0,0 0-1 0 0,0 1 1 0 0,1-1-1 0 0,-1 0 1 0 0,0 1 0 0 0,0-1-1 0 0,0 1 1 0 0,0-1 0 0 0,1 0-1 0 0,-1 1 1 0 0,0-1-1 0 0,0 0 1 0 0,0 1 0 0 0,0-1-1 0 0,0 1 1 0 0,0 0 0 0 0,-15 9-363 0 0,-25 2 137 0 0,16-10-314 0 0,1-1-1 0 0,-46-4 1 0 0,50 1-944 0 0,-1 1 0 0 0,1 1 0 0 0,0 0 0 0 0,-1 2 0 0 0,-21 4 0 0 0,41-6 1386 0 0,0 0 0 0 0,0 0 0 0 0,-1 0 0 0 0,1 0 0 0 0,0 0 0 0 0,0 0 0 0 0,0 0 0 0 0,0 0 0 0 0,0 0 0 0 0,-1 0 0 0 0,1 1 0 0 0,0-1 0 0 0,0 0 0 0 0,0 0 0 0 0,0 0 0 0 0,0 0 0 0 0,0 0 0 0 0,0 0 0 0 0,0 1 0 0 0,-1-1 0 0 0,1 0 0 0 0,0 0 0 0 0,0 0 0 0 0,0 0 0 0 0,0 1 0 0 0,0-1 0 0 0,0 0 0 0 0,0 0 0 0 0,0 0 0 0 0,0 0 0 0 0,0 0 0 0 0,0 1 0 0 0,0-1 0 0 0,0 0 0 0 0,0 0 0 0 0,0 0 0 0 0,0 0 0 0 0,0 1 0 0 0,0-1 0 0 0,0 0 0 0 0,1 0 0 0 0,-1 0-1 0 0,0 0 1 0 0,0 0 0 0 0,0 1 0 0 0,0-1 0 0 0,6 8-1663 0 0,-5-7 1711 0 0,1 2-869 0 0</inkml:trace>
-  <inkml:trace contextRef="#ctx0" brushRef="#br0" timeOffset="9766.37">6648 2045 1136 0 0,'-4'5'838'0'0,"0"0"-1"0"0,0 0 1 0 0,0 1-1 0 0,1 0 1 0 0,0-1-1 0 0,0 1 1 0 0,1 0-1 0 0,-1 0 1 0 0,1 1-1 0 0,1-1 1 0 0,-1 0-1 0 0,0 8 1 0 0,1-9-561 0 0,1 0-1 0 0,-1 0 1 0 0,1 1 0 0 0,0-1 0 0 0,0 1 0 0 0,1-1 0 0 0,-1 0 0 0 0,1 0 0 0 0,1 1 0 0 0,-1-1 0 0 0,1 0 0 0 0,-1 0-1 0 0,2 0 1 0 0,-1 0 0 0 0,4 6 0 0 0,-5-10-198 0 0,0 0 0 0 0,-1 0 0 0 0,1 0 0 0 0,-1 0 0 0 0,1-1 0 0 0,0 1 1 0 0,-1 0-1 0 0,1 0 0 0 0,0-1 0 0 0,0 1 0 0 0,0 0 0 0 0,0-1 0 0 0,0 1 0 0 0,0-1 0 0 0,-1 1 0 0 0,1-1 0 0 0,0 0 0 0 0,0 1 0 0 0,1-1 0 0 0,-1 0 0 0 0,0 0 0 0 0,0 1 0 0 0,0-1 0 0 0,0 0 0 0 0,0 0 1 0 0,0 0-1 0 0,0-1 0 0 0,0 1 0 0 0,2 0 0 0 0,-1-1 20 0 0,0-1 0 0 0,0 1 0 0 0,0 0 0 0 0,0-1 0 0 0,0 1 0 0 0,-1-1 0 0 0,1 0 1 0 0,0 1-1 0 0,-1-1 0 0 0,1 0 0 0 0,-1 0 0 0 0,2-3 0 0 0,1-3-71 0 0,0 1-1 0 0,-1-1 1 0 0,1 1-1 0 0,-2-1 1 0 0,1 0-1 0 0,2-15 1 0 0,-5 20-85 0 0,1-5 57 0 0,-1 1-1 0 0,0-1 0 0 0,-1 1 0 0 0,1-1 0 0 0,-3-7 0 0 0,3 14-110 0 0,0-1 0 0 0,-1 1 0 0 0,1-1 0 0 0,-1 1 0 0 0,1 0 0 0 0,-1-1 1 0 0,0 1-1 0 0,0 0 0 0 0,0-1 0 0 0,1 1 0 0 0,-1 0 0 0 0,0 0 0 0 0,0 0 0 0 0,-1 0 0 0 0,1 0 0 0 0,0 0 0 0 0,0 0 0 0 0,0 0 0 0 0,-1 0 0 0 0,1 1 0 0 0,0-1 0 0 0,-1 1 0 0 0,1-1 0 0 0,-1 1 0 0 0,1-1 0 0 0,0 1 0 0 0,-1-1 0 0 0,1 1 0 0 0,-1 0 0 0 0,1 0 0 0 0,-3 0 0 0 0,-50 0-13357 0 0,45 0 10666 0 0</inkml:trace>
+  <inkml:trace contextRef="#ctx0" brushRef="#br0" timeOffset="9766.35">6648 2045 1136 0 0,'-4'5'838'0'0,"0"0"-1"0"0,0 0 1 0 0,0 1-1 0 0,1 0 1 0 0,0-1-1 0 0,0 1 1 0 0,1 0-1 0 0,-1 0 1 0 0,1 1-1 0 0,1-1 1 0 0,-1 0-1 0 0,0 8 1 0 0,1-9-561 0 0,1 0-1 0 0,-1 0 1 0 0,1 1 0 0 0,0-1 0 0 0,0 1 0 0 0,1-1 0 0 0,-1 0 0 0 0,1 0 0 0 0,1 1 0 0 0,-1-1 0 0 0,1 0 0 0 0,-1 0-1 0 0,2 0 1 0 0,-1 0 0 0 0,4 6 0 0 0,-5-10-198 0 0,0 0 0 0 0,-1 0 0 0 0,1 0 0 0 0,-1 0 0 0 0,1-1 0 0 0,0 1 1 0 0,-1 0-1 0 0,1 0 0 0 0,0-1 0 0 0,0 1 0 0 0,0 0 0 0 0,0-1 0 0 0,0 1 0 0 0,0-1 0 0 0,-1 1 0 0 0,1-1 0 0 0,0 0 0 0 0,0 1 0 0 0,1-1 0 0 0,-1 0 0 0 0,0 0 0 0 0,0 1 0 0 0,0-1 0 0 0,0 0 0 0 0,0 0 1 0 0,0 0-1 0 0,0-1 0 0 0,0 1 0 0 0,2 0 0 0 0,-1-1 20 0 0,0-1 0 0 0,0 1 0 0 0,0 0 0 0 0,0-1 0 0 0,0 1 0 0 0,-1-1 0 0 0,1 0 1 0 0,0 1-1 0 0,-1-1 0 0 0,1 0 0 0 0,-1 0 0 0 0,2-3 0 0 0,1-3-71 0 0,0 1-1 0 0,-1-1 1 0 0,1 1-1 0 0,-2-1 1 0 0,1 0-1 0 0,2-15 1 0 0,-5 20-85 0 0,1-5 57 0 0,-1 1-1 0 0,0-1 0 0 0,-1 1 0 0 0,1-1 0 0 0,-3-7 0 0 0,3 14-110 0 0,0-1 0 0 0,-1 1 0 0 0,1-1 0 0 0,-1 1 0 0 0,1 0 0 0 0,-1-1 1 0 0,0 1-1 0 0,0 0 0 0 0,0-1 0 0 0,1 1 0 0 0,-1 0 0 0 0,0 0 0 0 0,0 0 0 0 0,-1 0 0 0 0,1 0 0 0 0,0 0 0 0 0,0 0 0 0 0,0 0 0 0 0,-1 0 0 0 0,1 1 0 0 0,0-1 0 0 0,-1 1 0 0 0,1-1 0 0 0,-1 1 0 0 0,1-1 0 0 0,0 1 0 0 0,-1-1 0 0 0,1 1 0 0 0,-1 0 0 0 0,1 0 0 0 0,-3 0 0 0 0,-50 0-13357 0 0,45 0 10666 0 0</inkml:trace>
 </inkml:ink>
 </file>
 
-<file path=word/ink/ink39.xml><?xml version="1.0" encoding="utf-8"?>
+<file path=word/ink/ink47.xml><?xml version="1.0" encoding="utf-8"?>
 <inkml:ink xmlns:inkml="http://www.w3.org/2003/InkML">
   <inkml:definitions>
     <inkml:context xml:id="ctx0">
@@ -5991,47 +6900,13 @@
   <inkml:trace contextRef="#ctx0" brushRef="#br0" timeOffset="5582.48">554 1769 3545 0 0,'5'-5'1390'0'0,"0"1"0"0"0,1 0 0 0 0,-1-1 0 0 0,1 2 0 0 0,8-5 1 0 0,35-10 3187 0 0,-18 11-3392 0 0,45-3 0 0 0,6-1-819 0 0,-69 6 1037 0 0,-9 1-3642 0 0,-11-8-7489 0 0,-5-3 3183 0 0,9 10 4806 0 0</inkml:trace>
   <inkml:trace contextRef="#ctx0" brushRef="#br0" timeOffset="5896.29">733 1337 6393 0 0,'-7'1'5238'0'0,"-2"7"-3747"0"0,-4 11-941 0 0,9-10-274 0 0,-1 1 1 0 0,1 0-1 0 0,1 0 0 0 0,0 1 0 0 0,0-1 1 0 0,-1 19-1 0 0,-3 71 453 0 0,6-58-592 0 0,0-20-177 0 0,-1 1-332 0 0,1 1-1 0 0,0-1 0 0 0,2 1 0 0 0,1-1 0 0 0,7 32 0 0 0,-8-43-2935 0 0,0-12 3127 0 0,-1 0-1 0 0,0 0 1 0 0,0 1 0 0 0,0-1-1 0 0,0 0 1 0 0,0 0 0 0 0,0 0-1 0 0,0 0 1 0 0,0 1 0 0 0,0-1-1 0 0,1 0 1 0 0,-1 0 0 0 0,0 0-1 0 0,0 0 1 0 0,0 1 0 0 0,0-1-1 0 0,0 0 1 0 0,0 0 0 0 0,0 0-1 0 0,0 1 1 0 0,0-1 0 0 0,0 0-1 0 0,0 0 1 0 0,-1 0 0 0 0,1 0-1 0 0,0 1 1 0 0,0-1 0 0 0,0 0-1 0 0,0 0 1 0 0,0 0 0 0 0,0 0-1 0 0,0 1 1 0 0,0-1 0 0 0,0 0-1 0 0,-1 0 1 0 0,1 0 0 0 0,0 0-1 0 0,0 0 1 0 0,0 0 0 0 0,0 1-1 0 0,0-1 1 0 0,-1 0 0 0 0,1 0-1 0 0,0 0 1 0 0,0 0 0 0 0,0 0-1 0 0,0 0 1 0 0,-1 0 0 0 0,1-1-1461 0 0</inkml:trace>
   <inkml:trace contextRef="#ctx0" brushRef="#br0" timeOffset="6394.46">971 1511 4825 0 0,'-4'26'6154'0'0,"-1"7"-5447"0"0,5-17-396 0 0,1 0-1 0 0,1 0 0 0 0,0 0 0 0 0,2-1 0 0 0,-1 1 1 0 0,2-1-1 0 0,0 1 0 0 0,1-2 0 0 0,14 29 0 0 0,-19-41-252 0 0,0 0-1 0 0,1-1 0 0 0,-1 1 0 0 0,0 0 0 0 0,1 0 0 0 0,-1 0 0 0 0,0-1 1 0 0,1 1-1 0 0,0-1 0 0 0,-1 1 0 0 0,1-1 0 0 0,0 0 0 0 0,0 0 0 0 0,0 0 0 0 0,0 0 1 0 0,0 0-1 0 0,0 0 0 0 0,0 0 0 0 0,0 0 0 0 0,0-1 0 0 0,1 1 0 0 0,-1-1 1 0 0,0 0-1 0 0,0 0 0 0 0,0 0 0 0 0,1 0 0 0 0,-1 0 0 0 0,0 0 0 0 0,0 0 0 0 0,1-1 1 0 0,-1 1-1 0 0,0-1 0 0 0,0 0 0 0 0,0 1 0 0 0,0-1 0 0 0,0 0 0 0 0,4-2 0 0 0,-1-1 45 0 0,0 0-1 0 0,-1 0 0 0 0,1 0 0 0 0,-1-1 0 0 0,1 1 0 0 0,-1-1 1 0 0,-1 0-1 0 0,1 0 0 0 0,-1 0 0 0 0,0-1 0 0 0,0 1 0 0 0,3-8 1 0 0,-4 4 10 0 0,0 1 1 0 0,0-1-1 0 0,-1 0 1 0 0,0 1-1 0 0,-1-1 1 0 0,0 0-1 0 0,0 1 1 0 0,0-1-1 0 0,-1 0 1 0 0,-1 1 0 0 0,-3-13-1 0 0,4 14-86 0 0,-1 1-1 0 0,-1-1 1 0 0,1 0-1 0 0,-1 1 1 0 0,0-1-1 0 0,-1 1 1 0 0,1 0-1 0 0,-1 0 1 0 0,0 0 0 0 0,-1 0-1 0 0,0 1 1 0 0,0 0-1 0 0,0 0 1 0 0,-7-6-1 0 0,9 10-70 0 0,0-1-1 0 0,0 1 1 0 0,0 0-1 0 0,0 0 1 0 0,0 0 0 0 0,0 0-1 0 0,0 1 1 0 0,0-1-1 0 0,0 1 1 0 0,-1 0-1 0 0,1 0 1 0 0,0 0-1 0 0,0 0 1 0 0,0 1 0 0 0,0-1-1 0 0,0 1 1 0 0,0 0-1 0 0,0 0 1 0 0,0 0-1 0 0,0 0 1 0 0,-3 2-1 0 0,1-1-446 0 0,1 0 0 0 0,0 1-1 0 0,0 0 1 0 0,0-1-1 0 0,-7 7 1 0 0,9-6-833 0 0,-1 0-1 0 0,1 0 1 0 0,-1 0-1 0 0,1 0 1 0 0,0 0-1 0 0,0 0 1 0 0,-2 6-1 0 0,4-7-2884 0 0</inkml:trace>
-  <inkml:trace contextRef="#ctx0" brushRef="#br0" timeOffset="7650.43">1450 54 6897 0 0,'1'9'3276'0'0,"-2"19"-3037"0"0,1-14 197 0 0,5 80 2185 0 0,31 169 0 0 0,-11-100-1341 0 0,-20-123-1233 0 0,-1-5-185 0 0,1 0-1 0 0,16 52 0 0 0,-15-123-9961 0 0,-8-7 5299 0 0,-1 27 3037 0 0</inkml:trace>
+  <inkml:trace contextRef="#ctx0" brushRef="#br0" timeOffset="7650.42">1450 54 6897 0 0,'1'9'3276'0'0,"-2"19"-3037"0"0,1-14 197 0 0,5 80 2185 0 0,31 169 0 0 0,-11-100-1341 0 0,-20-123-1233 0 0,-1-5-185 0 0,1 0-1 0 0,16 52 0 0 0,-15-123-9961 0 0,-8-7 5299 0 0,-1 27 3037 0 0</inkml:trace>
   <inkml:trace contextRef="#ctx0" brushRef="#br0" timeOffset="7932.08">1438 202 7074 0 0,'0'0'1877'0'0,"9"-5"4801"0"0,29-19-6044 0 0,-30 20-594 0 0,0 1-1 0 0,0 0 0 0 0,0 0 1 0 0,1 1-1 0 0,-1 0 0 0 0,1 1 1 0 0,-1 0-1 0 0,1 0 0 0 0,0 1 1 0 0,-1 0-1 0 0,1 0 0 0 0,8 2 1 0 0,-12-1-47 0 0,-1 0 1 0 0,1-1-1 0 0,-1 1 1 0 0,1 1 0 0 0,-1-1-1 0 0,1 1 1 0 0,-1 0-1 0 0,0 0 1 0 0,0 0-1 0 0,0 0 1 0 0,0 1 0 0 0,0 0-1 0 0,-1-1 1 0 0,1 2-1 0 0,-1-1 1 0 0,1 0 0 0 0,-1 1-1 0 0,0-1 1 0 0,-1 1-1 0 0,1 0 1 0 0,-1 0-1 0 0,1 0 1 0 0,-1 0 0 0 0,1 5-1 0 0,-2-5 49 0 0,0-1 1 0 0,-1 1-1 0 0,0 0 0 0 0,0 0 0 0 0,0 0 0 0 0,0 0 0 0 0,-1 0 1 0 0,1-1-1 0 0,-1 1 0 0 0,0 0 0 0 0,0 0 0 0 0,0-1 0 0 0,-1 1 1 0 0,1-1-1 0 0,-1 1 0 0 0,0-1 0 0 0,0 0 0 0 0,0 1 0 0 0,0-1 1 0 0,-1 0-1 0 0,-4 4 0 0 0,-4 5 151 0 0,-1-1 0 0 0,0-1 0 0 0,-24 17 1 0 0,-26 5-193 0 0,36-19-3730 0 0,26-13 3404 0 0,0 1 0 0 0,-1-1 1 0 0,1 1-1 0 0,0-1 0 0 0,0 1 0 0 0,-1 0 0 0 0,1-1 1 0 0,0 1-1 0 0,0-1 0 0 0,0 1 0 0 0,0 0 0 0 0,0-1 1 0 0,0 1-1 0 0,0 0 0 0 0,0-1 0 0 0,0 1 0 0 0,0 0 1 0 0,0-1-1 0 0,0 1 0 0 0,0 0 0 0 0,1-1 0 0 0,-1 1 1 0 0,0-1-1 0 0,0 1 0 0 0,1-1 0 0 0,-1 1 0 0 0,0 0 1 0 0,1-1-1 0 0,-1 1 0 0 0,1-1 0 0 0,-1 0 0 0 0,1 1 0 0 0,-1-1 1 0 0,1 1-1 0 0,0 1-79 0 0,5 5-1931 0 0</inkml:trace>
   <inkml:trace contextRef="#ctx0" brushRef="#br0" timeOffset="8368.77">1757 540 3529 0 0,'-1'8'6267'0'0,"1"25"-5490"0"0,3-12-679 0 0,1 1 1 0 0,1-1-1 0 0,1 0 1 0 0,1 0-1 0 0,1-1 0 0 0,1 0 1 0 0,0 0-1 0 0,2-1 1 0 0,12 18-1 0 0,-27-46-334 0 0,1 0-1 0 0,0 0 1 0 0,1 0 0 0 0,0-1-1 0 0,0 1 1 0 0,0-13 0 0 0,-2-9 1351 0 0,3 28-875 0 0,0 0-1 0 0,1 0 1 0 0,-1 0-1 0 0,1 0 0 0 0,0 1 1 0 0,0-1-1 0 0,0 0 0 0 0,0 0 1 0 0,0 0-1 0 0,1 0 1 0 0,-1 1-1 0 0,1-1 0 0 0,0 0 1 0 0,0 0-1 0 0,0 1 1 0 0,0-1-1 0 0,0 1 0 0 0,1-1 1 0 0,-1 1-1 0 0,1-1 1 0 0,0 1-1 0 0,-1 0 0 0 0,1 0 1 0 0,3-3-1 0 0,-2 3-60 0 0,0 0 0 0 0,0 0 0 0 0,0 0 0 0 0,1 0 0 0 0,-1 1 0 0 0,0 0 0 0 0,7-2 0 0 0,32-2-2300 0 0,-24 4-1749 0 0,-1-4-4825 0 0,-14 4 5658 0 0</inkml:trace>
 </inkml:ink>
 </file>
 
-<file path=word/ink/ink4.xml><?xml version="1.0" encoding="utf-8"?>
-<inkml:ink xmlns:inkml="http://www.w3.org/2003/InkML">
-  <inkml:definitions>
-    <inkml:context xml:id="ctx0">
-      <inkml:inkSource xml:id="inkSrc0">
-        <inkml:traceFormat>
-          <inkml:channel name="X" type="integer" min="-2.14748E9" max="2.14748E9" units="cm"/>
-          <inkml:channel name="Y" type="integer" min="-2.14748E9" max="2.14748E9" units="cm"/>
-          <inkml:channel name="F" type="integer" max="32767" units="dev"/>
-          <inkml:channel name="OA" type="integer" max="360" units="deg"/>
-          <inkml:channel name="OE" type="integer" max="90" units="deg"/>
-        </inkml:traceFormat>
-        <inkml:channelProperties>
-          <inkml:channelProperty channel="X" name="resolution" value="1000" units="1/cm"/>
-          <inkml:channelProperty channel="Y" name="resolution" value="1000" units="1/cm"/>
-          <inkml:channelProperty channel="F" name="resolution" value="0" units="1/dev"/>
-          <inkml:channelProperty channel="OA" name="resolution" value="1000" units="1/deg"/>
-          <inkml:channelProperty channel="OE" name="resolution" value="1000" units="1/deg"/>
-        </inkml:channelProperties>
-      </inkml:inkSource>
-      <inkml:timestamp xml:id="ts0" timeString="2025-09-05T20:22:08.529"/>
-    </inkml:context>
-    <inkml:brush xml:id="br0">
-      <inkml:brushProperty name="width" value="0.025" units="cm"/>
-      <inkml:brushProperty name="height" value="0.025" units="cm"/>
-      <inkml:brushProperty name="color" value="#E71224"/>
-    </inkml:brush>
-  </inkml:definitions>
-  <inkml:trace contextRef="#ctx0" brushRef="#br0">232 198 5369 0 0,'-1'-1'245'0'0,"0"1"0"0"0,0-1 1 0 0,-1 1-1 0 0,1-1 0 0 0,0 1 0 0 0,0 0 0 0 0,-1 0 1 0 0,1-1-1 0 0,-1 1 0 0 0,1 0 0 0 0,0 0 0 0 0,-1 0 0 0 0,1 1 1 0 0,0-1-1 0 0,-1 0 0 0 0,1 0 0 0 0,0 1 0 0 0,-2 0 0 0 0,-32 11-684 0 0,23-8 781 0 0,2 0-267 0 0,1 0 0 0 0,-1 0 0 0 0,1 1 0 0 0,0 0 0 0 0,0 0-1 0 0,1 1 1 0 0,0 1 0 0 0,0-1 0 0 0,0 1 0 0 0,1 0 0 0 0,0 1 0 0 0,0 0 0 0 0,1 0-1 0 0,-8 13 1 0 0,9-14 166 0 0,1 1 1 0 0,1-1-1 0 0,0 0 0 0 0,0 1 0 0 0,0 0 0 0 0,1 0 0 0 0,0 0 1 0 0,0 0-1 0 0,1 0 0 0 0,0 0 0 0 0,1 0 0 0 0,0 0 0 0 0,0 0 1 0 0,0 1-1 0 0,1-1 0 0 0,0 0 0 0 0,1 0 0 0 0,5 15 0 0 0,-4-16 48 0 0,0 0 0 0 0,1-1 0 0 0,0 1 0 0 0,0-1 0 0 0,1 1 0 0 0,0-2-1 0 0,0 1 1 0 0,0 0 0 0 0,0-1 0 0 0,1 0 0 0 0,0 0 0 0 0,0-1 0 0 0,13 8-1 0 0,-9-7-650 0 0,1 0-1 0 0,0 0 0 0 0,14 3 1 0 0,34 4-7901 0 0,-57-12 7704 0 0,0 0-1 0 0,1 0 1 0 0,-1 0-1 0 0,0 0 1 0 0,1-1-1 0 0,-1 1 1 0 0,0 0 0 0 0,0-1-1 0 0,0 0 1 0 0,1 0-1 0 0,-1 0 1 0 0,0 0-1 0 0,3-2 1 0 0,2-2-791 0 0</inkml:trace>
-  <inkml:trace contextRef="#ctx0" brushRef="#br0" timeOffset="169.11">368 363 4937 0 0,'-2'12'1475'0'0,"1"-1"1"0"0,0 1-1 0 0,1 0 1 0 0,1 14-1 0 0,17 86 1202 0 0,-13-88-2233 0 0,-2-10-706 0 0,9 41 95 0 0,-11-52-512 0 0,0 0 1 0 0,0 0-1 0 0,0 0 0 0 0,1 0 1 0 0,-1-1-1 0 0,1 1 0 0 0,0 0 1 0 0,2 2-1 0 0,-4-5 507 0 0,0 0-1 0 0,0 0 1 0 0,1 1 0 0 0,-1-1 0 0 0,0 0 0 0 0,1 0-1 0 0,-1 0 1 0 0,0 0 0 0 0,1 0 0 0 0,-1 0-1 0 0,1 1 1 0 0,-1-1 0 0 0,0 0 0 0 0,1 0 0 0 0,-1 0-1 0 0,0 0 1 0 0,1 0 0 0 0,-1 0 0 0 0,0 0-1 0 0,1 0 1 0 0,-1-1 0 0 0,1 1 0 0 0,-1 0 0 0 0,0 0-1 0 0,1 0 1 0 0,-1 0 0 0 0,0 0 0 0 0,1-1-1 0 0,-1 1 1 0 0,0 0 0 0 0,0 0 0 0 0,1 0 0 0 0,-1-1-1 0 0,0 1 1 0 0,0 0 0 0 0,1-1 0 0 0,-1 1-1 0 0,0 0 1 0 0,0 0 0 0 0,0-1 0 0 0,1 1 0 0 0,-1-1-1 0 0,4-4-1183 0 0</inkml:trace>
-  <inkml:trace contextRef="#ctx0" brushRef="#br0" timeOffset="549.29">546 93 3073 0 0,'-2'4'212'0'0,"0"0"1"0"0,-1 1 0 0 0,1-1-1 0 0,1 1 1 0 0,-1-1 0 0 0,1 1-1 0 0,0 0 1 0 0,0 0 0 0 0,0 0-1 0 0,0 0 1 0 0,1 0 0 0 0,0 0-1 0 0,0 0 1 0 0,1-1 0 0 0,-1 1-1 0 0,2 6 1 0 0,1 4-38 0 0,0-1-1 0 0,1 1 1 0 0,1-1 0 0 0,6 15 0 0 0,-4-14-36 0 0,1 0-1 0 0,0 0 1 0 0,1-1 0 0 0,0-1 0 0 0,1 1 0 0 0,1-1 0 0 0,0-1 0 0 0,0 0 0 0 0,1-1 0 0 0,1 0 0 0 0,0-1-1 0 0,20 12 1 0 0,-31-21-155 0 0,0 0 0 0 0,0 0-1 0 0,0 0 1 0 0,1 0 0 0 0,-1-1 0 0 0,0 1-1 0 0,1-1 1 0 0,-1 1 0 0 0,1-1-1 0 0,-1 0 1 0 0,0 0 0 0 0,1 0 0 0 0,-1 0-1 0 0,1-1 1 0 0,-1 1 0 0 0,0-1-1 0 0,1 1 1 0 0,-1-1 0 0 0,0 0-1 0 0,0 1 1 0 0,1-1 0 0 0,-1-1 0 0 0,0 1-1 0 0,0 0 1 0 0,0 0 0 0 0,0-1-1 0 0,0 1 1 0 0,0-1 0 0 0,-1 0 0 0 0,1 1-1 0 0,-1-1 1 0 0,1 0 0 0 0,-1 0-1 0 0,1 0 1 0 0,-1 0 0 0 0,2-4-1 0 0,4-7 169 0 0,0-1 0 0 0,-1 0-1 0 0,0-1 1 0 0,4-19 0 0 0,-8 28-113 0 0,2-8 38 0 0,28-104-96 0 0,-29 101-418 0 0,0-1 0 0 0,-1 1-1 0 0,0-1 1 0 0,-3-31 0 0 0,1 44-83 0 0,-1 0 1 0 0,0 0 0 0 0,0-1 0 0 0,0 1 0 0 0,0 0 0 0 0,-1 0 0 0 0,0 1-1 0 0,0-1 1 0 0,-1 0 0 0 0,-4-6 0 0 0,2 3-1020 0 0</inkml:trace>
-</inkml:ink>
-</file>
-
-<file path=word/ink/ink40.xml><?xml version="1.0" encoding="utf-8"?>
+<file path=word/ink/ink48.xml><?xml version="1.0" encoding="utf-8"?>
 <inkml:ink xmlns:inkml="http://www.w3.org/2003/InkML">
   <inkml:definitions>
     <inkml:context xml:id="ctx0">
@@ -6070,7 +6945,7 @@
 </inkml:ink>
 </file>
 
-<file path=word/ink/ink41.xml><?xml version="1.0" encoding="utf-8"?>
+<file path=word/ink/ink49.xml><?xml version="1.0" encoding="utf-8"?>
 <inkml:ink xmlns:inkml="http://www.w3.org/2003/InkML">
   <inkml:definitions>
     <inkml:context xml:id="ctx0">
@@ -6105,7 +6980,40 @@
 </inkml:ink>
 </file>
 
-<file path=word/ink/ink42.xml><?xml version="1.0" encoding="utf-8"?>
+<file path=word/ink/ink5.xml><?xml version="1.0" encoding="utf-8"?>
+<inkml:ink xmlns:inkml="http://www.w3.org/2003/InkML">
+  <inkml:definitions>
+    <inkml:context xml:id="ctx0">
+      <inkml:inkSource xml:id="inkSrc0">
+        <inkml:traceFormat>
+          <inkml:channel name="X" type="integer" min="-2.14748E9" max="2.14748E9" units="cm"/>
+          <inkml:channel name="Y" type="integer" min="-2.14748E9" max="2.14748E9" units="cm"/>
+          <inkml:channel name="F" type="integer" max="32767" units="dev"/>
+          <inkml:channel name="OA" type="integer" max="360" units="deg"/>
+          <inkml:channel name="OE" type="integer" max="90" units="deg"/>
+        </inkml:traceFormat>
+        <inkml:channelProperties>
+          <inkml:channelProperty channel="X" name="resolution" value="1000" units="1/cm"/>
+          <inkml:channelProperty channel="Y" name="resolution" value="1000" units="1/cm"/>
+          <inkml:channelProperty channel="F" name="resolution" value="0" units="1/dev"/>
+          <inkml:channelProperty channel="OA" name="resolution" value="1000" units="1/deg"/>
+          <inkml:channelProperty channel="OE" name="resolution" value="1000" units="1/deg"/>
+        </inkml:channelProperties>
+      </inkml:inkSource>
+      <inkml:timestamp xml:id="ts0" timeString="2025-09-05T20:22:09.510"/>
+    </inkml:context>
+    <inkml:brush xml:id="br0">
+      <inkml:brushProperty name="width" value="0.025" units="cm"/>
+      <inkml:brushProperty name="height" value="0.025" units="cm"/>
+      <inkml:brushProperty name="color" value="#E71224"/>
+    </inkml:brush>
+  </inkml:definitions>
+  <inkml:trace contextRef="#ctx0" brushRef="#br0">270 21 4929 0 0,'-8'-4'451'0'0,"1"1"0"0"0,-1 0 0 0 0,0 1 0 0 0,1-1-1 0 0,-1 2 1 0 0,0-1 0 0 0,-1 1 0 0 0,1 0 0 0 0,0 1 0 0 0,-16 1 0 0 0,17-1-413 0 0,1 1-1 0 0,-1 1 1 0 0,1-1 0 0 0,-1 1 0 0 0,1 0 0 0 0,0 1-1 0 0,0-1 1 0 0,0 1 0 0 0,0 0 0 0 0,0 1 0 0 0,0-1 0 0 0,1 1-1 0 0,0 0 1 0 0,0 1 0 0 0,0-1 0 0 0,0 1 0 0 0,1 0 0 0 0,0 0-1 0 0,0 1 1 0 0,0-1 0 0 0,-4 9 0 0 0,0 3 110 0 0,1 1 0 0 0,1 0 1 0 0,0 0-1 0 0,1 1 0 0 0,1-1 0 0 0,1 1 1 0 0,1 0-1 0 0,0 0 0 0 0,2 28 0 0 0,0-35-7 0 0,1 1 0 0 0,1-1-1 0 0,0 0 1 0 0,0 0 0 0 0,2 0-1 0 0,-1 0 1 0 0,1 0-1 0 0,1-1 1 0 0,0 1 0 0 0,1-1-1 0 0,0 0 1 0 0,0-1 0 0 0,1 0-1 0 0,1 0 1 0 0,13 15 0 0 0,-15-21-324 0 0,-1 0 1 0 0,1 0-1 0 0,0 0 0 0 0,0-1 1 0 0,0 0-1 0 0,1 0 1 0 0,-1 0-1 0 0,1-1 1 0 0,-1 0-1 0 0,8 1 0 0 0,72 8-8184 0 0,-71-10 6360 0 0,-1 0 168 0 0</inkml:trace>
+  <inkml:trace contextRef="#ctx0" brushRef="#br0" timeOffset="353.11">307 370 4769 0 0,'0'0'154'0'0,"0"0"1"0"0,0 0-1 0 0,0-1 1 0 0,0 1-1 0 0,0 0 1 0 0,0 0-1 0 0,0 0 0 0 0,0-1 1 0 0,0 1-1 0 0,1 0 1 0 0,-1 0-1 0 0,0 0 0 0 0,0 0 1 0 0,0 0-1 0 0,0-1 1 0 0,0 1-1 0 0,0 0 1 0 0,0 0-1 0 0,0 0 0 0 0,0 0 1 0 0,1 0-1 0 0,-1-1 1 0 0,0 1-1 0 0,0 0 1 0 0,0 0-1 0 0,0 0 0 0 0,0 0 1 0 0,1 0-1 0 0,-1 0 1 0 0,0 0-1 0 0,0 0 0 0 0,0 0 1 0 0,0 0-1 0 0,1 0 1 0 0,-1 0-1 0 0,0 0 1 0 0,0 0-1 0 0,0 0 0 0 0,0 0 1 0 0,1 0-1 0 0,-1 0 1 0 0,0 0-1 0 0,0 0 0 0 0,0 0 1 0 0,0 0-1 0 0,1 0 1 0 0,-1 0-1 0 0,0 0 1 0 0,13 6 1996 0 0,10 12-1980 0 0,-11 0-789 0 0,-1 0 0 0 0,0 1 0 0 0,-1 0 0 0 0,-1 1 0 0 0,-1 0 0 0 0,6 23 0 0 0,-10-33 508 0 0,-2-5 37 0 0,-1 1 0 0 0,1 0 0 0 0,-1-1 1 0 0,0 1-1 0 0,0 0 0 0 0,-1 0 0 0 0,0 0 0 0 0,0 0 0 0 0,0 0 0 0 0,-1 0 0 0 0,0 0 0 0 0,-2 8 0 0 0,2-11 167 0 0,0 0 1 0 0,0 0-1 0 0,0 0 0 0 0,-1-1 0 0 0,1 1 0 0 0,-1 0 0 0 0,0-1 1 0 0,0 1-1 0 0,0-1 0 0 0,0 0 0 0 0,0 0 0 0 0,0 1 0 0 0,-1-2 1 0 0,1 1-1 0 0,-1 0 0 0 0,1 0 0 0 0,-1-1 0 0 0,0 1 0 0 0,0-1 1 0 0,0 0-1 0 0,0 0 0 0 0,0 0 0 0 0,0 0 0 0 0,0-1 0 0 0,-3 1 1 0 0,63 5 4340 0 0,37 3-5102 0 0,-67-6-506 0 0,2 0-2265 0 0,-10-4-3206 0 0,-15 0 4767 0 0,-2-1-242 0 0</inkml:trace>
+</inkml:ink>
+</file>
+
+<file path=word/ink/ink50.xml><?xml version="1.0" encoding="utf-8"?>
 <inkml:ink xmlns:inkml="http://www.w3.org/2003/InkML">
   <inkml:definitions>
     <inkml:context xml:id="ctx0">
@@ -6135,11 +7043,11 @@
   <inkml:trace contextRef="#ctx0" brushRef="#br0">987 329 3369 0 0,'0'-1'80'0'0,"0"1"0"0"0,0 0 1 0 0,0 0-1 0 0,0 0 0 0 0,0 0 1 0 0,-1-1-1 0 0,1 1 0 0 0,0 0 1 0 0,0 0-1 0 0,0 0 0 0 0,0 0 1 0 0,0 0-1 0 0,0-1 0 0 0,-1 1 1 0 0,1 0-1 0 0,0 0 0 0 0,0 0 1 0 0,0 0-1 0 0,-1 0 0 0 0,1 0 0 0 0,0 0 1 0 0,0 0-1 0 0,0 0 0 0 0,0 0 1 0 0,-1-1-1 0 0,1 1 0 0 0,0 0 1 0 0,0 0-1 0 0,0 0 0 0 0,-1 0 1 0 0,1 0-1 0 0,0 1 0 0 0,0-1 1 0 0,0 0-1 0 0,-1 0 0 0 0,1 0 1 0 0,0 0-1 0 0,0 0 0 0 0,0 0 1 0 0,-1 0-1 0 0,1 0 0 0 0,0 0 1 0 0,0 0-1 0 0,0 0 0 0 0,0 1 1 0 0,-1-1-1 0 0,1 0 0 0 0,0 0 0 0 0,-19 11 468 0 0,-18 17-989 0 0,-299 277 434 0 0,201-179 7 0 0,79-73 41 0 0,24-20 24 0 0,-2-2 0 0 0,0-1 0 0 0,-3-2 0 0 0,-39 24 0 0 0,111-65-2806 0 0,-30 11 2439 0 0,-1 1 0 0 0,0-1 0 0 0,0 0-1 0 0,0 0 1 0 0,0-1 0 0 0,-1 0 0 0 0,1 1 0 0 0,0-1 0 0 0,-1 0-1 0 0,0 0 1 0 0,5-6 0 0 0,-8 6-829 0 0</inkml:trace>
   <inkml:trace contextRef="#ctx0" brushRef="#br0" timeOffset="317.1">186 727 3673 0 0,'0'0'43'0'0,"0"0"1"0"0,-1 0-1 0 0,1 0 1 0 0,-1 0-1 0 0,1 0 1 0 0,-1 0-1 0 0,1 1 1 0 0,-1-1-1 0 0,1 0 1 0 0,-1 0-1 0 0,1 0 1 0 0,0 1-1 0 0,-1-1 1 0 0,1 0-1 0 0,-1 0 1 0 0,1 1-1 0 0,0-1 1 0 0,-1 0-1 0 0,1 1 1 0 0,0-1-1 0 0,-1 0 1 0 0,1 1-1 0 0,0-1 1 0 0,0 0-1 0 0,-1 1 1 0 0,1-1-1 0 0,0 1 1 0 0,0-1-1 0 0,0 1 1 0 0,0-1-1 0 0,0 0 1 0 0,-1 2-1 0 0,-9 19-387 0 0,9-17 473 0 0,-32 70-154 0 0,-48 99-27 0 0,73-158 42 0 0,1-5 12 0 0,2 0-1 0 0,-1 1 1 0 0,2-1-1 0 0,-1 1 1 0 0,1 0-1 0 0,1 1 1 0 0,0-1-1 0 0,-2 14 1 0 0,5-24 23 0 0,1 0 1 0 0,-1 0 0 0 0,0 0 0 0 0,0 0 0 0 0,1 0-1 0 0,-1 0 1 0 0,1 0 0 0 0,-1 0 0 0 0,1 0-1 0 0,-1 0 1 0 0,1 0 0 0 0,0-1 0 0 0,-1 1-1 0 0,1 0 1 0 0,0 0 0 0 0,-1-1 0 0 0,1 1-1 0 0,0 0 1 0 0,0-1 0 0 0,0 1 0 0 0,0-1-1 0 0,0 1 1 0 0,0-1 0 0 0,0 1 0 0 0,0-1 0 0 0,0 0-1 0 0,0 0 1 0 0,0 1 0 0 0,0-1 0 0 0,2 0-1 0 0,39 3 1097 0 0,-28-3-893 0 0,76 8 717 0 0,106 3 222 0 0,-195-11-1192 0 0,0 0 0 0 0,1 0-1 0 0,-1 0 1 0 0,0 0 0 0 0,0-1 0 0 0,1 1-1 0 0,-1 0 1 0 0,0-1 0 0 0,0 1-1 0 0,0-1 1 0 0,1 1 0 0 0,-1-1-1 0 0,0 1 1 0 0,0-1 0 0 0,0 0 0 0 0,0 0-1 0 0,1 0 1 0 0,11-20-6424 0 0,-10 16 4618 0 0</inkml:trace>
   <inkml:trace contextRef="#ctx0" brushRef="#br0" timeOffset="1096.24">1006 93 2000 0 0,'0'-1'52'0'0,"1"1"0"0"0,-1 0 0 0 0,1-1-1 0 0,-1 1 1 0 0,1 0 0 0 0,-1-1 0 0 0,1 1-1 0 0,-1 0 1 0 0,1 0 0 0 0,-1-1 0 0 0,1 1-1 0 0,-1 0 1 0 0,1 0 0 0 0,-1 0-1 0 0,1 0 1 0 0,0 0 0 0 0,-1 0 0 0 0,1 0-1 0 0,-1 0 1 0 0,1 0 0 0 0,-1 0 0 0 0,1 0-1 0 0,0 0 1 0 0,-1 0 0 0 0,1 0 0 0 0,-1 0-1 0 0,2 1 1 0 0,29 5 655 0 0,-8-2 11 0 0,1-5-379 0 0,-1-1 0 0 0,0-1 0 0 0,1-1 0 0 0,-1-1 0 0 0,41-15 0 0 0,7 0-334 0 0,64-25-46 0 0,-156 61-3197 0 0,14-10 2995 0 0,0 0 0 0 0,-1 0 1 0 0,1-1-1 0 0,-9 5 1 0 0,3-6 97 0 0,0 0 0 0 0,1-1 0 0 0,-1 0 0 0 0,-22 1 0 0 0,23-3 306 0 0,0 0 1 0 0,0 1-1 0 0,1 1 1 0 0,-1 0-1 0 0,1 0 0 0 0,-14 6 1 0 0,25-8-118 0 0,0-1 1 0 0,-1 0-1 0 0,1 1 1 0 0,0-1-1 0 0,0 0 1 0 0,0 1-1 0 0,0-1 1 0 0,-1 0-1 0 0,1 1 1 0 0,0-1-1 0 0,0 0 1 0 0,0 1-1 0 0,0-1 1 0 0,0 1-1 0 0,0-1 1 0 0,0 0-1 0 0,0 1 1 0 0,0-1-1 0 0,0 0 1 0 0,0 1-1 0 0,0-1 1 0 0,0 1-1 0 0,1-1 0 0 0,-1 0 1 0 0,0 1-1 0 0,0-1 1 0 0,0 0-1 0 0,0 1 1 0 0,1-1-1 0 0,-1 0 1 0 0,0 1-1 0 0,0-1 1 0 0,1 0-1 0 0,-1 0 1 0 0,0 1-1 0 0,0-1 1 0 0,1 0-1 0 0,-1 0 1 0 0,1 1-1 0 0,19 19 771 0 0,-5-5-487 0 0,-5 2-263 0 0,-1-1 0 0 0,0 1 0 0 0,-2 0 1 0 0,0 1-1 0 0,0 0 0 0 0,-2 0 0 0 0,6 32 0 0 0,-5-12 6 0 0,-2 0-1 0 0,-1 70 0 0 0,-3-102 117 0 0,-1 1 0 0 0,1 0 0 0 0,-1-1-1 0 0,0 1 1 0 0,-1 0 0 0 0,0-1 0 0 0,0 0 0 0 0,0 1-1 0 0,-1-1 1 0 0,0 0 0 0 0,-6 10 0 0 0,8-14-129 0 0,-1 0-1 0 0,0 0 1 0 0,0 0 0 0 0,0 0-1 0 0,-1-1 1 0 0,1 1 0 0 0,0-1 0 0 0,-1 1-1 0 0,1-1 1 0 0,-1 0 0 0 0,1 0-1 0 0,-1 0 1 0 0,0 0 0 0 0,1 0-1 0 0,-1 0 1 0 0,0-1 0 0 0,0 1 0 0 0,1-1-1 0 0,-1 0 1 0 0,0 0 0 0 0,0 0-1 0 0,0 0 1 0 0,1-1 0 0 0,-1 1-1 0 0,0-1 1 0 0,0 1 0 0 0,1-1-1 0 0,-1 0 1 0 0,-4-3 0 0 0,-2 1-98 0 0,1 0 1 0 0,0-1-1 0 0,0-1 0 0 0,0 1 1 0 0,1-1-1 0 0,0-1 1 0 0,0 1-1 0 0,0-1 0 0 0,0 0 1 0 0,1-1-1 0 0,0 0 1 0 0,1 0-1 0 0,-1 0 0 0 0,1 0 1 0 0,1-1-1 0 0,-1 0 1 0 0,1 0-1 0 0,1 0 0 0 0,-5-15 1 0 0,7 18-3844 0 0,5 11 647 0 0,2 7 2301 0 0,-1-7-344 0 0</inkml:trace>
-  <inkml:trace contextRef="#ctx0" brushRef="#br0" timeOffset="1300.14">1490 487 3257 0 0,'-2'24'2062'0'0,"-8"35"-1"0"0,-4 43-2027 0 0,13-84 53 0 0,0-9-1087 0 0,1 0 0 0 0,-1-1 0 0 0,2 1 0 0 0,-1-1-1 0 0,4 17 1 0 0,-3-21-244 0 0</inkml:trace>
+  <inkml:trace contextRef="#ctx0" brushRef="#br0" timeOffset="1300.12">1490 487 3257 0 0,'-2'24'2062'0'0,"-8"35"-1"0"0,-4 43-2027 0 0,13-84 53 0 0,0-9-1087 0 0,1 0 0 0 0,-1-1 0 0 0,2 1 0 0 0,-1-1-1 0 0,4 17 1 0 0,-3-21-244 0 0</inkml:trace>
 </inkml:ink>
 </file>
 
-<file path=word/ink/ink43.xml><?xml version="1.0" encoding="utf-8"?>
+<file path=word/ink/ink51.xml><?xml version="1.0" encoding="utf-8"?>
 <inkml:ink xmlns:inkml="http://www.w3.org/2003/InkML">
   <inkml:definitions>
     <inkml:context xml:id="ctx0">
@@ -6170,7 +7078,7 @@
 </inkml:ink>
 </file>
 
-<file path=word/ink/ink44.xml><?xml version="1.0" encoding="utf-8"?>
+<file path=word/ink/ink52.xml><?xml version="1.0" encoding="utf-8"?>
 <inkml:ink xmlns:inkml="http://www.w3.org/2003/InkML">
   <inkml:definitions>
     <inkml:context xml:id="ctx0">
@@ -6201,7 +7109,7 @@
 </inkml:ink>
 </file>
 
-<file path=word/ink/ink45.xml><?xml version="1.0" encoding="utf-8"?>
+<file path=word/ink/ink53.xml><?xml version="1.0" encoding="utf-8"?>
 <inkml:ink xmlns:inkml="http://www.w3.org/2003/InkML">
   <inkml:definitions>
     <inkml:context xml:id="ctx0">
@@ -6235,7 +7143,7 @@
 </inkml:ink>
 </file>
 
-<file path=word/ink/ink46.xml><?xml version="1.0" encoding="utf-8"?>
+<file path=word/ink/ink54.xml><?xml version="1.0" encoding="utf-8"?>
 <inkml:ink xmlns:inkml="http://www.w3.org/2003/InkML">
   <inkml:definitions>
     <inkml:context xml:id="ctx0">
@@ -6273,12 +7181,12 @@
   <inkml:trace contextRef="#ctx0" brushRef="#br0" timeOffset="7978.42">372 49 2433 0 0,'3'-14'1223'0'0,"-4"15"-828"0"0,-4 8-571 0 0,3-5 206 0 0,-7 11-81 0 0,1 0 0 0 0,0 1 0 0 0,-6 20 0 0 0,13-32 149 0 0,0 0 0 0 0,0-1 0 0 0,0 1 1 0 0,0 0-1 0 0,0 0 0 0 0,1 0 0 0 0,0-1 1 0 0,0 1-1 0 0,0 0 0 0 0,0 0 1 0 0,1 0-1 0 0,-1 0 0 0 0,1-1 0 0 0,0 1 1 0 0,0 0-1 0 0,1 0 0 0 0,-1-1 0 0 0,1 1 1 0 0,-1-1-1 0 0,1 0 0 0 0,3 4 1 0 0,-4-6-30 0 0,0 0 0 0 0,1 0 0 0 0,-1 0 0 0 0,0 0 0 0 0,0 0 0 0 0,1-1 0 0 0,-1 1 0 0 0,1 0 0 0 0,-1-1 0 0 0,1 1 0 0 0,-1-1 0 0 0,1 0 0 0 0,-1 0 0 0 0,1 1 0 0 0,-1-1 0 0 0,1 0 0 0 0,0 0 0 0 0,-1 0 0 0 0,1-1 0 0 0,-1 1 0 0 0,1 0 0 0 0,2-1 0 0 0,38-13 216 0 0,-27 8-250 0 0,66-22-175 0 0,-83 27-3792 0 0,-7-2 2170 0 0,3 1 234 0 0</inkml:trace>
   <inkml:trace contextRef="#ctx0" brushRef="#br0" timeOffset="8088.28">397 1 2224 0 0,'-1'0'52'0'0,"1"-1"0"0"0,0 1 0 0 0,0 0 0 0 0,-1 0 0 0 0,1 0-1 0 0,0 0 1 0 0,0 1 0 0 0,0-1 0 0 0,-1 0 0 0 0,1 0 0 0 0,0 0 0 0 0,0 0-1 0 0,-1 0 1 0 0,1 0 0 0 0,0 0 0 0 0,0 0 0 0 0,-1 0 0 0 0,1 1-1 0 0,0-1 1 0 0,0 0 0 0 0,0 0 0 0 0,0 0 0 0 0,-1 0 0 0 0,1 1-1 0 0,0-1 1 0 0,0 0 0 0 0,0 0 0 0 0,0 0 0 0 0,0 1 0 0 0,-1-1-1 0 0,1 0 1 0 0,0 0 0 0 0,0 1 0 0 0,0-1 0 0 0,0 0 0 0 0,0 0-1 0 0,0 0 1 0 0,0 1 0 0 0,0-1 0 0 0,0 0 0 0 0,0 0 0 0 0,0 1-1 0 0,0-1 1 0 0,0 0 0 0 0,0 0 0 0 0,0 1 0 0 0,0-1 0 0 0,0 0-1 0 0,0 0 1 0 0,1 1 0 0 0,-1-1 0 0 0,-2 31 625 0 0,3 36-413 0 0,0-39-84 0 0,2 0-1 0 0,1-1 1 0 0,12 39 0 0 0,-12-52-594 0 0,1-1 0 0 0,0 0 1 0 0,1 0-1 0 0,1 0 0 0 0,0-1 1 0 0,1 0-1 0 0,0 0 0 0 0,15 17 1 0 0,-7-12-560 0 0,-8-8-487 0 0</inkml:trace>
   <inkml:trace contextRef="#ctx0" brushRef="#br0" timeOffset="8471.81">855 785 4713 0 0,'-1'0'89'0'0,"1"0"0"0"0,0-1-1 0 0,-1 1 1 0 0,1 0 0 0 0,0 0 0 0 0,-1 0 0 0 0,1 0 0 0 0,0 0-1 0 0,-1 1 1 0 0,1-1 0 0 0,0 0 0 0 0,0 0 0 0 0,-1 0-1 0 0,1 0 1 0 0,0 0 0 0 0,-1 0 0 0 0,1 0 0 0 0,0 1-1 0 0,-1-1 1 0 0,1 0 0 0 0,0 0 0 0 0,0 0 0 0 0,-1 1-1 0 0,1-1 1 0 0,0 0 0 0 0,0 0 0 0 0,0 1 0 0 0,-1-1 0 0 0,1 0-1 0 0,0 1 1 0 0,0-1 0 0 0,0 0 0 0 0,0 0 0 0 0,0 1-1 0 0,0-1 1 0 0,-1 0 0 0 0,1 1 0 0 0,0-1 0 0 0,0 0-1 0 0,0 1 1 0 0,0-1 0 0 0,0 1 0 0 0,1-1-59 0 0,-1 1 1 0 0,0-1-1 0 0,0 1 0 0 0,1-1 1 0 0,-1 1-1 0 0,0-1 1 0 0,0 1-1 0 0,1-1 0 0 0,-1 1 1 0 0,1-1-1 0 0,-1 0 0 0 0,0 1 1 0 0,1-1-1 0 0,-1 0 1 0 0,1 1-1 0 0,-1-1 0 0 0,1 0 1 0 0,-1 0-1 0 0,1 0 1 0 0,-1 1-1 0 0,1-1 0 0 0,-1 0 1 0 0,1 0-1 0 0,-1 0 0 0 0,1 0 1 0 0,0 0-1 0 0,-1 0 1 0 0,1 0-1 0 0,0 0 0 0 0,19-1 475 0 0,1-1-1 0 0,38-10 0 0 0,-35 7-456 0 0,40-4 1 0 0,113 7-2285 0 0,-179-2-4658 0 0,-4 0 5331 0 0</inkml:trace>
-  <inkml:trace contextRef="#ctx0" brushRef="#br0" timeOffset="8705.35">817 239 5137 0 0,'7'-7'744'0'0,"-1"0"-1"0"0,2 0 1 0 0,-1 1-1 0 0,1-1 1 0 0,0 2 0 0 0,17-10-1 0 0,-12 8-394 0 0,0 2 0 0 0,1-1-1 0 0,0 2 1 0 0,20-5 0 0 0,-18 6-931 0 0,0 1 1 0 0,0 0-1 0 0,0 1 1 0 0,0 1-1 0 0,0 0 1 0 0,0 1-1 0 0,1 1 1 0 0,-1 1-1 0 0,19 5 1 0 0,-8 1-1589 0 0,29 8-249 0 0,-49-16 1129 0 0</inkml:trace>
-  <inkml:trace contextRef="#ctx0" brushRef="#br0" timeOffset="8833.45">1659 186 1760 0 0,'14'1'-8'0'0,"1"4"0"0"0,4 0 8 0 0,-1-1 0 0 0,-3 1 0 0 0,-1-3 0 0 0,-1 2-8 0 0,-1-1 0 0 0,-1 1-296 0 0,-2-3-920 0 0</inkml:trace>
+  <inkml:trace contextRef="#ctx0" brushRef="#br0" timeOffset="8705.34">817 239 5137 0 0,'7'-7'744'0'0,"-1"0"-1"0"0,2 0 1 0 0,-1 1-1 0 0,1-1 1 0 0,0 2 0 0 0,17-10-1 0 0,-12 8-394 0 0,0 2 0 0 0,1-1-1 0 0,0 2 1 0 0,20-5 0 0 0,-18 6-931 0 0,0 1 1 0 0,0 0-1 0 0,0 1 1 0 0,0 1-1 0 0,0 0 1 0 0,0 1-1 0 0,1 1 1 0 0,-1 1-1 0 0,19 5 1 0 0,-8 1-1589 0 0,29 8-249 0 0,-49-16 1129 0 0</inkml:trace>
+  <inkml:trace contextRef="#ctx0" brushRef="#br0" timeOffset="8833.44">1659 186 1760 0 0,'14'1'-8'0'0,"1"4"0"0"0,4 0 8 0 0,-1-1 0 0 0,-3 1 0 0 0,-1-3 0 0 0,-1 2-8 0 0,-1-1 0 0 0,-1 1-296 0 0,-2-3-920 0 0</inkml:trace>
 </inkml:ink>
 </file>
 
-<file path=word/ink/ink47.xml><?xml version="1.0" encoding="utf-8"?>
+<file path=word/ink/ink55.xml><?xml version="1.0" encoding="utf-8"?>
 <inkml:ink xmlns:inkml="http://www.w3.org/2003/InkML">
   <inkml:definitions>
     <inkml:context xml:id="ctx0">
@@ -6310,7 +7218,7 @@
 </inkml:ink>
 </file>
 
-<file path=word/ink/ink48.xml><?xml version="1.0" encoding="utf-8"?>
+<file path=word/ink/ink56.xml><?xml version="1.0" encoding="utf-8"?>
 <inkml:ink xmlns:inkml="http://www.w3.org/2003/InkML">
   <inkml:definitions>
     <inkml:context xml:id="ctx0">
@@ -6341,7 +7249,7 @@
 </inkml:ink>
 </file>
 
-<file path=word/ink/ink49.xml><?xml version="1.0" encoding="utf-8"?>
+<file path=word/ink/ink57.xml><?xml version="1.0" encoding="utf-8"?>
 <inkml:ink xmlns:inkml="http://www.w3.org/2003/InkML">
   <inkml:definitions>
     <inkml:context xml:id="ctx0">
@@ -6390,15 +7298,15 @@
   <inkml:trace contextRef="#ctx0" brushRef="#br0" timeOffset="6253.26">3528 467 4697 0 0,'-15'6'498'0'0,"-1"2"0"0"0,1 0 0 0 0,0 1 0 0 0,1 0-1 0 0,-20 18 1 0 0,-63 64-774 0 0,59-54 279 0 0,-76 86 221 0 0,110-118-961 0 0,-1-1 1 0 0,1 0-1 0 0,-1 0 0 0 0,0 0 0 0 0,0 0 1 0 0,-5 2-1 0 0,3-1-1317 0 0</inkml:trace>
   <inkml:trace contextRef="#ctx0" brushRef="#br0" timeOffset="6515.84">3079 662 3889 0 0,'-10'14'498'0'0,"-1"-1"0"0"0,2 1-1 0 0,0 0 1 0 0,0 1 0 0 0,-11 28 0 0 0,-7 12-350 0 0,14-33 35 0 0,8-16 84 0 0,0 1 0 0 0,1 0 1 0 0,0 0-1 0 0,1 0 1 0 0,0 0-1 0 0,0 0 1 0 0,0 1-1 0 0,1-1 0 0 0,-2 15 1 0 0,4-20-196 0 0,0-1 0 0 0,0 1-1 0 0,1-1 1 0 0,-1 1 0 0 0,1-1 0 0 0,-1 1 0 0 0,1-1 0 0 0,0 0 0 0 0,0 1 0 0 0,-1-1 0 0 0,1 0 0 0 0,0 0 0 0 0,0 0-1 0 0,0 1 1 0 0,0-1 0 0 0,1 0 0 0 0,-1 0 0 0 0,0-1 0 0 0,0 1 0 0 0,1 0 0 0 0,-1 0 0 0 0,0-1 0 0 0,1 1-1 0 0,-1 0 1 0 0,0-1 0 0 0,1 1 0 0 0,2-1 0 0 0,47 9-48 0 0,-42-7 82 0 0,65 2-326 0 0,18 3-498 0 0,-82-5-285 0 0,1 0 1 0 0,-1 1 0 0 0,17 7-1 0 0,-18-4-2356 0 0,-5-1 842 0 0</inkml:trace>
   <inkml:trace contextRef="#ctx0" brushRef="#br0" timeOffset="6869.19">3763 192 7834 0 0,'3'-1'394'0'0,"1"0"1"0"0,-1 0-1 0 0,1 0 0 0 0,-1 1 1 0 0,1-1-1 0 0,-1 1 1 0 0,1 0-1 0 0,6 0 0 0 0,6 0 156 0 0,19-7-644 0 0,0-1 0 0 0,39-15-1 0 0,19-12-4340 0 0,-75 29 2284 0 0,-28 13-1223 0 0,4-5 1988 0 0</inkml:trace>
-  <inkml:trace contextRef="#ctx0" brushRef="#br0" timeOffset="7383.97">3880 184 4305 0 0,'1'47'4616'0'0,"3"-1"-3295"0"0,0 48-738 0 0,-5-43-413 0 0,-1-34-520 0 0,1 0 1 0 0,1 0-1 0 0,0 0 1 0 0,1 0-1 0 0,1 0 1 0 0,1 0 0 0 0,8 26-1 0 0,-11-42 224 0 0,0 1-1 0 0,1-1 1 0 0,-1 0-1 0 0,1 0 1 0 0,-1 1-1 0 0,1-1 1 0 0,0 0-1 0 0,-1 0 0 0 0,1 0 1 0 0,0 0-1 0 0,0 0 1 0 0,0 0-1 0 0,0 0 1 0 0,0 0-1 0 0,0 0 1 0 0,0 0-1 0 0,0 0 1 0 0,0-1-1 0 0,1 1 1 0 0,-1 0-1 0 0,0-1 1 0 0,3 1-1 0 0,-3-1 67 0 0,0 0-1 0 0,1 0 1 0 0,-1 0-1 0 0,0-1 1 0 0,0 1-1 0 0,0-1 1 0 0,1 1 0 0 0,-1-1-1 0 0,0 1 1 0 0,0-1-1 0 0,0 0 1 0 0,0 0-1 0 0,0 1 1 0 0,0-1-1 0 0,0 0 1 0 0,0 0-1 0 0,0 0 1 0 0,1-2-1 0 0,4-5 46 0 0,-1 0 0 0 0,0 0 0 0 0,-1-1 0 0 0,7-16 0 0 0,1-14 271 0 0,12-62-1 0 0,-11 36 1557 0 0,-13 64-1738 0 0,1 0 0 0 0,-1 0 0 0 0,0-1 0 0 0,0 1 0 0 0,0 0 0 0 0,1 0 0 0 0,-1 0 0 0 0,1 0 0 0 0,-1 0 0 0 0,1 0 0 0 0,-1-1 0 0 0,1 1 0 0 0,0 0 0 0 0,-1 1 0 0 0,3-3 0 0 0,3 14 1644 0 0,1 37 247 0 0,-6-44-2151 0 0,1 15 278 0 0,0 6-72 0 0,1 1 1 0 0,1-1-1 0 0,2 0 0 0 0,14 42 0 0 0,-20-67-26 0 0,0 0 0 0 0,0 0-1 0 0,0 1 1 0 0,0-1-1 0 0,0 0 1 0 0,0 0 0 0 0,0 0-1 0 0,0 1 1 0 0,0-1-1 0 0,0 0 1 0 0,0 0 0 0 0,0 0-1 0 0,0 0 1 0 0,1 1-1 0 0,-1-1 1 0 0,0 0 0 0 0,0 0-1 0 0,0 0 1 0 0,0 0-1 0 0,0 1 1 0 0,1-1 0 0 0,-1 0-1 0 0,0 0 1 0 0,0 0-1 0 0,0 0 1 0 0,1 0-1 0 0,-1 0 1 0 0,0 0 0 0 0,0 0-1 0 0,0 0 1 0 0,1 0-1 0 0,-1 0 1 0 0,0 0 0 0 0,0 1-1 0 0,0-1 1 0 0,1 0-1 0 0,-1-1 1 0 0,0 1 0 0 0,0 0-1 0 0,0 0 1 0 0,1 0-1 0 0,-1 0 1 0 0,0 0 0 0 0,0 0-1 0 0,0 0 1 0 0,1 0-1 0 0,-1 0 1 0 0,0 0 0 0 0,9-14 50 0 0,5-26 237 0 0,-12 35-327 0 0,20-44 376 0 0,-22 47-281 0 0,1 1 0 0 0,0 0 0 0 0,-1-1 1 0 0,1 1-1 0 0,0 0 0 0 0,-1 0 0 0 0,1-1 0 0 0,0 1 1 0 0,0 0-1 0 0,0 0 0 0 0,0 0 0 0 0,0 0 1 0 0,0 0-1 0 0,1 0 0 0 0,-1 1 0 0 0,0-1 0 0 0,0 0 1 0 0,1 1-1 0 0,-1-1 0 0 0,0 0 0 0 0,1 1 0 0 0,-1 0 1 0 0,1-1-1 0 0,-1 1 0 0 0,0 0 0 0 0,1 0 0 0 0,-1-1 1 0 0,1 1-1 0 0,-1 1 0 0 0,1-1 0 0 0,-1 0 0 0 0,1 0 1 0 0,1 1-1 0 0,-1 1-34 0 0,0-1-1 0 0,1 1 1 0 0,-1 0 0 0 0,-1 0 0 0 0,1 1-1 0 0,0-1 1 0 0,0 0 0 0 0,-1 1 0 0 0,1-1-1 0 0,-1 1 1 0 0,0-1 0 0 0,0 1 0 0 0,0 0-1 0 0,1 4 1 0 0,9 43-189 0 0,-10-47 151 0 0,1 10 64 0 0,0 2-555 0 0,0-1 1 0 0,1 0 0 0 0,6 15-1 0 0,-9-26 208 0 0,1-1 0 0 0,0 0 1 0 0,0 0-1 0 0,0 0 0 0 0,0 0 0 0 0,0 0 0 0 0,0 0 0 0 0,0 0 0 0 0,1 0 0 0 0,-1 0 0 0 0,1 0 0 0 0,-1 0 0 0 0,1-1 0 0 0,0 1 0 0 0,0-1 0 0 0,-1 0 0 0 0,1 1 0 0 0,0-1 0 0 0,0 0 1 0 0,1 0-1 0 0,-1 0 0 0 0,0 0 0 0 0,0 0 0 0 0,0-1 0 0 0,1 1 0 0 0,3 0 0 0 0,3-6-1156 0 0,-4-2 150 0 0</inkml:trace>
+  <inkml:trace contextRef="#ctx0" brushRef="#br0" timeOffset="7383.96">3880 184 4305 0 0,'1'47'4616'0'0,"3"-1"-3295"0"0,0 48-738 0 0,-5-43-413 0 0,-1-34-520 0 0,1 0 1 0 0,1 0-1 0 0,0 0 1 0 0,1 0-1 0 0,1 0 1 0 0,1 0 0 0 0,8 26-1 0 0,-11-42 224 0 0,0 1-1 0 0,1-1 1 0 0,-1 0-1 0 0,1 0 1 0 0,-1 1-1 0 0,1-1 1 0 0,0 0-1 0 0,-1 0 0 0 0,1 0 1 0 0,0 0-1 0 0,0 0 1 0 0,0 0-1 0 0,0 0 1 0 0,0 0-1 0 0,0 0 1 0 0,0 0-1 0 0,0 0 1 0 0,0-1-1 0 0,1 1 1 0 0,-1 0-1 0 0,0-1 1 0 0,3 1-1 0 0,-3-1 67 0 0,0 0-1 0 0,1 0 1 0 0,-1 0-1 0 0,0-1 1 0 0,0 1-1 0 0,0-1 1 0 0,1 1 0 0 0,-1-1-1 0 0,0 1 1 0 0,0-1-1 0 0,0 0 1 0 0,0 0-1 0 0,0 1 1 0 0,0-1-1 0 0,0 0 1 0 0,0 0-1 0 0,0 0 1 0 0,1-2-1 0 0,4-5 46 0 0,-1 0 0 0 0,0 0 0 0 0,-1-1 0 0 0,7-16 0 0 0,1-14 271 0 0,12-62-1 0 0,-11 36 1557 0 0,-13 64-1738 0 0,1 0 0 0 0,-1 0 0 0 0,0-1 0 0 0,0 1 0 0 0,0 0 0 0 0,1 0 0 0 0,-1 0 0 0 0,1 0 0 0 0,-1 0 0 0 0,1 0 0 0 0,-1-1 0 0 0,1 1 0 0 0,0 0 0 0 0,-1 1 0 0 0,3-3 0 0 0,3 14 1644 0 0,1 37 247 0 0,-6-44-2151 0 0,1 15 278 0 0,0 6-72 0 0,1 1 1 0 0,1-1-1 0 0,2 0 0 0 0,14 42 0 0 0,-20-67-26 0 0,0 0 0 0 0,0 0-1 0 0,0 1 1 0 0,0-1-1 0 0,0 0 1 0 0,0 0 0 0 0,0 0-1 0 0,0 1 1 0 0,0-1-1 0 0,0 0 1 0 0,0 0 0 0 0,0 0-1 0 0,0 0 1 0 0,1 1-1 0 0,-1-1 1 0 0,0 0 0 0 0,0 0-1 0 0,0 0 1 0 0,0 0-1 0 0,0 1 1 0 0,1-1 0 0 0,-1 0-1 0 0,0 0 1 0 0,0 0-1 0 0,0 0 1 0 0,1 0-1 0 0,-1 0 1 0 0,0 0 0 0 0,0 0-1 0 0,0 0 1 0 0,1 0-1 0 0,-1 0 1 0 0,0 0 0 0 0,0 1-1 0 0,0-1 1 0 0,1 0-1 0 0,-1-1 1 0 0,0 1 0 0 0,0 0-1 0 0,0 0 1 0 0,1 0-1 0 0,-1 0 1 0 0,0 0 0 0 0,0 0-1 0 0,0 0 1 0 0,1 0-1 0 0,-1 0 1 0 0,0 0 0 0 0,9-14 50 0 0,5-26 237 0 0,-12 35-327 0 0,20-44 376 0 0,-22 47-281 0 0,1 1 0 0 0,0 0 0 0 0,-1-1 1 0 0,1 1-1 0 0,0 0 0 0 0,-1 0 0 0 0,1-1 0 0 0,0 1 1 0 0,0 0-1 0 0,0 0 0 0 0,0 0 0 0 0,0 0 1 0 0,0 0-1 0 0,1 0 0 0 0,-1 1 0 0 0,0-1 0 0 0,0 0 1 0 0,1 1-1 0 0,-1-1 0 0 0,0 0 0 0 0,1 1 0 0 0,-1 0 1 0 0,1-1-1 0 0,-1 1 0 0 0,0 0 0 0 0,1 0 0 0 0,-1-1 1 0 0,1 1-1 0 0,-1 1 0 0 0,1-1 0 0 0,-1 0 0 0 0,1 0 1 0 0,1 1-1 0 0,-1 1-34 0 0,0-1-1 0 0,1 1 1 0 0,-1 0 0 0 0,-1 0 0 0 0,1 1-1 0 0,0-1 1 0 0,0 0 0 0 0,-1 1 0 0 0,1-1-1 0 0,-1 1 1 0 0,0-1 0 0 0,0 1 0 0 0,0 0-1 0 0,1 4 1 0 0,9 43-189 0 0,-10-47 151 0 0,1 10 64 0 0,0 2-555 0 0,0-1 1 0 0,1 0 0 0 0,6 15-1 0 0,-9-26 208 0 0,1-1 0 0 0,0 0 1 0 0,0 0-1 0 0,0 0 0 0 0,0 0 0 0 0,0 0 0 0 0,0 0 0 0 0,0 0 0 0 0,1 0 0 0 0,-1 0 0 0 0,1 0 0 0 0,-1 0 0 0 0,1-1 0 0 0,0 1 0 0 0,0-1 0 0 0,-1 0 0 0 0,1 1 0 0 0,0-1 0 0 0,0 0 1 0 0,1 0-1 0 0,-1 0 0 0 0,0 0 0 0 0,0 0 0 0 0,0-1 0 0 0,1 1 0 0 0,3 0 0 0 0,3-6-1156 0 0,-4-2 150 0 0</inkml:trace>
   <inkml:trace contextRef="#ctx0" brushRef="#br0" timeOffset="7530.7">4398 369 4025 0 0,'-6'29'3578'0'0,"2"16"-2495"0"0,-2 15-1603 0 0,5-55 394 0 0,-2 5-525 0 0,1 0 1 0 0,0 0 0 0 0,0 1-1 0 0,1-1 1 0 0,1 0 0 0 0,0 18-1 0 0,1-28-942 0 0,-1-2 3 0 0</inkml:trace>
-  <inkml:trace contextRef="#ctx0" brushRef="#br0" timeOffset="7917.43">4546 336 2377 0 0,'-6'5'3489'0'0,"-14"5"-3356"0"0,14-8-77 0 0,-1 0 0 0 0,1 0 0 0 0,0 1 1 0 0,0-1-1 0 0,0 1 0 0 0,1 0 0 0 0,-1 1 1 0 0,-7 6-1 0 0,11-9 52 0 0,0 1 0 0 0,1 1-1 0 0,-1-1 1 0 0,1 0 0 0 0,0 0 0 0 0,-1 1 0 0 0,1-1 0 0 0,0 0 0 0 0,0 1 0 0 0,1-1-1 0 0,-1 1 1 0 0,0-1 0 0 0,1 1 0 0 0,0 0 0 0 0,-1-1 0 0 0,1 1 0 0 0,0 0 0 0 0,1-1 0 0 0,-1 1-1 0 0,0-1 1 0 0,1 1 0 0 0,-1-1 0 0 0,3 6 0 0 0,-3-5-35 0 0,1 1 1 0 0,1-1-1 0 0,-1 0 1 0 0,0 0-1 0 0,1 0 1 0 0,-1 0-1 0 0,1 0 1 0 0,0 0-1 0 0,0 0 1 0 0,0 0-1 0 0,0-1 0 0 0,1 1 1 0 0,-1-1-1 0 0,1 1 1 0 0,0-1-1 0 0,-1 0 1 0 0,5 2-1 0 0,1 0 21 0 0,0-1 0 0 0,0 0 0 0 0,1 0 0 0 0,-1-1 0 0 0,11 2-1 0 0,-10-3-42 0 0,0 1 0 0 0,1 1 0 0 0,-1 0 0 0 0,17 7 0 0 0,-25-9-12 0 0,-1-1 0 0 0,1 0 0 0 0,0 1-1 0 0,-1-1 1 0 0,1 1 0 0 0,-1-1-1 0 0,1 1 1 0 0,-1-1 0 0 0,1 1-1 0 0,-1-1 1 0 0,0 1 0 0 0,1-1 0 0 0,-1 1-1 0 0,1 0 1 0 0,-1-1 0 0 0,0 1-1 0 0,0 0 1 0 0,1-1 0 0 0,-1 1-1 0 0,0 0 1 0 0,0-1 0 0 0,0 1 0 0 0,0 0-1 0 0,0-1 1 0 0,0 1 0 0 0,0 1-1 0 0,-9 20 819 0 0,-22 13-211 0 0,25-30-858 0 0,-1-1 0 0 0,1 0-1 0 0,-1 1 1 0 0,-10 4 0 0 0,-9-3-2750 0 0,25-6 2507 0 0,-1 0 0 0 0,1 0 1 0 0,-1 0-1 0 0,0 0 1 0 0,1 0-1 0 0,-1-1 0 0 0,1 1 1 0 0,-1 0-1 0 0,1-1 1 0 0,-1 1-1 0 0,1-1 0 0 0,0 0 1 0 0,-2 0-1 0 0,-2-4-2291 0 0</inkml:trace>
+  <inkml:trace contextRef="#ctx0" brushRef="#br0" timeOffset="7917.42">4546 336 2377 0 0,'-6'5'3489'0'0,"-14"5"-3356"0"0,14-8-77 0 0,-1 0 0 0 0,1 0 0 0 0,0 1 1 0 0,0-1-1 0 0,0 1 0 0 0,1 0 0 0 0,-1 1 1 0 0,-7 6-1 0 0,11-9 52 0 0,0 1 0 0 0,1 1-1 0 0,-1-1 1 0 0,1 0 0 0 0,0 0 0 0 0,-1 1 0 0 0,1-1 0 0 0,0 0 0 0 0,0 1 0 0 0,1-1-1 0 0,-1 1 1 0 0,0-1 0 0 0,1 1 0 0 0,0 0 0 0 0,-1-1 0 0 0,1 1 0 0 0,0 0 0 0 0,1-1 0 0 0,-1 1-1 0 0,0-1 1 0 0,1 1 0 0 0,-1-1 0 0 0,3 6 0 0 0,-3-5-35 0 0,1 1 1 0 0,1-1-1 0 0,-1 0 1 0 0,0 0-1 0 0,1 0 1 0 0,-1 0-1 0 0,1 0 1 0 0,0 0-1 0 0,0 0 1 0 0,0 0-1 0 0,0-1 0 0 0,1 1 1 0 0,-1-1-1 0 0,1 1 1 0 0,0-1-1 0 0,-1 0 1 0 0,5 2-1 0 0,1 0 21 0 0,0-1 0 0 0,0 0 0 0 0,1 0 0 0 0,-1-1 0 0 0,11 2-1 0 0,-10-3-42 0 0,0 1 0 0 0,1 1 0 0 0,-1 0 0 0 0,17 7 0 0 0,-25-9-12 0 0,-1-1 0 0 0,1 0 0 0 0,0 1-1 0 0,-1-1 1 0 0,1 1 0 0 0,-1-1-1 0 0,1 1 1 0 0,-1-1 0 0 0,1 1-1 0 0,-1-1 1 0 0,0 1 0 0 0,1-1 0 0 0,-1 1-1 0 0,1 0 1 0 0,-1-1 0 0 0,0 1-1 0 0,0 0 1 0 0,1-1 0 0 0,-1 1-1 0 0,0 0 1 0 0,0-1 0 0 0,0 1 0 0 0,0 0-1 0 0,0-1 1 0 0,0 1 0 0 0,0 1-1 0 0,-9 20 819 0 0,-22 13-211 0 0,25-30-858 0 0,-1-1 0 0 0,1 0-1 0 0,-1 1 1 0 0,-10 4 0 0 0,-9-3-2750 0 0,25-6 2507 0 0,-1 0 0 0 0,1 0 1 0 0,-1 0-1 0 0,0 0 1 0 0,1 0-1 0 0,-1-1 0 0 0,1 1 1 0 0,-1 0-1 0 0,1-1 1 0 0,-1 1-1 0 0,1-1 0 0 0,0 0 1 0 0,-2 0-1 0 0,-2-4-2291 0 0</inkml:trace>
   <inkml:trace contextRef="#ctx0" brushRef="#br0" timeOffset="8215.19">4976 99 5601 0 0,'-3'3'389'0'0,"1"-1"0"0"0,0 0-1 0 0,0 1 1 0 0,1-1 0 0 0,-1 1 0 0 0,0 0-1 0 0,1 0 1 0 0,0-1 0 0 0,-1 1-1 0 0,1 0 1 0 0,0 0 0 0 0,1 0 0 0 0,-1 0-1 0 0,0 0 1 0 0,1 6 0 0 0,-3 52-455 0 0,3-55 224 0 0,0 25-78 0 0,3 0 0 0 0,10 57 0 0 0,-9-69-331 0 0,1-1 1 0 0,1 0 0 0 0,0 0 0 0 0,2-1 0 0 0,18 33 0 0 0,-3-20-2343 0 0,-21-28 2089 0 0,0 0-1 0 0,0 0 1 0 0,1 0 0 0 0,-1-1-1 0 0,0 1 1 0 0,0-1-1 0 0,1 1 1 0 0,-1-1-1 0 0,1 0 1 0 0,0 0-1 0 0,3 1 1 0 0,0-1-1222 0 0</inkml:trace>
   <inkml:trace contextRef="#ctx0" brushRef="#br0" timeOffset="8386.76">5187 288 3689 0 0,'-14'65'6056'0'0,"3"35"-6494"0"0,11-97 177 0 0,0 1-1 0 0,0-1 0 0 0,1 0 1 0 0,-1 0-1 0 0,1 0 0 0 0,0 0 1 0 0,0 0-1 0 0,0 0 0 0 0,2 4 1 0 0,-3-6 136 0 0,1 0 0 0 0,-1-1-1 0 0,0 1 1 0 0,1 0 0 0 0,-1 0 0 0 0,0-1 0 0 0,1 1 0 0 0,-1-1 0 0 0,1 1 0 0 0,-1 0 0 0 0,1-1-1 0 0,0 1 1 0 0,-1-1 0 0 0,1 0 0 0 0,-1 1 0 0 0,1-1 0 0 0,0 1 0 0 0,-1-1 0 0 0,1 0 0 0 0,0 1 0 0 0,0-1-1 0 0,-1 0 1 0 0,1 0 0 0 0,0 0 0 0 0,0 1 0 0 0,-1-1 0 0 0,1 0 0 0 0,0 0 0 0 0,0 0 0 0 0,-1 0-1 0 0,1 0 1 0 0,0-1 0 0 0,0 1 0 0 0,-1 0 0 0 0,1 0 0 0 0,0 0 0 0 0,0-1 0 0 0,-1 1 0 0 0,1 0 0 0 0,0-1-1 0 0,1 0 1 0 0,3-2-1095 0 0</inkml:trace>
   <inkml:trace contextRef="#ctx0" brushRef="#br0" timeOffset="9014.65">5199 89 5289 0 0,'-1'0'77'0'0,"1"1"1"0"0,-1-1-1 0 0,1 1 0 0 0,-1-1 0 0 0,1 1 1 0 0,0-1-1 0 0,-1 1 0 0 0,1-1 0 0 0,0 1 1 0 0,-1-1-1 0 0,1 1 0 0 0,0 0 0 0 0,0-1 1 0 0,0 1-1 0 0,-1 0 0 0 0,1-1 0 0 0,0 1 1 0 0,0-1-1 0 0,0 1 0 0 0,0 0 0 0 0,0-1 1 0 0,0 1-1 0 0,0 0 0 0 0,1 0 0 0 0,0 26-147 0 0,-1-19 60 0 0,0-5-179 0 0,0 1 1 0 0,0 0-1 0 0,0-1 0 0 0,1 1 0 0 0,-1-1 0 0 0,1 1 0 0 0,0 0 1 0 0,0-1-1 0 0,0 1 0 0 0,1-1 0 0 0,-1 0 0 0 0,1 1 1 0 0,0-1-1 0 0,3 5 0 0 0,-3-6 246 0 0,0 0 0 0 0,0-1-1 0 0,0 1 1 0 0,0-1 0 0 0,1 0 0 0 0,-1 0 0 0 0,0 0-1 0 0,0 0 1 0 0,1 0 0 0 0,-1 0 0 0 0,1 0 0 0 0,-1-1-1 0 0,1 0 1 0 0,-1 1 0 0 0,1-1 0 0 0,-1 0 0 0 0,1 0-1 0 0,-1 0 1 0 0,1 0 0 0 0,-1-1 0 0 0,0 1 0 0 0,4-2 0 0 0,-5 2 55 0 0,0 1 0 0 0,0-1 0 0 0,-1 0 0 0 0,1 0 0 0 0,0 0 0 0 0,0 1 0 0 0,-1-1 0 0 0,1 0 0 0 0,0 1 0 0 0,0-1 0 0 0,-1 1 0 0 0,1-1 0 0 0,-1 1 0 0 0,1-1 0 0 0,0 1 0 0 0,-1-1 0 0 0,1 1 0 0 0,-1-1 0 0 0,1 1 0 0 0,-1 0 0 0 0,1-1 0 0 0,-1 1 0 0 0,0 0 0 0 0,1 0 0 0 0,-1-1 0 0 0,0 1 0 0 0,0 0 0 0 0,1 0 0 0 0,-1-1 0 0 0,0 1 0 0 0,0 1 0 0 0,6 31 719 0 0,-5-26-471 0 0,1 42 714 0 0,-3-42-1053 0 0,1 0 0 0 0,-1-1 0 0 0,2 1 0 0 0,-1 0 0 0 0,1-1 0 0 0,0 1 0 0 0,0-1 0 0 0,1 1 0 0 0,-1-1 0 0 0,2 0 0 0 0,3 8 0 0 0,-6-13-20 0 0,0 0-1 0 0,1 0 1 0 0,-1-1 0 0 0,0 1-1 0 0,1 0 1 0 0,-1-1 0 0 0,1 1 0 0 0,-1-1-1 0 0,1 1 1 0 0,0 0 0 0 0,-1-1 0 0 0,1 1-1 0 0,-1-1 1 0 0,1 1 0 0 0,0-1-1 0 0,0 0 1 0 0,-1 1 0 0 0,1-1 0 0 0,0 0-1 0 0,0 1 1 0 0,-1-1 0 0 0,1 0-1 0 0,0 0 1 0 0,0 0 0 0 0,-1 0 0 0 0,1 0-1 0 0,0 0 1 0 0,0 0 0 0 0,0 0-1 0 0,0 0 1 0 0,-1 0 0 0 0,1 0 0 0 0,0 0-1 0 0,0-1 1 0 0,-1 1 0 0 0,1 0 0 0 0,0-1-1 0 0,0 1 1 0 0,-1 0 0 0 0,1-1-1 0 0,0 1 1 0 0,-1-1 0 0 0,1 1 0 0 0,0-1-1 0 0,-1 1 1 0 0,1-1 0 0 0,-1 0-1 0 0,1 1 1 0 0,-1-1 0 0 0,1 0 0 0 0,-1 1-1 0 0,0-1 1 0 0,1 0 0 0 0,-1 0 0 0 0,4-4 7 0 0,-2-1 0 0 0,1 1 0 0 0,0 0 1 0 0,-1-1-1 0 0,3-10 0 0 0,3-40 651 0 0,-7 60-573 0 0,0-1 0 0 0,0 0 0 0 0,0 0 0 0 0,0 0 0 0 0,1 0 0 0 0,-1 0 0 0 0,1 0 0 0 0,0 0 0 0 0,0-1 0 0 0,0 1 0 0 0,0-1 0 0 0,1 1 0 0 0,-1-1 0 0 0,5 4 0 0 0,2 1-69 0 0,0 0 0 0 0,0-1 0 0 0,13 8 0 0 0,-18-12-32 0 0,0 0 0 0 0,0 0 0 0 0,0-1 0 0 0,0 1 0 0 0,0-1 0 0 0,1 0 0 0 0,-1 0 0 0 0,1 0 0 0 0,-1 0 0 0 0,0-1 0 0 0,1 0 0 0 0,8 0 0 0 0,-11-1 37 0 0,0 0 0 0 0,0 0 0 0 0,0 0-1 0 0,0 0 1 0 0,0 0 0 0 0,-1 0 0 0 0,1 0 0 0 0,0-1 0 0 0,-1 1 0 0 0,1-1 0 0 0,0 1 0 0 0,-1-1-1 0 0,0 1 1 0 0,1-1 0 0 0,-1 0 0 0 0,0 0 0 0 0,0 0 0 0 0,0 0 0 0 0,0 0 0 0 0,0 0 0 0 0,0 0-1 0 0,-1 0 1 0 0,1 0 0 0 0,-1 0 0 0 0,1 0 0 0 0,-1 0 0 0 0,0 0 0 0 0,0-3 0 0 0,4-15-61 0 0,-3 15 37 0 0,0 0-1 0 0,0 0 1 0 0,0 0-1 0 0,-1 0 1 0 0,1 0 0 0 0,-1 0-1 0 0,-1-1 1 0 0,1 1-1 0 0,-2-6 1 0 0,0 13 72 0 0,0 1-1 0 0,0-1 1 0 0,0 1 0 0 0,0 0-1 0 0,1 0 1 0 0,-1 0 0 0 0,1 0-1 0 0,-2 4 1 0 0,-2 14 2 0 0,0 1 0 0 0,1-1 0 0 0,2 1 0 0 0,-1 22 0 0 0,3-37-122 0 0,0 1-1 0 0,0-1 0 0 0,0 0 0 0 0,1 1 1 0 0,1-1-1 0 0,-1 0 0 0 0,1 0 1 0 0,0 0-1 0 0,1 0 0 0 0,-1 0 1 0 0,2 0-1 0 0,-1-1 0 0 0,1 1 0 0 0,-1-1 1 0 0,10 10-1 0 0,8-2-2075 0 0,-19-14 1689 0 0,-1 1 1 0 0,1-1 0 0 0,0 0-1 0 0,-1 1 1 0 0,1-1 0 0 0,0 0-1 0 0,-1 0 1 0 0,1-1 0 0 0,0 1-1 0 0,-1 0 1 0 0,1 0 0 0 0,0-1-1 0 0,-1 1 1 0 0,1-1 0 0 0,0 1 0 0 0,-1-1-1 0 0,1 0 1 0 0,-1 0 0 0 0,0 0-1 0 0,3-1 1 0 0,5-5-2162 0 0</inkml:trace>
   <inkml:trace contextRef="#ctx0" brushRef="#br0" timeOffset="9350.1">6106 248 6833 0 0,'5'29'3141'0'0,"0"-2"-3476"0"0,9 72 381 0 0,-14-86-1861 0 0,0 0 0 0 0,0 0 0 0 0,-3 13 0 0 0,2-23-210 0 0</inkml:trace>
   <inkml:trace contextRef="#ctx0" brushRef="#br0" timeOffset="9481.89">6053 91 3945 0 0,'-3'5'1000'0'0,"1"-1"-888"0"0,-2 3-136 0 0,0-1-48 0 0,3 0-48 0 0,-1 1-56 0 0,2-1-88 0 0,-1 1-192 0 0,1-2-184 0 0,1 1-112 0 0,0-3 151 0 0,0 2-1087 0 0</inkml:trace>
-  <inkml:trace contextRef="#ctx0" brushRef="#br0" timeOffset="9770.86">6278 115 1976 0 0,'-29'17'5945'0'0,"17"-7"-5342"0"0,0 1 1 0 0,-18 21-1 0 0,23-25-450 0 0,1 1-1 0 0,0 0 1 0 0,0 1 0 0 0,1-1-1 0 0,0 1 1 0 0,0 0-1 0 0,1 0 1 0 0,0 1 0 0 0,1-1-1 0 0,0 1 1 0 0,-2 10-1 0 0,5-18-120 0 0,0 0 0 0 0,0-1 0 0 0,0 1 0 0 0,0 0 0 0 0,0 0-1 0 0,1-1 1 0 0,-1 1 0 0 0,0 0 0 0 0,1-1 0 0 0,0 1-1 0 0,-1 0 1 0 0,1-1 0 0 0,0 1 0 0 0,0-1 0 0 0,0 1-1 0 0,0-1 1 0 0,0 1 0 0 0,0-1 0 0 0,0 0 0 0 0,0 1 0 0 0,1-1-1 0 0,-1 0 1 0 0,0 0 0 0 0,1 0 0 0 0,-1 0 0 0 0,1 0-1 0 0,-1 0 1 0 0,1-1 0 0 0,0 1 0 0 0,-1 0 0 0 0,4 0 0 0 0,7 2-39 0 0,-1-1 0 0 0,1 0 1 0 0,0-1-1 0 0,12 0 1 0 0,22 3 27 0 0,-42-3-18 0 0,1 0-1 0 0,-1 0 0 0 0,0 1 0 0 0,0 0 1 0 0,0 0-1 0 0,0 0 0 0 0,0 0 0 0 0,0 0 1 0 0,0 1-1 0 0,-1 0 0 0 0,1-1 0 0 0,-1 1 1 0 0,0 1-1 0 0,0-1 0 0 0,5 7 0 0 0,-6-7 30 0 0,-1 0 0 0 0,0 0-1 0 0,0 0 1 0 0,0 0 0 0 0,0 0-1 0 0,-1 0 1 0 0,1 1 0 0 0,-1-1-1 0 0,0 0 1 0 0,0 0 0 0 0,0 0-1 0 0,0 1 1 0 0,0-1 0 0 0,-1 0-1 0 0,1 0 1 0 0,-1 0 0 0 0,0 0 0 0 0,0 0-1 0 0,0 0 1 0 0,0 0 0 0 0,-1 0-1 0 0,1 0 1 0 0,-3 2 0 0 0,0 2-8 0 0,-1-1 1 0 0,1 0 0 0 0,-1-1 0 0 0,0 1 0 0 0,-1-1 0 0 0,1 0 0 0 0,-1 0-1 0 0,-13 8 1 0 0,15-11-224 0 0,0 0 0 0 0,1 0 0 0 0,-1-1 0 0 0,-1 1 0 0 0,1-1 0 0 0,0 0 0 0 0,-8 2 0 0 0,10-3-145 0 0,0 0 0 0 0,-1 0 0 0 0,1 0 0 0 0,0 0 0 0 0,-1-1 0 0 0,1 1 0 0 0,0-1 0 0 0,-1 1 0 0 0,1-1-1 0 0,0 0 1 0 0,0 0 0 0 0,-1 0 0 0 0,1 0 0 0 0,-3-2 0 0 0,3 2 110 0 0,1 0 0 0 0,0 0 0 0 0,0 0 0 0 0,1 0 0 0 0,-1 0 0 0 0,0 0 0 0 0,0 0 0 0 0,0 0 0 0 0,1 0 0 0 0,-1 0 0 0 0,0-1 0 0 0,1 1 0 0 0,-1 0 0 0 0,1 0 0 0 0,0-1 0 0 0,-1 1 0 0 0,1 0 0 0 0,0-2 0 0 0,-1-8-1796 0 0</inkml:trace>
+  <inkml:trace contextRef="#ctx0" brushRef="#br0" timeOffset="9770.84">6278 115 1976 0 0,'-29'17'5945'0'0,"17"-7"-5342"0"0,0 1 1 0 0,-18 21-1 0 0,23-25-450 0 0,1 1-1 0 0,0 0 1 0 0,0 1 0 0 0,1-1-1 0 0,0 1 1 0 0,0 0-1 0 0,1 0 1 0 0,0 1 0 0 0,1-1-1 0 0,0 1 1 0 0,-2 10-1 0 0,5-18-120 0 0,0 0 0 0 0,0-1 0 0 0,0 1 0 0 0,0 0 0 0 0,0 0-1 0 0,1-1 1 0 0,-1 1 0 0 0,0 0 0 0 0,1-1 0 0 0,0 1-1 0 0,-1 0 1 0 0,1-1 0 0 0,0 1 0 0 0,0-1 0 0 0,0 1-1 0 0,0-1 1 0 0,0 1 0 0 0,0-1 0 0 0,0 0 0 0 0,0 1 0 0 0,1-1-1 0 0,-1 0 1 0 0,0 0 0 0 0,1 0 0 0 0,-1 0 0 0 0,1 0-1 0 0,-1 0 1 0 0,1-1 0 0 0,0 1 0 0 0,-1 0 0 0 0,4 0 0 0 0,7 2-39 0 0,-1-1 0 0 0,1 0 1 0 0,0-1-1 0 0,12 0 1 0 0,22 3 27 0 0,-42-3-18 0 0,1 0-1 0 0,-1 0 0 0 0,0 1 0 0 0,0 0 1 0 0,0 0-1 0 0,0 0 0 0 0,0 0 0 0 0,0 0 1 0 0,0 1-1 0 0,-1 0 0 0 0,1-1 0 0 0,-1 1 1 0 0,0 1-1 0 0,0-1 0 0 0,5 7 0 0 0,-6-7 30 0 0,-1 0 0 0 0,0 0-1 0 0,0 0 1 0 0,0 0 0 0 0,0 0-1 0 0,-1 0 1 0 0,1 1 0 0 0,-1-1-1 0 0,0 0 1 0 0,0 0 0 0 0,0 0-1 0 0,0 1 1 0 0,0-1 0 0 0,-1 0-1 0 0,1 0 1 0 0,-1 0 0 0 0,0 0 0 0 0,0 0-1 0 0,0 0 1 0 0,0 0 0 0 0,-1 0-1 0 0,1 0 1 0 0,-3 2 0 0 0,0 2-8 0 0,-1-1 1 0 0,1 0 0 0 0,-1-1 0 0 0,0 1 0 0 0,-1-1 0 0 0,1 0 0 0 0,-1 0-1 0 0,-13 8 1 0 0,15-11-224 0 0,0 0 0 0 0,1 0 0 0 0,-1-1 0 0 0,-1 1 0 0 0,1-1 0 0 0,0 0 0 0 0,-8 2 0 0 0,10-3-145 0 0,0 0 0 0 0,-1 0 0 0 0,1 0 0 0 0,0 0 0 0 0,-1-1 0 0 0,1 1 0 0 0,0-1 0 0 0,-1 1 0 0 0,1-1-1 0 0,0 0 1 0 0,0 0 0 0 0,-1 0 0 0 0,1 0 0 0 0,-3-2 0 0 0,3 2 110 0 0,1 0 0 0 0,0 0 0 0 0,0 0 0 0 0,1 0 0 0 0,-1 0 0 0 0,0 0 0 0 0,0 0 0 0 0,0 0 0 0 0,1 0 0 0 0,-1 0 0 0 0,0-1 0 0 0,1 1 0 0 0,-1 0 0 0 0,1 0 0 0 0,0-1 0 0 0,-1 1 0 0 0,1 0 0 0 0,0-2 0 0 0,-1-8-1796 0 0</inkml:trace>
   <inkml:trace contextRef="#ctx0" brushRef="#br0" timeOffset="10668.13">6968 73 4057 0 0,'-19'-3'5802'0'0,"30"4"-3872"0"0,16-3-1176 0 0,0-1-1 0 0,-1-1 1 0 0,39-12-1 0 0,14-1-1064 0 0,-76 16 219 0 0,56-11-450 0 0,-23-1-4230 0 0,-59 12-1566 0 0,4 0 5346 0 0,3 4 427 0 0,8-1-450 0 0</inkml:trace>
   <inkml:trace contextRef="#ctx0" brushRef="#br0" timeOffset="10900.17">7163 34 1624 0 0,'-14'6'887'0'0,"13"-5"-772"0"0,0-1 1 0 0,0 0-1 0 0,0 0 1 0 0,0 1-1 0 0,0-1 0 0 0,1 0 1 0 0,-1 1-1 0 0,0-1 1 0 0,0 1-1 0 0,0-1 1 0 0,0 1-1 0 0,0 0 0 0 0,1-1 1 0 0,-1 1-1 0 0,0 0 1 0 0,1-1-1 0 0,-1 1 1 0 0,0 0-1 0 0,1 0 0 0 0,-1 0 1 0 0,1 0-1 0 0,-1-1 1 0 0,1 1-1 0 0,-1 0 1 0 0,1 0-1 0 0,0 0 0 0 0,0 0 1 0 0,-1 0-1 0 0,1 0 1 0 0,0 0-1 0 0,0 0 1 0 0,0 0-1 0 0,0 0 0 0 0,0 0 1 0 0,0 0-1 0 0,0 0 1 0 0,1 0-1 0 0,-1 0 1 0 0,0 0-1 0 0,0 0 0 0 0,1 2 1 0 0,20 101 886 0 0,-9-53-1070 0 0,6 75-1 0 0,-17-113 205 0 0,0 0-1 0 0,-1-1 0 0 0,-1 1 0 0 0,0 0 1 0 0,-3 17-1 0 0,3-28-51 0 0,0 0 0 0 0,1 0 0 0 0,-1 0 1 0 0,0 0-1 0 0,0 0 0 0 0,0 0 0 0 0,0 0 1 0 0,0 0-1 0 0,0-1 0 0 0,-1 1 0 0 0,1 0 0 0 0,-1-1 1 0 0,1 1-1 0 0,-1-1 0 0 0,1 1 0 0 0,-4 1 0 0 0,3-2-38 0 0,0-1 1 0 0,-1 1-1 0 0,1-1 0 0 0,0 1 0 0 0,-1-1 0 0 0,1 0 0 0 0,-1 0 0 0 0,1 0 0 0 0,0 0 0 0 0,-1 0 0 0 0,1 0 0 0 0,0-1 0 0 0,-1 1 0 0 0,1-1 0 0 0,0 1 0 0 0,0-1 0 0 0,-1 0 0 0 0,-3-2 0 0 0,-7-3-124 0 0,1-1-1 0 0,-1 0 0 0 0,-14-11 0 0 0,24 16-93 0 0,0-1 0 0 0,0 1 0 0 0,0-1 0 0 0,0 0-1 0 0,0 0 1 0 0,0 0 0 0 0,1 0 0 0 0,-1 0 0 0 0,1-1 0 0 0,0 1 0 0 0,0-1 0 0 0,0 1 0 0 0,1-1 0 0 0,-1 0 0 0 0,1 0 0 0 0,-1-5 0 0 0,2 8 45 0 0,0 0 1 0 0,0 0-1 0 0,0 0 0 0 0,0 0 1 0 0,0 0-1 0 0,0 0 0 0 0,0 0 1 0 0,1 0-1 0 0,-1 0 1 0 0,0 0-1 0 0,1 0 0 0 0,-1 0 1 0 0,1 0-1 0 0,-1 0 1 0 0,1 0-1 0 0,-1 1 0 0 0,1-1 1 0 0,-1 0-1 0 0,1 0 1 0 0,0 0-1 0 0,0 1 0 0 0,-1-1 1 0 0,1 0-1 0 0,0 1 1 0 0,0-1-1 0 0,0 1 0 0 0,0-1 1 0 0,1 0-1 0 0,30-6-2647 0 0,-19 6 1350 0 0</inkml:trace>
   <inkml:trace contextRef="#ctx0" brushRef="#br0" timeOffset="11367.79">7280 303 7106 0 0,'1'0'158'0'0,"-1"0"1"0"0,0 0-1 0 0,1 0 0 0 0,-1-1 1 0 0,1 1-1 0 0,-1 0 1 0 0,1 0-1 0 0,-1 0 1 0 0,1 0-1 0 0,-1 0 1 0 0,1 0-1 0 0,-1 0 1 0 0,1 0-1 0 0,-1 0 1 0 0,1 0-1 0 0,-1 0 1 0 0,1 1-1 0 0,-1-1 1 0 0,1 0-1 0 0,-1 0 1 0 0,0 0-1 0 0,1 1 1 0 0,-1-1-1 0 0,1 0 1 0 0,-1 0-1 0 0,0 1 1 0 0,1 0-1 0 0,16 8-313 0 0,-16-9 308 0 0,5 5-206 0 0,1 0-1 0 0,-1 0 1 0 0,0 0-1 0 0,-1 1 1 0 0,1 0-1 0 0,-1 0 1 0 0,0 1-1 0 0,-1-1 1 0 0,1 1-1 0 0,-1 0 1 0 0,-1 0-1 0 0,1 1 1 0 0,-1-1-1 0 0,0 1 1 0 0,-1-1-1 0 0,2 11 1 0 0,-3-14 51 0 0,0 0 1 0 0,0 0-1 0 0,-1 0 1 0 0,1 0-1 0 0,-1 1 1 0 0,0-1-1 0 0,0 0 1 0 0,-1 0-1 0 0,1 0 1 0 0,-1 0-1 0 0,0 0 1 0 0,0 0-1 0 0,0 0 1 0 0,0-1-1 0 0,-1 1 1 0 0,0 0-1 0 0,0 0 1 0 0,0-1-1 0 0,0 1 1 0 0,0-1-1 0 0,-1 0 1 0 0,1 0-1 0 0,-1 0 1 0 0,0 0-1 0 0,0 0 1 0 0,0 0-1 0 0,0-1 1 0 0,-1 0-1 0 0,1 1 1 0 0,-1-1-1 0 0,1-1 1 0 0,-1 1-1 0 0,-6 2 1 0 0,-13-5 568 0 0,22 1-532 0 0,1 0 0 0 0,-1-1 1 0 0,0 1-1 0 0,0 0 0 0 0,0 0 0 0 0,1 0 0 0 0,-1-1 1 0 0,0 1-1 0 0,0 0 0 0 0,1-1 0 0 0,-1 1 0 0 0,0-1 1 0 0,1 1-1 0 0,-1-1 0 0 0,1 1 0 0 0,-1-1 0 0 0,1 1 1 0 0,-1-1-1 0 0,1 0 0 0 0,-1 1 0 0 0,1-1 1 0 0,-1 0-1 0 0,1 1 0 0 0,0-1 0 0 0,-1 0 0 0 0,1-1 1 0 0,0 2-17 0 0,0-1 1 0 0,0 1-1 0 0,1 0 1 0 0,-1 0-1 0 0,0 0 1 0 0,1 0-1 0 0,-1 0 1 0 0,0 0-1 0 0,1 0 1 0 0,-1 0-1 0 0,0 0 1 0 0,1 0-1 0 0,-1 0 1 0 0,0 0 0 0 0,1 0-1 0 0,-1 0 1 0 0,0 0-1 0 0,1 0 1 0 0,-1 0-1 0 0,0 0 1 0 0,1 0-1 0 0,-1 0 1 0 0,0 0-1 0 0,1 0 1 0 0,-1 1-1 0 0,0-1 1 0 0,0 0-1 0 0,1 0 1 0 0,-1 0-1 0 0,0 1 1 0 0,0-1-1 0 0,1 0 1 0 0,-1 0 0 0 0,0 1-1 0 0,15 9 351 0 0,-13-9-265 0 0,15 9 124 0 0,0 0-1 0 0,1-1 1 0 0,0-1-1 0 0,1-1 1 0 0,-1 0-1 0 0,38 7 1 0 0,-41-11-710 0 0,0-1 1 0 0,0-1-1 0 0,0-1 0 0 0,16 0 1 0 0,-22-1-719 0 0,0 0 1 0 0,0-1 0 0 0,0 0-1 0 0,0-1 1 0 0,0 1 0 0 0,0-1 0 0 0,10-6-1 0 0,-10 3-1236 0 0</inkml:trace>
@@ -6407,73 +7315,37 @@
   <inkml:trace contextRef="#ctx0" brushRef="#br0" timeOffset="110342.35">1791 5644 1360 0 0,'8'104'5441'0'0,"1"38"-7500"0"0,-8-131 731 0 0,0-7 316 0 0,0-7-438 0 0,0-1 586 0 0</inkml:trace>
   <inkml:trace contextRef="#ctx0" brushRef="#br0" timeOffset="110856.65">1661 6032 1984 0 0,'6'1'4841'0'0,"16"-7"-3444"0"0,-7 2-1399 0 0,-14 4-37 0 0,1 0-1 0 0,-1 0 0 0 0,0 0 0 0 0,0 0 0 0 0,1 0 0 0 0,-1 0 0 0 0,0 0 0 0 0,0 0 0 0 0,0 1 1 0 0,1-1-1 0 0,-1 1 0 0 0,0-1 0 0 0,0 1 0 0 0,0-1 0 0 0,0 1 0 0 0,0-1 0 0 0,0 1 1 0 0,0 0-1 0 0,0 0 0 0 0,0 0 0 0 0,0-1 0 0 0,0 1 0 0 0,0 0 0 0 0,-1 0 0 0 0,1 0 0 0 0,0 0 1 0 0,-1 0-1 0 0,1 1 0 0 0,0-1 0 0 0,-1 0 0 0 0,0 0 0 0 0,1 0 0 0 0,-1 0 0 0 0,0 1 0 0 0,1-1 1 0 0,-1 0-1 0 0,0 0 0 0 0,0 1 0 0 0,0-1 0 0 0,0 0 0 0 0,0 0 0 0 0,0 1 0 0 0,-1-1 1 0 0,1 0-1 0 0,0 0 0 0 0,-1 0 0 0 0,0 2 0 0 0,-2 9-200 0 0,-1-1 0 0 0,0-1 0 0 0,-1 1 1 0 0,-5 10-1 0 0,5-13 441 0 0,5-7-199 0 0,0-1 1 0 0,0 0 0 0 0,0 0-1 0 0,-1 1 1 0 0,1-1 0 0 0,0 1-1 0 0,0-1 1 0 0,0 0 0 0 0,0 1 0 0 0,0-1-1 0 0,0 0 1 0 0,0 1 0 0 0,0-1-1 0 0,0 0 1 0 0,0 1 0 0 0,0-1-1 0 0,0 1 1 0 0,0-1 0 0 0,0 0-1 0 0,0 1 1 0 0,0-1 0 0 0,0 0-1 0 0,1 1 1 0 0,-1-1 0 0 0,0 0-1 0 0,0 1 1 0 0,0-1 0 0 0,1 0-1 0 0,-1 1 1 0 0,0-1 0 0 0,0 0-1 0 0,1 1 1 0 0,15 4 529 0 0,30-4 792 0 0,-28-1-1073 0 0,-17 0-227 0 0,1 0 1 0 0,0 0 0 0 0,-1 0-1 0 0,1 1 1 0 0,-1-1-1 0 0,1 0 1 0 0,0 1-1 0 0,-1-1 1 0 0,1 1-1 0 0,-1 0 1 0 0,1 0-1 0 0,-1-1 1 0 0,1 1-1 0 0,-1 0 1 0 0,0 0 0 0 0,1 0-1 0 0,-1 0 1 0 0,0 0-1 0 0,0 1 1 0 0,0-1-1 0 0,0 0 1 0 0,0 1-1 0 0,0-1 1 0 0,0 0-1 0 0,0 1 1 0 0,-1-1-1 0 0,1 1 1 0 0,1 2-1 0 0,-1 2 78 0 0,-1-1 0 0 0,1 1-1 0 0,-1 0 1 0 0,0-1-1 0 0,0 1 1 0 0,0 0 0 0 0,-3 8-1 0 0,-9 27-1845 0 0,12-40 1535 0 0,-1 0-1 0 0,1 0 0 0 0,-1 1 1 0 0,1-1-1 0 0,-1 0 0 0 0,0 0 1 0 0,1 0-1 0 0,-1 0 0 0 0,0 0 0 0 0,0 0 1 0 0,0 0-1 0 0,0 0 0 0 0,0 0 1 0 0,0 0-1 0 0,0 0 0 0 0,0-1 0 0 0,0 1 1 0 0,0 0-1 0 0,0-1 0 0 0,-1 1 1 0 0,1-1-1 0 0,0 1 0 0 0,0-1 0 0 0,-1 0 1 0 0,1 1-1 0 0,0-1 0 0 0,-1 0 1 0 0,1 0-1 0 0,-2 0 0 0 0,0-1-734 0 0</inkml:trace>
   <inkml:trace contextRef="#ctx0" brushRef="#br0" timeOffset="111073.05">1680 6429 2320 0 0,'12'-9'4246'0'0,"18"-9"-2607"0"0,2-2-795 0 0,8-8-725 0 0,60-59 1 0 0,-8 7-1024 0 0,-67 63 619 0 0,-24 16 86 0 0,0 0 0 0 0,0 0 1 0 0,0 0-1 0 0,1 1 0 0 0,-1-1 1 0 0,0 1-1 0 0,0-1 1 0 0,1 1-1 0 0,-1-1 0 0 0,0 1 1 0 0,0 0-1 0 0,1 0 1 0 0,-1-1-1 0 0,0 1 0 0 0,1 0 1 0 0,-1 0-1 0 0,0 0 0 0 0,1 0 1 0 0,1 1-1 0 0,-4 19-2909 0 0,0-14 2178 0 0</inkml:trace>
-  <inkml:trace contextRef="#ctx0" brushRef="#br0" timeOffset="111390.91">1982 6412 1656 0 0,'-1'1'115'0'0,"1"-1"1"0"0,-1 0-1 0 0,1 1 0 0 0,-1-1 0 0 0,0 0 0 0 0,1 0 0 0 0,-1 1 0 0 0,1-1 0 0 0,-1 0 0 0 0,0 0 0 0 0,1 0 0 0 0,-1 0 1 0 0,1 0-1 0 0,-1 0 0 0 0,0 0 0 0 0,1 0 0 0 0,-1 0 0 0 0,0 0 0 0 0,1 0 0 0 0,-1 0 0 0 0,1 0 0 0 0,-1-1 0 0 0,0 1 1 0 0,1 0-1 0 0,-2-1 0 0 0,9-12 1741 0 0,24-14 528 0 0,-21 22-2001 0 0,-6 2-382 0 0,0 1 0 0 0,0-1 0 0 0,0 1 0 0 0,0 0 0 0 0,1 1 0 0 0,-1-1 0 0 0,1 1 1 0 0,-1-1-1 0 0,1 1 0 0 0,-1 1 0 0 0,1-1 0 0 0,5 1 0 0 0,-8 1-46 0 0,-1 0 0 0 0,1 0 0 0 0,-1 0 0 0 0,1 0 0 0 0,-1 0 0 0 0,0 1 1 0 0,0-1-1 0 0,0 1 0 0 0,1-1 0 0 0,-1 1 0 0 0,-1-1 0 0 0,1 1 0 0 0,0-1 0 0 0,0 1 0 0 0,-1 0 0 0 0,1 0 0 0 0,0-1 0 0 0,-1 1 1 0 0,0 0-1 0 0,1 0 0 0 0,-1 0 0 0 0,0-1 0 0 0,0 3 0 0 0,-1 49 489 0 0,1-46-437 0 0,-1 44 1584 0 0,3-54-1637 0 0,0 0 1 0 0,0 1-1 0 0,1-1 0 0 0,-1 1 0 0 0,1-1 1 0 0,0 1-1 0 0,0 0 0 0 0,-1 0 0 0 0,1 0 1 0 0,1 1-1 0 0,-1-1 0 0 0,6-2 0 0 0,6-4-2014 0 0,34-23-3980 0 0,-36 22 4613 0 0</inkml:trace>
+  <inkml:trace contextRef="#ctx0" brushRef="#br0" timeOffset="111390.9">1982 6412 1656 0 0,'-1'1'115'0'0,"1"-1"1"0"0,-1 0-1 0 0,1 1 0 0 0,-1-1 0 0 0,0 0 0 0 0,1 0 0 0 0,-1 1 0 0 0,1-1 0 0 0,-1 0 0 0 0,0 0 0 0 0,1 0 0 0 0,-1 0 1 0 0,1 0-1 0 0,-1 0 0 0 0,0 0 0 0 0,1 0 0 0 0,-1 0 0 0 0,0 0 0 0 0,1 0 0 0 0,-1 0 0 0 0,1 0 0 0 0,-1-1 0 0 0,0 1 1 0 0,1 0-1 0 0,-2-1 0 0 0,9-12 1741 0 0,24-14 528 0 0,-21 22-2001 0 0,-6 2-382 0 0,0 1 0 0 0,0-1 0 0 0,0 1 0 0 0,0 0 0 0 0,1 1 0 0 0,-1-1 0 0 0,1 1 1 0 0,-1-1-1 0 0,1 1 0 0 0,-1 1 0 0 0,1-1 0 0 0,5 1 0 0 0,-8 1-46 0 0,-1 0 0 0 0,1 0 0 0 0,-1 0 0 0 0,1 0 0 0 0,-1 0 0 0 0,0 1 1 0 0,0-1-1 0 0,0 1 0 0 0,1-1 0 0 0,-1 1 0 0 0,-1-1 0 0 0,1 1 0 0 0,0-1 0 0 0,0 1 0 0 0,-1 0 0 0 0,1 0 0 0 0,0-1 0 0 0,-1 1 1 0 0,0 0-1 0 0,1 0 0 0 0,-1 0 0 0 0,0-1 0 0 0,0 3 0 0 0,-1 49 489 0 0,1-46-437 0 0,-1 44 1584 0 0,3-54-1637 0 0,0 0 1 0 0,0 1-1 0 0,1-1 0 0 0,-1 1 0 0 0,1-1 1 0 0,0 1-1 0 0,0 0 0 0 0,-1 0 0 0 0,1 0 1 0 0,1 1-1 0 0,-1-1 0 0 0,6-2 0 0 0,6-4-2014 0 0,34-23-3980 0 0,-36 22 4613 0 0</inkml:trace>
   <inkml:trace contextRef="#ctx0" brushRef="#br0" timeOffset="115608.04">803 4776 4081 0 0,'4'0'404'0'0,"-1"-1"0"0"0,0 1 0 0 0,1 0 0 0 0,-1 0 0 0 0,0 0 0 0 0,1 1 0 0 0,-1-1 0 0 0,0 1 0 0 0,5 1 1 0 0,-2-1 160 0 0,38 7 759 0 0,-23-3-1410 0 0,0-1 0 0 0,0-1 0 0 0,0 0 1 0 0,0-2-1 0 0,1-1 0 0 0,-1-1 0 0 0,26-3 1 0 0,-44 3-473 0 0,0 0 0 0 0,-1 1 0 0 0,1-1 1 0 0,-1 0-1 0 0,0-1 0 0 0,1 1 0 0 0,-1 0 1 0 0,0-1-1 0 0,0 1 0 0 0,0-1 1 0 0,0 0-1 0 0,0 0 0 0 0,3-2 0 0 0,-4 1-758 0 0</inkml:trace>
   <inkml:trace contextRef="#ctx0" brushRef="#br0" timeOffset="116114.58">379 4699 5433 0 0,'-31'13'2618'0'0,"31"-13"-2327"0"0,21-15 205 0 0,-15 12-400 0 0,7-4 1 0 0,1 0-1 0 0,-1 1 0 0 0,27-8 1 0 0,-37 13-118 0 0,-1 0 0 0 0,1 0 1 0 0,0 0-1 0 0,0 1 0 0 0,0 0 1 0 0,0-1-1 0 0,0 1 1 0 0,-1 0-1 0 0,1 0 0 0 0,0 1 1 0 0,0-1-1 0 0,0 1 1 0 0,0-1-1 0 0,0 1 0 0 0,-1 0 1 0 0,1 0-1 0 0,0 0 1 0 0,-1 0-1 0 0,1 1 0 0 0,-1-1 1 0 0,1 1-1 0 0,-1-1 1 0 0,0 1-1 0 0,1 0 0 0 0,-1 0 1 0 0,3 4-1 0 0,-4-4 35 0 0,0-1 0 0 0,-1 0 0 0 0,1 1 0 0 0,-1-1 0 0 0,1 0 0 0 0,-1 1 0 0 0,1-1 0 0 0,-1 1 0 0 0,0-1 0 0 0,0 1 0 0 0,0-1 0 0 0,0 1 0 0 0,0-1 0 0 0,0 0 0 0 0,0 1 0 0 0,-1-1 0 0 0,1 1 0 0 0,0-1 0 0 0,-1 1 0 0 0,1-1-1 0 0,-1 0 1 0 0,0 1 0 0 0,1-1 0 0 0,-1 0 0 0 0,0 0 0 0 0,0 1 0 0 0,0-1 0 0 0,1 0 0 0 0,-1 0 0 0 0,-1 0 0 0 0,1 0 0 0 0,0 0 0 0 0,-2 1 0 0 0,-5 5 14 0 0,-1 0 1 0 0,0-1-1 0 0,-12 7 0 0 0,13-9-78 0 0,-33 17 69 0 0,31-16 36 0 0,1-1 0 0 0,-1 1 1 0 0,0 1-1 0 0,1 0 1 0 0,0 0-1 0 0,1 0 0 0 0,-1 1 1 0 0,-8 10-1 0 0,17-17-44 0 0,0 1-1 0 0,0 0 0 0 0,1-1 1 0 0,-1 1-1 0 0,0 0 1 0 0,0-1-1 0 0,0 1 1 0 0,0 0-1 0 0,0-1 1 0 0,1 1-1 0 0,-1-1 1 0 0,0 1-1 0 0,1 0 0 0 0,-1-1 1 0 0,0 1-1 0 0,1-1 1 0 0,-1 1-1 0 0,1-1 1 0 0,-1 1-1 0 0,1-1 1 0 0,-1 0-1 0 0,1 1 1 0 0,-1-1-1 0 0,1 1 0 0 0,-1-1 1 0 0,1 0-1 0 0,-1 0 1 0 0,1 1-1 0 0,0-1 1 0 0,-1 0-1 0 0,1 0 1 0 0,-1 0-1 0 0,1 1 1 0 0,0-1-1 0 0,0 0 0 0 0,26 9 429 0 0,5-4-105 0 0,-21-3-317 0 0,1 0-1 0 0,-1 0 1 0 0,0 1 0 0 0,19 8 0 0 0,-28-10 5 0 0,0 0-1 0 0,1 1 0 0 0,-1-1 1 0 0,0 1-1 0 0,0-1 0 0 0,0 1 1 0 0,0 0-1 0 0,0 0 0 0 0,0-1 1 0 0,0 2-1 0 0,0-1 0 0 0,-1 0 1 0 0,1 0-1 0 0,-1 0 1 0 0,0 1-1 0 0,0-1 0 0 0,0 1 1 0 0,0-1-1 0 0,0 1 0 0 0,0-1 1 0 0,-1 1-1 0 0,1-1 0 0 0,-1 1 1 0 0,0 0-1 0 0,1 3 0 0 0,-2 5 162 0 0,1-1 0 0 0,-1 0 0 0 0,-1 0-1 0 0,-4 16 1 0 0,-8 5-1523 0 0,12-28 552 0 0,0 0 0 0 0,0 0 0 0 0,0-1 0 0 0,0 1 0 0 0,-1-1 0 0 0,1 0 0 0 0,-5 4 0 0 0,2-5-1940 0 0,4-3 908 0 0</inkml:trace>
   <inkml:trace contextRef="#ctx0" brushRef="#br0" timeOffset="116392.59">753 4354 3113 0 0,'-1'-1'244'0'0,"0"1"0"0"0,0 0 0 0 0,1-1 0 0 0,-1 1 0 0 0,1-1 0 0 0,-1 1 0 0 0,0 0 1 0 0,1-1-1 0 0,-1 0 0 0 0,1 1 0 0 0,-1-1 0 0 0,1 1 0 0 0,-1-1 0 0 0,1 0 0 0 0,-1 1 1 0 0,1-1-1 0 0,0 0 0 0 0,0 1 0 0 0,-1-1 0 0 0,1 0 0 0 0,0 1 0 0 0,0-1 0 0 0,-1 0 0 0 0,1 0 1 0 0,0 1-1 0 0,0-1 0 0 0,0 0 0 0 0,0-1 0 0 0,1 1-1 0 0,0 0 0 0 0,-1 0 0 0 0,1-1 0 0 0,0 1 0 0 0,0 0 0 0 0,0 0 0 0 0,0 0 0 0 0,0 0 0 0 0,0 1 0 0 0,0-1 0 0 0,0 0 0 0 0,0 0 0 0 0,0 1 0 0 0,2-2 0 0 0,4-1 143 0 0,0 0 0 0 0,0 0 0 0 0,1 1 0 0 0,10-3 0 0 0,150-18 53 0 0,-56 17-5753 0 0,-118 6-105 0 0,-4-1 3260 0 0,2 0 907 0 0,0 0-514 0 0</inkml:trace>
   <inkml:trace contextRef="#ctx0" brushRef="#br0" timeOffset="118253.28">711 4080 3185 0 0,'1'-3'275'0'0,"-1"0"1"0"0,1 1 0 0 0,0-1 0 0 0,0 0-1 0 0,0 1 1 0 0,0 0 0 0 0,0-1 0 0 0,1 1-1 0 0,-1 0 1 0 0,1-1 0 0 0,0 1 0 0 0,-1 0-1 0 0,1 0 1 0 0,0 0 0 0 0,0 0 0 0 0,0 1-1 0 0,0-1 1 0 0,1 0 0 0 0,-1 1-1 0 0,5-3 1 0 0,5-2 249 0 0,0 0-1 0 0,23-7 1 0 0,3 1-496 0 0,0 3 0 0 0,64-8 0 0 0,19 10-7946 0 0,-117 6 6766 0 0,-1 0-161 0 0</inkml:trace>
   <inkml:trace contextRef="#ctx0" brushRef="#br0" timeOffset="120240.42">70 3670 1984 0 0,'-5'1'6310'0'0,"5"-1"-6208"0"0,-5 9-1243 0 0,-5 10 1282 0 0,-13 26 577 0 0,19-38-598 0 0,1-1-1 0 0,-1 1 1 0 0,1 0-1 0 0,0 0 0 0 0,0 0 1 0 0,-2 11-1 0 0,5-16-91 0 0,-1-1 0 0 0,1 0 0 0 0,0 1 0 0 0,0-1 0 0 0,0 1 1 0 0,0-1-1 0 0,0 1 0 0 0,0-1 0 0 0,0 0 0 0 0,0 1 0 0 0,1-1 0 0 0,-1 1 0 0 0,0-1 0 0 0,1 0 1 0 0,-1 1-1 0 0,1-1 0 0 0,0 0 0 0 0,-1 1 0 0 0,1-1 0 0 0,0 0 0 0 0,0 0 0 0 0,0 0 0 0 0,0 0 1 0 0,0 0-1 0 0,0 0 0 0 0,0 0 0 0 0,0 0 0 0 0,0 0 0 0 0,1 0 0 0 0,-1-1 0 0 0,0 1 0 0 0,0 0 0 0 0,1-1 1 0 0,-1 1-1 0 0,1-1 0 0 0,-1 1 0 0 0,2-1 0 0 0,7 1 134 0 0,0 0 0 0 0,0 0 1 0 0,1-1-1 0 0,17-3 0 0 0,-21 2-140 0 0,1 1 0 0 0,0-1 0 0 0,-1 1 1 0 0,14 2-1 0 0,-18-1-137 0 0,0-1 0 0 0,0 2 0 0 0,0-1 0 0 0,0 0 1 0 0,0 0-1 0 0,0 1 0 0 0,-1 0 0 0 0,1-1 0 0 0,0 1 1 0 0,-1 0-1 0 0,4 4 0 0 0,-18-12-8041 0 0,7 5 7022 0 0</inkml:trace>
   <inkml:trace contextRef="#ctx0" brushRef="#br0" timeOffset="120452.86">145 3812 1552 0 0,'-4'-37'-14'0'0,"4"35"101"0"0,0 0 0 0 0,0 0-1 0 0,-1 0 1 0 0,1 0 0 0 0,-1-1-1 0 0,0 1 1 0 0,0 0-1 0 0,0 1 1 0 0,0-1 0 0 0,0 0-1 0 0,0 0 1 0 0,0 0 0 0 0,-1 0-1 0 0,-1-1 1 0 0,2 3 7 0 0,1 0-1 0 0,-1 0 1 0 0,1 1-1 0 0,-1-1 1 0 0,1 0-1 0 0,-1 0 1 0 0,1 1 0 0 0,0-1-1 0 0,-1 0 1 0 0,1 1-1 0 0,-1-1 1 0 0,1 1 0 0 0,0-1-1 0 0,-1 0 1 0 0,1 1-1 0 0,0-1 1 0 0,-1 1-1 0 0,1-1 1 0 0,0 1 0 0 0,0-1-1 0 0,-1 1 1 0 0,1-1-1 0 0,0 1 1 0 0,0 0 0 0 0,0-1-1 0 0,0 1 1 0 0,0-1-1 0 0,0 1 1 0 0,0 0-1 0 0,-5 19 345 0 0,1 12 687 0 0,0 52-1 0 0,3-50-1087 0 0,-6 46 0 0 0,4-65-185 0 0,1-8-203 0 0,1 0-1 0 0,0 1 0 0 0,0-1 0 0 0,0 1 0 0 0,1-1 1 0 0,1 13-1 0 0,0-20 242 0 0,-1 0 0 0 0,1 0 0 0 0,-1 0 1 0 0,1 1-1 0 0,-1-1 0 0 0,1 0 0 0 0,-1 0 0 0 0,1 0 0 0 0,-1 0 0 0 0,1 0 1 0 0,0 0-1 0 0,-1 0 0 0 0,1 0 0 0 0,-1 0 0 0 0,1 0 0 0 0,-1-1 1 0 0,1 1-1 0 0,-1 0 0 0 0,1 0 0 0 0,-1 0 0 0 0,1-1 0 0 0,-1 1 0 0 0,1 0 1 0 0,-1 0-1 0 0,0-1 0 0 0,1 1 0 0 0,-1 0 0 0 0,1-1 0 0 0,-1 1 1 0 0,0-1-1 0 0,1 1 0 0 0,-1 0 0 0 0,0-1 0 0 0,1 1 0 0 0,-1-1 0 0 0,17-16-68 0 0,-9 7-86 0 0,0-1-863 0 0</inkml:trace>
-  <inkml:trace contextRef="#ctx0" brushRef="#br0" timeOffset="235609.62">1047 6870 3265 0 0,'0'11'3634'0'0,"7"119"-1560"0"0,14 691 749 0 0,-21-692-2452 0 0,-13 446 1626 0 0,1-125 296 0 0,18-238-1783 0 0,0-25-2578 0 0,-6-187 1935 0 0,0 0 0 0 0,0 0-1 0 0,0 0 1 0 0,0 0 0 0 0,0-1-1 0 0,0 1 1 0 0,0 0 0 0 0,0 0-1 0 0,0 0 1 0 0,0 0 0 0 0,-1-1-1 0 0,1 1 1 0 0,0 0 0 0 0,0 0-1 0 0,0 0 1 0 0,0 0 0 0 0,0 0-1 0 0,0 0 1 0 0,0-1 0 0 0,-1 1-1 0 0,1 0 1 0 0,0 0 0 0 0,0 0-1 0 0,0 0 1 0 0,0 0 0 0 0,-1 0-1 0 0,1 0 1 0 0,0 0 0 0 0,0 0-1 0 0,0 0 1 0 0,0 0 0 0 0,0 0-1 0 0,-1 0 1 0 0,1 0 0 0 0,0 0-1 0 0,0 0 1 0 0,0 0 0 0 0,-1 0-1 0 0,1 0 1 0 0,0 0 0 0 0,0 0-1 0 0,0 0 1 0 0,0 0 0 0 0,0 0-1 0 0,-1 0 1 0 0,1 0 0 0 0,0 0-1 0 0,0 0 1 0 0,0 0 0 0 0,0 1-1 0 0,0-1 1 0 0,-1 0-1 0 0,1 0 1 0 0,0 0 0 0 0,0 0-1 0 0,0 0 1 0 0,0 0 0 0 0,0 1-1 0 0,0-1 1 0 0,0 0 0 0 0,0 0-1 0 0,0 0 1 0 0,-1 0 0 0 0,1 1-1 0 0,0-1 1 0 0,0 0 0 0 0,0 0-1 0 0,0 0 1 0 0,-10-11-3731 0 0,6 4 2245 0 0</inkml:trace>
-  <inkml:trace contextRef="#ctx0" brushRef="#br0" timeOffset="236348.04">489 8917 2897 0 0,'34'7'2858'0'0,"135"14"484"0"0,88-12-720 0 0,-145-6-1945 0 0,1447 58 4727 0 0,-1464-55-5126 0 0,45 4-95 0 0,258-16 0 0 0,-395 6-397 0 0,27-5-411 0 0,-29 5 278 0 0,1 0 0 0 0,-1 0 1 0 0,0 0-1 0 0,0-1 1 0 0,1 1-1 0 0,-1-1 1 0 0,0 1-1 0 0,0 0 0 0 0,0-1 1 0 0,1 0-1 0 0,-1 1 1 0 0,0-1-1 0 0,0 0 1 0 0,0 0-1 0 0,0 1 0 0 0,0-1 1 0 0,0 0-1 0 0,1-1 1 0 0,-6-8-5609 0 0,-8-3 3015 0 0,12 13 2927 0 0,-8-6-1803 0 0</inkml:trace>
-  <inkml:trace contextRef="#ctx0" brushRef="#br0" timeOffset="238896.15">1886 8781 2521 0 0,'1'31'7299'0'0,"-1"94"-6585"0"0,-2-98-625 0 0,0 3-52 0 0,0-1-1 0 0,2 1 1 0 0,7 59-1 0 0,13-103-7796 0 0,15-12 6055 0 0,-24 19 617 0 0</inkml:trace>
-  <inkml:trace contextRef="#ctx0" brushRef="#br0" timeOffset="239262.55">2468 8919 2521 0 0,'-1'-3'465'0'0,"-1"0"0"0"0,2 0 0 0 0,-1 0 1 0 0,0 0-1 0 0,0 0 0 0 0,1 0 1 0 0,0 0-1 0 0,0-1 0 0 0,0 1 1 0 0,0 0-1 0 0,0 0 0 0 0,1-4 1 0 0,0-9 1282 0 0,-1 47-1090 0 0,0 24-559 0 0,10 87 0 0 0,-9-133-997 0 0,0 1-1 0 0,-1-1 0 0 0,0 0 1 0 0,0 1-1 0 0,-1-1 0 0 0,0 1 0 0 0,0-1 1 0 0,-1 0-1 0 0,-1 0 0 0 0,-3 12 1 0 0,-8 3 559 0 0,9-17-523 0 0</inkml:trace>
-  <inkml:trace contextRef="#ctx0" brushRef="#br0" timeOffset="239565.53">1823 9400 2401 0 0,'3'-8'1445'0'0,"-1"1"-896"0"0,0 0-1 0 0,1 0 0 0 0,0 1 1 0 0,4-9-1 0 0,-6 13-521 0 0,0 1-1 0 0,-1 0 1 0 0,1 0-1 0 0,0 0 1 0 0,0 0-1 0 0,-1 1 1 0 0,1-1-1 0 0,0 0 1 0 0,0 0-1 0 0,0 0 1 0 0,0 1-1 0 0,0-1 1 0 0,0 0-1 0 0,0 1 1 0 0,0-1-1 0 0,1 1 1 0 0,-1-1-1 0 0,0 1 1 0 0,0 0-1 0 0,0-1 1 0 0,0 1-1 0 0,1 0 1 0 0,-1 0-1 0 0,0 0 1 0 0,0 0-1 0 0,1 0 1 0 0,-1 0-1 0 0,0 0 1 0 0,0 1-1 0 0,0-1 1 0 0,1 0-1 0 0,1 1 1 0 0,0 3 59 0 0,0-1-1 0 0,0 1 1 0 0,-1 0-1 0 0,1 0 1 0 0,-1 0 0 0 0,0 1-1 0 0,0-1 1 0 0,0 0 0 0 0,0 1-1 0 0,1 8 1 0 0,-2-11-61 0 0,11 45 141 0 0,8 24-96 0 0,-17-65-664 0 0,0 0-1 0 0,0 0 0 0 0,0 0 1 0 0,1 0-1 0 0,4 5 0 0 0,-1-5-2058 0 0,-4-4 608 0 0</inkml:trace>
-  <inkml:trace contextRef="#ctx0" brushRef="#br0" timeOffset="239981.67">2315 9356 3257 0 0,'11'1'4994'0'0,"17"6"-4881"0"0,-21-5 322 0 0,-1 0-394 0 0,1 0-1 0 0,-1 1 1 0 0,0 0 0 0 0,0 0-1 0 0,0 0 1 0 0,0 1-1 0 0,-1 0 1 0 0,0 0-1 0 0,1 0 1 0 0,-1 1 0 0 0,-1 0-1 0 0,9 9 1 0 0,-11-11 21 0 0,1 0 1 0 0,-1 1-1 0 0,0-1 0 0 0,0 1 1 0 0,0-1-1 0 0,0 1 1 0 0,-1 0-1 0 0,0 0 1 0 0,1-1-1 0 0,-1 1 0 0 0,0 0 1 0 0,-1 0-1 0 0,1 0 1 0 0,-1 0-1 0 0,0 0 0 0 0,0 0 1 0 0,0 0-1 0 0,0 0 1 0 0,-1 1-1 0 0,0-2 0 0 0,1 1 1 0 0,-4 8-1 0 0,2-9 8 0 0,1 0 0 0 0,-1-1 1 0 0,0 1-1 0 0,0 0 0 0 0,0-1 0 0 0,0 1 0 0 0,0-1 0 0 0,-1 1 0 0 0,1-1 0 0 0,-1 0 0 0 0,1 0 0 0 0,-1 0 1 0 0,0-1-1 0 0,0 1 0 0 0,-4 1 0 0 0,-5 1 152 0 0,1 0 1 0 0,-24 4-1 0 0,2-1 271 0 0,102-6 1343 0 0,-21 1-1738 0 0,-2-1-406 0 0,-13 0-101 0 0,42-4 1 0 0,-65 2-889 0 0,-1 0 0 0 0,1-1 0 0 0,-1-1 1 0 0,0 1-1 0 0,10-5 0 0 0,-7-4-3165 0 0,-9 7 2948 0 0</inkml:trace>
-  <inkml:trace contextRef="#ctx0" brushRef="#br0" timeOffset="242013.51">1063 7701 1864 0 0,'-19'-3'3750'0'0,"19"4"-3692"0"0,-1-1 1 0 0,1 0 0 0 0,0 0-1 0 0,0 0 1 0 0,0 0 0 0 0,0 1 0 0 0,0-1-1 0 0,0 0 1 0 0,-1 0 0 0 0,1 0-1 0 0,0 1 1 0 0,0-1 0 0 0,0 0 0 0 0,0 0-1 0 0,0 1 1 0 0,0-1 0 0 0,0 0-1 0 0,0 0 1 0 0,0 0 0 0 0,0 1 0 0 0,0-1-1 0 0,0 0 1 0 0,0 0 0 0 0,0 1-1 0 0,0-1 1 0 0,0 0 0 0 0,0 0 0 0 0,0 0-1 0 0,0 1 1 0 0,1-1 0 0 0,-1 0-1 0 0,0 0 1 0 0,0 0 0 0 0,0 1-1 0 0,0-1 1 0 0,0 0 0 0 0,1 0 0 0 0,-1 0-1 0 0,0 0 1 0 0,0 1 0 0 0,2 1 148 0 0,1 1 1 0 0,-1-1 0 0 0,0 0 0 0 0,1 0-1 0 0,0 0 1 0 0,-1 0 0 0 0,1 0 0 0 0,0 0-1 0 0,5 2 1 0 0,11 1-79 0 0,0-1-1 0 0,1-1 0 0 0,-1 0 1 0 0,1-1-1 0 0,0-1 1 0 0,23-2-1 0 0,36 2-632 0 0,-73 0 293 0 0,-3 0-6 0 0,0-1 1 0 0,0 1-1 0 0,0-1 1 0 0,0 0-1 0 0,0 0 1 0 0,0 0-1 0 0,0 0 1 0 0,0 0-1 0 0,0-1 1 0 0,4-1-1 0 0,-16-2-4449 0 0,4 1 2152 0 0</inkml:trace>
-  <inkml:trace contextRef="#ctx0" brushRef="#br0" timeOffset="242525.03">615 7594 6105 0 0,'0'-1'59'0'0,"0"0"0"0"0,1 0 0 0 0,-1 0 0 0 0,0 1 0 0 0,1-1 0 0 0,-1 0 0 0 0,1 1 0 0 0,0-1 0 0 0,-1 0 0 0 0,1 1 0 0 0,-1-1 0 0 0,1 1 0 0 0,0-1 0 0 0,0 1 0 0 0,-1-1-1 0 0,1 1 1 0 0,0-1 0 0 0,0 1 0 0 0,-1 0 0 0 0,1-1 0 0 0,0 1 0 0 0,0 0 0 0 0,0 0 0 0 0,0 0 0 0 0,-1-1 0 0 0,3 1 0 0 0,-1 1-28 0 0,0-1-1 0 0,0 1 1 0 0,0-1 0 0 0,0 1 0 0 0,-1 0 0 0 0,1-1-1 0 0,0 1 1 0 0,0 0 0 0 0,-1 0 0 0 0,1 1-1 0 0,2 1 1 0 0,2 2-69 0 0,0 1 0 0 0,0 0-1 0 0,0 1 1 0 0,6 9 0 0 0,-11-13 47 0 0,1 0 0 0 0,0 0 0 0 0,-1 0 0 0 0,0 0 0 0 0,0 0 0 0 0,0 1 0 0 0,0-1 0 0 0,0 0 0 0 0,-1 1 0 0 0,1-1 0 0 0,-1 1 0 0 0,0-1 0 0 0,0 0 0 0 0,0 1 0 0 0,-1-1 0 0 0,1 1 0 0 0,-1-1 0 0 0,0 0 1 0 0,0 1-1 0 0,0-1 0 0 0,0 0 0 0 0,-1 0 0 0 0,1 0 0 0 0,-1 0 0 0 0,-2 4 0 0 0,-1 1 86 0 0,-1 0 0 0 0,0-1 0 0 0,-1 1 0 0 0,1-1 0 0 0,-1-1 0 0 0,-1 1 0 0 0,-12 8 0 0 0,23-13-98 0 0,13 0 194 0 0,32-1 349 0 0,-14 0-448 0 0,-23 0-73 0 0,0 0 0 0 0,0 0 0 0 0,0 1 0 0 0,-1 0 0 0 0,1 1 0 0 0,0 0 0 0 0,-1 0 0 0 0,0 2 1 0 0,0-1-1 0 0,0 1 0 0 0,0 0 0 0 0,-1 1 0 0 0,13 10 0 0 0,-21-15 19 0 0,0 1 0 0 0,0-1 0 0 0,-1 1 1 0 0,1-1-1 0 0,0 1 0 0 0,0 0 0 0 0,-1-1 0 0 0,1 1 1 0 0,-1 0-1 0 0,0-1 0 0 0,1 1 0 0 0,-1 0 1 0 0,0 0-1 0 0,0-1 0 0 0,0 1 0 0 0,0 0 0 0 0,0 0 1 0 0,0-1-1 0 0,-1 1 0 0 0,1 0 0 0 0,-1 0 0 0 0,1-1 1 0 0,-1 1-1 0 0,1-1 0 0 0,-1 1 0 0 0,0 0 0 0 0,0-1 1 0 0,0 1-1 0 0,0-1 0 0 0,0 0 0 0 0,0 1 1 0 0,0-1-1 0 0,-2 2 0 0 0,-5 6 72 0 0,0-1 0 0 0,-1 1 0 0 0,-12 9 0 0 0,4-5-206 0 0,0-1 0 0 0,-28 15 0 0 0,38-23-529 0 0,0 0-1 0 0,0-1 1 0 0,-1 0 0 0 0,0-1 0 0 0,1 0 0 0 0,-1 0-1 0 0,0 0 1 0 0,0-1 0 0 0,-14 0 0 0 0,11-3-1201 0 0,1-1-824 0 0</inkml:trace>
-  <inkml:trace contextRef="#ctx0" brushRef="#br0" timeOffset="243932.56">997 6661 5337 0 0,'3'-2'232'0'0,"0"0"0"0"0,0 0 0 0 0,0 1 0 0 0,0-1 0 0 0,0 1 0 0 0,0 0 0 0 0,1-1 0 0 0,-1 1 0 0 0,1 1 0 0 0,-1-1 0 0 0,0 0 0 0 0,1 1 0 0 0,-1 0 0 0 0,1 0 0 0 0,4 0 0 0 0,58 8-669 0 0,-59-7 512 0 0,8 0-164 0 0,1 0 0 0 0,-1-1 0 0 0,0-1 0 0 0,0 0 0 0 0,0-2 0 0 0,1 1 0 0 0,19-8 0 0 0,-19 6-641 0 0,-1 0-1 0 0,1 1 1 0 0,0 1-1 0 0,0 0 1 0 0,0 1-1 0 0,23 2 1 0 0,-36 0 15 0 0,-1 1-952 0 0</inkml:trace>
-  <inkml:trace contextRef="#ctx0" brushRef="#br0" timeOffset="244514.48">512 6444 3985 0 0,'-1'-1'157'0'0,"-14"-3"2184"0"0,4 18-2191 0 0,11-13-154 0 0,-7 11 42 0 0,1 2 0 0 0,1-1 0 0 0,0 1 0 0 0,1-1 0 0 0,1 1 0 0 0,0 1 0 0 0,0-1 0 0 0,2 0 0 0 0,0 1 0 0 0,0-1 0 0 0,4 28 1 0 0,-3-34-9 0 0,1-1 1 0 0,0 1 0 0 0,1-1-1 0 0,0 1 1 0 0,0-1 0 0 0,0 0-1 0 0,1 1 1 0 0,0-1 0 0 0,1-1-1 0 0,-1 1 1 0 0,1 0 0 0 0,0-1-1 0 0,1 0 1 0 0,0 0 0 0 0,0 0-1 0 0,0-1 1 0 0,1 1 0 0 0,-1-1-1 0 0,1-1 1 0 0,1 1 0 0 0,-1-1-1 0 0,1 0 1 0 0,-1 0 0 0 0,9 2-1 0 0,-13-5 94 0 0,0 0-1 0 0,0 0 1 0 0,0-1-1 0 0,1 1 1 0 0,-1-1 0 0 0,0 0-1 0 0,0 0 1 0 0,0 0-1 0 0,1 0 1 0 0,-1 0-1 0 0,0 0 1 0 0,0 0-1 0 0,1-1 1 0 0,-1 1-1 0 0,0-1 1 0 0,0 0-1 0 0,0 0 1 0 0,0 1-1 0 0,0-1 1 0 0,3-2-1 0 0,-2 0-37 0 0,0 1-1 0 0,-1 0 0 0 0,1-1 1 0 0,-1 0-1 0 0,0 0 0 0 0,1 1 0 0 0,-1-1 1 0 0,0-1-1 0 0,-1 1 0 0 0,1 0 0 0 0,2-7 1 0 0,-2 5-77 0 0,-1 1 1 0 0,1-1 0 0 0,-1 0 0 0 0,0 0-1 0 0,0 0 1 0 0,-1 0 0 0 0,1 0 0 0 0,-1 0-1 0 0,0 0 1 0 0,-1 0 0 0 0,1 0-1 0 0,-1 0 1 0 0,0 0 0 0 0,0 0 0 0 0,-1 0-1 0 0,1 0 1 0 0,-1 0 0 0 0,-4-6-1 0 0,6 10-32 0 0,0 1 0 0 0,0 0 0 0 0,-1 0 0 0 0,1 0 0 0 0,0 0 0 0 0,0-1 0 0 0,0 1 0 0 0,0 0 0 0 0,-1 0 0 0 0,1 0 0 0 0,0 0 0 0 0,0 0 0 0 0,0 0 0 0 0,-1 0 0 0 0,1 0 0 0 0,0-1 1 0 0,0 1-1 0 0,0 0 0 0 0,-1 0 0 0 0,1 0 0 0 0,0 0 0 0 0,0 0 0 0 0,-1 0 0 0 0,1 0 0 0 0,0 0 0 0 0,0 0 0 0 0,0 0 0 0 0,-1 1 0 0 0,1-1 0 0 0,0 0 0 0 0,0 0 0 0 0,0 0 0 0 0,-1 0 0 0 0,1 0 0 0 0,0 0 0 0 0,0 0 0 0 0,0 0 0 0 0,-1 1 0 0 0,1-1 0 0 0,0 0 0 0 0,0 0 0 0 0,0 0 0 0 0,-9 13-489 0 0,-2 13-551 0 0,10-22 506 0 0,1 0 0 0 0,-1 0 1 0 0,1 0-1 0 0,0 0 0 0 0,0 0 0 0 0,0-1 0 0 0,1 1 0 0 0,-1 0 0 0 0,3 7 0 0 0,2 2-2181 0 0</inkml:trace>
-  <inkml:trace contextRef="#ctx0" brushRef="#br0" timeOffset="244959.75">1025 6777 2809 0 0,'0'-1'-4'0'0,"1"1"1"0"0,-1-1 0 0 0,0 1 0 0 0,0-1 0 0 0,0 1-1 0 0,1 0 1 0 0,-1-1 0 0 0,0 1 0 0 0,0 0 0 0 0,1-1 0 0 0,-1 1-1 0 0,0 0 1 0 0,1-1 0 0 0,-1 1 0 0 0,1 0 0 0 0,-1-1-1 0 0,0 1 1 0 0,1 0 0 0 0,-1 0 0 0 0,1 0 0 0 0,-1-1 0 0 0,0 1-1 0 0,1 0 1 0 0,-1 0 0 0 0,1 0 0 0 0,-1 0 0 0 0,1 0-1 0 0,-1 0 1 0 0,1 0 0 0 0,-1 0 0 0 0,1 0 0 0 0,13 10-51 0 0,4 20 48 0 0,-9 1-50 0 0,-1 1-1 0 0,7 61 1 0 0,-3-18-548 0 0,-6-43-846 0 0</inkml:trace>
-  <inkml:trace contextRef="#ctx0" brushRef="#br0" timeOffset="303315.19">1996 6941 1632 0 0,'-5'21'4225'0'0,"-4"21"-4063"0"0,4 13 526 0 0,3-1-1 0 0,3 1 1 0 0,13 97 0 0 0,-3-43 172 0 0,-6-19-368 0 0,-3-34-536 0 0,3-1 1 0 0,2 1-1 0 0,17 67 0 0 0,-11-89-775 0 0,-4-13-2708 0 0,-10-35-329 0 0,-1-4 3411 0 0,0 4-607 0 0</inkml:trace>
-  <inkml:trace contextRef="#ctx0" brushRef="#br0" timeOffset="303819.12">1894 7126 2345 0 0,'0'-3'726'0'0,"1"1"1"0"0,-1 0 0 0 0,0 0-1 0 0,1-1 1 0 0,-1 1 0 0 0,1 0-1 0 0,0 0 1 0 0,0 0 0 0 0,0 0 0 0 0,2-4-1 0 0,19-19 2227 0 0,37-17-3085 0 0,-36 28 1241 0 0,326-206 424 0 0,-160 105-1140 0 0,-171 106-5371 0 0,-14 8 4401 0 0,0 0 0 0 0,0-1 0 0 0,-1 1-1 0 0,1-1 1 0 0,-1 0 0 0 0,1 0 0 0 0,-1 0-1 0 0,1-1 1 0 0,-1 1 0 0 0,0-1 0 0 0,0 0-1 0 0,-1 0 1 0 0,1 0 0 0 0,0 0-1 0 0,-1 0 1 0 0,2-4 0 0 0,-3 4-586 0 0</inkml:trace>
-  <inkml:trace contextRef="#ctx0" brushRef="#br0" timeOffset="304102.42">2675 6581 1936 0 0,'0'0'459'0'0,"-3"9"3294"0"0,-6 28-3464 0 0,28 199 2886 0 0,-2-42-892 0 0,-18 182-1046 0 0,-2-146-1214 0 0,5-202-252 0 0,-1-22-229 0 0,0-1-1 0 0,0 0 0 0 0,-1 1 1 0 0,0-1-1 0 0,0 1 0 0 0,-1-1 0 0 0,-1 9 1 0 0,2-14 315 0 0,0 0 0 0 0,0 1 0 0 0,0-1 0 0 0,-1 0 0 0 0,1 1 0 0 0,0-1 0 0 0,0 0 0 0 0,0 0 0 0 0,-1 1 0 0 0,1-1 0 0 0,0 0 0 0 0,0 0 0 0 0,-1 1 0 0 0,1-1 0 0 0,0 0 0 0 0,-1 0 0 0 0,1 0 0 0 0,0 1 0 0 0,0-1 0 0 0,-1 0 0 0 0,1 0 0 0 0,0 0 0 0 0,-1 0 0 0 0,1 0 0 0 0,0 0 0 0 0,-1 0 0 0 0,1 0 0 0 0,-1 0 0 0 0,1 0 0 0 0,0 0 0 0 0,-1 0 0 0 0,1 0 0 0 0,0 0 0 0 0,-1 0 0 0 0,1 0 0 0 0,0 0 0 0 0,-1 0 0 0 0,1-1 0 0 0,0 1 0 0 0,-1 0 0 0 0,1 0 0 0 0,0 0 0 0 0,0-1 0 0 0,-1 1 1 0 0,1 0-1 0 0,0 0 0 0 0,-1-1 0 0 0,-15-13-1006 0 0,14 12 1000 0 0,-5-4-819 0 0</inkml:trace>
-  <inkml:trace contextRef="#ctx0" brushRef="#br0" timeOffset="304463.57">2020 7735 3137 0 0,'0'-1'233'0'0,"0"0"1"0"0,1 0-1 0 0,-1 0 1 0 0,1 0-1 0 0,-1 1 1 0 0,1-1-1 0 0,0 0 1 0 0,-1 1-1 0 0,1-1 1 0 0,0 0-1 0 0,-1 1 1 0 0,1-1-1 0 0,0 1 1 0 0,0-1-1 0 0,0 1 1 0 0,-1-1-1 0 0,1 1 1 0 0,0-1-1 0 0,0 1 1 0 0,0 0-1 0 0,0 0 1 0 0,0-1-1 0 0,0 1 1 0 0,1 0-1 0 0,28-5 1430 0 0,-28 5-1339 0 0,32-3 1505 0 0,62 2 0 0 0,96 22-898 0 0,-23-1-842 0 0,-17-19 153 0 0,-69-3-362 0 0,-88 3-2970 0 0,-10-3-6208 0 0,1-4 7368 0 0,7 2 631 0 0</inkml:trace>
-  <inkml:trace contextRef="#ctx0" brushRef="#br0" timeOffset="305630.7">1991 7052 1416 0 0,'202'6'4787'0'0,"-65"2"-2764"0"0,89 9-1494 0 0,-209-16-273 0 0,0 0 0 0 0,-1-2 0 0 0,27-3-1 0 0,18 0 139 0 0,-61 4-425 0 0,0 0 1 0 0,0 0 0 0 0,1 0 0 0 0,-1 0-1 0 0,0 0 1 0 0,0 0 0 0 0,0 0 0 0 0,1 0-1 0 0,-1 0 1 0 0,0 0 0 0 0,0 0 0 0 0,1 0-1 0 0,-1 0 1 0 0,0 0 0 0 0,0 0 0 0 0,0 0-1 0 0,1 0 1 0 0,-1 0 0 0 0,0 0 0 0 0,0 0-1 0 0,0 0 1 0 0,1 0 0 0 0,-1 0 0 0 0,0 1-1 0 0,0-1 1 0 0,0 0 0 0 0,0 0 0 0 0,1 0-1 0 0,-1 0 1 0 0,0 0 0 0 0,0 1 0 0 0,0-1-1 0 0,0 0 1 0 0,0 0 0 0 0,0 0 0 0 0,0 1 0 0 0,1-1-1 0 0,-1 0 1 0 0,0 0 0 0 0,0 0 0 0 0,0 1-1 0 0,0-1 1 0 0,0 0 0 0 0,0 0 0 0 0,0 0-1 0 0,0 1 1 0 0,0-1 0 0 0,0 0 0 0 0,0 1-144 0 0,0-1 0 0 0,0 0 0 0 0,0 0 0 0 0,0 0 0 0 0,0 1 0 0 0,0-1 0 0 0,0 0 0 0 0,0 0 0 0 0,-1 1 0 0 0,1-1 0 0 0,0 0 1 0 0,0 0-1 0 0,0 0 0 0 0,0 1 0 0 0,0-1 0 0 0,0 0 0 0 0,0 0 0 0 0,-1 0 0 0 0,1 0 0 0 0,0 1 0 0 0,0-1 0 0 0,0 0 0 0 0,-1 0 0 0 0,1 0 1 0 0,0 0-1 0 0,0 0 0 0 0,0 1 0 0 0,-1-1 0 0 0,1 0 0 0 0,0 0 0 0 0,0 0 0 0 0,0 0 0 0 0,-1 0 0 0 0,1 0 0 0 0,0 0 0 0 0,0 0 0 0 0,-1 0 1 0 0,1 0-1 0 0,0 0 0 0 0,0 0 0 0 0,-1 0 0 0 0,1 0 0 0 0,0-1-845 0 0</inkml:trace>
-  <inkml:trace contextRef="#ctx0" brushRef="#br0" timeOffset="306331.22">2250 6859 1520 0 0,'0'0'796'0'0,"1"2"1989"0"0,2 7-2700 0 0,-9 117 686 0 0,2-73-379 0 0,2 62-1 0 0,0 349-248 0 0,-2-359 26 0 0,3-95-122 0 0,1 79 102 0 0,1-81-152 0 0,-1 1 1 0 0,2 0-1 0 0,-1-1 1 0 0,1 1 0 0 0,0-1-1 0 0,1 0 1 0 0,6 15-1 0 0,2-13-9 0 0,-4-16-1835 0 0,-6 4 1462 0 0,0 0 1 0 0,0 0-1 0 0,0-1 0 0 0,-1 1 1 0 0,1 0-1 0 0,-1-1 1 0 0,1 1-1 0 0,-1-1 1 0 0,0-3-1 0 0,-1-3-954 0 0</inkml:trace>
-  <inkml:trace contextRef="#ctx0" brushRef="#br0" timeOffset="306898.79">2235 6944 1328 0 0,'1'-1'201'0'0,"-1"0"1"0"0,1-1-1 0 0,-1 1 0 0 0,1 0 0 0 0,-1 0 0 0 0,1 0 0 0 0,-1 1 0 0 0,1-1 0 0 0,0 0 0 0 0,0 0 1 0 0,0 0-1 0 0,-1 0 0 0 0,1 1 0 0 0,0-1 0 0 0,0 0 0 0 0,0 1 0 0 0,0-1 0 0 0,0 1 0 0 0,0-1 1 0 0,0 1-1 0 0,0-1 0 0 0,0 1 0 0 0,0 0 0 0 0,1 0 0 0 0,-1-1 0 0 0,0 1 0 0 0,0 0 1 0 0,0 0-1 0 0,0 0 0 0 0,0 0 0 0 0,2 0 0 0 0,50 1 1722 0 0,-36 0-1468 0 0,267-3 3389 0 0,-276 2-3786 0 0,-3 0-53 0 0,1 0 0 0 0,-1 0 0 0 0,1 0 1 0 0,-1 1-1 0 0,10 2 0 0 0,-19-6-4115 0 0,5 3 3982 0 0,-1 0 0 0 0,0 0 0 0 0,0 0-128 0 0,0 0 128 0 0,0 0 0 0 0,0 0 0 0 0,0 0 0 0 0,0 0 0 0 0,0-1 0 0 0,0 1 0 0 0,0 0 0 0 0,0 0 0 0 0,0 0 0 0 0,0 0 0 0 0,0 0 0 0 0,0 0 0 0 0,0 0 0 0 0,0 0 0 0 0,0-1 0 0 0,0 1 0 0 0,0 0 0 0 0,0 0 0 0 0,0 0 0 0 0,0 0 0 0 0,0 0 0 0 0,0 0 0 0 0,0 0 0 0 0,0 0 0 0 0,0-1 0 0 0,0 1 0 0 0,0 0 0 0 0,0 0 0 0 0,0 0 0 0 0,0 0 0 0 0,0 0 0 0 0,0 0 0 0 0,0 0 0 0 0,0 0-128 0 0,0 0 128 0 0,-1 0 0 0 0,1 0 0 0 0,0-1 0 0 0,0 1 0 0 0,0 0 0 0 0,0 0 0 0 0,0 0 0 0 0,0 0 0 0 0,0 0 0 0 0,0 0 0 0 0,0 0 0 0 0,-1 0-1 0 0,1 0 1 0 0,0 0 0 0 0,0 0 0 0 0,0 0 0 0 0,0 0 0 0 0,0 0 0 0 0,0 0 0 0 0,0 0 0 0 0,0 0 0 0 0,-1 0 0 0 0,1 0 0 0 0,0 0 0 0 0,0 0 0 0 0,1 0-1060 0 0</inkml:trace>
-  <inkml:trace contextRef="#ctx0" brushRef="#br0" timeOffset="307532.99">2475 6734 1936 0 0,'-1'0'115'0'0,"1"0"-1"0"0,-1 1 1 0 0,0-1 0 0 0,1 1-1 0 0,-1-1 1 0 0,0 1-1 0 0,1-1 1 0 0,-1 1-1 0 0,1-1 1 0 0,-1 1-1 0 0,1 0 1 0 0,-1-1-1 0 0,1 1 1 0 0,-1 0 0 0 0,1-1-1 0 0,0 1 1 0 0,-1 0-1 0 0,1 0 1 0 0,0-1-1 0 0,0 1 1 0 0,0 0-1 0 0,-1 0 1 0 0,1 0-1 0 0,0-1 1 0 0,0 3-1 0 0,-3 27-164 0 0,3-24 343 0 0,-12 220 1645 0 0,5-131-1835 0 0,4 0 0 0 0,16 172 0 0 0,17-99-218 0 0,-17-105 141 0 0,-13-62-54 0 0,0-1 1 0 0,0 1-1 0 0,0-1 1 0 0,0 1-1 0 0,0-1 1 0 0,0 1-1 0 0,0-1 1 0 0,0 1-1 0 0,0-1 1 0 0,0 1-1 0 0,0-1 1 0 0,0 1-1 0 0,0-1 0 0 0,1 1 1 0 0,-1-1-1 0 0,0 1 1 0 0,0-1-1 0 0,1 1 1 0 0,-1-1-1 0 0,0 0 1 0 0,0 1-1 0 0,1-1 1 0 0,-1 1-1 0 0,0-1 1 0 0,1 0-1 0 0,-1 1 1 0 0,1-1-1 0 0,-1 0 0 0 0,0 1 1 0 0,1-1-1 0 0,-1 0 1 0 0,1 0-1 0 0,-1 0 1 0 0,1 1-1 0 0,0-1 1 0 0,-1-1-245 0 0,1 0 1 0 0,-1 0-1 0 0,1 0 1 0 0,-1 0 0 0 0,0 1-1 0 0,0-1 1 0 0,1 0-1 0 0,-1 0 1 0 0,0 0 0 0 0,0 0-1 0 0,0 0 1 0 0,0 0-1 0 0,0 0 1 0 0,0 0 0 0 0,0 0-1 0 0,0 0 1 0 0,-1 0-1 0 0,1-1 1 0 0,-1-1-768 0 0</inkml:trace>
-  <inkml:trace contextRef="#ctx0" brushRef="#br0" timeOffset="308148.15">2450 6776 1424 0 0,'-14'5'1466'0'0,"26"-13"1168"0"0,-10 6-2465 0 0,-1 1 0 0 0,1-1 0 0 0,0 1 1 0 0,-1 0-1 0 0,1 0 0 0 0,0 0 0 0 0,0 0 0 0 0,0 0 0 0 0,0 0 1 0 0,0 0-1 0 0,0 0 0 0 0,0 1 0 0 0,0-1 0 0 0,0 1 0 0 0,0 0 1 0 0,1-1-1 0 0,-1 1 0 0 0,3 1 0 0 0,2 0-118 0 0,0 0 0 0 0,0 0 0 0 0,0 1 1 0 0,9 4-1 0 0,-12-4-66 0 0,0 0 1 0 0,1-1-1 0 0,-1 1 1 0 0,0-1 0 0 0,1 0-1 0 0,-1 0 1 0 0,1 0-1 0 0,-1-1 1 0 0,1 0 0 0 0,-1 1-1 0 0,1-2 1 0 0,-1 1-1 0 0,1 0 1 0 0,-1-1 0 0 0,7-2-1 0 0,10-3-1397 0 0,1 4-4161 0 0,-18 2 4067 0 0</inkml:trace>
+  <inkml:trace contextRef="#ctx0" brushRef="#br0" timeOffset="-193887.11">1047 6870 3265 0 0,'0'11'3634'0'0,"7"119"-1560"0"0,14 691 749 0 0,-21-692-2452 0 0,-13 446 1626 0 0,1-125 296 0 0,18-238-1783 0 0,0-25-2578 0 0,-6-187 1935 0 0,0 0 0 0 0,0 0-1 0 0,0 0 1 0 0,0 0 0 0 0,0-1-1 0 0,0 1 1 0 0,0 0 0 0 0,0 0-1 0 0,0 0 1 0 0,0 0 0 0 0,-1-1-1 0 0,1 1 1 0 0,0 0 0 0 0,0 0-1 0 0,0 0 1 0 0,0 0 0 0 0,0 0-1 0 0,0 0 1 0 0,0-1 0 0 0,-1 1-1 0 0,1 0 1 0 0,0 0 0 0 0,0 0-1 0 0,0 0 1 0 0,0 0 0 0 0,-1 0-1 0 0,1 0 1 0 0,0 0 0 0 0,0 0-1 0 0,0 0 1 0 0,0 0 0 0 0,0 0-1 0 0,-1 0 1 0 0,1 0 0 0 0,0 0-1 0 0,0 0 1 0 0,0 0 0 0 0,-1 0-1 0 0,1 0 1 0 0,0 0 0 0 0,0 0-1 0 0,0 0 1 0 0,0 0 0 0 0,0 0-1 0 0,-1 0 1 0 0,1 0 0 0 0,0 0-1 0 0,0 0 1 0 0,0 0 0 0 0,0 1-1 0 0,0-1 1 0 0,-1 0-1 0 0,1 0 1 0 0,0 0 0 0 0,0 0-1 0 0,0 0 1 0 0,0 0 0 0 0,0 1-1 0 0,0-1 1 0 0,0 0 0 0 0,0 0-1 0 0,0 0 1 0 0,-1 0 0 0 0,1 1-1 0 0,0-1 1 0 0,0 0 0 0 0,0 0-1 0 0,0 0 1 0 0,-10-11-3731 0 0,6 4 2245 0 0</inkml:trace>
+  <inkml:trace contextRef="#ctx0" brushRef="#br0" timeOffset="-193148.69">489 8917 2897 0 0,'34'7'2858'0'0,"135"14"484"0"0,88-12-720 0 0,-145-6-1945 0 0,1447 58 4727 0 0,-1464-55-5126 0 0,45 4-95 0 0,258-16 0 0 0,-395 6-397 0 0,27-5-411 0 0,-29 5 278 0 0,1 0 0 0 0,-1 0 1 0 0,0 0-1 0 0,0-1 1 0 0,1 1-1 0 0,-1-1 1 0 0,0 1-1 0 0,0 0 0 0 0,0-1 1 0 0,1 0-1 0 0,-1 1 1 0 0,0-1-1 0 0,0 0 1 0 0,0 0-1 0 0,0 1 0 0 0,0-1 1 0 0,0 0-1 0 0,1-1 1 0 0,-6-8-5609 0 0,-8-3 3015 0 0,12 13 2927 0 0,-8-6-1803 0 0</inkml:trace>
+  <inkml:trace contextRef="#ctx0" brushRef="#br0" timeOffset="-190600.58">1886 8781 2521 0 0,'1'31'7299'0'0,"-1"94"-6585"0"0,-2-98-625 0 0,0 3-52 0 0,0-1-1 0 0,2 1 1 0 0,7 59-1 0 0,13-103-7796 0 0,15-12 6055 0 0,-24 19 617 0 0</inkml:trace>
+  <inkml:trace contextRef="#ctx0" brushRef="#br0" timeOffset="-190234.18">2468 8919 2521 0 0,'-1'-3'465'0'0,"-1"0"0"0"0,2 0 0 0 0,-1 0 1 0 0,0 0-1 0 0,0 0 0 0 0,1 0 1 0 0,0 0-1 0 0,0-1 0 0 0,0 1 1 0 0,0 0-1 0 0,0 0 0 0 0,1-4 1 0 0,0-9 1282 0 0,-1 47-1090 0 0,0 24-559 0 0,10 87 0 0 0,-9-133-997 0 0,0 1-1 0 0,-1-1 0 0 0,0 0 1 0 0,0 1-1 0 0,-1-1 0 0 0,0 1 0 0 0,0-1 1 0 0,-1 0-1 0 0,-1 0 0 0 0,-3 12 1 0 0,-8 3 559 0 0,9-17-523 0 0</inkml:trace>
+  <inkml:trace contextRef="#ctx0" brushRef="#br0" timeOffset="-189931.2">1823 9400 2401 0 0,'3'-8'1445'0'0,"-1"1"-896"0"0,0 0-1 0 0,1 0 0 0 0,0 1 1 0 0,4-9-1 0 0,-6 13-521 0 0,0 1-1 0 0,-1 0 1 0 0,1 0-1 0 0,0 0 1 0 0,0 0-1 0 0,-1 1 1 0 0,1-1-1 0 0,0 0 1 0 0,0 0-1 0 0,0 0 1 0 0,0 1-1 0 0,0-1 1 0 0,0 0-1 0 0,0 1 1 0 0,0-1-1 0 0,1 1 1 0 0,-1-1-1 0 0,0 1 1 0 0,0 0-1 0 0,0-1 1 0 0,0 1-1 0 0,1 0 1 0 0,-1 0-1 0 0,0 0 1 0 0,0 0-1 0 0,1 0 1 0 0,-1 0-1 0 0,0 0 1 0 0,0 1-1 0 0,0-1 1 0 0,1 0-1 0 0,1 1 1 0 0,0 3 59 0 0,0-1-1 0 0,0 1 1 0 0,-1 0-1 0 0,1 0 1 0 0,-1 0 0 0 0,0 1-1 0 0,0-1 1 0 0,0 0 0 0 0,0 1-1 0 0,1 8 1 0 0,-2-11-61 0 0,11 45 141 0 0,8 24-96 0 0,-17-65-664 0 0,0 0-1 0 0,0 0 0 0 0,0 0 1 0 0,1 0-1 0 0,4 5 0 0 0,-1-5-2058 0 0,-4-4 608 0 0</inkml:trace>
+  <inkml:trace contextRef="#ctx0" brushRef="#br0" timeOffset="-189515.06">2315 9356 3257 0 0,'11'1'4994'0'0,"17"6"-4881"0"0,-21-5 322 0 0,-1 0-394 0 0,1 0-1 0 0,-1 1 1 0 0,0 0 0 0 0,0 0-1 0 0,0 0 1 0 0,0 1-1 0 0,-1 0 1 0 0,0 0-1 0 0,1 0 1 0 0,-1 1 0 0 0,-1 0-1 0 0,9 9 1 0 0,-11-11 21 0 0,1 0 1 0 0,-1 1-1 0 0,0-1 0 0 0,0 1 1 0 0,0-1-1 0 0,0 1 1 0 0,-1 0-1 0 0,0 0 1 0 0,1-1-1 0 0,-1 1 0 0 0,0 0 1 0 0,-1 0-1 0 0,1 0 1 0 0,-1 0-1 0 0,0 0 0 0 0,0 0 1 0 0,0 0-1 0 0,0 0 1 0 0,-1 1-1 0 0,0-2 0 0 0,1 1 1 0 0,-4 8-1 0 0,2-9 8 0 0,1 0 0 0 0,-1-1 1 0 0,0 1-1 0 0,0 0 0 0 0,0-1 0 0 0,0 1 0 0 0,0-1 0 0 0,-1 1 0 0 0,1-1 0 0 0,-1 0 0 0 0,1 0 0 0 0,-1 0 1 0 0,0-1-1 0 0,0 1 0 0 0,-4 1 0 0 0,-5 1 152 0 0,1 0 1 0 0,-24 4-1 0 0,2-1 271 0 0,102-6 1343 0 0,-21 1-1738 0 0,-2-1-406 0 0,-13 0-101 0 0,42-4 1 0 0,-65 2-889 0 0,-1 0 0 0 0,1-1 0 0 0,-1-1 1 0 0,0 1-1 0 0,10-5 0 0 0,-7-4-3165 0 0,-9 7 2948 0 0</inkml:trace>
+  <inkml:trace contextRef="#ctx0" brushRef="#br0" timeOffset="-187483.22">1063 7701 1864 0 0,'-19'-3'3750'0'0,"19"4"-3692"0"0,-1-1 1 0 0,1 0 0 0 0,0 0-1 0 0,0 0 1 0 0,0 0 0 0 0,0 1 0 0 0,0-1-1 0 0,0 0 1 0 0,-1 0 0 0 0,1 0-1 0 0,0 1 1 0 0,0-1 0 0 0,0 0 0 0 0,0 0-1 0 0,0 1 1 0 0,0-1 0 0 0,0 0-1 0 0,0 0 1 0 0,0 0 0 0 0,0 1 0 0 0,0-1-1 0 0,0 0 1 0 0,0 0 0 0 0,0 1-1 0 0,0-1 1 0 0,0 0 0 0 0,0 0 0 0 0,0 0-1 0 0,0 1 1 0 0,1-1 0 0 0,-1 0-1 0 0,0 0 1 0 0,0 0 0 0 0,0 1-1 0 0,0-1 1 0 0,0 0 0 0 0,1 0 0 0 0,-1 0-1 0 0,0 0 1 0 0,0 1 0 0 0,2 1 148 0 0,1 1 1 0 0,-1-1 0 0 0,0 0 0 0 0,1 0-1 0 0,0 0 1 0 0,-1 0 0 0 0,1 0 0 0 0,0 0-1 0 0,5 2 1 0 0,11 1-79 0 0,0-1-1 0 0,1-1 0 0 0,-1 0 1 0 0,1-1-1 0 0,0-1 1 0 0,23-2-1 0 0,36 2-632 0 0,-73 0 293 0 0,-3 0-6 0 0,0-1 1 0 0,0 1-1 0 0,0-1 1 0 0,0 0-1 0 0,0 0 1 0 0,0 0-1 0 0,0 0 1 0 0,0 0-1 0 0,0-1 1 0 0,4-1-1 0 0,-16-2-4449 0 0,4 1 2152 0 0</inkml:trace>
+  <inkml:trace contextRef="#ctx0" brushRef="#br0" timeOffset="-186971.7">615 7594 6105 0 0,'0'-1'59'0'0,"0"0"0"0"0,1 0 0 0 0,-1 0 0 0 0,0 1 0 0 0,1-1 0 0 0,-1 0 0 0 0,1 1 0 0 0,0-1 0 0 0,-1 0 0 0 0,1 1 0 0 0,-1-1 0 0 0,1 1 0 0 0,0-1 0 0 0,0 1 0 0 0,-1-1-1 0 0,1 1 1 0 0,0-1 0 0 0,0 1 0 0 0,-1 0 0 0 0,1-1 0 0 0,0 1 0 0 0,0 0 0 0 0,0 0 0 0 0,0 0 0 0 0,-1-1 0 0 0,3 1 0 0 0,-1 1-28 0 0,0-1-1 0 0,0 1 1 0 0,0-1 0 0 0,0 1 0 0 0,-1 0 0 0 0,1-1-1 0 0,0 1 1 0 0,0 0 0 0 0,-1 0 0 0 0,1 1-1 0 0,2 1 1 0 0,2 2-69 0 0,0 1 0 0 0,0 0-1 0 0,0 1 1 0 0,6 9 0 0 0,-11-13 47 0 0,1 0 0 0 0,0 0 0 0 0,-1 0 0 0 0,0 0 0 0 0,0 0 0 0 0,0 1 0 0 0,0-1 0 0 0,0 0 0 0 0,-1 1 0 0 0,1-1 0 0 0,-1 1 0 0 0,0-1 0 0 0,0 0 0 0 0,0 1 0 0 0,-1-1 0 0 0,1 1 0 0 0,-1-1 0 0 0,0 0 1 0 0,0 1-1 0 0,0-1 0 0 0,0 0 0 0 0,-1 0 0 0 0,1 0 0 0 0,-1 0 0 0 0,-2 4 0 0 0,-1 1 86 0 0,-1 0 0 0 0,0-1 0 0 0,-1 1 0 0 0,1-1 0 0 0,-1-1 0 0 0,-1 1 0 0 0,-12 8 0 0 0,23-13-98 0 0,13 0 194 0 0,32-1 349 0 0,-14 0-448 0 0,-23 0-73 0 0,0 0 0 0 0,0 0 0 0 0,0 1 0 0 0,-1 0 0 0 0,1 1 0 0 0,0 0 0 0 0,-1 0 0 0 0,0 2 1 0 0,0-1-1 0 0,0 1 0 0 0,0 0 0 0 0,-1 1 0 0 0,13 10 0 0 0,-21-15 19 0 0,0 1 0 0 0,0-1 0 0 0,-1 1 1 0 0,1-1-1 0 0,0 1 0 0 0,0 0 0 0 0,-1-1 0 0 0,1 1 1 0 0,-1 0-1 0 0,0-1 0 0 0,1 1 0 0 0,-1 0 1 0 0,0 0-1 0 0,0-1 0 0 0,0 1 0 0 0,0 0 0 0 0,0 0 1 0 0,0-1-1 0 0,-1 1 0 0 0,1 0 0 0 0,-1 0 0 0 0,1-1 1 0 0,-1 1-1 0 0,1-1 0 0 0,-1 1 0 0 0,0 0 0 0 0,0-1 1 0 0,0 1-1 0 0,0-1 0 0 0,0 0 0 0 0,0 1 1 0 0,0-1-1 0 0,-2 2 0 0 0,-5 6 72 0 0,0-1 0 0 0,-1 1 0 0 0,-12 9 0 0 0,4-5-206 0 0,0-1 0 0 0,-28 15 0 0 0,38-23-529 0 0,0 0-1 0 0,0-1 1 0 0,-1 0 0 0 0,0-1 0 0 0,1 0 0 0 0,-1 0-1 0 0,0 0 1 0 0,0-1 0 0 0,-14 0 0 0 0,11-3-1201 0 0,1-1-824 0 0</inkml:trace>
+  <inkml:trace contextRef="#ctx0" brushRef="#br0" timeOffset="-185564.17">997 6661 5337 0 0,'3'-2'232'0'0,"0"0"0"0"0,0 0 0 0 0,0 1 0 0 0,0-1 0 0 0,0 1 0 0 0,0 0 0 0 0,1-1 0 0 0,-1 1 0 0 0,1 1 0 0 0,-1-1 0 0 0,0 0 0 0 0,1 1 0 0 0,-1 0 0 0 0,1 0 0 0 0,4 0 0 0 0,58 8-669 0 0,-59-7 512 0 0,8 0-164 0 0,1 0 0 0 0,-1-1 0 0 0,0-1 0 0 0,0 0 0 0 0,0-2 0 0 0,1 1 0 0 0,19-8 0 0 0,-19 6-641 0 0,-1 0-1 0 0,1 1 1 0 0,0 1-1 0 0,0 0 1 0 0,0 1-1 0 0,23 2 1 0 0,-36 0 15 0 0,-1 1-952 0 0</inkml:trace>
+  <inkml:trace contextRef="#ctx0" brushRef="#br0" timeOffset="-184982.25">512 6444 3985 0 0,'-1'-1'157'0'0,"-14"-3"2184"0"0,4 18-2191 0 0,11-13-154 0 0,-7 11 42 0 0,1 2 0 0 0,1-1 0 0 0,0 1 0 0 0,1-1 0 0 0,1 1 0 0 0,0 1 0 0 0,0-1 0 0 0,2 0 0 0 0,0 1 0 0 0,0-1 0 0 0,4 28 1 0 0,-3-34-9 0 0,1-1 1 0 0,0 1 0 0 0,1-1-1 0 0,0 1 1 0 0,0-1 0 0 0,0 0-1 0 0,1 1 1 0 0,0-1 0 0 0,1-1-1 0 0,-1 1 1 0 0,1 0 0 0 0,0-1-1 0 0,1 0 1 0 0,0 0 0 0 0,0 0-1 0 0,0-1 1 0 0,1 1 0 0 0,-1-1-1 0 0,1-1 1 0 0,1 1 0 0 0,-1-1-1 0 0,1 0 1 0 0,-1 0 0 0 0,9 2-1 0 0,-13-5 94 0 0,0 0-1 0 0,0 0 1 0 0,0-1-1 0 0,1 1 1 0 0,-1-1 0 0 0,0 0-1 0 0,0 0 1 0 0,0 0-1 0 0,1 0 1 0 0,-1 0-1 0 0,0 0 1 0 0,0 0-1 0 0,1-1 1 0 0,-1 1-1 0 0,0-1 1 0 0,0 0-1 0 0,0 0 1 0 0,0 1-1 0 0,0-1 1 0 0,3-2-1 0 0,-2 0-37 0 0,0 1-1 0 0,-1 0 0 0 0,1-1 1 0 0,-1 0-1 0 0,0 0 0 0 0,1 1 0 0 0,-1-1 1 0 0,0-1-1 0 0,-1 1 0 0 0,1 0 0 0 0,2-7 1 0 0,-2 5-77 0 0,-1 1 1 0 0,1-1 0 0 0,-1 0 0 0 0,0 0-1 0 0,0 0 1 0 0,-1 0 0 0 0,1 0 0 0 0,-1 0-1 0 0,0 0 1 0 0,-1 0 0 0 0,1 0-1 0 0,-1 0 1 0 0,0 0 0 0 0,0 0 0 0 0,-1 0-1 0 0,1 0 1 0 0,-1 0 0 0 0,-4-6-1 0 0,6 10-32 0 0,0 1 0 0 0,0 0 0 0 0,-1 0 0 0 0,1 0 0 0 0,0 0 0 0 0,0-1 0 0 0,0 1 0 0 0,0 0 0 0 0,-1 0 0 0 0,1 0 0 0 0,0 0 0 0 0,0 0 0 0 0,0 0 0 0 0,-1 0 0 0 0,1 0 0 0 0,0-1 1 0 0,0 1-1 0 0,0 0 0 0 0,-1 0 0 0 0,1 0 0 0 0,0 0 0 0 0,0 0 0 0 0,-1 0 0 0 0,1 0 0 0 0,0 0 0 0 0,0 0 0 0 0,0 0 0 0 0,-1 1 0 0 0,1-1 0 0 0,0 0 0 0 0,0 0 0 0 0,0 0 0 0 0,-1 0 0 0 0,1 0 0 0 0,0 0 0 0 0,0 0 0 0 0,0 0 0 0 0,-1 1 0 0 0,1-1 0 0 0,0 0 0 0 0,0 0 0 0 0,0 0 0 0 0,-9 13-489 0 0,-2 13-551 0 0,10-22 506 0 0,1 0 0 0 0,-1 0 1 0 0,1 0-1 0 0,0 0 0 0 0,0 0 0 0 0,0-1 0 0 0,1 1 0 0 0,-1 0 0 0 0,3 7 0 0 0,2 2-2181 0 0</inkml:trace>
+  <inkml:trace contextRef="#ctx0" brushRef="#br0" timeOffset="-184536.98">1025 6777 2809 0 0,'0'-1'-4'0'0,"1"1"1"0"0,-1-1 0 0 0,0 1 0 0 0,0-1 0 0 0,0 1-1 0 0,1 0 1 0 0,-1-1 0 0 0,0 1 0 0 0,0 0 0 0 0,1-1 0 0 0,-1 1-1 0 0,0 0 1 0 0,1-1 0 0 0,-1 1 0 0 0,1 0 0 0 0,-1-1-1 0 0,0 1 1 0 0,1 0 0 0 0,-1 0 0 0 0,1 0 0 0 0,-1-1 0 0 0,0 1-1 0 0,1 0 1 0 0,-1 0 0 0 0,1 0 0 0 0,-1 0 0 0 0,1 0-1 0 0,-1 0 1 0 0,1 0 0 0 0,-1 0 0 0 0,1 0 0 0 0,13 10-51 0 0,4 20 48 0 0,-9 1-50 0 0,-1 1-1 0 0,7 61 1 0 0,-3-18-548 0 0,-6-43-846 0 0</inkml:trace>
+  <inkml:trace contextRef="#ctx0" brushRef="#br0" timeOffset="-126181.54">1996 6941 1632 0 0,'-5'21'4225'0'0,"-4"21"-4063"0"0,4 13 526 0 0,3-1-1 0 0,3 1 1 0 0,13 97 0 0 0,-3-43 172 0 0,-6-19-368 0 0,-3-34-536 0 0,3-1 1 0 0,2 1-1 0 0,17 67 0 0 0,-11-89-775 0 0,-4-13-2708 0 0,-10-35-329 0 0,-1-4 3411 0 0,0 4-607 0 0</inkml:trace>
+  <inkml:trace contextRef="#ctx0" brushRef="#br0" timeOffset="-125677.61">1894 7126 2345 0 0,'0'-3'726'0'0,"1"1"1"0"0,-1 0 0 0 0,0 0-1 0 0,1-1 1 0 0,-1 1 0 0 0,1 0-1 0 0,0 0 1 0 0,0 0 0 0 0,0 0 0 0 0,2-4-1 0 0,19-19 2227 0 0,37-17-3085 0 0,-36 28 1241 0 0,326-206 424 0 0,-160 105-1140 0 0,-171 106-5371 0 0,-14 8 4401 0 0,0 0 0 0 0,0-1 0 0 0,-1 1-1 0 0,1-1 1 0 0,-1 0 0 0 0,1 0 0 0 0,-1 0-1 0 0,1-1 1 0 0,-1 1 0 0 0,0-1 0 0 0,0 0-1 0 0,-1 0 1 0 0,1 0 0 0 0,0 0-1 0 0,-1 0 1 0 0,2-4 0 0 0,-3 4-586 0 0</inkml:trace>
+  <inkml:trace contextRef="#ctx0" brushRef="#br0" timeOffset="-125394.31">2675 6581 1936 0 0,'0'0'459'0'0,"-3"9"3294"0"0,-6 28-3464 0 0,28 199 2886 0 0,-2-42-892 0 0,-18 182-1046 0 0,-2-146-1214 0 0,5-202-252 0 0,-1-22-229 0 0,0-1-1 0 0,0 0 0 0 0,-1 1 1 0 0,0-1-1 0 0,0 1 0 0 0,-1-1 0 0 0,-1 9 1 0 0,2-14 315 0 0,0 0 0 0 0,0 1 0 0 0,0-1 0 0 0,-1 0 0 0 0,1 1 0 0 0,0-1 0 0 0,0 0 0 0 0,0 0 0 0 0,-1 1 0 0 0,1-1 0 0 0,0 0 0 0 0,0 0 0 0 0,-1 1 0 0 0,1-1 0 0 0,0 0 0 0 0,-1 0 0 0 0,1 0 0 0 0,0 1 0 0 0,0-1 0 0 0,-1 0 0 0 0,1 0 0 0 0,0 0 0 0 0,-1 0 0 0 0,1 0 0 0 0,0 0 0 0 0,-1 0 0 0 0,1 0 0 0 0,-1 0 0 0 0,1 0 0 0 0,0 0 0 0 0,-1 0 0 0 0,1 0 0 0 0,0 0 0 0 0,-1 0 0 0 0,1 0 0 0 0,0 0 0 0 0,-1 0 0 0 0,1-1 0 0 0,0 1 0 0 0,-1 0 0 0 0,1 0 0 0 0,0 0 0 0 0,0-1 0 0 0,-1 1 1 0 0,1 0-1 0 0,0 0 0 0 0,-1-1 0 0 0,-15-13-1006 0 0,14 12 1000 0 0,-5-4-819 0 0</inkml:trace>
+  <inkml:trace contextRef="#ctx0" brushRef="#br0" timeOffset="-125033.16">2020 7735 3137 0 0,'0'-1'233'0'0,"0"0"1"0"0,1 0-1 0 0,-1 0 1 0 0,1 0-1 0 0,-1 1 1 0 0,1-1-1 0 0,0 0 1 0 0,-1 1-1 0 0,1-1 1 0 0,0 0-1 0 0,-1 1 1 0 0,1-1-1 0 0,0 1 1 0 0,0-1-1 0 0,0 1 1 0 0,-1-1-1 0 0,1 1 1 0 0,0-1-1 0 0,0 1 1 0 0,0 0-1 0 0,0 0 1 0 0,0-1-1 0 0,0 1 1 0 0,1 0-1 0 0,28-5 1430 0 0,-28 5-1339 0 0,32-3 1505 0 0,62 2 0 0 0,96 22-898 0 0,-23-1-842 0 0,-17-19 153 0 0,-69-3-362 0 0,-88 3-2970 0 0,-10-3-6208 0 0,1-4 7368 0 0,7 2 631 0 0</inkml:trace>
+  <inkml:trace contextRef="#ctx0" brushRef="#br0" timeOffset="-123866.03">1991 7052 1416 0 0,'202'6'4787'0'0,"-65"2"-2764"0"0,89 9-1494 0 0,-209-16-273 0 0,0 0 0 0 0,-1-2 0 0 0,27-3-1 0 0,18 0 139 0 0,-61 4-425 0 0,0 0 1 0 0,0 0 0 0 0,1 0 0 0 0,-1 0-1 0 0,0 0 1 0 0,0 0 0 0 0,0 0 0 0 0,1 0-1 0 0,-1 0 1 0 0,0 0 0 0 0,0 0 0 0 0,1 0-1 0 0,-1 0 1 0 0,0 0 0 0 0,0 0 0 0 0,0 0-1 0 0,1 0 1 0 0,-1 0 0 0 0,0 0 0 0 0,0 0-1 0 0,0 0 1 0 0,1 0 0 0 0,-1 0 0 0 0,0 1-1 0 0,0-1 1 0 0,0 0 0 0 0,0 0 0 0 0,1 0-1 0 0,-1 0 1 0 0,0 0 0 0 0,0 1 0 0 0,0-1-1 0 0,0 0 1 0 0,0 0 0 0 0,0 0 0 0 0,0 1 0 0 0,1-1-1 0 0,-1 0 1 0 0,0 0 0 0 0,0 0 0 0 0,0 1-1 0 0,0-1 1 0 0,0 0 0 0 0,0 0 0 0 0,0 0-1 0 0,0 1 1 0 0,0-1 0 0 0,0 0 0 0 0,0 1-144 0 0,0-1 0 0 0,0 0 0 0 0,0 0 0 0 0,0 0 0 0 0,0 1 0 0 0,0-1 0 0 0,0 0 0 0 0,0 0 0 0 0,-1 1 0 0 0,1-1 0 0 0,0 0 1 0 0,0 0-1 0 0,0 0 0 0 0,0 1 0 0 0,0-1 0 0 0,0 0 0 0 0,0 0 0 0 0,-1 0 0 0 0,1 0 0 0 0,0 1 0 0 0,0-1 0 0 0,0 0 0 0 0,-1 0 0 0 0,1 0 1 0 0,0 0-1 0 0,0 0 0 0 0,0 1 0 0 0,-1-1 0 0 0,1 0 0 0 0,0 0 0 0 0,0 0 0 0 0,0 0 0 0 0,-1 0 0 0 0,1 0 0 0 0,0 0 0 0 0,0 0 0 0 0,-1 0 1 0 0,1 0-1 0 0,0 0 0 0 0,0 0 0 0 0,-1 0 0 0 0,1 0 0 0 0,0-1-845 0 0</inkml:trace>
+  <inkml:trace contextRef="#ctx0" brushRef="#br0" timeOffset="-123165.51">2250 6859 1520 0 0,'0'0'796'0'0,"1"2"1989"0"0,2 7-2700 0 0,-9 117 686 0 0,2-73-379 0 0,2 62-1 0 0,0 349-248 0 0,-2-359 26 0 0,3-95-122 0 0,1 79 102 0 0,1-81-152 0 0,-1 1 1 0 0,2 0-1 0 0,-1-1 1 0 0,1 1 0 0 0,0-1-1 0 0,1 0 1 0 0,6 15-1 0 0,2-13-9 0 0,-4-16-1835 0 0,-6 4 1462 0 0,0 0 1 0 0,0 0-1 0 0,0-1 0 0 0,-1 1 1 0 0,1 0-1 0 0,-1-1 1 0 0,1 1-1 0 0,-1-1 1 0 0,0-3-1 0 0,-1-3-954 0 0</inkml:trace>
+  <inkml:trace contextRef="#ctx0" brushRef="#br0" timeOffset="-122597.94">2235 6944 1328 0 0,'1'-1'201'0'0,"-1"0"1"0"0,1-1-1 0 0,-1 1 0 0 0,1 0 0 0 0,-1 0 0 0 0,1 0 0 0 0,-1 1 0 0 0,1-1 0 0 0,0 0 0 0 0,0 0 1 0 0,0 0-1 0 0,-1 0 0 0 0,1 1 0 0 0,0-1 0 0 0,0 0 0 0 0,0 1 0 0 0,0-1 0 0 0,0 1 0 0 0,0-1 1 0 0,0 1-1 0 0,0-1 0 0 0,0 1 0 0 0,0 0 0 0 0,1 0 0 0 0,-1-1 0 0 0,0 1 0 0 0,0 0 1 0 0,0 0-1 0 0,0 0 0 0 0,0 0 0 0 0,2 0 0 0 0,50 1 1722 0 0,-36 0-1468 0 0,267-3 3389 0 0,-276 2-3786 0 0,-3 0-53 0 0,1 0 0 0 0,-1 0 0 0 0,1 0 1 0 0,-1 1-1 0 0,10 2 0 0 0,-19-6-4115 0 0,5 3 3982 0 0,-1 0 0 0 0,0 0 0 0 0,0 0-128 0 0,0 0 128 0 0,0 0 0 0 0,0 0 0 0 0,0 0 0 0 0,0 0 0 0 0,0-1 0 0 0,0 1 0 0 0,0 0 0 0 0,0 0 0 0 0,0 0 0 0 0,0 0 0 0 0,0 0 0 0 0,0 0 0 0 0,0 0 0 0 0,0 0 0 0 0,0-1 0 0 0,0 1 0 0 0,0 0 0 0 0,0 0 0 0 0,0 0 0 0 0,0 0 0 0 0,0 0 0 0 0,0 0 0 0 0,0 0 0 0 0,0 0 0 0 0,0-1 0 0 0,0 1 0 0 0,0 0 0 0 0,0 0 0 0 0,0 0 0 0 0,0 0 0 0 0,0 0 0 0 0,0 0 0 0 0,0 0 0 0 0,0 0-128 0 0,0 0 128 0 0,-1 0 0 0 0,1 0 0 0 0,0-1 0 0 0,0 1 0 0 0,0 0 0 0 0,0 0 0 0 0,0 0 0 0 0,0 0 0 0 0,0 0 0 0 0,0 0 0 0 0,0 0 0 0 0,-1 0-1 0 0,1 0 1 0 0,0 0 0 0 0,0 0 0 0 0,0 0 0 0 0,0 0 0 0 0,0 0 0 0 0,0 0 0 0 0,0 0 0 0 0,0 0 0 0 0,-1 0 0 0 0,1 0 0 0 0,0 0 0 0 0,0 0 0 0 0,1 0-1060 0 0</inkml:trace>
+  <inkml:trace contextRef="#ctx0" brushRef="#br0" timeOffset="-121963.74">2475 6734 1936 0 0,'-1'0'115'0'0,"1"0"-1"0"0,-1 1 1 0 0,0-1 0 0 0,1 1-1 0 0,-1-1 1 0 0,0 1-1 0 0,1-1 1 0 0,-1 1-1 0 0,1-1 1 0 0,-1 1-1 0 0,1 0 1 0 0,-1-1-1 0 0,1 1 1 0 0,-1 0 0 0 0,1-1-1 0 0,0 1 1 0 0,-1 0-1 0 0,1 0 1 0 0,0-1-1 0 0,0 1 1 0 0,0 0-1 0 0,-1 0 1 0 0,1 0-1 0 0,0-1 1 0 0,0 3-1 0 0,-3 27-164 0 0,3-24 343 0 0,-12 220 1645 0 0,5-131-1835 0 0,4 0 0 0 0,16 172 0 0 0,17-99-218 0 0,-17-105 141 0 0,-13-62-54 0 0,0-1 1 0 0,0 1-1 0 0,0-1 1 0 0,0 1-1 0 0,0-1 1 0 0,0 1-1 0 0,0-1 1 0 0,0 1-1 0 0,0-1 1 0 0,0 1-1 0 0,0-1 1 0 0,0 1-1 0 0,0-1 0 0 0,1 1 1 0 0,-1-1-1 0 0,0 1 1 0 0,0-1-1 0 0,1 1 1 0 0,-1-1-1 0 0,0 0 1 0 0,0 1-1 0 0,1-1 1 0 0,-1 1-1 0 0,0-1 1 0 0,1 0-1 0 0,-1 1 1 0 0,1-1-1 0 0,-1 0 0 0 0,0 1 1 0 0,1-1-1 0 0,-1 0 1 0 0,1 0-1 0 0,-1 0 1 0 0,1 1-1 0 0,0-1 1 0 0,-1-1-245 0 0,1 0 1 0 0,-1 0-1 0 0,1 0 1 0 0,-1 0 0 0 0,0 1-1 0 0,0-1 1 0 0,1 0-1 0 0,-1 0 1 0 0,0 0 0 0 0,0 0-1 0 0,0 0 1 0 0,0 0-1 0 0,0 0 1 0 0,0 0 0 0 0,0 0-1 0 0,0 0 1 0 0,-1 0-1 0 0,1-1 1 0 0,-1-1-768 0 0</inkml:trace>
+  <inkml:trace contextRef="#ctx0" brushRef="#br0" timeOffset="-121348.59">2450 6776 1424 0 0,'-14'5'1466'0'0,"26"-13"1168"0"0,-10 6-2465 0 0,-1 1 0 0 0,1-1 0 0 0,0 1 1 0 0,-1 0-1 0 0,1 0 0 0 0,0 0 0 0 0,0 0 0 0 0,0 0 0 0 0,0 0 1 0 0,0 0-1 0 0,0 0 0 0 0,0 1 0 0 0,0-1 0 0 0,0 1 0 0 0,0 0 1 0 0,1-1-1 0 0,-1 1 0 0 0,3 1 0 0 0,2 0-118 0 0,0 0 0 0 0,0 0 0 0 0,0 1 1 0 0,9 4-1 0 0,-12-4-66 0 0,0 0 1 0 0,1-1-1 0 0,-1 1 1 0 0,0-1 0 0 0,1 0-1 0 0,-1 0 1 0 0,1 0-1 0 0,-1-1 1 0 0,1 0 0 0 0,-1 1-1 0 0,1-2 1 0 0,-1 1-1 0 0,1 0 1 0 0,-1-1 0 0 0,7-2-1 0 0,10-3-1397 0 0,1 4-4161 0 0,-18 2 4067 0 0</inkml:trace>
 </inkml:ink>
 </file>
 
-<file path=word/ink/ink5.xml><?xml version="1.0" encoding="utf-8"?>
-<inkml:ink xmlns:inkml="http://www.w3.org/2003/InkML">
-  <inkml:definitions>
-    <inkml:context xml:id="ctx0">
-      <inkml:inkSource xml:id="inkSrc0">
-        <inkml:traceFormat>
-          <inkml:channel name="X" type="integer" min="-2.14748E9" max="2.14748E9" units="cm"/>
-          <inkml:channel name="Y" type="integer" min="-2.14748E9" max="2.14748E9" units="cm"/>
-          <inkml:channel name="F" type="integer" max="32767" units="dev"/>
-          <inkml:channel name="OA" type="integer" max="360" units="deg"/>
-          <inkml:channel name="OE" type="integer" max="90" units="deg"/>
-        </inkml:traceFormat>
-        <inkml:channelProperties>
-          <inkml:channelProperty channel="X" name="resolution" value="1000" units="1/cm"/>
-          <inkml:channelProperty channel="Y" name="resolution" value="1000" units="1/cm"/>
-          <inkml:channelProperty channel="F" name="resolution" value="0" units="1/dev"/>
-          <inkml:channelProperty channel="OA" name="resolution" value="1000" units="1/deg"/>
-          <inkml:channelProperty channel="OE" name="resolution" value="1000" units="1/deg"/>
-        </inkml:channelProperties>
-      </inkml:inkSource>
-      <inkml:timestamp xml:id="ts0" timeString="2025-09-05T20:22:07.082"/>
-    </inkml:context>
-    <inkml:brush xml:id="br0">
-      <inkml:brushProperty name="width" value="0.025" units="cm"/>
-      <inkml:brushProperty name="height" value="0.025" units="cm"/>
-      <inkml:brushProperty name="color" value="#E71224"/>
-    </inkml:brush>
-  </inkml:definitions>
-  <inkml:trace contextRef="#ctx0" brushRef="#br0">292 41 4937 0 0,'-6'-5'343'0'0,"0"1"-1"0"0,-1-1 1 0 0,0 1-1 0 0,1 1 1 0 0,-1-1-1 0 0,0 1 1 0 0,-1 0 0 0 0,1 1-1 0 0,-1 0 1 0 0,1 0-1 0 0,-1 0 1 0 0,-9 0-1 0 0,12 2-326 0 0,0 0-1 0 0,1 0 0 0 0,-1 1 0 0 0,0-1 1 0 0,0 1-1 0 0,0 0 0 0 0,0 1 0 0 0,0-1 1 0 0,1 1-1 0 0,-1 0 0 0 0,1 0 0 0 0,-1 0 1 0 0,1 1-1 0 0,0 0 0 0 0,0-1 0 0 0,0 1 1 0 0,0 1-1 0 0,0-1 0 0 0,-5 8 0 0 0,-1 2 18 0 0,1 0-1 0 0,0 1 0 0 0,1 0 0 0 0,1 1 0 0 0,0 0 1 0 0,1 0-1 0 0,-5 17 0 0 0,2 4 102 0 0,1-1 0 0 0,-3 40 1 0 0,10-64 174 0 0,1 0 1 0 0,1 0-1 0 0,0 0 1 0 0,0 0-1 0 0,1 0 1 0 0,0-1 0 0 0,1 1-1 0 0,0-1 1 0 0,1 0-1 0 0,0 0 1 0 0,0 0-1 0 0,1 0 1 0 0,1 0 0 0 0,-1-1-1 0 0,2 0 1 0 0,-1-1-1 0 0,14 14 1 0 0,-14-15-297 0 0,1-1 0 0 0,0 0 0 0 0,0-1 0 0 0,0 0 0 0 0,1 0-1 0 0,-1 0 1 0 0,1-1 0 0 0,1-1 0 0 0,14 6 0 0 0,-17-7-437 0 0,1-1 0 0 0,0 0 0 0 0,0 0 1 0 0,0 0-1 0 0,0-1 0 0 0,0 0 0 0 0,0 0 0 0 0,0-1 0 0 0,0 0 0 0 0,0 0 0 0 0,0 0 0 0 0,-1-1 0 0 0,10-4 0 0 0,-12 5-143 0 0,0-1 0 0 0,0 0-1 0 0,0-1 1 0 0,0 1 0 0 0,-1 0-1 0 0,1-1 1 0 0,-1 0 0 0 0,0 0-1 0 0,0 0 1 0 0,0 0 0 0 0,0-1-1 0 0,0 1 1 0 0,-1-1 0 0 0,3-4-1 0 0,0-2-844 0 0</inkml:trace>
-  <inkml:trace contextRef="#ctx0" brushRef="#br0" timeOffset="166.83">470 359 4121 0 0,'-1'11'871'0'0,"0"0"0"0"0,0-1 0 0 0,1 1 0 0 0,1 16 0 0 0,3-1-649 0 0,0 0-1 0 0,9 28 1 0 0,5-11-1716 0 0,-18-41 1221 0 0,1 0 1 0 0,0-1-1 0 0,0 1 1 0 0,0 0-1 0 0,0-1 1 0 0,1 1-1 0 0,-1-1 1 0 0,0 0-1 0 0,1 1 1 0 0,-1-1 0 0 0,0 0-1 0 0,1 0 1 0 0,0 0-1 0 0,-1 0 1 0 0,1 0-1 0 0,0 0 1 0 0,-1 0-1 0 0,1-1 1 0 0,0 1-1 0 0,0 0 1 0 0,3 0-1 0 0,0-1-1179 0 0</inkml:trace>
-  <inkml:trace contextRef="#ctx0" brushRef="#br0" timeOffset="411.02">430 103 8826 0 0,'0'0'1424'0'0,"1"0"-1016"0"0,1-1-464 0 0,-2 2-216 0 0,-2 0-456 0 0,1 0-752 0 0,0 0 367 0 0,1 1-223 0 0,-1-1-128 0 0,2 1-2505 0 0</inkml:trace>
-  <inkml:trace contextRef="#ctx0" brushRef="#br0" timeOffset="799.54">846 167 4233 0 0,'-1'0'110'0'0,"1"0"-1"0"0,0 0 1 0 0,-1 0-1 0 0,1 0 1 0 0,-1 0 0 0 0,1 1-1 0 0,-1-1 1 0 0,1 0-1 0 0,-1 0 1 0 0,1 1 0 0 0,0-1-1 0 0,-1 0 1 0 0,1 1 0 0 0,0-1-1 0 0,-1 0 1 0 0,1 1-1 0 0,0-1 1 0 0,-1 1 0 0 0,1-1-1 0 0,0 1 1 0 0,0-1-1 0 0,0 0 1 0 0,-1 1 0 0 0,1-1-1 0 0,0 1 1 0 0,0-1 0 0 0,0 1-1 0 0,0-1 1 0 0,0 1-1 0 0,0-1 1 0 0,0 1 0 0 0,0-1-1 0 0,0 1 1 0 0,0-1-1 0 0,0 1 1 0 0,0-1 0 0 0,0 1-1 0 0,0-1 1 0 0,1 1 0 0 0,-1-1-1 0 0,0 0 1 0 0,0 1-1 0 0,0-1 1 0 0,1 1 0 0 0,-1-1-1 0 0,0 1 1 0 0,1-1-1 0 0,-1 0 1 0 0,0 1 0 0 0,1-1-1 0 0,0 1 38 0 0,0 1-1 0 0,1-1 0 0 0,-1 0 1 0 0,0-1-1 0 0,1 1 0 0 0,-1 0 1 0 0,0 0-1 0 0,1-1 0 0 0,-1 1 1 0 0,1 0-1 0 0,0-1 1 0 0,-1 0-1 0 0,1 1 0 0 0,1-1 1 0 0,21 0 300 0 0,13 0-3127 0 0,2 9-3617 0 0,-29-6 4995 0 0,0-1-565 0 0</inkml:trace>
-  <inkml:trace contextRef="#ctx0" brushRef="#br0" timeOffset="996.88">809 350 6361 0 0,'0'0'223'0'0,"-1"1"-1"0"0,1-1 0 0 0,0 1 1 0 0,-1-1-1 0 0,1 1 0 0 0,0-1 0 0 0,-1 1 1 0 0,1 0-1 0 0,0-1 0 0 0,0 1 1 0 0,-1 0-1 0 0,1-1 0 0 0,0 1 0 0 0,0 0 1 0 0,0-1-1 0 0,0 1 0 0 0,0 0 1 0 0,0-1-1 0 0,0 1 0 0 0,0 0 0 0 0,0-1 1 0 0,0 1-1 0 0,0 0 0 0 0,1-1 1 0 0,-1 1-1 0 0,0 0 0 0 0,0-1 0 0 0,1 1 1 0 0,-1-1-1 0 0,1 2 0 0 0,0-1-1 0 0,0 0 0 0 0,1 0 0 0 0,-1 0-1 0 0,0-1 1 0 0,1 1 0 0 0,-1 0 0 0 0,1 0-1 0 0,-1-1 1 0 0,1 1 0 0 0,-1-1 0 0 0,1 1-1 0 0,1-1 1 0 0,5 2-141 0 0,0-1-1 0 0,-1-1 1 0 0,1 0-1 0 0,11-1 1 0 0,26-5-2839 0 0,4-2-8003 0 0,-38 7 8235 0 0</inkml:trace>
-</inkml:ink>
-</file>
-
-<file path=word/ink/ink50.xml><?xml version="1.0" encoding="utf-8"?>
+<file path=word/ink/ink58.xml><?xml version="1.0" encoding="utf-8"?>
 <inkml:ink xmlns:inkml="http://www.w3.org/2003/InkML">
   <inkml:definitions>
     <inkml:context xml:id="ctx0">
@@ -6507,11 +7379,11 @@
   <inkml:trace contextRef="#ctx0" brushRef="#br0" timeOffset="1148.8">264 158 1400 0 0,'1'-3'18'0'0,"0"1"2"0"0,0-1 0 0 0,0 0-1 0 0,1 1 1 0 0,-1-1 0 0 0,1 1-1 0 0,0-1 1 0 0,0 1 0 0 0,0 0-1 0 0,0 0 1 0 0,0 0 0 0 0,0 0 0 0 0,0 0-1 0 0,1 0 1 0 0,2-1 0 0 0,-5 5 88 0 0,0 0 1 0 0,0 0 0 0 0,0 1-1 0 0,0-1 1 0 0,0 0 0 0 0,-1 0-1 0 0,1 0 1 0 0,-1 0 0 0 0,1 0-1 0 0,-1 0 1 0 0,-1 3 0 0 0,1-4-69 0 0,-95 272 553 0 0,48-154-378 0 0,13-36-613 0 0,-32 117 0 0 0,65-185-613 0 0,8-18 457 0 0,10-22 173 0 0,-15 23 361 0 0,7-12-916 0 0</inkml:trace>
   <inkml:trace contextRef="#ctx0" brushRef="#br0" timeOffset="1381.45">203 507 1280 0 0,'19'-40'76'0'0,"-13"25"191"0"0,1-1 0 0 0,1 1 1 0 0,0 1-1 0 0,1-1 0 0 0,20-24 0 0 0,-29 39-234 0 0,0 0-1 0 0,0 0 1 0 0,1 0-1 0 0,-1-1 1 0 0,0 1-1 0 0,0 0 1 0 0,0 0-1 0 0,0 0 1 0 0,0 0-1 0 0,0-1 1 0 0,0 1-1 0 0,0 0 1 0 0,1 0-1 0 0,-1 0 1 0 0,0 0-1 0 0,0 0 1 0 0,0 0-1 0 0,0-1 0 0 0,0 1 1 0 0,1 0-1 0 0,-1 0 1 0 0,0 0-1 0 0,0 0 1 0 0,0 0-1 0 0,0 0 1 0 0,1 0-1 0 0,-1 0 1 0 0,0 0-1 0 0,0 0 1 0 0,0 0-1 0 0,1 0 1 0 0,-1 0-1 0 0,0 0 1 0 0,0 0-1 0 0,0 0 1 0 0,1 0-1 0 0,-1 0 1 0 0,0 0-1 0 0,0 0 1 0 0,0 0-1 0 0,0 0 1 0 0,1 0-1 0 0,-1 0 1 0 0,0 1-1 0 0,0-1 1 0 0,0 0-1 0 0,0 0 0 0 0,1 0 1 0 0,-1 0-1 0 0,0 0 1 0 0,0 0-1 0 0,0 1 1 0 0,0-1-1 0 0,0 0 1 0 0,0 0-1 0 0,0 0 1 0 0,1 0-1 0 0,-1 1 1 0 0,0-1-1 0 0,0 0 1 0 0,0 0-1 0 0,0 20 639 0 0,-9 24-367 0 0,-5 5 281 0 0,-24 58 1 0 0,24-74-386 0 0,1 0 0 0 0,2 1 1 0 0,2 1-1 0 0,-8 54 0 0 0,16-85-334 0 0,1-1 0 0 0,0 0 0 0 0,0 1 0 0 0,0-1 0 0 0,0 0 0 0 0,1 1 0 0 0,-1-1 0 0 0,1 0 0 0 0,1 6 0 0 0,-1-9 64 0 0,-1 1-1 0 0,1-1 0 0 0,-1 1 0 0 0,1 0 0 0 0,0-1 0 0 0,-1 1 0 0 0,1-1 0 0 0,0 1 0 0 0,-1-1 0 0 0,1 1 0 0 0,0-1 0 0 0,0 0 0 0 0,-1 1 0 0 0,1-1 0 0 0,0 0 0 0 0,0 0 0 0 0,-1 1 0 0 0,1-1 0 0 0,0 0 0 0 0,0 0 0 0 0,0 0 0 0 0,0 0 0 0 0,-1 0 0 0 0,1 0 0 0 0,0 0 0 0 0,0-1 0 0 0,0 1 0 0 0,0 0 0 0 0,-1 0 0 0 0,1 0 0 0 0,0-1 0 0 0,0 1 0 0 0,-1-1 0 0 0,1 1 0 0 0,0 0 0 0 0,-1-1 0 0 0,1 1 0 0 0,0-1 0 0 0,-1 0 0 0 0,2 0 0 0 0,-1 0 53 0 0,43-29-57 0 0,-42 28 109 0 0,0 0-1 0 0,0 1 1 0 0,0-1-1 0 0,0 0 1 0 0,0 0 0 0 0,0-1-1 0 0,-1 1 1 0 0,1 0 0 0 0,-1 0-1 0 0,0-1 1 0 0,1 1-1 0 0,-1-1 1 0 0,0 1 0 0 0,-1-1-1 0 0,1 0 1 0 0,0 1 0 0 0,0-4-1 0 0,-1 6-98 0 0,-1-1-1 0 0,1 0 0 0 0,0 1 1 0 0,0-1-1 0 0,-1 1 0 0 0,1-1 0 0 0,0 1 1 0 0,-1-1-1 0 0,1 1 0 0 0,0-1 1 0 0,-1 1-1 0 0,1-1 0 0 0,-1 1 1 0 0,1-1-1 0 0,0 1 0 0 0,-1 0 1 0 0,0-1-1 0 0,1 1 0 0 0,-1 0 1 0 0,1-1-1 0 0,-1 1 0 0 0,1 0 0 0 0,-1 0 1 0 0,1-1-1 0 0,-1 1 0 0 0,0 0 1 0 0,1 0-1 0 0,-1 0 0 0 0,0 0 1 0 0,1 0-1 0 0,-1 0 0 0 0,1 0 1 0 0,-2 0-1 0 0,-22 2-931 0 0,14 0-3 0 0</inkml:trace>
   <inkml:trace contextRef="#ctx0" brushRef="#br0" timeOffset="1530.33">135 806 1312 0 0,'-15'18'157'0'0,"3"-4"684"0"0,-21 31-1 0 0,33-45-800 0 0,0 1-1 0 0,0-1 1 0 0,0 1-1 0 0,0-1 1 0 0,0 1-1 0 0,0-1 1 0 0,0 0-1 0 0,0 1 1 0 0,0-1 0 0 0,1 1-1 0 0,-1-1 1 0 0,0 1-1 0 0,0-1 1 0 0,0 1-1 0 0,1-1 1 0 0,-1 0-1 0 0,0 1 1 0 0,1-1-1 0 0,-1 0 1 0 0,0 1 0 0 0,1-1-1 0 0,-1 0 1 0 0,0 1-1 0 0,1-1 1 0 0,-1 0-1 0 0,1 0 1 0 0,-1 1-1 0 0,0-1 1 0 0,1 0 0 0 0,-1 0-1 0 0,1 0 1 0 0,-1 0-1 0 0,1 1 1 0 0,-1-1-1 0 0,1 0 1 0 0,-1 0-1 0 0,1 0 1 0 0,-1 0-1 0 0,1 0 1 0 0,-1 0 0 0 0,1 0-1 0 0,-1 0 1 0 0,1-1-1 0 0,29 4 598 0 0,-27-3-579 0 0,200 19-4768 0 0,-190-18 3891 0 0</inkml:trace>
-  <inkml:trace contextRef="#ctx0" brushRef="#br0" timeOffset="2284.18">489 2151 2088 0 0,'12'-2'4429'0'0,"-9"1"-4329"0"0,0 0 1 0 0,0 1-1 0 0,0-1 0 0 0,1 1 0 0 0,-1 0 0 0 0,0 0 1 0 0,1 0-1 0 0,-1 0 0 0 0,0 1 0 0 0,0-1 1 0 0,0 1-1 0 0,1 0 0 0 0,2 1 0 0 0,5 4-145 0 0,-1 0-1 0 0,0 0 1 0 0,0 1 0 0 0,0 0-1 0 0,-1 1 1 0 0,11 12-1 0 0,-15-15 22 0 0,-1-1-1 0 0,0 1 0 0 0,-1 0 1 0 0,1 0-1 0 0,-1 0 0 0 0,0 0 1 0 0,0 0-1 0 0,-1 1 0 0 0,1 0 1 0 0,-1-1-1 0 0,0 1 0 0 0,-1 0 1 0 0,1 0-1 0 0,0 8 0 0 0,-2-11 63 0 0,0 0-1 0 0,-1 0 1 0 0,1-1 0 0 0,-1 1-1 0 0,1 0 1 0 0,-1-1 0 0 0,0 1-1 0 0,0 0 1 0 0,0-1-1 0 0,0 1 1 0 0,0-1 0 0 0,0 1-1 0 0,-1-1 1 0 0,1 0 0 0 0,-1 0-1 0 0,0 0 1 0 0,0 0-1 0 0,0 0 1 0 0,0 0 0 0 0,0 0-1 0 0,0 0 1 0 0,0-1 0 0 0,-5 3-1 0 0,2-1 527 0 0,-1-1 1 0 0,0 0-1 0 0,0 0 0 0 0,0 0 0 0 0,0 0 1 0 0,0-1-1 0 0,0 0 0 0 0,0-1 0 0 0,-9 1 1 0 0,41 1-1114 0 0,-1 2 1 0 0,26 7 0 0 0,-30-7-1900 0 0,20 10-5558 0 0,-36-13 6495 0 0</inkml:trace>
+  <inkml:trace contextRef="#ctx0" brushRef="#br0" timeOffset="2284.17">489 2151 2088 0 0,'12'-2'4429'0'0,"-9"1"-4329"0"0,0 0 1 0 0,0 1-1 0 0,0-1 0 0 0,1 1 0 0 0,-1 0 0 0 0,0 0 1 0 0,1 0-1 0 0,-1 0 0 0 0,0 1 0 0 0,0-1 1 0 0,0 1-1 0 0,1 0 0 0 0,2 1 0 0 0,5 4-145 0 0,-1 0-1 0 0,0 0 1 0 0,0 1 0 0 0,0 0-1 0 0,-1 1 1 0 0,11 12-1 0 0,-15-15 22 0 0,-1-1-1 0 0,0 1 0 0 0,-1 0 1 0 0,1 0-1 0 0,-1 0 0 0 0,0 0 1 0 0,0 0-1 0 0,-1 1 0 0 0,1 0 1 0 0,-1-1-1 0 0,0 1 0 0 0,-1 0 1 0 0,1 0-1 0 0,0 8 0 0 0,-2-11 63 0 0,0 0-1 0 0,-1 0 1 0 0,1-1 0 0 0,-1 1-1 0 0,1 0 1 0 0,-1-1 0 0 0,0 1-1 0 0,0 0 1 0 0,0-1-1 0 0,0 1 1 0 0,0-1 0 0 0,0 1-1 0 0,-1-1 1 0 0,1 0 0 0 0,-1 0-1 0 0,0 0 1 0 0,0 0-1 0 0,0 0 1 0 0,0 0 0 0 0,0 0-1 0 0,0 0 1 0 0,0-1 0 0 0,-5 3-1 0 0,2-1 527 0 0,-1-1 1 0 0,0 0-1 0 0,0 0 0 0 0,0 0 0 0 0,0 0 1 0 0,0-1-1 0 0,0 0 0 0 0,0-1 0 0 0,-9 1 1 0 0,41 1-1114 0 0,-1 2 1 0 0,26 7 0 0 0,-30-7-1900 0 0,20 10-5558 0 0,-36-13 6495 0 0</inkml:trace>
 </inkml:ink>
 </file>
 
-<file path=word/ink/ink51.xml><?xml version="1.0" encoding="utf-8"?>
+<file path=word/ink/ink59.xml><?xml version="1.0" encoding="utf-8"?>
 <inkml:ink xmlns:inkml="http://www.w3.org/2003/InkML">
   <inkml:definitions>
     <inkml:context xml:id="ctx0">
@@ -6550,7 +7422,41 @@
 </inkml:ink>
 </file>
 
-<file path=word/ink/ink52.xml><?xml version="1.0" encoding="utf-8"?>
+<file path=word/ink/ink6.xml><?xml version="1.0" encoding="utf-8"?>
+<inkml:ink xmlns:inkml="http://www.w3.org/2003/InkML">
+  <inkml:definitions>
+    <inkml:context xml:id="ctx0">
+      <inkml:inkSource xml:id="inkSrc0">
+        <inkml:traceFormat>
+          <inkml:channel name="X" type="integer" min="-2.14748E9" max="2.14748E9" units="cm"/>
+          <inkml:channel name="Y" type="integer" min="-2.14748E9" max="2.14748E9" units="cm"/>
+          <inkml:channel name="F" type="integer" max="32767" units="dev"/>
+          <inkml:channel name="OA" type="integer" max="360" units="deg"/>
+          <inkml:channel name="OE" type="integer" max="90" units="deg"/>
+        </inkml:traceFormat>
+        <inkml:channelProperties>
+          <inkml:channelProperty channel="X" name="resolution" value="1000" units="1/cm"/>
+          <inkml:channelProperty channel="Y" name="resolution" value="1000" units="1/cm"/>
+          <inkml:channelProperty channel="F" name="resolution" value="0" units="1/dev"/>
+          <inkml:channelProperty channel="OA" name="resolution" value="1000" units="1/deg"/>
+          <inkml:channelProperty channel="OE" name="resolution" value="1000" units="1/deg"/>
+        </inkml:channelProperties>
+      </inkml:inkSource>
+      <inkml:timestamp xml:id="ts0" timeString="2025-09-05T20:22:08.529"/>
+    </inkml:context>
+    <inkml:brush xml:id="br0">
+      <inkml:brushProperty name="width" value="0.025" units="cm"/>
+      <inkml:brushProperty name="height" value="0.025" units="cm"/>
+      <inkml:brushProperty name="color" value="#E71224"/>
+    </inkml:brush>
+  </inkml:definitions>
+  <inkml:trace contextRef="#ctx0" brushRef="#br0">232 198 5369 0 0,'-1'-1'245'0'0,"0"1"0"0"0,0-1 1 0 0,-1 1-1 0 0,1-1 0 0 0,0 1 0 0 0,0 0 0 0 0,-1 0 1 0 0,1-1-1 0 0,-1 1 0 0 0,1 0 0 0 0,0 0 0 0 0,-1 0 0 0 0,1 1 1 0 0,0-1-1 0 0,-1 0 0 0 0,1 0 0 0 0,0 1 0 0 0,-2 0 0 0 0,-32 11-684 0 0,23-8 781 0 0,2 0-267 0 0,1 0 0 0 0,-1 0 0 0 0,1 1 0 0 0,0 0 0 0 0,0 0-1 0 0,1 1 1 0 0,0 1 0 0 0,0-1 0 0 0,0 1 0 0 0,1 0 0 0 0,0 1 0 0 0,0 0 0 0 0,1 0-1 0 0,-8 13 1 0 0,9-14 166 0 0,1 1 1 0 0,1-1-1 0 0,0 0 0 0 0,0 1 0 0 0,0 0 0 0 0,1 0 0 0 0,0 0 1 0 0,0 0-1 0 0,1 0 0 0 0,0 0 0 0 0,1 0 0 0 0,0 0 0 0 0,0 0 1 0 0,0 1-1 0 0,1-1 0 0 0,0 0 0 0 0,1 0 0 0 0,5 15 0 0 0,-4-16 48 0 0,0 0 0 0 0,1-1 0 0 0,0 1 0 0 0,0-1 0 0 0,1 1 0 0 0,0-2-1 0 0,0 1 1 0 0,0 0 0 0 0,0-1 0 0 0,1 0 0 0 0,0 0 0 0 0,0-1 0 0 0,13 8-1 0 0,-9-7-650 0 0,1 0-1 0 0,0 0 0 0 0,14 3 1 0 0,34 4-7901 0 0,-57-12 7704 0 0,0 0-1 0 0,1 0 1 0 0,-1 0-1 0 0,0 0 1 0 0,1-1-1 0 0,-1 1 1 0 0,0 0 0 0 0,0-1-1 0 0,0 0 1 0 0,1 0-1 0 0,-1 0 1 0 0,0 0-1 0 0,3-2 1 0 0,2-2-791 0 0</inkml:trace>
+  <inkml:trace contextRef="#ctx0" brushRef="#br0" timeOffset="169.11">368 363 4937 0 0,'-2'12'1475'0'0,"1"-1"1"0"0,0 1-1 0 0,1 0 1 0 0,1 14-1 0 0,17 86 1202 0 0,-13-88-2233 0 0,-2-10-706 0 0,9 41 95 0 0,-11-52-512 0 0,0 0 1 0 0,0 0-1 0 0,0 0 0 0 0,1 0 1 0 0,-1-1-1 0 0,1 1 0 0 0,0 0 1 0 0,2 2-1 0 0,-4-5 507 0 0,0 0-1 0 0,0 0 1 0 0,1 1 0 0 0,-1-1 0 0 0,0 0 0 0 0,1 0-1 0 0,-1 0 1 0 0,0 0 0 0 0,1 0 0 0 0,-1 0-1 0 0,1 1 1 0 0,-1-1 0 0 0,0 0 0 0 0,1 0 0 0 0,-1 0-1 0 0,0 0 1 0 0,1 0 0 0 0,-1 0 0 0 0,0 0-1 0 0,1 0 1 0 0,-1-1 0 0 0,1 1 0 0 0,-1 0 0 0 0,0 0-1 0 0,1 0 1 0 0,-1 0 0 0 0,0 0 0 0 0,1-1-1 0 0,-1 1 1 0 0,0 0 0 0 0,0 0 0 0 0,1 0 0 0 0,-1-1-1 0 0,0 1 1 0 0,0 0 0 0 0,1-1 0 0 0,-1 1-1 0 0,0 0 1 0 0,0 0 0 0 0,0-1 0 0 0,1 1 0 0 0,-1-1-1 0 0,4-4-1183 0 0</inkml:trace>
+  <inkml:trace contextRef="#ctx0" brushRef="#br0" timeOffset="549.29">546 93 3073 0 0,'-2'4'212'0'0,"0"0"1"0"0,-1 1 0 0 0,1-1-1 0 0,1 1 1 0 0,-1-1 0 0 0,1 1-1 0 0,0 0 1 0 0,0 0 0 0 0,0 0-1 0 0,0 0 1 0 0,1 0 0 0 0,0 0-1 0 0,0 0 1 0 0,1-1 0 0 0,-1 1-1 0 0,2 6 1 0 0,1 4-38 0 0,0-1-1 0 0,1 1 1 0 0,1-1 0 0 0,6 15 0 0 0,-4-14-36 0 0,1 0-1 0 0,0 0 1 0 0,1-1 0 0 0,0-1 0 0 0,1 1 0 0 0,1-1 0 0 0,0-1 0 0 0,0 0 0 0 0,1-1 0 0 0,1 0 0 0 0,0-1-1 0 0,20 12 1 0 0,-31-21-155 0 0,0 0 0 0 0,0 0-1 0 0,0 0 1 0 0,1 0 0 0 0,-1-1 0 0 0,0 1-1 0 0,1-1 1 0 0,-1 1 0 0 0,1-1-1 0 0,-1 0 1 0 0,0 0 0 0 0,1 0 0 0 0,-1 0-1 0 0,1-1 1 0 0,-1 1 0 0 0,0-1-1 0 0,1 1 1 0 0,-1-1 0 0 0,0 0-1 0 0,0 1 1 0 0,1-1 0 0 0,-1-1 0 0 0,0 1-1 0 0,0 0 1 0 0,0 0 0 0 0,0-1-1 0 0,0 1 1 0 0,0-1 0 0 0,-1 0 0 0 0,1 1-1 0 0,-1-1 1 0 0,1 0 0 0 0,-1 0-1 0 0,1 0 1 0 0,-1 0 0 0 0,2-4-1 0 0,4-7 169 0 0,0-1 0 0 0,-1 0-1 0 0,0-1 1 0 0,4-19 0 0 0,-8 28-113 0 0,2-8 38 0 0,28-104-96 0 0,-29 101-418 0 0,0-1 0 0 0,-1 1-1 0 0,0-1 1 0 0,-3-31 0 0 0,1 44-83 0 0,-1 0 1 0 0,0 0 0 0 0,0-1 0 0 0,0 1 0 0 0,0 0 0 0 0,-1 0 0 0 0,0 1-1 0 0,0-1 1 0 0,-1 0 0 0 0,-4-6 0 0 0,2 3-1020 0 0</inkml:trace>
+</inkml:ink>
+</file>
+
+<file path=word/ink/ink60.xml><?xml version="1.0" encoding="utf-8"?>
 <inkml:ink xmlns:inkml="http://www.w3.org/2003/InkML">
   <inkml:definitions>
     <inkml:context xml:id="ctx0">
@@ -6583,9 +7489,9 @@
   <inkml:trace contextRef="#ctx0" brushRef="#br0" timeOffset="37168.48">45 34 2240 0 0,'0'0'430'0'0,"-2"36"629"0"0,1 45-1094 0 0,-1-26 509 0 0,3 0 1 0 0,13 98-1 0 0,-12-143-189 0 0,0 0-1 0 0,1 0 1 0 0,1 0 0 0 0,-1-1-1 0 0,2 1 1 0 0,-1-1-1 0 0,1 0 1 0 0,1 0 0 0 0,0 0-1 0 0,0-1 1 0 0,10 11-1 0 0,-14-18-231 0 0,0 0 0 0 0,-1 0-1 0 0,1 0 1 0 0,0-1 0 0 0,0 1-1 0 0,0-1 1 0 0,-1 1 0 0 0,1-1-1 0 0,0 0 1 0 0,0 0-1 0 0,0 0 1 0 0,0 0 0 0 0,0 0-1 0 0,0 0 1 0 0,3-1 0 0 0,35-10 110 0 0,-11 4-1355 0 0,-28 7 939 0 0,1-1 0 0 0,-1 1 0 0 0,1 0 1 0 0,0 0-1 0 0,-1-1 0 0 0,1 1 0 0 0,-1-1 1 0 0,1 1-1 0 0,-1-1 0 0 0,1 0 0 0 0,-1 0 1 0 0,1 0-1 0 0,-1 0 0 0 0,0 1 0 0 0,1-2 0 0 0,-1 1 1 0 0,0 0-1 0 0,0 0 0 0 0,0 0 0 0 0,0-1 1 0 0,0 1-1 0 0,0 0 0 0 0,0-1 0 0 0,0 1 0 0 0,0-2 1 0 0,1-4-890 0 0</inkml:trace>
   <inkml:trace contextRef="#ctx0" brushRef="#br0" timeOffset="37582.61">288 48 3257 0 0,'8'-5'266'0'0,"-5"2"-154"0"0,1 0 0 0 0,0 0 0 0 0,0 0 0 0 0,1 1 0 0 0,7-4 0 0 0,-11 6-101 0 0,-1-1 0 0 0,1 1 0 0 0,0 0 0 0 0,-1 0 0 0 0,1 0 0 0 0,-1 0 0 0 0,1 0 0 0 0,0 0-1 0 0,-1 0 1 0 0,1 0 0 0 0,0 0 0 0 0,-1 0 0 0 0,1 0 0 0 0,-1 0 0 0 0,1 1 0 0 0,0-1 0 0 0,-1 0-1 0 0,1 0 1 0 0,-1 1 0 0 0,1-1 0 0 0,0 0 0 0 0,0 1 0 0 0,-1 0-5 0 0,1 0 0 0 0,0 0-1 0 0,-1 0 1 0 0,1 0 0 0 0,-1 0 0 0 0,1 1 0 0 0,-1-1-1 0 0,1 0 1 0 0,-1 0 0 0 0,0 0 0 0 0,1 1 0 0 0,-1-1 0 0 0,0 0-1 0 0,0 0 1 0 0,0 1 0 0 0,0 0 0 0 0,-2 4 154 0 0,0 0 1 0 0,0 0-1 0 0,0-1 0 0 0,-1 1 0 0 0,1-1 1 0 0,-1 0-1 0 0,-1 0 0 0 0,1 0 0 0 0,-1 0 1 0 0,0 0-1 0 0,0-1 0 0 0,0 0 0 0 0,-1 1 1 0 0,1-2-1 0 0,-1 1 0 0 0,-6 3 1 0 0,18-8-70 0 0,0 0 1 0 0,0 0 0 0 0,0 0 0 0 0,10 1 0 0 0,0 0-90 0 0,-15-1-6 0 0,0 1 0 0 0,-1 0 0 0 0,1 0 0 0 0,0-1 1 0 0,0 1-1 0 0,-1 1 0 0 0,1-1 0 0 0,0 0 0 0 0,-1 0 0 0 0,1 1 0 0 0,0-1 0 0 0,-1 0 0 0 0,1 1 1 0 0,0 0-1 0 0,-1-1 0 0 0,1 1 0 0 0,-1 0 0 0 0,1 0 0 0 0,-1 0 0 0 0,1 0 0 0 0,-1 0 1 0 0,0 0-1 0 0,2 2 0 0 0,-3-1 15 0 0,1 0 0 0 0,0 0-1 0 0,-1 0 1 0 0,0 0 0 0 0,1 0 0 0 0,-1 0 0 0 0,0 1 0 0 0,0-1 0 0 0,0 0-1 0 0,-1 0 1 0 0,1 0 0 0 0,0 0 0 0 0,-1 0 0 0 0,1 0 0 0 0,-1 0 0 0 0,0 0 0 0 0,0 0-1 0 0,-1 3 1 0 0,-3 5-189 0 0,-1 0-1 0 0,1-1 0 0 0,-1 0 0 0 0,-8 9 0 0 0,7-10-862 0 0,1 0-1 0 0,0 1 0 0 0,1-1 0 0 0,-7 14 1 0 0,12-19-381 0 0</inkml:trace>
   <inkml:trace contextRef="#ctx0" brushRef="#br0" timeOffset="37834.14">525 108 2793 0 0,'-1'0'94'0'0,"1"-1"0"0"0,-1 1 0 0 0,1 0 0 0 0,-1-1-1 0 0,1 1 1 0 0,-1 0 0 0 0,1-1 0 0 0,-1 1 0 0 0,1 0 0 0 0,-1 0 0 0 0,1 0 0 0 0,-1 0 0 0 0,0 0 0 0 0,1-1 0 0 0,-1 1 0 0 0,1 0 0 0 0,-1 0 0 0 0,0 0 0 0 0,1 1 0 0 0,-1-1 0 0 0,1 0 0 0 0,-1 0 0 0 0,0 0 0 0 0,1 0 0 0 0,-1 0 0 0 0,1 1 0 0 0,-1-1 0 0 0,1 0 0 0 0,-1 1 0 0 0,1-1 0 0 0,-1 0 0 0 0,1 1 0 0 0,-1-1 0 0 0,1 0 0 0 0,0 1 0 0 0,-1-1 0 0 0,1 1 0 0 0,-1-1 0 0 0,1 1 0 0 0,0-1 0 0 0,-1 1 0 0 0,1-1 0 0 0,0 2 0 0 0,-16 28-679 0 0,13-24 853 0 0,-149 334-868 0 0,140-319-3879 0 0,13-24 3251 0 0</inkml:trace>
-  <inkml:trace contextRef="#ctx0" brushRef="#br0" timeOffset="38181.23">476 379 1088 0 0,'-12'6'2911'0'0,"11"-3"-527"0"0,10-4-532 0 0,-7 1-1797 0 0,1 0 0 0 0,-1 0 0 0 0,1 0 0 0 0,-1 0 0 0 0,1 1 0 0 0,-1-1 0 0 0,1 1 0 0 0,-1-1 0 0 0,1 1 0 0 0,-1 0 0 0 0,0 0 0 0 0,1 0 0 0 0,-1 0 0 0 0,0 0 0 0 0,0 1 0 0 0,0-1 0 0 0,0 1 0 0 0,0-1 0 0 0,0 1 0 0 0,3 3 0 0 0,-4-3-112 0 0,0-1 0 0 0,0 1 0 0 0,1-1 0 0 0,-1 1 0 0 0,0-1 0 0 0,0 1 0 0 0,0 0 0 0 0,-1 0 0 0 0,1-1 1 0 0,0 1-1 0 0,-1 0 0 0 0,1 0 0 0 0,-1 0 0 0 0,0 0 0 0 0,1 0 0 0 0,-1 0 0 0 0,0 0 0 0 0,0 0 0 0 0,0 0 0 0 0,0 0 0 0 0,-1 0 0 0 0,1-1 0 0 0,-1 1 0 0 0,1 0 0 0 0,-1 0 0 0 0,-1 2 0 0 0,-1 2-39 0 0,-1 0 0 0 0,-1 0 0 0 0,1 0 0 0 0,-1-1 0 0 0,-9 8 0 0 0,0 0 340 0 0,16-13-143 0 0,0-1 0 0 0,0 1 0 0 0,0 0 0 0 0,0-1 0 0 0,0 1 0 0 0,-1 0 0 0 0,1 0 0 0 0,0 1 0 0 0,0-1 0 0 0,0 0 0 0 0,0 1 0 0 0,-1-1 0 0 0,1 1 0 0 0,0-1 0 0 0,0 1 0 0 0,-1 0 0 0 0,3 1 0 0 0,33 15-377 0 0,-26-9-123 0 0,-9-7 45 0 0,0 1 0 0 0,0-1 0 0 0,0 1 0 0 0,-1-1 0 0 0,1 0 0 0 0,1 1 0 0 0,-1-1 0 0 0,0 0 0 0 0,0 0 0 0 0,0-1 0 0 0,0 1 0 0 0,1 0 0 0 0,-1-1 0 0 0,0 1 0 0 0,1-1 0 0 0,-1 0 0 0 0,0 0 0 0 0,1 0 0 0 0,2 0 0 0 0,-3-2-949 0 0</inkml:trace>
+  <inkml:trace contextRef="#ctx0" brushRef="#br0" timeOffset="38181.21">476 379 1088 0 0,'-12'6'2911'0'0,"11"-3"-527"0"0,10-4-532 0 0,-7 1-1797 0 0,1 0 0 0 0,-1 0 0 0 0,1 0 0 0 0,-1 0 0 0 0,1 1 0 0 0,-1-1 0 0 0,1 1 0 0 0,-1-1 0 0 0,1 1 0 0 0,-1 0 0 0 0,0 0 0 0 0,1 0 0 0 0,-1 0 0 0 0,0 0 0 0 0,0 1 0 0 0,0-1 0 0 0,0 1 0 0 0,0-1 0 0 0,0 1 0 0 0,3 3 0 0 0,-4-3-112 0 0,0-1 0 0 0,0 1 0 0 0,1-1 0 0 0,-1 1 0 0 0,0-1 0 0 0,0 1 0 0 0,0 0 0 0 0,-1 0 0 0 0,1-1 1 0 0,0 1-1 0 0,-1 0 0 0 0,1 0 0 0 0,-1 0 0 0 0,0 0 0 0 0,1 0 0 0 0,-1 0 0 0 0,0 0 0 0 0,0 0 0 0 0,0 0 0 0 0,0 0 0 0 0,-1 0 0 0 0,1-1 0 0 0,-1 1 0 0 0,1 0 0 0 0,-1 0 0 0 0,-1 2 0 0 0,-1 2-39 0 0,-1 0 0 0 0,-1 0 0 0 0,1 0 0 0 0,-1-1 0 0 0,-9 8 0 0 0,0 0 340 0 0,16-13-143 0 0,0-1 0 0 0,0 1 0 0 0,0 0 0 0 0,0-1 0 0 0,0 1 0 0 0,-1 0 0 0 0,1 0 0 0 0,0 1 0 0 0,0-1 0 0 0,0 0 0 0 0,0 1 0 0 0,-1-1 0 0 0,1 1 0 0 0,0-1 0 0 0,0 1 0 0 0,-1 0 0 0 0,3 1 0 0 0,33 15-377 0 0,-26-9-123 0 0,-9-7 45 0 0,0 1 0 0 0,0-1 0 0 0,0 1 0 0 0,-1-1 0 0 0,1 0 0 0 0,1 1 0 0 0,-1-1 0 0 0,0 0 0 0 0,0 0 0 0 0,0-1 0 0 0,0 1 0 0 0,1 0 0 0 0,-1-1 0 0 0,0 1 0 0 0,1-1 0 0 0,-1 0 0 0 0,0 0 0 0 0,1 0 0 0 0,2 0 0 0 0,-3-2-949 0 0</inkml:trace>
   <inkml:trace contextRef="#ctx0" brushRef="#br0" timeOffset="38398.67">689 348 2529 0 0,'-1'0'153'0'0,"1"1"0"0"0,0-1 0 0 0,-1 1 1 0 0,1-1-1 0 0,0 1 0 0 0,-1-1 0 0 0,1 1 1 0 0,0-1-1 0 0,-1 1 0 0 0,1-1 0 0 0,0 1 1 0 0,0 0-1 0 0,0-1 0 0 0,0 1 1 0 0,0 0-1 0 0,-1-1 0 0 0,1 1 0 0 0,0-1 1 0 0,0 1-1 0 0,1 0 0 0 0,-1-1 0 0 0,0 1 1 0 0,0 0-1 0 0,0-1 0 0 0,1 2 0 0 0,2 22-805 0 0,-2-21 951 0 0,13 52-1073 0 0,-13-52 394 0 0,0 0-1 0 0,0-1 1 0 0,1 1 0 0 0,-1 0-1 0 0,1-1 1 0 0,0 1 0 0 0,0-1 0 0 0,0 1-1 0 0,3 2 1 0 0,-3-2-923 0 0</inkml:trace>
-  <inkml:trace contextRef="#ctx0" brushRef="#br0" timeOffset="38849.16">737 155 3761 0 0,'8'2'4560'0'0,"23"5"-4529"0"0,-29-7-117 0 0,0 0-1 0 0,-1 0 0 0 0,1 1 0 0 0,0-1 0 0 0,-1 0 0 0 0,1 0 0 0 0,-1 1 0 0 0,1-1 0 0 0,-1 1 0 0 0,1-1 1 0 0,-1 1-1 0 0,1 0 0 0 0,-1 0 0 0 0,1 0 0 0 0,-1 0 0 0 0,0 0 0 0 0,0 0 0 0 0,1 0 0 0 0,-1 0 0 0 0,0 0 0 0 0,0 0 1 0 0,0 1-1 0 0,0-1 0 0 0,0 0 0 0 0,0 1 0 0 0,0 1 0 0 0,0 1-35 0 0,-1 0-1 0 0,1-1 1 0 0,-1 1-1 0 0,0 0 1 0 0,0 0 0 0 0,-1 0-1 0 0,1 0 1 0 0,-2 6-1 0 0,1-7 175 0 0,0 1 0 0 0,0 0 0 0 0,1-1 0 0 0,-1 1 0 0 0,1 0 0 0 0,0-1 0 0 0,0 1 0 0 0,1 0 0 0 0,-1 0 0 0 0,1-1 0 0 0,0 1 0 0 0,1 3 0 0 0,-2-5 46 0 0,1-1-1 0 0,0 1 1 0 0,0-1 0 0 0,0 1-1 0 0,0-1 1 0 0,0 1 0 0 0,1-1-1 0 0,-1 0 1 0 0,0 0 0 0 0,1 0-1 0 0,-1 0 1 0 0,1 0 0 0 0,-1 0-1 0 0,1 0 1 0 0,-1 0 0 0 0,1 0-1 0 0,-1-1 1 0 0,1 1 0 0 0,0 0-1 0 0,0-1 1 0 0,-1 0 0 0 0,1 1-1 0 0,0-1 1 0 0,3 0 0 0 0,81 5-446 0 0,-30-8-3408 0 0,-56 3 3670 0 0,1 0 0 0 0,0 0 0 0 0,-1 0 0 0 0,1 0 0 0 0,-1-1 0 0 0,1 1 0 0 0,-1 0 0 0 0,1 0 0 0 0,-1 0 0 0 0,1-1-1 0 0,-1 1 1 0 0,1 0 0 0 0,-1-1 0 0 0,0 1 0 0 0,1 0 0 0 0,-1-1 0 0 0,1 1 0 0 0,-1 0 0 0 0,0-1 0 0 0,1 1 0 0 0,-1-1 0 0 0,0 1 0 0 0,1-1 0 0 0,-1 1 0 0 0,0-1 0 0 0,0 1-1 0 0,0-1 1 0 0,1 1 0 0 0,-1-1 0 0 0,-1-3-1026 0 0</inkml:trace>
+  <inkml:trace contextRef="#ctx0" brushRef="#br0" timeOffset="38849.15">737 155 3761 0 0,'8'2'4560'0'0,"23"5"-4529"0"0,-29-7-117 0 0,0 0-1 0 0,-1 0 0 0 0,1 1 0 0 0,0-1 0 0 0,-1 0 0 0 0,1 0 0 0 0,-1 1 0 0 0,1-1 0 0 0,-1 1 0 0 0,1-1 1 0 0,-1 1-1 0 0,1 0 0 0 0,-1 0 0 0 0,1 0 0 0 0,-1 0 0 0 0,0 0 0 0 0,0 0 0 0 0,1 0 0 0 0,-1 0 0 0 0,0 0 0 0 0,0 0 1 0 0,0 1-1 0 0,0-1 0 0 0,0 0 0 0 0,0 1 0 0 0,0 1 0 0 0,0 1-35 0 0,-1 0-1 0 0,1-1 1 0 0,-1 1-1 0 0,0 0 1 0 0,0 0 0 0 0,-1 0-1 0 0,1 0 1 0 0,-2 6-1 0 0,1-7 175 0 0,0 1 0 0 0,0 0 0 0 0,1-1 0 0 0,-1 1 0 0 0,1 0 0 0 0,0-1 0 0 0,0 1 0 0 0,1 0 0 0 0,-1 0 0 0 0,1-1 0 0 0,0 1 0 0 0,1 3 0 0 0,-2-5 46 0 0,1-1-1 0 0,0 1 1 0 0,0-1 0 0 0,0 1-1 0 0,0-1 1 0 0,0 1 0 0 0,1-1-1 0 0,-1 0 1 0 0,0 0 0 0 0,1 0-1 0 0,-1 0 1 0 0,1 0 0 0 0,-1 0-1 0 0,1 0 1 0 0,-1 0 0 0 0,1 0-1 0 0,-1-1 1 0 0,1 1 0 0 0,0 0-1 0 0,0-1 1 0 0,-1 0 0 0 0,1 1-1 0 0,0-1 1 0 0,3 0 0 0 0,81 5-446 0 0,-30-8-3408 0 0,-56 3 3670 0 0,1 0 0 0 0,0 0 0 0 0,-1 0 0 0 0,1 0 0 0 0,-1-1 0 0 0,1 1 0 0 0,-1 0 0 0 0,1 0 0 0 0,-1 0 0 0 0,1-1-1 0 0,-1 1 1 0 0,1 0 0 0 0,-1-1 0 0 0,0 1 0 0 0,1 0 0 0 0,-1-1 0 0 0,1 1 0 0 0,-1 0 0 0 0,0-1 0 0 0,1 1 0 0 0,-1-1 0 0 0,0 1 0 0 0,1-1 0 0 0,-1 1 0 0 0,0-1 0 0 0,0 1-1 0 0,0-1 1 0 0,1 1 0 0 0,-1-1 0 0 0,-1-3-1026 0 0</inkml:trace>
   <inkml:trace contextRef="#ctx0" brushRef="#br0" timeOffset="39252.21">861 56 2328 0 0,'6'-5'7198'0'0,"19"-13"-6478"0"0,-23 18-743 0 0,-1 0 0 0 0,1 0 0 0 0,0 1 0 0 0,0-1 0 0 0,0 0 0 0 0,-1 0 0 0 0,1 1 0 0 0,0-1 0 0 0,0 1 0 0 0,-1 0 0 0 0,1-1 0 0 0,0 1 0 0 0,-1 0 0 0 0,1 0 0 0 0,-1 0 0 0 0,1 0 0 0 0,-1 0 0 0 0,0 1 0 0 0,1-1 0 0 0,-1 0 0 0 0,0 1 0 0 0,0-1 0 0 0,0 1 0 0 0,0-1 0 0 0,0 1 0 0 0,1 1 0 0 0,3 5-11 0 0,-1-1 0 0 0,1 1-1 0 0,-1 1 1 0 0,3 8 0 0 0,36 101-38 0 0,20 63 136 0 0,-49-135-46 0 0,-9-32 101 0 0,0 0 0 0 0,-1 0 1 0 0,-1 1-1 0 0,0-1 0 0 0,1 19 1 0 0,-4-32-52 0 0,0 0 1 0 0,0 0 0 0 0,0-1 0 0 0,-1 1 0 0 0,1 0 0 0 0,0 0 0 0 0,0 0 0 0 0,0-1 0 0 0,-1 1 0 0 0,1 0 0 0 0,0 0-1 0 0,-1 0 1 0 0,1-1 0 0 0,0 1 0 0 0,-1 0 0 0 0,1-1 0 0 0,-1 1 0 0 0,1 0 0 0 0,-1-1 0 0 0,1 1 0 0 0,-1-1 0 0 0,0 1 0 0 0,1-1-1 0 0,-1 1 1 0 0,0-1 0 0 0,1 0 0 0 0,-2 1 0 0 0,0 0-10 0 0,-1 0 1 0 0,1-1-1 0 0,-1 0 0 0 0,1 1 0 0 0,0-1 1 0 0,-1 0-1 0 0,1 0 0 0 0,-1 0 0 0 0,-3-1 1 0 0,-7-1-594 0 0,1-1 0 0 0,-22-8 1 0 0,29 9 92 0 0,-32-17-2877 0 0,35 17 2942 0 0,1 1 0 0 0,0 0-1 0 0,-1 0 1 0 0,1 0 0 0 0,0-1 0 0 0,0 1 0 0 0,0 0-1 0 0,0-1 1 0 0,0 1 0 0 0,0-1 0 0 0,0 1 0 0 0,0-1-1 0 0,0-1 1 0 0,0-2-1347 0 0</inkml:trace>
   <inkml:trace contextRef="#ctx0" brushRef="#br0" timeOffset="39752.65">1260 483 2056 0 0,'-2'0'833'0'0,"1"2"-489"0"0,-1-4-376 0 0,1 2-937 0 0,0 0 361 0 0,0-1 448 0 0,1 0-1096 0 0</inkml:trace>
   <inkml:trace contextRef="#ctx0" brushRef="#br0" timeOffset="40096.78">1278 427 1336 0 0,'-4'-1'725'0'0,"0"0"0"0"0,0 0 0 0 0,0 0 0 0 0,1-1-1 0 0,-1 1 1 0 0,1-1 0 0 0,-1 0 0 0 0,1 0 0 0 0,-1 0 0 0 0,1 0-1 0 0,0-1 1 0 0,0 1 0 0 0,-5-6 0 0 0,33 34 2011 0 0,43 47-3328 0 0,-56-56 24 0 0,3 4-1264 0 0,-3-13-3229 0 0,-11-15 692 0 0,-4-25 3735 0 0,1 23-338 0 0</inkml:trace>
@@ -6603,7 +7509,7 @@
 </inkml:ink>
 </file>
 
-<file path=word/ink/ink53.xml><?xml version="1.0" encoding="utf-8"?>
+<file path=word/ink/ink61.xml><?xml version="1.0" encoding="utf-8"?>
 <inkml:ink xmlns:inkml="http://www.w3.org/2003/InkML">
   <inkml:definitions>
     <inkml:context xml:id="ctx0">
@@ -6635,7 +7541,7 @@
 </inkml:ink>
 </file>
 
-<file path=word/ink/ink54.xml><?xml version="1.0" encoding="utf-8"?>
+<file path=word/ink/ink62.xml><?xml version="1.0" encoding="utf-8"?>
 <inkml:ink xmlns:inkml="http://www.w3.org/2003/InkML">
   <inkml:definitions>
     <inkml:context xml:id="ctx0">
@@ -6666,7 +7572,7 @@
 </inkml:ink>
 </file>
 
-<file path=word/ink/ink55.xml><?xml version="1.0" encoding="utf-8"?>
+<file path=word/ink/ink63.xml><?xml version="1.0" encoding="utf-8"?>
 <inkml:ink xmlns:inkml="http://www.w3.org/2003/InkML">
   <inkml:definitions>
     <inkml:context xml:id="ctx0">
@@ -6694,10 +7600,10 @@
     </inkml:brush>
   </inkml:definitions>
   <inkml:trace contextRef="#ctx0" brushRef="#br0">392 106 1128 0 0,'-4'-29'2692'0'0,"-2"23"-517"0"0,-2 18-614 0 0,5-1-1555 0 0,2 0 0 0 0,-1 0-1 0 0,2 0 1 0 0,-1 0 0 0 0,2 0-1 0 0,-1 0 1 0 0,1 0 0 0 0,4 14-1 0 0,-3-10-8 0 0,5 30 101 0 0,20 76-1 0 0,-22-106 79 0 0,0 0 1 0 0,0 0-1 0 0,2-1 0 0 0,0 0 1 0 0,0 0-1 0 0,1-1 0 0 0,1 0 1 0 0,19 22-1 0 0,-26-32-71 0 0,1 0 0 0 0,1 0 0 0 0,-1-1 1 0 0,0 1-1 0 0,1-1 0 0 0,-1 1 0 0 0,1-1 0 0 0,-1 0 0 0 0,1 0 1 0 0,0-1-1 0 0,0 1 0 0 0,0-1 0 0 0,5 1 0 0 0,-7-2 3 0 0,0 0 0 0 0,0 0-1 0 0,1 0 1 0 0,-1-1 0 0 0,0 1 0 0 0,0-1-1 0 0,0 1 1 0 0,0-1 0 0 0,0 0 0 0 0,0 0-1 0 0,0 0 1 0 0,0 0 0 0 0,-1 0 0 0 0,1 0-1 0 0,0 0 1 0 0,0-1 0 0 0,-1 1 0 0 0,1-1-1 0 0,-1 1 1 0 0,1-1 0 0 0,-1 0 0 0 0,0 1-1 0 0,0-1 1 0 0,0 0 0 0 0,0 0-1 0 0,0 0 1 0 0,1-3 0 0 0,4-7 56 0 0,-1-1 0 0 0,0 0-1 0 0,-1 0 1 0 0,0 0 0 0 0,-1 0 0 0 0,-1-1 0 0 0,0 1-1 0 0,0-1 1 0 0,-2 0 0 0 0,0 1 0 0 0,-2-21 0 0 0,-4-4-13 0 0,-2 0 0 0 0,-21-60 0 0 0,0-1 167 0 0,28 110-149 0 0,1-11-461 0 0,0 1-1 0 0,0 0 1 0 0,-1-1 0 0 0,1 1 0 0 0,0 0 0 0 0,0-1-1 0 0,0 1 1 0 0,0 0 0 0 0,0-1 0 0 0,0 1 0 0 0,0 0-1 0 0,0-1 1 0 0,0 1 0 0 0,0 0 0 0 0,1-1 0 0 0,-1 1-1 0 0,0 0 1 0 0,0-1 0 0 0,1 1 0 0 0,-1 0 0 0 0,0-1-1 0 0,1 1 1 0 0,-1-1 0 0 0,1 1 0 0 0,-1-1 0 0 0,0 1 0 0 0,1-1-1 0 0,-1 1 1 0 0,1-1 0 0 0,0 1 0 0 0,-1-1 0 0 0,1 1-1 0 0,-1-1 1 0 0,1 0 0 0 0,0 0 0 0 0,-1 1 0 0 0,1-1-1 0 0,-1 0 1 0 0,1 0 0 0 0,0 1 0 0 0,0-1 0 0 0,-1 0-1 0 0,1 0 1 0 0,0 0 0 0 0,-1 0 0 0 0,1 0 0 0 0,0 0-1 0 0,1-1 1 0 0,6 4-725 0 0,-2-2-197 0 0</inkml:trace>
-  <inkml:trace contextRef="#ctx0" brushRef="#br0" timeOffset="1291.15">0 1004 2897 0 0,'44'33'3372'0'0,"9"6"-2233"0"0,80 75 0 0 0,-61-54-3963 0 0,-64-49 178 0 0,-9-9 1114 0 0,-7-6 1163 0 0,4 1-623 0 0</inkml:trace>
+  <inkml:trace contextRef="#ctx0" brushRef="#br0" timeOffset="1291.13">0 1004 2897 0 0,'44'33'3372'0'0,"9"6"-2233"0"0,80 75 0 0 0,-61-54-3963 0 0,-64-49 178 0 0,-9-9 1114 0 0,-7-6 1163 0 0,4 1-623 0 0</inkml:trace>
   <inkml:trace contextRef="#ctx0" brushRef="#br0" timeOffset="1483.87">263 1050 2489 0 0,'-1'0'263'0'0,"0"0"0"0"0,0 1 1 0 0,0-1-1 0 0,1 0 1 0 0,-1 0-1 0 0,0 1 1 0 0,0-1-1 0 0,1 0 1 0 0,-1 1-1 0 0,0-1 1 0 0,0 1-1 0 0,1-1 1 0 0,-1 1-1 0 0,1-1 1 0 0,-1 1-1 0 0,0-1 0 0 0,1 1 1 0 0,-1-1-1 0 0,1 1 1 0 0,-1 0-1 0 0,1-1 1 0 0,0 1-1 0 0,-1 1 1 0 0,-19 25-633 0 0,14-19 972 0 0,-12 20-92 0 0,-25 47 1 0 0,4-6-951 0 0,37-63-4447 0 0,9-12 2624 0 0,13-17 1218 0 0,-19 21 861 0 0,7-6-872 0 0</inkml:trace>
   <inkml:trace contextRef="#ctx0" brushRef="#br0" timeOffset="1940.54">717 931 3249 0 0,'-12'0'1480'0'0,"1"1"0"0"0,-1 0 0 0 0,-15 4 0 0 0,19-3-1253 0 0,0 0 1 0 0,0 1-1 0 0,0 0 0 0 0,0 0 0 0 0,-7 5 0 0 0,9-4-227 0 0,0 1-1 0 0,0-1 1 0 0,0 1-1 0 0,1 0 1 0 0,-1 0-1 0 0,1 1 1 0 0,1 0-1 0 0,-1 0 1 0 0,1 0-1 0 0,0 0 1 0 0,0 1-1 0 0,1-1 1 0 0,-1 1-1 0 0,-2 10 1 0 0,3-9 62 0 0,1 0 0 0 0,0 0 0 0 0,0 0 1 0 0,0 0-1 0 0,1 0 0 0 0,1 0 0 0 0,-1 1 0 0 0,1-1 0 0 0,2 11 0 0 0,-2-16 24 0 0,1 1 0 0 0,0-1-1 0 0,0 0 1 0 0,0 0 0 0 0,0 0-1 0 0,0 0 1 0 0,1-1 0 0 0,-1 1-1 0 0,1 0 1 0 0,0 0 0 0 0,0-1-1 0 0,0 1 1 0 0,0-1-1 0 0,0 0 1 0 0,1 1 0 0 0,-1-1-1 0 0,1 0 1 0 0,-1 0 0 0 0,1-1-1 0 0,0 1 1 0 0,-1-1 0 0 0,1 1-1 0 0,0-1 1 0 0,0 0 0 0 0,0 0-1 0 0,6 1 1 0 0,18 3 302 0 0,1-1 1 0 0,47-1-1 0 0,-25-3-2580 0 0,-29 0-1127 0 0,-47-4-2687 0 0,3 0 4341 0 0,11 4 431 0 0</inkml:trace>
-  <inkml:trace contextRef="#ctx0" brushRef="#br0" timeOffset="2122.28">518 1140 2873 0 0,'7'5'7931'0'0,"14"-2"-6075"0"0,6-8-125 0 0,37-11 0 0 0,-5-4-6095 0 0,-36 12-1113 0 0,-3 7 760 0 0,-14 1 3369 0 0</inkml:trace>
+  <inkml:trace contextRef="#ctx0" brushRef="#br0" timeOffset="2122.27">518 1140 2873 0 0,'7'5'7931'0'0,"14"-2"-6075"0"0,6-8-125 0 0,37-11 0 0 0,-5-4-6095 0 0,-36 12-1113 0 0,-3 7 760 0 0,-14 1 3369 0 0</inkml:trace>
   <inkml:trace contextRef="#ctx0" brushRef="#br0" timeOffset="2517.55">928 924 3025 0 0,'45'-5'4942'0'0,"-15"-4"-3872"0"0,-19 5-1085 0 0,1 1 1 0 0,-1 0 0 0 0,1 0 0 0 0,0 1 0 0 0,0 1 0 0 0,-1 0-1 0 0,15 0 1 0 0,-25 1-81 0 0,-1 0-1 0 0,1 0 0 0 0,-1 0 1 0 0,1 0-1 0 0,-1 0 0 0 0,1 0 1 0 0,-1 0-1 0 0,1 0 1 0 0,-1 0-1 0 0,1 0 0 0 0,-1 0 1 0 0,1 0-1 0 0,-1 1 0 0 0,1-1 1 0 0,-1 0-1 0 0,1 0 1 0 0,-1 1-1 0 0,1-1 0 0 0,-1 0 1 0 0,0 0-1 0 0,1 1 0 0 0,-1-1 1 0 0,0 0-1 0 0,1 1 1 0 0,-1-1-1 0 0,0 1 0 0 0,1-1 1 0 0,-1 0-1 0 0,0 1 0 0 0,1-1 1 0 0,-1 2-1 0 0,-11 9-2362 0 0,-25 7 468 0 0,17-15 1683 0 0,9-2-641 0 0</inkml:trace>
   <inkml:trace contextRef="#ctx0" brushRef="#br0" timeOffset="2808.03">992 892 1360 0 0,'2'6'724'0'0,"-1"0"-1"0"0,1 1 1 0 0,-2-1-1 0 0,1 0 1 0 0,-1 10-1 0 0,-1 9-64 0 0,-7 37-1 0 0,5-48-284 0 0,0 1-1 0 0,1 0 0 0 0,1-1 1 0 0,1 1-1 0 0,0 0 0 0 0,0 0 1 0 0,6 25-1 0 0,-5-36-182 0 0,0 0 0 0 0,0 0-1 0 0,0-1 1 0 0,1 1 0 0 0,-1 0 0 0 0,1-1 0 0 0,0 1 0 0 0,0-1 0 0 0,1 0 0 0 0,-1 1 0 0 0,1-1 0 0 0,-1 0-1 0 0,1-1 1 0 0,0 1 0 0 0,0 0 0 0 0,0-1 0 0 0,6 4 0 0 0,-5-5-15 0 0,0 1 0 0 0,1-1 0 0 0,-1 0 0 0 0,1 0 0 0 0,-1 0 0 0 0,1-1 0 0 0,0 0 0 0 0,-1 1 0 0 0,1-2 0 0 0,-1 1 0 0 0,1 0 0 0 0,-1-1 0 0 0,1 0 0 0 0,8-3 0 0 0,-8 2-109 0 0,1 1-1 0 0,0 0 1 0 0,-1 0 0 0 0,1 0 0 0 0,0 0 0 0 0,0 1 0 0 0,6 0-1 0 0,11 8-3380 0 0,-4 10-8553 0 0,-16-16 10617 0 0</inkml:trace>
   <inkml:trace contextRef="#ctx0" brushRef="#br0" timeOffset="3020.81">1258 1030 3241 0 0,'-2'-6'4474'0'0,"0"1"45"0"0,-2 13-3558 0 0,3-4-962 0 0,1 0 0 0 0,0 1 0 0 0,0-1 0 0 0,1 1 0 0 0,-1-1 0 0 0,1 0 0 0 0,0 0 0 0 0,0 1 0 0 0,0-1 0 0 0,0 0 0 0 0,1 0 0 0 0,2 5 0 0 0,27 47-5477 0 0,-30-54 4678 0 0,16 24-4348 0 0,-14-21 3616 0 0</inkml:trace>
@@ -6710,7 +7616,7 @@
 </inkml:ink>
 </file>
 
-<file path=word/ink/ink56.xml><?xml version="1.0" encoding="utf-8"?>
+<file path=word/ink/ink64.xml><?xml version="1.0" encoding="utf-8"?>
 <inkml:ink xmlns:inkml="http://www.w3.org/2003/InkML">
   <inkml:definitions>
     <inkml:context xml:id="ctx0">
@@ -6749,7 +7655,7 @@
 </inkml:ink>
 </file>
 
-<file path=word/ink/ink57.xml><?xml version="1.0" encoding="utf-8"?>
+<file path=word/ink/ink65.xml><?xml version="1.0" encoding="utf-8"?>
 <inkml:ink xmlns:inkml="http://www.w3.org/2003/InkML">
   <inkml:definitions>
     <inkml:context xml:id="ctx0">
@@ -6786,7 +7692,7 @@
 </inkml:ink>
 </file>
 
-<file path=word/ink/ink58.xml><?xml version="1.0" encoding="utf-8"?>
+<file path=word/ink/ink66.xml><?xml version="1.0" encoding="utf-8"?>
 <inkml:ink xmlns:inkml="http://www.w3.org/2003/InkML">
   <inkml:definitions>
     <inkml:context xml:id="ctx0">
@@ -6823,8 +7729,8 @@
   <inkml:trace contextRef="#ctx0" brushRef="#br0" timeOffset="3180.62">1233 157 1816 0 0,'0'0'146'0'0,"-1"0"-1"0"0,1 0 0 0 0,0 0 0 0 0,-1 0 1 0 0,1 0-1 0 0,-1 1 0 0 0,1-1 0 0 0,-1 0 1 0 0,1 0-1 0 0,-1 0 0 0 0,1 0 0 0 0,-1 0 1 0 0,1 1-1 0 0,0-1 0 0 0,-1 0 0 0 0,1 0 1 0 0,-1 1-1 0 0,1-1 0 0 0,0 0 0 0 0,-1 1 1 0 0,1-1-1 0 0,0 0 0 0 0,-1 1 0 0 0,1-1 1 0 0,0 1-1 0 0,0-1 0 0 0,-1 0 0 0 0,1 1 1 0 0,0-1-1 0 0,0 1 0 0 0,0-1 0 0 0,0 1 1 0 0,0-1-1 0 0,0 1 0 0 0,-1-1 0 0 0,1 1 1 0 0,0-1-1 0 0,0 1 0 0 0,0 0 0 0 0,3 4 8811 0 0,12 2-6341 0 0,57 41-2615 0 0,-57-35 13 0 0,-1 1-1 0 0,0 1 0 0 0,-1 0 0 0 0,0 1 0 0 0,-1 1 0 0 0,-1 0 1 0 0,12 24-1 0 0,-15-26-12 0 0,-1 1 0 0 0,-1 0-1 0 0,-1-1 1 0 0,0 2 0 0 0,-1-1 0 0 0,-1 0 0 0 0,-1 1 0 0 0,0 0 0 0 0,-1 22-1 0 0,-2-27 34 0 0,0 0-1 0 0,-1-1 0 0 0,0 1 1 0 0,-6 17-1 0 0,6-25-129 0 0,1 0 0 0 0,0 0 0 0 0,-1 0 0 0 0,0-1 0 0 0,0 1 0 0 0,0 0 0 0 0,0-1 0 0 0,-1 1 0 0 0,0-1 0 0 0,1 0 0 0 0,-1 0 0 0 0,0 0 0 0 0,-1 0 0 0 0,1 0 0 0 0,-7 4-1 0 0,9-7-75 0 0,0 0 0 0 0,0 1 0 0 0,0-1-1 0 0,0 0 1 0 0,0 0 0 0 0,0 1-1 0 0,0-1 1 0 0,0 0 0 0 0,0 0-1 0 0,0 0 1 0 0,0 0 0 0 0,0 0-1 0 0,0-1 1 0 0,0 1 0 0 0,0 0 0 0 0,0 0-1 0 0,0-1 1 0 0,0 1 0 0 0,0-1-1 0 0,0 1 1 0 0,0-1 0 0 0,0 1-1 0 0,1-1 1 0 0,-1 1 0 0 0,0-1-1 0 0,0 0 1 0 0,0 1 0 0 0,1-1 0 0 0,-1 0-1 0 0,0 0 1 0 0,1 1 0 0 0,-1-1-1 0 0,1 0 1 0 0,-1 0 0 0 0,1 0-1 0 0,-1 0 1 0 0,1 0 0 0 0,0 0-1 0 0,-1 0 1 0 0,1-1 0 0 0,-2-2-664 0 0,1 0 0 0 0,0 0 1 0 0,0 0-1 0 0,1 0 0 0 0,-1 0 1 0 0,1 0-1 0 0,0 0 0 0 0,0 0 1 0 0,1-5-1 0 0,1 0-1217 0 0</inkml:trace>
   <inkml:trace contextRef="#ctx0" brushRef="#br0" timeOffset="3417.31">1619 254 6825 0 0,'2'3'5398'0'0,"-8"3"-16821"0"0</inkml:trace>
   <inkml:trace contextRef="#ctx0" brushRef="#br0" timeOffset="3578.38">1627 496 3913 0 0,'34'33'7683'0'0,"-17"-17"-7378"0"0,0 0-3508 0 0</inkml:trace>
-  <inkml:trace contextRef="#ctx0" brushRef="#br0" timeOffset="4330.98">1963 152 3561 0 0,'4'4'12261'0'0,"-2"-3"-10415"0"0,-1-1-1740 0 0,-1 0 1 0 0,0 0-1 0 0,0 0 0 0 0,0 1 1 0 0,1-1-1 0 0,-1 0 1 0 0,0 0-1 0 0,0 0 1 0 0,0 0-1 0 0,1 0 0 0 0,-1 0 1 0 0,0 1-1 0 0,0-1 1 0 0,0 0-1 0 0,0 0 1 0 0,1 0-1 0 0,-1 0 0 0 0,0 1 1 0 0,0-1-1 0 0,0 0 1 0 0,0 0-1 0 0,0 1 1 0 0,0-1-1 0 0,0 0 0 0 0,0 0 1 0 0,1 0-1 0 0,-1 1 1 0 0,0-1-1 0 0,0 0 1 0 0,0 0-1 0 0,0 1 0 0 0,0-1 1 0 0,0 0-1 0 0,0 0 1 0 0,0 1-1 0 0,0-1 1 0 0,-1 0-1 0 0,1 0 0 0 0,0 0 1 0 0,0 1-1 0 0,0-1 1 0 0,0 0-1 0 0,0 0 1 0 0,0 0-1 0 0,-1 1 0 0 0,9 7-5 0 0,-1 0 0 0 0,0 1 0 0 0,10 15 0 0 0,-12-18-50 0 0,52 71-213 0 0,83 86-1 0 0,-103-131 155 0 0,-29-25-18 0 0,1 0 0 0 0,-1 0 0 0 0,-1 1 0 0 0,13 15 0 0 0,-20-18-1900 0 0,-10-1-7367 0 0,-2-6 427 0 0,6-3 7700 0 0,5 1 6 0 0</inkml:trace>
-  <inkml:trace contextRef="#ctx0" brushRef="#br0" timeOffset="4564.27">2264 197 3329 0 0,'-37'34'8705'0'0,"-3"-1"-5497"0"0,15-12-3006 0 0,0 1-1 0 0,-41 46 1 0 0,50-47-93 0 0,0 1 0 0 0,2 0-1 0 0,0 1 1 0 0,-19 47-1 0 0,28-55-988 0 0,5-13-15 0 0,-1 0 1 0 0,1 1 0 0 0,-1-1 0 0 0,1 0 0 0 0,0 0-1 0 0,0 1 1 0 0,0-1 0 0 0,0 0 0 0 0,0 1-1 0 0,1-1 1 0 0,-1 0 0 0 0,1 0 0 0 0,-1 1 0 0 0,2 2-1 0 0,0-2-697 0 0</inkml:trace>
+  <inkml:trace contextRef="#ctx0" brushRef="#br0" timeOffset="4330.96">1963 152 3561 0 0,'4'4'12261'0'0,"-2"-3"-10415"0"0,-1-1-1740 0 0,-1 0 1 0 0,0 0-1 0 0,0 0 0 0 0,0 1 1 0 0,1-1-1 0 0,-1 0 1 0 0,0 0-1 0 0,0 0 1 0 0,0 0-1 0 0,1 0 0 0 0,-1 0 1 0 0,0 1-1 0 0,0-1 1 0 0,0 0-1 0 0,0 0 1 0 0,1 0-1 0 0,-1 0 0 0 0,0 1 1 0 0,0-1-1 0 0,0 0 1 0 0,0 0-1 0 0,0 1 1 0 0,0-1-1 0 0,0 0 0 0 0,0 0 1 0 0,1 0-1 0 0,-1 1 1 0 0,0-1-1 0 0,0 0 1 0 0,0 0-1 0 0,0 1 0 0 0,0-1 1 0 0,0 0-1 0 0,0 0 1 0 0,0 1-1 0 0,0-1 1 0 0,-1 0-1 0 0,1 0 0 0 0,0 0 1 0 0,0 1-1 0 0,0-1 1 0 0,0 0-1 0 0,0 0 1 0 0,0 0-1 0 0,-1 1 0 0 0,9 7-5 0 0,-1 0 0 0 0,0 1 0 0 0,10 15 0 0 0,-12-18-50 0 0,52 71-213 0 0,83 86-1 0 0,-103-131 155 0 0,-29-25-18 0 0,1 0 0 0 0,-1 0 0 0 0,-1 1 0 0 0,13 15 0 0 0,-20-18-1900 0 0,-10-1-7367 0 0,-2-6 427 0 0,6-3 7700 0 0,5 1 6 0 0</inkml:trace>
+  <inkml:trace contextRef="#ctx0" brushRef="#br0" timeOffset="4564.26">2264 197 3329 0 0,'-37'34'8705'0'0,"-3"-1"-5497"0"0,15-12-3006 0 0,0 1-1 0 0,-41 46 1 0 0,50-47-93 0 0,0 1 0 0 0,2 0-1 0 0,0 1 1 0 0,-19 47-1 0 0,28-55-988 0 0,5-13-15 0 0,-1 0 1 0 0,1 1 0 0 0,-1-1 0 0 0,1 0 0 0 0,0 0-1 0 0,0 1 1 0 0,0-1 0 0 0,0 0 0 0 0,0 1-1 0 0,1-1 1 0 0,-1 0 0 0 0,1 0 0 0 0,-1 1 0 0 0,2 2-1 0 0,0-2-697 0 0</inkml:trace>
   <inkml:trace contextRef="#ctx0" brushRef="#br0" timeOffset="5232.06">2575 223 3009 0 0,'-10'0'885'0'0,"1"0"-1"0"0,0 1 1 0 0,0 1 0 0 0,0 0 0 0 0,0 0 0 0 0,-15 6 0 0 0,14-4-707 0 0,1 0 0 0 0,0 1-1 0 0,0 1 1 0 0,1-1 0 0 0,0 1 0 0 0,0 1 0 0 0,0-1 0 0 0,1 1 0 0 0,-11 13 0 0 0,11-11-93 0 0,0 1 1 0 0,0 0 0 0 0,1 1 0 0 0,1-1-1 0 0,0 1 1 0 0,0 0 0 0 0,1 1 0 0 0,0-1-1 0 0,1 1 1 0 0,0 0 0 0 0,1 0 0 0 0,0 0-1 0 0,1 0 1 0 0,1 20 0 0 0,0-29 3 0 0,0 0-1 0 0,1-1 1 0 0,-1 1 0 0 0,1-1-1 0 0,-1 1 1 0 0,1 0 0 0 0,0-1-1 0 0,0 1 1 0 0,0-1 0 0 0,0 1 0 0 0,0-1-1 0 0,1 0 1 0 0,-1 0 0 0 0,1 1-1 0 0,0-1 1 0 0,-1 0 0 0 0,1 0-1 0 0,0-1 1 0 0,0 1 0 0 0,0 0 0 0 0,0-1-1 0 0,1 1 1 0 0,-1-1 0 0 0,0 1-1 0 0,1-1 1 0 0,-1 0 0 0 0,1 0-1 0 0,-1 0 1 0 0,1-1 0 0 0,-1 1-1 0 0,5 0 1 0 0,8 1 140 0 0,1-1 0 0 0,-1 0-1 0 0,0-1 1 0 0,25-4 0 0 0,2 1-69 0 0,-39 3-237 0 0,1 1-54 0 0,0-1 1 0 0,1 0-1 0 0,-1-1 1 0 0,1 1 0 0 0,-1-1-1 0 0,0 1 1 0 0,1-1 0 0 0,5-3-1 0 0,-14-7-8391 0 0,-9-10 4155 0 0,8 14 2457 0 0</inkml:trace>
   <inkml:trace contextRef="#ctx0" brushRef="#br0" timeOffset="5446.45">2388 394 3977 0 0,'14'-1'8728'0'0,"3"-1"-6258"0"0,35 0-949 0 0,4-1-2143 0 0,-20-2-3948 0 0,-30 2 3214 0 0,0 1-1 0 0,0-1 1 0 0,0 0 0 0 0,-1 0-1 0 0,1 0 1 0 0,9-9 0 0 0,-7 6-366 0 0</inkml:trace>
   <inkml:trace contextRef="#ctx0" brushRef="#br0" timeOffset="6433.78">3140 79 2873 0 0,'-5'-2'4191'0'0,"-9"-8"-2519"0"0,-1 0-1193 0 0,0 3-390 0 0,1 2 0 0 0,-1-1 0 0 0,0 2-1 0 0,0 0 1 0 0,0 0 0 0 0,0 2 0 0 0,-1 0-1 0 0,1 1 1 0 0,-1 0 0 0 0,0 1 0 0 0,1 1-1 0 0,-1 0 1 0 0,1 1 0 0 0,-1 1 0 0 0,1 1-1 0 0,0 0 1 0 0,-15 6 0 0 0,28-9 20 0 0,-9 3 271 0 0,11-4-315 0 0,0 0 0 0 0,0 0 0 0 0,0 0 0 0 0,0 0-1 0 0,0 0 1 0 0,0 0 0 0 0,0 0 0 0 0,1 1-1 0 0,-1-1 1 0 0,0 0 0 0 0,0 0 0 0 0,0 0 0 0 0,0 0-1 0 0,0 0 1 0 0,0 0 0 0 0,0 0 0 0 0,0 0 0 0 0,0 0-1 0 0,-1 0 1 0 0,1 0 0 0 0,0 1 0 0 0,0-1-1 0 0,0 0 1 0 0,0 0 0 0 0,0 0 0 0 0,0 0 0 0 0,0 0-1 0 0,0 0 1 0 0,0 0 0 0 0,0 0 0 0 0,0 0 0 0 0,0 0-1 0 0,0 0 1 0 0,0 0 0 0 0,0 0 0 0 0,0 0-1 0 0,0 0 1 0 0,0 0 150 0 0,15 43 116 0 0,28 256-516 0 0,-17-111 90 0 0,-23-154 104 0 0,-2-22 60 0 0,1 1 0 0 0,0-1 0 0 0,4 15 0 0 0,30-53 3293 0 0,-27 19-3228 0 0,1 1 0 0 0,0 0-1 0 0,0 0 1 0 0,1 1 0 0 0,0 0 0 0 0,18-5-1 0 0,-25 8-1751 0 0,9-9-13979 0 0,-10 8 14367 0 0</inkml:trace>
@@ -6833,7 +7739,7 @@
   <inkml:trace contextRef="#ctx0" brushRef="#br0" timeOffset="7264.72">3492 334 3841 0 0,'0'0'113'0'0,"0"0"1"0"0,0 0 0 0 0,0 0-1 0 0,0 0 1 0 0,0 1 0 0 0,0-1-1 0 0,0 0 1 0 0,0 0 0 0 0,0 0-1 0 0,0 0 1 0 0,0 0 0 0 0,0 1-1 0 0,0-1 1 0 0,0 0-1 0 0,0 0 1 0 0,0 0 0 0 0,0 0-1 0 0,0 1 1 0 0,0-1 0 0 0,0 0-1 0 0,0 0 1 0 0,0 0 0 0 0,0 0-1 0 0,0 0 1 0 0,0 1 0 0 0,1-1-1 0 0,-1 0 1 0 0,0 0-1 0 0,0 0 1 0 0,0 0 0 0 0,0 0-1 0 0,0 0 1 0 0,0 0 0 0 0,0 0-1 0 0,1 1 1 0 0,-1-1 0 0 0,0 0-1 0 0,0 0 1 0 0,0 0 0 0 0,0 0-1 0 0,1 0 1 0 0,-1 0 0 0 0,0 0-1 0 0,0 0 1 0 0,0 0-1 0 0,0 0 1 0 0,0 0 0 0 0,1 0-1 0 0,-1 0 1 0 0,0 0 0 0 0,17 4 2000 0 0,19-1-1089 0 0,9-4-321 0 0,-37 0-670 0 0,1 0-1 0 0,0 1 1 0 0,0 0-1 0 0,0 0 1 0 0,0 1 0 0 0,0 0-1 0 0,0 1 1 0 0,-1 0-1 0 0,1 0 1 0 0,12 5 0 0 0,-19-5-40 0 0,0-1 0 0 0,0 1 0 0 0,0-1-1 0 0,0 1 1 0 0,0-1 0 0 0,-1 1 0 0 0,1 0 0 0 0,-1 0 0 0 0,1 0 0 0 0,-1 0 0 0 0,0 0 0 0 0,1 0 0 0 0,-1 1 0 0 0,0-1 0 0 0,0 0 0 0 0,-1 0 0 0 0,1 1 0 0 0,0-1 0 0 0,-1 1 0 0 0,0-1 0 0 0,1 0 0 0 0,-1 1 0 0 0,0-1 0 0 0,0 1 0 0 0,0-1 0 0 0,-1 1-1 0 0,1-1 1 0 0,-1 0 0 0 0,1 1 0 0 0,-2 3 0 0 0,0-2-79 0 0,1 1 0 0 0,-1-1-1 0 0,0 1 1 0 0,0-1 0 0 0,-1 0-1 0 0,1 0 1 0 0,-1 0 0 0 0,0 0 0 0 0,0 0-1 0 0,0-1 1 0 0,0 0 0 0 0,-1 1-1 0 0,0-1 1 0 0,-7 5 0 0 0,-2-1-235 0 0,-1-1 0 0 0,0-1 0 0 0,-1 1 1 0 0,-19 3-1 0 0,-62 6 2141 0 0,148-9 3870 0 0,52 6-5843 0 0,-74-9 9 0 0,13 2-402 0 0,-18-9-6844 0 0,-24 4 6836 0 0,0-1 0 0 0,1 0-1 0 0,-1 1 1 0 0,0-1 0 0 0,0 0-1 0 0,0 0 1 0 0,0 0 0 0 0,-1 0-1 0 0,1 0 1 0 0,0 0 0 0 0,0 0-1 0 0,0 0 1 0 0,0-2-1 0 0,2-3-1462 0 0</inkml:trace>
   <inkml:trace contextRef="#ctx0" brushRef="#br0" timeOffset="7712.53">3770 187 3257 0 0,'-1'1'276'0'0,"0"-1"0"0"0,1 1 0 0 0,-1 0 1 0 0,0-1-1 0 0,1 1 0 0 0,-1 0 0 0 0,1 0 1 0 0,-1 0-1 0 0,1-1 0 0 0,0 1 0 0 0,-1 0 1 0 0,1 0-1 0 0,0 0 0 0 0,0 0 0 0 0,0 0 1 0 0,-1 0-1 0 0,1 0 0 0 0,0 0 0 0 0,0-1 1 0 0,0 1-1 0 0,0 0 0 0 0,0 0 0 0 0,1 0 1 0 0,-1 0-1 0 0,0 0 0 0 0,0 0 0 0 0,1 0 0 0 0,-1 0 1 0 0,1 1-1 0 0,1-1-42 0 0,-1 0 1 0 0,0 0-1 0 0,1-1 0 0 0,-1 1 0 0 0,1 0 1 0 0,0-1-1 0 0,-1 1 0 0 0,1-1 1 0 0,-1 1-1 0 0,1-1 0 0 0,0 0 0 0 0,-1 0 1 0 0,1 0-1 0 0,3 0 0 0 0,10-1 97 0 0,-1-1 0 0 0,25-5-1 0 0,-38 7-286 0 0,32-10 118 0 0,-24 6-131 0 0,0 1 0 0 0,1 1 1 0 0,-1 0-1 0 0,18-2 1 0 0,-25 6-84 0 0,0 1 0 0 0,-1 0 1 0 0,1-1-1 0 0,-1 1 0 0 0,0 0 0 0 0,0 0 1 0 0,0 0-1 0 0,0 0 0 0 0,0 4 0 0 0,1-2 18 0 0,3 17 24 0 0,-1 1 1 0 0,-1 0 0 0 0,-1 0 0 0 0,-2 42 0 0 0,1-1 88 0 0,14 189 176 0 0,-15-251-245 0 0,1 0 0 0 0,-1 0-1 0 0,0 0 1 0 0,-1 0 0 0 0,1 0 0 0 0,0 0 0 0 0,0 0 0 0 0,-1 0 0 0 0,1 0-1 0 0,-1-1 1 0 0,0 1 0 0 0,-1 3 0 0 0,2-5 51 0 0,-1 1 0 0 0,1 0 0 0 0,-1-1 0 0 0,1 1 0 0 0,-1 0 1 0 0,0-1-1 0 0,1 1 0 0 0,-1-1 0 0 0,0 1 0 0 0,0-1 0 0 0,0 1 0 0 0,1-1 0 0 0,-1 0 0 0 0,0 1 0 0 0,0-1 0 0 0,0 0 0 0 0,0 1 1 0 0,1-1-1 0 0,-3 0 0 0 0,-1 0 70 0 0,0-1 0 0 0,0 1 0 0 0,0-1 0 0 0,0 0 0 0 0,1 0 0 0 0,-1 0 0 0 0,0 0 0 0 0,0-1 0 0 0,1 0 0 0 0,-1 0 0 0 0,-3-2 0 0 0,-6-3-479 0 0,-26-15 495 0 0,26 7-4024 0 0,12 14 3282 0 0,1 0-1 0 0,-1 1 1 0 0,1-1-1 0 0,-1 0 1 0 0,1 0 0 0 0,0 0-1 0 0,-1 0 1 0 0,1 0-1 0 0,0 0 1 0 0,0 0 0 0 0,0 0-1 0 0,0 0 1 0 0,0 0-1 0 0,0 0 1 0 0,0-1 0 0 0,2-2-1618 0 0,1 1-497 0 0</inkml:trace>
   <inkml:trace contextRef="#ctx0" brushRef="#br0" timeOffset="8414.43">4611 552 1816 0 0,'-1'-5'336'0'0,"0"-1"-1"0"0,0 1 0 0 0,0 0 1 0 0,-1 1-1 0 0,0-1 0 0 0,0 0 1 0 0,0 0-1 0 0,-1 1 0 0 0,0-1 0 0 0,1 1 1 0 0,-2 0-1 0 0,1 0 0 0 0,-5-5 1 0 0,5 6-203 0 0,1 0 0 0 0,-1 0 0 0 0,0 0 0 0 0,-1 0 0 0 0,1 1 0 0 0,0-1 0 0 0,-1 1 0 0 0,1 0 0 0 0,-1 0 0 0 0,0 0 0 0 0,1 0 0 0 0,-1 1 0 0 0,0 0 0 0 0,0 0 0 0 0,0 0 0 0 0,0 0 0 0 0,-7 0 0 0 0,8 1-53 0 0,-1 1 1 0 0,1 0 0 0 0,-1 0 0 0 0,1 1-1 0 0,-1-1 1 0 0,1 1 0 0 0,0 0 0 0 0,0 0 0 0 0,0 0-1 0 0,0 0 1 0 0,0 0 0 0 0,0 0 0 0 0,0 1-1 0 0,1 0 1 0 0,-1-1 0 0 0,1 1 0 0 0,0 0 0 0 0,0 0-1 0 0,0 0 1 0 0,0 1 0 0 0,1-1 0 0 0,-1 0-1 0 0,1 1 1 0 0,-2 4 0 0 0,1-2-5 0 0,0 1 0 0 0,0-1 1 0 0,1 1-1 0 0,0 0 0 0 0,0-1 0 0 0,0 1 0 0 0,1 0 1 0 0,0 0-1 0 0,1 0 0 0 0,-1-1 0 0 0,1 1 0 0 0,2 7 1 0 0,-2-13-4 0 0,-1 0 0 0 0,0-1 0 0 0,1 1 1 0 0,-1 0-1 0 0,1-1 0 0 0,-1 1 0 0 0,1-1 1 0 0,-1 1-1 0 0,1-1 0 0 0,0 1 0 0 0,-1-1 1 0 0,1 1-1 0 0,-1-1 0 0 0,1 0 0 0 0,0 1 1 0 0,0-1-1 0 0,-1 0 0 0 0,1 0 0 0 0,0 1 1 0 0,-1-1-1 0 0,1 0 0 0 0,0 0 0 0 0,0 0 1 0 0,-1 0-1 0 0,1 0 0 0 0,0 0 0 0 0,0 0 1 0 0,0 0-1 0 0,-1 0 0 0 0,1 0 0 0 0,0-1 1 0 0,-1 1-1 0 0,1 0 0 0 0,0 0 0 0 0,0-1 1 0 0,-1 1-1 0 0,1 0 0 0 0,0-1 0 0 0,38-20 313 0 0,-21 10-258 0 0,-17 11-48 0 0,0-1 1 0 0,0 1 0 0 0,0-1 0 0 0,1 1 0 0 0,-1-1 0 0 0,0 1 0 0 0,0-1 0 0 0,0 1 0 0 0,1 0-1 0 0,-1 0 1 0 0,0 0 0 0 0,1 0 0 0 0,-1 0 0 0 0,0 0 0 0 0,0 0 0 0 0,1 0 0 0 0,-1 0 0 0 0,0 0-1 0 0,0 1 1 0 0,0-1 0 0 0,1 1 0 0 0,-1-1 0 0 0,0 1 0 0 0,1 0 0 0 0,0 1-153 0 0,0 1 0 0 0,0-1 1 0 0,0 1-1 0 0,0 0 0 0 0,-1-1 1 0 0,1 1-1 0 0,-1 0 0 0 0,2 4 1 0 0,2 4-298 0 0,3 12-920 0 0,2 5-1539 0 0,-1-14-3173 0 0,-9-14 5920 0 0,0 0 0 0 0,0 0 0 0 0,1 0 0 0 0,-1 1 0 0 0,0-1 0 0 0,0 0 0 0 0,0 0 0 0 0,0 0 1 0 0,0 0-1 0 0,0 0 0 0 0,0 0 0 0 0,1 0 0 0 0,-1 0 0 0 0,0 0 0 0 0,0 0 0 0 0,0 0 0 0 0,0 0 0 0 0,0 0 1 0 0,0 0-1 0 0,0 0 0 0 0,1 0 0 0 0,-1 0 0 0 0,0 0 0 0 0,0 0 0 0 0,0 0 0 0 0,0 0 0 0 0,0 0 0 0 0,0 0 1 0 0,1 0-1 0 0,-1 0 0 0 0,0-1 0 0 0,0 1 0 0 0,0 0 0 0 0,0 0 0 0 0,0 0 0 0 0,0 0 0 0 0,0 0 1 0 0,0 0-1 0 0,0 0 0 0 0,0 0 0 0 0,1 0 0 0 0,-1-1 0 0 0,0 1 0 0 0,0 0 0 0 0,0 0 0 0 0,0 0 0 0 0,0 0 1 0 0,0 0-1 0 0,0 0 0 0 0,0 0 0 0 0,0-1 0 0 0,0 1 0 0 0,0 0 0 0 0,0 0 0 0 0,0 0 0 0 0,0-5-1363 0 0</inkml:trace>
-  <inkml:trace contextRef="#ctx0" brushRef="#br0" timeOffset="8783.3">4659 442 3393 0 0,'5'6'7074'0'0,"0"7"-4894"0"0,1 19-3484 0 0,-5-24 2010 0 0,4 13-881 0 0,5 39 68 0 0,-9-55-442 0 0,-1 0 1 0 0,0-1-1 0 0,0 1 0 0 0,0 0 0 0 0,-1 0 0 0 0,1-1 1 0 0,-1 1-1 0 0,-1-1 0 0 0,1 1 0 0 0,-3 5 1 0 0,4-10 535 0 0,0 0 1 0 0,0 0 0 0 0,0 0 0 0 0,0 0 0 0 0,0 1 0 0 0,0-1 0 0 0,0 0 0 0 0,0 0 0 0 0,0 0 0 0 0,0 0 0 0 0,0 0 0 0 0,0 0 0 0 0,-1 0 0 0 0,1 0 0 0 0,0 0 0 0 0,0 0-1 0 0,0 0 1 0 0,0 0 0 0 0,0 0 0 0 0,0 0 0 0 0,0 0 0 0 0,0 0 0 0 0,0 0 0 0 0,-1 0 0 0 0,1 0 0 0 0,0 0 0 0 0,0 0 0 0 0,0 0 0 0 0,0 0 0 0 0,0 0 0 0 0,0 0-1 0 0,0 0 1 0 0,0 0 0 0 0,-1 0 0 0 0,1 0 0 0 0,0 0 0 0 0,0 0 0 0 0,0 0 0 0 0,0 0 0 0 0,0 0 0 0 0,0 0 0 0 0,0 0 0 0 0,0 0 0 0 0,0 0 0 0 0,0 0 0 0 0,0 0-1 0 0,-1 0 1 0 0,1-1 0 0 0,0 1 0 0 0,0 0 0 0 0,0 0 0 0 0,0 0 0 0 0,0 0 0 0 0,0 0 0 0 0,0 0 0 0 0,0 0 0 0 0,0 0 0 0 0,0 0 0 0 0,0-1 0 0 0,0 1 0 0 0,0 0-1 0 0,0 0 1 0 0,-5-12 85 0 0,-1-12 1079 0 0,6 13-329 0 0,0-1 1 0 0,0 1-1 0 0,1 0 1 0 0,1 0-1 0 0,0 0 1 0 0,0 0 0 0 0,1 1-1 0 0,8-19 1 0 0,-10 25-634 0 0,1 1 1 0 0,-1 0 0 0 0,1 0-1 0 0,0 0 1 0 0,0 0 0 0 0,0 1-1 0 0,1-1 1 0 0,-1 0 0 0 0,0 1-1 0 0,1 0 1 0 0,0-1 0 0 0,0 1-1 0 0,5-3 1 0 0,-6 4-97 0 0,1 1-1 0 0,-1-1 1 0 0,1 0-1 0 0,0 1 1 0 0,-1-1 0 0 0,1 1-1 0 0,0 0 1 0 0,0 0-1 0 0,-1 0 1 0 0,1 0-1 0 0,0 1 1 0 0,-1-1 0 0 0,1 1-1 0 0,0-1 1 0 0,-1 1-1 0 0,1 0 1 0 0,-1 0 0 0 0,1 0-1 0 0,-1 0 1 0 0,3 3-1 0 0,-2-3-98 0 0,0 1-1 0 0,-1 1 1 0 0,1-1-1 0 0,-1 0 1 0 0,1 1-1 0 0,-1-1 1 0 0,0 1-1 0 0,0 0 1 0 0,0 0-1 0 0,0 0 1 0 0,-1 0-1 0 0,1 0 1 0 0,1 5-1 0 0,13 51-1156 0 0,-7-24-2196 0 0,1 9-7528 0 0,-9-40 8592 0 0</inkml:trace>
+  <inkml:trace contextRef="#ctx0" brushRef="#br0" timeOffset="8783.29">4659 442 3393 0 0,'5'6'7074'0'0,"0"7"-4894"0"0,1 19-3484 0 0,-5-24 2010 0 0,4 13-881 0 0,5 39 68 0 0,-9-55-442 0 0,-1 0 1 0 0,0-1-1 0 0,0 1 0 0 0,0 0 0 0 0,-1 0 0 0 0,1-1 1 0 0,-1 1-1 0 0,-1-1 0 0 0,1 1 0 0 0,-3 5 1 0 0,4-10 535 0 0,0 0 1 0 0,0 0 0 0 0,0 0 0 0 0,0 0 0 0 0,0 1 0 0 0,0-1 0 0 0,0 0 0 0 0,0 0 0 0 0,0 0 0 0 0,0 0 0 0 0,0 0 0 0 0,0 0 0 0 0,-1 0 0 0 0,1 0 0 0 0,0 0 0 0 0,0 0-1 0 0,0 0 1 0 0,0 0 0 0 0,0 0 0 0 0,0 0 0 0 0,0 0 0 0 0,0 0 0 0 0,0 0 0 0 0,-1 0 0 0 0,1 0 0 0 0,0 0 0 0 0,0 0 0 0 0,0 0 0 0 0,0 0 0 0 0,0 0 0 0 0,0 0-1 0 0,0 0 1 0 0,0 0 0 0 0,-1 0 0 0 0,1 0 0 0 0,0 0 0 0 0,0 0 0 0 0,0 0 0 0 0,0 0 0 0 0,0 0 0 0 0,0 0 0 0 0,0 0 0 0 0,0 0 0 0 0,0 0 0 0 0,0 0 0 0 0,0 0-1 0 0,-1 0 1 0 0,1-1 0 0 0,0 1 0 0 0,0 0 0 0 0,0 0 0 0 0,0 0 0 0 0,0 0 0 0 0,0 0 0 0 0,0 0 0 0 0,0 0 0 0 0,0 0 0 0 0,0 0 0 0 0,0-1 0 0 0,0 1 0 0 0,0 0-1 0 0,0 0 1 0 0,-5-12 85 0 0,-1-12 1079 0 0,6 13-329 0 0,0-1 1 0 0,0 1-1 0 0,1 0 1 0 0,1 0-1 0 0,0 0 1 0 0,0 0 0 0 0,1 1-1 0 0,8-19 1 0 0,-10 25-634 0 0,1 1 1 0 0,-1 0 0 0 0,1 0-1 0 0,0 0 1 0 0,0 0 0 0 0,0 1-1 0 0,1-1 1 0 0,-1 0 0 0 0,0 1-1 0 0,1 0 1 0 0,0-1 0 0 0,0 1-1 0 0,5-3 1 0 0,-6 4-97 0 0,1 1-1 0 0,-1-1 1 0 0,1 0-1 0 0,0 1 1 0 0,-1-1 0 0 0,1 1-1 0 0,0 0 1 0 0,0 0-1 0 0,-1 0 1 0 0,1 0-1 0 0,0 1 1 0 0,-1-1 0 0 0,1 1-1 0 0,0-1 1 0 0,-1 1-1 0 0,1 0 1 0 0,-1 0 0 0 0,1 0-1 0 0,-1 0 1 0 0,3 3-1 0 0,-2-3-98 0 0,0 1-1 0 0,-1 1 1 0 0,1-1-1 0 0,-1 0 1 0 0,1 1-1 0 0,-1-1 1 0 0,0 1-1 0 0,0 0 1 0 0,0 0-1 0 0,0 0 1 0 0,-1 0-1 0 0,1 0 1 0 0,1 5-1 0 0,13 51-1156 0 0,-7-24-2196 0 0,1 9-7528 0 0,-9-40 8592 0 0</inkml:trace>
   <inkml:trace contextRef="#ctx0" brushRef="#br0" timeOffset="9166.15">5028 291 4585 0 0,'3'7'9539'0'0,"8"22"-7525"0"0,2 10-1650 0 0,14 72-1 0 0,-10-32-738 0 0,-16-74 138 0 0,0-3-36 0 0,0 1 0 0 0,0-1 0 0 0,0 1-1 0 0,-1-1 1 0 0,1 1 0 0 0,-1 0 0 0 0,0-1 0 0 0,1 1 0 0 0,-1 0-1 0 0,0-1 1 0 0,-1 1 0 0 0,1 0 0 0 0,0-1 0 0 0,-1 1 0 0 0,-1 3 0 0 0,2-6 206 0 0,-1 1 1 0 0,0-1 0 0 0,1 0-1 0 0,-1 0 1 0 0,1 0 0 0 0,-1 0 0 0 0,0 1-1 0 0,1-1 1 0 0,-1 0 0 0 0,0 0 0 0 0,1 0-1 0 0,-1 0 1 0 0,0 0 0 0 0,1-1 0 0 0,-1 1-1 0 0,0 0 1 0 0,1 0 0 0 0,-1 0 0 0 0,0 0-1 0 0,1-1 1 0 0,-1 1 0 0 0,1 0-1 0 0,-1-1 1 0 0,0 1 0 0 0,1 0 0 0 0,-1-1-1 0 0,0 0 1 0 0,-20-16 313 0 0,14 11-279 0 0,-28-20 1144 0 0,25 17-544 0 0,-1 1 0 0 0,0 0 0 0 0,0 0 0 0 0,-1 2 0 0 0,0-1 0 0 0,-20-7 0 0 0,32 14-522 0 0,-1 0 1 0 0,1 0-1 0 0,0 0 0 0 0,-1-1 1 0 0,1 1-1 0 0,-1 0 0 0 0,1 0 1 0 0,0 0-1 0 0,-1 0 0 0 0,1 0 1 0 0,0 0-1 0 0,-1 0 0 0 0,1 0 1 0 0,0 0-1 0 0,-1 0 1 0 0,1 0-1 0 0,-1 0 0 0 0,1 0 1 0 0,0 1-1 0 0,-1-1 0 0 0,1 0 1 0 0,0 0-1 0 0,-1 0 0 0 0,1 0 1 0 0,0 1-1 0 0,0-1 0 0 0,-1 0 1 0 0,1 0-1 0 0,0 1 0 0 0,-1-1 1 0 0,1 0-1 0 0,0 0 0 0 0,0 1 1 0 0,0-1-1 0 0,-1 0 0 0 0,1 1 1 0 0,0-1-1 0 0,0 1 1 0 0,1 17 831 0 0,14 19-103 0 0,-12-31-741 0 0,1-1 1 0 0,0 0 0 0 0,0 0 0 0 0,0-1-1 0 0,0 1 1 0 0,1-1 0 0 0,0 0 0 0 0,0 0-1 0 0,0 0 1 0 0,11 5 0 0 0,-14-8-279 0 0,1 0 0 0 0,0 0 0 0 0,-1 0 0 0 0,1-1 0 0 0,-1 1 0 0 0,1-1 1 0 0,0 1-1 0 0,-1-1 0 0 0,1 0 0 0 0,0 0 0 0 0,4-1 0 0 0,-4 0-379 0 0,0 0 0 0 0,0 0 0 0 0,-1 0 0 0 0,1 0 1 0 0,0 0-1 0 0,-1-1 0 0 0,1 1 0 0 0,-1-1 0 0 0,0 0 0 0 0,1 1 0 0 0,-1-1 0 0 0,3-4 0 0 0,15-21-5303 0 0,-14 16 3968 0 0</inkml:trace>
   <inkml:trace contextRef="#ctx0" brushRef="#br0" timeOffset="9934.82">5675 281 4009 0 0,'-15'-6'3557'0'0,"13"6"-2948"0"0,-1-1-1 0 0,1 0 1 0 0,-1 0 0 0 0,0 0-1 0 0,1 0 1 0 0,0 0 0 0 0,-1 0-1 0 0,1-1 1 0 0,0 1 0 0 0,-1-1-1 0 0,-2-3 1 0 0,7 3-368 0 0,1-1-1 0 0,0 1 1 0 0,-1 0-1 0 0,1 0 1 0 0,0 1 0 0 0,0-1-1 0 0,0 1 1 0 0,0-1 0 0 0,1 1-1 0 0,2-1 1 0 0,1 1-220 0 0,-1-1-1 0 0,1 2 0 0 0,-1-1 1 0 0,1 1-1 0 0,0 0 1 0 0,-1 0-1 0 0,1 1 1 0 0,-1-1-1 0 0,1 2 1 0 0,-1-1-1 0 0,1 1 0 0 0,-1 0 1 0 0,0 0-1 0 0,0 0 1 0 0,0 1-1 0 0,0 0 1 0 0,0 1-1 0 0,6 3 1 0 0,-9-4-114 0 0,-1-1 1 0 0,1 0 0 0 0,0 1 0 0 0,-1-1 0 0 0,0 1 0 0 0,1 0 0 0 0,-1 0 0 0 0,0 0 0 0 0,0 0-1 0 0,-1 0 1 0 0,1 0 0 0 0,-1 1 0 0 0,1-1 0 0 0,-1 1 0 0 0,0-1 0 0 0,-1 1 0 0 0,1-1 0 0 0,0 1 0 0 0,-1-1-1 0 0,0 1 1 0 0,0-1 0 0 0,0 1 0 0 0,0 0 0 0 0,-1-1 0 0 0,1 1 0 0 0,-1-1 0 0 0,0 1 0 0 0,0-1-1 0 0,0 1 1 0 0,0-1 0 0 0,-1 0 0 0 0,1 1 0 0 0,-1-1 0 0 0,-3 4 0 0 0,-3 4-405 0 0,0-1 0 0 0,-1 0 0 0 0,0-1 0 0 0,-1 0 0 0 0,0 0 1 0 0,0-1-1 0 0,-17 11 0 0 0,10-7 405 0 0,-28 25-1 0 0,45-36 139 0 0,0-1 0 0 0,0 0 0 0 0,0 1 0 0 0,1-1 0 0 0,-1 1 0 0 0,0-1 0 0 0,0 0 0 0 0,1 1 0 0 0,-1-1 0 0 0,0 1 0 0 0,0-1 0 0 0,1 0 0 0 0,-1 1 0 0 0,0-1 1 0 0,1 0-1 0 0,-1 0 0 0 0,0 1 0 0 0,1-1 0 0 0,-1 0 0 0 0,1 0 0 0 0,-1 1 0 0 0,0-1 0 0 0,1 0 0 0 0,-1 0 0 0 0,1 0 0 0 0,-1 0 0 0 0,1 0 0 0 0,-1 0 0 0 0,0 0 0 0 0,1 0 0 0 0,0 0 0 0 0,27 10 840 0 0,-12-5-842 0 0,-9-2 38 0 0,16 6 261 0 0,-1 2 0 0 0,0 0 1 0 0,39 28-1 0 0,-56-35-280 0 0,0 1-1 0 0,0-1 0 0 0,0 1 1 0 0,-1 0-1 0 0,1 1 1 0 0,-1-1-1 0 0,0 1 1 0 0,4 8-1 0 0,-7-10-41 0 0,1-1-1 0 0,-1 1 0 0 0,0 0 0 0 0,0 0 1 0 0,0 0-1 0 0,0 1 0 0 0,-1-1 1 0 0,1 0-1 0 0,-1 0 0 0 0,0 0 1 0 0,-1 0-1 0 0,1 0 0 0 0,-1 0 1 0 0,0 0-1 0 0,-1 4 0 0 0,0-2 56 0 0,0-1 0 0 0,-1 0 0 0 0,0 0-1 0 0,1 0 1 0 0,-2 0 0 0 0,1-1 0 0 0,-1 1 0 0 0,1-1-1 0 0,-1 0 1 0 0,-1 0 0 0 0,1 0 0 0 0,-8 4 0 0 0,3-1 72 0 0,-1-1 1 0 0,0 0-1 0 0,0-1 1 0 0,0 0-1 0 0,-15 4 1 0 0,15-6-147 0 0,0-1 0 0 0,0 0 0 0 0,0-1 0 0 0,0 0 0 0 0,-1 0 0 0 0,-10-2 0 0 0,17 1-196 0 0,0 0 0 0 0,0 0 0 0 0,0-1 0 0 0,0 0 0 0 0,0 0 0 0 0,0 0 0 0 0,1 0 0 0 0,-1 0 0 0 0,0-1 0 0 0,1 1 0 0 0,-1-1 0 0 0,1 0 0 0 0,-1-1 0 0 0,1 1 0 0 0,0 0 0 0 0,0-1 0 0 0,0 0 0 0 0,-4-4 0 0 0,6 5-68 0 0,0 0 0 0 0,0 1 0 0 0,1-1 0 0 0,-1 0 0 0 0,1 0 0 0 0,-1 0 0 0 0,1 0 0 0 0,-1 1-1 0 0,1-1 1 0 0,0 0 0 0 0,0 0 0 0 0,0 0 0 0 0,0 0 0 0 0,0 0 0 0 0,1 0 0 0 0,-1 0 0 0 0,1 1 0 0 0,-1-1 0 0 0,1 0-1 0 0,-1 0 1 0 0,1 0 0 0 0,0 1 0 0 0,0-1 0 0 0,0 0 0 0 0,0 1 0 0 0,0-1 0 0 0,0 1 0 0 0,0-1 0 0 0,1 1 0 0 0,1-2-1 0 0,6-6-614 0 0,0 0-1 0 0,1 1 0 0 0,16-11 1 0 0,-9 7 200 0 0,-6 3-355 0 0</inkml:trace>
   <inkml:trace contextRef="#ctx0" brushRef="#br0" timeOffset="10294.31">6476 286 7426 0 0,'-4'0'6474'0'0,"-4"2"-3736"0"0,-23 8-4100 0 0,25-7 2095 0 0,-36 13-847 0 0,1 3 0 0 0,0 2 0 0 0,-47 32 0 0 0,-7 2 319 0 0,57-30 1442 0 0,43-25-1398 0 0,-1 0-1 0 0,0-1 0 0 0,0 1 1 0 0,1 1-1 0 0,-1-1 1 0 0,0 1-1 0 0,0 0 1 0 0,0 0-1 0 0,0 0 1 0 0,8 3-1 0 0,3 0 30 0 0,82 9 15 0 0,-77-12-356 0 0,0 1 0 0 0,0 0 1 0 0,0 2-1 0 0,0 0 0 0 0,-1 2 0 0 0,38 14 1 0 0,-20 3-2857 0 0,-19-8-895 0 0,-9 1-3624 0 0,-12-11 3262 0 0,-1-5 2485 0 0</inkml:trace>
@@ -6842,7 +7748,7 @@
   <inkml:trace contextRef="#ctx0" brushRef="#br0" timeOffset="12163.6">7215 358 2136 0 0,'0'3'3991'0'0,"-1"3"2627"0"0,2-6-6491 0 0,-1 0-1 0 0,0 0 1 0 0,0 0-1 0 0,0 1 1 0 0,0-1-1 0 0,0 0 1 0 0,0 0-1 0 0,0 0 1 0 0,0 1-1 0 0,-1-1 1 0 0,1 0-1 0 0,0 0 1 0 0,0 0-1 0 0,0 1 1 0 0,0-1-1 0 0,0 0 1 0 0,0 0-1 0 0,0 0 1 0 0,0 1-1 0 0,0-1 1 0 0,-1 0-1 0 0,1 0 1 0 0,0 0-1 0 0,0 0 1 0 0,0 1-1 0 0,0-1 1 0 0,-1 0-1 0 0,1 0 1 0 0,0 0-1 0 0,0 0 0 0 0,0 0 1 0 0,0 0-1 0 0,-1 0 1 0 0,1 0-1 0 0,0 0 1 0 0,0 1-1 0 0,0-1 1 0 0,-1 0-1 0 0,1 0 10 0 0,-22 18 859 0 0,-1 0-993 0 0,1 0-1 0 0,1 2 0 0 0,-36 41 1 0 0,34-34 12 0 0,-49 42 0 0 0,41-45-9 0 0,-33 30 28 0 0,65-55 50 0 0,1 0 0 0 0,0 1 0 0 0,0-1 0 0 0,0 1 0 0 0,0 0 1 0 0,-1-1-1 0 0,1 1 0 0 0,0 0 0 0 0,0 0 0 0 0,0 0 0 0 0,0 0 0 0 0,0 1 0 0 0,3 0 0 0 0,39 7-204 0 0,-22-3 268 0 0,208 29 69 0 0,-215-32-206 0 0,-6-2-12 0 0,0 1 1 0 0,0 0 0 0 0,0 1 0 0 0,0 0 0 0 0,11 5-1 0 0,-34-2-18487 0 0,8-1 18133 0 0,2 0-935 0 0</inkml:trace>
   <inkml:trace contextRef="#ctx0" brushRef="#br0" timeOffset="12436.94">7000 860 4017 0 0,'35'2'11536'0'0,"6"2"-7253"0"0,-9 0-4257 0 0,1-2 1 0 0,32-2-1 0 0,-54 0-229 0 0,-1-1 1 0 0,1 0-1 0 0,0-1 0 0 0,-1 0 0 0 0,0 0 1 0 0,0-1-1 0 0,1-1 0 0 0,-2 1 1 0 0,1-2-1 0 0,12-6 0 0 0,-19 7-1329 0 0,-4 3 735 0 0,1 1 1 0 0,0-1 0 0 0,0 0-1 0 0,-1 0 1 0 0,1 0 0 0 0,-1 1-1 0 0,1-1 1 0 0,-1 0 0 0 0,1 1 0 0 0,-1-1-1 0 0,1 0 1 0 0,-1 1 0 0 0,1-1-1 0 0,-1 1 1 0 0,0-1 0 0 0,1 0-1 0 0,-2 0 1 0 0,-1 0-847 0 0</inkml:trace>
   <inkml:trace contextRef="#ctx0" brushRef="#br0" timeOffset="13014.09">7495 389 1464 0 0,'8'0'11610'0'0,"19"-1"-6478"0"0,49 2-5425 0 0,-56 0 274 0 0,29 3 173 0 0,-46-4-193 0 0,-1 0 0 0 0,0 1 0 0 0,0-1 0 0 0,1 1 1 0 0,-1 0-1 0 0,0-1 0 0 0,0 1 0 0 0,0 0 0 0 0,0 1 1 0 0,0-1-1 0 0,0 0 0 0 0,0 0 0 0 0,0 1 0 0 0,-1-1 0 0 0,1 1 1 0 0,2 3-1 0 0,-3-3-81 0 0,0 1 0 0 0,0-1 0 0 0,-1 1 0 0 0,1-1 0 0 0,-1 0 0 0 0,0 1 0 0 0,0-1 0 0 0,0 1 0 0 0,0-1 0 0 0,0 1 0 0 0,-1-1 0 0 0,1 1 0 0 0,0-1 0 0 0,-1 0 0 0 0,0 1 0 0 0,0-1 0 0 0,0 0 0 0 0,0 0 0 0 0,0 1 0 0 0,0-1 0 0 0,0 0 0 0 0,-2 2 0 0 0,-3 4-171 0 0,0 1 0 0 0,0-1-1 0 0,-15 14 1 0 0,14-17 247 0 0,0 0 0 0 0,0 0 0 0 0,0 0 1 0 0,-1-1-1 0 0,0 0 0 0 0,-14 4 0 0 0,-30 17 274 0 0,127-9 2862 0 0,-35-8-2904 0 0,53 17 0 0 0,-81-21-190 0 0,0 1 0 0 0,-1 0 0 0 0,1 0 0 0 0,-1 1 1 0 0,-1 1-1 0 0,1 0 0 0 0,-1 0 0 0 0,18 17 0 0 0,-26-21 22 0 0,1 0 1 0 0,-1 0-1 0 0,0 0 1 0 0,1 0-1 0 0,-1 1 0 0 0,-1-1 1 0 0,1 1-1 0 0,0-1 1 0 0,-1 1-1 0 0,0-1 0 0 0,0 1 1 0 0,0 0-1 0 0,0-1 1 0 0,0 1-1 0 0,-1 0 0 0 0,0 0 1 0 0,0 0-1 0 0,0 0 1 0 0,0-1-1 0 0,0 1 0 0 0,-1 0 1 0 0,0 0-1 0 0,0 0 1 0 0,0-1-1 0 0,0 1 0 0 0,0 0 1 0 0,-1-1-1 0 0,1 1 1 0 0,-1-1-1 0 0,0 0 1 0 0,0 0-1 0 0,-1 1 0 0 0,1-1 1 0 0,-4 3-1 0 0,0 1 48 0 0,-1 0 1 0 0,0-1-1 0 0,0 1 1 0 0,0-2-1 0 0,0 1 0 0 0,-1-1 1 0 0,0 0-1 0 0,0 0 0 0 0,-1-1 1 0 0,1 0-1 0 0,-1-1 0 0 0,0 0 1 0 0,-10 2-1 0 0,9-3-212 0 0,0-2-1 0 0,0 1 1 0 0,0-1-1 0 0,1-1 1 0 0,-1 0 0 0 0,0 0-1 0 0,0-1 1 0 0,1 0-1 0 0,-10-4 1 0 0,14 4-216 0 0,0 1 0 0 0,0-1 0 0 0,0-1 0 0 0,0 1 0 0 0,0-1 0 0 0,1 0 0 0 0,-1 0 0 0 0,1 0 1 0 0,0 0-1 0 0,0-1 0 0 0,0 0 0 0 0,0 0 0 0 0,1 0 0 0 0,0 0 0 0 0,-1 0 0 0 0,1-1 0 0 0,-4-8 0 0 0,7 10-108 0 0,0 0-1 0 0,-1 0 1 0 0,1 0 0 0 0,0-1-1 0 0,0 1 1 0 0,1 0 0 0 0,-1 0-1 0 0,1 0 1 0 0,-1 0 0 0 0,1 0-1 0 0,0 0 1 0 0,0 0 0 0 0,1 0-1 0 0,-1 1 1 0 0,0-1 0 0 0,1 0-1 0 0,3-3 1 0 0,0-3-775 0 0</inkml:trace>
-  <inkml:trace contextRef="#ctx0" brushRef="#br0" timeOffset="13579.86">7908 472 1408 0 0,'-4'10'9878'0'0,"36"-3"-4193"0"0,4 2-5251 0 0,28-7 288 0 0,93-7-1 0 0,-13-2-502 0 0,-142 7-3237 0 0,-4 1-38 0 0,-11-1-2637 0 0,-7 1 1075 0 0,2 1 3411 0 0,7-1-132 0 0</inkml:trace>
+  <inkml:trace contextRef="#ctx0" brushRef="#br0" timeOffset="13579.84">7908 472 1408 0 0,'-4'10'9878'0'0,"36"-3"-4193"0"0,4 2-5251 0 0,28-7 288 0 0,93-7-1 0 0,-13-2-502 0 0,-142 7-3237 0 0,-4 1-38 0 0,-11-1-2637 0 0,-7 1 1075 0 0,2 1 3411 0 0,7-1-132 0 0</inkml:trace>
   <inkml:trace contextRef="#ctx0" brushRef="#br0" timeOffset="13816.05">8099 211 3513 0 0,'2'16'6412'0'0,"9"12"-3691"0"0,-1 4-1931 0 0,22 174 1279 0 0,-2-7-3170 0 0,-24-173 109 0 0,-1-2-1166 0 0,-2-7-2415 0 0,-4-26 313 0 0,3-4 3051 0 0,1 5 125 0 0</inkml:trace>
   <inkml:trace contextRef="#ctx0" brushRef="#br0" timeOffset="14096.39">8409 286 2489 0 0,'-1'12'7846'0'0,"8"4"-4352"0"0,14 13-1612 0 0,-19-28-1610 0 0,25 30 527 0 0,35 29 0 0 0,9 10-676 0 0,-59-56 1463 0 0,4 2-8405 0 0,-13-19 1745 0 0,-7-14 818 0 0,2 8 3105 0 0,0-2-583 0 0</inkml:trace>
   <inkml:trace contextRef="#ctx0" brushRef="#br0" timeOffset="14247.12">8606 284 3201 0 0,'-8'10'5987'0'0,"-4"10"-4413"0"0,1-2-1094 0 0,-39 59 166 0 0,-36 49-641 0 0,67-101-4830 0 0,-27 27 0 0 0,39-46 2862 0 0</inkml:trace>
@@ -6850,7 +7756,7 @@
 </inkml:ink>
 </file>
 
-<file path=word/ink/ink59.xml><?xml version="1.0" encoding="utf-8"?>
+<file path=word/ink/ink67.xml><?xml version="1.0" encoding="utf-8"?>
 <inkml:ink xmlns:inkml="http://www.w3.org/2003/InkML">
   <inkml:definitions>
     <inkml:context xml:id="ctx0">
@@ -6882,46 +7788,7 @@
 </inkml:ink>
 </file>
 
-<file path=word/ink/ink6.xml><?xml version="1.0" encoding="utf-8"?>
-<inkml:ink xmlns:inkml="http://www.w3.org/2003/InkML">
-  <inkml:definitions>
-    <inkml:context xml:id="ctx0">
-      <inkml:inkSource xml:id="inkSrc0">
-        <inkml:traceFormat>
-          <inkml:channel name="X" type="integer" min="-2.14748E9" max="2.14748E9" units="cm"/>
-          <inkml:channel name="Y" type="integer" min="-2.14748E9" max="2.14748E9" units="cm"/>
-          <inkml:channel name="F" type="integer" max="32767" units="dev"/>
-          <inkml:channel name="OA" type="integer" max="360" units="deg"/>
-          <inkml:channel name="OE" type="integer" max="90" units="deg"/>
-        </inkml:traceFormat>
-        <inkml:channelProperties>
-          <inkml:channelProperty channel="X" name="resolution" value="1000" units="1/cm"/>
-          <inkml:channelProperty channel="Y" name="resolution" value="1000" units="1/cm"/>
-          <inkml:channelProperty channel="F" name="resolution" value="0" units="1/dev"/>
-          <inkml:channelProperty channel="OA" name="resolution" value="1000" units="1/deg"/>
-          <inkml:channelProperty channel="OE" name="resolution" value="1000" units="1/deg"/>
-        </inkml:channelProperties>
-      </inkml:inkSource>
-      <inkml:timestamp xml:id="ts0" timeString="2025-09-05T20:22:02.636"/>
-    </inkml:context>
-    <inkml:brush xml:id="br0">
-      <inkml:brushProperty name="width" value="0.025" units="cm"/>
-      <inkml:brushProperty name="height" value="0.025" units="cm"/>
-      <inkml:brushProperty name="color" value="#E71224"/>
-    </inkml:brush>
-  </inkml:definitions>
-  <inkml:trace contextRef="#ctx0" brushRef="#br0">189 357 3049 0 0,'-1'0'266'0'0,"1"0"1"0"0,0 0-1 0 0,0-1 1 0 0,-1 1-1 0 0,1 0 1 0 0,0 0-1 0 0,-1 0 1 0 0,1 0-1 0 0,0 0 1 0 0,-1-1-1 0 0,1 1 1 0 0,0 0-1 0 0,-1 0 1 0 0,1 0 0 0 0,0 0-1 0 0,-1 0 1 0 0,1 0-1 0 0,0 0 1 0 0,-1 0-1 0 0,1 0 1 0 0,0 0-1 0 0,-1 0 1 0 0,1 0-1 0 0,0 1 1 0 0,-1-1-1 0 0,1 0 1 0 0,0 0-1 0 0,0 0 1 0 0,-1 0-1 0 0,1 1 1 0 0,-11 9 1156 0 0,-4 16-2029 0 0,11-6 719 0 0,1 0 0 0 0,1 0 0 0 0,1 0 1 0 0,3 40-1 0 0,15 81 83 0 0,-15-130-179 0 0,3 21 183 0 0,17 56-1 0 0,-19-77-195 0 0,1 0 0 0 0,1 0 0 0 0,0-1 0 0 0,0 1 0 0 0,1-1 0 0 0,0-1 0 0 0,1 1 0 0 0,12 12 0 0 0,-17-20 16 0 0,-1 0 1 0 0,1 0 0 0 0,0 0 0 0 0,0-1 0 0 0,0 1 0 0 0,0 0-1 0 0,1-1 1 0 0,-1 0 0 0 0,0 0 0 0 0,0 0 0 0 0,1 0 0 0 0,-1 0 0 0 0,1 0-1 0 0,-1 0 1 0 0,1-1 0 0 0,-1 1 0 0 0,1-1 0 0 0,-1 0 0 0 0,1 0 0 0 0,0 0-1 0 0,3 0 1 0 0,-2-1 59 0 0,-1-1-1 0 0,0 1 0 0 0,1 0 0 0 0,-1-1 0 0 0,0 0 1 0 0,0 0-1 0 0,1 0 0 0 0,-2 0 0 0 0,1 0 0 0 0,0-1 1 0 0,0 1-1 0 0,-1-1 0 0 0,4-4 0 0 0,2-5 141 0 0,0 0 1 0 0,0 0-1 0 0,-1-1 0 0 0,-1-1 1 0 0,0 1-1 0 0,6-20 1 0 0,-1-5-79 0 0,-2-1 0 0 0,-1 0 0 0 0,-2 0 1 0 0,-1-1-1 0 0,-2 0 0 0 0,-5-73 1 0 0,1 106-209 0 0,-1 1 0 0 0,1-1 0 0 0,-1 1 1 0 0,-5-11-1 0 0,6 14-134 0 0,0 1 0 0 0,0 0 0 0 0,0-1 0 0 0,-1 1 0 0 0,1 0 0 0 0,-1 0 0 0 0,1 0 0 0 0,-1 0 0 0 0,0 0 0 0 0,0 0 0 0 0,0 1 0 0 0,0-1 0 0 0,0 0 0 0 0,0 1 0 0 0,-2-2 0 0 0,3 3-61 0 0,1 0-1 0 0,-1 0 1 0 0,1 0-1 0 0,-1 0 1 0 0,1 0 0 0 0,0 1-1 0 0,-1-1 1 0 0,1 0-1 0 0,-1 0 1 0 0,1 0 0 0 0,-1 0-1 0 0,1 1 1 0 0,0-1 0 0 0,-1 0-1 0 0,1 0 1 0 0,0 1-1 0 0,-1-1 1 0 0,1 0 0 0 0,0 1-1 0 0,-1-1 1 0 0,1 0-1 0 0,0 1 1 0 0,-1-1 0 0 0,1 0-1 0 0,0 1 1 0 0,0-1-1 0 0,0 1 1 0 0,-1-1 0 0 0,1 0-1 0 0,0 1 1 0 0,0-1 0 0 0,0 1-1 0 0,0-1 1 0 0,0 1-1 0 0,0-1 1 0 0,0 1 0 0 0,0-1-1 0 0,0 0 1 0 0,0 1-1 0 0,0-1 1 0 0,0 1 0 0 0,0 7-2160 0 0</inkml:trace>
-  <inkml:trace contextRef="#ctx0" brushRef="#br0" timeOffset="743.65">282 16 9642 0 0,'0'0'2893'0'0,"6"2"-1960"0"0,21 2-9045 0 0,-8-7 4796 0 0,-13 2 1604 0 0</inkml:trace>
-  <inkml:trace contextRef="#ctx0" brushRef="#br0" timeOffset="1930.66">448 9 3017 0 0,'-4'10'5304'0'0,"-13"27"-4340"0"0,12-27-1053 0 0,-4 5 656 0 0,0-1 1 0 0,0 1-1 0 0,-23 24 1 0 0,29-35-386 0 0,-1-1 0 0 0,1 0 0 0 0,-1 0 0 0 0,0 0 1 0 0,0-1-1 0 0,0 1 0 0 0,0-1 0 0 0,0 0 0 0 0,0 0 0 0 0,-1 0 0 0 0,1-1 1 0 0,-1 1-1 0 0,1-1 0 0 0,-1 0 0 0 0,0-1 0 0 0,1 1 0 0 0,-1-1 0 0 0,0 0 0 0 0,-7 0 1 0 0,11-1-160 0 0,-1 1 0 0 0,0-1 0 0 0,1 0 1 0 0,-1 1-1 0 0,0-1 0 0 0,1 0 0 0 0,-1 0 1 0 0,1 0-1 0 0,0 0 0 0 0,-1 0 1 0 0,1-1-1 0 0,0 1 0 0 0,-1 0 0 0 0,1-1 1 0 0,0 1-1 0 0,0-1 0 0 0,0 1 1 0 0,0-1-1 0 0,1 1 0 0 0,-1-1 0 0 0,0 0 1 0 0,1 1-1 0 0,-1-1 0 0 0,1 0 0 0 0,-1 1 1 0 0,1-1-1 0 0,0 0 0 0 0,0 0 1 0 0,-1 0-1 0 0,1 1 0 0 0,1-4 0 0 0,-1-2-98 0 0,0 0-1 0 0,0 0 1 0 0,1 0-1 0 0,0 0 1 0 0,1 0-1 0 0,3-12 1 0 0,-2 11 13 0 0,1 0 1 0 0,0 0 0 0 0,0 0-1 0 0,0 1 1 0 0,11-14 0 0 0,-14 20 48 0 0,0-1 1 0 0,1 1 0 0 0,-1 0 0 0 0,1 0-1 0 0,-1-1 1 0 0,0 1 0 0 0,1 0-1 0 0,0 0 1 0 0,-1 1 0 0 0,1-1 0 0 0,0 0-1 0 0,-1 0 1 0 0,1 1 0 0 0,0-1-1 0 0,0 1 1 0 0,-1 0 0 0 0,1-1 0 0 0,0 1-1 0 0,0 0 1 0 0,0 0 0 0 0,0 0 0 0 0,-1 0-1 0 0,1 0 1 0 0,0 1 0 0 0,0-1-1 0 0,0 1 1 0 0,-1-1 0 0 0,1 1 0 0 0,0-1-1 0 0,-1 1 1 0 0,1 0 0 0 0,0 0-1 0 0,1 1 1 0 0,62 44 205 0 0,-46-32-99 0 0,-1 0 0 0 0,2-1 0 0 0,29 13 1 0 0,-49-26-47 0 0,0 1 1 0 0,1-1 0 0 0,-1 0 0 0 0,0 0 0 0 0,1 0-1 0 0,-1 0 1 0 0,1 0 0 0 0,-1 0 0 0 0,0 0 0 0 0,1 0 0 0 0,-1 0-1 0 0,0 0 1 0 0,1-1 0 0 0,-1 1 0 0 0,0 0 0 0 0,1 0-1 0 0,-1 0 1 0 0,0 0 0 0 0,1 0 0 0 0,-1-1 0 0 0,0 1 0 0 0,1 0-1 0 0,-1 0 1 0 0,0-1 0 0 0,1 1 0 0 0,-1 0 0 0 0,0 0-1 0 0,0-1 1 0 0,0 1 0 0 0,1 0 0 0 0,-1-1 0 0 0,0 1 0 0 0,0 0-1 0 0,0-1 1 0 0,0 1 0 0 0,1 0 0 0 0,-1-1 0 0 0,0 0-1 0 0,5-24 507 0 0,-7-26-320 0 0,2 49-196 0 0,0 0-1 0 0,0 1 0 0 0,-1-1 0 0 0,1 1 0 0 0,-1-1 0 0 0,1 0 0 0 0,-1 1 0 0 0,0-1 1 0 0,0 1-1 0 0,1 0 0 0 0,-1-1 0 0 0,0 1 0 0 0,0-1 0 0 0,0 1 0 0 0,-1 0 0 0 0,1 0 0 0 0,0 0 1 0 0,0 0-1 0 0,-1 0 0 0 0,1 0 0 0 0,-1 0 0 0 0,-2-1 0 0 0,2 1 8 0 0,-1 1-1 0 0,0-1 1 0 0,1 1-1 0 0,-1 0 1 0 0,0 0-1 0 0,1 0 1 0 0,-1 0-1 0 0,1 0 1 0 0,-1 1 0 0 0,0-1-1 0 0,1 1 1 0 0,-1 0-1 0 0,-2 1 1 0 0,-37 19-3701 0 0,11 4-8346 0 0</inkml:trace>
-  <inkml:trace contextRef="#ctx0" brushRef="#br0" timeOffset="3163.18">59 1379 1584 0 0,'-1'5'551'0'0,"1"0"0"0"0,1 0 0 0 0,-1 0 0 0 0,1 0 0 0 0,0 0 0 0 0,1 6 0 0 0,5 19 3 0 0,1 0 0 0 0,2-1-1 0 0,1 0 1 0 0,19 37 0 0 0,-31-72-5467 0 0,-7-12 3166 0 0,2 6 405 0 0</inkml:trace>
-  <inkml:trace contextRef="#ctx0" brushRef="#br0" timeOffset="3277.32">1 1084 4273 0 0,'0'0'1280'0'0,"1"1"297"0"0,0 0-1177 0 0,-1 0-176 0 0,1 1-160 0 0,0 1-56 0 0,1 2-8 0 0,-1-1-40 0 0,1 2-48 0 0,0 1-152 0 0,1 0-209 0 0,0 0-239 0 0,1 1-352 0 0,1 0-208 0 0,-1-1 136 0 0,3 0 303 0 0,-1 0-1007 0 0</inkml:trace>
-  <inkml:trace contextRef="#ctx0" brushRef="#br0" timeOffset="3542.07">318 1369 3913 0 0,'4'-5'529'0'0,"1"1"1"0"0,-1-1-1 0 0,1 1 0 0 0,0 0 1 0 0,0 0-1 0 0,0 1 1 0 0,0-1-1 0 0,1 1 0 0 0,8-4 1 0 0,0 1-1504 0 0,1 0 1 0 0,26-6 0 0 0,-29 9-562 0 0,1 1 0 0 0,24-1 0 0 0,-28 3 117 0 0</inkml:trace>
-  <inkml:trace contextRef="#ctx0" brushRef="#br0" timeOffset="3713.45">458 1454 3857 0 0,'0'1'235'0'0,"0"0"0"0"0,0 0 0 0 0,0 0 0 0 0,0 0-1 0 0,0 0 1 0 0,0 0 0 0 0,0-1 0 0 0,1 1 0 0 0,-1 0 0 0 0,0 0 0 0 0,1 0 0 0 0,-1 0 0 0 0,1-1 0 0 0,-1 1 0 0 0,1 0 0 0 0,-1 0 0 0 0,1-1 0 0 0,0 1 0 0 0,-1 0 0 0 0,1-1-1 0 0,1 2 1 0 0,20 4 1357 0 0,-17-6-2198 0 0,0 0 0 0 0,0-1 0 0 0,0 1 0 0 0,0-1 0 0 0,-1 0 0 0 0,1-1 0 0 0,7-2 0 0 0,23-13-3556 0 0,-25 12 2787 0 0</inkml:trace>
-  <inkml:trace contextRef="#ctx0" brushRef="#br0" timeOffset="3910.02">721 1134 5225 0 0,'1'63'7444'0'0,"1"-2"-4073"0"0,2-15-2877 0 0,18 90 0 0 0,-21-133-817 0 0,6 24-371 0 0,-7-26 331 0 0,0 0-1 0 0,1 0 0 0 0,-1 0 0 0 0,0 0 0 0 0,1 0 0 0 0,-1 0 0 0 0,0 0 0 0 0,1-1 1 0 0,-1 1-1 0 0,1 0 0 0 0,0 0 0 0 0,-1 0 0 0 0,1 0 0 0 0,0 0 0 0 0,-1-1 1 0 0,1 1-1 0 0,0 0 0 0 0,1 0 0 0 0,4-7-5607 0 0,-3-1 3476 0 0</inkml:trace>
-</inkml:ink>
-</file>
-
-<file path=word/ink/ink60.xml><?xml version="1.0" encoding="utf-8"?>
+<file path=word/ink/ink68.xml><?xml version="1.0" encoding="utf-8"?>
 <inkml:ink xmlns:inkml="http://www.w3.org/2003/InkML">
   <inkml:definitions>
     <inkml:context xml:id="ctx0">
@@ -6965,7 +7832,7 @@
 </inkml:ink>
 </file>
 
-<file path=word/ink/ink61.xml><?xml version="1.0" encoding="utf-8"?>
+<file path=word/ink/ink69.xml><?xml version="1.0" encoding="utf-8"?>
 <inkml:ink xmlns:inkml="http://www.w3.org/2003/InkML">
   <inkml:definitions>
     <inkml:context xml:id="ctx0">
@@ -7016,7 +7883,7 @@
           <inkml:channelProperty channel="OE" name="resolution" value="1000" units="1/deg"/>
         </inkml:channelProperties>
       </inkml:inkSource>
-      <inkml:timestamp xml:id="ts0" timeString="2025-09-05T20:22:51.446"/>
+      <inkml:timestamp xml:id="ts0" timeString="2025-09-05T20:22:07.082"/>
     </inkml:context>
     <inkml:brush xml:id="br0">
       <inkml:brushProperty name="width" value="0.025" units="cm"/>
@@ -7024,7 +7891,11 @@
       <inkml:brushProperty name="color" value="#E71224"/>
     </inkml:brush>
   </inkml:definitions>
-  <inkml:trace contextRef="#ctx0" brushRef="#br0">0 0 3889 0 0,'5'3'1656'0'0,"1"0"-536"0"0,4 1-151 0 0,-1-2-9 0 0,3 0 24 0 0,2 2-120 0 0,2-2-232 0 0,2 1-304 0 0,1-1-272 0 0,1-1-288 0 0,0 1-464 0 0,0 1-584 0 0,-1 0-640 0 0,-1 0-353 0 0,-2 1 177 0 0,-3 1-529 0 0</inkml:trace>
+  <inkml:trace contextRef="#ctx0" brushRef="#br0">292 41 4937 0 0,'-6'-5'343'0'0,"0"1"-1"0"0,-1-1 1 0 0,0 1-1 0 0,1 1 1 0 0,-1-1-1 0 0,0 1 1 0 0,-1 0 0 0 0,1 1-1 0 0,-1 0 1 0 0,1 0-1 0 0,-1 0 1 0 0,-9 0-1 0 0,12 2-326 0 0,0 0-1 0 0,1 0 0 0 0,-1 1 0 0 0,0-1 1 0 0,0 1-1 0 0,0 0 0 0 0,0 1 0 0 0,0-1 1 0 0,1 1-1 0 0,-1 0 0 0 0,1 0 0 0 0,-1 0 1 0 0,1 1-1 0 0,0 0 0 0 0,0-1 0 0 0,0 1 1 0 0,0 1-1 0 0,0-1 0 0 0,-5 8 0 0 0,-1 2 18 0 0,1 0-1 0 0,0 1 0 0 0,1 0 0 0 0,1 1 0 0 0,0 0 1 0 0,1 0-1 0 0,-5 17 0 0 0,2 4 102 0 0,1-1 0 0 0,-3 40 1 0 0,10-64 174 0 0,1 0 1 0 0,1 0-1 0 0,0 0 1 0 0,0 0-1 0 0,1 0 1 0 0,0-1 0 0 0,1 1-1 0 0,0-1 1 0 0,1 0-1 0 0,0 0 1 0 0,0 0-1 0 0,1 0 1 0 0,1 0 0 0 0,-1-1-1 0 0,2 0 1 0 0,-1-1-1 0 0,14 14 1 0 0,-14-15-297 0 0,1-1 0 0 0,0 0 0 0 0,0-1 0 0 0,0 0 0 0 0,1 0-1 0 0,-1 0 1 0 0,1-1 0 0 0,1-1 0 0 0,14 6 0 0 0,-17-7-437 0 0,1-1 0 0 0,0 0 0 0 0,0 0 1 0 0,0 0-1 0 0,0-1 0 0 0,0 0 0 0 0,0 0 0 0 0,0-1 0 0 0,0 0 0 0 0,0 0 0 0 0,0 0 0 0 0,-1-1 0 0 0,10-4 0 0 0,-12 5-143 0 0,0-1 0 0 0,0 0-1 0 0,0-1 1 0 0,0 1 0 0 0,-1 0-1 0 0,1-1 1 0 0,-1 0 0 0 0,0 0-1 0 0,0 0 1 0 0,0 0 0 0 0,0-1-1 0 0,0 1 1 0 0,-1-1 0 0 0,3-4-1 0 0,0-2-844 0 0</inkml:trace>
+  <inkml:trace contextRef="#ctx0" brushRef="#br0" timeOffset="166.83">470 359 4121 0 0,'-1'11'871'0'0,"0"0"0"0"0,0-1 0 0 0,1 1 0 0 0,1 16 0 0 0,3-1-649 0 0,0 0-1 0 0,9 28 1 0 0,5-11-1716 0 0,-18-41 1221 0 0,1 0 1 0 0,0-1-1 0 0,0 1 1 0 0,0 0-1 0 0,0-1 1 0 0,1 1-1 0 0,-1-1 1 0 0,0 0-1 0 0,1 1 1 0 0,-1-1 0 0 0,0 0-1 0 0,1 0 1 0 0,0 0-1 0 0,-1 0 1 0 0,1 0-1 0 0,0 0 1 0 0,-1 0-1 0 0,1-1 1 0 0,0 1-1 0 0,0 0 1 0 0,3 0-1 0 0,0-1-1179 0 0</inkml:trace>
+  <inkml:trace contextRef="#ctx0" brushRef="#br0" timeOffset="411.02">430 103 8826 0 0,'0'0'1424'0'0,"1"0"-1016"0"0,1-1-464 0 0,-2 2-216 0 0,-2 0-456 0 0,1 0-752 0 0,0 0 367 0 0,1 1-223 0 0,-1-1-128 0 0,2 1-2505 0 0</inkml:trace>
+  <inkml:trace contextRef="#ctx0" brushRef="#br0" timeOffset="799.54">846 167 4233 0 0,'-1'0'110'0'0,"1"0"-1"0"0,0 0 1 0 0,-1 0-1 0 0,1 0 1 0 0,-1 0 0 0 0,1 1-1 0 0,-1-1 1 0 0,1 0-1 0 0,-1 0 1 0 0,1 1 0 0 0,0-1-1 0 0,-1 0 1 0 0,1 1 0 0 0,0-1-1 0 0,-1 0 1 0 0,1 1-1 0 0,0-1 1 0 0,-1 1 0 0 0,1-1-1 0 0,0 1 1 0 0,0-1-1 0 0,0 0 1 0 0,-1 1 0 0 0,1-1-1 0 0,0 1 1 0 0,0-1 0 0 0,0 1-1 0 0,0-1 1 0 0,0 1-1 0 0,0-1 1 0 0,0 1 0 0 0,0-1-1 0 0,0 1 1 0 0,0-1-1 0 0,0 1 1 0 0,0-1 0 0 0,0 1-1 0 0,0-1 1 0 0,1 1 0 0 0,-1-1-1 0 0,0 0 1 0 0,0 1-1 0 0,0-1 1 0 0,1 1 0 0 0,-1-1-1 0 0,0 1 1 0 0,1-1-1 0 0,-1 0 1 0 0,0 1 0 0 0,1-1-1 0 0,0 1 38 0 0,0 1-1 0 0,1-1 0 0 0,-1 0 1 0 0,0-1-1 0 0,1 1 0 0 0,-1 0 1 0 0,0 0-1 0 0,1-1 0 0 0,-1 1 1 0 0,1 0-1 0 0,0-1 1 0 0,-1 0-1 0 0,1 1 0 0 0,1-1 1 0 0,21 0 300 0 0,13 0-3127 0 0,2 9-3617 0 0,-29-6 4995 0 0,0-1-565 0 0</inkml:trace>
+  <inkml:trace contextRef="#ctx0" brushRef="#br0" timeOffset="996.88">809 350 6361 0 0,'0'0'223'0'0,"-1"1"-1"0"0,1-1 0 0 0,0 1 1 0 0,-1-1-1 0 0,1 1 0 0 0,0-1 0 0 0,-1 1 1 0 0,1 0-1 0 0,0-1 0 0 0,0 1 1 0 0,-1 0-1 0 0,1-1 0 0 0,0 1 0 0 0,0 0 1 0 0,0-1-1 0 0,0 1 0 0 0,0 0 1 0 0,0-1-1 0 0,0 1 0 0 0,0 0 0 0 0,0-1 1 0 0,0 1-1 0 0,0 0 0 0 0,1-1 1 0 0,-1 1-1 0 0,0 0 0 0 0,0-1 0 0 0,1 1 1 0 0,-1-1-1 0 0,1 2 0 0 0,0-1-1 0 0,0 0 0 0 0,1 0 0 0 0,-1 0-1 0 0,0-1 1 0 0,1 1 0 0 0,-1 0 0 0 0,1 0-1 0 0,-1-1 1 0 0,1 1 0 0 0,-1-1 0 0 0,1 1-1 0 0,1-1 1 0 0,5 2-141 0 0,0-1-1 0 0,-1-1 1 0 0,1 0-1 0 0,11-1 1 0 0,26-5-2839 0 0,4-2-8003 0 0,-38 7 8235 0 0</inkml:trace>
 </inkml:ink>
 </file>
 
@@ -7048,7 +7919,7 @@
           <inkml:channelProperty channel="OE" name="resolution" value="1000" units="1/deg"/>
         </inkml:channelProperties>
       </inkml:inkSource>
-      <inkml:timestamp xml:id="ts0" timeString="2025-09-05T20:22:21.166"/>
+      <inkml:timestamp xml:id="ts0" timeString="2025-09-05T20:22:02.636"/>
     </inkml:context>
     <inkml:brush xml:id="br0">
       <inkml:brushProperty name="width" value="0.025" units="cm"/>
@@ -7056,26 +7927,14 @@
       <inkml:brushProperty name="color" value="#E71224"/>
     </inkml:brush>
   </inkml:definitions>
-  <inkml:trace contextRef="#ctx0" brushRef="#br0">246 1129 928 0 0,'0'4'91'0'0,"0"-3"-37"0"0,0-1 0 0 0,-1 0 0 0 0,1 1-1 0 0,0-1 1 0 0,0 1 0 0 0,0-1-1 0 0,0 0 1 0 0,0 1 0 0 0,0-1-1 0 0,0 0 1 0 0,0 1 0 0 0,0-1-1 0 0,0 1 1 0 0,0-1 0 0 0,0 0-1 0 0,0 1 1 0 0,0-1 0 0 0,0 0-1 0 0,0 1 1 0 0,0-1 0 0 0,1 1-1 0 0,-1-1 1 0 0,0 0 0 0 0,0 1-1 0 0,0-1 1 0 0,0 0 0 0 0,1 0-1 0 0,-1 1 1 0 0,0-1 0 0 0,1 0-1 0 0,-1 1 1 0 0,0-1 0 0 0,0 0-1 0 0,1 0 1 0 0,-1 0 0 0 0,6 5 9589 0 0,-6-17-5983 0 0,-2-28-2662 0 0,-3 6-963 0 0,2 0 0 0 0,1 0-1 0 0,2-1 1 0 0,2 1 0 0 0,1 0 0 0 0,1 0 0 0 0,2 0-1 0 0,1 0 1 0 0,2 1 0 0 0,19-46 0 0 0,-20 63-2 0 0,0 1 1 0 0,1 0-1 0 0,1 1 1 0 0,0 0-1 0 0,1 0 0 0 0,17-16 1 0 0,-19 21-64 0 0,1 1 1 0 0,0-1-1 0 0,1 2 1 0 0,-1-1-1 0 0,1 1 1 0 0,1 1-1 0 0,-1 0 1 0 0,1 1-1 0 0,15-5 0 0 0,-23 9 1 0 0,0 1 0 0 0,0-1 0 0 0,0 1 1 0 0,0 0-1 0 0,0 0 0 0 0,0 0 0 0 0,0 1 0 0 0,0-1 0 0 0,0 1 0 0 0,0 0 0 0 0,0 0 0 0 0,0 0 0 0 0,0 1 0 0 0,0 0 0 0 0,-1-1 0 0 0,1 1 0 0 0,0 1 0 0 0,-1-1 0 0 0,0 0 0 0 0,1 1 0 0 0,-1 0 0 0 0,5 5 0 0 0,6 7-27 0 0,-1 1-1 0 0,-1 1 1 0 0,15 23 0 0 0,-18-25 21 0 0,46 77-12 0 0,-5 3 0 0 0,61 159 1 0 0,-88-171-1950 0 0,-22-90-6101 0 0,0-14 3532 0 0,-2 11 2883 0 0</inkml:trace>
-  <inkml:trace contextRef="#ctx0" brushRef="#br0" timeOffset="2768.32">105 1499 3113 0 0,'0'9'5809'0'0,"11"42"-5878"0"0,5-9 153 0 0,-12-26-271 0 0,2 0 1 0 0,0 0-1 0 0,0-1 0 0 0,2 0 1 0 0,0 0-1 0 0,0 0 1 0 0,2-1-1 0 0,14 17 1 0 0,-24-31 98 0 0,0 1 1 0 0,0-1-1 0 0,0 0 1 0 0,1 1-1 0 0,-1-1 1 0 0,0 0-1 0 0,0 1 1 0 0,1-1-1 0 0,-1 0 1 0 0,0 0-1 0 0,0 1 1 0 0,1-1-1 0 0,-1 0 1 0 0,0 0-1 0 0,1 0 1 0 0,-1 0-1 0 0,0 1 1 0 0,1-1-1 0 0,-1 0 1 0 0,0 0-1 0 0,1 0 1 0 0,-1 0-1 0 0,0 0 1 0 0,1 0-1 0 0,-1 0 1 0 0,0 0-1 0 0,1 0 1 0 0,-1 0-1 0 0,0 0 1 0 0,1 0 0 0 0,-1 0-1 0 0,0 0 1 0 0,1 0-1 0 0,-1 0 1 0 0,0 0-1 0 0,1 0 1 0 0,-1-1-1 0 0,0 1 1 0 0,1 0-1 0 0,-1 0 1 0 0,0 0-1 0 0,1 0 1 0 0,-1-1-1 0 0,4-15-2333 0 0,-4 5 1498 0 0</inkml:trace>
-  <inkml:trace contextRef="#ctx0" brushRef="#br0" timeOffset="2917.67">86 1195 3841 0 0,'8'16'4550'0'0,"-1"19"-6007"0"0,0 1-3290 0 0,-3-29 3915 0 0,-1 0-411 0 0</inkml:trace>
-  <inkml:trace contextRef="#ctx0" brushRef="#br0" timeOffset="3117.8">369 1469 3161 0 0,'19'-2'5371'0'0,"0"-2"-4141"0"0,-13 2-2088 0 0,-1 1 1 0 0,0 0-1 0 0,1 0 1 0 0,-1 1-1 0 0,1-1 1 0 0,-1 1-1 0 0,1 0 1 0 0,0 1-1 0 0,5 0 1 0 0,-6 0-242 0 0</inkml:trace>
-  <inkml:trace contextRef="#ctx0" brushRef="#br0" timeOffset="3317.39">351 1605 4913 0 0,'5'-2'730'0'0,"-1"1"1"0"0,1 0-1 0 0,-1 0 0 0 0,1 0 0 0 0,-1 1 1 0 0,7 0-1 0 0,1-1-175 0 0,50-12 245 0 0,7 0-3516 0 0,-59 12 1489 0 0,0 0-1 0 0,-1 1 1 0 0,1 0 0 0 0,0 1 0 0 0,12 2-1 0 0,-13-1 16 0 0</inkml:trace>
-  <inkml:trace contextRef="#ctx0" brushRef="#br0" timeOffset="3550.95">696 1398 6401 0 0,'10'32'4027'0'0,"-7"-17"-3537"0"0,51 129 2355 0 0,-27-72-3340 0 0,-1 0-3672 0 0,-25-69 831 0 0,-3-6 748 0 0,-1-6 733 0 0,0-1 597 0 0</inkml:trace>
-  <inkml:trace contextRef="#ctx0" brushRef="#br0" timeOffset="4582.29">298 276 1536 0 0,'2'1'8370'0'0,"-5"6"-8200"0"0,-1 0 1 0 0,0-1-1 0 0,0 1 1 0 0,0-1-1 0 0,-1 0 0 0 0,0-1 1 0 0,0 1-1 0 0,-1-1 0 0 0,1 0 1 0 0,-1 0-1 0 0,0-1 0 0 0,-1 0 1 0 0,1 0-1 0 0,-10 4 0 0 0,13-7-42 0 0,0-1-1 0 0,0 0 0 0 0,0 0 1 0 0,0 0-1 0 0,0-1 0 0 0,-1 1 1 0 0,1-1-1 0 0,0 1 1 0 0,0-1-1 0 0,0 0 0 0 0,1 0 1 0 0,-1 0-1 0 0,0-1 0 0 0,0 1 1 0 0,0-1-1 0 0,1 0 0 0 0,-1 1 1 0 0,1-1-1 0 0,-1 0 0 0 0,1-1 1 0 0,-3-2-1 0 0,-6-8-198 0 0,0 1-1 0 0,-16-25 0 0 0,21 27 22 0 0,-12-16-30 0 0,1-1 0 0 0,-14-32 0 0 0,26 48 63 0 0,1 0 0 0 0,0 1-1 0 0,0-2 1 0 0,1 1-1 0 0,1 0 1 0 0,0 0 0 0 0,0-1-1 0 0,1 0 1 0 0,1-13-1 0 0,0 24-1 0 0,0 0 0 0 0,0 0 0 0 0,0 0-1 0 0,0 0 1 0 0,0 0 0 0 0,0-1-1 0 0,1 1 1 0 0,-1 0 0 0 0,0 0 0 0 0,1 0-1 0 0,-1 0 1 0 0,1 0 0 0 0,-1 0-1 0 0,1 0 1 0 0,-1 0 0 0 0,1 0 0 0 0,0 0-1 0 0,0 0 1 0 0,-1 1 0 0 0,1-1-1 0 0,0 0 1 0 0,0 0 0 0 0,0 1 0 0 0,0-1-1 0 0,1 0 1 0 0,0 0 7 0 0,0 1 1 0 0,0 0-1 0 0,0 0 1 0 0,0-1-1 0 0,-1 1 1 0 0,1 1-1 0 0,0-1 0 0 0,0 0 1 0 0,0 0-1 0 0,0 1 1 0 0,0-1-1 0 0,0 1 0 0 0,3 1 1 0 0,7 3 1 0 0,-1 1 0 0 0,1 1 0 0 0,15 12 0 0 0,-21-15-37 0 0,100 84-509 0 0,-84-67 505 0 0,1 0 1 0 0,2-2-1 0 0,0-1 0 0 0,0-1 0 0 0,41 21 0 0 0,-65-38 69 0 0,1 1-1 0 0,-1-1 0 0 0,0 0 0 0 0,0 1 1 0 0,1-1-1 0 0,-1 0 0 0 0,0 0 0 0 0,0 0 1 0 0,1 0-1 0 0,-1 0 0 0 0,0 0 0 0 0,1 0 1 0 0,-1 0-1 0 0,0 0 0 0 0,1-1 0 0 0,-1 1 1 0 0,0-1-1 0 0,0 1 0 0 0,0-1 0 0 0,1 1 1 0 0,-1-1-1 0 0,0 1 0 0 0,0-1 0 0 0,0 0 1 0 0,0 0-1 0 0,0 0 0 0 0,0 0 0 0 0,0 1 1 0 0,0-1-1 0 0,-1 0 0 0 0,1-1 0 0 0,0 1 1 0 0,0 0-1 0 0,-1 0 0 0 0,1 0 0 0 0,-1 0 1 0 0,1 0-1 0 0,-1-1 0 0 0,1 1 0 0 0,-1-2 1 0 0,4-8 14 0 0,-1-1-1 0 0,0 0 1 0 0,1-19 0 0 0,0 9-40 0 0,-1 5 179 0 0,0 1 0 0 0,-1-1 1 0 0,0 0-1 0 0,-2 0 0 0 0,0 0 0 0 0,-3-23 0 0 0,3 39-126 0 0,0 1 1 0 0,0-1 0 0 0,0 1-1 0 0,0-1 1 0 0,0 1 0 0 0,-1-1-1 0 0,1 1 1 0 0,0-1-1 0 0,0 1 1 0 0,0-1 0 0 0,-1 1-1 0 0,1 0 1 0 0,0-1-1 0 0,-1 1 1 0 0,1-1 0 0 0,-1 1-1 0 0,1 0 1 0 0,0-1-1 0 0,-1 1 1 0 0,1 0 0 0 0,-1 0-1 0 0,1-1 1 0 0,-1 1 0 0 0,1 0-1 0 0,0 0 1 0 0,-1 0-1 0 0,1-1 1 0 0,-1 1 0 0 0,0 0-1 0 0,-18 4 325 0 0,-15 16-592 0 0,23-12 82 0 0,-85 68-357 0 0,39-19-3151 0 0,54-54 3257 0 0,1-1 0 0 0,0 1-1 0 0,0 0 1 0 0,1 0 0 0 0,-1 0 0 0 0,0 0-1 0 0,1 0 1 0 0,0 1 0 0 0,0-1 0 0 0,0 0-1 0 0,0 1 1 0 0,0-1 0 0 0,1 0 0 0 0,-1 1-1 0 0,1-1 1 0 0,0 1 0 0 0,0-1 0 0 0,1 1-1 0 0,-1-1 1 0 0,0 0 0 0 0,1 1-1 0 0,0-1 1 0 0,0 1 0 0 0,0-1 0 0 0,3 6-1 0 0,2 4-1392 0 0</inkml:trace>
-  <inkml:trace contextRef="#ctx0" brushRef="#br0" timeOffset="5879.11">1402 643 4585 0 0,'-7'-4'4443'0'0,"-17"-17"-3094"0"0,13 10-1129 0 0,0 0-1 0 0,-2 1 1 0 0,1 0 0 0 0,-1 1 0 0 0,-1 1-1 0 0,-21-11 1 0 0,31 17-257 0 0,-1 0 0 0 0,1 0 0 0 0,-1 0-1 0 0,0 1 1 0 0,1 0 0 0 0,-1 0 0 0 0,0 0 0 0 0,0 1 0 0 0,1-1 0 0 0,-1 1-1 0 0,0 0 1 0 0,0 1 0 0 0,0-1 0 0 0,0 1 0 0 0,1 0 0 0 0,-1 0-1 0 0,0 0 1 0 0,1 1 0 0 0,-1 0 0 0 0,1 0 0 0 0,-1 0 0 0 0,1 0-1 0 0,0 1 1 0 0,0-1 0 0 0,-4 5 0 0 0,-1 2-10 0 0,0 1 0 0 0,1 0 0 0 0,0 0 0 0 0,0 1 0 0 0,1 0-1 0 0,1 1 1 0 0,0-1 0 0 0,1 1 0 0 0,0 1 0 0 0,0-1 0 0 0,1 1 0 0 0,-3 21 0 0 0,2-4-20 0 0,1 0 1 0 0,2 0 0 0 0,1 0-1 0 0,3 43 1 0 0,1-54 97 0 0,0 0 1 0 0,1 0-1 0 0,1-1 0 0 0,1 0 1 0 0,0 0-1 0 0,1 0 1 0 0,1-1-1 0 0,1 0 0 0 0,16 24 1 0 0,-19-32 8 0 0,0 0 1 0 0,0-1-1 0 0,1 0 1 0 0,0-1-1 0 0,1 1 1 0 0,-1-1-1 0 0,1-1 1 0 0,1 1-1 0 0,-1-1 0 0 0,1-1 1 0 0,0 1-1 0 0,0-2 1 0 0,1 1-1 0 0,0-1 1 0 0,-1-1-1 0 0,1 0 1 0 0,0 0-1 0 0,20 2 1 0 0,-23-5-197 0 0,1 0 1 0 0,-1 0-1 0 0,0-1 1 0 0,0 0-1 0 0,1 0 1 0 0,-1-1-1 0 0,7-2 0 0 0,-7 1-564 0 0,-1 0 0 0 0,1 0-1 0 0,0-1 1 0 0,-1 0 0 0 0,0 0-1 0 0,0 0 1 0 0,0-1-1 0 0,0 1 1 0 0,-1-2 0 0 0,1 1-1 0 0,4-7 1 0 0,-4 5-407 0 0</inkml:trace>
-  <inkml:trace contextRef="#ctx0" brushRef="#br0" timeOffset="6065.04">1583 1113 3305 0 0,'10'27'5770'0'0,"1"16"-4150"0"0,1 4-1661 0 0,2-8-133 0 0,4 15-761 0 0,-8-18-7275 0 0</inkml:trace>
-  <inkml:trace contextRef="#ctx0" brushRef="#br0" timeOffset="6246.19">1546 797 5929 0 0,'0'1'248'0'0,"1"0"0"0"0,-1 1 0 0 0,1-1-1 0 0,-1 0 1 0 0,1 0 0 0 0,0 0 0 0 0,-1 0-1 0 0,1 0 1 0 0,0 1 0 0 0,0-1 0 0 0,0 0-1 0 0,0-1 1 0 0,1 2 0 0 0,26 18-7842 0 0,-21-19 6310 0 0</inkml:trace>
-  <inkml:trace contextRef="#ctx0" brushRef="#br0" timeOffset="6820.06">1892 757 4449 0 0,'0'0'182'0'0,"0"0"0"0"0,1 0 1 0 0,-1 1-1 0 0,0-1 0 0 0,1 0 0 0 0,-1 0 1 0 0,0 0-1 0 0,1 0 0 0 0,-1 0 0 0 0,1 0 1 0 0,-1 1-1 0 0,0-1 0 0 0,1 0 0 0 0,-1 0 1 0 0,0 0-1 0 0,1 0 0 0 0,-1 0 0 0 0,1 0 1 0 0,-1-1-1 0 0,0 1 0 0 0,1 0 0 0 0,-1 0 1 0 0,0 0-1 0 0,1 0 0 0 0,-1 0 0 0 0,0 0 1 0 0,1-1-1 0 0,-1 1 0 0 0,0 0 0 0 0,1 0 1 0 0,-1 0-1 0 0,0-1 0 0 0,0 1 0 0 0,1-1 1 0 0,17-9 42 0 0,-16 9-60 0 0,4-3-106 0 0,3-2-1531 0 0,1 1-1 0 0,0 0 1 0 0,0 0-1 0 0,0 1 1 0 0,1 0-1 0 0,17-4 1 0 0,-24 7 566 0 0</inkml:trace>
-  <inkml:trace contextRef="#ctx0" brushRef="#br0" timeOffset="7015.03">1907 882 5345 0 0,'35'1'3788'0'0,"-23"0"-3272"0"0,1 0 0 0 0,-1-1 0 0 0,19-3 0 0 0,-28 3-972 0 0,1-1-1 0 0,0 0 1 0 0,-1 0 0 0 0,1 0-1 0 0,-1-1 1 0 0,1 1 0 0 0,-1-1-1 0 0,0 0 1 0 0,0 0 0 0 0,0 0-1 0 0,0 0 1 0 0,0-1 0 0 0,0 1-1 0 0,0-1 1 0 0,4-5 0 0 0,9-13-2466 0 0,-10 16 2004 0 0</inkml:trace>
-  <inkml:trace contextRef="#ctx0" brushRef="#br0" timeOffset="7463.89">2548 643 1720 0 0,'7'-6'598'0'0,"6"-8"6383"0"0,-13 13-6843 0 0,0 1 1 0 0,0-1-1 0 0,0 1 1 0 0,0 0 0 0 0,0-1-1 0 0,0 1 1 0 0,0-1-1 0 0,0 1 1 0 0,0 0-1 0 0,0-1 1 0 0,0 1 0 0 0,0 0-1 0 0,0-1 1 0 0,0 1-1 0 0,0-1 1 0 0,-1 1-1 0 0,1 0 1 0 0,0-1-1 0 0,0 1 1 0 0,0 0 0 0 0,-1 0-1 0 0,1-1 1 0 0,0 1-1 0 0,-1 0 1 0 0,1-1-1 0 0,0 1 1 0 0,0 0-1 0 0,-1 0 1 0 0,1 0 0 0 0,0-1-1 0 0,-1 1 1 0 0,1 0-1 0 0,-1 0 1 0 0,1 0-1 0 0,0 0 1 0 0,-1 0 0 0 0,1-1-1 0 0,0 1 1 0 0,-1 0-1 0 0,1 0 1 0 0,-1 0-1 0 0,1 0 1 0 0,0 0-1 0 0,-1 1 1 0 0,-4-3-112 0 0,1 0 1 0 0,0 0-1 0 0,-1 0 1 0 0,1 0-1 0 0,0 0 1 0 0,-5-5-1 0 0,6 4-91 0 0,-1 1-1 0 0,1-1 1 0 0,-1 1-1 0 0,0 0 1 0 0,1 0 0 0 0,-1 1-1 0 0,0-1 1 0 0,0 1 0 0 0,0 0-1 0 0,-5-1 1 0 0,2 1 10 0 0,0 1 0 0 0,-1 0 0 0 0,1 0 0 0 0,-1 1 1 0 0,1 0-1 0 0,0 0 0 0 0,-1 1 0 0 0,1-1 0 0 0,0 2 0 0 0,0-1 1 0 0,0 1-1 0 0,1 0 0 0 0,-13 8 0 0 0,10-5-4 0 0,1 1 0 0 0,-1 0 0 0 0,1 1 0 0 0,1-1 0 0 0,-1 2 1 0 0,1-1-1 0 0,1 1 0 0 0,-10 17 0 0 0,7-10 47 0 0,1 2 0 0 0,1-1-1 0 0,0 1 1 0 0,1 0 0 0 0,1 0 0 0 0,1 0 0 0 0,1 1 0 0 0,0 0 0 0 0,2 0-1 0 0,0 32 1 0 0,2-41 65 0 0,0 0-1 0 0,0-1 1 0 0,1 1 0 0 0,1-1-1 0 0,0 0 1 0 0,0 0-1 0 0,0 1 1 0 0,1-2 0 0 0,1 1-1 0 0,-1-1 1 0 0,1 1-1 0 0,1-1 1 0 0,0 0 0 0 0,0-1-1 0 0,0 0 1 0 0,1 0-1 0 0,0 0 1 0 0,0-1 0 0 0,1 0-1 0 0,10 7 1 0 0,31 12-2042 0 0,-43-22 859 0 0,1-1 0 0 0,0 1 1 0 0,1-1-1 0 0,-1-1 1 0 0,0 1-1 0 0,0-1 1 0 0,1-1-1 0 0,-1 1 1 0 0,8-1-1 0 0,-6-1 185 0 0</inkml:trace>
-  <inkml:trace contextRef="#ctx0" brushRef="#br0" timeOffset="7745.77">2631 939 1992 0 0,'14'40'4763'0'0,"14"68"-1595"0"0,-14-54-4107 0 0,-1 0-4599 0 0,-10-49 3174 0 0,-2-4 1338 0 0</inkml:trace>
-  <inkml:trace contextRef="#ctx0" brushRef="#br0" timeOffset="8167.73">2930 1018 1024 0 0,'-12'-44'897'0'0,"3"12"-257"0"0,1-1 1 0 0,1 0 0 0 0,-1-35 0 0 0,7 59-430 0 0,1 0 0 0 0,0 0 0 0 0,0 1 0 0 0,1-1 0 0 0,1 0 0 0 0,-1 0 0 0 0,1 1 0 0 0,1-1 0 0 0,-1 1 0 0 0,2 0 0 0 0,-1 0 0 0 0,1 0 0 0 0,0 0 0 0 0,1 0 0 0 0,0 1 0 0 0,9-11 0 0 0,-12 15-62 0 0,0 1 0 0 0,0 0 1 0 0,0 0-1 0 0,0 0 0 0 0,0 0 0 0 0,1 0 0 0 0,-1 0 1 0 0,1 1-1 0 0,0 0 0 0 0,-1-1 0 0 0,1 1 0 0 0,0 0 1 0 0,0 0-1 0 0,-1 0 0 0 0,1 0 0 0 0,0 1 0 0 0,0-1 1 0 0,0 1-1 0 0,6 0 0 0 0,-5 1-104 0 0,0-1 0 0 0,0 1 1 0 0,-1 1-1 0 0,1-1 0 0 0,0 1 0 0 0,-1-1 0 0 0,1 1 1 0 0,-1 0-1 0 0,0 0 0 0 0,1 1 0 0 0,-1-1 0 0 0,0 1 1 0 0,3 3-1 0 0,4 6-122 0 0,0 0-1 0 0,0 0 1 0 0,-2 1-1 0 0,0 0 1 0 0,0 1 0 0 0,8 20-1 0 0,62 184-1246 0 0,-61-165-2494 0 0,-18-58-2106 0 0</inkml:trace>
-  <inkml:trace contextRef="#ctx0" brushRef="#br0" timeOffset="8553.84">3506 700 1216 0 0,'0'-2'126'0'0,"0"0"1"0"0,0 0-1 0 0,0-1 0 0 0,0 1 0 0 0,0 0 0 0 0,-1 0 1 0 0,1 0-1 0 0,-1 0 0 0 0,1 0 0 0 0,-1 0 0 0 0,0 1 1 0 0,0-1-1 0 0,0 0 0 0 0,0 0 0 0 0,0 0 0 0 0,0 1 0 0 0,0-1 1 0 0,-1 0-1 0 0,1 1 0 0 0,0 0 0 0 0,-1-1 0 0 0,0 1 1 0 0,1 0-1 0 0,-1-1 0 0 0,0 1 0 0 0,1 0 0 0 0,-1 0 1 0 0,0 0-1 0 0,0 1 0 0 0,0-1 0 0 0,0 0 0 0 0,-2 0 1 0 0,1 1-70 0 0,0 0 0 0 0,-1-1 0 0 0,1 1 0 0 0,0 1 0 0 0,0-1 0 0 0,0 0 0 0 0,0 1-1 0 0,0-1 1 0 0,0 1 0 0 0,0 0 0 0 0,0 0 0 0 0,0 0 0 0 0,0 1 0 0 0,1-1 0 0 0,-1 1 0 0 0,0-1 0 0 0,1 1 0 0 0,-1 0 0 0 0,1 0 0 0 0,-4 3 0 0 0,-2 6 27 0 0,0 0-1 0 0,0 1 1 0 0,1-1 0 0 0,0 2-1 0 0,1-1 1 0 0,0 1-1 0 0,1-1 1 0 0,1 1-1 0 0,-5 19 1 0 0,4-10 286 0 0,2-1 0 0 0,0 1 0 0 0,1 0 0 0 0,1 0 0 0 0,2 25 0 0 0,2-28-120 0 0,0-1-1 0 0,1 0 1 0 0,1 0 0 0 0,0 0 0 0 0,2-1 0 0 0,0 0 0 0 0,16 27 0 0 0,-21-41-392 0 0,0 0-1 0 0,0 0 1 0 0,0-1 0 0 0,0 1-1 0 0,0-1 1 0 0,1 1 0 0 0,-1-1-1 0 0,1 0 1 0 0,0 0 0 0 0,0 0 0 0 0,0-1-1 0 0,0 1 1 0 0,0-1 0 0 0,0 1-1 0 0,0-1 1 0 0,0 0 0 0 0,1 0 0 0 0,2 0-1 0 0,4 1-1152 0 0,0-2 0 0 0,-1 1 1 0 0,1-1-1 0 0,-1-1 0 0 0,12-1 0 0 0,-12 1 200 0 0</inkml:trace>
-  <inkml:trace contextRef="#ctx0" brushRef="#br0" timeOffset="8878.85">3646 1050 2745 0 0,'1'-2'332'0'0,"1"1"1"0"0,-1 0 0 0 0,0 1 0 0 0,0-1 0 0 0,0 0 0 0 0,1 0 0 0 0,-1 0 0 0 0,1 1 0 0 0,-1-1 0 0 0,0 1-1 0 0,1-1 1 0 0,-1 1 0 0 0,1 0 0 0 0,-1-1 0 0 0,1 1 0 0 0,-1 0 0 0 0,1 0 0 0 0,-1 0 0 0 0,1 0 0 0 0,2 1-1 0 0,34 3 2370 0 0,-30-1-2506 0 0,0 0 0 0 0,0 0 0 0 0,-1 0-1 0 0,1 1 1 0 0,-1 1 0 0 0,9 5 0 0 0,-14-9-322 0 0,-1 1 0 0 0,1-1 0 0 0,-1 0 1 0 0,1 1-1 0 0,-1-1 0 0 0,1 0 0 0 0,-1 1 1 0 0,0 0-1 0 0,1-1 0 0 0,-1 1 1 0 0,0 0-1 0 0,0 0 0 0 0,0-1 0 0 0,-1 1 1 0 0,1 0-1 0 0,0 0 0 0 0,-1 0 1 0 0,1 0-1 0 0,-1 0 0 0 0,0 0 0 0 0,0 0 1 0 0,1 0-1 0 0,-1 0 0 0 0,0 0 0 0 0,-1 0 1 0 0,1 0-1 0 0,0 0 0 0 0,-1 0 1 0 0,1 0-1 0 0,-2 3 0 0 0,-26 65-935 0 0,22-51 1022 0 0,-1 0-1 0 0,-1 0 1 0 0,-1-1 0 0 0,0 0 0 0 0,-2 0 0 0 0,0-1-1 0 0,-21 25 1 0 0,25-38 1124 0 0,6-6 931 0 0,2 1-1940 0 0,-1 0-1 0 0,1 1 1 0 0,-1-1-1 0 0,1 0 1 0 0,-1 1-1 0 0,1-1 1 0 0,-1 0 0 0 0,1 1-1 0 0,0-1 1 0 0,-1 1-1 0 0,1-1 1 0 0,0 1-1 0 0,0 0 1 0 0,-1-1 0 0 0,1 1-1 0 0,0 0 1 0 0,0-1-1 0 0,-1 1 1 0 0,1 0-1 0 0,1 0 1 0 0,20-4-39 0 0,1 2 1 0 0,30 1-1 0 0,13 3-3008 0 0,10 0-5275 0 0,-71-1 7418 0 0,0 0-358 0 0</inkml:trace>
-  <inkml:trace contextRef="#ctx0" brushRef="#br0" timeOffset="9082.91">4168 993 4369 0 0,'34'19'4528'0'0,"-32"-17"-4641"0"0,1 0 0 0 0,0 1 0 0 0,-1-1 0 0 0,1 0 0 0 0,-1 1 0 0 0,0 0 0 0 0,0-1 0 0 0,0 1 0 0 0,2 3 0 0 0,-7-9-4911 0 0,-10-12 3089 0 0,12 10 1159 0 0</inkml:trace>
-  <inkml:trace contextRef="#ctx0" brushRef="#br0" timeOffset="9228.46">4308 915 3481 0 0,'58'13'7559'0'0,"-34"-4"-6683"0"0,34 17-1 0 0,-49-22-1353 0 0,-8-4 173 0 0,-1 0 1 0 0,1-1 0 0 0,-1 1 0 0 0,0 0 0 0 0,1 0 0 0 0,-1 0-1 0 0,1-1 1 0 0,-1 1 0 0 0,1 0 0 0 0,-1 0 0 0 0,0-1-1 0 0,1 1 1 0 0,-1 0 0 0 0,0-1 0 0 0,1 1 0 0 0,-1 0-1 0 0,0-1 1 0 0,0 1 0 0 0,1-1 0 0 0,-1 1 0 0 0,0 0 0 0 0,0-1-1 0 0,0 1 1 0 0,0-1 0 0 0,1 1 0 0 0,-1-1 0 0 0,0 1-1 0 0,0-1 1 0 0,0 1 0 0 0,0-1 0 0 0,0 1 0 0 0,0 0-1 0 0,0-1 1 0 0,0 0 0 0 0,0 1 226 0 0,1-6-1382 0 0</inkml:trace>
-  <inkml:trace contextRef="#ctx0" brushRef="#br0" timeOffset="9371.44">4704 753 5009 0 0,'6'5'1744'0'0,"1"-1"-727"0"0,3 2-457 0 0,-2-1-232 0 0,-2 0-152 0 0,0 2-136 0 0,-3-1-120 0 0,1 1-248 0 0,-2 0-184 0 0,0 0-176 0 0,0 0-105 0 0,-2 1-71 0 0,-2-3-88 0 0,1 3-144 0 0,0-4-56 0 0,0 2 335 0 0,-3-2-663 0 0</inkml:trace>
+  <inkml:trace contextRef="#ctx0" brushRef="#br0">189 357 3049 0 0,'-1'0'266'0'0,"1"0"1"0"0,0 0-1 0 0,0-1 1 0 0,-1 1-1 0 0,1 0 1 0 0,0 0-1 0 0,-1 0 1 0 0,1 0-1 0 0,0 0 1 0 0,-1-1-1 0 0,1 1 1 0 0,0 0-1 0 0,-1 0 1 0 0,1 0 0 0 0,0 0-1 0 0,-1 0 1 0 0,1 0-1 0 0,0 0 1 0 0,-1 0-1 0 0,1 0 1 0 0,0 0-1 0 0,-1 0 1 0 0,1 0-1 0 0,0 1 1 0 0,-1-1-1 0 0,1 0 1 0 0,0 0-1 0 0,0 0 1 0 0,-1 0-1 0 0,1 1 1 0 0,-11 9 1156 0 0,-4 16-2029 0 0,11-6 719 0 0,1 0 0 0 0,1 0 0 0 0,1 0 1 0 0,3 40-1 0 0,15 81 83 0 0,-15-130-179 0 0,3 21 183 0 0,17 56-1 0 0,-19-77-195 0 0,1 0 0 0 0,1 0 0 0 0,0-1 0 0 0,0 1 0 0 0,1-1 0 0 0,0-1 0 0 0,1 1 0 0 0,12 12 0 0 0,-17-20 16 0 0,-1 0 1 0 0,1 0 0 0 0,0 0 0 0 0,0-1 0 0 0,0 1 0 0 0,0 0-1 0 0,1-1 1 0 0,-1 0 0 0 0,0 0 0 0 0,0 0 0 0 0,1 0 0 0 0,-1 0 0 0 0,1 0-1 0 0,-1 0 1 0 0,1-1 0 0 0,-1 1 0 0 0,1-1 0 0 0,-1 0 0 0 0,1 0 0 0 0,0 0-1 0 0,3 0 1 0 0,-2-1 59 0 0,-1-1-1 0 0,0 1 0 0 0,1 0 0 0 0,-1-1 0 0 0,0 0 1 0 0,0 0-1 0 0,1 0 0 0 0,-2 0 0 0 0,1 0 0 0 0,0-1 1 0 0,0 1-1 0 0,-1-1 0 0 0,4-4 0 0 0,2-5 141 0 0,0 0 1 0 0,0 0-1 0 0,-1-1 0 0 0,-1-1 1 0 0,0 1-1 0 0,6-20 1 0 0,-1-5-79 0 0,-2-1 0 0 0,-1 0 0 0 0,-2 0 1 0 0,-1-1-1 0 0,-2 0 0 0 0,-5-73 1 0 0,1 106-209 0 0,-1 1 0 0 0,1-1 0 0 0,-1 1 1 0 0,-5-11-1 0 0,6 14-134 0 0,0 1 0 0 0,0 0 0 0 0,0-1 0 0 0,-1 1 0 0 0,1 0 0 0 0,-1 0 0 0 0,1 0 0 0 0,-1 0 0 0 0,0 0 0 0 0,0 0 0 0 0,0 1 0 0 0,0-1 0 0 0,0 0 0 0 0,0 1 0 0 0,-2-2 0 0 0,3 3-61 0 0,1 0-1 0 0,-1 0 1 0 0,1 0-1 0 0,-1 0 1 0 0,1 0 0 0 0,0 1-1 0 0,-1-1 1 0 0,1 0-1 0 0,-1 0 1 0 0,1 0 0 0 0,-1 0-1 0 0,1 1 1 0 0,0-1 0 0 0,-1 0-1 0 0,1 0 1 0 0,0 1-1 0 0,-1-1 1 0 0,1 0 0 0 0,0 1-1 0 0,-1-1 1 0 0,1 0-1 0 0,0 1 1 0 0,-1-1 0 0 0,1 0-1 0 0,0 1 1 0 0,0-1-1 0 0,0 1 1 0 0,-1-1 0 0 0,1 0-1 0 0,0 1 1 0 0,0-1 0 0 0,0 1-1 0 0,0-1 1 0 0,0 1-1 0 0,0-1 1 0 0,0 1 0 0 0,0-1-1 0 0,0 0 1 0 0,0 1-1 0 0,0-1 1 0 0,0 1 0 0 0,0 7-2160 0 0</inkml:trace>
+  <inkml:trace contextRef="#ctx0" brushRef="#br0" timeOffset="743.65">282 16 9642 0 0,'0'0'2893'0'0,"6"2"-1960"0"0,21 2-9045 0 0,-8-7 4796 0 0,-13 2 1604 0 0</inkml:trace>
+  <inkml:trace contextRef="#ctx0" brushRef="#br0" timeOffset="1930.66">448 9 3017 0 0,'-4'10'5304'0'0,"-13"27"-4340"0"0,12-27-1053 0 0,-4 5 656 0 0,0-1 1 0 0,0 1-1 0 0,-23 24 1 0 0,29-35-386 0 0,-1-1 0 0 0,1 0 0 0 0,-1 0 0 0 0,0 0 1 0 0,0-1-1 0 0,0 1 0 0 0,0-1 0 0 0,0 0 0 0 0,0 0 0 0 0,-1 0 0 0 0,1-1 1 0 0,-1 1-1 0 0,1-1 0 0 0,-1 0 0 0 0,0-1 0 0 0,1 1 0 0 0,-1-1 0 0 0,0 0 0 0 0,-7 0 1 0 0,11-1-160 0 0,-1 1 0 0 0,0-1 0 0 0,1 0 1 0 0,-1 1-1 0 0,0-1 0 0 0,1 0 0 0 0,-1 0 1 0 0,1 0-1 0 0,0 0 0 0 0,-1 0 1 0 0,1-1-1 0 0,0 1 0 0 0,-1 0 0 0 0,1-1 1 0 0,0 1-1 0 0,0-1 0 0 0,0 1 1 0 0,0-1-1 0 0,1 1 0 0 0,-1-1 0 0 0,0 0 1 0 0,1 1-1 0 0,-1-1 0 0 0,1 0 0 0 0,-1 1 1 0 0,1-1-1 0 0,0 0 0 0 0,0 0 1 0 0,-1 0-1 0 0,1 1 0 0 0,1-4 0 0 0,-1-2-98 0 0,0 0-1 0 0,0 0 1 0 0,1 0-1 0 0,0 0 1 0 0,1 0-1 0 0,3-12 1 0 0,-2 11 13 0 0,1 0 1 0 0,0 0 0 0 0,0 0-1 0 0,0 1 1 0 0,11-14 0 0 0,-14 20 48 0 0,0-1 1 0 0,1 1 0 0 0,-1 0 0 0 0,1 0-1 0 0,-1-1 1 0 0,0 1 0 0 0,1 0-1 0 0,0 0 1 0 0,-1 1 0 0 0,1-1 0 0 0,0 0-1 0 0,-1 0 1 0 0,1 1 0 0 0,0-1-1 0 0,0 1 1 0 0,-1 0 0 0 0,1-1 0 0 0,0 1-1 0 0,0 0 1 0 0,0 0 0 0 0,0 0 0 0 0,-1 0-1 0 0,1 0 1 0 0,0 1 0 0 0,0-1-1 0 0,0 1 1 0 0,-1-1 0 0 0,1 1 0 0 0,0-1-1 0 0,-1 1 1 0 0,1 0 0 0 0,0 0-1 0 0,1 1 1 0 0,62 44 205 0 0,-46-32-99 0 0,-1 0 0 0 0,2-1 0 0 0,29 13 1 0 0,-49-26-47 0 0,0 1 1 0 0,1-1 0 0 0,-1 0 0 0 0,0 0 0 0 0,1 0-1 0 0,-1 0 1 0 0,1 0 0 0 0,-1 0 0 0 0,0 0 0 0 0,1 0 0 0 0,-1 0-1 0 0,0 0 1 0 0,1-1 0 0 0,-1 1 0 0 0,0 0 0 0 0,1 0-1 0 0,-1 0 1 0 0,0 0 0 0 0,1 0 0 0 0,-1-1 0 0 0,0 1 0 0 0,1 0-1 0 0,-1 0 1 0 0,0-1 0 0 0,1 1 0 0 0,-1 0 0 0 0,0 0-1 0 0,0-1 1 0 0,0 1 0 0 0,1 0 0 0 0,-1-1 0 0 0,0 1 0 0 0,0 0-1 0 0,0-1 1 0 0,0 1 0 0 0,1 0 0 0 0,-1-1 0 0 0,0 0-1 0 0,5-24 507 0 0,-7-26-320 0 0,2 49-196 0 0,0 0-1 0 0,0 1 0 0 0,-1-1 0 0 0,1 1 0 0 0,-1-1 0 0 0,1 0 0 0 0,-1 1 0 0 0,0-1 1 0 0,0 1-1 0 0,1 0 0 0 0,-1-1 0 0 0,0 1 0 0 0,0-1 0 0 0,0 1 0 0 0,-1 0 0 0 0,1 0 0 0 0,0 0 1 0 0,0 0-1 0 0,-1 0 0 0 0,1 0 0 0 0,-1 0 0 0 0,-2-1 0 0 0,2 1 8 0 0,-1 1-1 0 0,0-1 1 0 0,1 1-1 0 0,-1 0 1 0 0,0 0-1 0 0,1 0 1 0 0,-1 0-1 0 0,1 0 1 0 0,-1 1 0 0 0,0-1-1 0 0,1 1 1 0 0,-1 0-1 0 0,-2 1 1 0 0,-37 19-3701 0 0,11 4-8346 0 0</inkml:trace>
+  <inkml:trace contextRef="#ctx0" brushRef="#br0" timeOffset="3163.18">59 1379 1584 0 0,'-1'5'551'0'0,"1"0"0"0"0,1 0 0 0 0,-1 0 0 0 0,1 0 0 0 0,0 0 0 0 0,1 6 0 0 0,5 19 3 0 0,1 0 0 0 0,2-1-1 0 0,1 0 1 0 0,19 37 0 0 0,-31-72-5467 0 0,-7-12 3166 0 0,2 6 405 0 0</inkml:trace>
+  <inkml:trace contextRef="#ctx0" brushRef="#br0" timeOffset="3277.32">1 1084 4273 0 0,'0'0'1280'0'0,"1"1"297"0"0,0 0-1177 0 0,-1 0-176 0 0,1 1-160 0 0,0 1-56 0 0,1 2-8 0 0,-1-1-40 0 0,1 2-48 0 0,0 1-152 0 0,1 0-209 0 0,0 0-239 0 0,1 1-352 0 0,1 0-208 0 0,-1-1 136 0 0,3 0 303 0 0,-1 0-1007 0 0</inkml:trace>
+  <inkml:trace contextRef="#ctx0" brushRef="#br0" timeOffset="3542.07">318 1369 3913 0 0,'4'-5'529'0'0,"1"1"1"0"0,-1-1-1 0 0,1 1 0 0 0,0 0 1 0 0,0 0-1 0 0,0 1 1 0 0,0-1-1 0 0,1 1 0 0 0,8-4 1 0 0,0 1-1504 0 0,1 0 1 0 0,26-6 0 0 0,-29 9-562 0 0,1 1 0 0 0,24-1 0 0 0,-28 3 117 0 0</inkml:trace>
+  <inkml:trace contextRef="#ctx0" brushRef="#br0" timeOffset="3713.45">458 1454 3857 0 0,'0'1'235'0'0,"0"0"0"0"0,0 0 0 0 0,0 0 0 0 0,0 0-1 0 0,0 0 1 0 0,0 0 0 0 0,0-1 0 0 0,1 1 0 0 0,-1 0 0 0 0,0 0 0 0 0,1 0 0 0 0,-1 0 0 0 0,1-1 0 0 0,-1 1 0 0 0,1 0 0 0 0,-1 0 0 0 0,1-1 0 0 0,0 1 0 0 0,-1 0 0 0 0,1-1-1 0 0,1 2 1 0 0,20 4 1357 0 0,-17-6-2198 0 0,0 0 0 0 0,0-1 0 0 0,0 1 0 0 0,0-1 0 0 0,-1 0 0 0 0,1-1 0 0 0,7-2 0 0 0,23-13-3556 0 0,-25 12 2787 0 0</inkml:trace>
+  <inkml:trace contextRef="#ctx0" brushRef="#br0" timeOffset="3910.02">721 1134 5225 0 0,'1'63'7444'0'0,"1"-2"-4073"0"0,2-15-2877 0 0,18 90 0 0 0,-21-133-817 0 0,6 24-371 0 0,-7-26 331 0 0,0 0-1 0 0,1 0 0 0 0,-1 0 0 0 0,0 0 0 0 0,1 0 0 0 0,-1 0 0 0 0,0 0 0 0 0,1-1 1 0 0,-1 1-1 0 0,1 0 0 0 0,0 0 0 0 0,-1 0 0 0 0,1 0 0 0 0,0 0 0 0 0,-1-1 1 0 0,1 1-1 0 0,0 0 0 0 0,1 0 0 0 0,4-7-5607 0 0,-3-1 3476 0 0</inkml:trace>
 </inkml:ink>
 </file>
 
@@ -7099,15 +7958,16 @@
           <inkml:channelProperty channel="OE" name="resolution" value="1000" units="1/deg"/>
         </inkml:channelProperties>
       </inkml:inkSource>
-      <inkml:timestamp xml:id="ts0" timeString="2025-09-05T20:22:22.511"/>
+      <inkml:timestamp xml:id="ts0" timeString="2025-09-07T02:42:35.945"/>
     </inkml:context>
     <inkml:brush xml:id="br0">
       <inkml:brushProperty name="width" value="0.025" units="cm"/>
       <inkml:brushProperty name="height" value="0.025" units="cm"/>
-      <inkml:brushProperty name="color" value="#E71224"/>
     </inkml:brush>
   </inkml:definitions>
-  <inkml:trace contextRef="#ctx0" brushRef="#br0">93 19 1448 0 0,'0'-9'1554'0'0,"0"0"5501"0"0,-1 9-6924 0 0,1 0 0 0 0,0 0 0 0 0,0 0 0 0 0,0 0 0 0 0,0 0 0 0 0,0 0 1 0 0,0 0-1 0 0,0 0 0 0 0,0 0 0 0 0,0 0 0 0 0,0 0 0 0 0,-1 0 0 0 0,1 0 0 0 0,0 0 0 0 0,0 0 0 0 0,0 0 0 0 0,0 0 0 0 0,0 0 0 0 0,0 0 524 0 0,-1 0-523 0 0,-1 9-67 0 0,-1 1 0 0 0,1-1 0 0 0,1 1 0 0 0,0 0 1 0 0,0-1-1 0 0,1 1 0 0 0,1 15 0 0 0,0-2 52 0 0,6 146 1758 0 0,31 177-1 0 0,3 13-851 0 0,-35-217-870 0 0,-14 183 1 0 0,4-244-90 0 0,7 101 1 0 0,-1-169 52 0 0,1-17 191 0 0,0-20-45 0 0,-10-36-290 0 0,-2 0 0 0 0,-30-100 0 0 0,3 16-18 0 0,32 127 20 0 0,-52-284-306 0 0,45 226 310 0 0,5-1 0 0 0,2-79 0 0 0,37-249-419 0 0,-32 400 520 0 0,-1 0 1 0 0,1 0 0 0 0,-1 1-1 0 0,1-1 1 0 0,-1 0 0 0 0,0 0-1 0 0,-1 0 1 0 0,1 1-1 0 0,-1-1 1 0 0,1 0 0 0 0,-1 1-1 0 0,0-1 1 0 0,-1 0 0 0 0,-1-4-1 0 0,3 8-77 0 0,0 0 1 0 0,-1 0-1 0 0,1 0 0 0 0,0 0 0 0 0,0 0 0 0 0,-1 0 0 0 0,1 0 0 0 0,0 0 0 0 0,-1 0 0 0 0,1 0 1 0 0,0 0-1 0 0,0 0 0 0 0,-1 0 0 0 0,1 0 0 0 0,0 0 0 0 0,0 0 0 0 0,-1 0 0 0 0,1 0 1 0 0,0 1-1 0 0,0-1 0 0 0,-1 0 0 0 0,1 0 0 0 0,0 0 0 0 0,0 0 0 0 0,0 0 0 0 0,-1 1 0 0 0,1-1 1 0 0,0 0-1 0 0,0 0 0 0 0,0 0 0 0 0,0 1 0 0 0,0-1 0 0 0,-1 0 0 0 0,1 0 0 0 0,0 1 1 0 0,0-1-1 0 0,0 0 0 0 0,0 0 0 0 0,0 1 0 0 0,0-1 0 0 0,0 0 0 0 0,0 0 0 0 0,0 1 0 0 0,0-1 1 0 0,0 0-1 0 0,0 1 0 0 0,-4 14-547 0 0,4 32 467 0 0,1-1 1 0 0,9 54 0 0 0,23 94 13 0 0,-19-120-36 0 0,52 344-49 0 0,-57-327 104 0 0,-4 0 0 0 0,-11 149 0 0 0,-6-132-262 0 0,-3 29-1477 0 0,13-47-2409 0 0,2-86 3705 0 0,2 21-3191 0 0,-2-24 3546 0 0,0-1 1 0 0,0 0 0 0 0,0 1-1 0 0,0-1 1 0 0,0 0 0 0 0,0 1-1 0 0,0-1 1 0 0,0 0 0 0 0,0 1-1 0 0,0-1 1 0 0,0 0-1 0 0,0 1 1 0 0,0-1 0 0 0,0 0-1 0 0,1 1 1 0 0,-1-1 0 0 0,0 0-1 0 0,0 0 1 0 0,0 1 0 0 0,0-1-1 0 0,0 0 1 0 0,1 1-1 0 0,-1-1 1 0 0,0 0 0 0 0,0 0-1 0 0,1 0 1 0 0,-1 1 0 0 0,0-1-1 0 0,0 0 1 0 0,1 0 0 0 0,-1 0-1 0 0,0 1 1 0 0,1-1 0 0 0,-1 0-1 0 0,0 0 1 0 0,1 0-1 0 0,-1 0 1 0 0,0 0 0 0 0,0 0-1 0 0,1 0 1 0 0,-1 0 0 0 0,0 0-1 0 0,1 0 1 0 0,-1 0 0 0 0,0 0-1 0 0,1 0 1 0 0,-1 0-1 0 0,0 0 1 0 0,1 0 0 0 0,-1 0-1 0 0,0 0 1 0 0,1-1 0 0 0,-1 1-1 0 0,0 0 1 0 0,1 0 0 0 0,4-6-1075 0 0</inkml:trace>
+  <inkml:trace contextRef="#ctx0" brushRef="#br0">268 0 8538 0 0,'-11'3'3462'0'0,"-12"12"-4158"0"0,20-12 904 0 0,-30 16-1918 0 0,-49 23 0 0 0,47-26 1180 0 0,-46 29-1 0 0,154-14 3442 0 0,-63-27-3085 0 0,-1 1-1 0 0,1 1 1 0 0,-1-1 0 0 0,0 2-1 0 0,13 11 1 0 0,-20-16 139 0 0,0 0 1 0 0,0 0-1 0 0,-1 0 1 0 0,1 1-1 0 0,-1-1 1 0 0,1 0-1 0 0,-1 1 1 0 0,0-1-1 0 0,0 0 1 0 0,0 1-1 0 0,0-1 1 0 0,0 1-1 0 0,-1 0 1 0 0,1-1-1 0 0,-1 1 1 0 0,1 0-1 0 0,-1-1 1 0 0,0 1-1 0 0,0 0 1 0 0,-1-1-1 0 0,1 1 1 0 0,0 0-1 0 0,-1-1 1 0 0,1 1-1 0 0,-1 0 1 0 0,0-1-1 0 0,0 1 1 0 0,-2 2-1 0 0,-3 6 88 0 0,-1 0 1 0 0,-1-1-1 0 0,0 1 1 0 0,0-2-1 0 0,-1 1 1 0 0,0-1-1 0 0,-11 9 1 0 0,9-9 9 0 0,0 1 1 0 0,1 0-1 0 0,0 0 0 0 0,1 1 1 0 0,-9 14-1 0 0,17-23-106 0 0,0 0 0 0 0,0 0 0 0 0,0 0 0 0 0,0 0 0 0 0,1 0 0 0 0,-1 1 0 0 0,0-1 0 0 0,1 0 0 0 0,0 0 0 0 0,0 0 0 0 0,0 0 0 0 0,0 1 0 0 0,0-1 0 0 0,0 0 0 0 0,0 0 0 0 0,0 0 0 0 0,1 1 0 0 0,0 1 0 0 0,1 1 59 0 0,0-1 0 0 0,0 0 1 0 0,0 0-1 0 0,1 0 0 0 0,-1-1 0 0 0,1 1 1 0 0,0-1-1 0 0,5 6 0 0 0,2 0 246 0 0,1 0 1 0 0,1-1-1 0 0,-1 0 0 0 0,23 11 0 0 0,11 7 99 0 0,22 12-357 0 0,-62-36-924 0 0,1 0-1 0 0,-1 0 1 0 0,1-1-1 0 0,0 1 0 0 0,11 0 1 0 0,-11-2-284 0 0,2-1-1065 0 0</inkml:trace>
+  <inkml:trace contextRef="#ctx0" brushRef="#br0" timeOffset="203.13">386 263 8082 0 0,'-2'5'504'0'0,"0"3"-496"0"0,-1 4-64 0 0,-1 2 0 0 0,0 1-40 0 0,0 1 0 0 0,0 3-40 0 0,0-1-104 0 0,0 1-216 0 0,0 1-345 0 0,0-1-303 0 0,0 0-112 0 0,1 0 272 0 0,-1 0-1673 0 0</inkml:trace>
+  <inkml:trace contextRef="#ctx0" brushRef="#br0" timeOffset="774.61">574 224 8514 0 0,'5'1'348'0'0,"0"0"1"0"0,-1 1-1 0 0,1-1 0 0 0,0 1 1 0 0,7 3-1 0 0,7 3-111 0 0,-13-6-54 0 0,-3-2-394 0 0,1 1-1 0 0,0 0 1 0 0,-1 1 0 0 0,1-1 0 0 0,-1 1 0 0 0,0-1-1 0 0,1 1 1 0 0,2 3 0 0 0,-5-5 164 0 0,-1 0-1 0 0,0 1 1 0 0,1-1 0 0 0,-1 1-1 0 0,0-1 1 0 0,0 1 0 0 0,1-1-1 0 0,-1 0 1 0 0,0 1 0 0 0,0-1-1 0 0,0 1 1 0 0,0-1 0 0 0,0 1-1 0 0,1-1 1 0 0,-1 1 0 0 0,0-1 0 0 0,0 1-1 0 0,0-1 1 0 0,0 1 0 0 0,0-1-1 0 0,-1 1 1 0 0,1-1 0 0 0,0 1-1 0 0,0 0 1 0 0,-15 17 237 0 0,8-12 4 0 0,-1 0 0 0 0,-1-1 0 0 0,-13 7 0 0 0,-11 6 294 0 0,42-16-359 0 0,-1 0-1 0 0,0 0 1 0 0,16 7 0 0 0,-24-8-137 0 0,32 9 262 0 0,-25-9-268 0 0,0 1 0 0 0,0 0-1 0 0,0 0 1 0 0,-1 1 0 0 0,1 0 0 0 0,-1 0-1 0 0,0 0 1 0 0,0 1 0 0 0,0 0-1 0 0,6 5 1 0 0,-12-8 20 0 0,0 0-1 0 0,1-1 1 0 0,-1 1 0 0 0,0 0-1 0 0,0 0 1 0 0,0 0 0 0 0,0 0-1 0 0,0 0 1 0 0,0 0 0 0 0,0-1-1 0 0,0 1 1 0 0,0 0 0 0 0,0 0-1 0 0,0 0 1 0 0,0 0 0 0 0,-1 0-1 0 0,1 0 1 0 0,0-1-1 0 0,0 1 1 0 0,-1 0 0 0 0,1 0-1 0 0,-1 0 1 0 0,1-1 0 0 0,-1 1-1 0 0,0 1 1 0 0,-19 23 465 0 0,13-17-439 0 0,-13 18 98 0 0,11-16-93 0 0,0 1 1 0 0,1 0 0 0 0,-11 22 0 0 0,17-29-68 0 0,0 0-1 0 0,1 0 1 0 0,0 0-1 0 0,-1 1 1 0 0,2-1-1 0 0,-1 0 0 0 0,0 1 1 0 0,1-1-1 0 0,0 0 1 0 0,0 1-1 0 0,0-1 1 0 0,0 0-1 0 0,1 1 1 0 0,0-1-1 0 0,0 0 1 0 0,1 5-1 0 0,9 27-1459 0 0,-8 1-3760 0 0,-4-27 2500 0 0</inkml:trace>
 </inkml:ink>
 </file>
 

</xml_diff>